<commit_message>
Se agrega contenido al punto "Definir Criterios de Liberación"
</commit_message>
<xml_diff>
--- a/2018/mnal-buenas.practicas-desarrollo.proyectos.informaticos.docx
+++ b/2018/mnal-buenas.practicas-desarrollo.proyectos.informaticos.docx
@@ -465,8 +465,6 @@
         <w:t>Índice</w:t>
       </w:r>
     </w:p>
-    <w:bookmarkStart w:id="0" w:name="_GoBack"/>
-    <w:bookmarkEnd w:id="0"/>
     <w:p>
       <w:pPr>
         <w:pStyle w:val="TDC1"/>
@@ -500,7 +498,7 @@
         </w:rPr>
         <w:fldChar w:fldCharType="separate"/>
       </w:r>
-      <w:hyperlink w:anchor="_Toc528185129" w:history="1">
+      <w:hyperlink w:anchor="_Toc528528608" w:history="1">
         <w:r>
           <w:rPr>
             <w:rStyle w:val="Hipervnculo"/>
@@ -545,7 +543,7 @@
             <w:noProof/>
             <w:webHidden/>
           </w:rPr>
-          <w:instrText xml:space="preserve"> PAGEREF _Toc528185129 \h </w:instrText>
+          <w:instrText xml:space="preserve"> PAGEREF _Toc528528608 \h </w:instrText>
         </w:r>
         <w:r>
           <w:rPr>
@@ -588,7 +586,7 @@
           <w:lang w:eastAsia="es-CL"/>
         </w:rPr>
       </w:pPr>
-      <w:hyperlink w:anchor="_Toc528185130" w:history="1">
+      <w:hyperlink w:anchor="_Toc528528609" w:history="1">
         <w:r>
           <w:rPr>
             <w:rStyle w:val="Hipervnculo"/>
@@ -633,7 +631,7 @@
             <w:noProof/>
             <w:webHidden/>
           </w:rPr>
-          <w:instrText xml:space="preserve"> PAGEREF _Toc528185130 \h </w:instrText>
+          <w:instrText xml:space="preserve"> PAGEREF _Toc528528609 \h </w:instrText>
         </w:r>
         <w:r>
           <w:rPr>
@@ -676,7 +674,7 @@
           <w:lang w:eastAsia="es-CL"/>
         </w:rPr>
       </w:pPr>
-      <w:hyperlink w:anchor="_Toc528185131" w:history="1">
+      <w:hyperlink w:anchor="_Toc528528610" w:history="1">
         <w:r>
           <w:rPr>
             <w:rStyle w:val="Hipervnculo"/>
@@ -721,7 +719,7 @@
             <w:noProof/>
             <w:webHidden/>
           </w:rPr>
-          <w:instrText xml:space="preserve"> PAGEREF _Toc528185131 \h </w:instrText>
+          <w:instrText xml:space="preserve"> PAGEREF _Toc528528610 \h </w:instrText>
         </w:r>
         <w:r>
           <w:rPr>
@@ -764,7 +762,7 @@
           <w:lang w:eastAsia="es-CL"/>
         </w:rPr>
       </w:pPr>
-      <w:hyperlink w:anchor="_Toc528185132" w:history="1">
+      <w:hyperlink w:anchor="_Toc528528611" w:history="1">
         <w:r>
           <w:rPr>
             <w:rStyle w:val="Hipervnculo"/>
@@ -809,7 +807,7 @@
             <w:noProof/>
             <w:webHidden/>
           </w:rPr>
-          <w:instrText xml:space="preserve"> PAGEREF _Toc528185132 \h </w:instrText>
+          <w:instrText xml:space="preserve"> PAGEREF _Toc528528611 \h </w:instrText>
         </w:r>
         <w:r>
           <w:rPr>
@@ -850,7 +848,7 @@
           <w:lang w:eastAsia="es-CL"/>
         </w:rPr>
       </w:pPr>
-      <w:hyperlink w:anchor="_Toc528185133" w:history="1">
+      <w:hyperlink w:anchor="_Toc528528612" w:history="1">
         <w:r>
           <w:rPr>
             <w:rStyle w:val="Hipervnculo"/>
@@ -870,7 +868,7 @@
           <w:rPr>
             <w:rStyle w:val="Hipervnculo"/>
           </w:rPr>
-          <w:t>Inicialización del Proyecto</w:t>
+          <w:t>Inicialización</w:t>
         </w:r>
         <w:r>
           <w:rPr>
@@ -888,7 +886,7 @@
           <w:rPr>
             <w:webHidden/>
           </w:rPr>
-          <w:instrText xml:space="preserve"> PAGEREF _Toc528185133 \h </w:instrText>
+          <w:instrText xml:space="preserve"> PAGEREF _Toc528528612 \h </w:instrText>
         </w:r>
         <w:r>
           <w:rPr>
@@ -925,7 +923,7 @@
           <w:lang w:eastAsia="es-CL"/>
         </w:rPr>
       </w:pPr>
-      <w:hyperlink w:anchor="_Toc528185134" w:history="1">
+      <w:hyperlink w:anchor="_Toc528528613" w:history="1">
         <w:r>
           <w:rPr>
             <w:rStyle w:val="Hipervnculo"/>
@@ -945,7 +943,7 @@
           <w:rPr>
             <w:rStyle w:val="Hipervnculo"/>
           </w:rPr>
-          <w:t>Dirección del Proyecto</w:t>
+          <w:t>Dirección</w:t>
         </w:r>
         <w:r>
           <w:rPr>
@@ -963,7 +961,7 @@
           <w:rPr>
             <w:webHidden/>
           </w:rPr>
-          <w:instrText xml:space="preserve"> PAGEREF _Toc528185134 \h </w:instrText>
+          <w:instrText xml:space="preserve"> PAGEREF _Toc528528613 \h </w:instrText>
         </w:r>
         <w:r>
           <w:rPr>
@@ -1000,7 +998,7 @@
           <w:lang w:eastAsia="es-CL"/>
         </w:rPr>
       </w:pPr>
-      <w:hyperlink w:anchor="_Toc528185135" w:history="1">
+      <w:hyperlink w:anchor="_Toc528528614" w:history="1">
         <w:r>
           <w:rPr>
             <w:rStyle w:val="Hipervnculo"/>
@@ -1038,7 +1036,7 @@
           <w:rPr>
             <w:webHidden/>
           </w:rPr>
-          <w:instrText xml:space="preserve"> PAGEREF _Toc528185135 \h </w:instrText>
+          <w:instrText xml:space="preserve"> PAGEREF _Toc528528614 \h </w:instrText>
         </w:r>
         <w:r>
           <w:rPr>
@@ -1075,7 +1073,7 @@
           <w:lang w:eastAsia="es-CL"/>
         </w:rPr>
       </w:pPr>
-      <w:hyperlink w:anchor="_Toc528185136" w:history="1">
+      <w:hyperlink w:anchor="_Toc528528615" w:history="1">
         <w:r>
           <w:rPr>
             <w:rStyle w:val="Hipervnculo"/>
@@ -1113,7 +1111,7 @@
           <w:rPr>
             <w:webHidden/>
           </w:rPr>
-          <w:instrText xml:space="preserve"> PAGEREF _Toc528185136 \h </w:instrText>
+          <w:instrText xml:space="preserve"> PAGEREF _Toc528528615 \h </w:instrText>
         </w:r>
         <w:r>
           <w:rPr>
@@ -1150,7 +1148,7 @@
           <w:lang w:eastAsia="es-CL"/>
         </w:rPr>
       </w:pPr>
-      <w:hyperlink w:anchor="_Toc528185137" w:history="1">
+      <w:hyperlink w:anchor="_Toc528528616" w:history="1">
         <w:r>
           <w:rPr>
             <w:rStyle w:val="Hipervnculo"/>
@@ -1188,7 +1186,7 @@
           <w:rPr>
             <w:webHidden/>
           </w:rPr>
-          <w:instrText xml:space="preserve"> PAGEREF _Toc528185137 \h </w:instrText>
+          <w:instrText xml:space="preserve"> PAGEREF _Toc528528616 \h </w:instrText>
         </w:r>
         <w:r>
           <w:rPr>
@@ -1225,7 +1223,7 @@
           <w:lang w:eastAsia="es-CL"/>
         </w:rPr>
       </w:pPr>
-      <w:hyperlink w:anchor="_Toc528185138" w:history="1">
+      <w:hyperlink w:anchor="_Toc528528617" w:history="1">
         <w:r>
           <w:rPr>
             <w:rStyle w:val="Hipervnculo"/>
@@ -1263,7 +1261,7 @@
           <w:rPr>
             <w:webHidden/>
           </w:rPr>
-          <w:instrText xml:space="preserve"> PAGEREF _Toc528185138 \h </w:instrText>
+          <w:instrText xml:space="preserve"> PAGEREF _Toc528528617 \h </w:instrText>
         </w:r>
         <w:r>
           <w:rPr>
@@ -1302,7 +1300,7 @@
           <w:lang w:eastAsia="es-CL"/>
         </w:rPr>
       </w:pPr>
-      <w:hyperlink w:anchor="_Toc528185139" w:history="1">
+      <w:hyperlink w:anchor="_Toc528528618" w:history="1">
         <w:r>
           <w:rPr>
             <w:rStyle w:val="Hipervnculo"/>
@@ -1326,7 +1324,7 @@
             <w:rStyle w:val="Hipervnculo"/>
             <w:noProof/>
           </w:rPr>
-          <w:t>Inicialización del Proyecto</w:t>
+          <w:t>Inicialización</w:t>
         </w:r>
         <w:r>
           <w:rPr>
@@ -1347,7 +1345,7 @@
             <w:noProof/>
             <w:webHidden/>
           </w:rPr>
-          <w:instrText xml:space="preserve"> PAGEREF _Toc528185139 \h </w:instrText>
+          <w:instrText xml:space="preserve"> PAGEREF _Toc528528618 \h </w:instrText>
         </w:r>
         <w:r>
           <w:rPr>
@@ -1388,7 +1386,7 @@
           <w:lang w:eastAsia="es-CL"/>
         </w:rPr>
       </w:pPr>
-      <w:hyperlink w:anchor="_Toc528185140" w:history="1">
+      <w:hyperlink w:anchor="_Toc528528619" w:history="1">
         <w:r>
           <w:rPr>
             <w:rStyle w:val="Hipervnculo"/>
@@ -1426,7 +1424,7 @@
           <w:rPr>
             <w:webHidden/>
           </w:rPr>
-          <w:instrText xml:space="preserve"> PAGEREF _Toc528185140 \h </w:instrText>
+          <w:instrText xml:space="preserve"> PAGEREF _Toc528528619 \h </w:instrText>
         </w:r>
         <w:r>
           <w:rPr>
@@ -1463,7 +1461,7 @@
           <w:lang w:eastAsia="es-CL"/>
         </w:rPr>
       </w:pPr>
-      <w:hyperlink w:anchor="_Toc528185141" w:history="1">
+      <w:hyperlink w:anchor="_Toc528528620" w:history="1">
         <w:r>
           <w:rPr>
             <w:rStyle w:val="Hipervnculo"/>
@@ -1501,7 +1499,7 @@
           <w:rPr>
             <w:webHidden/>
           </w:rPr>
-          <w:instrText xml:space="preserve"> PAGEREF _Toc528185141 \h </w:instrText>
+          <w:instrText xml:space="preserve"> PAGEREF _Toc528528620 \h </w:instrText>
         </w:r>
         <w:r>
           <w:rPr>
@@ -1538,7 +1536,7 @@
           <w:lang w:eastAsia="es-CL"/>
         </w:rPr>
       </w:pPr>
-      <w:hyperlink w:anchor="_Toc528185142" w:history="1">
+      <w:hyperlink w:anchor="_Toc528528621" w:history="1">
         <w:r>
           <w:rPr>
             <w:rStyle w:val="Hipervnculo"/>
@@ -1558,7 +1556,19 @@
           <w:rPr>
             <w:rStyle w:val="Hipervnculo"/>
           </w:rPr>
-          <w:t>Prácticas</w:t>
+          <w:t>Pr</w:t>
+        </w:r>
+        <w:r>
+          <w:rPr>
+            <w:rStyle w:val="Hipervnculo"/>
+          </w:rPr>
+          <w:t>á</w:t>
+        </w:r>
+        <w:r>
+          <w:rPr>
+            <w:rStyle w:val="Hipervnculo"/>
+          </w:rPr>
+          <w:t>cticas</w:t>
         </w:r>
         <w:r>
           <w:rPr>
@@ -1576,7 +1586,7 @@
           <w:rPr>
             <w:webHidden/>
           </w:rPr>
-          <w:instrText xml:space="preserve"> PAGEREF _Toc528185142 \h </w:instrText>
+          <w:instrText xml:space="preserve"> PAGEREF _Toc528528621 \h </w:instrText>
         </w:r>
         <w:r>
           <w:rPr>
@@ -1610,7 +1620,7 @@
           <w:rFonts w:asciiTheme="minorHAnsi" w:hAnsiTheme="minorHAnsi"/>
         </w:rPr>
       </w:pPr>
-      <w:hyperlink w:anchor="_Toc528185143" w:history="1">
+      <w:hyperlink w:anchor="_Toc528528622" w:history="1">
         <w:r>
           <w:rPr>
             <w:rStyle w:val="Hipervnculo"/>
@@ -1645,7 +1655,7 @@
           <w:rPr>
             <w:webHidden/>
           </w:rPr>
-          <w:instrText xml:space="preserve"> PAGEREF _Toc528185143 \h </w:instrText>
+          <w:instrText xml:space="preserve"> PAGEREF _Toc528528622 \h </w:instrText>
         </w:r>
         <w:r>
           <w:rPr>
@@ -1679,7 +1689,7 @@
           <w:rFonts w:asciiTheme="minorHAnsi" w:hAnsiTheme="minorHAnsi"/>
         </w:rPr>
       </w:pPr>
-      <w:hyperlink w:anchor="_Toc528185144" w:history="1">
+      <w:hyperlink w:anchor="_Toc528528623" w:history="1">
         <w:r>
           <w:rPr>
             <w:rStyle w:val="Hipervnculo"/>
@@ -1714,7 +1724,7 @@
           <w:rPr>
             <w:webHidden/>
           </w:rPr>
-          <w:instrText xml:space="preserve"> PAGEREF _Toc528185144 \h </w:instrText>
+          <w:instrText xml:space="preserve"> PAGEREF _Toc528528623 \h </w:instrText>
         </w:r>
         <w:r>
           <w:rPr>
@@ -1748,7 +1758,7 @@
           <w:rFonts w:asciiTheme="minorHAnsi" w:hAnsiTheme="minorHAnsi"/>
         </w:rPr>
       </w:pPr>
-      <w:hyperlink w:anchor="_Toc528185145" w:history="1">
+      <w:hyperlink w:anchor="_Toc528528624" w:history="1">
         <w:r>
           <w:rPr>
             <w:rStyle w:val="Hipervnculo"/>
@@ -1783,7 +1793,7 @@
           <w:rPr>
             <w:webHidden/>
           </w:rPr>
-          <w:instrText xml:space="preserve"> PAGEREF _Toc528185145 \h </w:instrText>
+          <w:instrText xml:space="preserve"> PAGEREF _Toc528528624 \h </w:instrText>
         </w:r>
         <w:r>
           <w:rPr>
@@ -1817,7 +1827,7 @@
           <w:rFonts w:asciiTheme="minorHAnsi" w:hAnsiTheme="minorHAnsi"/>
         </w:rPr>
       </w:pPr>
-      <w:hyperlink w:anchor="_Toc528185146" w:history="1">
+      <w:hyperlink w:anchor="_Toc528528625" w:history="1">
         <w:r>
           <w:rPr>
             <w:rStyle w:val="Hipervnculo"/>
@@ -1852,7 +1862,7 @@
           <w:rPr>
             <w:webHidden/>
           </w:rPr>
-          <w:instrText xml:space="preserve"> PAGEREF _Toc528185146 \h </w:instrText>
+          <w:instrText xml:space="preserve"> PAGEREF _Toc528528625 \h </w:instrText>
         </w:r>
         <w:r>
           <w:rPr>
@@ -1886,7 +1896,7 @@
           <w:rFonts w:asciiTheme="minorHAnsi" w:hAnsiTheme="minorHAnsi"/>
         </w:rPr>
       </w:pPr>
-      <w:hyperlink w:anchor="_Toc528185147" w:history="1">
+      <w:hyperlink w:anchor="_Toc528528626" w:history="1">
         <w:r>
           <w:rPr>
             <w:rStyle w:val="Hipervnculo"/>
@@ -1921,7 +1931,7 @@
           <w:rPr>
             <w:webHidden/>
           </w:rPr>
-          <w:instrText xml:space="preserve"> PAGEREF _Toc528185147 \h </w:instrText>
+          <w:instrText xml:space="preserve"> PAGEREF _Toc528528626 \h </w:instrText>
         </w:r>
         <w:r>
           <w:rPr>
@@ -1955,7 +1965,7 @@
           <w:rFonts w:asciiTheme="minorHAnsi" w:hAnsiTheme="minorHAnsi"/>
         </w:rPr>
       </w:pPr>
-      <w:hyperlink w:anchor="_Toc528185148" w:history="1">
+      <w:hyperlink w:anchor="_Toc528528627" w:history="1">
         <w:r>
           <w:rPr>
             <w:rStyle w:val="Hipervnculo"/>
@@ -1990,7 +2000,7 @@
           <w:rPr>
             <w:webHidden/>
           </w:rPr>
-          <w:instrText xml:space="preserve"> PAGEREF _Toc528185148 \h </w:instrText>
+          <w:instrText xml:space="preserve"> PAGEREF _Toc528528627 \h </w:instrText>
         </w:r>
         <w:r>
           <w:rPr>
@@ -2024,7 +2034,7 @@
           <w:rFonts w:asciiTheme="minorHAnsi" w:hAnsiTheme="minorHAnsi"/>
         </w:rPr>
       </w:pPr>
-      <w:hyperlink w:anchor="_Toc528185149" w:history="1">
+      <w:hyperlink w:anchor="_Toc528528628" w:history="1">
         <w:r>
           <w:rPr>
             <w:rStyle w:val="Hipervnculo"/>
@@ -2059,7 +2069,7 @@
           <w:rPr>
             <w:webHidden/>
           </w:rPr>
-          <w:instrText xml:space="preserve"> PAGEREF _Toc528185149 \h </w:instrText>
+          <w:instrText xml:space="preserve"> PAGEREF _Toc528528628 \h </w:instrText>
         </w:r>
         <w:r>
           <w:rPr>
@@ -2093,7 +2103,7 @@
           <w:rFonts w:asciiTheme="minorHAnsi" w:hAnsiTheme="minorHAnsi"/>
         </w:rPr>
       </w:pPr>
-      <w:hyperlink w:anchor="_Toc528185150" w:history="1">
+      <w:hyperlink w:anchor="_Toc528528629" w:history="1">
         <w:r>
           <w:rPr>
             <w:rStyle w:val="Hipervnculo"/>
@@ -2128,7 +2138,7 @@
           <w:rPr>
             <w:webHidden/>
           </w:rPr>
-          <w:instrText xml:space="preserve"> PAGEREF _Toc528185150 \h </w:instrText>
+          <w:instrText xml:space="preserve"> PAGEREF _Toc528528629 \h </w:instrText>
         </w:r>
         <w:r>
           <w:rPr>
@@ -2162,7 +2172,7 @@
           <w:rFonts w:asciiTheme="minorHAnsi" w:hAnsiTheme="minorHAnsi"/>
         </w:rPr>
       </w:pPr>
-      <w:hyperlink w:anchor="_Toc528185151" w:history="1">
+      <w:hyperlink w:anchor="_Toc528528630" w:history="1">
         <w:r>
           <w:rPr>
             <w:rStyle w:val="Hipervnculo"/>
@@ -2197,7 +2207,7 @@
           <w:rPr>
             <w:webHidden/>
           </w:rPr>
-          <w:instrText xml:space="preserve"> PAGEREF _Toc528185151 \h </w:instrText>
+          <w:instrText xml:space="preserve"> PAGEREF _Toc528528630 \h </w:instrText>
         </w:r>
         <w:r>
           <w:rPr>
@@ -2236,7 +2246,7 @@
           <w:lang w:eastAsia="es-CL"/>
         </w:rPr>
       </w:pPr>
-      <w:hyperlink w:anchor="_Toc528185152" w:history="1">
+      <w:hyperlink w:anchor="_Toc528528631" w:history="1">
         <w:r>
           <w:rPr>
             <w:rStyle w:val="Hipervnculo"/>
@@ -2260,7 +2270,7 @@
             <w:rStyle w:val="Hipervnculo"/>
             <w:noProof/>
           </w:rPr>
-          <w:t>Dirección del Proyecto</w:t>
+          <w:t>Dirección</w:t>
         </w:r>
         <w:r>
           <w:rPr>
@@ -2281,7 +2291,7 @@
             <w:noProof/>
             <w:webHidden/>
           </w:rPr>
-          <w:instrText xml:space="preserve"> PAGEREF _Toc528185152 \h </w:instrText>
+          <w:instrText xml:space="preserve"> PAGEREF _Toc528528631 \h </w:instrText>
         </w:r>
         <w:r>
           <w:rPr>
@@ -2322,7 +2332,7 @@
           <w:lang w:eastAsia="es-CL"/>
         </w:rPr>
       </w:pPr>
-      <w:hyperlink w:anchor="_Toc528185153" w:history="1">
+      <w:hyperlink w:anchor="_Toc528528632" w:history="1">
         <w:r>
           <w:rPr>
             <w:rStyle w:val="Hipervnculo"/>
@@ -2360,7 +2370,7 @@
           <w:rPr>
             <w:webHidden/>
           </w:rPr>
-          <w:instrText xml:space="preserve"> PAGEREF _Toc528185153 \h </w:instrText>
+          <w:instrText xml:space="preserve"> PAGEREF _Toc528528632 \h </w:instrText>
         </w:r>
         <w:r>
           <w:rPr>
@@ -2397,7 +2407,7 @@
           <w:lang w:eastAsia="es-CL"/>
         </w:rPr>
       </w:pPr>
-      <w:hyperlink w:anchor="_Toc528185154" w:history="1">
+      <w:hyperlink w:anchor="_Toc528528633" w:history="1">
         <w:r>
           <w:rPr>
             <w:rStyle w:val="Hipervnculo"/>
@@ -2435,7 +2445,7 @@
           <w:rPr>
             <w:webHidden/>
           </w:rPr>
-          <w:instrText xml:space="preserve"> PAGEREF _Toc528185154 \h </w:instrText>
+          <w:instrText xml:space="preserve"> PAGEREF _Toc528528633 \h </w:instrText>
         </w:r>
         <w:r>
           <w:rPr>
@@ -2472,7 +2482,7 @@
           <w:lang w:eastAsia="es-CL"/>
         </w:rPr>
       </w:pPr>
-      <w:hyperlink w:anchor="_Toc528185155" w:history="1">
+      <w:hyperlink w:anchor="_Toc528528634" w:history="1">
         <w:r>
           <w:rPr>
             <w:rStyle w:val="Hipervnculo"/>
@@ -2510,7 +2520,7 @@
           <w:rPr>
             <w:webHidden/>
           </w:rPr>
-          <w:instrText xml:space="preserve"> PAGEREF _Toc528185155 \h </w:instrText>
+          <w:instrText xml:space="preserve"> PAGEREF _Toc528528634 \h </w:instrText>
         </w:r>
         <w:r>
           <w:rPr>
@@ -2544,7 +2554,7 @@
           <w:rFonts w:asciiTheme="minorHAnsi" w:hAnsiTheme="minorHAnsi"/>
         </w:rPr>
       </w:pPr>
-      <w:hyperlink w:anchor="_Toc528185156" w:history="1">
+      <w:hyperlink w:anchor="_Toc528528635" w:history="1">
         <w:r>
           <w:rPr>
             <w:rStyle w:val="Hipervnculo"/>
@@ -2579,7 +2589,7 @@
           <w:rPr>
             <w:webHidden/>
           </w:rPr>
-          <w:instrText xml:space="preserve"> PAGEREF _Toc528185156 \h </w:instrText>
+          <w:instrText xml:space="preserve"> PAGEREF _Toc528528635 \h </w:instrText>
         </w:r>
         <w:r>
           <w:rPr>
@@ -2613,7 +2623,7 @@
           <w:rFonts w:asciiTheme="minorHAnsi" w:hAnsiTheme="minorHAnsi"/>
         </w:rPr>
       </w:pPr>
-      <w:hyperlink w:anchor="_Toc528185157" w:history="1">
+      <w:hyperlink w:anchor="_Toc528528636" w:history="1">
         <w:r>
           <w:rPr>
             <w:rStyle w:val="Hipervnculo"/>
@@ -2648,7 +2658,7 @@
           <w:rPr>
             <w:webHidden/>
           </w:rPr>
-          <w:instrText xml:space="preserve"> PAGEREF _Toc528185157 \h </w:instrText>
+          <w:instrText xml:space="preserve"> PAGEREF _Toc528528636 \h </w:instrText>
         </w:r>
         <w:r>
           <w:rPr>
@@ -2682,7 +2692,7 @@
           <w:rFonts w:asciiTheme="minorHAnsi" w:hAnsiTheme="minorHAnsi"/>
         </w:rPr>
       </w:pPr>
-      <w:hyperlink w:anchor="_Toc528185158" w:history="1">
+      <w:hyperlink w:anchor="_Toc528528637" w:history="1">
         <w:r>
           <w:rPr>
             <w:rStyle w:val="Hipervnculo"/>
@@ -2717,7 +2727,7 @@
           <w:rPr>
             <w:webHidden/>
           </w:rPr>
-          <w:instrText xml:space="preserve"> PAGEREF _Toc528185158 \h </w:instrText>
+          <w:instrText xml:space="preserve"> PAGEREF _Toc528528637 \h </w:instrText>
         </w:r>
         <w:r>
           <w:rPr>
@@ -2751,7 +2761,7 @@
           <w:rFonts w:asciiTheme="minorHAnsi" w:hAnsiTheme="minorHAnsi"/>
         </w:rPr>
       </w:pPr>
-      <w:hyperlink w:anchor="_Toc528185159" w:history="1">
+      <w:hyperlink w:anchor="_Toc528528638" w:history="1">
         <w:r>
           <w:rPr>
             <w:rStyle w:val="Hipervnculo"/>
@@ -2786,7 +2796,7 @@
           <w:rPr>
             <w:webHidden/>
           </w:rPr>
-          <w:instrText xml:space="preserve"> PAGEREF _Toc528185159 \h </w:instrText>
+          <w:instrText xml:space="preserve"> PAGEREF _Toc528528638 \h </w:instrText>
         </w:r>
         <w:r>
           <w:rPr>
@@ -2820,7 +2830,7 @@
           <w:rFonts w:asciiTheme="minorHAnsi" w:hAnsiTheme="minorHAnsi"/>
         </w:rPr>
       </w:pPr>
-      <w:hyperlink w:anchor="_Toc528185160" w:history="1">
+      <w:hyperlink w:anchor="_Toc528528639" w:history="1">
         <w:r>
           <w:rPr>
             <w:rStyle w:val="Hipervnculo"/>
@@ -2855,7 +2865,7 @@
           <w:rPr>
             <w:webHidden/>
           </w:rPr>
-          <w:instrText xml:space="preserve"> PAGEREF _Toc528185160 \h </w:instrText>
+          <w:instrText xml:space="preserve"> PAGEREF _Toc528528639 \h </w:instrText>
         </w:r>
         <w:r>
           <w:rPr>
@@ -2889,7 +2899,7 @@
           <w:rFonts w:asciiTheme="minorHAnsi" w:hAnsiTheme="minorHAnsi"/>
         </w:rPr>
       </w:pPr>
-      <w:hyperlink w:anchor="_Toc528185161" w:history="1">
+      <w:hyperlink w:anchor="_Toc528528640" w:history="1">
         <w:r>
           <w:rPr>
             <w:rStyle w:val="Hipervnculo"/>
@@ -2924,7 +2934,7 @@
           <w:rPr>
             <w:webHidden/>
           </w:rPr>
-          <w:instrText xml:space="preserve"> PAGEREF _Toc528185161 \h </w:instrText>
+          <w:instrText xml:space="preserve"> PAGEREF _Toc528528640 \h </w:instrText>
         </w:r>
         <w:r>
           <w:rPr>
@@ -2958,7 +2968,7 @@
           <w:rFonts w:asciiTheme="minorHAnsi" w:hAnsiTheme="minorHAnsi"/>
         </w:rPr>
       </w:pPr>
-      <w:hyperlink w:anchor="_Toc528185162" w:history="1">
+      <w:hyperlink w:anchor="_Toc528528641" w:history="1">
         <w:r>
           <w:rPr>
             <w:rStyle w:val="Hipervnculo"/>
@@ -2993,7 +3003,7 @@
           <w:rPr>
             <w:webHidden/>
           </w:rPr>
-          <w:instrText xml:space="preserve"> PAGEREF _Toc528185162 \h </w:instrText>
+          <w:instrText xml:space="preserve"> PAGEREF _Toc528528641 \h </w:instrText>
         </w:r>
         <w:r>
           <w:rPr>
@@ -3032,7 +3042,7 @@
           <w:lang w:eastAsia="es-CL"/>
         </w:rPr>
       </w:pPr>
-      <w:hyperlink w:anchor="_Toc528185163" w:history="1">
+      <w:hyperlink w:anchor="_Toc528528642" w:history="1">
         <w:r>
           <w:rPr>
             <w:rStyle w:val="Hipervnculo"/>
@@ -3077,7 +3087,7 @@
             <w:noProof/>
             <w:webHidden/>
           </w:rPr>
-          <w:instrText xml:space="preserve"> PAGEREF _Toc528185163 \h </w:instrText>
+          <w:instrText xml:space="preserve"> PAGEREF _Toc528528642 \h </w:instrText>
         </w:r>
         <w:r>
           <w:rPr>
@@ -3118,7 +3128,7 @@
           <w:lang w:eastAsia="es-CL"/>
         </w:rPr>
       </w:pPr>
-      <w:hyperlink w:anchor="_Toc528185164" w:history="1">
+      <w:hyperlink w:anchor="_Toc528528643" w:history="1">
         <w:r>
           <w:rPr>
             <w:rStyle w:val="Hipervnculo"/>
@@ -3156,7 +3166,7 @@
           <w:rPr>
             <w:webHidden/>
           </w:rPr>
-          <w:instrText xml:space="preserve"> PAGEREF _Toc528185164 \h </w:instrText>
+          <w:instrText xml:space="preserve"> PAGEREF _Toc528528643 \h </w:instrText>
         </w:r>
         <w:r>
           <w:rPr>
@@ -3193,7 +3203,7 @@
           <w:lang w:eastAsia="es-CL"/>
         </w:rPr>
       </w:pPr>
-      <w:hyperlink w:anchor="_Toc528185165" w:history="1">
+      <w:hyperlink w:anchor="_Toc528528644" w:history="1">
         <w:r>
           <w:rPr>
             <w:rStyle w:val="Hipervnculo"/>
@@ -3231,7 +3241,7 @@
           <w:rPr>
             <w:webHidden/>
           </w:rPr>
-          <w:instrText xml:space="preserve"> PAGEREF _Toc528185165 \h </w:instrText>
+          <w:instrText xml:space="preserve"> PAGEREF _Toc528528644 \h </w:instrText>
         </w:r>
         <w:r>
           <w:rPr>
@@ -3268,7 +3278,7 @@
           <w:lang w:eastAsia="es-CL"/>
         </w:rPr>
       </w:pPr>
-      <w:hyperlink w:anchor="_Toc528185166" w:history="1">
+      <w:hyperlink w:anchor="_Toc528528645" w:history="1">
         <w:r>
           <w:rPr>
             <w:rStyle w:val="Hipervnculo"/>
@@ -3306,7 +3316,7 @@
           <w:rPr>
             <w:webHidden/>
           </w:rPr>
-          <w:instrText xml:space="preserve"> PAGEREF _Toc528185166 \h </w:instrText>
+          <w:instrText xml:space="preserve"> PAGEREF _Toc528528645 \h </w:instrText>
         </w:r>
         <w:r>
           <w:rPr>
@@ -3340,7 +3350,7 @@
           <w:rFonts w:asciiTheme="minorHAnsi" w:hAnsiTheme="minorHAnsi"/>
         </w:rPr>
       </w:pPr>
-      <w:hyperlink w:anchor="_Toc528185167" w:history="1">
+      <w:hyperlink w:anchor="_Toc528528646" w:history="1">
         <w:r>
           <w:rPr>
             <w:rStyle w:val="Hipervnculo"/>
@@ -3375,7 +3385,7 @@
           <w:rPr>
             <w:webHidden/>
           </w:rPr>
-          <w:instrText xml:space="preserve"> PAGEREF _Toc528185167 \h </w:instrText>
+          <w:instrText xml:space="preserve"> PAGEREF _Toc528528646 \h </w:instrText>
         </w:r>
         <w:r>
           <w:rPr>
@@ -3409,7 +3419,7 @@
           <w:rFonts w:asciiTheme="minorHAnsi" w:hAnsiTheme="minorHAnsi"/>
         </w:rPr>
       </w:pPr>
-      <w:hyperlink w:anchor="_Toc528185168" w:history="1">
+      <w:hyperlink w:anchor="_Toc528528647" w:history="1">
         <w:r>
           <w:rPr>
             <w:rStyle w:val="Hipervnculo"/>
@@ -3444,7 +3454,7 @@
           <w:rPr>
             <w:webHidden/>
           </w:rPr>
-          <w:instrText xml:space="preserve"> PAGEREF _Toc528185168 \h </w:instrText>
+          <w:instrText xml:space="preserve"> PAGEREF _Toc528528647 \h </w:instrText>
         </w:r>
         <w:r>
           <w:rPr>
@@ -3478,7 +3488,7 @@
           <w:rFonts w:asciiTheme="minorHAnsi" w:hAnsiTheme="minorHAnsi"/>
         </w:rPr>
       </w:pPr>
-      <w:hyperlink w:anchor="_Toc528185169" w:history="1">
+      <w:hyperlink w:anchor="_Toc528528648" w:history="1">
         <w:r>
           <w:rPr>
             <w:rStyle w:val="Hipervnculo"/>
@@ -3513,7 +3523,7 @@
           <w:rPr>
             <w:webHidden/>
           </w:rPr>
-          <w:instrText xml:space="preserve"> PAGEREF _Toc528185169 \h </w:instrText>
+          <w:instrText xml:space="preserve"> PAGEREF _Toc528528648 \h </w:instrText>
         </w:r>
         <w:r>
           <w:rPr>
@@ -3547,7 +3557,7 @@
           <w:rFonts w:asciiTheme="minorHAnsi" w:hAnsiTheme="minorHAnsi"/>
         </w:rPr>
       </w:pPr>
-      <w:hyperlink w:anchor="_Toc528185170" w:history="1">
+      <w:hyperlink w:anchor="_Toc528528649" w:history="1">
         <w:r>
           <w:rPr>
             <w:rStyle w:val="Hipervnculo"/>
@@ -3582,7 +3592,7 @@
           <w:rPr>
             <w:webHidden/>
           </w:rPr>
-          <w:instrText xml:space="preserve"> PAGEREF _Toc528185170 \h </w:instrText>
+          <w:instrText xml:space="preserve"> PAGEREF _Toc528528649 \h </w:instrText>
         </w:r>
         <w:r>
           <w:rPr>
@@ -3616,7 +3626,7 @@
           <w:rFonts w:asciiTheme="minorHAnsi" w:hAnsiTheme="minorHAnsi"/>
         </w:rPr>
       </w:pPr>
-      <w:hyperlink w:anchor="_Toc528185171" w:history="1">
+      <w:hyperlink w:anchor="_Toc528528650" w:history="1">
         <w:r>
           <w:rPr>
             <w:rStyle w:val="Hipervnculo"/>
@@ -3651,7 +3661,7 @@
           <w:rPr>
             <w:webHidden/>
           </w:rPr>
-          <w:instrText xml:space="preserve"> PAGEREF _Toc528185171 \h </w:instrText>
+          <w:instrText xml:space="preserve"> PAGEREF _Toc528528650 \h </w:instrText>
         </w:r>
         <w:r>
           <w:rPr>
@@ -3685,7 +3695,7 @@
           <w:rFonts w:asciiTheme="minorHAnsi" w:hAnsiTheme="minorHAnsi"/>
         </w:rPr>
       </w:pPr>
-      <w:hyperlink w:anchor="_Toc528185172" w:history="1">
+      <w:hyperlink w:anchor="_Toc528528651" w:history="1">
         <w:r>
           <w:rPr>
             <w:rStyle w:val="Hipervnculo"/>
@@ -3720,7 +3730,7 @@
           <w:rPr>
             <w:webHidden/>
           </w:rPr>
-          <w:instrText xml:space="preserve"> PAGEREF _Toc528185172 \h </w:instrText>
+          <w:instrText xml:space="preserve"> PAGEREF _Toc528528651 \h </w:instrText>
         </w:r>
         <w:r>
           <w:rPr>
@@ -3754,7 +3764,7 @@
           <w:rFonts w:asciiTheme="minorHAnsi" w:hAnsiTheme="minorHAnsi"/>
         </w:rPr>
       </w:pPr>
-      <w:hyperlink w:anchor="_Toc528185173" w:history="1">
+      <w:hyperlink w:anchor="_Toc528528652" w:history="1">
         <w:r>
           <w:rPr>
             <w:rStyle w:val="Hipervnculo"/>
@@ -3789,7 +3799,7 @@
           <w:rPr>
             <w:webHidden/>
           </w:rPr>
-          <w:instrText xml:space="preserve"> PAGEREF _Toc528185173 \h </w:instrText>
+          <w:instrText xml:space="preserve"> PAGEREF _Toc528528652 \h </w:instrText>
         </w:r>
         <w:r>
           <w:rPr>
@@ -3823,7 +3833,7 @@
           <w:rFonts w:asciiTheme="minorHAnsi" w:hAnsiTheme="minorHAnsi"/>
         </w:rPr>
       </w:pPr>
-      <w:hyperlink w:anchor="_Toc528185174" w:history="1">
+      <w:hyperlink w:anchor="_Toc528528653" w:history="1">
         <w:r>
           <w:rPr>
             <w:rStyle w:val="Hipervnculo"/>
@@ -3858,7 +3868,7 @@
           <w:rPr>
             <w:webHidden/>
           </w:rPr>
-          <w:instrText xml:space="preserve"> PAGEREF _Toc528185174 \h </w:instrText>
+          <w:instrText xml:space="preserve"> PAGEREF _Toc528528653 \h </w:instrText>
         </w:r>
         <w:r>
           <w:rPr>
@@ -3892,7 +3902,7 @@
           <w:rFonts w:asciiTheme="minorHAnsi" w:hAnsiTheme="minorHAnsi"/>
         </w:rPr>
       </w:pPr>
-      <w:hyperlink w:anchor="_Toc528185175" w:history="1">
+      <w:hyperlink w:anchor="_Toc528528654" w:history="1">
         <w:r>
           <w:rPr>
             <w:rStyle w:val="Hipervnculo"/>
@@ -3927,7 +3937,7 @@
           <w:rPr>
             <w:webHidden/>
           </w:rPr>
-          <w:instrText xml:space="preserve"> PAGEREF _Toc528185175 \h </w:instrText>
+          <w:instrText xml:space="preserve"> PAGEREF _Toc528528654 \h </w:instrText>
         </w:r>
         <w:r>
           <w:rPr>
@@ -3966,7 +3976,7 @@
           <w:lang w:eastAsia="es-CL"/>
         </w:rPr>
       </w:pPr>
-      <w:hyperlink w:anchor="_Toc528185176" w:history="1">
+      <w:hyperlink w:anchor="_Toc528528655" w:history="1">
         <w:r>
           <w:rPr>
             <w:rStyle w:val="Hipervnculo"/>
@@ -4011,7 +4021,7 @@
             <w:noProof/>
             <w:webHidden/>
           </w:rPr>
-          <w:instrText xml:space="preserve"> PAGEREF _Toc528185176 \h </w:instrText>
+          <w:instrText xml:space="preserve"> PAGEREF _Toc528528655 \h </w:instrText>
         </w:r>
         <w:r>
           <w:rPr>
@@ -4052,7 +4062,7 @@
           <w:lang w:eastAsia="es-CL"/>
         </w:rPr>
       </w:pPr>
-      <w:hyperlink w:anchor="_Toc528185177" w:history="1">
+      <w:hyperlink w:anchor="_Toc528528656" w:history="1">
         <w:r>
           <w:rPr>
             <w:rStyle w:val="Hipervnculo"/>
@@ -4090,7 +4100,7 @@
           <w:rPr>
             <w:webHidden/>
           </w:rPr>
-          <w:instrText xml:space="preserve"> PAGEREF _Toc528185177 \h </w:instrText>
+          <w:instrText xml:space="preserve"> PAGEREF _Toc528528656 \h </w:instrText>
         </w:r>
         <w:r>
           <w:rPr>
@@ -4127,7 +4137,7 @@
           <w:lang w:eastAsia="es-CL"/>
         </w:rPr>
       </w:pPr>
-      <w:hyperlink w:anchor="_Toc528185178" w:history="1">
+      <w:hyperlink w:anchor="_Toc528528657" w:history="1">
         <w:r>
           <w:rPr>
             <w:rStyle w:val="Hipervnculo"/>
@@ -4165,7 +4175,7 @@
           <w:rPr>
             <w:webHidden/>
           </w:rPr>
-          <w:instrText xml:space="preserve"> PAGEREF _Toc528185178 \h </w:instrText>
+          <w:instrText xml:space="preserve"> PAGEREF _Toc528528657 \h </w:instrText>
         </w:r>
         <w:r>
           <w:rPr>
@@ -4202,7 +4212,7 @@
           <w:lang w:eastAsia="es-CL"/>
         </w:rPr>
       </w:pPr>
-      <w:hyperlink w:anchor="_Toc528185179" w:history="1">
+      <w:hyperlink w:anchor="_Toc528528658" w:history="1">
         <w:r>
           <w:rPr>
             <w:rStyle w:val="Hipervnculo"/>
@@ -4240,7 +4250,7 @@
           <w:rPr>
             <w:webHidden/>
           </w:rPr>
-          <w:instrText xml:space="preserve"> PAGEREF _Toc528185179 \h </w:instrText>
+          <w:instrText xml:space="preserve"> PAGEREF _Toc528528658 \h </w:instrText>
         </w:r>
         <w:r>
           <w:rPr>
@@ -4274,7 +4284,7 @@
           <w:rFonts w:asciiTheme="minorHAnsi" w:hAnsiTheme="minorHAnsi"/>
         </w:rPr>
       </w:pPr>
-      <w:hyperlink w:anchor="_Toc528185180" w:history="1">
+      <w:hyperlink w:anchor="_Toc528528659" w:history="1">
         <w:r>
           <w:rPr>
             <w:rStyle w:val="Hipervnculo"/>
@@ -4309,7 +4319,7 @@
           <w:rPr>
             <w:webHidden/>
           </w:rPr>
-          <w:instrText xml:space="preserve"> PAGEREF _Toc528185180 \h </w:instrText>
+          <w:instrText xml:space="preserve"> PAGEREF _Toc528528659 \h </w:instrText>
         </w:r>
         <w:r>
           <w:rPr>
@@ -4343,7 +4353,7 @@
           <w:rFonts w:asciiTheme="minorHAnsi" w:hAnsiTheme="minorHAnsi"/>
         </w:rPr>
       </w:pPr>
-      <w:hyperlink w:anchor="_Toc528185181" w:history="1">
+      <w:hyperlink w:anchor="_Toc528528660" w:history="1">
         <w:r>
           <w:rPr>
             <w:rStyle w:val="Hipervnculo"/>
@@ -4378,7 +4388,7 @@
           <w:rPr>
             <w:webHidden/>
           </w:rPr>
-          <w:instrText xml:space="preserve"> PAGEREF _Toc528185181 \h </w:instrText>
+          <w:instrText xml:space="preserve"> PAGEREF _Toc528528660 \h </w:instrText>
         </w:r>
         <w:r>
           <w:rPr>
@@ -4412,7 +4422,7 @@
           <w:rFonts w:asciiTheme="minorHAnsi" w:hAnsiTheme="minorHAnsi"/>
         </w:rPr>
       </w:pPr>
-      <w:hyperlink w:anchor="_Toc528185182" w:history="1">
+      <w:hyperlink w:anchor="_Toc528528661" w:history="1">
         <w:r>
           <w:rPr>
             <w:rStyle w:val="Hipervnculo"/>
@@ -4447,7 +4457,7 @@
           <w:rPr>
             <w:webHidden/>
           </w:rPr>
-          <w:instrText xml:space="preserve"> PAGEREF _Toc528185182 \h </w:instrText>
+          <w:instrText xml:space="preserve"> PAGEREF _Toc528528661 \h </w:instrText>
         </w:r>
         <w:r>
           <w:rPr>
@@ -4481,7 +4491,7 @@
           <w:rFonts w:asciiTheme="minorHAnsi" w:hAnsiTheme="minorHAnsi"/>
         </w:rPr>
       </w:pPr>
-      <w:hyperlink w:anchor="_Toc528185183" w:history="1">
+      <w:hyperlink w:anchor="_Toc528528662" w:history="1">
         <w:r>
           <w:rPr>
             <w:rStyle w:val="Hipervnculo"/>
@@ -4516,7 +4526,7 @@
           <w:rPr>
             <w:webHidden/>
           </w:rPr>
-          <w:instrText xml:space="preserve"> PAGEREF _Toc528185183 \h </w:instrText>
+          <w:instrText xml:space="preserve"> PAGEREF _Toc528528662 \h </w:instrText>
         </w:r>
         <w:r>
           <w:rPr>
@@ -4550,7 +4560,7 @@
           <w:rFonts w:asciiTheme="minorHAnsi" w:hAnsiTheme="minorHAnsi"/>
         </w:rPr>
       </w:pPr>
-      <w:hyperlink w:anchor="_Toc528185184" w:history="1">
+      <w:hyperlink w:anchor="_Toc528528663" w:history="1">
         <w:r>
           <w:rPr>
             <w:rStyle w:val="Hipervnculo"/>
@@ -4585,7 +4595,7 @@
           <w:rPr>
             <w:webHidden/>
           </w:rPr>
-          <w:instrText xml:space="preserve"> PAGEREF _Toc528185184 \h </w:instrText>
+          <w:instrText xml:space="preserve"> PAGEREF _Toc528528663 \h </w:instrText>
         </w:r>
         <w:r>
           <w:rPr>
@@ -4619,7 +4629,7 @@
           <w:rFonts w:asciiTheme="minorHAnsi" w:hAnsiTheme="minorHAnsi"/>
         </w:rPr>
       </w:pPr>
-      <w:hyperlink w:anchor="_Toc528185185" w:history="1">
+      <w:hyperlink w:anchor="_Toc528528664" w:history="1">
         <w:r>
           <w:rPr>
             <w:rStyle w:val="Hipervnculo"/>
@@ -4654,7 +4664,7 @@
           <w:rPr>
             <w:webHidden/>
           </w:rPr>
-          <w:instrText xml:space="preserve"> PAGEREF _Toc528185185 \h </w:instrText>
+          <w:instrText xml:space="preserve"> PAGEREF _Toc528528664 \h </w:instrText>
         </w:r>
         <w:r>
           <w:rPr>
@@ -4688,7 +4698,7 @@
           <w:rFonts w:asciiTheme="minorHAnsi" w:hAnsiTheme="minorHAnsi"/>
         </w:rPr>
       </w:pPr>
-      <w:hyperlink w:anchor="_Toc528185186" w:history="1">
+      <w:hyperlink w:anchor="_Toc528528665" w:history="1">
         <w:r>
           <w:rPr>
             <w:rStyle w:val="Hipervnculo"/>
@@ -4723,7 +4733,7 @@
           <w:rPr>
             <w:webHidden/>
           </w:rPr>
-          <w:instrText xml:space="preserve"> PAGEREF _Toc528185186 \h </w:instrText>
+          <w:instrText xml:space="preserve"> PAGEREF _Toc528528665 \h </w:instrText>
         </w:r>
         <w:r>
           <w:rPr>
@@ -4762,7 +4772,7 @@
           <w:lang w:eastAsia="es-CL"/>
         </w:rPr>
       </w:pPr>
-      <w:hyperlink w:anchor="_Toc528185187" w:history="1">
+      <w:hyperlink w:anchor="_Toc528528666" w:history="1">
         <w:r>
           <w:rPr>
             <w:rStyle w:val="Hipervnculo"/>
@@ -4807,7 +4817,7 @@
             <w:noProof/>
             <w:webHidden/>
           </w:rPr>
-          <w:instrText xml:space="preserve"> PAGEREF _Toc528185187 \h </w:instrText>
+          <w:instrText xml:space="preserve"> PAGEREF _Toc528528666 \h </w:instrText>
         </w:r>
         <w:r>
           <w:rPr>
@@ -4848,7 +4858,7 @@
           <w:lang w:eastAsia="es-CL"/>
         </w:rPr>
       </w:pPr>
-      <w:hyperlink w:anchor="_Toc528185188" w:history="1">
+      <w:hyperlink w:anchor="_Toc528528667" w:history="1">
         <w:r>
           <w:rPr>
             <w:rStyle w:val="Hipervnculo"/>
@@ -4886,7 +4896,7 @@
           <w:rPr>
             <w:webHidden/>
           </w:rPr>
-          <w:instrText xml:space="preserve"> PAGEREF _Toc528185188 \h </w:instrText>
+          <w:instrText xml:space="preserve"> PAGEREF _Toc528528667 \h </w:instrText>
         </w:r>
         <w:r>
           <w:rPr>
@@ -4923,7 +4933,7 @@
           <w:lang w:eastAsia="es-CL"/>
         </w:rPr>
       </w:pPr>
-      <w:hyperlink w:anchor="_Toc528185189" w:history="1">
+      <w:hyperlink w:anchor="_Toc528528668" w:history="1">
         <w:r>
           <w:rPr>
             <w:rStyle w:val="Hipervnculo"/>
@@ -4961,7 +4971,7 @@
           <w:rPr>
             <w:webHidden/>
           </w:rPr>
-          <w:instrText xml:space="preserve"> PAGEREF _Toc528185189 \h </w:instrText>
+          <w:instrText xml:space="preserve"> PAGEREF _Toc528528668 \h </w:instrText>
         </w:r>
         <w:r>
           <w:rPr>
@@ -4998,7 +5008,7 @@
           <w:lang w:eastAsia="es-CL"/>
         </w:rPr>
       </w:pPr>
-      <w:hyperlink w:anchor="_Toc528185190" w:history="1">
+      <w:hyperlink w:anchor="_Toc528528669" w:history="1">
         <w:r>
           <w:rPr>
             <w:rStyle w:val="Hipervnculo"/>
@@ -5036,7 +5046,7 @@
           <w:rPr>
             <w:webHidden/>
           </w:rPr>
-          <w:instrText xml:space="preserve"> PAGEREF _Toc528185190 \h </w:instrText>
+          <w:instrText xml:space="preserve"> PAGEREF _Toc528528669 \h </w:instrText>
         </w:r>
         <w:r>
           <w:rPr>
@@ -5070,7 +5080,7 @@
           <w:rFonts w:asciiTheme="minorHAnsi" w:hAnsiTheme="minorHAnsi"/>
         </w:rPr>
       </w:pPr>
-      <w:hyperlink w:anchor="_Toc528185191" w:history="1">
+      <w:hyperlink w:anchor="_Toc528528670" w:history="1">
         <w:r>
           <w:rPr>
             <w:rStyle w:val="Hipervnculo"/>
@@ -5105,7 +5115,7 @@
           <w:rPr>
             <w:webHidden/>
           </w:rPr>
-          <w:instrText xml:space="preserve"> PAGEREF _Toc528185191 \h </w:instrText>
+          <w:instrText xml:space="preserve"> PAGEREF _Toc528528670 \h </w:instrText>
         </w:r>
         <w:r>
           <w:rPr>
@@ -5139,7 +5149,7 @@
           <w:rFonts w:asciiTheme="minorHAnsi" w:hAnsiTheme="minorHAnsi"/>
         </w:rPr>
       </w:pPr>
-      <w:hyperlink w:anchor="_Toc528185192" w:history="1">
+      <w:hyperlink w:anchor="_Toc528528671" w:history="1">
         <w:r>
           <w:rPr>
             <w:rStyle w:val="Hipervnculo"/>
@@ -5174,7 +5184,7 @@
           <w:rPr>
             <w:webHidden/>
           </w:rPr>
-          <w:instrText xml:space="preserve"> PAGEREF _Toc528185192 \h </w:instrText>
+          <w:instrText xml:space="preserve"> PAGEREF _Toc528528671 \h </w:instrText>
         </w:r>
         <w:r>
           <w:rPr>
@@ -5208,7 +5218,7 @@
           <w:rFonts w:asciiTheme="minorHAnsi" w:hAnsiTheme="minorHAnsi"/>
         </w:rPr>
       </w:pPr>
-      <w:hyperlink w:anchor="_Toc528185193" w:history="1">
+      <w:hyperlink w:anchor="_Toc528528672" w:history="1">
         <w:r>
           <w:rPr>
             <w:rStyle w:val="Hipervnculo"/>
@@ -5243,7 +5253,7 @@
           <w:rPr>
             <w:webHidden/>
           </w:rPr>
-          <w:instrText xml:space="preserve"> PAGEREF _Toc528185193 \h </w:instrText>
+          <w:instrText xml:space="preserve"> PAGEREF _Toc528528672 \h </w:instrText>
         </w:r>
         <w:r>
           <w:rPr>
@@ -5277,7 +5287,7 @@
           <w:rFonts w:asciiTheme="minorHAnsi" w:hAnsiTheme="minorHAnsi"/>
         </w:rPr>
       </w:pPr>
-      <w:hyperlink w:anchor="_Toc528185194" w:history="1">
+      <w:hyperlink w:anchor="_Toc528528673" w:history="1">
         <w:r>
           <w:rPr>
             <w:rStyle w:val="Hipervnculo"/>
@@ -5312,7 +5322,7 @@
           <w:rPr>
             <w:webHidden/>
           </w:rPr>
-          <w:instrText xml:space="preserve"> PAGEREF _Toc528185194 \h </w:instrText>
+          <w:instrText xml:space="preserve"> PAGEREF _Toc528528673 \h </w:instrText>
         </w:r>
         <w:r>
           <w:rPr>
@@ -5346,7 +5356,7 @@
           <w:rFonts w:asciiTheme="minorHAnsi" w:hAnsiTheme="minorHAnsi"/>
         </w:rPr>
       </w:pPr>
-      <w:hyperlink w:anchor="_Toc528185195" w:history="1">
+      <w:hyperlink w:anchor="_Toc528528674" w:history="1">
         <w:r>
           <w:rPr>
             <w:rStyle w:val="Hipervnculo"/>
@@ -5381,7 +5391,7 @@
           <w:rPr>
             <w:webHidden/>
           </w:rPr>
-          <w:instrText xml:space="preserve"> PAGEREF _Toc528185195 \h </w:instrText>
+          <w:instrText xml:space="preserve"> PAGEREF _Toc528528674 \h </w:instrText>
         </w:r>
         <w:r>
           <w:rPr>
@@ -5415,7 +5425,7 @@
           <w:rFonts w:asciiTheme="minorHAnsi" w:hAnsiTheme="minorHAnsi"/>
         </w:rPr>
       </w:pPr>
-      <w:hyperlink w:anchor="_Toc528185196" w:history="1">
+      <w:hyperlink w:anchor="_Toc528528675" w:history="1">
         <w:r>
           <w:rPr>
             <w:rStyle w:val="Hipervnculo"/>
@@ -5450,7 +5460,7 @@
           <w:rPr>
             <w:webHidden/>
           </w:rPr>
-          <w:instrText xml:space="preserve"> PAGEREF _Toc528185196 \h </w:instrText>
+          <w:instrText xml:space="preserve"> PAGEREF _Toc528528675 \h </w:instrText>
         </w:r>
         <w:r>
           <w:rPr>
@@ -5484,7 +5494,7 @@
           <w:rFonts w:asciiTheme="minorHAnsi" w:hAnsiTheme="minorHAnsi"/>
         </w:rPr>
       </w:pPr>
-      <w:hyperlink w:anchor="_Toc528185197" w:history="1">
+      <w:hyperlink w:anchor="_Toc528528676" w:history="1">
         <w:r>
           <w:rPr>
             <w:rStyle w:val="Hipervnculo"/>
@@ -5519,7 +5529,7 @@
           <w:rPr>
             <w:webHidden/>
           </w:rPr>
-          <w:instrText xml:space="preserve"> PAGEREF _Toc528185197 \h </w:instrText>
+          <w:instrText xml:space="preserve"> PAGEREF _Toc528528676 \h </w:instrText>
         </w:r>
         <w:r>
           <w:rPr>
@@ -5553,7 +5563,7 @@
           <w:rFonts w:asciiTheme="minorHAnsi" w:hAnsiTheme="minorHAnsi"/>
         </w:rPr>
       </w:pPr>
-      <w:hyperlink w:anchor="_Toc528185198" w:history="1">
+      <w:hyperlink w:anchor="_Toc528528677" w:history="1">
         <w:r>
           <w:rPr>
             <w:rStyle w:val="Hipervnculo"/>
@@ -5588,7 +5598,7 @@
           <w:rPr>
             <w:webHidden/>
           </w:rPr>
-          <w:instrText xml:space="preserve"> PAGEREF _Toc528185198 \h </w:instrText>
+          <w:instrText xml:space="preserve"> PAGEREF _Toc528528677 \h </w:instrText>
         </w:r>
         <w:r>
           <w:rPr>
@@ -5627,7 +5637,7 @@
           <w:lang w:eastAsia="es-CL"/>
         </w:rPr>
       </w:pPr>
-      <w:hyperlink w:anchor="_Toc528185199" w:history="1">
+      <w:hyperlink w:anchor="_Toc528528678" w:history="1">
         <w:r>
           <w:rPr>
             <w:rStyle w:val="Hipervnculo"/>
@@ -5672,7 +5682,7 @@
             <w:noProof/>
             <w:webHidden/>
           </w:rPr>
-          <w:instrText xml:space="preserve"> PAGEREF _Toc528185199 \h </w:instrText>
+          <w:instrText xml:space="preserve"> PAGEREF _Toc528528678 \h </w:instrText>
         </w:r>
         <w:r>
           <w:rPr>
@@ -5713,7 +5723,7 @@
           <w:lang w:eastAsia="es-CL"/>
         </w:rPr>
       </w:pPr>
-      <w:hyperlink w:anchor="_Toc528185200" w:history="1">
+      <w:hyperlink w:anchor="_Toc528528679" w:history="1">
         <w:r>
           <w:rPr>
             <w:rStyle w:val="Hipervnculo"/>
@@ -5751,7 +5761,7 @@
           <w:rPr>
             <w:webHidden/>
           </w:rPr>
-          <w:instrText xml:space="preserve"> PAGEREF _Toc528185200 \h </w:instrText>
+          <w:instrText xml:space="preserve"> PAGEREF _Toc528528679 \h </w:instrText>
         </w:r>
         <w:r>
           <w:rPr>
@@ -5788,7 +5798,7 @@
           <w:lang w:eastAsia="es-CL"/>
         </w:rPr>
       </w:pPr>
-      <w:hyperlink w:anchor="_Toc528185201" w:history="1">
+      <w:hyperlink w:anchor="_Toc528528680" w:history="1">
         <w:r>
           <w:rPr>
             <w:rStyle w:val="Hipervnculo"/>
@@ -5826,7 +5836,7 @@
           <w:rPr>
             <w:webHidden/>
           </w:rPr>
-          <w:instrText xml:space="preserve"> PAGEREF _Toc528185201 \h </w:instrText>
+          <w:instrText xml:space="preserve"> PAGEREF _Toc528528680 \h </w:instrText>
         </w:r>
         <w:r>
           <w:rPr>
@@ -5863,7 +5873,7 @@
           <w:lang w:eastAsia="es-CL"/>
         </w:rPr>
       </w:pPr>
-      <w:hyperlink w:anchor="_Toc528185202" w:history="1">
+      <w:hyperlink w:anchor="_Toc528528681" w:history="1">
         <w:r>
           <w:rPr>
             <w:rStyle w:val="Hipervnculo"/>
@@ -5901,7 +5911,7 @@
           <w:rPr>
             <w:webHidden/>
           </w:rPr>
-          <w:instrText xml:space="preserve"> PAGEREF _Toc528185202 \h </w:instrText>
+          <w:instrText xml:space="preserve"> PAGEREF _Toc528528681 \h </w:instrText>
         </w:r>
         <w:r>
           <w:rPr>
@@ -5940,7 +5950,7 @@
           <w:lang w:eastAsia="es-CL"/>
         </w:rPr>
       </w:pPr>
-      <w:hyperlink w:anchor="_Toc528185203" w:history="1">
+      <w:hyperlink w:anchor="_Toc528528682" w:history="1">
         <w:r>
           <w:rPr>
             <w:rStyle w:val="Hipervnculo"/>
@@ -5985,7 +5995,7 @@
             <w:noProof/>
             <w:webHidden/>
           </w:rPr>
-          <w:instrText xml:space="preserve"> PAGEREF _Toc528185203 \h </w:instrText>
+          <w:instrText xml:space="preserve"> PAGEREF _Toc528528682 \h </w:instrText>
         </w:r>
         <w:r>
           <w:rPr>
@@ -6047,12 +6057,12 @@
       <w:pPr>
         <w:pStyle w:val="Ttulo1"/>
       </w:pPr>
-      <w:bookmarkStart w:id="1" w:name="_Toc528185129"/>
+      <w:bookmarkStart w:id="0" w:name="_Toc528528608"/>
       <w:r>
         <w:lastRenderedPageBreak/>
         <w:t>Introducción</w:t>
       </w:r>
-      <w:bookmarkEnd w:id="1"/>
+      <w:bookmarkEnd w:id="0"/>
     </w:p>
     <w:p>
       <w:r>
@@ -6140,12 +6150,12 @@
       <w:pPr>
         <w:pStyle w:val="Ttulo1"/>
       </w:pPr>
-      <w:bookmarkStart w:id="2" w:name="_Toc528185130"/>
+      <w:bookmarkStart w:id="1" w:name="_Toc528528609"/>
       <w:r>
         <w:lastRenderedPageBreak/>
         <w:t>Propósito del Documento</w:t>
       </w:r>
-      <w:bookmarkEnd w:id="2"/>
+      <w:bookmarkEnd w:id="1"/>
     </w:p>
     <w:p>
       <w:pPr>
@@ -6183,12 +6193,12 @@
       <w:pPr>
         <w:pStyle w:val="Ttulo1"/>
       </w:pPr>
-      <w:bookmarkStart w:id="3" w:name="_Toc528185131"/>
+      <w:bookmarkStart w:id="2" w:name="_Toc528528610"/>
       <w:r>
         <w:lastRenderedPageBreak/>
         <w:t>Referencias</w:t>
       </w:r>
-      <w:bookmarkEnd w:id="3"/>
+      <w:bookmarkEnd w:id="2"/>
     </w:p>
     <w:p>
       <w:r>
@@ -6225,7 +6235,15 @@
         <w:t xml:space="preserve">, la cual </w:t>
       </w:r>
       <w:r>
-        <w:t>es un documento desarrollado por el “Project Management Institute” (PMI), con el propósito de normar e identificar el conjunto de fundamentos, cuya aplicación en la dirección de proyectos puede aumentar las posibilidades de éxito de estos</w:t>
+        <w:t xml:space="preserve">es un documento desarrollado por el “Project Management </w:t>
+      </w:r>
+      <w:proofErr w:type="spellStart"/>
+      <w:r>
+        <w:t>Institute</w:t>
+      </w:r>
+      <w:proofErr w:type="spellEnd"/>
+      <w:r>
+        <w:t>” (PMI), con el propósito de normar e identificar el conjunto de fundamentos, cuya aplicación en la dirección de proyectos puede aumentar las posibilidades de éxito de estos</w:t>
       </w:r>
       <w:r>
         <w:t>.</w:t>
@@ -6325,12 +6343,12 @@
       <w:pPr>
         <w:pStyle w:val="Ttulo1"/>
       </w:pPr>
-      <w:bookmarkStart w:id="4" w:name="_Toc528185132"/>
+      <w:bookmarkStart w:id="3" w:name="_Toc528528611"/>
       <w:r>
         <w:lastRenderedPageBreak/>
         <w:t>Definición de Factores Críticos</w:t>
       </w:r>
-      <w:bookmarkEnd w:id="4"/>
+      <w:bookmarkEnd w:id="3"/>
     </w:p>
     <w:p>
       <w:r>
@@ -6367,7 +6385,7 @@
         </w:numPr>
       </w:pPr>
       <w:r>
-        <w:t>Inicialización del Proyecto</w:t>
+        <w:t>Inicialización</w:t>
       </w:r>
     </w:p>
     <w:p>
@@ -6379,7 +6397,7 @@
         </w:numPr>
       </w:pPr>
       <w:r>
-        <w:t>Dirección del Proyecto</w:t>
+        <w:t>Dirección</w:t>
       </w:r>
     </w:p>
     <w:p>
@@ -6452,11 +6470,11 @@
       <w:pPr>
         <w:pStyle w:val="Ttulo2"/>
       </w:pPr>
-      <w:bookmarkStart w:id="5" w:name="_Toc528185133"/>
-      <w:r>
-        <w:t>Inicialización del Proyecto</w:t>
-      </w:r>
-      <w:bookmarkEnd w:id="5"/>
+      <w:bookmarkStart w:id="4" w:name="_Toc528528612"/>
+      <w:r>
+        <w:t>Inicialización</w:t>
+      </w:r>
+      <w:bookmarkEnd w:id="4"/>
     </w:p>
     <w:p>
       <w:r>
@@ -6528,11 +6546,11 @@
       <w:pPr>
         <w:pStyle w:val="Ttulo2"/>
       </w:pPr>
-      <w:bookmarkStart w:id="6" w:name="_Toc528185134"/>
-      <w:r>
-        <w:t>Dirección del Proyecto</w:t>
-      </w:r>
-      <w:bookmarkEnd w:id="6"/>
+      <w:bookmarkStart w:id="5" w:name="_Toc528528613"/>
+      <w:r>
+        <w:t>Dirección</w:t>
+      </w:r>
+      <w:bookmarkEnd w:id="5"/>
     </w:p>
     <w:p>
       <w:r>
@@ -6577,12 +6595,12 @@
       <w:pPr>
         <w:pStyle w:val="Ttulo2"/>
       </w:pPr>
-      <w:bookmarkStart w:id="7" w:name="_Toc528185135"/>
+      <w:bookmarkStart w:id="6" w:name="_Toc528528614"/>
       <w:r>
         <w:lastRenderedPageBreak/>
         <w:t>Planificación</w:t>
       </w:r>
-      <w:bookmarkEnd w:id="7"/>
+      <w:bookmarkEnd w:id="6"/>
     </w:p>
     <w:p>
       <w:r>
@@ -6648,7 +6666,7 @@
       <w:pPr>
         <w:pStyle w:val="Ttulo2"/>
       </w:pPr>
-      <w:bookmarkStart w:id="8" w:name="_Toc528185136"/>
+      <w:bookmarkStart w:id="7" w:name="_Toc528528615"/>
       <w:r>
         <w:lastRenderedPageBreak/>
         <w:t xml:space="preserve">Aseguramiento de </w:t>
@@ -6659,7 +6677,7 @@
       <w:r>
         <w:t>Calidad</w:t>
       </w:r>
-      <w:bookmarkEnd w:id="8"/>
+      <w:bookmarkEnd w:id="7"/>
     </w:p>
     <w:p>
       <w:r>
@@ -6719,12 +6737,12 @@
       <w:pPr>
         <w:pStyle w:val="Ttulo2"/>
       </w:pPr>
-      <w:bookmarkStart w:id="9" w:name="_Toc528185137"/>
+      <w:bookmarkStart w:id="8" w:name="_Toc528528616"/>
       <w:r>
         <w:lastRenderedPageBreak/>
         <w:t>Personas</w:t>
       </w:r>
-      <w:bookmarkEnd w:id="9"/>
+      <w:bookmarkEnd w:id="8"/>
     </w:p>
     <w:p>
       <w:r>
@@ -6795,7 +6813,7 @@
       <w:pPr>
         <w:pStyle w:val="Ttulo2"/>
       </w:pPr>
-      <w:bookmarkStart w:id="10" w:name="_Toc528185138"/>
+      <w:bookmarkStart w:id="9" w:name="_Toc528528617"/>
       <w:r>
         <w:lastRenderedPageBreak/>
         <w:t xml:space="preserve">Gestión de </w:t>
@@ -6806,7 +6824,7 @@
       <w:r>
         <w:t>Riesgos</w:t>
       </w:r>
-      <w:bookmarkEnd w:id="10"/>
+      <w:bookmarkEnd w:id="9"/>
     </w:p>
     <w:p>
       <w:r>
@@ -6887,43 +6905,55 @@
       <w:pPr>
         <w:pStyle w:val="Ttulo1"/>
       </w:pPr>
-      <w:bookmarkStart w:id="11" w:name="_Toc528185139"/>
+      <w:bookmarkStart w:id="10" w:name="_Toc528528618"/>
       <w:r>
         <w:lastRenderedPageBreak/>
-        <w:t>Inicialización del Proyecto</w:t>
+        <w:t>Inicialización</w:t>
+      </w:r>
+      <w:bookmarkEnd w:id="10"/>
+    </w:p>
+    <w:p/>
+    <w:p>
+      <w:pPr>
+        <w:pStyle w:val="Ttulo2"/>
+      </w:pPr>
+      <w:bookmarkStart w:id="11" w:name="_Toc528528619"/>
+      <w:r>
+        <w:t>Objetivo</w:t>
       </w:r>
       <w:bookmarkEnd w:id="11"/>
     </w:p>
+    <w:p>
+      <w:r>
+        <w:t>Garantizar que el proyecto esté completamente definido y acotado antes de comenzar con</w:t>
+      </w:r>
+      <w:r>
+        <w:t xml:space="preserve"> su </w:t>
+      </w:r>
+      <w:r>
+        <w:t>desarroll</w:t>
+      </w:r>
+      <w:r>
+        <w:t xml:space="preserve">o, o por lo menos a un nivel que permita una implementación estable desde el punto de vista de la claridad de las necesidades que deben ser satisfechas, como también de las soluciones esperadas por los distintos grupos de interés. </w:t>
+      </w:r>
+    </w:p>
     <w:p/>
     <w:p>
       <w:pPr>
         <w:pStyle w:val="Ttulo2"/>
       </w:pPr>
-      <w:bookmarkStart w:id="12" w:name="_Toc528185140"/>
-      <w:r>
-        <w:t>Objetivo</w:t>
+      <w:bookmarkStart w:id="12" w:name="_Toc528528620"/>
+      <w:r>
+        <w:t>Alcance</w:t>
       </w:r>
       <w:bookmarkEnd w:id="12"/>
     </w:p>
     <w:p>
       <w:r>
-        <w:t>Garantizar que el proyecto esté completamente definido y acotado, antes de comenzar con el desarrollo del mismo.</w:t>
-      </w:r>
-    </w:p>
-    <w:p/>
-    <w:p>
-      <w:pPr>
-        <w:pStyle w:val="Ttulo2"/>
-      </w:pPr>
-      <w:bookmarkStart w:id="13" w:name="_Toc528185141"/>
-      <w:r>
-        <w:t>Alcance</w:t>
-      </w:r>
-      <w:bookmarkEnd w:id="13"/>
-    </w:p>
-    <w:p>
-      <w:r>
-        <w:t>Cubrir los procesos que se desarrollan con anterioridad a la ejecución del proyecto.</w:t>
+        <w:t>Cubrir los procesos que se desarrollan con anterioridad a la ejecución del proyecto</w:t>
+      </w:r>
+      <w:r>
+        <w:t>, es decir, desde la definición del proyecto hasta la contratación del proveedor.</w:t>
       </w:r>
     </w:p>
     <w:p/>
@@ -6951,22 +6981,22 @@
       <w:pPr>
         <w:pStyle w:val="Ttulo2"/>
       </w:pPr>
-      <w:bookmarkStart w:id="14" w:name="_Toc528185142"/>
+      <w:bookmarkStart w:id="13" w:name="_Toc528528621"/>
       <w:r>
         <w:lastRenderedPageBreak/>
         <w:t>Prácticas</w:t>
       </w:r>
+      <w:bookmarkEnd w:id="13"/>
+    </w:p>
+    <w:p>
+      <w:pPr>
+        <w:pStyle w:val="Ttulo3"/>
+      </w:pPr>
+      <w:bookmarkStart w:id="14" w:name="_Toc528528622"/>
+      <w:r>
+        <w:t>Identificar los Grupos de Interés y sus expectativas</w:t>
+      </w:r>
       <w:bookmarkEnd w:id="14"/>
-    </w:p>
-    <w:p>
-      <w:pPr>
-        <w:pStyle w:val="Ttulo3"/>
-      </w:pPr>
-      <w:bookmarkStart w:id="15" w:name="_Toc528185143"/>
-      <w:r>
-        <w:t>Identificar los Grupos de Interés y sus expectativas</w:t>
-      </w:r>
-      <w:bookmarkEnd w:id="15"/>
     </w:p>
     <w:p>
       <w:r>
@@ -7016,7 +7046,15 @@
         <w:t>obstante,</w:t>
       </w:r>
       <w:r>
-        <w:t xml:space="preserve"> es importante tenerlas documentadas, ya que pueden ser determinantes para formular una especificación que permita que en futuras versiones, se puedan incorporar estos requerimientos. Por ejemplo, se requiere que las liquidaciones de sueldo se puedan generar más de una vez al mes, dicho requerimiento para esta versión del proyecto puede ser acotado a 2 veces al mes, pero el diseño de la</w:t>
+        <w:t xml:space="preserve"> es importante tenerlas documentadas, ya que pueden ser determinantes para formular una especificación que permita </w:t>
+      </w:r>
+      <w:proofErr w:type="gramStart"/>
+      <w:r>
+        <w:t>que</w:t>
+      </w:r>
+      <w:proofErr w:type="gramEnd"/>
+      <w:r>
+        <w:t xml:space="preserve"> en futuras versiones, se puedan incorporar estos requerimientos. Por ejemplo, se requiere que las liquidaciones de sueldo se puedan generar más de una vez al mes, dicho requerimiento para esta versión del proyecto puede ser acotado a 2 veces al mes, pero el diseño de la</w:t>
       </w:r>
       <w:r>
         <w:t>s</w:t>
@@ -7055,12 +7093,12 @@
       <w:pPr>
         <w:pStyle w:val="Ttulo3"/>
       </w:pPr>
-      <w:bookmarkStart w:id="16" w:name="_Toc528185144"/>
+      <w:bookmarkStart w:id="15" w:name="_Toc528528623"/>
       <w:r>
         <w:lastRenderedPageBreak/>
         <w:t>Definir el Alcance del proyecto</w:t>
       </w:r>
-      <w:bookmarkEnd w:id="16"/>
+      <w:bookmarkEnd w:id="15"/>
     </w:p>
     <w:p>
       <w:r>
@@ -7151,12 +7189,12 @@
       <w:pPr>
         <w:pStyle w:val="Ttulo3"/>
       </w:pPr>
-      <w:bookmarkStart w:id="17" w:name="_Toc528185145"/>
+      <w:bookmarkStart w:id="16" w:name="_Toc528528624"/>
       <w:r>
         <w:lastRenderedPageBreak/>
         <w:t>Definir y Organizar el Equipo de Trabajo</w:t>
       </w:r>
-      <w:bookmarkEnd w:id="17"/>
+      <w:bookmarkEnd w:id="16"/>
     </w:p>
     <w:p>
       <w:r>
@@ -7172,7 +7210,15 @@
     <w:p/>
     <w:p>
       <w:r>
-        <w:t xml:space="preserve">Desde el punto de vista de la organización del equipo, la recomendación es una configuración que contenga roles independientes, en función de cada uno de los factores críticos que deben ser gestionados, la existencia de un Jefe de Proyecto que pueda liderar al equipo y un Sponsor del Proyecto que permita la obtención de recursos, como también la existencia de canales de comunicación frente a la gerencia. </w:t>
+        <w:t xml:space="preserve">Desde el punto de vista de la organización del equipo, la recomendación es una configuración que contenga roles independientes, en función de cada uno de los factores críticos que deben ser gestionados, la existencia de un Jefe de Proyecto que pueda liderar al equipo y un </w:t>
+      </w:r>
+      <w:proofErr w:type="gramStart"/>
+      <w:r>
+        <w:t>Sponsor</w:t>
+      </w:r>
+      <w:proofErr w:type="gramEnd"/>
+      <w:r>
+        <w:t xml:space="preserve"> del Proyecto que permita la obtención de recursos, como también la existencia de canales de comunicación frente a la gerencia. </w:t>
       </w:r>
     </w:p>
     <w:p/>
@@ -7216,12 +7262,12 @@
       <w:pPr>
         <w:pStyle w:val="Ttulo3"/>
       </w:pPr>
-      <w:bookmarkStart w:id="18" w:name="_Toc528185146"/>
+      <w:bookmarkStart w:id="17" w:name="_Toc528528625"/>
       <w:r>
         <w:lastRenderedPageBreak/>
         <w:t>Definir la Estrategia de Implementación</w:t>
       </w:r>
-      <w:bookmarkEnd w:id="18"/>
+      <w:bookmarkEnd w:id="17"/>
     </w:p>
     <w:p>
       <w:r>
@@ -7250,7 +7296,15 @@
         </w:numPr>
       </w:pPr>
       <w:r>
-        <w:t>Fase 1, contratación de un servicio para hacer el análisis y diseño del sistema que se requiere implementar, cuyos entregables o resultado final sean todos los documentos que servirán de base para la eventual construcción del sistema (ej: casos de uso).</w:t>
+        <w:t>Fase 1, contratación de un servicio para hacer el análisis y diseño del sistema que se requiere implementar, cuyos entregables o resultado final sean todos los documentos que servirán de base para la eventual construcción del sistema (</w:t>
+      </w:r>
+      <w:proofErr w:type="spellStart"/>
+      <w:r>
+        <w:t>ej</w:t>
+      </w:r>
+      <w:proofErr w:type="spellEnd"/>
+      <w:r>
+        <w:t>: casos de uso).</w:t>
       </w:r>
     </w:p>
     <w:p>
@@ -7340,12 +7394,12 @@
       <w:pPr>
         <w:pStyle w:val="Ttulo3"/>
       </w:pPr>
-      <w:bookmarkStart w:id="19" w:name="_Toc528185147"/>
+      <w:bookmarkStart w:id="18" w:name="_Toc528528626"/>
       <w:r>
         <w:lastRenderedPageBreak/>
         <w:t>Estimar la Planificación y el Presupuesto</w:t>
       </w:r>
-      <w:bookmarkEnd w:id="19"/>
+      <w:bookmarkEnd w:id="18"/>
     </w:p>
     <w:p>
       <w:r>
@@ -7370,7 +7424,31 @@
         <w:footnoteReference w:id="3"/>
       </w:r>
       <w:r>
-        <w:t xml:space="preserve"> (Request For Information), la cual consiste en solicitar a los proveedores información respecto a sus capacidades.</w:t>
+        <w:t xml:space="preserve"> (</w:t>
+      </w:r>
+      <w:proofErr w:type="spellStart"/>
+      <w:r>
+        <w:t>Request</w:t>
+      </w:r>
+      <w:proofErr w:type="spellEnd"/>
+      <w:r>
+        <w:t xml:space="preserve"> </w:t>
+      </w:r>
+      <w:proofErr w:type="spellStart"/>
+      <w:r>
+        <w:t>For</w:t>
+      </w:r>
+      <w:proofErr w:type="spellEnd"/>
+      <w:r>
+        <w:t xml:space="preserve"> </w:t>
+      </w:r>
+      <w:proofErr w:type="spellStart"/>
+      <w:r>
+        <w:t>Information</w:t>
+      </w:r>
+      <w:proofErr w:type="spellEnd"/>
+      <w:r>
+        <w:t>), la cual consiste en solicitar a los proveedores información respecto a sus capacidades.</w:t>
       </w:r>
     </w:p>
     <w:p/>
@@ -7425,12 +7503,12 @@
       <w:pPr>
         <w:pStyle w:val="Ttulo3"/>
       </w:pPr>
-      <w:bookmarkStart w:id="20" w:name="_Toc528185148"/>
+      <w:bookmarkStart w:id="19" w:name="_Toc528528627"/>
       <w:r>
         <w:lastRenderedPageBreak/>
         <w:t>Especificaciones Técnicas (Bases Técnicas de Licitación)</w:t>
       </w:r>
-      <w:bookmarkEnd w:id="20"/>
+      <w:bookmarkEnd w:id="19"/>
     </w:p>
     <w:p>
       <w:r>
@@ -7706,8 +7784,13 @@
         <w:t>Alcance de herramientas de desarrollo:</w:t>
       </w:r>
       <w:r>
-        <w:t xml:space="preserve"> Identificar las herramientas que se requiere sean utilizadas o en su defecto las herramientas que se admiten sean utilizadas, como también las que no se admiten. Por ejemplo, no utilizar Frameworks</w:t>
-      </w:r>
+        <w:t xml:space="preserve"> Identificar las herramientas que se requiere sean utilizadas o en su defecto las herramientas que se admiten sean utilizadas, como también las que no se admiten. Por ejemplo, no utilizar </w:t>
+      </w:r>
+      <w:proofErr w:type="spellStart"/>
+      <w:r>
+        <w:t>Frameworks</w:t>
+      </w:r>
+      <w:proofErr w:type="spellEnd"/>
       <w:r>
         <w:rPr>
           <w:rStyle w:val="Refdenotaalpie"/>
@@ -7778,7 +7861,15 @@
         <w:t>lcance Funcional:</w:t>
       </w:r>
       <w:r>
-        <w:t xml:space="preserve"> Enumerar y describir todas las funcionalidades y componentes que serán parte del producto que se desarrollará. La descripción debe ser general y resumida, pero suficiente para comprender el alcance de la misma.</w:t>
+        <w:t xml:space="preserve"> Enumerar y describir todas las funcionalidades y componentes que serán parte del producto que se desarrollará. La descripción debe ser general y resumida, pero suficiente para comprender el alcance de </w:t>
+      </w:r>
+      <w:proofErr w:type="gramStart"/>
+      <w:r>
+        <w:t>la misma</w:t>
+      </w:r>
+      <w:proofErr w:type="gramEnd"/>
+      <w:r>
+        <w:t>.</w:t>
       </w:r>
     </w:p>
     <w:p>
@@ -7815,7 +7906,15 @@
         </w:numPr>
       </w:pPr>
       <w:r>
-        <w:t>Si es un sistema contable, entonces definir si los cierres contables serán mensuales, semestrales o todos los anteriores. Tipos de comprobantes a través de los cuales se ingresarán los movimientos contables, tipo de cuentas contables y características de las mismas.</w:t>
+        <w:t xml:space="preserve">Si es un sistema contable, entonces definir si los cierres contables serán mensuales, semestrales o todos los anteriores. Tipos de comprobantes a través de los cuales se ingresarán los movimientos contables, tipo de cuentas contables y características de </w:t>
+      </w:r>
+      <w:proofErr w:type="gramStart"/>
+      <w:r>
+        <w:t>las mismas</w:t>
+      </w:r>
+      <w:proofErr w:type="gramEnd"/>
+      <w:r>
+        <w:t>.</w:t>
       </w:r>
     </w:p>
     <w:p>
@@ -7895,7 +7994,15 @@
     </w:p>
     <w:p>
       <w:r>
-        <w:t>Toda definición expuesta en el documento debe ser redactada de tal manera que no existan segundas interpretaciones de la misma, puesto que es preciso garantizar que el eventual proveedor implemente o cumpla correctamente lo definido. De lo contrario, se agrega el riesgo respecto a obtener un producto diferente a lo requerido, puesto que interpretaciones de parte del proveedor afectaran el resultado final. Para ejemplificar lo anterior, a continuación</w:t>
+        <w:t xml:space="preserve">Toda definición expuesta en el documento debe ser redactada de tal manera que no existan segundas interpretaciones de </w:t>
+      </w:r>
+      <w:proofErr w:type="gramStart"/>
+      <w:r>
+        <w:t>la misma</w:t>
+      </w:r>
+      <w:proofErr w:type="gramEnd"/>
+      <w:r>
+        <w:t>, puesto que es preciso garantizar que el eventual proveedor implemente o cumpla correctamente lo definido. De lo contrario, se agrega el riesgo respecto a obtener un producto diferente a lo requerido, puesto que interpretaciones de parte del proveedor afectaran el resultado final. Para ejemplificar lo anterior, a continuación</w:t>
       </w:r>
       <w:r>
         <w:t>,</w:t>
@@ -8020,7 +8127,15 @@
         </w:numPr>
       </w:pPr>
       <w:r>
-        <w:t xml:space="preserve">Consecuencia: El proponente considerará que la solución requiere que los estados de los documentos sean dinámicos y probablemente ofrecerá la incorporación de un Workflow. </w:t>
+        <w:t xml:space="preserve">Consecuencia: El proponente considerará que la solución requiere que los estados de los documentos sean dinámicos y probablemente ofrecerá la incorporación de un </w:t>
+      </w:r>
+      <w:proofErr w:type="spellStart"/>
+      <w:r>
+        <w:t>Workflow</w:t>
+      </w:r>
+      <w:proofErr w:type="spellEnd"/>
+      <w:r>
+        <w:t xml:space="preserve">. </w:t>
       </w:r>
     </w:p>
     <w:p/>
@@ -8036,14 +8151,27 @@
     <w:p>
       <w:r>
         <w:lastRenderedPageBreak/>
-        <w:t>En el evento que la definición esté intencionalmente sin acotamiento, puesto que se requiere que la funcionalidad permita la configuración de nuevos elementos o la desactivación de los</w:t>
+        <w:t xml:space="preserve">En el evento que la definición esté intencionalmente sin acotamiento, puesto que se requiere que la funcionalidad permita la configuración de nuevos elementos o la desactivación de </w:t>
+      </w:r>
+      <w:proofErr w:type="gramStart"/>
+      <w:r>
+        <w:t>los</w:t>
       </w:r>
       <w:r>
         <w:t xml:space="preserve"> </w:t>
       </w:r>
       <w:r>
-        <w:t>mismos, se debe ser explícito respecto al deseable y eventualmente definir el tipo de solución que se espera obtener. Por ejemplo, si para la definición presentada anteriormente, efectivamente la organización requiere de un Workflow</w:t>
-      </w:r>
+        <w:t>mismos</w:t>
+      </w:r>
+      <w:proofErr w:type="gramEnd"/>
+      <w:r>
+        <w:t xml:space="preserve">, se debe ser explícito respecto al deseable y eventualmente definir el tipo de solución que se espera obtener. Por ejemplo, si para la definición presentada anteriormente, efectivamente la organización requiere de un </w:t>
+      </w:r>
+      <w:proofErr w:type="spellStart"/>
+      <w:r>
+        <w:t>Workflow</w:t>
+      </w:r>
+      <w:proofErr w:type="spellEnd"/>
       <w:r>
         <w:rPr>
           <w:rStyle w:val="Refdenotaalpie"/>
@@ -8059,10 +8187,21 @@
       <w:pPr>
         <w:pStyle w:val="Ttulo3"/>
       </w:pPr>
-      <w:bookmarkStart w:id="21" w:name="_Toc528185149"/>
+      <w:bookmarkStart w:id="20" w:name="_Toc528528628"/>
       <w:r>
         <w:t>Bases de Licitación Administrativas</w:t>
       </w:r>
+      <w:bookmarkEnd w:id="20"/>
+    </w:p>
+    <w:p/>
+    <w:p>
+      <w:pPr>
+        <w:pStyle w:val="Ttulo3"/>
+      </w:pPr>
+      <w:bookmarkStart w:id="21" w:name="_Toc528528629"/>
+      <w:r>
+        <w:t>Proceso de Licitación</w:t>
+      </w:r>
       <w:bookmarkEnd w:id="21"/>
     </w:p>
     <w:p/>
@@ -8070,22 +8209,11 @@
       <w:pPr>
         <w:pStyle w:val="Ttulo3"/>
       </w:pPr>
-      <w:bookmarkStart w:id="22" w:name="_Toc528185150"/>
-      <w:r>
-        <w:t>Proceso de Licitación</w:t>
+      <w:bookmarkStart w:id="22" w:name="_Toc528528630"/>
+      <w:r>
+        <w:t>Contratación</w:t>
       </w:r>
       <w:bookmarkEnd w:id="22"/>
-    </w:p>
-    <w:p/>
-    <w:p>
-      <w:pPr>
-        <w:pStyle w:val="Ttulo3"/>
-      </w:pPr>
-      <w:bookmarkStart w:id="23" w:name="_Toc528185151"/>
-      <w:r>
-        <w:t>Contratación</w:t>
-      </w:r>
-      <w:bookmarkEnd w:id="23"/>
     </w:p>
     <w:p/>
     <w:p>
@@ -8101,33 +8229,33 @@
       <w:pPr>
         <w:pStyle w:val="Ttulo1"/>
       </w:pPr>
-      <w:bookmarkStart w:id="24" w:name="_Toc528185152"/>
+      <w:bookmarkStart w:id="23" w:name="_Toc528528631"/>
       <w:r>
         <w:lastRenderedPageBreak/>
-        <w:t>Dirección del Proyecto</w:t>
+        <w:t>Dirección</w:t>
+      </w:r>
+      <w:bookmarkEnd w:id="23"/>
+    </w:p>
+    <w:p>
+      <w:pPr>
+        <w:pStyle w:val="Ttulo2"/>
+      </w:pPr>
+      <w:bookmarkStart w:id="24" w:name="_Toc528528632"/>
+      <w:r>
+        <w:t>Objetivo</w:t>
       </w:r>
       <w:bookmarkEnd w:id="24"/>
     </w:p>
+    <w:p/>
     <w:p>
       <w:pPr>
         <w:pStyle w:val="Ttulo2"/>
       </w:pPr>
-      <w:bookmarkStart w:id="25" w:name="_Toc528185153"/>
-      <w:r>
-        <w:t>Objetivo</w:t>
+      <w:bookmarkStart w:id="25" w:name="_Toc528528633"/>
+      <w:r>
+        <w:t>Alcance</w:t>
       </w:r>
       <w:bookmarkEnd w:id="25"/>
-    </w:p>
-    <w:p/>
-    <w:p>
-      <w:pPr>
-        <w:pStyle w:val="Ttulo2"/>
-      </w:pPr>
-      <w:bookmarkStart w:id="26" w:name="_Toc528185154"/>
-      <w:r>
-        <w:t>Alcance</w:t>
-      </w:r>
-      <w:bookmarkEnd w:id="26"/>
     </w:p>
     <w:p/>
     <w:p>
@@ -8154,22 +8282,22 @@
       <w:pPr>
         <w:pStyle w:val="Ttulo2"/>
       </w:pPr>
-      <w:bookmarkStart w:id="27" w:name="_Toc528185155"/>
+      <w:bookmarkStart w:id="26" w:name="_Toc528528634"/>
       <w:r>
         <w:lastRenderedPageBreak/>
         <w:t>Prácticas</w:t>
       </w:r>
+      <w:bookmarkEnd w:id="26"/>
+    </w:p>
+    <w:p>
+      <w:pPr>
+        <w:pStyle w:val="Ttulo3"/>
+      </w:pPr>
+      <w:bookmarkStart w:id="27" w:name="_Toc528528635"/>
+      <w:r>
+        <w:t>Comité de Proyecto</w:t>
+      </w:r>
       <w:bookmarkEnd w:id="27"/>
-    </w:p>
-    <w:p>
-      <w:pPr>
-        <w:pStyle w:val="Ttulo3"/>
-      </w:pPr>
-      <w:bookmarkStart w:id="28" w:name="_Toc528185156"/>
-      <w:r>
-        <w:t>Comité de Proyecto</w:t>
-      </w:r>
-      <w:bookmarkEnd w:id="28"/>
     </w:p>
     <w:p>
       <w:pPr>
@@ -8205,12 +8333,12 @@
       <w:pPr>
         <w:pStyle w:val="Ttulo3"/>
       </w:pPr>
-      <w:bookmarkStart w:id="29" w:name="_Toc528185157"/>
+      <w:bookmarkStart w:id="28" w:name="_Toc528528636"/>
       <w:r>
         <w:lastRenderedPageBreak/>
         <w:t>Comité Ejecutivo</w:t>
       </w:r>
-      <w:bookmarkEnd w:id="29"/>
+      <w:bookmarkEnd w:id="28"/>
     </w:p>
     <w:p>
       <w:pPr>
@@ -8246,12 +8374,12 @@
       <w:pPr>
         <w:pStyle w:val="Ttulo3"/>
       </w:pPr>
-      <w:bookmarkStart w:id="30" w:name="_Toc528185158"/>
+      <w:bookmarkStart w:id="29" w:name="_Toc528528637"/>
       <w:r>
         <w:lastRenderedPageBreak/>
         <w:t>Establecer Responsables por Factor Crítico</w:t>
       </w:r>
-      <w:bookmarkEnd w:id="30"/>
+      <w:bookmarkEnd w:id="29"/>
     </w:p>
     <w:p>
       <w:pPr>
@@ -8287,12 +8415,12 @@
       <w:pPr>
         <w:pStyle w:val="Ttulo3"/>
       </w:pPr>
-      <w:bookmarkStart w:id="31" w:name="_Toc528185159"/>
+      <w:bookmarkStart w:id="30" w:name="_Toc528528638"/>
       <w:r>
         <w:lastRenderedPageBreak/>
         <w:t>Generar y Controlar Métricas de Medición de Estados</w:t>
       </w:r>
-      <w:bookmarkEnd w:id="31"/>
+      <w:bookmarkEnd w:id="30"/>
     </w:p>
     <w:p>
       <w:pPr>
@@ -8328,12 +8456,12 @@
       <w:pPr>
         <w:pStyle w:val="Ttulo3"/>
       </w:pPr>
-      <w:bookmarkStart w:id="32" w:name="_Toc528185160"/>
+      <w:bookmarkStart w:id="31" w:name="_Toc528528639"/>
       <w:r>
         <w:lastRenderedPageBreak/>
         <w:t>Equilibrar Factores en Función del Impacto</w:t>
       </w:r>
-      <w:bookmarkEnd w:id="32"/>
+      <w:bookmarkEnd w:id="31"/>
     </w:p>
     <w:p>
       <w:pPr>
@@ -8369,12 +8497,12 @@
       <w:pPr>
         <w:pStyle w:val="Ttulo3"/>
       </w:pPr>
-      <w:bookmarkStart w:id="33" w:name="_Toc528185161"/>
+      <w:bookmarkStart w:id="32" w:name="_Toc528528640"/>
       <w:r>
         <w:lastRenderedPageBreak/>
         <w:t>Actuar en consecuencia a la situación actual</w:t>
       </w:r>
-      <w:bookmarkEnd w:id="33"/>
+      <w:bookmarkEnd w:id="32"/>
     </w:p>
     <w:p/>
     <w:p>
@@ -8402,12 +8530,12 @@
       <w:pPr>
         <w:pStyle w:val="Ttulo3"/>
       </w:pPr>
-      <w:bookmarkStart w:id="34" w:name="_Toc528185162"/>
+      <w:bookmarkStart w:id="33" w:name="_Toc528528641"/>
       <w:r>
         <w:lastRenderedPageBreak/>
         <w:t>Documentar Acuerdos</w:t>
       </w:r>
-      <w:bookmarkEnd w:id="34"/>
+      <w:bookmarkEnd w:id="33"/>
     </w:p>
     <w:p/>
     <w:p/>
@@ -8424,33 +8552,33 @@
       <w:pPr>
         <w:pStyle w:val="Ttulo1"/>
       </w:pPr>
-      <w:bookmarkStart w:id="35" w:name="_Toc528185163"/>
+      <w:bookmarkStart w:id="34" w:name="_Toc528528642"/>
       <w:r>
         <w:lastRenderedPageBreak/>
         <w:t>Planificación</w:t>
       </w:r>
+      <w:bookmarkEnd w:id="34"/>
+    </w:p>
+    <w:p>
+      <w:pPr>
+        <w:pStyle w:val="Ttulo2"/>
+      </w:pPr>
+      <w:bookmarkStart w:id="35" w:name="_Toc528528643"/>
+      <w:r>
+        <w:t>Objetivo</w:t>
+      </w:r>
       <w:bookmarkEnd w:id="35"/>
     </w:p>
+    <w:p/>
     <w:p>
       <w:pPr>
         <w:pStyle w:val="Ttulo2"/>
       </w:pPr>
-      <w:bookmarkStart w:id="36" w:name="_Toc528185164"/>
-      <w:r>
-        <w:t>Objetivo</w:t>
+      <w:bookmarkStart w:id="36" w:name="_Toc528528644"/>
+      <w:r>
+        <w:t>Alcance</w:t>
       </w:r>
       <w:bookmarkEnd w:id="36"/>
-    </w:p>
-    <w:p/>
-    <w:p>
-      <w:pPr>
-        <w:pStyle w:val="Ttulo2"/>
-      </w:pPr>
-      <w:bookmarkStart w:id="37" w:name="_Toc528185165"/>
-      <w:r>
-        <w:t>Alcance</w:t>
-      </w:r>
-      <w:bookmarkEnd w:id="37"/>
     </w:p>
     <w:p/>
     <w:p>
@@ -8477,25 +8605,25 @@
       <w:pPr>
         <w:pStyle w:val="Ttulo2"/>
       </w:pPr>
-      <w:bookmarkStart w:id="38" w:name="_Toc528185166"/>
+      <w:bookmarkStart w:id="37" w:name="_Toc528528645"/>
       <w:r>
         <w:lastRenderedPageBreak/>
         <w:t>Prácticas</w:t>
       </w:r>
+      <w:bookmarkEnd w:id="37"/>
+    </w:p>
+    <w:p>
+      <w:pPr>
+        <w:pStyle w:val="Ttulo3"/>
+      </w:pPr>
+      <w:bookmarkStart w:id="38" w:name="_Toc528528646"/>
+      <w:r>
+        <w:t>Incluir todas las actividad</w:t>
+      </w:r>
+      <w:r>
+        <w:t>es</w:t>
+      </w:r>
       <w:bookmarkEnd w:id="38"/>
-    </w:p>
-    <w:p>
-      <w:pPr>
-        <w:pStyle w:val="Ttulo3"/>
-      </w:pPr>
-      <w:bookmarkStart w:id="39" w:name="_Toc528185167"/>
-      <w:r>
-        <w:t>Incluir todas las actividad</w:t>
-      </w:r>
-      <w:r>
-        <w:t>es</w:t>
-      </w:r>
-      <w:bookmarkEnd w:id="39"/>
     </w:p>
     <w:p>
       <w:pPr>
@@ -8522,7 +8650,7 @@
       <w:pPr>
         <w:pStyle w:val="Ttulo3"/>
       </w:pPr>
-      <w:bookmarkStart w:id="40" w:name="_Toc528185168"/>
+      <w:bookmarkStart w:id="39" w:name="_Toc528528647"/>
       <w:r>
         <w:lastRenderedPageBreak/>
         <w:t>Considerar horas efectivas de producció</w:t>
@@ -8530,7 +8658,7 @@
       <w:r>
         <w:t>n</w:t>
       </w:r>
-      <w:bookmarkEnd w:id="40"/>
+      <w:bookmarkEnd w:id="39"/>
     </w:p>
     <w:p>
       <w:pPr>
@@ -8557,12 +8685,12 @@
       <w:pPr>
         <w:pStyle w:val="Ttulo3"/>
       </w:pPr>
-      <w:bookmarkStart w:id="41" w:name="_Toc528185169"/>
+      <w:bookmarkStart w:id="40" w:name="_Toc528528648"/>
       <w:r>
         <w:lastRenderedPageBreak/>
         <w:t>Dimensionar en función de la capacidad del Recurso</w:t>
       </w:r>
-      <w:bookmarkEnd w:id="41"/>
+      <w:bookmarkEnd w:id="40"/>
     </w:p>
     <w:p>
       <w:pPr>
@@ -8589,12 +8717,12 @@
       <w:pPr>
         <w:pStyle w:val="Ttulo3"/>
       </w:pPr>
-      <w:bookmarkStart w:id="42" w:name="_Toc528185170"/>
+      <w:bookmarkStart w:id="41" w:name="_Toc528528649"/>
       <w:r>
         <w:lastRenderedPageBreak/>
         <w:t>Establecer Hitos de Aceptación</w:t>
       </w:r>
-      <w:bookmarkEnd w:id="42"/>
+      <w:bookmarkEnd w:id="41"/>
     </w:p>
     <w:p>
       <w:pPr>
@@ -8621,12 +8749,12 @@
       <w:pPr>
         <w:pStyle w:val="Ttulo3"/>
       </w:pPr>
-      <w:bookmarkStart w:id="43" w:name="_Toc528185171"/>
+      <w:bookmarkStart w:id="42" w:name="_Toc528528650"/>
       <w:r>
         <w:lastRenderedPageBreak/>
         <w:t>No ejecutar actividades que no estén planificadas</w:t>
       </w:r>
-      <w:bookmarkEnd w:id="43"/>
+      <w:bookmarkEnd w:id="42"/>
     </w:p>
     <w:p>
       <w:pPr>
@@ -8653,12 +8781,12 @@
       <w:pPr>
         <w:pStyle w:val="Ttulo3"/>
       </w:pPr>
-      <w:bookmarkStart w:id="44" w:name="_Toc528185172"/>
+      <w:bookmarkStart w:id="43" w:name="_Toc528528651"/>
       <w:r>
         <w:lastRenderedPageBreak/>
         <w:t>Controlar periódicamente los avances</w:t>
       </w:r>
-      <w:bookmarkEnd w:id="44"/>
+      <w:bookmarkEnd w:id="43"/>
     </w:p>
     <w:p>
       <w:pPr>
@@ -8685,12 +8813,12 @@
       <w:pPr>
         <w:pStyle w:val="Ttulo3"/>
       </w:pPr>
-      <w:bookmarkStart w:id="45" w:name="_Toc528185173"/>
+      <w:bookmarkStart w:id="44" w:name="_Toc528528652"/>
       <w:r>
         <w:lastRenderedPageBreak/>
         <w:t>Ajustar en función de la situación actual</w:t>
       </w:r>
-      <w:bookmarkEnd w:id="45"/>
+      <w:bookmarkEnd w:id="44"/>
     </w:p>
     <w:p>
       <w:pPr>
@@ -8717,12 +8845,12 @@
       <w:pPr>
         <w:pStyle w:val="Ttulo3"/>
       </w:pPr>
-      <w:bookmarkStart w:id="46" w:name="_Toc528185174"/>
+      <w:bookmarkStart w:id="45" w:name="_Toc528528653"/>
       <w:r>
         <w:lastRenderedPageBreak/>
         <w:t>Planificar y cuantificar las Horas Extras</w:t>
       </w:r>
-      <w:bookmarkEnd w:id="46"/>
+      <w:bookmarkEnd w:id="45"/>
     </w:p>
     <w:p>
       <w:pPr>
@@ -8749,12 +8877,12 @@
       <w:pPr>
         <w:pStyle w:val="Ttulo3"/>
       </w:pPr>
-      <w:bookmarkStart w:id="47" w:name="_Toc528185175"/>
+      <w:bookmarkStart w:id="46" w:name="_Toc528528654"/>
       <w:r>
         <w:lastRenderedPageBreak/>
         <w:t>Incluir todos los Gastos</w:t>
       </w:r>
-      <w:bookmarkEnd w:id="47"/>
+      <w:bookmarkEnd w:id="46"/>
     </w:p>
     <w:p>
       <w:pPr>
@@ -8769,33 +8897,44 @@
       <w:pPr>
         <w:pStyle w:val="Ttulo1"/>
       </w:pPr>
-      <w:bookmarkStart w:id="48" w:name="_Toc528185176"/>
+      <w:bookmarkStart w:id="47" w:name="_Toc528528655"/>
       <w:r>
         <w:lastRenderedPageBreak/>
         <w:t>Aseguramiento de Calidad</w:t>
       </w:r>
+      <w:bookmarkEnd w:id="47"/>
+    </w:p>
+    <w:p>
+      <w:pPr>
+        <w:pStyle w:val="Ttulo2"/>
+      </w:pPr>
+      <w:bookmarkStart w:id="48" w:name="_Toc528528656"/>
+      <w:r>
+        <w:t>Objetivo</w:t>
+      </w:r>
       <w:bookmarkEnd w:id="48"/>
     </w:p>
     <w:p>
+      <w:r>
+        <w:t xml:space="preserve">Medir </w:t>
+      </w:r>
+      <w:r>
+        <w:t xml:space="preserve">la calidad del software desarrollado o implementado, a través de la aplicación de una o más metodologías que permitan </w:t>
+      </w:r>
+      <w:r>
+        <w:t xml:space="preserve">obtener resultados cuantificables y objetivos. </w:t>
+      </w:r>
+    </w:p>
+    <w:p/>
+    <w:p>
       <w:pPr>
         <w:pStyle w:val="Ttulo2"/>
       </w:pPr>
-      <w:bookmarkStart w:id="49" w:name="_Toc528185177"/>
-      <w:r>
-        <w:t>Objetivo</w:t>
+      <w:bookmarkStart w:id="49" w:name="_Toc528528657"/>
+      <w:r>
+        <w:t>Alcance</w:t>
       </w:r>
       <w:bookmarkEnd w:id="49"/>
-    </w:p>
-    <w:p/>
-    <w:p>
-      <w:pPr>
-        <w:pStyle w:val="Ttulo2"/>
-      </w:pPr>
-      <w:bookmarkStart w:id="50" w:name="_Toc528185178"/>
-      <w:r>
-        <w:t>Alcance</w:t>
-      </w:r>
-      <w:bookmarkEnd w:id="50"/>
     </w:p>
     <w:p/>
     <w:p>
@@ -8822,22 +8961,204 @@
       <w:pPr>
         <w:pStyle w:val="Ttulo2"/>
       </w:pPr>
-      <w:bookmarkStart w:id="51" w:name="_Toc528185179"/>
+      <w:bookmarkStart w:id="50" w:name="_Toc528528658"/>
       <w:r>
         <w:lastRenderedPageBreak/>
         <w:t>Prácticas</w:t>
       </w:r>
+      <w:bookmarkEnd w:id="50"/>
+    </w:p>
+    <w:p/>
+    <w:p>
+      <w:pPr>
+        <w:pStyle w:val="Ttulo3"/>
+      </w:pPr>
+      <w:bookmarkStart w:id="51" w:name="_Toc528528660"/>
+      <w:r>
+        <w:t>Definir Criterios de Liberación</w:t>
+      </w:r>
       <w:bookmarkEnd w:id="51"/>
     </w:p>
     <w:p>
       <w:pPr>
-        <w:pStyle w:val="Ttulo3"/>
-      </w:pPr>
-      <w:bookmarkStart w:id="52" w:name="_Toc528185180"/>
-      <w:r>
-        <w:t>Filtrar y Revisar la documentación</w:t>
-      </w:r>
-      <w:bookmarkEnd w:id="52"/>
+        <w:spacing w:after="0"/>
+      </w:pPr>
+      <w:r>
+        <w:t>Independientemente si el proyecto informático, implica la construcción de un software a la medida</w:t>
+      </w:r>
+      <w:r>
+        <w:t xml:space="preserve"> o la implementación de producto existente en el mercado (</w:t>
+      </w:r>
+      <w:proofErr w:type="spellStart"/>
+      <w:r>
+        <w:t>ej</w:t>
+      </w:r>
+      <w:proofErr w:type="spellEnd"/>
+      <w:r>
+        <w:t>: SAP)</w:t>
+      </w:r>
+      <w:r>
+        <w:t>, siempre existirán componentes que deberán ser recibidos por ZOFRI S.A</w:t>
+      </w:r>
+      <w:r>
+        <w:t>., los cuales representan las soluciones esperadas y que dieron origen al proyecto.</w:t>
+      </w:r>
+    </w:p>
+    <w:p>
+      <w:pPr>
+        <w:spacing w:after="0"/>
+      </w:pPr>
+    </w:p>
+    <w:p>
+      <w:pPr>
+        <w:spacing w:after="0"/>
+      </w:pPr>
+      <w:r>
+        <w:t>Por lo general, el proveedor espera que sus liberaciones sean recibidas por ZOFRI S.A., ya que dicho acto lo acerca a eventuales hitos de pago. Sin embargo, es imprescindible</w:t>
+      </w:r>
+      <w:r>
+        <w:t xml:space="preserve"> garantizar que es factible recibir la entrega del proveedor, </w:t>
+      </w:r>
+      <w:r>
+        <w:t xml:space="preserve">toda vez que </w:t>
+      </w:r>
+      <w:r>
+        <w:t>e</w:t>
+      </w:r>
+      <w:r>
+        <w:t xml:space="preserve">xiste la posibilidad que el componente liberado no cumpla con </w:t>
+      </w:r>
+      <w:r>
+        <w:t>lo mínimo esperado.</w:t>
+      </w:r>
+    </w:p>
+    <w:p>
+      <w:pPr>
+        <w:spacing w:after="0"/>
+      </w:pPr>
+    </w:p>
+    <w:p>
+      <w:pPr>
+        <w:spacing w:after="0"/>
+      </w:pPr>
+      <w:r>
+        <w:t xml:space="preserve">Para resolver lo anterior, de debe generar un documento en donde se definan los requisitos mínimos que debe cumplir cada liberación del proveedor, los cuales deben estar expresados en términos medibles o verificables, de tal manera, que su eventual incumplimiento no sea cuestionable. </w:t>
+      </w:r>
+    </w:p>
+    <w:p>
+      <w:pPr>
+        <w:spacing w:after="0"/>
+      </w:pPr>
+    </w:p>
+    <w:p>
+      <w:pPr>
+        <w:spacing w:after="0"/>
+      </w:pPr>
+      <w:r>
+        <w:t>Lo ideal es que este documento se construya en acuerdo con el proveedor y durante la etapa de análisis del proyecto</w:t>
+      </w:r>
+      <w:r>
+        <w:t>. Eventualmente y dependiendo de la complejidad del proyecto</w:t>
+      </w:r>
+      <w:r>
+        <w:t>, los criterios de liberación deberán ser definidos en función de cada componente o fase del proyecto. Lo relevante es que dichos criterios deben existir antes que se produzcan las liberacion</w:t>
+      </w:r>
+      <w:r>
+        <w:t xml:space="preserve">es. </w:t>
+      </w:r>
+    </w:p>
+    <w:p>
+      <w:pPr>
+        <w:spacing w:after="0"/>
+        <w:jc w:val="left"/>
+        <w:rPr>
+          <w:b/>
+        </w:rPr>
+      </w:pPr>
+      <w:r>
+        <w:rPr>
+          <w:b/>
+        </w:rPr>
+        <w:br w:type="page"/>
+      </w:r>
+    </w:p>
+    <w:p>
+      <w:r>
+        <w:lastRenderedPageBreak/>
+        <w:t>Los siguientes son algunos criterios estándares para proyectos de desarrollos a la medida:</w:t>
+      </w:r>
+    </w:p>
+    <w:p>
+      <w:pPr>
+        <w:pStyle w:val="Prrafodelista"/>
+        <w:numPr>
+          <w:ilvl w:val="0"/>
+          <w:numId w:val="46"/>
+        </w:numPr>
+      </w:pPr>
+      <w:r>
+        <w:t>Repositorio de Código Fuentes actualizado y en consistencia con el o los componentes de software entregados</w:t>
+      </w:r>
+    </w:p>
+    <w:p>
+      <w:pPr>
+        <w:pStyle w:val="Prrafodelista"/>
+        <w:numPr>
+          <w:ilvl w:val="0"/>
+          <w:numId w:val="46"/>
+        </w:numPr>
+      </w:pPr>
+      <w:r>
+        <w:t>Entrega de la documentación asociada a la versión del o los componentes de software entregados.</w:t>
+      </w:r>
+    </w:p>
+    <w:p>
+      <w:pPr>
+        <w:pStyle w:val="Prrafodelista"/>
+        <w:numPr>
+          <w:ilvl w:val="0"/>
+          <w:numId w:val="46"/>
+        </w:numPr>
+        <w:rPr>
+          <w14:shadow w14:blurRad="50800" w14:dist="38100" w14:dir="0" w14:sx="100000" w14:sy="100000" w14:kx="0" w14:ky="0" w14:algn="l">
+            <w14:srgbClr w14:val="000000">
+              <w14:alpha w14:val="60000"/>
+            </w14:srgbClr>
+          </w14:shadow>
+        </w:rPr>
+      </w:pPr>
+      <w:r>
+        <w:t>Repositorio de Liberaciones actualizado, contenidos los artefactos instalables, como también los respectivos manuales de instalación.</w:t>
+      </w:r>
+    </w:p>
+    <w:p/>
+    <w:p>
+      <w:r>
+        <w:t xml:space="preserve">En la medida </w:t>
+      </w:r>
+      <w:r>
+        <w:t xml:space="preserve">que no se cumplan los criterios de liberación, no se debe aceptar la recepción de los componentes. Lo anterior, ya que </w:t>
+      </w:r>
+      <w:r>
+        <w:t>de lo contrario se estarían subsidiando las responsabilidades del proveedor y eventualmente, generando obligaciones para ZOFRI S.A.</w:t>
+      </w:r>
+      <w:r>
+        <w:t xml:space="preserve"> que no corresponden, por ejemplo, el deber de ejecutar el plan de pruebas so</w:t>
+      </w:r>
+      <w:r>
+        <w:t>bre un producto incompleto</w:t>
+      </w:r>
+      <w:r>
+        <w:t>.</w:t>
+      </w:r>
+    </w:p>
+    <w:p>
+      <w:pPr>
+        <w:rPr>
+          <w:bCs/>
+          <w:szCs w:val="26"/>
+        </w:rPr>
+      </w:pPr>
     </w:p>
     <w:p>
       <w:pPr>
@@ -8856,6 +9177,7 @@
           </w14:shadow>
         </w:rPr>
       </w:pPr>
+      <w:bookmarkStart w:id="52" w:name="_Toc528528661"/>
       <w:r>
         <w:br w:type="page"/>
       </w:r>
@@ -8864,12 +9186,13 @@
       <w:pPr>
         <w:pStyle w:val="Ttulo3"/>
       </w:pPr>
-      <w:bookmarkStart w:id="53" w:name="_Toc528185181"/>
+      <w:bookmarkStart w:id="53" w:name="_GoBack"/>
+      <w:bookmarkEnd w:id="53"/>
       <w:r>
         <w:lastRenderedPageBreak/>
-        <w:t>Definir Criterios de Liberación</w:t>
-      </w:r>
-      <w:bookmarkEnd w:id="53"/>
+        <w:t>Definir Criterios de Aceptación</w:t>
+      </w:r>
+      <w:bookmarkEnd w:id="52"/>
     </w:p>
     <w:p>
       <w:pPr>
@@ -8896,10 +9219,10 @@
       <w:pPr>
         <w:pStyle w:val="Ttulo3"/>
       </w:pPr>
-      <w:bookmarkStart w:id="54" w:name="_Toc528185182"/>
+      <w:bookmarkStart w:id="54" w:name="_Toc528528662"/>
       <w:r>
         <w:lastRenderedPageBreak/>
-        <w:t>Definir Criterios de Aceptación</w:t>
+        <w:t>Definir un Plan de Pruebas</w:t>
       </w:r>
       <w:bookmarkEnd w:id="54"/>
     </w:p>
@@ -8928,10 +9251,10 @@
       <w:pPr>
         <w:pStyle w:val="Ttulo3"/>
       </w:pPr>
-      <w:bookmarkStart w:id="55" w:name="_Toc528185183"/>
+      <w:bookmarkStart w:id="55" w:name="_Toc528528663"/>
       <w:r>
         <w:lastRenderedPageBreak/>
-        <w:t>Definir un Plan de Pruebas</w:t>
+        <w:t>Definir Índices de Medición de la Calidad</w:t>
       </w:r>
       <w:bookmarkEnd w:id="55"/>
     </w:p>
@@ -8960,10 +9283,10 @@
       <w:pPr>
         <w:pStyle w:val="Ttulo3"/>
       </w:pPr>
-      <w:bookmarkStart w:id="56" w:name="_Toc528185184"/>
+      <w:bookmarkStart w:id="56" w:name="_Toc528528664"/>
       <w:r>
         <w:lastRenderedPageBreak/>
-        <w:t>Definir Índices de Medición de la Calidad</w:t>
+        <w:t>Medir y Controlar las Pruebas</w:t>
       </w:r>
       <w:bookmarkEnd w:id="56"/>
     </w:p>
@@ -8992,12 +9315,95 @@
       <w:pPr>
         <w:pStyle w:val="Ttulo3"/>
       </w:pPr>
-      <w:bookmarkStart w:id="57" w:name="_Toc528185185"/>
+      <w:bookmarkStart w:id="57" w:name="_Toc528528665"/>
       <w:r>
         <w:lastRenderedPageBreak/>
-        <w:t>Medir y Controlar las Pruebas</w:t>
+        <w:t>Medir y Corregir los Defectos</w:t>
       </w:r>
       <w:bookmarkEnd w:id="57"/>
+    </w:p>
+    <w:p>
+      <w:pPr>
+        <w:spacing w:after="0"/>
+        <w:jc w:val="left"/>
+      </w:pPr>
+      <w:r>
+        <w:br w:type="page"/>
+      </w:r>
+    </w:p>
+    <w:p>
+      <w:pPr>
+        <w:pStyle w:val="Ttulo1"/>
+      </w:pPr>
+      <w:bookmarkStart w:id="58" w:name="_Toc528528666"/>
+      <w:r>
+        <w:lastRenderedPageBreak/>
+        <w:t>Personas</w:t>
+      </w:r>
+      <w:bookmarkEnd w:id="58"/>
+    </w:p>
+    <w:p>
+      <w:pPr>
+        <w:pStyle w:val="Ttulo2"/>
+      </w:pPr>
+      <w:bookmarkStart w:id="59" w:name="_Toc528528667"/>
+      <w:r>
+        <w:t>Objetivo</w:t>
+      </w:r>
+      <w:bookmarkEnd w:id="59"/>
+    </w:p>
+    <w:p/>
+    <w:p>
+      <w:pPr>
+        <w:pStyle w:val="Ttulo2"/>
+      </w:pPr>
+      <w:bookmarkStart w:id="60" w:name="_Toc528528668"/>
+      <w:r>
+        <w:t>Alcance</w:t>
+      </w:r>
+      <w:bookmarkEnd w:id="60"/>
+    </w:p>
+    <w:p/>
+    <w:p>
+      <w:pPr>
+        <w:spacing w:after="0"/>
+        <w:jc w:val="left"/>
+        <w:rPr>
+          <w:rFonts w:eastAsiaTheme="majorEastAsia" w:cstheme="majorBidi"/>
+          <w:b/>
+          <w:sz w:val="28"/>
+          <w:szCs w:val="26"/>
+          <w14:shadow w14:blurRad="50800" w14:dist="38100" w14:dir="0" w14:sx="100000" w14:sy="100000" w14:kx="0" w14:ky="0" w14:algn="l">
+            <w14:srgbClr w14:val="000000">
+              <w14:alpha w14:val="60000"/>
+            </w14:srgbClr>
+          </w14:shadow>
+        </w:rPr>
+      </w:pPr>
+      <w:r>
+        <w:br w:type="page"/>
+      </w:r>
+    </w:p>
+    <w:p>
+      <w:pPr>
+        <w:pStyle w:val="Ttulo2"/>
+      </w:pPr>
+      <w:bookmarkStart w:id="61" w:name="_Toc528528669"/>
+      <w:r>
+        <w:lastRenderedPageBreak/>
+        <w:t>Prácticas</w:t>
+      </w:r>
+      <w:bookmarkEnd w:id="61"/>
+    </w:p>
+    <w:p>
+      <w:pPr>
+        <w:pStyle w:val="Ttulo3"/>
+      </w:pPr>
+      <w:bookmarkStart w:id="62" w:name="_Toc528528670"/>
+      <w:r>
+        <w:t>Definir Roles y Responsabilidades</w:t>
+      </w:r>
+      <w:bookmarkEnd w:id="62"/>
     </w:p>
     <w:p>
       <w:pPr>
@@ -9024,93 +9430,10 @@
       <w:pPr>
         <w:pStyle w:val="Ttulo3"/>
       </w:pPr>
-      <w:bookmarkStart w:id="58" w:name="_Toc528185186"/>
+      <w:bookmarkStart w:id="63" w:name="_Toc528528671"/>
       <w:r>
         <w:lastRenderedPageBreak/>
-        <w:t>Medir y Corregir los Defectos</w:t>
-      </w:r>
-      <w:bookmarkEnd w:id="58"/>
-    </w:p>
-    <w:p>
-      <w:pPr>
-        <w:spacing w:after="0"/>
-        <w:jc w:val="left"/>
-      </w:pPr>
-      <w:r>
-        <w:br w:type="page"/>
-      </w:r>
-    </w:p>
-    <w:p>
-      <w:pPr>
-        <w:pStyle w:val="Ttulo1"/>
-      </w:pPr>
-      <w:bookmarkStart w:id="59" w:name="_Toc528185187"/>
-      <w:r>
-        <w:lastRenderedPageBreak/>
-        <w:t>Personas</w:t>
-      </w:r>
-      <w:bookmarkEnd w:id="59"/>
-    </w:p>
-    <w:p>
-      <w:pPr>
-        <w:pStyle w:val="Ttulo2"/>
-      </w:pPr>
-      <w:bookmarkStart w:id="60" w:name="_Toc528185188"/>
-      <w:r>
-        <w:t>Objetivo</w:t>
-      </w:r>
-      <w:bookmarkEnd w:id="60"/>
-    </w:p>
-    <w:p/>
-    <w:p>
-      <w:pPr>
-        <w:pStyle w:val="Ttulo2"/>
-      </w:pPr>
-      <w:bookmarkStart w:id="61" w:name="_Toc528185189"/>
-      <w:r>
-        <w:t>Alcance</w:t>
-      </w:r>
-      <w:bookmarkEnd w:id="61"/>
-    </w:p>
-    <w:p/>
-    <w:p>
-      <w:pPr>
-        <w:spacing w:after="0"/>
-        <w:jc w:val="left"/>
-        <w:rPr>
-          <w:rFonts w:eastAsiaTheme="majorEastAsia" w:cstheme="majorBidi"/>
-          <w:b/>
-          <w:sz w:val="28"/>
-          <w:szCs w:val="26"/>
-          <w14:shadow w14:blurRad="50800" w14:dist="38100" w14:dir="0" w14:sx="100000" w14:sy="100000" w14:kx="0" w14:ky="0" w14:algn="l">
-            <w14:srgbClr w14:val="000000">
-              <w14:alpha w14:val="60000"/>
-            </w14:srgbClr>
-          </w14:shadow>
-        </w:rPr>
-      </w:pPr>
-      <w:r>
-        <w:br w:type="page"/>
-      </w:r>
-    </w:p>
-    <w:p>
-      <w:pPr>
-        <w:pStyle w:val="Ttulo2"/>
-      </w:pPr>
-      <w:bookmarkStart w:id="62" w:name="_Toc528185190"/>
-      <w:r>
-        <w:lastRenderedPageBreak/>
-        <w:t>Prácticas</w:t>
-      </w:r>
-      <w:bookmarkEnd w:id="62"/>
-    </w:p>
-    <w:p>
-      <w:pPr>
-        <w:pStyle w:val="Ttulo3"/>
-      </w:pPr>
-      <w:bookmarkStart w:id="63" w:name="_Toc528185191"/>
-      <w:r>
-        <w:t>Definir Roles y Responsabilidades</w:t>
+        <w:t>Capacitar y Preparar</w:t>
       </w:r>
       <w:bookmarkEnd w:id="63"/>
     </w:p>
@@ -9139,10 +9462,10 @@
       <w:pPr>
         <w:pStyle w:val="Ttulo3"/>
       </w:pPr>
-      <w:bookmarkStart w:id="64" w:name="_Toc528185192"/>
+      <w:bookmarkStart w:id="64" w:name="_Toc528528672"/>
       <w:r>
         <w:lastRenderedPageBreak/>
-        <w:t>Capacitar y Preparar</w:t>
+        <w:t>Seleccionar las Personas adecuadas</w:t>
       </w:r>
       <w:bookmarkEnd w:id="64"/>
     </w:p>
@@ -9171,10 +9494,10 @@
       <w:pPr>
         <w:pStyle w:val="Ttulo3"/>
       </w:pPr>
-      <w:bookmarkStart w:id="65" w:name="_Toc528185193"/>
+      <w:bookmarkStart w:id="65" w:name="_Toc528528673"/>
       <w:r>
         <w:lastRenderedPageBreak/>
-        <w:t>Seleccionar las Personas adecuadas</w:t>
+        <w:t>Equipar al equipo</w:t>
       </w:r>
       <w:bookmarkEnd w:id="65"/>
     </w:p>
@@ -9203,10 +9526,10 @@
       <w:pPr>
         <w:pStyle w:val="Ttulo3"/>
       </w:pPr>
-      <w:bookmarkStart w:id="66" w:name="_Toc528185194"/>
+      <w:bookmarkStart w:id="66" w:name="_Toc528528674"/>
       <w:r>
         <w:lastRenderedPageBreak/>
-        <w:t>Equipar al equipo</w:t>
+        <w:t>Mantener al equipo informado</w:t>
       </w:r>
       <w:bookmarkEnd w:id="66"/>
     </w:p>
@@ -9235,10 +9558,10 @@
       <w:pPr>
         <w:pStyle w:val="Ttulo3"/>
       </w:pPr>
-      <w:bookmarkStart w:id="67" w:name="_Toc528185195"/>
+      <w:bookmarkStart w:id="67" w:name="_Toc528528675"/>
       <w:r>
         <w:lastRenderedPageBreak/>
-        <w:t>Mantener al equipo informado</w:t>
+        <w:t>Dar sentido a las tareas y decisiones</w:t>
       </w:r>
       <w:bookmarkEnd w:id="67"/>
     </w:p>
@@ -9267,10 +9590,10 @@
       <w:pPr>
         <w:pStyle w:val="Ttulo3"/>
       </w:pPr>
-      <w:bookmarkStart w:id="68" w:name="_Toc528185196"/>
+      <w:bookmarkStart w:id="68" w:name="_Toc528528676"/>
       <w:r>
         <w:lastRenderedPageBreak/>
-        <w:t>Dar sentido a las tareas y decisiones</w:t>
+        <w:t>Establecer instancias de Retroalimentación</w:t>
       </w:r>
       <w:bookmarkEnd w:id="68"/>
     </w:p>
@@ -9299,10 +9622,10 @@
       <w:pPr>
         <w:pStyle w:val="Ttulo3"/>
       </w:pPr>
-      <w:bookmarkStart w:id="69" w:name="_Toc528185197"/>
+      <w:bookmarkStart w:id="69" w:name="_Toc528528677"/>
       <w:r>
         <w:lastRenderedPageBreak/>
-        <w:t>Establecer instancias de Retroalimentación</w:t>
+        <w:t>Ejecutar reuniones cortas y efectivas</w:t>
       </w:r>
       <w:bookmarkEnd w:id="69"/>
     </w:p>
@@ -9310,18 +9633,6 @@
       <w:pPr>
         <w:spacing w:after="0"/>
         <w:jc w:val="left"/>
-        <w:rPr>
-          <w:rFonts w:eastAsiaTheme="majorEastAsia" w:cstheme="majorBidi"/>
-          <w:b/>
-          <w:bCs/>
-          <w:sz w:val="28"/>
-          <w:szCs w:val="26"/>
-          <w14:shadow w14:blurRad="50800" w14:dist="38100" w14:dir="0" w14:sx="100000" w14:sy="100000" w14:kx="0" w14:ky="0" w14:algn="l">
-            <w14:srgbClr w14:val="000000">
-              <w14:alpha w14:val="60000"/>
-            </w14:srgbClr>
-          </w14:shadow>
-        </w:rPr>
       </w:pPr>
       <w:r>
         <w:br w:type="page"/>
@@ -9329,33 +9640,24 @@
     </w:p>
     <w:p>
       <w:pPr>
-        <w:pStyle w:val="Ttulo3"/>
-      </w:pPr>
-      <w:bookmarkStart w:id="70" w:name="_Toc528185198"/>
-      <w:r>
-        <w:lastRenderedPageBreak/>
-        <w:t>Ejecutar reuniones cortas y efectivas</w:t>
-      </w:r>
-      <w:bookmarkEnd w:id="70"/>
-    </w:p>
-    <w:p>
-      <w:pPr>
-        <w:spacing w:after="0"/>
-        <w:jc w:val="left"/>
-      </w:pPr>
-      <w:r>
-        <w:br w:type="page"/>
-      </w:r>
-    </w:p>
-    <w:p>
-      <w:pPr>
         <w:pStyle w:val="Ttulo1"/>
       </w:pPr>
-      <w:bookmarkStart w:id="71" w:name="_Toc528185199"/>
+      <w:bookmarkStart w:id="70" w:name="_Toc528528678"/>
       <w:r>
         <w:lastRenderedPageBreak/>
         <w:t>Gestión de Riegos</w:t>
       </w:r>
+      <w:bookmarkEnd w:id="70"/>
+    </w:p>
+    <w:p/>
+    <w:p>
+      <w:pPr>
+        <w:pStyle w:val="Ttulo2"/>
+      </w:pPr>
+      <w:bookmarkStart w:id="71" w:name="_Toc528528679"/>
+      <w:r>
+        <w:t>Objetivo</w:t>
+      </w:r>
       <w:bookmarkEnd w:id="71"/>
     </w:p>
     <w:p/>
@@ -9363,22 +9665,11 @@
       <w:pPr>
         <w:pStyle w:val="Ttulo2"/>
       </w:pPr>
-      <w:bookmarkStart w:id="72" w:name="_Toc528185200"/>
-      <w:r>
-        <w:t>Objetivo</w:t>
+      <w:bookmarkStart w:id="72" w:name="_Toc528528680"/>
+      <w:r>
+        <w:t>Alcance</w:t>
       </w:r>
       <w:bookmarkEnd w:id="72"/>
-    </w:p>
-    <w:p/>
-    <w:p>
-      <w:pPr>
-        <w:pStyle w:val="Ttulo2"/>
-      </w:pPr>
-      <w:bookmarkStart w:id="73" w:name="_Toc528185201"/>
-      <w:r>
-        <w:t>Alcance</w:t>
-      </w:r>
-      <w:bookmarkEnd w:id="73"/>
     </w:p>
     <w:p/>
     <w:p>
@@ -9405,12 +9696,12 @@
       <w:pPr>
         <w:pStyle w:val="Ttulo2"/>
       </w:pPr>
-      <w:bookmarkStart w:id="74" w:name="_Toc528185202"/>
+      <w:bookmarkStart w:id="73" w:name="_Toc528528681"/>
       <w:r>
         <w:lastRenderedPageBreak/>
         <w:t>Prácticas</w:t>
       </w:r>
-      <w:bookmarkEnd w:id="74"/>
+      <w:bookmarkEnd w:id="73"/>
     </w:p>
     <w:p/>
     <w:p/>
@@ -9427,12 +9718,12 @@
       <w:pPr>
         <w:pStyle w:val="Ttulo1"/>
       </w:pPr>
-      <w:bookmarkStart w:id="75" w:name="_Toc528185203"/>
+      <w:bookmarkStart w:id="74" w:name="_Toc528528682"/>
       <w:r>
         <w:lastRenderedPageBreak/>
         <w:t>Firmas de Aceptación</w:t>
       </w:r>
-      <w:bookmarkEnd w:id="75"/>
+      <w:bookmarkEnd w:id="74"/>
     </w:p>
     <w:tbl>
       <w:tblPr>
@@ -10012,8 +10303,29 @@
         <w:t xml:space="preserve"> PMBOK = </w:t>
       </w:r>
       <w:r>
-        <w:t>Project Management Body Of Knowledge</w:t>
-      </w:r>
+        <w:t xml:space="preserve">Project Management </w:t>
+      </w:r>
+      <w:proofErr w:type="spellStart"/>
+      <w:r>
+        <w:t>Body</w:t>
+      </w:r>
+      <w:proofErr w:type="spellEnd"/>
+      <w:r>
+        <w:t xml:space="preserve"> </w:t>
+      </w:r>
+      <w:proofErr w:type="spellStart"/>
+      <w:r>
+        <w:t>Of</w:t>
+      </w:r>
+      <w:proofErr w:type="spellEnd"/>
+      <w:r>
+        <w:t xml:space="preserve"> </w:t>
+      </w:r>
+      <w:proofErr w:type="spellStart"/>
+      <w:r>
+        <w:t>Knowledge</w:t>
+      </w:r>
+      <w:proofErr w:type="spellEnd"/>
     </w:p>
   </w:footnote>
   <w:footnote w:id="2">
@@ -10030,9 +10342,35 @@
       <w:r>
         <w:t xml:space="preserve"> CMMI = </w:t>
       </w:r>
-      <w:r>
-        <w:t>Capability Maturity Model Integration</w:t>
-      </w:r>
+      <w:proofErr w:type="spellStart"/>
+      <w:r>
+        <w:t>Capability</w:t>
+      </w:r>
+      <w:proofErr w:type="spellEnd"/>
+      <w:r>
+        <w:t xml:space="preserve"> </w:t>
+      </w:r>
+      <w:proofErr w:type="spellStart"/>
+      <w:r>
+        <w:t>Maturity</w:t>
+      </w:r>
+      <w:proofErr w:type="spellEnd"/>
+      <w:r>
+        <w:t xml:space="preserve"> </w:t>
+      </w:r>
+      <w:proofErr w:type="spellStart"/>
+      <w:r>
+        <w:t>Model</w:t>
+      </w:r>
+      <w:proofErr w:type="spellEnd"/>
+      <w:r>
+        <w:t xml:space="preserve"> </w:t>
+      </w:r>
+      <w:proofErr w:type="spellStart"/>
+      <w:r>
+        <w:t>Integration</w:t>
+      </w:r>
+      <w:proofErr w:type="spellEnd"/>
     </w:p>
   </w:footnote>
   <w:footnote w:id="3">
@@ -10050,7 +10388,31 @@
         <w:t xml:space="preserve"> RFI: </w:t>
       </w:r>
       <w:r>
-        <w:t>Sigla de la frase en inglés “Request for Information”, cuya traducción es “Solicitud de Información”</w:t>
+        <w:t>Sigla de la frase en inglés “</w:t>
+      </w:r>
+      <w:proofErr w:type="spellStart"/>
+      <w:r>
+        <w:t>Request</w:t>
+      </w:r>
+      <w:proofErr w:type="spellEnd"/>
+      <w:r>
+        <w:t xml:space="preserve"> </w:t>
+      </w:r>
+      <w:proofErr w:type="spellStart"/>
+      <w:r>
+        <w:t>for</w:t>
+      </w:r>
+      <w:proofErr w:type="spellEnd"/>
+      <w:r>
+        <w:t xml:space="preserve"> </w:t>
+      </w:r>
+      <w:proofErr w:type="spellStart"/>
+      <w:r>
+        <w:t>Information</w:t>
+      </w:r>
+      <w:proofErr w:type="spellEnd"/>
+      <w:r>
+        <w:t>”, cuya traducción es “Solicitud de Información”</w:t>
       </w:r>
     </w:p>
   </w:footnote>
@@ -10106,8 +10468,13 @@
       <w:r>
         <w:t xml:space="preserve"> </w:t>
       </w:r>
-      <w:r>
-        <w:t>Worflow: Es una herramienta que permite configurar dinámicamente el flujo de entidades, haciéndolas pasar por distintos estados.</w:t>
+      <w:proofErr w:type="spellStart"/>
+      <w:r>
+        <w:t>Worflow</w:t>
+      </w:r>
+      <w:proofErr w:type="spellEnd"/>
+      <w:r>
+        <w:t>: Es una herramienta que permite configurar dinámicamente el flujo de entidades, haciéndolas pasar por distintos estados.</w:t>
       </w:r>
     </w:p>
   </w:footnote>
@@ -15069,6 +15436,119 @@
     </w:lvl>
   </w:abstractNum>
   <w:abstractNum w:abstractNumId="42" w15:restartNumberingAfterBreak="0">
+    <w:nsid w:val="77EA1B5B"/>
+    <w:multiLevelType w:val="hybridMultilevel"/>
+    <w:tmpl w:val="3CA4F2C4"/>
+    <w:lvl w:ilvl="0" w:tplc="340A0001">
+      <w:start w:val="1"/>
+      <w:numFmt w:val="bullet"/>
+      <w:lvlText w:val=""/>
+      <w:lvlJc w:val="left"/>
+      <w:pPr>
+        <w:ind w:left="720" w:hanging="360"/>
+      </w:pPr>
+      <w:rPr>
+        <w:rFonts w:ascii="Symbol" w:hAnsi="Symbol" w:hint="default"/>
+      </w:rPr>
+    </w:lvl>
+    <w:lvl w:ilvl="1" w:tplc="340A0003" w:tentative="1">
+      <w:start w:val="1"/>
+      <w:numFmt w:val="bullet"/>
+      <w:lvlText w:val="o"/>
+      <w:lvlJc w:val="left"/>
+      <w:pPr>
+        <w:ind w:left="1440" w:hanging="360"/>
+      </w:pPr>
+      <w:rPr>
+        <w:rFonts w:ascii="Courier New" w:hAnsi="Courier New" w:cs="Courier New" w:hint="default"/>
+      </w:rPr>
+    </w:lvl>
+    <w:lvl w:ilvl="2" w:tplc="340A0005" w:tentative="1">
+      <w:start w:val="1"/>
+      <w:numFmt w:val="bullet"/>
+      <w:lvlText w:val=""/>
+      <w:lvlJc w:val="left"/>
+      <w:pPr>
+        <w:ind w:left="2160" w:hanging="360"/>
+      </w:pPr>
+      <w:rPr>
+        <w:rFonts w:ascii="Wingdings" w:hAnsi="Wingdings" w:hint="default"/>
+      </w:rPr>
+    </w:lvl>
+    <w:lvl w:ilvl="3" w:tplc="340A0001" w:tentative="1">
+      <w:start w:val="1"/>
+      <w:numFmt w:val="bullet"/>
+      <w:lvlText w:val=""/>
+      <w:lvlJc w:val="left"/>
+      <w:pPr>
+        <w:ind w:left="2880" w:hanging="360"/>
+      </w:pPr>
+      <w:rPr>
+        <w:rFonts w:ascii="Symbol" w:hAnsi="Symbol" w:hint="default"/>
+      </w:rPr>
+    </w:lvl>
+    <w:lvl w:ilvl="4" w:tplc="340A0003" w:tentative="1">
+      <w:start w:val="1"/>
+      <w:numFmt w:val="bullet"/>
+      <w:lvlText w:val="o"/>
+      <w:lvlJc w:val="left"/>
+      <w:pPr>
+        <w:ind w:left="3600" w:hanging="360"/>
+      </w:pPr>
+      <w:rPr>
+        <w:rFonts w:ascii="Courier New" w:hAnsi="Courier New" w:cs="Courier New" w:hint="default"/>
+      </w:rPr>
+    </w:lvl>
+    <w:lvl w:ilvl="5" w:tplc="340A0005" w:tentative="1">
+      <w:start w:val="1"/>
+      <w:numFmt w:val="bullet"/>
+      <w:lvlText w:val=""/>
+      <w:lvlJc w:val="left"/>
+      <w:pPr>
+        <w:ind w:left="4320" w:hanging="360"/>
+      </w:pPr>
+      <w:rPr>
+        <w:rFonts w:ascii="Wingdings" w:hAnsi="Wingdings" w:hint="default"/>
+      </w:rPr>
+    </w:lvl>
+    <w:lvl w:ilvl="6" w:tplc="340A0001" w:tentative="1">
+      <w:start w:val="1"/>
+      <w:numFmt w:val="bullet"/>
+      <w:lvlText w:val=""/>
+      <w:lvlJc w:val="left"/>
+      <w:pPr>
+        <w:ind w:left="5040" w:hanging="360"/>
+      </w:pPr>
+      <w:rPr>
+        <w:rFonts w:ascii="Symbol" w:hAnsi="Symbol" w:hint="default"/>
+      </w:rPr>
+    </w:lvl>
+    <w:lvl w:ilvl="7" w:tplc="340A0003" w:tentative="1">
+      <w:start w:val="1"/>
+      <w:numFmt w:val="bullet"/>
+      <w:lvlText w:val="o"/>
+      <w:lvlJc w:val="left"/>
+      <w:pPr>
+        <w:ind w:left="5760" w:hanging="360"/>
+      </w:pPr>
+      <w:rPr>
+        <w:rFonts w:ascii="Courier New" w:hAnsi="Courier New" w:cs="Courier New" w:hint="default"/>
+      </w:rPr>
+    </w:lvl>
+    <w:lvl w:ilvl="8" w:tplc="340A0005" w:tentative="1">
+      <w:start w:val="1"/>
+      <w:numFmt w:val="bullet"/>
+      <w:lvlText w:val=""/>
+      <w:lvlJc w:val="left"/>
+      <w:pPr>
+        <w:ind w:left="6480" w:hanging="360"/>
+      </w:pPr>
+      <w:rPr>
+        <w:rFonts w:ascii="Wingdings" w:hAnsi="Wingdings" w:hint="default"/>
+      </w:rPr>
+    </w:lvl>
+  </w:abstractNum>
+  <w:abstractNum w:abstractNumId="43" w15:restartNumberingAfterBreak="0">
     <w:nsid w:val="78D66CC8"/>
     <w:multiLevelType w:val="hybridMultilevel"/>
     <w:tmpl w:val="17DEFD3A"/>
@@ -15181,7 +15661,7 @@
       </w:rPr>
     </w:lvl>
   </w:abstractNum>
-  <w:abstractNum w:abstractNumId="43" w15:restartNumberingAfterBreak="0">
+  <w:abstractNum w:abstractNumId="44" w15:restartNumberingAfterBreak="0">
     <w:nsid w:val="7B292F83"/>
     <w:multiLevelType w:val="hybridMultilevel"/>
     <w:tmpl w:val="ECDAEB4C"/>
@@ -15293,7 +15773,7 @@
       </w:rPr>
     </w:lvl>
   </w:abstractNum>
-  <w:abstractNum w:abstractNumId="44" w15:restartNumberingAfterBreak="0">
+  <w:abstractNum w:abstractNumId="45" w15:restartNumberingAfterBreak="0">
     <w:nsid w:val="7D2126F3"/>
     <w:multiLevelType w:val="hybridMultilevel"/>
     <w:tmpl w:val="07E2D7DC"/>
@@ -15421,7 +15901,7 @@
     <w:abstractNumId w:val="25"/>
   </w:num>
   <w:num w:numId="6">
-    <w:abstractNumId w:val="44"/>
+    <w:abstractNumId w:val="45"/>
   </w:num>
   <w:num w:numId="7">
     <w:abstractNumId w:val="24"/>
@@ -15448,7 +15928,7 @@
     <w:abstractNumId w:val="2"/>
   </w:num>
   <w:num w:numId="15">
-    <w:abstractNumId w:val="43"/>
+    <w:abstractNumId w:val="44"/>
   </w:num>
   <w:num w:numId="16">
     <w:abstractNumId w:val="40"/>
@@ -15517,7 +15997,7 @@
     <w:abstractNumId w:val="22"/>
   </w:num>
   <w:num w:numId="38">
-    <w:abstractNumId w:val="42"/>
+    <w:abstractNumId w:val="43"/>
   </w:num>
   <w:num w:numId="39">
     <w:abstractNumId w:val="7"/>
@@ -15539,6 +16019,9 @@
   </w:num>
   <w:num w:numId="45">
     <w:abstractNumId w:val="12"/>
+  </w:num>
+  <w:num w:numId="46">
+    <w:abstractNumId w:val="42"/>
   </w:num>
   <w:numIdMacAtCleanup w:val="2"/>
 </w:numbering>
@@ -15941,7 +16424,7 @@
   <w:style w:type="paragraph" w:default="1" w:styleId="Normal">
     <w:name w:val="Normal"/>
     <w:qFormat/>
-    <w:rsid w:val="008A0461"/>
+    <w:rsid w:val="00B157AB"/>
     <w:pPr>
       <w:spacing w:after="60"/>
       <w:jc w:val="both"/>
@@ -16750,6 +17233,16 @@
       <w:shd w:val="clear" w:color="auto" w:fill="E1DFDD"/>
     </w:rPr>
   </w:style>
+  <w:style w:type="paragraph" w:styleId="Sinespaciado">
+    <w:name w:val="No Spacing"/>
+    <w:basedOn w:val="Normal"/>
+    <w:uiPriority w:val="1"/>
+    <w:qFormat/>
+    <w:rsid w:val="00B157AB"/>
+    <w:pPr>
+      <w:spacing w:after="0" w:line="240" w:lineRule="auto"/>
+    </w:pPr>
+  </w:style>
 </w:styles>
 </file>
 
@@ -17041,7 +17534,7 @@
 </file>
 
 <file path=customXml/itemProps1.xml><?xml version="1.0" encoding="utf-8"?>
-<ds:datastoreItem xmlns:ds="http://schemas.openxmlformats.org/officeDocument/2006/customXml" ds:itemID="{4E73BC40-18AD-4F36-AA61-0546D658D3AA}">
+<ds:datastoreItem xmlns:ds="http://schemas.openxmlformats.org/officeDocument/2006/customXml" ds:itemID="{D297D840-0E9A-440A-9368-C56DB92757A0}">
   <ds:schemaRefs>
     <ds:schemaRef ds:uri="http://schemas.openxmlformats.org/officeDocument/2006/bibliography"/>
   </ds:schemaRefs>

</xml_diff>

<commit_message>
Asignación de números al punto N° 9
</commit_message>
<xml_diff>
--- a/2018/mnal-buenas.practicas-desarrollo.proyectos.informaticos.docx
+++ b/2018/mnal-buenas.practicas-desarrollo.proyectos.informaticos.docx
@@ -465,6 +465,8 @@
         <w:t>Índice</w:t>
       </w:r>
     </w:p>
+    <w:bookmarkStart w:id="0" w:name="_GoBack"/>
+    <w:bookmarkEnd w:id="0"/>
     <w:p>
       <w:pPr>
         <w:pStyle w:val="TDC1"/>
@@ -498,7 +500,7 @@
         </w:rPr>
         <w:fldChar w:fldCharType="separate"/>
       </w:r>
-      <w:hyperlink w:anchor="_Toc528679831" w:history="1">
+      <w:hyperlink w:anchor="_Toc528870830" w:history="1">
         <w:r>
           <w:rPr>
             <w:rStyle w:val="Hipervnculo"/>
@@ -543,7 +545,7 @@
             <w:noProof/>
             <w:webHidden/>
           </w:rPr>
-          <w:instrText xml:space="preserve"> PAGEREF _Toc528679831 \h </w:instrText>
+          <w:instrText xml:space="preserve"> PAGEREF _Toc528870830 \h </w:instrText>
         </w:r>
         <w:r>
           <w:rPr>
@@ -586,7 +588,7 @@
           <w:lang w:eastAsia="es-CL"/>
         </w:rPr>
       </w:pPr>
-      <w:hyperlink w:anchor="_Toc528679832" w:history="1">
+      <w:hyperlink w:anchor="_Toc528870831" w:history="1">
         <w:r>
           <w:rPr>
             <w:rStyle w:val="Hipervnculo"/>
@@ -631,7 +633,7 @@
             <w:noProof/>
             <w:webHidden/>
           </w:rPr>
-          <w:instrText xml:space="preserve"> PAGEREF _Toc528679832 \h </w:instrText>
+          <w:instrText xml:space="preserve"> PAGEREF _Toc528870831 \h </w:instrText>
         </w:r>
         <w:r>
           <w:rPr>
@@ -674,7 +676,7 @@
           <w:lang w:eastAsia="es-CL"/>
         </w:rPr>
       </w:pPr>
-      <w:hyperlink w:anchor="_Toc528679833" w:history="1">
+      <w:hyperlink w:anchor="_Toc528870832" w:history="1">
         <w:r>
           <w:rPr>
             <w:rStyle w:val="Hipervnculo"/>
@@ -719,7 +721,7 @@
             <w:noProof/>
             <w:webHidden/>
           </w:rPr>
-          <w:instrText xml:space="preserve"> PAGEREF _Toc528679833 \h </w:instrText>
+          <w:instrText xml:space="preserve"> PAGEREF _Toc528870832 \h </w:instrText>
         </w:r>
         <w:r>
           <w:rPr>
@@ -762,7 +764,7 @@
           <w:lang w:eastAsia="es-CL"/>
         </w:rPr>
       </w:pPr>
-      <w:hyperlink w:anchor="_Toc528679834" w:history="1">
+      <w:hyperlink w:anchor="_Toc528870833" w:history="1">
         <w:r>
           <w:rPr>
             <w:rStyle w:val="Hipervnculo"/>
@@ -807,7 +809,7 @@
             <w:noProof/>
             <w:webHidden/>
           </w:rPr>
-          <w:instrText xml:space="preserve"> PAGEREF _Toc528679834 \h </w:instrText>
+          <w:instrText xml:space="preserve"> PAGEREF _Toc528870833 \h </w:instrText>
         </w:r>
         <w:r>
           <w:rPr>
@@ -848,7 +850,7 @@
           <w:lang w:eastAsia="es-CL"/>
         </w:rPr>
       </w:pPr>
-      <w:hyperlink w:anchor="_Toc528679835" w:history="1">
+      <w:hyperlink w:anchor="_Toc528870834" w:history="1">
         <w:r>
           <w:rPr>
             <w:rStyle w:val="Hipervnculo"/>
@@ -886,7 +888,7 @@
           <w:rPr>
             <w:webHidden/>
           </w:rPr>
-          <w:instrText xml:space="preserve"> PAGEREF _Toc528679835 \h </w:instrText>
+          <w:instrText xml:space="preserve"> PAGEREF _Toc528870834 \h </w:instrText>
         </w:r>
         <w:r>
           <w:rPr>
@@ -923,7 +925,7 @@
           <w:lang w:eastAsia="es-CL"/>
         </w:rPr>
       </w:pPr>
-      <w:hyperlink w:anchor="_Toc528679836" w:history="1">
+      <w:hyperlink w:anchor="_Toc528870835" w:history="1">
         <w:r>
           <w:rPr>
             <w:rStyle w:val="Hipervnculo"/>
@@ -961,7 +963,7 @@
           <w:rPr>
             <w:webHidden/>
           </w:rPr>
-          <w:instrText xml:space="preserve"> PAGEREF _Toc528679836 \h </w:instrText>
+          <w:instrText xml:space="preserve"> PAGEREF _Toc528870835 \h </w:instrText>
         </w:r>
         <w:r>
           <w:rPr>
@@ -998,7 +1000,7 @@
           <w:lang w:eastAsia="es-CL"/>
         </w:rPr>
       </w:pPr>
-      <w:hyperlink w:anchor="_Toc528679837" w:history="1">
+      <w:hyperlink w:anchor="_Toc528870836" w:history="1">
         <w:r>
           <w:rPr>
             <w:rStyle w:val="Hipervnculo"/>
@@ -1036,7 +1038,7 @@
           <w:rPr>
             <w:webHidden/>
           </w:rPr>
-          <w:instrText xml:space="preserve"> PAGEREF _Toc528679837 \h </w:instrText>
+          <w:instrText xml:space="preserve"> PAGEREF _Toc528870836 \h </w:instrText>
         </w:r>
         <w:r>
           <w:rPr>
@@ -1073,7 +1075,7 @@
           <w:lang w:eastAsia="es-CL"/>
         </w:rPr>
       </w:pPr>
-      <w:hyperlink w:anchor="_Toc528679838" w:history="1">
+      <w:hyperlink w:anchor="_Toc528870837" w:history="1">
         <w:r>
           <w:rPr>
             <w:rStyle w:val="Hipervnculo"/>
@@ -1111,7 +1113,7 @@
           <w:rPr>
             <w:webHidden/>
           </w:rPr>
-          <w:instrText xml:space="preserve"> PAGEREF _Toc528679838 \h </w:instrText>
+          <w:instrText xml:space="preserve"> PAGEREF _Toc528870837 \h </w:instrText>
         </w:r>
         <w:r>
           <w:rPr>
@@ -1148,7 +1150,7 @@
           <w:lang w:eastAsia="es-CL"/>
         </w:rPr>
       </w:pPr>
-      <w:hyperlink w:anchor="_Toc528679839" w:history="1">
+      <w:hyperlink w:anchor="_Toc528870838" w:history="1">
         <w:r>
           <w:rPr>
             <w:rStyle w:val="Hipervnculo"/>
@@ -1186,7 +1188,7 @@
           <w:rPr>
             <w:webHidden/>
           </w:rPr>
-          <w:instrText xml:space="preserve"> PAGEREF _Toc528679839 \h </w:instrText>
+          <w:instrText xml:space="preserve"> PAGEREF _Toc528870838 \h </w:instrText>
         </w:r>
         <w:r>
           <w:rPr>
@@ -1223,7 +1225,7 @@
           <w:lang w:eastAsia="es-CL"/>
         </w:rPr>
       </w:pPr>
-      <w:hyperlink w:anchor="_Toc528679840" w:history="1">
+      <w:hyperlink w:anchor="_Toc528870839" w:history="1">
         <w:r>
           <w:rPr>
             <w:rStyle w:val="Hipervnculo"/>
@@ -1261,7 +1263,7 @@
           <w:rPr>
             <w:webHidden/>
           </w:rPr>
-          <w:instrText xml:space="preserve"> PAGEREF _Toc528679840 \h </w:instrText>
+          <w:instrText xml:space="preserve"> PAGEREF _Toc528870839 \h </w:instrText>
         </w:r>
         <w:r>
           <w:rPr>
@@ -1300,7 +1302,7 @@
           <w:lang w:eastAsia="es-CL"/>
         </w:rPr>
       </w:pPr>
-      <w:hyperlink w:anchor="_Toc528679841" w:history="1">
+      <w:hyperlink w:anchor="_Toc528870840" w:history="1">
         <w:r>
           <w:rPr>
             <w:rStyle w:val="Hipervnculo"/>
@@ -1345,7 +1347,7 @@
             <w:noProof/>
             <w:webHidden/>
           </w:rPr>
-          <w:instrText xml:space="preserve"> PAGEREF _Toc528679841 \h </w:instrText>
+          <w:instrText xml:space="preserve"> PAGEREF _Toc528870840 \h </w:instrText>
         </w:r>
         <w:r>
           <w:rPr>
@@ -1386,7 +1388,7 @@
           <w:lang w:eastAsia="es-CL"/>
         </w:rPr>
       </w:pPr>
-      <w:hyperlink w:anchor="_Toc528679842" w:history="1">
+      <w:hyperlink w:anchor="_Toc528870841" w:history="1">
         <w:r>
           <w:rPr>
             <w:rStyle w:val="Hipervnculo"/>
@@ -1424,7 +1426,7 @@
           <w:rPr>
             <w:webHidden/>
           </w:rPr>
-          <w:instrText xml:space="preserve"> PAGEREF _Toc528679842 \h </w:instrText>
+          <w:instrText xml:space="preserve"> PAGEREF _Toc528870841 \h </w:instrText>
         </w:r>
         <w:r>
           <w:rPr>
@@ -1461,7 +1463,7 @@
           <w:lang w:eastAsia="es-CL"/>
         </w:rPr>
       </w:pPr>
-      <w:hyperlink w:anchor="_Toc528679843" w:history="1">
+      <w:hyperlink w:anchor="_Toc528870842" w:history="1">
         <w:r>
           <w:rPr>
             <w:rStyle w:val="Hipervnculo"/>
@@ -1499,7 +1501,7 @@
           <w:rPr>
             <w:webHidden/>
           </w:rPr>
-          <w:instrText xml:space="preserve"> PAGEREF _Toc528679843 \h </w:instrText>
+          <w:instrText xml:space="preserve"> PAGEREF _Toc528870842 \h </w:instrText>
         </w:r>
         <w:r>
           <w:rPr>
@@ -1536,7 +1538,7 @@
           <w:lang w:eastAsia="es-CL"/>
         </w:rPr>
       </w:pPr>
-      <w:hyperlink w:anchor="_Toc528679844" w:history="1">
+      <w:hyperlink w:anchor="_Toc528870843" w:history="1">
         <w:r>
           <w:rPr>
             <w:rStyle w:val="Hipervnculo"/>
@@ -1574,7 +1576,7 @@
           <w:rPr>
             <w:webHidden/>
           </w:rPr>
-          <w:instrText xml:space="preserve"> PAGEREF _Toc528679844 \h </w:instrText>
+          <w:instrText xml:space="preserve"> PAGEREF _Toc528870843 \h </w:instrText>
         </w:r>
         <w:r>
           <w:rPr>
@@ -1608,7 +1610,7 @@
           <w:rFonts w:asciiTheme="minorHAnsi" w:hAnsiTheme="minorHAnsi"/>
         </w:rPr>
       </w:pPr>
-      <w:hyperlink w:anchor="_Toc528679845" w:history="1">
+      <w:hyperlink w:anchor="_Toc528870844" w:history="1">
         <w:r>
           <w:rPr>
             <w:rStyle w:val="Hipervnculo"/>
@@ -1643,7 +1645,7 @@
           <w:rPr>
             <w:webHidden/>
           </w:rPr>
-          <w:instrText xml:space="preserve"> PAGEREF _Toc528679845 \h </w:instrText>
+          <w:instrText xml:space="preserve"> PAGEREF _Toc528870844 \h </w:instrText>
         </w:r>
         <w:r>
           <w:rPr>
@@ -1677,7 +1679,7 @@
           <w:rFonts w:asciiTheme="minorHAnsi" w:hAnsiTheme="minorHAnsi"/>
         </w:rPr>
       </w:pPr>
-      <w:hyperlink w:anchor="_Toc528679846" w:history="1">
+      <w:hyperlink w:anchor="_Toc528870845" w:history="1">
         <w:r>
           <w:rPr>
             <w:rStyle w:val="Hipervnculo"/>
@@ -1712,7 +1714,7 @@
           <w:rPr>
             <w:webHidden/>
           </w:rPr>
-          <w:instrText xml:space="preserve"> PAGEREF _Toc528679846 \h </w:instrText>
+          <w:instrText xml:space="preserve"> PAGEREF _Toc528870845 \h </w:instrText>
         </w:r>
         <w:r>
           <w:rPr>
@@ -1746,7 +1748,7 @@
           <w:rFonts w:asciiTheme="minorHAnsi" w:hAnsiTheme="minorHAnsi"/>
         </w:rPr>
       </w:pPr>
-      <w:hyperlink w:anchor="_Toc528679847" w:history="1">
+      <w:hyperlink w:anchor="_Toc528870846" w:history="1">
         <w:r>
           <w:rPr>
             <w:rStyle w:val="Hipervnculo"/>
@@ -1781,7 +1783,7 @@
           <w:rPr>
             <w:webHidden/>
           </w:rPr>
-          <w:instrText xml:space="preserve"> PAGEREF _Toc528679847 \h </w:instrText>
+          <w:instrText xml:space="preserve"> PAGEREF _Toc528870846 \h </w:instrText>
         </w:r>
         <w:r>
           <w:rPr>
@@ -1815,7 +1817,7 @@
           <w:rFonts w:asciiTheme="minorHAnsi" w:hAnsiTheme="minorHAnsi"/>
         </w:rPr>
       </w:pPr>
-      <w:hyperlink w:anchor="_Toc528679848" w:history="1">
+      <w:hyperlink w:anchor="_Toc528870847" w:history="1">
         <w:r>
           <w:rPr>
             <w:rStyle w:val="Hipervnculo"/>
@@ -1850,7 +1852,7 @@
           <w:rPr>
             <w:webHidden/>
           </w:rPr>
-          <w:instrText xml:space="preserve"> PAGEREF _Toc528679848 \h </w:instrText>
+          <w:instrText xml:space="preserve"> PAGEREF _Toc528870847 \h </w:instrText>
         </w:r>
         <w:r>
           <w:rPr>
@@ -1884,7 +1886,7 @@
           <w:rFonts w:asciiTheme="minorHAnsi" w:hAnsiTheme="minorHAnsi"/>
         </w:rPr>
       </w:pPr>
-      <w:hyperlink w:anchor="_Toc528679849" w:history="1">
+      <w:hyperlink w:anchor="_Toc528870848" w:history="1">
         <w:r>
           <w:rPr>
             <w:rStyle w:val="Hipervnculo"/>
@@ -1919,7 +1921,7 @@
           <w:rPr>
             <w:webHidden/>
           </w:rPr>
-          <w:instrText xml:space="preserve"> PAGEREF _Toc528679849 \h </w:instrText>
+          <w:instrText xml:space="preserve"> PAGEREF _Toc528870848 \h </w:instrText>
         </w:r>
         <w:r>
           <w:rPr>
@@ -1953,7 +1955,7 @@
           <w:rFonts w:asciiTheme="minorHAnsi" w:hAnsiTheme="minorHAnsi"/>
         </w:rPr>
       </w:pPr>
-      <w:hyperlink w:anchor="_Toc528679850" w:history="1">
+      <w:hyperlink w:anchor="_Toc528870849" w:history="1">
         <w:r>
           <w:rPr>
             <w:rStyle w:val="Hipervnculo"/>
@@ -1988,7 +1990,7 @@
           <w:rPr>
             <w:webHidden/>
           </w:rPr>
-          <w:instrText xml:space="preserve"> PAGEREF _Toc528679850 \h </w:instrText>
+          <w:instrText xml:space="preserve"> PAGEREF _Toc528870849 \h </w:instrText>
         </w:r>
         <w:r>
           <w:rPr>
@@ -2022,7 +2024,7 @@
           <w:rFonts w:asciiTheme="minorHAnsi" w:hAnsiTheme="minorHAnsi"/>
         </w:rPr>
       </w:pPr>
-      <w:hyperlink w:anchor="_Toc528679851" w:history="1">
+      <w:hyperlink w:anchor="_Toc528870850" w:history="1">
         <w:r>
           <w:rPr>
             <w:rStyle w:val="Hipervnculo"/>
@@ -2057,7 +2059,7 @@
           <w:rPr>
             <w:webHidden/>
           </w:rPr>
-          <w:instrText xml:space="preserve"> PAGEREF _Toc528679851 \h </w:instrText>
+          <w:instrText xml:space="preserve"> PAGEREF _Toc528870850 \h </w:instrText>
         </w:r>
         <w:r>
           <w:rPr>
@@ -2091,7 +2093,7 @@
           <w:rFonts w:asciiTheme="minorHAnsi" w:hAnsiTheme="minorHAnsi"/>
         </w:rPr>
       </w:pPr>
-      <w:hyperlink w:anchor="_Toc528679852" w:history="1">
+      <w:hyperlink w:anchor="_Toc528870851" w:history="1">
         <w:r>
           <w:rPr>
             <w:rStyle w:val="Hipervnculo"/>
@@ -2126,7 +2128,7 @@
           <w:rPr>
             <w:webHidden/>
           </w:rPr>
-          <w:instrText xml:space="preserve"> PAGEREF _Toc528679852 \h </w:instrText>
+          <w:instrText xml:space="preserve"> PAGEREF _Toc528870851 \h </w:instrText>
         </w:r>
         <w:r>
           <w:rPr>
@@ -2160,7 +2162,7 @@
           <w:rFonts w:asciiTheme="minorHAnsi" w:hAnsiTheme="minorHAnsi"/>
         </w:rPr>
       </w:pPr>
-      <w:hyperlink w:anchor="_Toc528679853" w:history="1">
+      <w:hyperlink w:anchor="_Toc528870852" w:history="1">
         <w:r>
           <w:rPr>
             <w:rStyle w:val="Hipervnculo"/>
@@ -2195,7 +2197,7 @@
           <w:rPr>
             <w:webHidden/>
           </w:rPr>
-          <w:instrText xml:space="preserve"> PAGEREF _Toc528679853 \h </w:instrText>
+          <w:instrText xml:space="preserve"> PAGEREF _Toc528870852 \h </w:instrText>
         </w:r>
         <w:r>
           <w:rPr>
@@ -2234,7 +2236,7 @@
           <w:lang w:eastAsia="es-CL"/>
         </w:rPr>
       </w:pPr>
-      <w:hyperlink w:anchor="_Toc528679854" w:history="1">
+      <w:hyperlink w:anchor="_Toc528870853" w:history="1">
         <w:r>
           <w:rPr>
             <w:rStyle w:val="Hipervnculo"/>
@@ -2279,7 +2281,7 @@
             <w:noProof/>
             <w:webHidden/>
           </w:rPr>
-          <w:instrText xml:space="preserve"> PAGEREF _Toc528679854 \h </w:instrText>
+          <w:instrText xml:space="preserve"> PAGEREF _Toc528870853 \h </w:instrText>
         </w:r>
         <w:r>
           <w:rPr>
@@ -2320,7 +2322,7 @@
           <w:lang w:eastAsia="es-CL"/>
         </w:rPr>
       </w:pPr>
-      <w:hyperlink w:anchor="_Toc528679855" w:history="1">
+      <w:hyperlink w:anchor="_Toc528870854" w:history="1">
         <w:r>
           <w:rPr>
             <w:rStyle w:val="Hipervnculo"/>
@@ -2358,7 +2360,7 @@
           <w:rPr>
             <w:webHidden/>
           </w:rPr>
-          <w:instrText xml:space="preserve"> PAGEREF _Toc528679855 \h </w:instrText>
+          <w:instrText xml:space="preserve"> PAGEREF _Toc528870854 \h </w:instrText>
         </w:r>
         <w:r>
           <w:rPr>
@@ -2395,7 +2397,7 @@
           <w:lang w:eastAsia="es-CL"/>
         </w:rPr>
       </w:pPr>
-      <w:hyperlink w:anchor="_Toc528679856" w:history="1">
+      <w:hyperlink w:anchor="_Toc528870855" w:history="1">
         <w:r>
           <w:rPr>
             <w:rStyle w:val="Hipervnculo"/>
@@ -2433,7 +2435,7 @@
           <w:rPr>
             <w:webHidden/>
           </w:rPr>
-          <w:instrText xml:space="preserve"> PAGEREF _Toc528679856 \h </w:instrText>
+          <w:instrText xml:space="preserve"> PAGEREF _Toc528870855 \h </w:instrText>
         </w:r>
         <w:r>
           <w:rPr>
@@ -2470,7 +2472,7 @@
           <w:lang w:eastAsia="es-CL"/>
         </w:rPr>
       </w:pPr>
-      <w:hyperlink w:anchor="_Toc528679857" w:history="1">
+      <w:hyperlink w:anchor="_Toc528870856" w:history="1">
         <w:r>
           <w:rPr>
             <w:rStyle w:val="Hipervnculo"/>
@@ -2508,7 +2510,7 @@
           <w:rPr>
             <w:webHidden/>
           </w:rPr>
-          <w:instrText xml:space="preserve"> PAGEREF _Toc528679857 \h </w:instrText>
+          <w:instrText xml:space="preserve"> PAGEREF _Toc528870856 \h </w:instrText>
         </w:r>
         <w:r>
           <w:rPr>
@@ -2542,7 +2544,7 @@
           <w:rFonts w:asciiTheme="minorHAnsi" w:hAnsiTheme="minorHAnsi"/>
         </w:rPr>
       </w:pPr>
-      <w:hyperlink w:anchor="_Toc528679858" w:history="1">
+      <w:hyperlink w:anchor="_Toc528870857" w:history="1">
         <w:r>
           <w:rPr>
             <w:rStyle w:val="Hipervnculo"/>
@@ -2577,7 +2579,7 @@
           <w:rPr>
             <w:webHidden/>
           </w:rPr>
-          <w:instrText xml:space="preserve"> PAGEREF _Toc528679858 \h </w:instrText>
+          <w:instrText xml:space="preserve"> PAGEREF _Toc528870857 \h </w:instrText>
         </w:r>
         <w:r>
           <w:rPr>
@@ -2611,7 +2613,7 @@
           <w:rFonts w:asciiTheme="minorHAnsi" w:hAnsiTheme="minorHAnsi"/>
         </w:rPr>
       </w:pPr>
-      <w:hyperlink w:anchor="_Toc528679859" w:history="1">
+      <w:hyperlink w:anchor="_Toc528870858" w:history="1">
         <w:r>
           <w:rPr>
             <w:rStyle w:val="Hipervnculo"/>
@@ -2646,7 +2648,7 @@
           <w:rPr>
             <w:webHidden/>
           </w:rPr>
-          <w:instrText xml:space="preserve"> PAGEREF _Toc528679859 \h </w:instrText>
+          <w:instrText xml:space="preserve"> PAGEREF _Toc528870858 \h </w:instrText>
         </w:r>
         <w:r>
           <w:rPr>
@@ -2680,7 +2682,7 @@
           <w:rFonts w:asciiTheme="minorHAnsi" w:hAnsiTheme="minorHAnsi"/>
         </w:rPr>
       </w:pPr>
-      <w:hyperlink w:anchor="_Toc528679860" w:history="1">
+      <w:hyperlink w:anchor="_Toc528870859" w:history="1">
         <w:r>
           <w:rPr>
             <w:rStyle w:val="Hipervnculo"/>
@@ -2715,7 +2717,7 @@
           <w:rPr>
             <w:webHidden/>
           </w:rPr>
-          <w:instrText xml:space="preserve"> PAGEREF _Toc528679860 \h </w:instrText>
+          <w:instrText xml:space="preserve"> PAGEREF _Toc528870859 \h </w:instrText>
         </w:r>
         <w:r>
           <w:rPr>
@@ -2749,7 +2751,7 @@
           <w:rFonts w:asciiTheme="minorHAnsi" w:hAnsiTheme="minorHAnsi"/>
         </w:rPr>
       </w:pPr>
-      <w:hyperlink w:anchor="_Toc528679861" w:history="1">
+      <w:hyperlink w:anchor="_Toc528870860" w:history="1">
         <w:r>
           <w:rPr>
             <w:rStyle w:val="Hipervnculo"/>
@@ -2784,7 +2786,7 @@
           <w:rPr>
             <w:webHidden/>
           </w:rPr>
-          <w:instrText xml:space="preserve"> PAGEREF _Toc528679861 \h </w:instrText>
+          <w:instrText xml:space="preserve"> PAGEREF _Toc528870860 \h </w:instrText>
         </w:r>
         <w:r>
           <w:rPr>
@@ -2818,7 +2820,7 @@
           <w:rFonts w:asciiTheme="minorHAnsi" w:hAnsiTheme="minorHAnsi"/>
         </w:rPr>
       </w:pPr>
-      <w:hyperlink w:anchor="_Toc528679862" w:history="1">
+      <w:hyperlink w:anchor="_Toc528870861" w:history="1">
         <w:r>
           <w:rPr>
             <w:rStyle w:val="Hipervnculo"/>
@@ -2853,7 +2855,7 @@
           <w:rPr>
             <w:webHidden/>
           </w:rPr>
-          <w:instrText xml:space="preserve"> PAGEREF _Toc528679862 \h </w:instrText>
+          <w:instrText xml:space="preserve"> PAGEREF _Toc528870861 \h </w:instrText>
         </w:r>
         <w:r>
           <w:rPr>
@@ -2887,7 +2889,7 @@
           <w:rFonts w:asciiTheme="minorHAnsi" w:hAnsiTheme="minorHAnsi"/>
         </w:rPr>
       </w:pPr>
-      <w:hyperlink w:anchor="_Toc528679863" w:history="1">
+      <w:hyperlink w:anchor="_Toc528870862" w:history="1">
         <w:r>
           <w:rPr>
             <w:rStyle w:val="Hipervnculo"/>
@@ -2922,7 +2924,7 @@
           <w:rPr>
             <w:webHidden/>
           </w:rPr>
-          <w:instrText xml:space="preserve"> PAGEREF _Toc528679863 \h </w:instrText>
+          <w:instrText xml:space="preserve"> PAGEREF _Toc528870862 \h </w:instrText>
         </w:r>
         <w:r>
           <w:rPr>
@@ -2956,7 +2958,7 @@
           <w:rFonts w:asciiTheme="minorHAnsi" w:hAnsiTheme="minorHAnsi"/>
         </w:rPr>
       </w:pPr>
-      <w:hyperlink w:anchor="_Toc528679864" w:history="1">
+      <w:hyperlink w:anchor="_Toc528870863" w:history="1">
         <w:r>
           <w:rPr>
             <w:rStyle w:val="Hipervnculo"/>
@@ -2991,7 +2993,7 @@
           <w:rPr>
             <w:webHidden/>
           </w:rPr>
-          <w:instrText xml:space="preserve"> PAGEREF _Toc528679864 \h </w:instrText>
+          <w:instrText xml:space="preserve"> PAGEREF _Toc528870863 \h </w:instrText>
         </w:r>
         <w:r>
           <w:rPr>
@@ -3030,7 +3032,7 @@
           <w:lang w:eastAsia="es-CL"/>
         </w:rPr>
       </w:pPr>
-      <w:hyperlink w:anchor="_Toc528679865" w:history="1">
+      <w:hyperlink w:anchor="_Toc528870864" w:history="1">
         <w:r>
           <w:rPr>
             <w:rStyle w:val="Hipervnculo"/>
@@ -3075,7 +3077,7 @@
             <w:noProof/>
             <w:webHidden/>
           </w:rPr>
-          <w:instrText xml:space="preserve"> PAGEREF _Toc528679865 \h </w:instrText>
+          <w:instrText xml:space="preserve"> PAGEREF _Toc528870864 \h </w:instrText>
         </w:r>
         <w:r>
           <w:rPr>
@@ -3116,7 +3118,7 @@
           <w:lang w:eastAsia="es-CL"/>
         </w:rPr>
       </w:pPr>
-      <w:hyperlink w:anchor="_Toc528679866" w:history="1">
+      <w:hyperlink w:anchor="_Toc528870865" w:history="1">
         <w:r>
           <w:rPr>
             <w:rStyle w:val="Hipervnculo"/>
@@ -3154,7 +3156,7 @@
           <w:rPr>
             <w:webHidden/>
           </w:rPr>
-          <w:instrText xml:space="preserve"> PAGEREF _Toc528679866 \h </w:instrText>
+          <w:instrText xml:space="preserve"> PAGEREF _Toc528870865 \h </w:instrText>
         </w:r>
         <w:r>
           <w:rPr>
@@ -3191,7 +3193,7 @@
           <w:lang w:eastAsia="es-CL"/>
         </w:rPr>
       </w:pPr>
-      <w:hyperlink w:anchor="_Toc528679867" w:history="1">
+      <w:hyperlink w:anchor="_Toc528870866" w:history="1">
         <w:r>
           <w:rPr>
             <w:rStyle w:val="Hipervnculo"/>
@@ -3229,7 +3231,7 @@
           <w:rPr>
             <w:webHidden/>
           </w:rPr>
-          <w:instrText xml:space="preserve"> PAGEREF _Toc528679867 \h </w:instrText>
+          <w:instrText xml:space="preserve"> PAGEREF _Toc528870866 \h </w:instrText>
         </w:r>
         <w:r>
           <w:rPr>
@@ -3266,7 +3268,7 @@
           <w:lang w:eastAsia="es-CL"/>
         </w:rPr>
       </w:pPr>
-      <w:hyperlink w:anchor="_Toc528679868" w:history="1">
+      <w:hyperlink w:anchor="_Toc528870867" w:history="1">
         <w:r>
           <w:rPr>
             <w:rStyle w:val="Hipervnculo"/>
@@ -3304,7 +3306,7 @@
           <w:rPr>
             <w:webHidden/>
           </w:rPr>
-          <w:instrText xml:space="preserve"> PAGEREF _Toc528679868 \h </w:instrText>
+          <w:instrText xml:space="preserve"> PAGEREF _Toc528870867 \h </w:instrText>
         </w:r>
         <w:r>
           <w:rPr>
@@ -3338,7 +3340,7 @@
           <w:rFonts w:asciiTheme="minorHAnsi" w:hAnsiTheme="minorHAnsi"/>
         </w:rPr>
       </w:pPr>
-      <w:hyperlink w:anchor="_Toc528679869" w:history="1">
+      <w:hyperlink w:anchor="_Toc528870868" w:history="1">
         <w:r>
           <w:rPr>
             <w:rStyle w:val="Hipervnculo"/>
@@ -3373,7 +3375,7 @@
           <w:rPr>
             <w:webHidden/>
           </w:rPr>
-          <w:instrText xml:space="preserve"> PAGEREF _Toc528679869 \h </w:instrText>
+          <w:instrText xml:space="preserve"> PAGEREF _Toc528870868 \h </w:instrText>
         </w:r>
         <w:r>
           <w:rPr>
@@ -3407,7 +3409,7 @@
           <w:rFonts w:asciiTheme="minorHAnsi" w:hAnsiTheme="minorHAnsi"/>
         </w:rPr>
       </w:pPr>
-      <w:hyperlink w:anchor="_Toc528679870" w:history="1">
+      <w:hyperlink w:anchor="_Toc528870869" w:history="1">
         <w:r>
           <w:rPr>
             <w:rStyle w:val="Hipervnculo"/>
@@ -3442,7 +3444,7 @@
           <w:rPr>
             <w:webHidden/>
           </w:rPr>
-          <w:instrText xml:space="preserve"> PAGEREF _Toc528679870 \h </w:instrText>
+          <w:instrText xml:space="preserve"> PAGEREF _Toc528870869 \h </w:instrText>
         </w:r>
         <w:r>
           <w:rPr>
@@ -3476,7 +3478,7 @@
           <w:rFonts w:asciiTheme="minorHAnsi" w:hAnsiTheme="minorHAnsi"/>
         </w:rPr>
       </w:pPr>
-      <w:hyperlink w:anchor="_Toc528679871" w:history="1">
+      <w:hyperlink w:anchor="_Toc528870870" w:history="1">
         <w:r>
           <w:rPr>
             <w:rStyle w:val="Hipervnculo"/>
@@ -3511,7 +3513,7 @@
           <w:rPr>
             <w:webHidden/>
           </w:rPr>
-          <w:instrText xml:space="preserve"> PAGEREF _Toc528679871 \h </w:instrText>
+          <w:instrText xml:space="preserve"> PAGEREF _Toc528870870 \h </w:instrText>
         </w:r>
         <w:r>
           <w:rPr>
@@ -3545,7 +3547,7 @@
           <w:rFonts w:asciiTheme="minorHAnsi" w:hAnsiTheme="minorHAnsi"/>
         </w:rPr>
       </w:pPr>
-      <w:hyperlink w:anchor="_Toc528679872" w:history="1">
+      <w:hyperlink w:anchor="_Toc528870871" w:history="1">
         <w:r>
           <w:rPr>
             <w:rStyle w:val="Hipervnculo"/>
@@ -3580,7 +3582,7 @@
           <w:rPr>
             <w:webHidden/>
           </w:rPr>
-          <w:instrText xml:space="preserve"> PAGEREF _Toc528679872 \h </w:instrText>
+          <w:instrText xml:space="preserve"> PAGEREF _Toc528870871 \h </w:instrText>
         </w:r>
         <w:r>
           <w:rPr>
@@ -3614,7 +3616,7 @@
           <w:rFonts w:asciiTheme="minorHAnsi" w:hAnsiTheme="minorHAnsi"/>
         </w:rPr>
       </w:pPr>
-      <w:hyperlink w:anchor="_Toc528679873" w:history="1">
+      <w:hyperlink w:anchor="_Toc528870872" w:history="1">
         <w:r>
           <w:rPr>
             <w:rStyle w:val="Hipervnculo"/>
@@ -3649,7 +3651,7 @@
           <w:rPr>
             <w:webHidden/>
           </w:rPr>
-          <w:instrText xml:space="preserve"> PAGEREF _Toc528679873 \h </w:instrText>
+          <w:instrText xml:space="preserve"> PAGEREF _Toc528870872 \h </w:instrText>
         </w:r>
         <w:r>
           <w:rPr>
@@ -3683,7 +3685,7 @@
           <w:rFonts w:asciiTheme="minorHAnsi" w:hAnsiTheme="minorHAnsi"/>
         </w:rPr>
       </w:pPr>
-      <w:hyperlink w:anchor="_Toc528679874" w:history="1">
+      <w:hyperlink w:anchor="_Toc528870873" w:history="1">
         <w:r>
           <w:rPr>
             <w:rStyle w:val="Hipervnculo"/>
@@ -3718,7 +3720,7 @@
           <w:rPr>
             <w:webHidden/>
           </w:rPr>
-          <w:instrText xml:space="preserve"> PAGEREF _Toc528679874 \h </w:instrText>
+          <w:instrText xml:space="preserve"> PAGEREF _Toc528870873 \h </w:instrText>
         </w:r>
         <w:r>
           <w:rPr>
@@ -3752,7 +3754,7 @@
           <w:rFonts w:asciiTheme="minorHAnsi" w:hAnsiTheme="minorHAnsi"/>
         </w:rPr>
       </w:pPr>
-      <w:hyperlink w:anchor="_Toc528679875" w:history="1">
+      <w:hyperlink w:anchor="_Toc528870874" w:history="1">
         <w:r>
           <w:rPr>
             <w:rStyle w:val="Hipervnculo"/>
@@ -3787,7 +3789,7 @@
           <w:rPr>
             <w:webHidden/>
           </w:rPr>
-          <w:instrText xml:space="preserve"> PAGEREF _Toc528679875 \h </w:instrText>
+          <w:instrText xml:space="preserve"> PAGEREF _Toc528870874 \h </w:instrText>
         </w:r>
         <w:r>
           <w:rPr>
@@ -3821,7 +3823,7 @@
           <w:rFonts w:asciiTheme="minorHAnsi" w:hAnsiTheme="minorHAnsi"/>
         </w:rPr>
       </w:pPr>
-      <w:hyperlink w:anchor="_Toc528679876" w:history="1">
+      <w:hyperlink w:anchor="_Toc528870875" w:history="1">
         <w:r>
           <w:rPr>
             <w:rStyle w:val="Hipervnculo"/>
@@ -3856,7 +3858,7 @@
           <w:rPr>
             <w:webHidden/>
           </w:rPr>
-          <w:instrText xml:space="preserve"> PAGEREF _Toc528679876 \h </w:instrText>
+          <w:instrText xml:space="preserve"> PAGEREF _Toc528870875 \h </w:instrText>
         </w:r>
         <w:r>
           <w:rPr>
@@ -3890,7 +3892,7 @@
           <w:rFonts w:asciiTheme="minorHAnsi" w:hAnsiTheme="minorHAnsi"/>
         </w:rPr>
       </w:pPr>
-      <w:hyperlink w:anchor="_Toc528679877" w:history="1">
+      <w:hyperlink w:anchor="_Toc528870876" w:history="1">
         <w:r>
           <w:rPr>
             <w:rStyle w:val="Hipervnculo"/>
@@ -3925,7 +3927,7 @@
           <w:rPr>
             <w:webHidden/>
           </w:rPr>
-          <w:instrText xml:space="preserve"> PAGEREF _Toc528679877 \h </w:instrText>
+          <w:instrText xml:space="preserve"> PAGEREF _Toc528870876 \h </w:instrText>
         </w:r>
         <w:r>
           <w:rPr>
@@ -3964,7 +3966,7 @@
           <w:lang w:eastAsia="es-CL"/>
         </w:rPr>
       </w:pPr>
-      <w:hyperlink w:anchor="_Toc528679878" w:history="1">
+      <w:hyperlink w:anchor="_Toc528870877" w:history="1">
         <w:r>
           <w:rPr>
             <w:rStyle w:val="Hipervnculo"/>
@@ -4009,7 +4011,7 @@
             <w:noProof/>
             <w:webHidden/>
           </w:rPr>
-          <w:instrText xml:space="preserve"> PAGEREF _Toc528679878 \h </w:instrText>
+          <w:instrText xml:space="preserve"> PAGEREF _Toc528870877 \h </w:instrText>
         </w:r>
         <w:r>
           <w:rPr>
@@ -4050,7 +4052,7 @@
           <w:lang w:eastAsia="es-CL"/>
         </w:rPr>
       </w:pPr>
-      <w:hyperlink w:anchor="_Toc528679879" w:history="1">
+      <w:hyperlink w:anchor="_Toc528870878" w:history="1">
         <w:r>
           <w:rPr>
             <w:rStyle w:val="Hipervnculo"/>
@@ -4088,7 +4090,7 @@
           <w:rPr>
             <w:webHidden/>
           </w:rPr>
-          <w:instrText xml:space="preserve"> PAGEREF _Toc528679879 \h </w:instrText>
+          <w:instrText xml:space="preserve"> PAGEREF _Toc528870878 \h </w:instrText>
         </w:r>
         <w:r>
           <w:rPr>
@@ -4125,7 +4127,7 @@
           <w:lang w:eastAsia="es-CL"/>
         </w:rPr>
       </w:pPr>
-      <w:hyperlink w:anchor="_Toc528679880" w:history="1">
+      <w:hyperlink w:anchor="_Toc528870879" w:history="1">
         <w:r>
           <w:rPr>
             <w:rStyle w:val="Hipervnculo"/>
@@ -4163,7 +4165,7 @@
           <w:rPr>
             <w:webHidden/>
           </w:rPr>
-          <w:instrText xml:space="preserve"> PAGEREF _Toc528679880 \h </w:instrText>
+          <w:instrText xml:space="preserve"> PAGEREF _Toc528870879 \h </w:instrText>
         </w:r>
         <w:r>
           <w:rPr>
@@ -4200,7 +4202,7 @@
           <w:lang w:eastAsia="es-CL"/>
         </w:rPr>
       </w:pPr>
-      <w:hyperlink w:anchor="_Toc528679881" w:history="1">
+      <w:hyperlink w:anchor="_Toc528870880" w:history="1">
         <w:r>
           <w:rPr>
             <w:rStyle w:val="Hipervnculo"/>
@@ -4238,7 +4240,7 @@
           <w:rPr>
             <w:webHidden/>
           </w:rPr>
-          <w:instrText xml:space="preserve"> PAGEREF _Toc528679881 \h </w:instrText>
+          <w:instrText xml:space="preserve"> PAGEREF _Toc528870880 \h </w:instrText>
         </w:r>
         <w:r>
           <w:rPr>
@@ -4272,7 +4274,7 @@
           <w:rFonts w:asciiTheme="minorHAnsi" w:hAnsiTheme="minorHAnsi"/>
         </w:rPr>
       </w:pPr>
-      <w:hyperlink w:anchor="_Toc528679882" w:history="1">
+      <w:hyperlink w:anchor="_Toc528870881" w:history="1">
         <w:r>
           <w:rPr>
             <w:rStyle w:val="Hipervnculo"/>
@@ -4307,7 +4309,7 @@
           <w:rPr>
             <w:webHidden/>
           </w:rPr>
-          <w:instrText xml:space="preserve"> PAGEREF _Toc528679882 \h </w:instrText>
+          <w:instrText xml:space="preserve"> PAGEREF _Toc528870881 \h </w:instrText>
         </w:r>
         <w:r>
           <w:rPr>
@@ -4341,7 +4343,7 @@
           <w:rFonts w:asciiTheme="minorHAnsi" w:hAnsiTheme="minorHAnsi"/>
         </w:rPr>
       </w:pPr>
-      <w:hyperlink w:anchor="_Toc528679883" w:history="1">
+      <w:hyperlink w:anchor="_Toc528870882" w:history="1">
         <w:r>
           <w:rPr>
             <w:rStyle w:val="Hipervnculo"/>
@@ -4376,7 +4378,7 @@
           <w:rPr>
             <w:webHidden/>
           </w:rPr>
-          <w:instrText xml:space="preserve"> PAGEREF _Toc528679883 \h </w:instrText>
+          <w:instrText xml:space="preserve"> PAGEREF _Toc528870882 \h </w:instrText>
         </w:r>
         <w:r>
           <w:rPr>
@@ -4410,7 +4412,7 @@
           <w:rFonts w:asciiTheme="minorHAnsi" w:hAnsiTheme="minorHAnsi"/>
         </w:rPr>
       </w:pPr>
-      <w:hyperlink w:anchor="_Toc528679884" w:history="1">
+      <w:hyperlink w:anchor="_Toc528870883" w:history="1">
         <w:r>
           <w:rPr>
             <w:rStyle w:val="Hipervnculo"/>
@@ -4445,7 +4447,7 @@
           <w:rPr>
             <w:webHidden/>
           </w:rPr>
-          <w:instrText xml:space="preserve"> PAGEREF _Toc528679884 \h </w:instrText>
+          <w:instrText xml:space="preserve"> PAGEREF _Toc528870883 \h </w:instrText>
         </w:r>
         <w:r>
           <w:rPr>
@@ -4479,7 +4481,7 @@
           <w:rFonts w:asciiTheme="minorHAnsi" w:hAnsiTheme="minorHAnsi"/>
         </w:rPr>
       </w:pPr>
-      <w:hyperlink w:anchor="_Toc528679885" w:history="1">
+      <w:hyperlink w:anchor="_Toc528870884" w:history="1">
         <w:r>
           <w:rPr>
             <w:rStyle w:val="Hipervnculo"/>
@@ -4514,7 +4516,7 @@
           <w:rPr>
             <w:webHidden/>
           </w:rPr>
-          <w:instrText xml:space="preserve"> PAGEREF _Toc528679885 \h </w:instrText>
+          <w:instrText xml:space="preserve"> PAGEREF _Toc528870884 \h </w:instrText>
         </w:r>
         <w:r>
           <w:rPr>
@@ -4548,7 +4550,7 @@
           <w:rFonts w:asciiTheme="minorHAnsi" w:hAnsiTheme="minorHAnsi"/>
         </w:rPr>
       </w:pPr>
-      <w:hyperlink w:anchor="_Toc528679886" w:history="1">
+      <w:hyperlink w:anchor="_Toc528870885" w:history="1">
         <w:r>
           <w:rPr>
             <w:rStyle w:val="Hipervnculo"/>
@@ -4583,7 +4585,7 @@
           <w:rPr>
             <w:webHidden/>
           </w:rPr>
-          <w:instrText xml:space="preserve"> PAGEREF _Toc528679886 \h </w:instrText>
+          <w:instrText xml:space="preserve"> PAGEREF _Toc528870885 \h </w:instrText>
         </w:r>
         <w:r>
           <w:rPr>
@@ -4617,7 +4619,7 @@
           <w:rFonts w:asciiTheme="minorHAnsi" w:hAnsiTheme="minorHAnsi"/>
         </w:rPr>
       </w:pPr>
-      <w:hyperlink w:anchor="_Toc528679887" w:history="1">
+      <w:hyperlink w:anchor="_Toc528870886" w:history="1">
         <w:r>
           <w:rPr>
             <w:rStyle w:val="Hipervnculo"/>
@@ -4652,7 +4654,7 @@
           <w:rPr>
             <w:webHidden/>
           </w:rPr>
-          <w:instrText xml:space="preserve"> PAGEREF _Toc528679887 \h </w:instrText>
+          <w:instrText xml:space="preserve"> PAGEREF _Toc528870886 \h </w:instrText>
         </w:r>
         <w:r>
           <w:rPr>
@@ -4691,7 +4693,7 @@
           <w:lang w:eastAsia="es-CL"/>
         </w:rPr>
       </w:pPr>
-      <w:hyperlink w:anchor="_Toc528679888" w:history="1">
+      <w:hyperlink w:anchor="_Toc528870887" w:history="1">
         <w:r>
           <w:rPr>
             <w:rStyle w:val="Hipervnculo"/>
@@ -4736,7 +4738,7 @@
             <w:noProof/>
             <w:webHidden/>
           </w:rPr>
-          <w:instrText xml:space="preserve"> PAGEREF _Toc528679888 \h </w:instrText>
+          <w:instrText xml:space="preserve"> PAGEREF _Toc528870887 \h </w:instrText>
         </w:r>
         <w:r>
           <w:rPr>
@@ -4777,7 +4779,7 @@
           <w:lang w:eastAsia="es-CL"/>
         </w:rPr>
       </w:pPr>
-      <w:hyperlink w:anchor="_Toc528679889" w:history="1">
+      <w:hyperlink w:anchor="_Toc528870888" w:history="1">
         <w:r>
           <w:rPr>
             <w:rStyle w:val="Hipervnculo"/>
@@ -4815,7 +4817,7 @@
           <w:rPr>
             <w:webHidden/>
           </w:rPr>
-          <w:instrText xml:space="preserve"> PAGEREF _Toc528679889 \h </w:instrText>
+          <w:instrText xml:space="preserve"> PAGEREF _Toc528870888 \h </w:instrText>
         </w:r>
         <w:r>
           <w:rPr>
@@ -4852,7 +4854,7 @@
           <w:lang w:eastAsia="es-CL"/>
         </w:rPr>
       </w:pPr>
-      <w:hyperlink w:anchor="_Toc528679890" w:history="1">
+      <w:hyperlink w:anchor="_Toc528870889" w:history="1">
         <w:r>
           <w:rPr>
             <w:rStyle w:val="Hipervnculo"/>
@@ -4890,7 +4892,7 @@
           <w:rPr>
             <w:webHidden/>
           </w:rPr>
-          <w:instrText xml:space="preserve"> PAGEREF _Toc528679890 \h </w:instrText>
+          <w:instrText xml:space="preserve"> PAGEREF _Toc528870889 \h </w:instrText>
         </w:r>
         <w:r>
           <w:rPr>
@@ -4927,7 +4929,7 @@
           <w:lang w:eastAsia="es-CL"/>
         </w:rPr>
       </w:pPr>
-      <w:hyperlink w:anchor="_Toc528679891" w:history="1">
+      <w:hyperlink w:anchor="_Toc528870890" w:history="1">
         <w:r>
           <w:rPr>
             <w:rStyle w:val="Hipervnculo"/>
@@ -4965,7 +4967,7 @@
           <w:rPr>
             <w:webHidden/>
           </w:rPr>
-          <w:instrText xml:space="preserve"> PAGEREF _Toc528679891 \h </w:instrText>
+          <w:instrText xml:space="preserve"> PAGEREF _Toc528870890 \h </w:instrText>
         </w:r>
         <w:r>
           <w:rPr>
@@ -4999,7 +5001,7 @@
           <w:rFonts w:asciiTheme="minorHAnsi" w:hAnsiTheme="minorHAnsi"/>
         </w:rPr>
       </w:pPr>
-      <w:hyperlink w:anchor="_Toc528679892" w:history="1">
+      <w:hyperlink w:anchor="_Toc528870891" w:history="1">
         <w:r>
           <w:rPr>
             <w:rStyle w:val="Hipervnculo"/>
@@ -5034,7 +5036,7 @@
           <w:rPr>
             <w:webHidden/>
           </w:rPr>
-          <w:instrText xml:space="preserve"> PAGEREF _Toc528679892 \h </w:instrText>
+          <w:instrText xml:space="preserve"> PAGEREF _Toc528870891 \h </w:instrText>
         </w:r>
         <w:r>
           <w:rPr>
@@ -5068,7 +5070,7 @@
           <w:rFonts w:asciiTheme="minorHAnsi" w:hAnsiTheme="minorHAnsi"/>
         </w:rPr>
       </w:pPr>
-      <w:hyperlink w:anchor="_Toc528679893" w:history="1">
+      <w:hyperlink w:anchor="_Toc528870892" w:history="1">
         <w:r>
           <w:rPr>
             <w:rStyle w:val="Hipervnculo"/>
@@ -5103,7 +5105,7 @@
           <w:rPr>
             <w:webHidden/>
           </w:rPr>
-          <w:instrText xml:space="preserve"> PAGEREF _Toc528679893 \h </w:instrText>
+          <w:instrText xml:space="preserve"> PAGEREF _Toc528870892 \h </w:instrText>
         </w:r>
         <w:r>
           <w:rPr>
@@ -5120,7 +5122,7 @@
           <w:rPr>
             <w:webHidden/>
           </w:rPr>
-          <w:t>46</w:t>
+          <w:t>47</w:t>
         </w:r>
         <w:r>
           <w:rPr>
@@ -5137,7 +5139,7 @@
           <w:rFonts w:asciiTheme="minorHAnsi" w:hAnsiTheme="minorHAnsi"/>
         </w:rPr>
       </w:pPr>
-      <w:hyperlink w:anchor="_Toc528679894" w:history="1">
+      <w:hyperlink w:anchor="_Toc528870893" w:history="1">
         <w:r>
           <w:rPr>
             <w:rStyle w:val="Hipervnculo"/>
@@ -5172,7 +5174,7 @@
           <w:rPr>
             <w:webHidden/>
           </w:rPr>
-          <w:instrText xml:space="preserve"> PAGEREF _Toc528679894 \h </w:instrText>
+          <w:instrText xml:space="preserve"> PAGEREF _Toc528870893 \h </w:instrText>
         </w:r>
         <w:r>
           <w:rPr>
@@ -5189,7 +5191,7 @@
           <w:rPr>
             <w:webHidden/>
           </w:rPr>
-          <w:t>47</w:t>
+          <w:t>49</w:t>
         </w:r>
         <w:r>
           <w:rPr>
@@ -5206,7 +5208,7 @@
           <w:rFonts w:asciiTheme="minorHAnsi" w:hAnsiTheme="minorHAnsi"/>
         </w:rPr>
       </w:pPr>
-      <w:hyperlink w:anchor="_Toc528679895" w:history="1">
+      <w:hyperlink w:anchor="_Toc528870894" w:history="1">
         <w:r>
           <w:rPr>
             <w:rStyle w:val="Hipervnculo"/>
@@ -5241,7 +5243,7 @@
           <w:rPr>
             <w:webHidden/>
           </w:rPr>
-          <w:instrText xml:space="preserve"> PAGEREF _Toc528679895 \h </w:instrText>
+          <w:instrText xml:space="preserve"> PAGEREF _Toc528870894 \h </w:instrText>
         </w:r>
         <w:r>
           <w:rPr>
@@ -5258,7 +5260,7 @@
           <w:rPr>
             <w:webHidden/>
           </w:rPr>
-          <w:t>50</w:t>
+          <w:t>52</w:t>
         </w:r>
         <w:r>
           <w:rPr>
@@ -5275,7 +5277,7 @@
           <w:rFonts w:asciiTheme="minorHAnsi" w:hAnsiTheme="minorHAnsi"/>
         </w:rPr>
       </w:pPr>
-      <w:hyperlink w:anchor="_Toc528679896" w:history="1">
+      <w:hyperlink w:anchor="_Toc528870895" w:history="1">
         <w:r>
           <w:rPr>
             <w:rStyle w:val="Hipervnculo"/>
@@ -5310,7 +5312,7 @@
           <w:rPr>
             <w:webHidden/>
           </w:rPr>
-          <w:instrText xml:space="preserve"> PAGEREF _Toc528679896 \h </w:instrText>
+          <w:instrText xml:space="preserve"> PAGEREF _Toc528870895 \h </w:instrText>
         </w:r>
         <w:r>
           <w:rPr>
@@ -5327,7 +5329,7 @@
           <w:rPr>
             <w:webHidden/>
           </w:rPr>
-          <w:t>51</w:t>
+          <w:t>53</w:t>
         </w:r>
         <w:r>
           <w:rPr>
@@ -5344,7 +5346,7 @@
           <w:rFonts w:asciiTheme="minorHAnsi" w:hAnsiTheme="minorHAnsi"/>
         </w:rPr>
       </w:pPr>
-      <w:hyperlink w:anchor="_Toc528679897" w:history="1">
+      <w:hyperlink w:anchor="_Toc528870896" w:history="1">
         <w:r>
           <w:rPr>
             <w:rStyle w:val="Hipervnculo"/>
@@ -5379,7 +5381,7 @@
           <w:rPr>
             <w:webHidden/>
           </w:rPr>
-          <w:instrText xml:space="preserve"> PAGEREF _Toc528679897 \h </w:instrText>
+          <w:instrText xml:space="preserve"> PAGEREF _Toc528870896 \h </w:instrText>
         </w:r>
         <w:r>
           <w:rPr>
@@ -5396,7 +5398,7 @@
           <w:rPr>
             <w:webHidden/>
           </w:rPr>
-          <w:t>52</w:t>
+          <w:t>54</w:t>
         </w:r>
         <w:r>
           <w:rPr>
@@ -5413,7 +5415,7 @@
           <w:rFonts w:asciiTheme="minorHAnsi" w:hAnsiTheme="minorHAnsi"/>
         </w:rPr>
       </w:pPr>
-      <w:hyperlink w:anchor="_Toc528679898" w:history="1">
+      <w:hyperlink w:anchor="_Toc528870897" w:history="1">
         <w:r>
           <w:rPr>
             <w:rStyle w:val="Hipervnculo"/>
@@ -5448,7 +5450,7 @@
           <w:rPr>
             <w:webHidden/>
           </w:rPr>
-          <w:instrText xml:space="preserve"> PAGEREF _Toc528679898 \h </w:instrText>
+          <w:instrText xml:space="preserve"> PAGEREF _Toc528870897 \h </w:instrText>
         </w:r>
         <w:r>
           <w:rPr>
@@ -5465,7 +5467,7 @@
           <w:rPr>
             <w:webHidden/>
           </w:rPr>
-          <w:t>52</w:t>
+          <w:t>54</w:t>
         </w:r>
         <w:r>
           <w:rPr>
@@ -5482,7 +5484,7 @@
           <w:rFonts w:asciiTheme="minorHAnsi" w:hAnsiTheme="minorHAnsi"/>
         </w:rPr>
       </w:pPr>
-      <w:hyperlink w:anchor="_Toc528679899" w:history="1">
+      <w:hyperlink w:anchor="_Toc528870898" w:history="1">
         <w:r>
           <w:rPr>
             <w:rStyle w:val="Hipervnculo"/>
@@ -5517,7 +5519,7 @@
           <w:rPr>
             <w:webHidden/>
           </w:rPr>
-          <w:instrText xml:space="preserve"> PAGEREF _Toc528679899 \h </w:instrText>
+          <w:instrText xml:space="preserve"> PAGEREF _Toc528870898 \h </w:instrText>
         </w:r>
         <w:r>
           <w:rPr>
@@ -5534,7 +5536,7 @@
           <w:rPr>
             <w:webHidden/>
           </w:rPr>
-          <w:t>53</w:t>
+          <w:t>55</w:t>
         </w:r>
         <w:r>
           <w:rPr>
@@ -5556,7 +5558,7 @@
           <w:lang w:eastAsia="es-CL"/>
         </w:rPr>
       </w:pPr>
-      <w:hyperlink w:anchor="_Toc528679900" w:history="1">
+      <w:hyperlink w:anchor="_Toc528870899" w:history="1">
         <w:r>
           <w:rPr>
             <w:rStyle w:val="Hipervnculo"/>
@@ -5601,7 +5603,7 @@
             <w:noProof/>
             <w:webHidden/>
           </w:rPr>
-          <w:instrText xml:space="preserve"> PAGEREF _Toc528679900 \h </w:instrText>
+          <w:instrText xml:space="preserve"> PAGEREF _Toc528870899 \h </w:instrText>
         </w:r>
         <w:r>
           <w:rPr>
@@ -5621,7 +5623,7 @@
             <w:noProof/>
             <w:webHidden/>
           </w:rPr>
-          <w:t>58</w:t>
+          <w:t>60</w:t>
         </w:r>
         <w:r>
           <w:rPr>
@@ -5642,7 +5644,7 @@
           <w:lang w:eastAsia="es-CL"/>
         </w:rPr>
       </w:pPr>
-      <w:hyperlink w:anchor="_Toc528679901" w:history="1">
+      <w:hyperlink w:anchor="_Toc528870900" w:history="1">
         <w:r>
           <w:rPr>
             <w:rStyle w:val="Hipervnculo"/>
@@ -5680,7 +5682,7 @@
           <w:rPr>
             <w:webHidden/>
           </w:rPr>
-          <w:instrText xml:space="preserve"> PAGEREF _Toc528679901 \h </w:instrText>
+          <w:instrText xml:space="preserve"> PAGEREF _Toc528870900 \h </w:instrText>
         </w:r>
         <w:r>
           <w:rPr>
@@ -5697,7 +5699,7 @@
           <w:rPr>
             <w:webHidden/>
           </w:rPr>
-          <w:t>58</w:t>
+          <w:t>60</w:t>
         </w:r>
         <w:r>
           <w:rPr>
@@ -5717,7 +5719,7 @@
           <w:lang w:eastAsia="es-CL"/>
         </w:rPr>
       </w:pPr>
-      <w:hyperlink w:anchor="_Toc528679902" w:history="1">
+      <w:hyperlink w:anchor="_Toc528870901" w:history="1">
         <w:r>
           <w:rPr>
             <w:rStyle w:val="Hipervnculo"/>
@@ -5755,7 +5757,7 @@
           <w:rPr>
             <w:webHidden/>
           </w:rPr>
-          <w:instrText xml:space="preserve"> PAGEREF _Toc528679902 \h </w:instrText>
+          <w:instrText xml:space="preserve"> PAGEREF _Toc528870901 \h </w:instrText>
         </w:r>
         <w:r>
           <w:rPr>
@@ -5772,7 +5774,7 @@
           <w:rPr>
             <w:webHidden/>
           </w:rPr>
-          <w:t>58</w:t>
+          <w:t>60</w:t>
         </w:r>
         <w:r>
           <w:rPr>
@@ -5792,7 +5794,7 @@
           <w:lang w:eastAsia="es-CL"/>
         </w:rPr>
       </w:pPr>
-      <w:hyperlink w:anchor="_Toc528679903" w:history="1">
+      <w:hyperlink w:anchor="_Toc528870902" w:history="1">
         <w:r>
           <w:rPr>
             <w:rStyle w:val="Hipervnculo"/>
@@ -5830,7 +5832,7 @@
           <w:rPr>
             <w:webHidden/>
           </w:rPr>
-          <w:instrText xml:space="preserve"> PAGEREF _Toc528679903 \h </w:instrText>
+          <w:instrText xml:space="preserve"> PAGEREF _Toc528870902 \h </w:instrText>
         </w:r>
         <w:r>
           <w:rPr>
@@ -5847,7 +5849,7 @@
           <w:rPr>
             <w:webHidden/>
           </w:rPr>
-          <w:t>58</w:t>
+          <w:t>60</w:t>
         </w:r>
         <w:r>
           <w:rPr>
@@ -5869,7 +5871,7 @@
           <w:lang w:eastAsia="es-CL"/>
         </w:rPr>
       </w:pPr>
-      <w:hyperlink w:anchor="_Toc528679904" w:history="1">
+      <w:hyperlink w:anchor="_Toc528870903" w:history="1">
         <w:r>
           <w:rPr>
             <w:rStyle w:val="Hipervnculo"/>
@@ -5914,7 +5916,7 @@
             <w:noProof/>
             <w:webHidden/>
           </w:rPr>
-          <w:instrText xml:space="preserve"> PAGEREF _Toc528679904 \h </w:instrText>
+          <w:instrText xml:space="preserve"> PAGEREF _Toc528870903 \h </w:instrText>
         </w:r>
         <w:r>
           <w:rPr>
@@ -5934,7 +5936,7 @@
             <w:noProof/>
             <w:webHidden/>
           </w:rPr>
-          <w:t>59</w:t>
+          <w:t>61</w:t>
         </w:r>
         <w:r>
           <w:rPr>
@@ -5976,12 +5978,12 @@
       <w:pPr>
         <w:pStyle w:val="Ttulo1"/>
       </w:pPr>
-      <w:bookmarkStart w:id="0" w:name="_Toc528679831"/>
+      <w:bookmarkStart w:id="1" w:name="_Toc528870830"/>
       <w:r>
         <w:lastRenderedPageBreak/>
         <w:t>Introducción</w:t>
       </w:r>
-      <w:bookmarkEnd w:id="0"/>
+      <w:bookmarkEnd w:id="1"/>
     </w:p>
     <w:p>
       <w:r>
@@ -6069,12 +6071,12 @@
       <w:pPr>
         <w:pStyle w:val="Ttulo1"/>
       </w:pPr>
-      <w:bookmarkStart w:id="1" w:name="_Toc528679832"/>
+      <w:bookmarkStart w:id="2" w:name="_Toc528870831"/>
       <w:r>
         <w:lastRenderedPageBreak/>
         <w:t>Propósito del Documento</w:t>
       </w:r>
-      <w:bookmarkEnd w:id="1"/>
+      <w:bookmarkEnd w:id="2"/>
     </w:p>
     <w:p>
       <w:pPr>
@@ -6112,12 +6114,12 @@
       <w:pPr>
         <w:pStyle w:val="Ttulo1"/>
       </w:pPr>
-      <w:bookmarkStart w:id="2" w:name="_Toc528679833"/>
+      <w:bookmarkStart w:id="3" w:name="_Toc528870832"/>
       <w:r>
         <w:lastRenderedPageBreak/>
         <w:t>Referencias</w:t>
       </w:r>
-      <w:bookmarkEnd w:id="2"/>
+      <w:bookmarkEnd w:id="3"/>
     </w:p>
     <w:p>
       <w:r>
@@ -6154,15 +6156,7 @@
         <w:t xml:space="preserve">, la cual </w:t>
       </w:r>
       <w:r>
-        <w:t xml:space="preserve">es un documento desarrollado por el “Project Management </w:t>
-      </w:r>
-      <w:proofErr w:type="spellStart"/>
-      <w:r>
-        <w:t>Institute</w:t>
-      </w:r>
-      <w:proofErr w:type="spellEnd"/>
-      <w:r>
-        <w:t>” (PMI), con el propósito de normar e identificar el conjunto de fundamentos, cuya aplicación en la dirección de proyectos puede aumentar las posibilidades de éxito de estos</w:t>
+        <w:t>es un documento desarrollado por el “Project Management Institute” (PMI), con el propósito de normar e identificar el conjunto de fundamentos, cuya aplicación en la dirección de proyectos puede aumentar las posibilidades de éxito de estos</w:t>
       </w:r>
       <w:r>
         <w:t>.</w:t>
@@ -6262,12 +6256,12 @@
       <w:pPr>
         <w:pStyle w:val="Ttulo1"/>
       </w:pPr>
-      <w:bookmarkStart w:id="3" w:name="_Toc528679834"/>
+      <w:bookmarkStart w:id="4" w:name="_Toc528870833"/>
       <w:r>
         <w:lastRenderedPageBreak/>
         <w:t>Definición de Factores Críticos</w:t>
       </w:r>
-      <w:bookmarkEnd w:id="3"/>
+      <w:bookmarkEnd w:id="4"/>
     </w:p>
     <w:p>
       <w:r>
@@ -6389,11 +6383,11 @@
       <w:pPr>
         <w:pStyle w:val="Ttulo2"/>
       </w:pPr>
-      <w:bookmarkStart w:id="4" w:name="_Toc528679835"/>
+      <w:bookmarkStart w:id="5" w:name="_Toc528870834"/>
       <w:r>
         <w:t>Inicialización</w:t>
       </w:r>
-      <w:bookmarkEnd w:id="4"/>
+      <w:bookmarkEnd w:id="5"/>
     </w:p>
     <w:p>
       <w:r>
@@ -6465,11 +6459,11 @@
       <w:pPr>
         <w:pStyle w:val="Ttulo2"/>
       </w:pPr>
-      <w:bookmarkStart w:id="5" w:name="_Toc528679836"/>
+      <w:bookmarkStart w:id="6" w:name="_Toc528870835"/>
       <w:r>
         <w:t>Dirección</w:t>
       </w:r>
-      <w:bookmarkEnd w:id="5"/>
+      <w:bookmarkEnd w:id="6"/>
     </w:p>
     <w:p>
       <w:r>
@@ -6514,12 +6508,12 @@
       <w:pPr>
         <w:pStyle w:val="Ttulo2"/>
       </w:pPr>
-      <w:bookmarkStart w:id="6" w:name="_Toc528679837"/>
+      <w:bookmarkStart w:id="7" w:name="_Toc528870836"/>
       <w:r>
         <w:lastRenderedPageBreak/>
         <w:t>Planificación</w:t>
       </w:r>
-      <w:bookmarkEnd w:id="6"/>
+      <w:bookmarkEnd w:id="7"/>
     </w:p>
     <w:p>
       <w:r>
@@ -6585,7 +6579,7 @@
       <w:pPr>
         <w:pStyle w:val="Ttulo2"/>
       </w:pPr>
-      <w:bookmarkStart w:id="7" w:name="_Toc528679838"/>
+      <w:bookmarkStart w:id="8" w:name="_Toc528870837"/>
       <w:r>
         <w:lastRenderedPageBreak/>
         <w:t xml:space="preserve">Aseguramiento de </w:t>
@@ -6596,7 +6590,7 @@
       <w:r>
         <w:t>Calidad</w:t>
       </w:r>
-      <w:bookmarkEnd w:id="7"/>
+      <w:bookmarkEnd w:id="8"/>
     </w:p>
     <w:p>
       <w:r>
@@ -6656,12 +6650,12 @@
       <w:pPr>
         <w:pStyle w:val="Ttulo2"/>
       </w:pPr>
-      <w:bookmarkStart w:id="8" w:name="_Toc528679839"/>
+      <w:bookmarkStart w:id="9" w:name="_Toc528870838"/>
       <w:r>
         <w:lastRenderedPageBreak/>
         <w:t>Personas</w:t>
       </w:r>
-      <w:bookmarkEnd w:id="8"/>
+      <w:bookmarkEnd w:id="9"/>
     </w:p>
     <w:p>
       <w:r>
@@ -6732,7 +6726,7 @@
       <w:pPr>
         <w:pStyle w:val="Ttulo2"/>
       </w:pPr>
-      <w:bookmarkStart w:id="9" w:name="_Toc528679840"/>
+      <w:bookmarkStart w:id="10" w:name="_Toc528870839"/>
       <w:r>
         <w:lastRenderedPageBreak/>
         <w:t xml:space="preserve">Gestión de </w:t>
@@ -6743,7 +6737,7 @@
       <w:r>
         <w:t>Riesgos</w:t>
       </w:r>
-      <w:bookmarkEnd w:id="9"/>
+      <w:bookmarkEnd w:id="10"/>
     </w:p>
     <w:p>
       <w:r>
@@ -6824,23 +6818,23 @@
       <w:pPr>
         <w:pStyle w:val="Ttulo1"/>
       </w:pPr>
-      <w:bookmarkStart w:id="10" w:name="_Toc528679841"/>
+      <w:bookmarkStart w:id="11" w:name="_Toc528870840"/>
       <w:r>
         <w:lastRenderedPageBreak/>
         <w:t>Inicialización</w:t>
       </w:r>
-      <w:bookmarkEnd w:id="10"/>
+      <w:bookmarkEnd w:id="11"/>
     </w:p>
     <w:p/>
     <w:p>
       <w:pPr>
         <w:pStyle w:val="Ttulo2"/>
       </w:pPr>
-      <w:bookmarkStart w:id="11" w:name="_Toc528679842"/>
+      <w:bookmarkStart w:id="12" w:name="_Toc528870841"/>
       <w:r>
         <w:t>Objetivo</w:t>
       </w:r>
-      <w:bookmarkEnd w:id="11"/>
+      <w:bookmarkEnd w:id="12"/>
     </w:p>
     <w:p>
       <w:r>
@@ -6861,11 +6855,11 @@
       <w:pPr>
         <w:pStyle w:val="Ttulo2"/>
       </w:pPr>
-      <w:bookmarkStart w:id="12" w:name="_Toc528679843"/>
+      <w:bookmarkStart w:id="13" w:name="_Toc528870842"/>
       <w:r>
         <w:t>Alcance</w:t>
       </w:r>
-      <w:bookmarkEnd w:id="12"/>
+      <w:bookmarkEnd w:id="13"/>
     </w:p>
     <w:p>
       <w:r>
@@ -6900,22 +6894,22 @@
       <w:pPr>
         <w:pStyle w:val="Ttulo2"/>
       </w:pPr>
-      <w:bookmarkStart w:id="13" w:name="_Toc528679844"/>
+      <w:bookmarkStart w:id="14" w:name="_Toc528870843"/>
       <w:r>
         <w:lastRenderedPageBreak/>
         <w:t>Prácticas</w:t>
       </w:r>
-      <w:bookmarkEnd w:id="13"/>
+      <w:bookmarkEnd w:id="14"/>
     </w:p>
     <w:p>
       <w:pPr>
         <w:pStyle w:val="Ttulo3"/>
       </w:pPr>
-      <w:bookmarkStart w:id="14" w:name="_Toc528679845"/>
+      <w:bookmarkStart w:id="15" w:name="_Toc528870844"/>
       <w:r>
         <w:t>Identificar los Grupos de Interés y sus expectativas</w:t>
       </w:r>
-      <w:bookmarkEnd w:id="14"/>
+      <w:bookmarkEnd w:id="15"/>
     </w:p>
     <w:p>
       <w:r>
@@ -6965,7 +6959,15 @@
         <w:t>obstante,</w:t>
       </w:r>
       <w:r>
-        <w:t xml:space="preserve"> es importante tenerlas documentadas, ya que pueden ser determinantes para formular una especificación que permita que en futuras versiones, se puedan incorporar estos requerimientos. Por ejemplo, se requiere que las liquidaciones de sueldo se puedan generar más de una vez al mes, dicho requerimiento para esta versión del proyecto puede ser acotado a 2 veces al mes, pero el diseño de la</w:t>
+        <w:t xml:space="preserve"> es importante tenerlas documentadas, ya que pueden ser determinantes para formular una especificación que permita </w:t>
+      </w:r>
+      <w:proofErr w:type="gramStart"/>
+      <w:r>
+        <w:t>que</w:t>
+      </w:r>
+      <w:proofErr w:type="gramEnd"/>
+      <w:r>
+        <w:t xml:space="preserve"> en futuras versiones, se puedan incorporar estos requerimientos. Por ejemplo, se requiere que las liquidaciones de sueldo se puedan generar más de una vez al mes, dicho requerimiento para esta versión del proyecto puede ser acotado a 2 veces al mes, pero el diseño de la</w:t>
       </w:r>
       <w:r>
         <w:t>s</w:t>
@@ -7004,12 +7006,12 @@
       <w:pPr>
         <w:pStyle w:val="Ttulo3"/>
       </w:pPr>
-      <w:bookmarkStart w:id="15" w:name="_Toc528679846"/>
+      <w:bookmarkStart w:id="16" w:name="_Toc528870845"/>
       <w:r>
         <w:lastRenderedPageBreak/>
         <w:t>Definir el Alcance del proyecto</w:t>
       </w:r>
-      <w:bookmarkEnd w:id="15"/>
+      <w:bookmarkEnd w:id="16"/>
     </w:p>
     <w:p>
       <w:r>
@@ -7100,12 +7102,12 @@
       <w:pPr>
         <w:pStyle w:val="Ttulo3"/>
       </w:pPr>
-      <w:bookmarkStart w:id="16" w:name="_Toc528679847"/>
+      <w:bookmarkStart w:id="17" w:name="_Toc528870846"/>
       <w:r>
         <w:lastRenderedPageBreak/>
         <w:t>Definir y Organizar el Equipo de Trabajo</w:t>
       </w:r>
-      <w:bookmarkEnd w:id="16"/>
+      <w:bookmarkEnd w:id="17"/>
     </w:p>
     <w:p>
       <w:r>
@@ -7121,7 +7123,15 @@
     <w:p/>
     <w:p>
       <w:r>
-        <w:t xml:space="preserve">Desde el punto de vista de la organización del equipo, la recomendación es una configuración que contenga roles independientes, en función de cada uno de los factores críticos que deben ser gestionados, la existencia de un Jefe de Proyecto que pueda liderar al equipo y un Sponsor del Proyecto que permita la obtención de recursos, como también la existencia de canales de comunicación frente a la gerencia. </w:t>
+        <w:t xml:space="preserve">Desde el punto de vista de la organización del equipo, la recomendación es una configuración que contenga roles independientes, en función de cada uno de los factores críticos que deben ser gestionados, la existencia de un Jefe de Proyecto que pueda liderar al equipo y un </w:t>
+      </w:r>
+      <w:proofErr w:type="gramStart"/>
+      <w:r>
+        <w:t>Sponsor</w:t>
+      </w:r>
+      <w:proofErr w:type="gramEnd"/>
+      <w:r>
+        <w:t xml:space="preserve"> del Proyecto que permita la obtención de recursos, como también la existencia de canales de comunicación frente a la gerencia. </w:t>
       </w:r>
     </w:p>
     <w:p/>
@@ -7165,12 +7175,12 @@
       <w:pPr>
         <w:pStyle w:val="Ttulo3"/>
       </w:pPr>
-      <w:bookmarkStart w:id="17" w:name="_Toc528679848"/>
+      <w:bookmarkStart w:id="18" w:name="_Toc528870847"/>
       <w:r>
         <w:lastRenderedPageBreak/>
         <w:t>Definir la Estrategia de Implementación</w:t>
       </w:r>
-      <w:bookmarkEnd w:id="17"/>
+      <w:bookmarkEnd w:id="18"/>
     </w:p>
     <w:p>
       <w:r>
@@ -7199,15 +7209,7 @@
         </w:numPr>
       </w:pPr>
       <w:r>
-        <w:t>Fase 1, contratación de un servicio para hacer el análisis y diseño del sistema que se requiere implementar, cuyos entregables o resultado final sean todos los documentos que servirán de base para la eventual construcción del sistema (</w:t>
-      </w:r>
-      <w:proofErr w:type="spellStart"/>
-      <w:r>
-        <w:t>ej</w:t>
-      </w:r>
-      <w:proofErr w:type="spellEnd"/>
-      <w:r>
-        <w:t>: casos de uso).</w:t>
+        <w:t>Fase 1, contratación de un servicio para hacer el análisis y diseño del sistema que se requiere implementar, cuyos entregables o resultado final sean todos los documentos que servirán de base para la eventual construcción del sistema (ej: casos de uso).</w:t>
       </w:r>
     </w:p>
     <w:p>
@@ -7297,12 +7299,12 @@
       <w:pPr>
         <w:pStyle w:val="Ttulo3"/>
       </w:pPr>
-      <w:bookmarkStart w:id="18" w:name="_Toc528679849"/>
+      <w:bookmarkStart w:id="19" w:name="_Toc528870848"/>
       <w:r>
         <w:lastRenderedPageBreak/>
         <w:t>Estimar la Planificación y el Presupuesto</w:t>
       </w:r>
-      <w:bookmarkEnd w:id="18"/>
+      <w:bookmarkEnd w:id="19"/>
     </w:p>
     <w:p>
       <w:r>
@@ -7327,31 +7329,7 @@
         <w:footnoteReference w:id="3"/>
       </w:r>
       <w:r>
-        <w:t xml:space="preserve"> (</w:t>
-      </w:r>
-      <w:proofErr w:type="spellStart"/>
-      <w:r>
-        <w:t>Request</w:t>
-      </w:r>
-      <w:proofErr w:type="spellEnd"/>
-      <w:r>
-        <w:t xml:space="preserve"> </w:t>
-      </w:r>
-      <w:proofErr w:type="spellStart"/>
-      <w:r>
-        <w:t>For</w:t>
-      </w:r>
-      <w:proofErr w:type="spellEnd"/>
-      <w:r>
-        <w:t xml:space="preserve"> </w:t>
-      </w:r>
-      <w:proofErr w:type="spellStart"/>
-      <w:r>
-        <w:t>Information</w:t>
-      </w:r>
-      <w:proofErr w:type="spellEnd"/>
-      <w:r>
-        <w:t>), la cual consiste en solicitar a los proveedores información respecto a sus capacidades.</w:t>
+        <w:t xml:space="preserve"> (Request For Information), la cual consiste en solicitar a los proveedores información respecto a sus capacidades.</w:t>
       </w:r>
     </w:p>
     <w:p/>
@@ -7406,12 +7384,12 @@
       <w:pPr>
         <w:pStyle w:val="Ttulo3"/>
       </w:pPr>
-      <w:bookmarkStart w:id="19" w:name="_Toc528679850"/>
+      <w:bookmarkStart w:id="20" w:name="_Toc528870849"/>
       <w:r>
         <w:lastRenderedPageBreak/>
         <w:t>Especificaciones Técnicas (Bases Técnicas de Licitación)</w:t>
       </w:r>
-      <w:bookmarkEnd w:id="19"/>
+      <w:bookmarkEnd w:id="20"/>
     </w:p>
     <w:p>
       <w:r>
@@ -7687,13 +7665,8 @@
         <w:t>Alcance de herramientas de desarrollo:</w:t>
       </w:r>
       <w:r>
-        <w:t xml:space="preserve"> Identificar las herramientas que se requiere sean utilizadas o en su defecto las herramientas que se admiten sean utilizadas, como también las que no se admiten. Por ejemplo, no utilizar </w:t>
-      </w:r>
-      <w:proofErr w:type="spellStart"/>
-      <w:r>
-        <w:t>Frameworks</w:t>
-      </w:r>
-      <w:proofErr w:type="spellEnd"/>
+        <w:t xml:space="preserve"> Identificar las herramientas que se requiere sean utilizadas o en su defecto las herramientas que se admiten sean utilizadas, como también las que no se admiten. Por ejemplo, no utilizar Frameworks</w:t>
+      </w:r>
       <w:r>
         <w:rPr>
           <w:rStyle w:val="Refdenotaalpie"/>
@@ -7764,7 +7737,15 @@
         <w:t>lcance Funcional:</w:t>
       </w:r>
       <w:r>
-        <w:t xml:space="preserve"> Enumerar y describir todas las funcionalidades y componentes que serán parte del producto que se desarrollará. La descripción debe ser general y resumida, pero suficiente para comprender el alcance de la misma.</w:t>
+        <w:t xml:space="preserve"> Enumerar y describir todas las funcionalidades y componentes que serán parte del producto que se desarrollará. La descripción debe ser general y resumida, pero suficiente para comprender el alcance de </w:t>
+      </w:r>
+      <w:proofErr w:type="gramStart"/>
+      <w:r>
+        <w:t>la misma</w:t>
+      </w:r>
+      <w:proofErr w:type="gramEnd"/>
+      <w:r>
+        <w:t>.</w:t>
       </w:r>
     </w:p>
     <w:p>
@@ -7801,7 +7782,15 @@
         </w:numPr>
       </w:pPr>
       <w:r>
-        <w:t>Si es un sistema contable, entonces definir si los cierres contables serán mensuales, semestrales o todos los anteriores. Tipos de comprobantes a través de los cuales se ingresarán los movimientos contables, tipo de cuentas contables y características de las mismas.</w:t>
+        <w:t xml:space="preserve">Si es un sistema contable, entonces definir si los cierres contables serán mensuales, semestrales o todos los anteriores. Tipos de comprobantes a través de los cuales se ingresarán los movimientos contables, tipo de cuentas contables y características de </w:t>
+      </w:r>
+      <w:proofErr w:type="gramStart"/>
+      <w:r>
+        <w:t>las mismas</w:t>
+      </w:r>
+      <w:proofErr w:type="gramEnd"/>
+      <w:r>
+        <w:t>.</w:t>
       </w:r>
     </w:p>
     <w:p>
@@ -7881,7 +7870,15 @@
     </w:p>
     <w:p>
       <w:r>
-        <w:t>Toda definición expuesta en el documento debe ser redactada de tal manera que no existan segundas interpretaciones de la misma, puesto que es preciso garantizar que el eventual proveedor implemente o cumpla correctamente lo definido. De lo contrario, se agrega el riesgo respecto a obtener un producto diferente a lo requerido, puesto que interpretaciones de parte del proveedor afectaran el resultado final. Para ejemplificar lo anterior, a continuación</w:t>
+        <w:t xml:space="preserve">Toda definición expuesta en el documento debe ser redactada de tal manera que no existan segundas interpretaciones de </w:t>
+      </w:r>
+      <w:proofErr w:type="gramStart"/>
+      <w:r>
+        <w:t>la misma</w:t>
+      </w:r>
+      <w:proofErr w:type="gramEnd"/>
+      <w:r>
+        <w:t>, puesto que es preciso garantizar que el eventual proveedor implemente o cumpla correctamente lo definido. De lo contrario, se agrega el riesgo respecto a obtener un producto diferente a lo requerido, puesto que interpretaciones de parte del proveedor afectaran el resultado final. Para ejemplificar lo anterior, a continuación</w:t>
       </w:r>
       <w:r>
         <w:t>,</w:t>
@@ -8006,15 +8003,7 @@
         </w:numPr>
       </w:pPr>
       <w:r>
-        <w:t xml:space="preserve">Consecuencia: El proponente considerará que la solución requiere que los estados de los documentos sean dinámicos y probablemente ofrecerá la incorporación de un </w:t>
-      </w:r>
-      <w:proofErr w:type="spellStart"/>
-      <w:r>
-        <w:t>Workflow</w:t>
-      </w:r>
-      <w:proofErr w:type="spellEnd"/>
-      <w:r>
-        <w:t xml:space="preserve">. </w:t>
+        <w:t xml:space="preserve">Consecuencia: El proponente considerará que la solución requiere que los estados de los documentos sean dinámicos y probablemente ofrecerá la incorporación de un Workflow. </w:t>
       </w:r>
     </w:p>
     <w:p/>
@@ -8030,19 +8019,22 @@
     <w:p>
       <w:r>
         <w:lastRenderedPageBreak/>
-        <w:t>En el evento que la definición esté intencionalmente sin acotamiento, puesto que se requiere que la funcionalidad permita la configuración de nuevos elementos o la desactivación de los</w:t>
+        <w:t xml:space="preserve">En el evento que la definición esté intencionalmente sin acotamiento, puesto que se requiere que la funcionalidad permita la configuración de nuevos elementos o la desactivación de </w:t>
+      </w:r>
+      <w:proofErr w:type="gramStart"/>
+      <w:r>
+        <w:t>los</w:t>
       </w:r>
       <w:r>
         <w:t xml:space="preserve"> </w:t>
       </w:r>
       <w:r>
-        <w:t xml:space="preserve">mismos, se debe ser explícito respecto al deseable y eventualmente definir el tipo de solución que se espera obtener. Por ejemplo, si para la definición presentada anteriormente, efectivamente la organización requiere de un </w:t>
-      </w:r>
-      <w:proofErr w:type="spellStart"/>
-      <w:r>
-        <w:t>Workflow</w:t>
-      </w:r>
-      <w:proofErr w:type="spellEnd"/>
+        <w:t>mismos</w:t>
+      </w:r>
+      <w:proofErr w:type="gramEnd"/>
+      <w:r>
+        <w:t>, se debe ser explícito respecto al deseable y eventualmente definir el tipo de solución que se espera obtener. Por ejemplo, si para la definición presentada anteriormente, efectivamente la organización requiere de un Workflow</w:t>
+      </w:r>
       <w:r>
         <w:rPr>
           <w:rStyle w:val="Refdenotaalpie"/>
@@ -8058,33 +8050,33 @@
       <w:pPr>
         <w:pStyle w:val="Ttulo3"/>
       </w:pPr>
-      <w:bookmarkStart w:id="20" w:name="_Toc528679851"/>
+      <w:bookmarkStart w:id="21" w:name="_Toc528870850"/>
       <w:r>
         <w:t>Bases de Licitación Administrativas</w:t>
       </w:r>
-      <w:bookmarkEnd w:id="20"/>
+      <w:bookmarkEnd w:id="21"/>
     </w:p>
     <w:p/>
     <w:p>
       <w:pPr>
         <w:pStyle w:val="Ttulo3"/>
       </w:pPr>
-      <w:bookmarkStart w:id="21" w:name="_Toc528679852"/>
+      <w:bookmarkStart w:id="22" w:name="_Toc528870851"/>
       <w:r>
         <w:t>Proceso de Licitación</w:t>
       </w:r>
-      <w:bookmarkEnd w:id="21"/>
+      <w:bookmarkEnd w:id="22"/>
     </w:p>
     <w:p/>
     <w:p>
       <w:pPr>
         <w:pStyle w:val="Ttulo3"/>
       </w:pPr>
-      <w:bookmarkStart w:id="22" w:name="_Toc528679853"/>
+      <w:bookmarkStart w:id="23" w:name="_Toc528870852"/>
       <w:r>
         <w:t>Contratación</w:t>
       </w:r>
-      <w:bookmarkEnd w:id="22"/>
+      <w:bookmarkEnd w:id="23"/>
     </w:p>
     <w:p/>
     <w:p>
@@ -8100,114 +8092,114 @@
       <w:pPr>
         <w:pStyle w:val="Ttulo1"/>
       </w:pPr>
-      <w:bookmarkStart w:id="23" w:name="_Toc528679854"/>
+      <w:bookmarkStart w:id="24" w:name="_Toc528870853"/>
       <w:r>
         <w:lastRenderedPageBreak/>
         <w:t>Dirección</w:t>
       </w:r>
-      <w:bookmarkEnd w:id="23"/>
+      <w:bookmarkEnd w:id="24"/>
     </w:p>
     <w:p>
       <w:pPr>
         <w:pStyle w:val="Ttulo2"/>
       </w:pPr>
-      <w:bookmarkStart w:id="24" w:name="_Toc528679855"/>
+      <w:bookmarkStart w:id="25" w:name="_Toc528870854"/>
       <w:r>
         <w:t>Objetivo</w:t>
       </w:r>
-      <w:bookmarkEnd w:id="24"/>
+      <w:bookmarkEnd w:id="25"/>
     </w:p>
     <w:p/>
     <w:p>
       <w:pPr>
         <w:pStyle w:val="Ttulo2"/>
       </w:pPr>
-      <w:bookmarkStart w:id="25" w:name="_Toc528679856"/>
+      <w:bookmarkStart w:id="26" w:name="_Toc528870855"/>
       <w:r>
         <w:t>Alcance</w:t>
       </w:r>
-      <w:bookmarkEnd w:id="25"/>
+      <w:bookmarkEnd w:id="26"/>
     </w:p>
     <w:p/>
     <w:p>
       <w:pPr>
         <w:pStyle w:val="Ttulo2"/>
       </w:pPr>
-      <w:bookmarkStart w:id="26" w:name="_Toc528679857"/>
+      <w:bookmarkStart w:id="27" w:name="_Toc528870856"/>
       <w:r>
         <w:t>Prácticas</w:t>
       </w:r>
-      <w:bookmarkEnd w:id="26"/>
+      <w:bookmarkEnd w:id="27"/>
     </w:p>
     <w:p>
       <w:pPr>
         <w:pStyle w:val="Ttulo3"/>
       </w:pPr>
-      <w:bookmarkStart w:id="27" w:name="_Toc528679858"/>
+      <w:bookmarkStart w:id="28" w:name="_Toc528870857"/>
       <w:r>
         <w:t>Comité de Proyecto</w:t>
       </w:r>
-      <w:bookmarkEnd w:id="27"/>
+      <w:bookmarkEnd w:id="28"/>
     </w:p>
     <w:p>
       <w:pPr>
         <w:pStyle w:val="Ttulo3"/>
       </w:pPr>
-      <w:bookmarkStart w:id="28" w:name="_Toc528679859"/>
+      <w:bookmarkStart w:id="29" w:name="_Toc528870858"/>
       <w:r>
         <w:t>Comité Ejecutivo</w:t>
       </w:r>
-      <w:bookmarkEnd w:id="28"/>
+      <w:bookmarkEnd w:id="29"/>
     </w:p>
     <w:p>
       <w:pPr>
         <w:pStyle w:val="Ttulo3"/>
       </w:pPr>
-      <w:bookmarkStart w:id="29" w:name="_Toc528679860"/>
+      <w:bookmarkStart w:id="30" w:name="_Toc528870859"/>
       <w:r>
         <w:t>Establecer Responsables por Factor Crítico</w:t>
       </w:r>
-      <w:bookmarkEnd w:id="29"/>
+      <w:bookmarkEnd w:id="30"/>
     </w:p>
     <w:p>
       <w:pPr>
         <w:pStyle w:val="Ttulo3"/>
       </w:pPr>
-      <w:bookmarkStart w:id="30" w:name="_Toc528679861"/>
+      <w:bookmarkStart w:id="31" w:name="_Toc528870860"/>
       <w:r>
         <w:t>Generar y Controlar Métricas de Medición de Estados</w:t>
       </w:r>
-      <w:bookmarkEnd w:id="30"/>
+      <w:bookmarkEnd w:id="31"/>
     </w:p>
     <w:p>
       <w:pPr>
         <w:pStyle w:val="Ttulo3"/>
       </w:pPr>
-      <w:bookmarkStart w:id="31" w:name="_Toc528679862"/>
+      <w:bookmarkStart w:id="32" w:name="_Toc528870861"/>
       <w:r>
         <w:t>Equilibrar Factores en Función del Impacto</w:t>
       </w:r>
-      <w:bookmarkEnd w:id="31"/>
+      <w:bookmarkEnd w:id="32"/>
     </w:p>
     <w:p>
       <w:pPr>
         <w:pStyle w:val="Ttulo3"/>
       </w:pPr>
-      <w:bookmarkStart w:id="32" w:name="_Toc528679863"/>
+      <w:bookmarkStart w:id="33" w:name="_Toc528870862"/>
       <w:r>
         <w:t>Actuar en consecuencia a la situación actual</w:t>
       </w:r>
-      <w:bookmarkEnd w:id="32"/>
+      <w:bookmarkEnd w:id="33"/>
     </w:p>
     <w:p>
       <w:pPr>
         <w:pStyle w:val="Ttulo3"/>
       </w:pPr>
-      <w:bookmarkStart w:id="33" w:name="_Toc528679864"/>
+      <w:bookmarkStart w:id="34" w:name="_Toc528870863"/>
       <w:r>
         <w:t>Documentar Acuerdos</w:t>
       </w:r>
-      <w:bookmarkEnd w:id="33"/>
+      <w:bookmarkEnd w:id="34"/>
     </w:p>
     <w:p/>
     <w:p/>
@@ -8224,140 +8216,140 @@
       <w:pPr>
         <w:pStyle w:val="Ttulo1"/>
       </w:pPr>
-      <w:bookmarkStart w:id="34" w:name="_Toc528679865"/>
+      <w:bookmarkStart w:id="35" w:name="_Toc528870864"/>
       <w:r>
         <w:lastRenderedPageBreak/>
         <w:t>Planificación</w:t>
       </w:r>
-      <w:bookmarkEnd w:id="34"/>
+      <w:bookmarkEnd w:id="35"/>
     </w:p>
     <w:p>
       <w:pPr>
         <w:pStyle w:val="Ttulo2"/>
       </w:pPr>
-      <w:bookmarkStart w:id="35" w:name="_Toc528679866"/>
+      <w:bookmarkStart w:id="36" w:name="_Toc528870865"/>
       <w:r>
         <w:t>Objetivo</w:t>
       </w:r>
-      <w:bookmarkEnd w:id="35"/>
+      <w:bookmarkEnd w:id="36"/>
     </w:p>
     <w:p/>
     <w:p>
       <w:pPr>
         <w:pStyle w:val="Ttulo2"/>
       </w:pPr>
-      <w:bookmarkStart w:id="36" w:name="_Toc528679867"/>
+      <w:bookmarkStart w:id="37" w:name="_Toc528870866"/>
       <w:r>
         <w:t>Alcance</w:t>
       </w:r>
-      <w:bookmarkEnd w:id="36"/>
+      <w:bookmarkEnd w:id="37"/>
     </w:p>
     <w:p/>
     <w:p>
       <w:pPr>
         <w:pStyle w:val="Ttulo2"/>
       </w:pPr>
-      <w:bookmarkStart w:id="37" w:name="_Toc528679868"/>
+      <w:bookmarkStart w:id="38" w:name="_Toc528870867"/>
       <w:r>
         <w:t>Prácticas</w:t>
       </w:r>
-      <w:bookmarkEnd w:id="37"/>
+      <w:bookmarkEnd w:id="38"/>
     </w:p>
     <w:p>
       <w:pPr>
         <w:pStyle w:val="Ttulo3"/>
       </w:pPr>
-      <w:bookmarkStart w:id="38" w:name="_Toc528679869"/>
+      <w:bookmarkStart w:id="39" w:name="_Toc528870868"/>
       <w:r>
         <w:t>Incluir todas las actividad</w:t>
       </w:r>
       <w:r>
         <w:t>es</w:t>
       </w:r>
-      <w:bookmarkEnd w:id="38"/>
+      <w:bookmarkEnd w:id="39"/>
     </w:p>
     <w:p>
       <w:pPr>
         <w:pStyle w:val="Ttulo3"/>
       </w:pPr>
-      <w:bookmarkStart w:id="39" w:name="_Toc528679870"/>
+      <w:bookmarkStart w:id="40" w:name="_Toc528870869"/>
       <w:r>
         <w:t>Considerar horas efectivas de producció</w:t>
       </w:r>
       <w:r>
         <w:t>n</w:t>
       </w:r>
-      <w:bookmarkEnd w:id="39"/>
+      <w:bookmarkEnd w:id="40"/>
     </w:p>
     <w:p>
       <w:pPr>
         <w:pStyle w:val="Ttulo3"/>
       </w:pPr>
-      <w:bookmarkStart w:id="40" w:name="_Toc528679871"/>
+      <w:bookmarkStart w:id="41" w:name="_Toc528870870"/>
       <w:r>
         <w:t>Dimensionar en función de la capacidad del Recurso</w:t>
       </w:r>
-      <w:bookmarkEnd w:id="40"/>
+      <w:bookmarkEnd w:id="41"/>
     </w:p>
     <w:p>
       <w:pPr>
         <w:pStyle w:val="Ttulo3"/>
       </w:pPr>
-      <w:bookmarkStart w:id="41" w:name="_Toc528679872"/>
+      <w:bookmarkStart w:id="42" w:name="_Toc528870871"/>
       <w:r>
         <w:t>Establecer Hitos de Aceptación</w:t>
       </w:r>
-      <w:bookmarkEnd w:id="41"/>
+      <w:bookmarkEnd w:id="42"/>
     </w:p>
     <w:p>
       <w:pPr>
         <w:pStyle w:val="Ttulo3"/>
       </w:pPr>
-      <w:bookmarkStart w:id="42" w:name="_Toc528679873"/>
+      <w:bookmarkStart w:id="43" w:name="_Toc528870872"/>
       <w:r>
         <w:t>No ejecutar actividades que no estén planificadas</w:t>
       </w:r>
-      <w:bookmarkEnd w:id="42"/>
+      <w:bookmarkEnd w:id="43"/>
     </w:p>
     <w:p>
       <w:pPr>
         <w:pStyle w:val="Ttulo3"/>
       </w:pPr>
-      <w:bookmarkStart w:id="43" w:name="_Toc528679874"/>
+      <w:bookmarkStart w:id="44" w:name="_Toc528870873"/>
       <w:r>
         <w:t>Controlar periódicamente los avances</w:t>
       </w:r>
-      <w:bookmarkEnd w:id="43"/>
+      <w:bookmarkEnd w:id="44"/>
     </w:p>
     <w:p>
       <w:pPr>
         <w:pStyle w:val="Ttulo3"/>
       </w:pPr>
-      <w:bookmarkStart w:id="44" w:name="_Toc528679875"/>
+      <w:bookmarkStart w:id="45" w:name="_Toc528870874"/>
       <w:r>
         <w:t>Ajustar en función de la situación actual</w:t>
       </w:r>
-      <w:bookmarkEnd w:id="44"/>
+      <w:bookmarkEnd w:id="45"/>
     </w:p>
     <w:p>
       <w:pPr>
         <w:pStyle w:val="Ttulo3"/>
       </w:pPr>
-      <w:bookmarkStart w:id="45" w:name="_Toc528679876"/>
+      <w:bookmarkStart w:id="46" w:name="_Toc528870875"/>
       <w:r>
         <w:t>Planificar y cuantificar las Horas Extras</w:t>
       </w:r>
-      <w:bookmarkEnd w:id="45"/>
+      <w:bookmarkEnd w:id="46"/>
     </w:p>
     <w:p>
       <w:pPr>
         <w:pStyle w:val="Ttulo3"/>
       </w:pPr>
-      <w:bookmarkStart w:id="46" w:name="_Toc528679877"/>
+      <w:bookmarkStart w:id="47" w:name="_Toc528870876"/>
       <w:r>
         <w:t>Incluir todos los Gastos</w:t>
       </w:r>
-      <w:bookmarkEnd w:id="46"/>
+      <w:bookmarkEnd w:id="47"/>
     </w:p>
     <w:p>
       <w:pPr>
@@ -8372,22 +8364,22 @@
       <w:pPr>
         <w:pStyle w:val="Ttulo1"/>
       </w:pPr>
-      <w:bookmarkStart w:id="47" w:name="_Toc528679878"/>
+      <w:bookmarkStart w:id="48" w:name="_Toc528870877"/>
       <w:r>
         <w:lastRenderedPageBreak/>
         <w:t>Aseguramiento de Calidad</w:t>
       </w:r>
-      <w:bookmarkEnd w:id="47"/>
+      <w:bookmarkEnd w:id="48"/>
     </w:p>
     <w:p>
       <w:pPr>
         <w:pStyle w:val="Ttulo2"/>
       </w:pPr>
-      <w:bookmarkStart w:id="48" w:name="_Toc528679879"/>
+      <w:bookmarkStart w:id="49" w:name="_Toc528870878"/>
       <w:r>
         <w:t>Objetivo</w:t>
       </w:r>
-      <w:bookmarkEnd w:id="48"/>
+      <w:bookmarkEnd w:id="49"/>
     </w:p>
     <w:p>
       <w:r>
@@ -8405,11 +8397,11 @@
       <w:pPr>
         <w:pStyle w:val="Ttulo2"/>
       </w:pPr>
-      <w:bookmarkStart w:id="49" w:name="_Toc528679880"/>
+      <w:bookmarkStart w:id="50" w:name="_Toc528870879"/>
       <w:r>
         <w:t>Alcance</w:t>
       </w:r>
-      <w:bookmarkEnd w:id="49"/>
+      <w:bookmarkEnd w:id="50"/>
     </w:p>
     <w:p/>
     <w:p>
@@ -8436,23 +8428,23 @@
       <w:pPr>
         <w:pStyle w:val="Ttulo2"/>
       </w:pPr>
-      <w:bookmarkStart w:id="50" w:name="_Toc528679881"/>
+      <w:bookmarkStart w:id="51" w:name="_Toc528870880"/>
       <w:r>
         <w:lastRenderedPageBreak/>
         <w:t>Prácticas</w:t>
       </w:r>
-      <w:bookmarkEnd w:id="50"/>
+      <w:bookmarkEnd w:id="51"/>
     </w:p>
     <w:p/>
     <w:p>
       <w:pPr>
         <w:pStyle w:val="Ttulo3"/>
       </w:pPr>
-      <w:bookmarkStart w:id="51" w:name="_Toc528679882"/>
+      <w:bookmarkStart w:id="52" w:name="_Toc528870881"/>
       <w:r>
         <w:t>Definir Criterios de Liberación</w:t>
       </w:r>
-      <w:bookmarkEnd w:id="51"/>
+      <w:bookmarkEnd w:id="52"/>
     </w:p>
     <w:p>
       <w:pPr>
@@ -8462,15 +8454,7 @@
         <w:t>Independientemente si el proyecto informático, implica la construcción de un software a la medida</w:t>
       </w:r>
       <w:r>
-        <w:t xml:space="preserve"> o la implementación de producto existente en el mercado (</w:t>
-      </w:r>
-      <w:proofErr w:type="spellStart"/>
-      <w:r>
-        <w:t>ej</w:t>
-      </w:r>
-      <w:proofErr w:type="spellEnd"/>
-      <w:r>
-        <w:t>: SAP)</w:t>
+        <w:t xml:space="preserve"> o la implementación de producto existente en el mercado (ej: SAP)</w:t>
       </w:r>
       <w:r>
         <w:t>, siempre existirán componentes que deberán ser recibidos por ZOFRI S.A</w:t>
@@ -8660,52 +8644,52 @@
       <w:pPr>
         <w:pStyle w:val="Ttulo3"/>
       </w:pPr>
-      <w:bookmarkStart w:id="52" w:name="_Toc528679883"/>
+      <w:bookmarkStart w:id="53" w:name="_Toc528870882"/>
       <w:r>
         <w:lastRenderedPageBreak/>
         <w:t>Definir Criterios de Aceptación</w:t>
       </w:r>
-      <w:bookmarkEnd w:id="52"/>
+      <w:bookmarkEnd w:id="53"/>
     </w:p>
     <w:p>
       <w:pPr>
         <w:pStyle w:val="Ttulo3"/>
       </w:pPr>
-      <w:bookmarkStart w:id="53" w:name="_Toc528679884"/>
+      <w:bookmarkStart w:id="54" w:name="_Toc528870883"/>
       <w:r>
         <w:t>Definir un Plan de Pruebas</w:t>
       </w:r>
-      <w:bookmarkEnd w:id="53"/>
+      <w:bookmarkEnd w:id="54"/>
     </w:p>
     <w:p>
       <w:pPr>
         <w:pStyle w:val="Ttulo3"/>
       </w:pPr>
-      <w:bookmarkStart w:id="54" w:name="_Toc528679885"/>
+      <w:bookmarkStart w:id="55" w:name="_Toc528870884"/>
       <w:r>
         <w:t>Definir Índices de Medición de la Calidad</w:t>
       </w:r>
-      <w:bookmarkEnd w:id="54"/>
+      <w:bookmarkEnd w:id="55"/>
     </w:p>
     <w:p>
       <w:pPr>
         <w:pStyle w:val="Ttulo3"/>
       </w:pPr>
-      <w:bookmarkStart w:id="55" w:name="_Toc528679886"/>
+      <w:bookmarkStart w:id="56" w:name="_Toc528870885"/>
       <w:r>
         <w:t>Medir y Controlar las Pruebas</w:t>
       </w:r>
-      <w:bookmarkEnd w:id="55"/>
+      <w:bookmarkEnd w:id="56"/>
     </w:p>
     <w:p>
       <w:pPr>
         <w:pStyle w:val="Ttulo3"/>
       </w:pPr>
-      <w:bookmarkStart w:id="56" w:name="_Toc528679887"/>
+      <w:bookmarkStart w:id="57" w:name="_Toc528870886"/>
       <w:r>
         <w:t>Medir y Corregir los Defectos</w:t>
       </w:r>
-      <w:bookmarkEnd w:id="56"/>
+      <w:bookmarkEnd w:id="57"/>
     </w:p>
     <w:p>
       <w:pPr>
@@ -8720,22 +8704,22 @@
       <w:pPr>
         <w:pStyle w:val="Ttulo1"/>
       </w:pPr>
-      <w:bookmarkStart w:id="57" w:name="_Toc528679888"/>
+      <w:bookmarkStart w:id="58" w:name="_Toc528870887"/>
       <w:r>
         <w:lastRenderedPageBreak/>
         <w:t>Personas</w:t>
       </w:r>
-      <w:bookmarkEnd w:id="57"/>
+      <w:bookmarkEnd w:id="58"/>
     </w:p>
     <w:p>
       <w:pPr>
         <w:pStyle w:val="Ttulo2"/>
       </w:pPr>
-      <w:bookmarkStart w:id="58" w:name="_Toc528679889"/>
+      <w:bookmarkStart w:id="59" w:name="_Toc528870888"/>
       <w:r>
         <w:t>Objetivo</w:t>
       </w:r>
-      <w:bookmarkEnd w:id="58"/>
+      <w:bookmarkEnd w:id="59"/>
     </w:p>
     <w:p>
       <w:r>
@@ -8783,11 +8767,11 @@
       <w:pPr>
         <w:pStyle w:val="Ttulo2"/>
       </w:pPr>
-      <w:bookmarkStart w:id="59" w:name="_Toc528679890"/>
+      <w:bookmarkStart w:id="60" w:name="_Toc528870889"/>
       <w:r>
         <w:t>Alcance</w:t>
       </w:r>
-      <w:bookmarkEnd w:id="59"/>
+      <w:bookmarkEnd w:id="60"/>
     </w:p>
     <w:p/>
     <w:p>
@@ -8814,34 +8798,29 @@
       <w:pPr>
         <w:pStyle w:val="Ttulo2"/>
       </w:pPr>
-      <w:bookmarkStart w:id="60" w:name="_Toc528679891"/>
+      <w:bookmarkStart w:id="61" w:name="_Toc528870890"/>
       <w:r>
         <w:lastRenderedPageBreak/>
         <w:t>Prácticas</w:t>
       </w:r>
-      <w:bookmarkEnd w:id="60"/>
+      <w:bookmarkEnd w:id="61"/>
     </w:p>
     <w:p>
       <w:pPr>
         <w:pStyle w:val="Ttulo3"/>
       </w:pPr>
-      <w:bookmarkStart w:id="61" w:name="_Toc528679892"/>
+      <w:bookmarkStart w:id="62" w:name="_Toc528870891"/>
       <w:r>
         <w:t>Definir Roles y Responsabilidades</w:t>
       </w:r>
-      <w:bookmarkEnd w:id="61"/>
+      <w:bookmarkEnd w:id="62"/>
     </w:p>
     <w:p>
       <w:r>
         <w:t xml:space="preserve">Según </w:t>
       </w:r>
-      <w:proofErr w:type="spellStart"/>
-      <w:r>
-        <w:t>Aiteco</w:t>
-      </w:r>
-      <w:proofErr w:type="spellEnd"/>
-      <w:r>
-        <w:t xml:space="preserve"> Consultores</w:t>
+      <w:r>
+        <w:t>Aiteco Consultores</w:t>
       </w:r>
       <w:r>
         <w:t xml:space="preserve">, </w:t>
@@ -8855,7 +8834,10 @@
         </w:r>
       </w:hyperlink>
       <w:r>
-        <w:t>, España, podemos entender que los roles y las responsabilidades dentro de un equipo de trabajo dicen relación con lo siguiente:</w:t>
+        <w:t xml:space="preserve">, España, podemos entender que los roles y las responsabilidades dentro de un equipo de trabajo dicen relación con lo </w:t>
+      </w:r>
+      <w:r>
+        <w:t>indicado en los siguientes párrafos.</w:t>
       </w:r>
     </w:p>
     <w:p/>
@@ -8906,6 +8888,7 @@
         <w:t>Facilitador, o Asesor, del equipo.</w:t>
       </w:r>
     </w:p>
+    <w:p/>
     <w:p>
       <w:r>
         <w:t>De forma previa a la definición de los roles en un equipo de trabajo, es conveniente delimitar la figura del facilitador o asesor del equipo. El asesor es un consultor externo al equipo. Está especialmente entrenado en métodos y técnicas que incluyen el proceso de grupo, herramientas de análisis y solución de problemas y comunicación.</w:t>
@@ -8930,14 +8913,9 @@
     <w:p/>
     <w:p>
       <w:pPr>
-        <w:rPr>
-          <w:b/>
-        </w:rPr>
-      </w:pPr>
-      <w:r>
-        <w:rPr>
-          <w:b/>
-        </w:rPr>
+        <w:pStyle w:val="Ttulo4"/>
+      </w:pPr>
+      <w:r>
         <w:t>Responsabilidades del Líder</w:t>
       </w:r>
     </w:p>
@@ -8948,6 +8926,9 @@
     </w:p>
     <w:p/>
     <w:p>
+      <w:pPr>
+        <w:pStyle w:val="Ttulo4"/>
+      </w:pPr>
       <w:r>
         <w:t>Planear y organizar las actividades del equipo.</w:t>
       </w:r>
@@ -8955,25 +8936,6 @@
     <w:p>
       <w:r>
         <w:t>El líder planea y organiza las actividades del equipo de trabajo. Esto incluye la programación y dirección de las reuniones, la gestión o asignación de las tareas administrativas que deriven del trabajo propio del grupo y la preparación y supervisión de los informes y presentaciones.</w:t>
-      </w:r>
-    </w:p>
-    <w:p/>
-    <w:p>
-      <w:pPr>
-        <w:rPr>
-          <w:b/>
-        </w:rPr>
-      </w:pPr>
-      <w:r>
-        <w:rPr>
-          <w:b/>
-        </w:rPr>
-        <w:t>Mantener al equipo centrado en los objetivos.</w:t>
-      </w:r>
-    </w:p>
-    <w:p>
-      <w:r>
-        <w:t>El líder hace que el quehacer del equipo no se desvíe de la meta. Corrige cualquier desviación respecto al proyecto de trabajo. Propicia la máxima eficiencia. Es decir, que las actividades realizadas obtengan resultados relevantes para la consecución de los objetivos.</w:t>
       </w:r>
     </w:p>
     <w:p/>
@@ -8982,27 +8944,42 @@
         <w:spacing w:after="0"/>
         <w:jc w:val="left"/>
         <w:rPr>
+          <w:rFonts w:eastAsiaTheme="majorEastAsia" w:cstheme="majorBidi"/>
           <w:b/>
-        </w:rPr>
-      </w:pPr>
-      <w:r>
-        <w:rPr>
-          <w:b/>
-        </w:rPr>
+          <w:iCs/>
+          <w:sz w:val="28"/>
+          <w:szCs w:val="26"/>
+          <w14:shadow w14:blurRad="50800" w14:dist="38100" w14:dir="0" w14:sx="100000" w14:sy="100000" w14:kx="0" w14:ky="0" w14:algn="l">
+            <w14:srgbClr w14:val="000000">
+              <w14:alpha w14:val="60000"/>
+            </w14:srgbClr>
+          </w14:shadow>
+        </w:rPr>
+      </w:pPr>
+      <w:r>
         <w:br w:type="page"/>
       </w:r>
     </w:p>
     <w:p>
       <w:pPr>
-        <w:rPr>
-          <w:b/>
-        </w:rPr>
-      </w:pPr>
-      <w:r>
-        <w:rPr>
-          <w:b/>
-        </w:rPr>
+        <w:pStyle w:val="Ttulo4"/>
+      </w:pPr>
+      <w:r>
         <w:lastRenderedPageBreak/>
+        <w:t>Mantener al equipo centrado en los objetivos.</w:t>
+      </w:r>
+    </w:p>
+    <w:p>
+      <w:r>
+        <w:t>El líder hace que el quehacer del equipo no se desvíe de la meta. Corrige cualquier desviación respecto al proyecto de trabajo. Propicia la máxima eficiencia. Es decir, que las actividades realizadas obtengan resultados relevantes para la consecución de los objetivos.</w:t>
+      </w:r>
+    </w:p>
+    <w:p/>
+    <w:p>
+      <w:pPr>
+        <w:pStyle w:val="Ttulo4"/>
+      </w:pPr>
+      <w:r>
         <w:t>Coordinarse con el facilitador del equipo.</w:t>
       </w:r>
     </w:p>
@@ -9014,14 +8991,9 @@
     <w:p/>
     <w:p>
       <w:pPr>
-        <w:rPr>
-          <w:b/>
-        </w:rPr>
-      </w:pPr>
-      <w:r>
-        <w:rPr>
-          <w:b/>
-        </w:rPr>
+        <w:pStyle w:val="Ttulo4"/>
+      </w:pPr>
+      <w:r>
         <w:t>Promover el trabajo en equipo.</w:t>
       </w:r>
     </w:p>
@@ -9033,14 +9005,9 @@
     <w:p/>
     <w:p>
       <w:pPr>
-        <w:rPr>
-          <w:b/>
-        </w:rPr>
-      </w:pPr>
-      <w:r>
-        <w:rPr>
-          <w:b/>
-        </w:rPr>
+        <w:pStyle w:val="Ttulo4"/>
+      </w:pPr>
+      <w:r>
         <w:t>Establecer canales de comunicación.</w:t>
       </w:r>
     </w:p>
@@ -9066,14 +9033,9 @@
     </w:p>
     <w:p>
       <w:pPr>
-        <w:rPr>
-          <w:b/>
-        </w:rPr>
-      </w:pPr>
-      <w:r>
-        <w:rPr>
-          <w:b/>
-        </w:rPr>
+        <w:pStyle w:val="Ttulo4"/>
+      </w:pPr>
+      <w:r>
         <w:lastRenderedPageBreak/>
         <w:t>Entrenar y generar confianza.</w:t>
       </w:r>
@@ -9086,6 +9048,14 @@
     <w:p/>
     <w:p>
       <w:pPr>
+        <w:pStyle w:val="Ttulo4"/>
+      </w:pPr>
+      <w:r>
+        <w:t>Roles y Responsabilidades del Facilitador</w:t>
+      </w:r>
+    </w:p>
+    <w:p>
+      <w:pPr>
         <w:rPr>
           <w:b/>
         </w:rPr>
@@ -9094,19 +9064,6 @@
         <w:rPr>
           <w:b/>
         </w:rPr>
-        <w:t>Roles y Responsabilidades del Facilitador</w:t>
-      </w:r>
-    </w:p>
-    <w:p>
-      <w:pPr>
-        <w:rPr>
-          <w:b/>
-        </w:rPr>
-      </w:pPr>
-      <w:r>
-        <w:rPr>
-          <w:b/>
-        </w:rPr>
         <w:t>Actuar como consultor externo del proceso.</w:t>
       </w:r>
     </w:p>
@@ -9118,39 +9075,15 @@
     <w:p/>
     <w:p>
       <w:pPr>
-        <w:rPr>
-          <w:b/>
-        </w:rPr>
-      </w:pPr>
-      <w:r>
-        <w:rPr>
-          <w:b/>
-        </w:rPr>
+        <w:pStyle w:val="Ttulo4"/>
+      </w:pPr>
+      <w:r>
         <w:t>Centrar el proceso de trabajo en equipo.</w:t>
       </w:r>
     </w:p>
     <w:p>
       <w:r>
         <w:t>El asesor se ocupa de centrar el trabajo de los miembros de equipo. Se preocupa más por cómo se toman las decisiones, que sobre qué decisiones se discute. Procura que las actividades de los miembros se ajusten a las tareas e interviene cuando el proceso de comunicación tiene dificultades para desarrollarse correctamente. Trabaja como un observador imparcial, haciendo que todos los miembros participen en el proceso del equipo.</w:t>
-      </w:r>
-    </w:p>
-    <w:p/>
-    <w:p>
-      <w:pPr>
-        <w:rPr>
-          <w:b/>
-        </w:rPr>
-      </w:pPr>
-      <w:r>
-        <w:rPr>
-          <w:b/>
-        </w:rPr>
-        <w:t>Formar y guiar al equipo.</w:t>
-      </w:r>
-    </w:p>
-    <w:p>
-      <w:r>
-        <w:t>Instruye y guía al equipo en los métodos y técnicas para analizar y resolver problemas, tomar datos sobre las cuestiones que intentan resolver y participar y dirigir las reuniones.</w:t>
       </w:r>
     </w:p>
     <w:p/>
@@ -9159,188 +9092,36 @@
         <w:spacing w:after="0"/>
         <w:jc w:val="left"/>
         <w:rPr>
+          <w:rFonts w:eastAsiaTheme="majorEastAsia" w:cstheme="majorBidi"/>
           <w:b/>
-        </w:rPr>
-      </w:pPr>
-      <w:r>
-        <w:rPr>
-          <w:b/>
-        </w:rPr>
+          <w:iCs/>
+          <w:sz w:val="28"/>
+          <w:szCs w:val="26"/>
+          <w14:shadow w14:blurRad="50800" w14:dist="38100" w14:dir="0" w14:sx="100000" w14:sy="100000" w14:kx="0" w14:ky="0" w14:algn="l">
+            <w14:srgbClr w14:val="000000">
+              <w14:alpha w14:val="60000"/>
+            </w14:srgbClr>
+          </w14:shadow>
+        </w:rPr>
+      </w:pPr>
+      <w:r>
         <w:br w:type="page"/>
       </w:r>
     </w:p>
     <w:p>
       <w:pPr>
-        <w:rPr>
-          <w:b/>
-        </w:rPr>
-      </w:pPr>
-      <w:r>
-        <w:rPr>
-          <w:b/>
-        </w:rPr>
+        <w:pStyle w:val="Ttulo4"/>
+      </w:pPr>
+      <w:r>
         <w:lastRenderedPageBreak/>
-        <w:t>Desarrollar el proceso de equipo y las habilidades de sus miembros.</w:t>
-      </w:r>
-    </w:p>
-    <w:p>
-      <w:r>
-        <w:t>Tanto el asesor como el líder del equipo, son responsables del desarrollo de las habilidades y competencias de los miembros del equipo y de la planificación del trabajo realizado en el mismo. Ambos, asesor y líder, necesitan aprender y practicar una amplia variedad de técnicas que permitan controlar a los participantes dominantes, las digresiones o desviaciones del grupo, así como estimular a la participación a aquellos más remisos para intervenir.</w:t>
-      </w:r>
-    </w:p>
-    <w:p/>
-    <w:p>
-      <w:pPr>
-        <w:rPr>
-          <w:b/>
-        </w:rPr>
-      </w:pPr>
-      <w:r>
-        <w:rPr>
-          <w:b/>
-        </w:rPr>
-        <w:t>Colaborar con el líder del equipo.</w:t>
-      </w:r>
-    </w:p>
-    <w:p>
-      <w:r>
-        <w:t>El asesor desarrolla su trabajo en coordinación permanente con el líder del equipo, trabajando con éste entre las reuniones para discutir las tareas individuales, las sugerencias del equipo y sus decisiones.</w:t>
-      </w:r>
-    </w:p>
-    <w:p/>
-    <w:p>
-      <w:pPr>
-        <w:rPr>
-          <w:b/>
-        </w:rPr>
-      </w:pPr>
-      <w:r>
-        <w:rPr>
-          <w:b/>
-        </w:rPr>
-        <w:t>Permitir que el líder del equipo asuma gradualmente sus funciones.</w:t>
-      </w:r>
-    </w:p>
-    <w:p>
-      <w:r>
-        <w:t>El líder del equipo asume gradualmente las funciones del asesor a medida que aquel demuestra que ha aprendido los métodos y técnicas que es necesario poner en juego durante el desarrollo del trabajo de equipo.</w:t>
-      </w:r>
-    </w:p>
-    <w:p/>
-    <w:p>
-      <w:pPr>
-        <w:rPr>
-          <w:b/>
-        </w:rPr>
-      </w:pPr>
-      <w:r>
-        <w:rPr>
-          <w:b/>
-        </w:rPr>
-        <w:t>Roles en un Equipo de Trabajo</w:t>
-      </w:r>
-    </w:p>
-    <w:p>
-      <w:r>
-        <w:t>Al definir los roles en un equipo de trabajo hay que tener en cuenta que los del asesor y del líder cambian a medida que transcurre el tiempo. En cada reunión, el asesor del equipo deberá estar presente. Sin embargo, el rol de esta figura disminuye a medida que el proyecto avanza. El asesor está allí para entrenar y asistir al equipo. Cuando el proyecto progresa, el líder asume gradualmente las responsabilidades como facilitador y entrenador.</w:t>
-      </w:r>
-    </w:p>
-    <w:p/>
-    <w:p>
-      <w:pPr>
-        <w:rPr>
-          <w:b/>
-        </w:rPr>
-      </w:pPr>
-      <w:r>
-        <w:rPr>
-          <w:b/>
-        </w:rPr>
-        <w:t>Roles y Responsabilidades de los Miembros del Equipo</w:t>
-      </w:r>
-    </w:p>
-    <w:p>
-      <w:r>
-        <w:t>En cuanto a los roles en un equipo de trabajo, sus componentes deberán considerar de alta prioridad sus propias responsabilidades y tareas en el equipo. En contrapartida para este compromiso, los líderes deben ajustar la carga de trabajo de los miembros de manera que sea posible su participación efectiva en el equipo. Sus responsabilidades son:</w:t>
-      </w:r>
-    </w:p>
-    <w:p/>
-    <w:p>
-      <w:pPr>
-        <w:rPr>
-          <w:b/>
-        </w:rPr>
-      </w:pPr>
-      <w:r>
-        <w:rPr>
-          <w:b/>
-        </w:rPr>
-        <w:t>Estar presentes en el equipo por su relación con la mejora a realizar.</w:t>
-      </w:r>
-    </w:p>
-    <w:p>
-      <w:r>
-        <w:t>Para que los equipos realicen su función efectivamente, los líderes deben prestar especial atención a la selección de las personas que conformarán el grupo.</w:t>
-      </w:r>
-    </w:p>
-    <w:p/>
-    <w:p>
-      <w:pPr>
-        <w:rPr>
-          <w:b/>
-        </w:rPr>
-      </w:pPr>
-      <w:r>
-        <w:rPr>
-          <w:b/>
-        </w:rPr>
-        <w:t>Compartir conocimiento y experiencia.</w:t>
-      </w:r>
-    </w:p>
-    <w:p>
-      <w:r>
-        <w:t>Los integrantes del equipo facilitan su conocimiento, ideas y experiencia en el tema para analizar e implementar los cambios oportunos que consigan una mejora.</w:t>
-      </w:r>
-    </w:p>
-    <w:p/>
-    <w:p>
-      <w:pPr>
-        <w:rPr>
-          <w:b/>
-        </w:rPr>
-      </w:pPr>
-      <w:r>
-        <w:rPr>
-          <w:b/>
-        </w:rPr>
-        <w:t>Comprender las metas a alcanzar.</w:t>
-      </w:r>
-    </w:p>
-    <w:p>
-      <w:r>
-        <w:t>Deben tener disposición para entender completamente las metas propuestas y aprender para que sus aportes sean valiosos.</w:t>
-      </w:r>
-    </w:p>
-    <w:p/>
-    <w:p>
-      <w:pPr>
-        <w:rPr>
-          <w:b/>
-        </w:rPr>
-      </w:pPr>
-      <w:r>
-        <w:rPr>
-          <w:b/>
-        </w:rPr>
-        <w:t>Asistir a todas las reuniones.</w:t>
-      </w:r>
-    </w:p>
-    <w:p>
-      <w:r>
-        <w:t>Todos los miembros tienen la responsabilidad de asistir a las reuniones convocadas. Esta es una de las normas básicas del equipo.</w:t>
-      </w:r>
-    </w:p>
-    <w:p/>
+        <w:t>Formar y guiar al equipo.</w:t>
+      </w:r>
+    </w:p>
+    <w:p>
+      <w:r>
+        <w:t>Instruye y guía al equipo en los métodos y técnicas para analizar y resolver problemas, tomar datos sobre las cuestiones que intentan resolver y participar y dirigir las reuniones.</w:t>
+      </w:r>
+    </w:p>
     <w:p>
       <w:pPr>
         <w:spacing w:after="0"/>
@@ -9349,23 +9130,190 @@
           <w:b/>
         </w:rPr>
       </w:pPr>
-      <w:r>
-        <w:rPr>
+    </w:p>
+    <w:p>
+      <w:pPr>
+        <w:pStyle w:val="Ttulo4"/>
+      </w:pPr>
+      <w:r>
+        <w:t>Desarrollar el proceso de equipo y las habilidades de sus miembros.</w:t>
+      </w:r>
+    </w:p>
+    <w:p>
+      <w:r>
+        <w:t xml:space="preserve">Tanto el asesor como el líder del </w:t>
+      </w:r>
+      <w:proofErr w:type="gramStart"/>
+      <w:r>
+        <w:t>equipo,</w:t>
+      </w:r>
+      <w:proofErr w:type="gramEnd"/>
+      <w:r>
+        <w:t xml:space="preserve"> son responsables del desarrollo de las habilidades y competencias de los miembros del equipo y de la planificación del trabajo realizado en el mismo. Ambos, asesor y líder, necesitan aprender y practicar una amplia variedad de técnicas que permitan controlar a los participantes dominantes, las digresiones o desviaciones del grupo, así como estimular a la participación a aquellos más remisos para intervenir.</w:t>
+      </w:r>
+    </w:p>
+    <w:p/>
+    <w:p>
+      <w:pPr>
+        <w:pStyle w:val="Ttulo4"/>
+      </w:pPr>
+      <w:r>
+        <w:t>Colaborar con el líder del equipo.</w:t>
+      </w:r>
+    </w:p>
+    <w:p>
+      <w:r>
+        <w:t>El asesor desarrolla su trabajo en coordinación permanente con el líder del equipo, trabajando con éste entre las reuniones para discutir las tareas individuales, las sugerencias del equipo y sus decisiones.</w:t>
+      </w:r>
+    </w:p>
+    <w:p/>
+    <w:p>
+      <w:pPr>
+        <w:spacing w:after="0"/>
+        <w:jc w:val="left"/>
+        <w:rPr>
+          <w:rFonts w:eastAsiaTheme="majorEastAsia" w:cstheme="majorBidi"/>
           <w:b/>
-        </w:rPr>
+          <w:iCs/>
+          <w:sz w:val="28"/>
+          <w:szCs w:val="26"/>
+          <w14:shadow w14:blurRad="50800" w14:dist="38100" w14:dir="0" w14:sx="100000" w14:sy="100000" w14:kx="0" w14:ky="0" w14:algn="l">
+            <w14:srgbClr w14:val="000000">
+              <w14:alpha w14:val="60000"/>
+            </w14:srgbClr>
+          </w14:shadow>
+        </w:rPr>
+      </w:pPr>
+      <w:r>
         <w:br w:type="page"/>
       </w:r>
     </w:p>
     <w:p>
       <w:pPr>
-        <w:rPr>
+        <w:pStyle w:val="Ttulo4"/>
+      </w:pPr>
+      <w:r>
+        <w:lastRenderedPageBreak/>
+        <w:t>Permitir que el líder del equipo asuma gradualmente sus funciones.</w:t>
+      </w:r>
+    </w:p>
+    <w:p>
+      <w:r>
+        <w:t>El líder del equipo asume gradualmente las funciones del asesor a medida que aquel demuestra que ha aprendido los métodos y técnicas que es necesario poner en juego durante el desarrollo del trabajo de equipo.</w:t>
+      </w:r>
+    </w:p>
+    <w:p/>
+    <w:p>
+      <w:pPr>
+        <w:pStyle w:val="Ttulo4"/>
+      </w:pPr>
+      <w:r>
+        <w:t>Roles en un Equipo de Trabajo</w:t>
+      </w:r>
+    </w:p>
+    <w:p>
+      <w:r>
+        <w:t>Al definir los roles en un equipo de trabajo hay que tener en cuenta que los del asesor y del líder cambian a medida que transcurre el tiempo. En cada reunión, el asesor del equipo deberá estar presente. Sin embargo, el rol de esta figura disminuye a medida que el proyecto avanza. El asesor está allí para entrenar y asistir al equipo. Cuando el proyecto progresa, el líder asume gradualmente las responsabilidades como facilitador y entrenador.</w:t>
+      </w:r>
+    </w:p>
+    <w:p/>
+    <w:p>
+      <w:pPr>
+        <w:pStyle w:val="Ttulo4"/>
+      </w:pPr>
+      <w:r>
+        <w:t>Roles y Responsabilidades de los Miembros del Equipo</w:t>
+      </w:r>
+    </w:p>
+    <w:p>
+      <w:r>
+        <w:t>En cuanto a los roles en un equipo de trabajo, sus componentes deberán considerar de alta prioridad sus propias responsabilidades y tareas en el equipo. En contrapartida para este compromiso, los líderes deben ajustar la carga de trabajo de los miembros de manera que sea posible su participación efectiva en el equipo. Sus responsabilidades son:</w:t>
+      </w:r>
+    </w:p>
+    <w:p/>
+    <w:p>
+      <w:pPr>
+        <w:pStyle w:val="Ttulo4"/>
+      </w:pPr>
+      <w:r>
+        <w:lastRenderedPageBreak/>
+        <w:t>Estar presentes en el equipo por su relación con la mejora a realizar.</w:t>
+      </w:r>
+    </w:p>
+    <w:p>
+      <w:r>
+        <w:t>Para que los equipos realicen su función efectivamente, los líderes deben prestar especial atención a la selección de las personas que conformarán el grupo.</w:t>
+      </w:r>
+    </w:p>
+    <w:p/>
+    <w:p>
+      <w:pPr>
+        <w:pStyle w:val="Ttulo4"/>
+      </w:pPr>
+      <w:r>
+        <w:t>Compartir conocimiento y experiencia.</w:t>
+      </w:r>
+    </w:p>
+    <w:p>
+      <w:r>
+        <w:t>Los integrantes del equipo facilitan su conocimiento, ideas y experiencia en el tema para analizar e implementar los cambios oportunos que consigan una mejora.</w:t>
+      </w:r>
+    </w:p>
+    <w:p/>
+    <w:p>
+      <w:pPr>
+        <w:pStyle w:val="Ttulo4"/>
+      </w:pPr>
+      <w:r>
+        <w:t>Comprender las metas a alcanzar.</w:t>
+      </w:r>
+    </w:p>
+    <w:p>
+      <w:r>
+        <w:t>Deben tener disposición para entender completamente las metas propuestas y aprender para que sus aportes sean valiosos.</w:t>
+      </w:r>
+    </w:p>
+    <w:p/>
+    <w:p>
+      <w:pPr>
+        <w:pStyle w:val="Ttulo4"/>
+      </w:pPr>
+      <w:r>
+        <w:t>Asistir a todas las reuniones.</w:t>
+      </w:r>
+    </w:p>
+    <w:p>
+      <w:r>
+        <w:t>Todos los miembros tienen la responsabilidad de asistir a las reuniones convocadas. Esta es una de las normas básicas del equipo.</w:t>
+      </w:r>
+    </w:p>
+    <w:p/>
+    <w:p>
+      <w:pPr>
+        <w:spacing w:after="0"/>
+        <w:jc w:val="left"/>
+        <w:rPr>
+          <w:rFonts w:eastAsiaTheme="majorEastAsia" w:cstheme="majorBidi"/>
           <w:b/>
-        </w:rPr>
-      </w:pPr>
-      <w:r>
-        <w:rPr>
-          <w:b/>
-        </w:rPr>
+          <w:iCs/>
+          <w:sz w:val="28"/>
+          <w:szCs w:val="26"/>
+          <w14:shadow w14:blurRad="50800" w14:dist="38100" w14:dir="0" w14:sx="100000" w14:sy="100000" w14:kx="0" w14:ky="0" w14:algn="l">
+            <w14:srgbClr w14:val="000000">
+              <w14:alpha w14:val="60000"/>
+            </w14:srgbClr>
+          </w14:shadow>
+        </w:rPr>
+      </w:pPr>
+      <w:r>
+        <w:br w:type="page"/>
+      </w:r>
+    </w:p>
+    <w:p>
+      <w:pPr>
+        <w:pStyle w:val="Ttulo4"/>
+      </w:pPr>
+      <w:r>
         <w:lastRenderedPageBreak/>
         <w:t>Considerar la participación en el equipo como parte de su trabajo.</w:t>
       </w:r>
@@ -9405,7 +9353,6 @@
           </w14:shadow>
         </w:rPr>
       </w:pPr>
-      <w:bookmarkStart w:id="62" w:name="_Toc528679893"/>
       <w:r>
         <w:br w:type="page"/>
       </w:r>
@@ -9414,11 +9361,12 @@
       <w:pPr>
         <w:pStyle w:val="Ttulo3"/>
       </w:pPr>
+      <w:bookmarkStart w:id="63" w:name="_Toc528870892"/>
       <w:r>
         <w:lastRenderedPageBreak/>
         <w:t>Capacitar y Preparar</w:t>
       </w:r>
-      <w:bookmarkEnd w:id="62"/>
+      <w:bookmarkEnd w:id="63"/>
     </w:p>
     <w:p>
       <w:pPr>
@@ -9443,78 +9391,39 @@
     </w:p>
     <w:p>
       <w:pPr>
+        <w:pStyle w:val="Ttulo4"/>
+      </w:pPr>
+      <w:r>
+        <w:t>El líder debe conocer a su equipo</w:t>
+      </w:r>
+    </w:p>
+    <w:p>
+      <w:pPr>
         <w:spacing w:after="0"/>
-        <w:rPr>
-          <w:b/>
-        </w:rPr>
-      </w:pPr>
-      <w:r>
-        <w:rPr>
-          <w:b/>
-        </w:rPr>
-        <w:t>El líder debe conocer a su equipo</w:t>
+      </w:pPr>
+      <w:r>
+        <w:t>No sólo debe conocer el nombre y el rol que cumplen dentro de la organización su equipo. Para que pueda ayudar a que la empresa crezca, debe ayudar a crecer a cada persona, y para ello debe saber sobre sus aspiraciones, qué buscan aprender, qué necesitan desarrollar.</w:t>
       </w:r>
     </w:p>
     <w:p>
       <w:pPr>
         <w:spacing w:after="0"/>
       </w:pPr>
-      <w:r>
-        <w:t>No sólo debe conocer el nombre y el rol que cumplen dentro de la organización su equipo. Para que pueda ayudar a que la empresa crezca, debe ayudar a crecer a cada persona, y para ello debe saber sobre sus aspiraciones, qué buscan aprender, qué necesitan desarrollar.</w:t>
+    </w:p>
+    <w:p>
+      <w:pPr>
+        <w:pStyle w:val="Ttulo4"/>
+      </w:pPr>
+      <w:r>
+        <w:t>Identificar los objetivos de capacitación</w:t>
       </w:r>
     </w:p>
     <w:p>
       <w:pPr>
         <w:spacing w:after="0"/>
       </w:pPr>
-    </w:p>
-    <w:p>
-      <w:pPr>
-        <w:spacing w:after="0"/>
-        <w:rPr>
-          <w:b/>
-        </w:rPr>
-      </w:pPr>
-      <w:r>
-        <w:rPr>
-          <w:b/>
-        </w:rPr>
-        <w:t>Identificar los objetivos de capacitación</w:t>
-      </w:r>
-    </w:p>
-    <w:p>
-      <w:pPr>
-        <w:spacing w:after="0"/>
-      </w:pPr>
       <w:r>
         <w:t>Se debe sistematizar la información obtenida y buscar las necesidades en común que tiene el equipo. Junto a ello, se debe tener claro cuáles son los objetivos del proyecto y metas de la empresa. De esta manera se establecerán los objetivos de capacitación.</w:t>
-      </w:r>
-    </w:p>
-    <w:p>
-      <w:pPr>
-        <w:spacing w:after="0"/>
-      </w:pPr>
-    </w:p>
-    <w:p>
-      <w:pPr>
-        <w:spacing w:after="0"/>
-        <w:rPr>
-          <w:b/>
-        </w:rPr>
-      </w:pPr>
-      <w:r>
-        <w:rPr>
-          <w:b/>
-        </w:rPr>
-        <w:t>Buscar y analizar opciones para capacitar al equipo</w:t>
-      </w:r>
-    </w:p>
-    <w:p>
-      <w:pPr>
-        <w:spacing w:after="0"/>
-      </w:pPr>
-      <w:r>
-        <w:t>Se debe buscar las opciones que más les convengan al equipo y a la organización. Pueden ser talleres presenciales o libros o cursos online.</w:t>
       </w:r>
     </w:p>
     <w:p>
@@ -9526,6 +9435,18 @@
       <w:pPr>
         <w:spacing w:after="0"/>
         <w:jc w:val="left"/>
+        <w:rPr>
+          <w:rFonts w:eastAsiaTheme="majorEastAsia" w:cstheme="majorBidi"/>
+          <w:b/>
+          <w:iCs/>
+          <w:sz w:val="28"/>
+          <w:szCs w:val="26"/>
+          <w14:shadow w14:blurRad="50800" w14:dist="38100" w14:dir="0" w14:sx="100000" w14:sy="100000" w14:kx="0" w14:ky="0" w14:algn="l">
+            <w14:srgbClr w14:val="000000">
+              <w14:alpha w14:val="60000"/>
+            </w14:srgbClr>
+          </w14:shadow>
+        </w:rPr>
       </w:pPr>
       <w:r>
         <w:br w:type="page"/>
@@ -9533,10 +9454,31 @@
     </w:p>
     <w:p>
       <w:pPr>
+        <w:pStyle w:val="Ttulo4"/>
+      </w:pPr>
+      <w:r>
+        <w:lastRenderedPageBreak/>
+        <w:t>Buscar y analizar opciones para capacitar al equipo</w:t>
+      </w:r>
+    </w:p>
+    <w:p>
+      <w:pPr>
         <w:spacing w:after="0"/>
       </w:pPr>
       <w:r>
-        <w:lastRenderedPageBreak/>
+        <w:t>Se debe buscar las opciones que más les convengan al equipo y a la organización. Pueden ser talleres presenciales o libros o cursos online.</w:t>
+      </w:r>
+    </w:p>
+    <w:p>
+      <w:pPr>
+        <w:spacing w:after="0"/>
+      </w:pPr>
+    </w:p>
+    <w:p>
+      <w:pPr>
+        <w:spacing w:after="0"/>
+      </w:pPr>
+      <w:r>
         <w:t>Al momento de buscar y pedir propuestas se debe tener siempre en mente el objetivo de capacitación y los temas. También hay que asegurarse que las opciones tengan lo que se necesita para que el equipo pueda capacitarse de manera efectiva.</w:t>
       </w:r>
     </w:p>
@@ -9555,155 +9497,15 @@
     </w:p>
     <w:p>
       <w:pPr>
-        <w:spacing w:after="0"/>
-        <w:rPr>
-          <w:b/>
-        </w:rPr>
-      </w:pPr>
-      <w:r>
-        <w:rPr>
-          <w:b/>
-        </w:rPr>
+        <w:pStyle w:val="Ttulo4"/>
+      </w:pPr>
+      <w:r>
         <w:t>Tomar una opción y encargarse de que todos triunfen</w:t>
       </w:r>
     </w:p>
     <w:p>
       <w:r>
         <w:t>La misión del líder es ayudar al equipo para que reciba la capacitación contratada. Ello significa que tendrá éxito si el equipo lo tiene. Por lo tanto, una vez que decidida la opción para la capacitación, se debe hacer seguimiento y ayudar al equipo a que la aproveche al máximo.</w:t>
-      </w:r>
-    </w:p>
-    <w:p/>
-    <w:p>
-      <w:pPr>
-        <w:pStyle w:val="Ttulo3"/>
-      </w:pPr>
-      <w:bookmarkStart w:id="63" w:name="_Toc528679894"/>
-      <w:r>
-        <w:t>Seleccionar las Personas adecuadas</w:t>
-      </w:r>
-      <w:bookmarkEnd w:id="63"/>
-    </w:p>
-    <w:p>
-      <w:hyperlink r:id="rId12" w:history="1">
-        <w:r>
-          <w:rPr>
-            <w:rStyle w:val="Hipervnculo"/>
-          </w:rPr>
-          <w:t>https://www.obs-edu.com/int/blog-project-management/factor-humano/criterios-para-seleccionar-a-tu-equipo-de-trabajo-en-un-proyecto</w:t>
-        </w:r>
-      </w:hyperlink>
-    </w:p>
-    <w:p>
-      <w:r>
-        <w:t>La formación de equipos de trabajo es importante para todas las empresas, pero lo es aún más para aquellas centradas en el desempeño conjunto. Si se acierta en la selección de sus miembros, los resultados quedarán patentes; si no, tanto los procesos como la continuidad del negocio pueden ponerse en riesgo. El trabajo en equipo busca aumentar la eficiencia y el desempeño individual. A partir de una serie de objetivos comunes, los integrantes de un equipo suman conocimientos, esfuerzos y talentos.</w:t>
-      </w:r>
-    </w:p>
-    <w:p/>
-    <w:p>
-      <w:pPr>
-        <w:spacing w:after="0"/>
-        <w:jc w:val="left"/>
-      </w:pPr>
-      <w:r>
-        <w:br w:type="page"/>
-      </w:r>
-    </w:p>
-    <w:p>
-      <w:r>
-        <w:lastRenderedPageBreak/>
-        <w:t>Cuando la conformación de equipos se basa en criterios claros, el desempeño de éstos es mucho más eficiente que cuando no es así. Recordemos que cada miembro de un equipo debe asumir un rol que esté justificado dentro del mismo. La selección no debe ser porque sí. En este sentido debemos considerar los siguientes criterios para ello:</w:t>
-      </w:r>
-    </w:p>
-    <w:p/>
-    <w:p>
-      <w:pPr>
-        <w:rPr>
-          <w:b/>
-        </w:rPr>
-      </w:pPr>
-      <w:r>
-        <w:rPr>
-          <w:b/>
-        </w:rPr>
-        <w:t>Estructura:</w:t>
-      </w:r>
-    </w:p>
-    <w:p>
-      <w:r>
-        <w:t>Lo primero es definir el tamaño y los límites del equipo. En este sentido, la experiencia sigue demostrando que los grupos con un mínimo de 5 integrantes y un máximo de 10 son los más eficientes. Es, digamos, el estándar recomendado para que las tareas delegadas puedan ejecutarse en un marco óptimo. Más de 10 integrantes suponen un esfuerzo adicional, como por ejemplo un doble liderazgo u otro de tipo carismático. Además, los grupos con menos de 10 integrantes suelen ser más compactos para la comunicación y las relaciones que se establezcan en su interior.</w:t>
-      </w:r>
-    </w:p>
-    <w:p/>
-    <w:p>
-      <w:pPr>
-        <w:rPr>
-          <w:b/>
-        </w:rPr>
-      </w:pPr>
-      <w:r>
-        <w:rPr>
-          <w:b/>
-        </w:rPr>
-        <w:t>Definición de roles:</w:t>
-      </w:r>
-    </w:p>
-    <w:p>
-      <w:r>
-        <w:t>Volvemos a lo antes: ningún integrante debe formar parte de un grupo sin que su presencia esté debidamente justificada. Por lo general, los roles se definen en función de los objetivos del grupo y de la empresa. Cada miembro debe cubrir una necesidad. Los principales roles dentro de un grupo suelen ser: el gestor, el líder, el creativo, el impulsor, el investigar y el evaluador.</w:t>
-      </w:r>
-    </w:p>
-    <w:p/>
-    <w:p>
-      <w:pPr>
-        <w:spacing w:after="0"/>
-        <w:jc w:val="left"/>
-        <w:rPr>
-          <w:b/>
-        </w:rPr>
-      </w:pPr>
-      <w:r>
-        <w:rPr>
-          <w:b/>
-        </w:rPr>
-        <w:br w:type="page"/>
-      </w:r>
-    </w:p>
-    <w:p>
-      <w:pPr>
-        <w:rPr>
-          <w:b/>
-        </w:rPr>
-      </w:pPr>
-      <w:r>
-        <w:rPr>
-          <w:b/>
-        </w:rPr>
-        <w:lastRenderedPageBreak/>
-        <w:t>Selección:</w:t>
-      </w:r>
-    </w:p>
-    <w:p>
-      <w:r>
-        <w:t>Quizá se trate del paso más importante. Las empresas, tanto si el grupo debe conformarse con personal interno o externo, deben partir de las necesidades que requieren ser cubiertas. Una vez se ha hecho esto, los responsables del proyecto deben valorar si los candidatos a cubrir dichas plazas cumplen con los requisitos tanto técnicos como personales para ello. Además, otro criterio para su selección es la empatía que pueda existir entre los candidatos; de nada vale que estén cualificados para las tareas si, a la hora de iniciar los trabajos, no hay entre ellos un mínimo de armonía y buena relación.</w:t>
-      </w:r>
-    </w:p>
-    <w:p/>
-    <w:p>
-      <w:pPr>
-        <w:rPr>
-          <w:b/>
-        </w:rPr>
-      </w:pPr>
-      <w:r>
-        <w:rPr>
-          <w:b/>
-        </w:rPr>
-        <w:t>Dinámicas:</w:t>
-      </w:r>
-    </w:p>
-    <w:p>
-      <w:r>
-        <w:t>Además, a los responsables del proyecto les corresponde definir cuáles serán las dinámicas del grupo. Por dinámicas entendemos las relaciones que se entablan en su interior, como aquellas que están orientadas al manejo de los procesos de información, la evolución de las tareas o la supervisión de las mismas, entre otras cuestiones. Es conveniente que también se definan las jerarquías en caso de que existan. Con todo y esto, vale la pena aclarar que todo grupo tiene sus propias dinámicas y que muchas de ellas sólo quedan patentes una vez se han puesto en marcha los proyectos. Los responsables también deben prestar atención a esto, pues a veces es mucho más efectivo que la propia teoría.</w:t>
       </w:r>
     </w:p>
     <w:p/>
@@ -9724,7 +9526,6 @@
           </w14:shadow>
         </w:rPr>
       </w:pPr>
-      <w:bookmarkStart w:id="64" w:name="_Toc528679895"/>
       <w:r>
         <w:br w:type="page"/>
       </w:r>
@@ -9733,12 +9534,157 @@
       <w:pPr>
         <w:pStyle w:val="Ttulo3"/>
       </w:pPr>
+      <w:bookmarkStart w:id="64" w:name="_Toc528870893"/>
       <w:r>
         <w:lastRenderedPageBreak/>
-        <w:t>Equipar al equipo</w:t>
+        <w:t>Seleccionar las Personas adecuadas</w:t>
       </w:r>
       <w:bookmarkEnd w:id="64"/>
     </w:p>
+    <w:p>
+      <w:hyperlink r:id="rId12" w:history="1">
+        <w:r>
+          <w:rPr>
+            <w:rStyle w:val="Hipervnculo"/>
+          </w:rPr>
+          <w:t>https://www.obs-edu.com/int/blog-project-management/factor-humano/criterios-para-seleccionar-a-tu-equipo-de-trabajo-en-un-proyecto</w:t>
+        </w:r>
+      </w:hyperlink>
+    </w:p>
+    <w:p>
+      <w:r>
+        <w:t>La formación de equipos de trabajo es importante para todas las empresas, pero lo es aún más para aquellas centradas en el desempeño conjunto. Si se acierta en la selección de sus miembros, los resultados quedarán patentes; si no, tanto los procesos como la continuidad del negocio pueden ponerse en riesgo. El trabajo en equipo busca aumentar la eficiencia y el desempeño individual. A partir de una serie de objetivos comunes, los integrantes de un equipo suman conocimientos, esfuerzos y talentos.</w:t>
+      </w:r>
+    </w:p>
+    <w:p>
+      <w:pPr>
+        <w:spacing w:after="0"/>
+        <w:jc w:val="left"/>
+      </w:pPr>
+    </w:p>
+    <w:p>
+      <w:r>
+        <w:t>Cuando la conformación de equipos se basa en criterios claros, el desempeño de éstos es mucho más eficiente que cuando no es así. Recordemos que cada miembro de un equipo debe asumir un rol que esté justificado dentro del mismo. La selección no debe ser porque sí. En este sentido debemos considerar los siguientes criterios para ello:</w:t>
+      </w:r>
+    </w:p>
+    <w:p/>
+    <w:p>
+      <w:pPr>
+        <w:spacing w:after="0"/>
+        <w:jc w:val="left"/>
+        <w:rPr>
+          <w:rFonts w:eastAsiaTheme="majorEastAsia" w:cstheme="majorBidi"/>
+          <w:b/>
+          <w:iCs/>
+          <w:sz w:val="28"/>
+          <w:szCs w:val="26"/>
+          <w14:shadow w14:blurRad="50800" w14:dist="38100" w14:dir="0" w14:sx="100000" w14:sy="100000" w14:kx="0" w14:ky="0" w14:algn="l">
+            <w14:srgbClr w14:val="000000">
+              <w14:alpha w14:val="60000"/>
+            </w14:srgbClr>
+          </w14:shadow>
+        </w:rPr>
+      </w:pPr>
+      <w:r>
+        <w:br w:type="page"/>
+      </w:r>
+    </w:p>
+    <w:p>
+      <w:pPr>
+        <w:pStyle w:val="Ttulo4"/>
+      </w:pPr>
+      <w:r>
+        <w:lastRenderedPageBreak/>
+        <w:t>Estructura</w:t>
+      </w:r>
+    </w:p>
+    <w:p>
+      <w:r>
+        <w:t>Lo primero es definir el tamaño y los límites del equipo. En este sentido, la experiencia sigue demostrando que los grupos con un mínimo de 5 integrantes y un máximo de 10 son los más eficientes. Es, digamos, el estándar recomendado para que las tareas delegadas puedan ejecutarse en un marco óptimo. Más de 10 integrantes suponen un esfuerzo adicional, como por ejemplo un doble liderazgo u otro de tipo carismático. Además, los grupos con menos de 10 integrantes suelen ser más compactos para la comunicación y las relaciones que se establezcan en su interior.</w:t>
+      </w:r>
+    </w:p>
+    <w:p/>
+    <w:p>
+      <w:pPr>
+        <w:pStyle w:val="Ttulo"/>
+      </w:pPr>
+      <w:r>
+        <w:t>Definición de roles</w:t>
+      </w:r>
+    </w:p>
+    <w:p>
+      <w:r>
+        <w:t>Volvemos a lo antes: ningún integrante debe formar parte de un grupo sin que su presencia esté debidamente justificada. Por lo general, los roles se definen en función de los objetivos del grupo y de la empresa. Cada miembro debe cubrir una necesidad. Los principales roles dentro de un grupo suelen ser: el gestor, el líder, el creativo, el impulsor, el investigar y el evaluador.</w:t>
+      </w:r>
+    </w:p>
+    <w:p>
+      <w:pPr>
+        <w:spacing w:after="0"/>
+        <w:jc w:val="left"/>
+        <w:rPr>
+          <w:b/>
+        </w:rPr>
+      </w:pPr>
+    </w:p>
+    <w:p>
+      <w:pPr>
+        <w:spacing w:after="0"/>
+        <w:jc w:val="left"/>
+        <w:rPr>
+          <w:rFonts w:eastAsiaTheme="majorEastAsia" w:cstheme="majorBidi"/>
+          <w:b/>
+          <w:spacing w:val="-10"/>
+          <w:kern w:val="28"/>
+          <w:sz w:val="28"/>
+          <w:szCs w:val="56"/>
+          <w14:shadow w14:blurRad="50800" w14:dist="38100" w14:dir="0" w14:sx="100000" w14:sy="100000" w14:kx="0" w14:ky="0" w14:algn="l">
+            <w14:srgbClr w14:val="000000">
+              <w14:alpha w14:val="60000"/>
+            </w14:srgbClr>
+          </w14:shadow>
+        </w:rPr>
+      </w:pPr>
+      <w:r>
+        <w:br w:type="page"/>
+      </w:r>
+    </w:p>
+    <w:p>
+      <w:pPr>
+        <w:pStyle w:val="Ttulo"/>
+      </w:pPr>
+      <w:r>
+        <w:lastRenderedPageBreak/>
+        <w:t>Selección</w:t>
+      </w:r>
+    </w:p>
+    <w:p>
+      <w:r>
+        <w:t>Quizá se trate del paso más importante. Las empresas, tanto si el grupo debe conformarse con personal interno o externo, deben partir de las necesidades que requieren ser cubiertas. Una vez se ha hecho esto, los responsables del proyecto deben valorar si los candidatos a cubrir dichas plazas cumplen con los requisitos tanto técnicos como personales para ello. Además, otro criterio para su selección es la empatía que pueda existir entre los candidatos; de nada vale que estén cualificados para las tareas si, a la hora de iniciar los trabajos, no hay entre ellos un mínimo de armonía y buena relación.</w:t>
+      </w:r>
+    </w:p>
+    <w:p/>
+    <w:p>
+      <w:pPr>
+        <w:pStyle w:val="Ttulo"/>
+      </w:pPr>
+      <w:r>
+        <w:t>Dinámicas</w:t>
+      </w:r>
+    </w:p>
+    <w:p>
+      <w:r>
+        <w:t xml:space="preserve">Además, a los responsables del proyecto les corresponde definir cuáles serán las dinámicas del grupo. Por dinámicas entendemos las relaciones que se entablan en su interior, como aquellas que están orientadas al manejo de los procesos de información, la evolución de las tareas o la supervisión de </w:t>
+      </w:r>
+      <w:proofErr w:type="gramStart"/>
+      <w:r>
+        <w:t>las mismas</w:t>
+      </w:r>
+      <w:proofErr w:type="gramEnd"/>
+      <w:r>
+        <w:t>, entre otras cuestiones. Es conveniente que también se definan las jerarquías en caso de que existan. Con todo y esto, vale la pena aclarar que todo grupo tiene sus propias dinámicas y que muchas de ellas sólo quedan patentes una vez se han puesto en marcha los proyectos. Los responsables también deben prestar atención a esto, pues a veces es mucho más efectivo que la propia teoría.</w:t>
+      </w:r>
+    </w:p>
+    <w:p/>
     <w:p>
       <w:pPr>
         <w:spacing w:after="0"/>
@@ -9756,6 +9702,20 @@
           </w14:shadow>
         </w:rPr>
       </w:pPr>
+      <w:r>
+        <w:br w:type="page"/>
+      </w:r>
+    </w:p>
+    <w:p>
+      <w:pPr>
+        <w:pStyle w:val="Ttulo3"/>
+      </w:pPr>
+      <w:bookmarkStart w:id="65" w:name="_Toc528870894"/>
+      <w:r>
+        <w:lastRenderedPageBreak/>
+        <w:t>Equipar al equipo</w:t>
+      </w:r>
+      <w:bookmarkEnd w:id="65"/>
     </w:p>
     <w:p>
       <w:pPr>
@@ -9774,67 +9734,10 @@
           </w14:shadow>
         </w:rPr>
       </w:pPr>
-      <w:bookmarkStart w:id="65" w:name="_Toc528679896"/>
-      <w:r>
-        <w:br w:type="page"/>
-      </w:r>
-    </w:p>
-    <w:p>
-      <w:pPr>
-        <w:pStyle w:val="Ttulo3"/>
-      </w:pPr>
-      <w:r>
-        <w:lastRenderedPageBreak/>
-        <w:t>Mantener al equipo informado</w:t>
-      </w:r>
-      <w:bookmarkEnd w:id="65"/>
-    </w:p>
-    <w:p>
-      <w:r>
-        <w:t>Es responsabilidad del líder del equipo mantener a este al tanto de toda la información interna y externa relacionada con el proyecto. Para ello se deben realizar reuniones periódicas, en la cuales se debe bajar toda la información necesaria para que el equipo sienta que su labor es importante y que el proyecto del cual es parte, cumplirá una función relevante dentro de la organización.</w:t>
-      </w:r>
-    </w:p>
-    <w:p>
-      <w:r>
-        <w:t>E</w:t>
-      </w:r>
-      <w:r>
-        <w:t xml:space="preserve">n </w:t>
-      </w:r>
-      <w:r>
-        <w:t xml:space="preserve">este sentido, cobran real </w:t>
-      </w:r>
-      <w:r>
-        <w:t>importan</w:t>
-      </w:r>
-      <w:r>
-        <w:t xml:space="preserve">cia </w:t>
-      </w:r>
-      <w:r>
-        <w:t xml:space="preserve">la comunicación y la confianza. </w:t>
-      </w:r>
-      <w:r>
-        <w:t xml:space="preserve">Ello facilita </w:t>
-      </w:r>
-      <w:r>
-        <w:t>mantener al tanto y actualizado a</w:t>
-      </w:r>
-      <w:r>
-        <w:t xml:space="preserve">l </w:t>
-      </w:r>
-      <w:r>
-        <w:t>equipo de trabajo.</w:t>
-      </w:r>
-    </w:p>
-    <w:p>
-      <w:r>
-        <w:t>De esta manera, se podrá hacer frente a situaciones críticas con mayor solvencia, encontrando soluciones adecuadas y permitiendo el traspaso de experiencias, capacidades, habilidades y puntos de vista diferentes.</w:t>
-      </w:r>
     </w:p>
     <w:p>
       <w:pPr>
         <w:spacing w:after="0"/>
-        <w:ind w:left="708" w:hanging="708"/>
         <w:jc w:val="left"/>
         <w:rPr>
           <w:rFonts w:eastAsiaTheme="majorEastAsia" w:cstheme="majorBidi"/>
@@ -9857,26 +9760,67 @@
       <w:pPr>
         <w:pStyle w:val="Ttulo3"/>
       </w:pPr>
-      <w:bookmarkStart w:id="66" w:name="_Toc528679897"/>
+      <w:bookmarkStart w:id="66" w:name="_Toc528870895"/>
       <w:r>
         <w:lastRenderedPageBreak/>
-        <w:t>Dar sentido a las tareas y decisiones</w:t>
+        <w:t>Mantener al equipo informado</w:t>
       </w:r>
       <w:bookmarkEnd w:id="66"/>
     </w:p>
     <w:p>
-      <w:pPr>
-        <w:pStyle w:val="Ttulo3"/>
-      </w:pPr>
-      <w:bookmarkStart w:id="67" w:name="_Toc528679898"/>
-      <w:r>
-        <w:t>Establecer instancias de Retroalimentación</w:t>
-      </w:r>
-      <w:bookmarkEnd w:id="67"/>
+      <w:r>
+        <w:t xml:space="preserve">Es responsabilidad del líder del equipo mantener a este al tanto de toda la información interna y externa relacionada con el proyecto. Para ello se deben realizar reuniones periódicas, en la cuales se debe bajar toda la información necesaria para que el equipo sienta que su labor es importante y que el proyecto del cual es </w:t>
+      </w:r>
+      <w:r>
+        <w:t>parte</w:t>
+      </w:r>
+      <w:r>
+        <w:t xml:space="preserve"> cumplirá una función relevante dentro de la organización.</w:t>
+      </w:r>
+    </w:p>
+    <w:p/>
+    <w:p>
+      <w:r>
+        <w:t>E</w:t>
+      </w:r>
+      <w:r>
+        <w:t xml:space="preserve">n </w:t>
+      </w:r>
+      <w:r>
+        <w:t xml:space="preserve">este sentido, cobran real </w:t>
+      </w:r>
+      <w:r>
+        <w:t>importan</w:t>
+      </w:r>
+      <w:r>
+        <w:t xml:space="preserve">cia </w:t>
+      </w:r>
+      <w:r>
+        <w:t xml:space="preserve">la comunicación y la confianza. </w:t>
+      </w:r>
+      <w:r>
+        <w:t xml:space="preserve">Ello facilita </w:t>
+      </w:r>
+      <w:r>
+        <w:t>mantener al tanto y actualizado a</w:t>
+      </w:r>
+      <w:r>
+        <w:t xml:space="preserve">l </w:t>
+      </w:r>
+      <w:r>
+        <w:t>equipo de trabajo.</w:t>
+      </w:r>
+    </w:p>
+    <w:p/>
+    <w:p>
+      <w:r>
+        <w:t>De esta manera, se podrá hacer frente a situaciones críticas con mayor solvencia, encontrando soluciones adecuadas y permitiendo el traspaso de experiencias, capacidades, habilidades y puntos de vista diferentes.</w:t>
+      </w:r>
     </w:p>
     <w:p>
       <w:pPr>
         <w:spacing w:after="0"/>
+        <w:ind w:left="708" w:hanging="708"/>
         <w:jc w:val="left"/>
         <w:rPr>
           <w:rFonts w:eastAsiaTheme="majorEastAsia" w:cstheme="majorBidi"/>
@@ -9891,7 +9835,6 @@
           </w14:shadow>
         </w:rPr>
       </w:pPr>
-      <w:bookmarkStart w:id="68" w:name="_Toc528679899"/>
       <w:r>
         <w:br w:type="page"/>
       </w:r>
@@ -9900,11 +9843,54 @@
       <w:pPr>
         <w:pStyle w:val="Ttulo3"/>
       </w:pPr>
+      <w:bookmarkStart w:id="67" w:name="_Toc528870896"/>
+      <w:r>
+        <w:lastRenderedPageBreak/>
+        <w:t>Dar sentido a las tareas y decisiones</w:t>
+      </w:r>
+      <w:bookmarkEnd w:id="67"/>
+    </w:p>
+    <w:p>
+      <w:pPr>
+        <w:pStyle w:val="Ttulo3"/>
+      </w:pPr>
+      <w:bookmarkStart w:id="68" w:name="_Toc528870897"/>
+      <w:r>
+        <w:t>Establecer instancias de Retroalimentación</w:t>
+      </w:r>
+      <w:bookmarkEnd w:id="68"/>
+    </w:p>
+    <w:p>
+      <w:pPr>
+        <w:spacing w:after="0"/>
+        <w:jc w:val="left"/>
+        <w:rPr>
+          <w:rFonts w:eastAsiaTheme="majorEastAsia" w:cstheme="majorBidi"/>
+          <w:b/>
+          <w:bCs/>
+          <w:sz w:val="28"/>
+          <w:szCs w:val="26"/>
+          <w14:shadow w14:blurRad="50800" w14:dist="38100" w14:dir="0" w14:sx="100000" w14:sy="100000" w14:kx="0" w14:ky="0" w14:algn="l">
+            <w14:srgbClr w14:val="000000">
+              <w14:alpha w14:val="60000"/>
+            </w14:srgbClr>
+          </w14:shadow>
+        </w:rPr>
+      </w:pPr>
+      <w:r>
+        <w:br w:type="page"/>
+      </w:r>
+    </w:p>
+    <w:p>
+      <w:pPr>
+        <w:pStyle w:val="Ttulo3"/>
+      </w:pPr>
+      <w:bookmarkStart w:id="69" w:name="_Toc528870898"/>
       <w:r>
         <w:lastRenderedPageBreak/>
         <w:t>Ejecutar reuniones cortas y efectivas</w:t>
       </w:r>
-      <w:bookmarkEnd w:id="68"/>
+      <w:bookmarkEnd w:id="69"/>
     </w:p>
     <w:p>
       <w:pPr>
@@ -9923,17 +9909,19 @@
     </w:p>
     <w:p>
       <w:pPr>
+        <w:pStyle w:val="Ttulo"/>
+      </w:pPr>
+      <w:r>
+        <w:t>Puntualidad</w:t>
+      </w:r>
+    </w:p>
+    <w:p>
+      <w:pPr>
         <w:spacing w:after="0"/>
         <w:jc w:val="left"/>
-        <w:rPr>
-          <w:b/>
-        </w:rPr>
-      </w:pPr>
-      <w:r>
-        <w:rPr>
-          <w:b/>
-        </w:rPr>
-        <w:t>Puntualidad:</w:t>
+      </w:pPr>
+      <w:r>
+        <w:t>Iniciar puntualmente la reunión.</w:t>
       </w:r>
     </w:p>
     <w:p>
@@ -9941,8 +9929,13 @@
         <w:spacing w:after="0"/>
         <w:jc w:val="left"/>
       </w:pPr>
-      <w:r>
-        <w:t>Iniciar puntualmente la reunión.</w:t>
+    </w:p>
+    <w:p>
+      <w:pPr>
+        <w:pStyle w:val="Ttulo"/>
+      </w:pPr>
+      <w:r>
+        <w:t>Ambientación</w:t>
       </w:r>
     </w:p>
     <w:p>
@@ -9950,50 +9943,22 @@
         <w:spacing w:after="0"/>
         <w:jc w:val="left"/>
       </w:pPr>
+      <w:r>
+        <w:t>Agradecer la puntualidad de los asistentes y conversar informalmente con los participantes para distender el ambiente en un momento inicial.</w:t>
+      </w:r>
     </w:p>
     <w:p>
       <w:pPr>
         <w:spacing w:after="0"/>
         <w:jc w:val="left"/>
-        <w:rPr>
-          <w:b/>
-        </w:rPr>
-      </w:pPr>
-      <w:r>
-        <w:rPr>
-          <w:b/>
-        </w:rPr>
-        <w:t>Ambientación:</w:t>
-      </w:r>
-    </w:p>
-    <w:p>
-      <w:pPr>
-        <w:spacing w:after="0"/>
-        <w:jc w:val="left"/>
-      </w:pPr>
-      <w:r>
-        <w:t>Agradecer la puntualidad de los asistentes y conversar informalmente con los participantes para distender el ambiente en un momento inicial.</w:t>
-      </w:r>
-    </w:p>
-    <w:p>
-      <w:pPr>
-        <w:spacing w:after="0"/>
-        <w:jc w:val="left"/>
-      </w:pPr>
-    </w:p>
-    <w:p>
-      <w:pPr>
-        <w:spacing w:after="0"/>
-        <w:jc w:val="left"/>
-        <w:rPr>
-          <w:b/>
-        </w:rPr>
-      </w:pPr>
-      <w:r>
-        <w:rPr>
-          <w:b/>
-        </w:rPr>
-        <w:t>Revisión de agenda:</w:t>
+      </w:pPr>
+    </w:p>
+    <w:p>
+      <w:pPr>
+        <w:pStyle w:val="Ttulo"/>
+      </w:pPr>
+      <w:r>
+        <w:t>Revisión de agenda</w:t>
       </w:r>
     </w:p>
     <w:p>
@@ -10061,18 +10026,11 @@
     </w:p>
     <w:p>
       <w:pPr>
-        <w:spacing w:after="0"/>
-        <w:jc w:val="left"/>
-        <w:rPr>
-          <w:b/>
-        </w:rPr>
-      </w:pPr>
-      <w:r>
-        <w:rPr>
-          <w:b/>
-        </w:rPr>
+        <w:pStyle w:val="Ttulo"/>
+      </w:pPr>
+      <w:r>
         <w:lastRenderedPageBreak/>
-        <w:t>Definición de normas de la reunión:</w:t>
+        <w:t>Definición de normas de la reunión</w:t>
       </w:r>
     </w:p>
     <w:p>
@@ -10184,16 +10142,9 @@
     </w:p>
     <w:p>
       <w:pPr>
-        <w:spacing w:after="0"/>
-        <w:jc w:val="left"/>
-        <w:rPr>
-          <w:b/>
-        </w:rPr>
-      </w:pPr>
-      <w:r>
-        <w:rPr>
-          <w:b/>
-        </w:rPr>
+        <w:pStyle w:val="Ttulo"/>
+      </w:pPr>
+      <w:r>
         <w:t>Registro de acta</w:t>
       </w:r>
     </w:p>
@@ -10208,7 +10159,15 @@
         <w:jc w:val="left"/>
       </w:pPr>
       <w:r>
-        <w:t>Contar con una persona que tome nota para generar un acta de reunión (puede ir rotando) es importante que no sea el conductor de la misma.</w:t>
+        <w:t xml:space="preserve">Contar con una persona que tome nota para generar un acta de reunión (puede ir rotando) es importante que no sea el conductor de </w:t>
+      </w:r>
+      <w:proofErr w:type="gramStart"/>
+      <w:r>
+        <w:t>la misma</w:t>
+      </w:r>
+      <w:proofErr w:type="gramEnd"/>
+      <w:r>
+        <w:t>.</w:t>
       </w:r>
     </w:p>
     <w:p>
@@ -10304,18 +10263,11 @@
     </w:p>
     <w:p>
       <w:pPr>
-        <w:spacing w:after="0"/>
-        <w:jc w:val="left"/>
-        <w:rPr>
-          <w:b/>
-        </w:rPr>
-      </w:pPr>
-      <w:r>
-        <w:rPr>
-          <w:b/>
-        </w:rPr>
+        <w:pStyle w:val="Ttulo"/>
+      </w:pPr>
+      <w:r>
         <w:lastRenderedPageBreak/>
-        <w:t>Fomento de la participación:</w:t>
+        <w:t>Fomento de la participación</w:t>
       </w:r>
     </w:p>
     <w:p>
@@ -10429,17 +10381,10 @@
     </w:p>
     <w:p>
       <w:pPr>
-        <w:spacing w:after="0"/>
-        <w:jc w:val="left"/>
-        <w:rPr>
-          <w:b/>
-        </w:rPr>
-      </w:pPr>
-      <w:r>
-        <w:rPr>
-          <w:b/>
-        </w:rPr>
-        <w:t>Focalización en los objetivos de la reunión:</w:t>
+        <w:pStyle w:val="Ttulo"/>
+      </w:pPr>
+      <w:r>
+        <w:t>Focalización en los objetivos de la reunión</w:t>
       </w:r>
     </w:p>
     <w:p>
@@ -10511,18 +10456,11 @@
     </w:p>
     <w:p>
       <w:pPr>
-        <w:spacing w:after="0"/>
-        <w:jc w:val="left"/>
-        <w:rPr>
-          <w:b/>
-        </w:rPr>
-      </w:pPr>
-      <w:r>
-        <w:rPr>
-          <w:b/>
-        </w:rPr>
+        <w:pStyle w:val="Ttulo"/>
+      </w:pPr>
+      <w:r>
         <w:lastRenderedPageBreak/>
-        <w:t>Manejo del contenido:</w:t>
+        <w:t>Manejo del contenido</w:t>
       </w:r>
     </w:p>
     <w:p>
@@ -10550,21 +10488,13 @@
       <w:r>
         <w:t xml:space="preserve">Identificar las causas de no cumplimiento de compromisos, si esto ocurriera y </w:t>
       </w:r>
-      <w:proofErr w:type="spellStart"/>
+      <w:proofErr w:type="gramStart"/>
       <w:r>
         <w:t>re-definirlos</w:t>
       </w:r>
-      <w:proofErr w:type="spellEnd"/>
-      <w:r>
-        <w:t xml:space="preserve">, o </w:t>
-      </w:r>
-      <w:proofErr w:type="spellStart"/>
-      <w:r>
-        <w:t>re-calendarizar</w:t>
-      </w:r>
-      <w:proofErr w:type="spellEnd"/>
-      <w:r>
-        <w:t>.</w:t>
+      <w:proofErr w:type="gramEnd"/>
+      <w:r>
+        <w:t>, o re-calendarizar.</w:t>
       </w:r>
     </w:p>
     <w:p>
@@ -10577,23 +10507,7 @@
         <w:spacing w:after="0"/>
       </w:pPr>
       <w:r>
-        <w:t xml:space="preserve">Revisar desarrollo de indicadores o hitos comprometidos. Ej.: </w:t>
-      </w:r>
-      <w:proofErr w:type="spellStart"/>
-      <w:r>
-        <w:t>Balanced</w:t>
-      </w:r>
-      <w:proofErr w:type="spellEnd"/>
-      <w:r>
-        <w:t xml:space="preserve"> </w:t>
-      </w:r>
-      <w:proofErr w:type="spellStart"/>
-      <w:r>
-        <w:t>Scorecard</w:t>
-      </w:r>
-      <w:proofErr w:type="spellEnd"/>
-      <w:r>
-        <w:t>, Convenio de Desempeño, entrega de Informes, etc.</w:t>
+        <w:t>Revisar desarrollo de indicadores o hitos comprometidos. Ej.: Balanced Scorecard, Convenio de Desempeño, entrega de Informes, etc.</w:t>
       </w:r>
     </w:p>
     <w:p>
@@ -10619,20 +10533,10 @@
     </w:p>
     <w:p>
       <w:pPr>
-        <w:tabs>
-          <w:tab w:val="left" w:pos="4785"/>
-        </w:tabs>
-        <w:spacing w:after="0"/>
-        <w:jc w:val="left"/>
-        <w:rPr>
-          <w:b/>
-        </w:rPr>
-      </w:pPr>
-      <w:r>
-        <w:rPr>
-          <w:b/>
-        </w:rPr>
-        <w:t>Definición de compromisos y acuerdos:</w:t>
+        <w:pStyle w:val="Ttulo"/>
+      </w:pPr>
+      <w:r>
+        <w:t>Definición de compromisos y acuerdos</w:t>
       </w:r>
     </w:p>
     <w:p>
@@ -10776,17 +10680,10 @@
     </w:p>
     <w:p>
       <w:pPr>
-        <w:spacing w:after="0"/>
-        <w:jc w:val="left"/>
-        <w:rPr>
-          <w:b/>
-        </w:rPr>
-      </w:pPr>
-      <w:r>
-        <w:rPr>
-          <w:b/>
-        </w:rPr>
-        <w:t>Recapitulación:</w:t>
+        <w:pStyle w:val="Ttulo"/>
+      </w:pPr>
+      <w:r>
+        <w:t>Recapitulación</w:t>
       </w:r>
     </w:p>
     <w:p>
@@ -10838,21 +10735,19 @@
       <w:pPr>
         <w:pStyle w:val="Ttulo1"/>
       </w:pPr>
-      <w:bookmarkStart w:id="69" w:name="_Toc528679900"/>
-      <w:bookmarkStart w:id="70" w:name="_GoBack"/>
-      <w:bookmarkEnd w:id="70"/>
+      <w:bookmarkStart w:id="70" w:name="_Toc528870899"/>
       <w:r>
         <w:lastRenderedPageBreak/>
         <w:t>Gestión de Riegos</w:t>
       </w:r>
-      <w:bookmarkEnd w:id="69"/>
+      <w:bookmarkEnd w:id="70"/>
     </w:p>
     <w:p/>
     <w:p>
       <w:pPr>
         <w:pStyle w:val="Ttulo2"/>
       </w:pPr>
-      <w:bookmarkStart w:id="71" w:name="_Toc528679901"/>
+      <w:bookmarkStart w:id="71" w:name="_Toc528870900"/>
       <w:r>
         <w:t>Objetivo</w:t>
       </w:r>
@@ -10863,7 +10758,7 @@
       <w:pPr>
         <w:pStyle w:val="Ttulo2"/>
       </w:pPr>
-      <w:bookmarkStart w:id="72" w:name="_Toc528679902"/>
+      <w:bookmarkStart w:id="72" w:name="_Toc528870901"/>
       <w:r>
         <w:t>Alcance</w:t>
       </w:r>
@@ -10890,7 +10785,7 @@
       <w:pPr>
         <w:pStyle w:val="Ttulo2"/>
       </w:pPr>
-      <w:bookmarkStart w:id="73" w:name="_Toc528679903"/>
+      <w:bookmarkStart w:id="73" w:name="_Toc528870902"/>
       <w:r>
         <w:t>Prácticas</w:t>
       </w:r>
@@ -10911,7 +10806,7 @@
       <w:pPr>
         <w:pStyle w:val="Ttulo1"/>
       </w:pPr>
-      <w:bookmarkStart w:id="74" w:name="_Toc528679904"/>
+      <w:bookmarkStart w:id="74" w:name="_Toc528870903"/>
       <w:r>
         <w:lastRenderedPageBreak/>
         <w:t>Firmas de Aceptación</w:t>
@@ -11537,10 +11432,7 @@
         <w:t xml:space="preserve"> RFI: </w:t>
       </w:r>
       <w:r>
-        <w:t>Sigla de la frase en inglés “</w:t>
-      </w:r>
-      <w:r>
-        <w:t>Request for Information”, cuya traducción es “Solicitud de Información”</w:t>
+        <w:t>Sigla de la frase en inglés “Request for Information”, cuya traducción es “Solicitud de Información”</w:t>
       </w:r>
     </w:p>
   </w:footnote>
@@ -13517,7 +13409,7 @@
   <w:abstractNum w:abstractNumId="15" w15:restartNumberingAfterBreak="0">
     <w:nsid w:val="37C41383"/>
     <w:multiLevelType w:val="multilevel"/>
-    <w:tmpl w:val="51989A08"/>
+    <w:tmpl w:val="089CBA56"/>
     <w:lvl w:ilvl="0">
       <w:start w:val="1"/>
       <w:numFmt w:val="decimal"/>
@@ -15102,12 +14994,13 @@
     <w:uiPriority w:val="9"/>
     <w:unhideWhenUsed/>
     <w:qFormat/>
-    <w:rsid w:val="00335225"/>
+    <w:rsid w:val="00E079EF"/>
     <w:pPr>
       <w:numPr>
         <w:ilvl w:val="3"/>
       </w:numPr>
-      <w:ind w:left="1021" w:hanging="1021"/>
+      <w:spacing w:after="240" w:line="240" w:lineRule="auto"/>
+      <w:ind w:left="1134" w:hanging="1134"/>
       <w:outlineLvl w:val="3"/>
     </w:pPr>
     <w:rPr>
@@ -15445,7 +15338,7 @@
     <w:basedOn w:val="Fuentedeprrafopredeter"/>
     <w:link w:val="Ttulo4"/>
     <w:uiPriority w:val="9"/>
-    <w:rsid w:val="00335225"/>
+    <w:rsid w:val="00E079EF"/>
     <w:rPr>
       <w:rFonts w:ascii="Overpass" w:eastAsiaTheme="majorEastAsia" w:hAnsi="Overpass" w:cstheme="majorBidi"/>
       <w:b/>
@@ -15639,8 +15532,9 @@
     <w:link w:val="TtuloCar"/>
     <w:uiPriority w:val="10"/>
     <w:qFormat/>
-    <w:rsid w:val="000A25CA"/>
+    <w:rsid w:val="00905C7A"/>
     <w:pPr>
+      <w:spacing w:after="120" w:line="240" w:lineRule="auto"/>
       <w:contextualSpacing/>
     </w:pPr>
     <w:rPr>
@@ -15662,7 +15556,7 @@
     <w:basedOn w:val="Fuentedeprrafopredeter"/>
     <w:link w:val="Ttulo"/>
     <w:uiPriority w:val="10"/>
-    <w:rsid w:val="000A25CA"/>
+    <w:rsid w:val="00905C7A"/>
     <w:rPr>
       <w:rFonts w:ascii="Overpass" w:eastAsiaTheme="majorEastAsia" w:hAnsi="Overpass" w:cstheme="majorBidi"/>
       <w:b/>
@@ -16123,7 +16017,7 @@
 </file>
 
 <file path=customXml/itemProps1.xml><?xml version="1.0" encoding="utf-8"?>
-<ds:datastoreItem xmlns:ds="http://schemas.openxmlformats.org/officeDocument/2006/customXml" ds:itemID="{D1C14AFA-0B1C-4933-918A-57CA1258802C}">
+<ds:datastoreItem xmlns:ds="http://schemas.openxmlformats.org/officeDocument/2006/customXml" ds:itemID="{784E904D-3ADE-4009-B61C-74CA41D28758}">
   <ds:schemaRefs>
     <ds:schemaRef ds:uri="http://schemas.openxmlformats.org/officeDocument/2006/bibliography"/>
   </ds:schemaRefs>

</xml_diff>

<commit_message>
Se agrega punto "Definir Criterios de Aceptación"
</commit_message>
<xml_diff>
--- a/2018/mnal-buenas.practicas-desarrollo.proyectos.informaticos.docx
+++ b/2018/mnal-buenas.practicas-desarrollo.proyectos.informaticos.docx
@@ -498,7 +498,7 @@
         </w:rPr>
         <w:fldChar w:fldCharType="separate"/>
       </w:r>
-      <w:hyperlink w:anchor="_Toc529131771" w:history="1">
+      <w:hyperlink w:anchor="_Toc529132399" w:history="1">
         <w:r>
           <w:rPr>
             <w:rStyle w:val="Hipervnculo"/>
@@ -543,7 +543,7 @@
             <w:noProof/>
             <w:webHidden/>
           </w:rPr>
-          <w:instrText xml:space="preserve"> PAGEREF _Toc529131771 \h </w:instrText>
+          <w:instrText xml:space="preserve"> PAGEREF _Toc529132399 \h </w:instrText>
         </w:r>
         <w:r>
           <w:rPr>
@@ -586,7 +586,7 @@
           <w:lang w:eastAsia="es-CL"/>
         </w:rPr>
       </w:pPr>
-      <w:hyperlink w:anchor="_Toc529131772" w:history="1">
+      <w:hyperlink w:anchor="_Toc529132400" w:history="1">
         <w:r>
           <w:rPr>
             <w:rStyle w:val="Hipervnculo"/>
@@ -631,7 +631,7 @@
             <w:noProof/>
             <w:webHidden/>
           </w:rPr>
-          <w:instrText xml:space="preserve"> PAGEREF _Toc529131772 \h </w:instrText>
+          <w:instrText xml:space="preserve"> PAGEREF _Toc529132400 \h </w:instrText>
         </w:r>
         <w:r>
           <w:rPr>
@@ -674,7 +674,7 @@
           <w:lang w:eastAsia="es-CL"/>
         </w:rPr>
       </w:pPr>
-      <w:hyperlink w:anchor="_Toc529131773" w:history="1">
+      <w:hyperlink w:anchor="_Toc529132401" w:history="1">
         <w:r>
           <w:rPr>
             <w:rStyle w:val="Hipervnculo"/>
@@ -719,7 +719,7 @@
             <w:noProof/>
             <w:webHidden/>
           </w:rPr>
-          <w:instrText xml:space="preserve"> PAGEREF _Toc529131773 \h </w:instrText>
+          <w:instrText xml:space="preserve"> PAGEREF _Toc529132401 \h </w:instrText>
         </w:r>
         <w:r>
           <w:rPr>
@@ -762,7 +762,7 @@
           <w:lang w:eastAsia="es-CL"/>
         </w:rPr>
       </w:pPr>
-      <w:hyperlink w:anchor="_Toc529131774" w:history="1">
+      <w:hyperlink w:anchor="_Toc529132402" w:history="1">
         <w:r>
           <w:rPr>
             <w:rStyle w:val="Hipervnculo"/>
@@ -807,7 +807,7 @@
             <w:noProof/>
             <w:webHidden/>
           </w:rPr>
-          <w:instrText xml:space="preserve"> PAGEREF _Toc529131774 \h </w:instrText>
+          <w:instrText xml:space="preserve"> PAGEREF _Toc529132402 \h </w:instrText>
         </w:r>
         <w:r>
           <w:rPr>
@@ -848,7 +848,7 @@
           <w:lang w:eastAsia="es-CL"/>
         </w:rPr>
       </w:pPr>
-      <w:hyperlink w:anchor="_Toc529131775" w:history="1">
+      <w:hyperlink w:anchor="_Toc529132403" w:history="1">
         <w:r>
           <w:rPr>
             <w:rStyle w:val="Hipervnculo"/>
@@ -886,7 +886,7 @@
           <w:rPr>
             <w:webHidden/>
           </w:rPr>
-          <w:instrText xml:space="preserve"> PAGEREF _Toc529131775 \h </w:instrText>
+          <w:instrText xml:space="preserve"> PAGEREF _Toc529132403 \h </w:instrText>
         </w:r>
         <w:r>
           <w:rPr>
@@ -923,7 +923,7 @@
           <w:lang w:eastAsia="es-CL"/>
         </w:rPr>
       </w:pPr>
-      <w:hyperlink w:anchor="_Toc529131776" w:history="1">
+      <w:hyperlink w:anchor="_Toc529132404" w:history="1">
         <w:r>
           <w:rPr>
             <w:rStyle w:val="Hipervnculo"/>
@@ -961,7 +961,7 @@
           <w:rPr>
             <w:webHidden/>
           </w:rPr>
-          <w:instrText xml:space="preserve"> PAGEREF _Toc529131776 \h </w:instrText>
+          <w:instrText xml:space="preserve"> PAGEREF _Toc529132404 \h </w:instrText>
         </w:r>
         <w:r>
           <w:rPr>
@@ -998,7 +998,7 @@
           <w:lang w:eastAsia="es-CL"/>
         </w:rPr>
       </w:pPr>
-      <w:hyperlink w:anchor="_Toc529131777" w:history="1">
+      <w:hyperlink w:anchor="_Toc529132405" w:history="1">
         <w:r>
           <w:rPr>
             <w:rStyle w:val="Hipervnculo"/>
@@ -1036,7 +1036,7 @@
           <w:rPr>
             <w:webHidden/>
           </w:rPr>
-          <w:instrText xml:space="preserve"> PAGEREF _Toc529131777 \h </w:instrText>
+          <w:instrText xml:space="preserve"> PAGEREF _Toc529132405 \h </w:instrText>
         </w:r>
         <w:r>
           <w:rPr>
@@ -1073,7 +1073,7 @@
           <w:lang w:eastAsia="es-CL"/>
         </w:rPr>
       </w:pPr>
-      <w:hyperlink w:anchor="_Toc529131778" w:history="1">
+      <w:hyperlink w:anchor="_Toc529132406" w:history="1">
         <w:r>
           <w:rPr>
             <w:rStyle w:val="Hipervnculo"/>
@@ -1111,7 +1111,7 @@
           <w:rPr>
             <w:webHidden/>
           </w:rPr>
-          <w:instrText xml:space="preserve"> PAGEREF _Toc529131778 \h </w:instrText>
+          <w:instrText xml:space="preserve"> PAGEREF _Toc529132406 \h </w:instrText>
         </w:r>
         <w:r>
           <w:rPr>
@@ -1148,7 +1148,7 @@
           <w:lang w:eastAsia="es-CL"/>
         </w:rPr>
       </w:pPr>
-      <w:hyperlink w:anchor="_Toc529131779" w:history="1">
+      <w:hyperlink w:anchor="_Toc529132407" w:history="1">
         <w:r>
           <w:rPr>
             <w:rStyle w:val="Hipervnculo"/>
@@ -1186,7 +1186,7 @@
           <w:rPr>
             <w:webHidden/>
           </w:rPr>
-          <w:instrText xml:space="preserve"> PAGEREF _Toc529131779 \h </w:instrText>
+          <w:instrText xml:space="preserve"> PAGEREF _Toc529132407 \h </w:instrText>
         </w:r>
         <w:r>
           <w:rPr>
@@ -1223,7 +1223,7 @@
           <w:lang w:eastAsia="es-CL"/>
         </w:rPr>
       </w:pPr>
-      <w:hyperlink w:anchor="_Toc529131780" w:history="1">
+      <w:hyperlink w:anchor="_Toc529132408" w:history="1">
         <w:r>
           <w:rPr>
             <w:rStyle w:val="Hipervnculo"/>
@@ -1261,7 +1261,7 @@
           <w:rPr>
             <w:webHidden/>
           </w:rPr>
-          <w:instrText xml:space="preserve"> PAGEREF _Toc529131780 \h </w:instrText>
+          <w:instrText xml:space="preserve"> PAGEREF _Toc529132408 \h </w:instrText>
         </w:r>
         <w:r>
           <w:rPr>
@@ -1300,7 +1300,7 @@
           <w:lang w:eastAsia="es-CL"/>
         </w:rPr>
       </w:pPr>
-      <w:hyperlink w:anchor="_Toc529131781" w:history="1">
+      <w:hyperlink w:anchor="_Toc529132409" w:history="1">
         <w:r>
           <w:rPr>
             <w:rStyle w:val="Hipervnculo"/>
@@ -1345,7 +1345,7 @@
             <w:noProof/>
             <w:webHidden/>
           </w:rPr>
-          <w:instrText xml:space="preserve"> PAGEREF _Toc529131781 \h </w:instrText>
+          <w:instrText xml:space="preserve"> PAGEREF _Toc529132409 \h </w:instrText>
         </w:r>
         <w:r>
           <w:rPr>
@@ -1386,7 +1386,7 @@
           <w:lang w:eastAsia="es-CL"/>
         </w:rPr>
       </w:pPr>
-      <w:hyperlink w:anchor="_Toc529131782" w:history="1">
+      <w:hyperlink w:anchor="_Toc529132410" w:history="1">
         <w:r>
           <w:rPr>
             <w:rStyle w:val="Hipervnculo"/>
@@ -1424,7 +1424,7 @@
           <w:rPr>
             <w:webHidden/>
           </w:rPr>
-          <w:instrText xml:space="preserve"> PAGEREF _Toc529131782 \h </w:instrText>
+          <w:instrText xml:space="preserve"> PAGEREF _Toc529132410 \h </w:instrText>
         </w:r>
         <w:r>
           <w:rPr>
@@ -1461,7 +1461,7 @@
           <w:lang w:eastAsia="es-CL"/>
         </w:rPr>
       </w:pPr>
-      <w:hyperlink w:anchor="_Toc529131783" w:history="1">
+      <w:hyperlink w:anchor="_Toc529132411" w:history="1">
         <w:r>
           <w:rPr>
             <w:rStyle w:val="Hipervnculo"/>
@@ -1499,7 +1499,7 @@
           <w:rPr>
             <w:webHidden/>
           </w:rPr>
-          <w:instrText xml:space="preserve"> PAGEREF _Toc529131783 \h </w:instrText>
+          <w:instrText xml:space="preserve"> PAGEREF _Toc529132411 \h </w:instrText>
         </w:r>
         <w:r>
           <w:rPr>
@@ -1536,7 +1536,7 @@
           <w:lang w:eastAsia="es-CL"/>
         </w:rPr>
       </w:pPr>
-      <w:hyperlink w:anchor="_Toc529131784" w:history="1">
+      <w:hyperlink w:anchor="_Toc529132412" w:history="1">
         <w:r>
           <w:rPr>
             <w:rStyle w:val="Hipervnculo"/>
@@ -1574,7 +1574,7 @@
           <w:rPr>
             <w:webHidden/>
           </w:rPr>
-          <w:instrText xml:space="preserve"> PAGEREF _Toc529131784 \h </w:instrText>
+          <w:instrText xml:space="preserve"> PAGEREF _Toc529132412 \h </w:instrText>
         </w:r>
         <w:r>
           <w:rPr>
@@ -1608,7 +1608,7 @@
           <w:rFonts w:asciiTheme="minorHAnsi" w:hAnsiTheme="minorHAnsi"/>
         </w:rPr>
       </w:pPr>
-      <w:hyperlink w:anchor="_Toc529131785" w:history="1">
+      <w:hyperlink w:anchor="_Toc529132413" w:history="1">
         <w:r>
           <w:rPr>
             <w:rStyle w:val="Hipervnculo"/>
@@ -1643,7 +1643,7 @@
           <w:rPr>
             <w:webHidden/>
           </w:rPr>
-          <w:instrText xml:space="preserve"> PAGEREF _Toc529131785 \h </w:instrText>
+          <w:instrText xml:space="preserve"> PAGEREF _Toc529132413 \h </w:instrText>
         </w:r>
         <w:r>
           <w:rPr>
@@ -1677,7 +1677,7 @@
           <w:rFonts w:asciiTheme="minorHAnsi" w:hAnsiTheme="minorHAnsi"/>
         </w:rPr>
       </w:pPr>
-      <w:hyperlink w:anchor="_Toc529131786" w:history="1">
+      <w:hyperlink w:anchor="_Toc529132414" w:history="1">
         <w:r>
           <w:rPr>
             <w:rStyle w:val="Hipervnculo"/>
@@ -1712,7 +1712,7 @@
           <w:rPr>
             <w:webHidden/>
           </w:rPr>
-          <w:instrText xml:space="preserve"> PAGEREF _Toc529131786 \h </w:instrText>
+          <w:instrText xml:space="preserve"> PAGEREF _Toc529132414 \h </w:instrText>
         </w:r>
         <w:r>
           <w:rPr>
@@ -1746,7 +1746,7 @@
           <w:rFonts w:asciiTheme="minorHAnsi" w:hAnsiTheme="minorHAnsi"/>
         </w:rPr>
       </w:pPr>
-      <w:hyperlink w:anchor="_Toc529131787" w:history="1">
+      <w:hyperlink w:anchor="_Toc529132415" w:history="1">
         <w:r>
           <w:rPr>
             <w:rStyle w:val="Hipervnculo"/>
@@ -1781,7 +1781,7 @@
           <w:rPr>
             <w:webHidden/>
           </w:rPr>
-          <w:instrText xml:space="preserve"> PAGEREF _Toc529131787 \h </w:instrText>
+          <w:instrText xml:space="preserve"> PAGEREF _Toc529132415 \h </w:instrText>
         </w:r>
         <w:r>
           <w:rPr>
@@ -1815,7 +1815,7 @@
           <w:rFonts w:asciiTheme="minorHAnsi" w:hAnsiTheme="minorHAnsi"/>
         </w:rPr>
       </w:pPr>
-      <w:hyperlink w:anchor="_Toc529131788" w:history="1">
+      <w:hyperlink w:anchor="_Toc529132416" w:history="1">
         <w:r>
           <w:rPr>
             <w:rStyle w:val="Hipervnculo"/>
@@ -1850,7 +1850,7 @@
           <w:rPr>
             <w:webHidden/>
           </w:rPr>
-          <w:instrText xml:space="preserve"> PAGEREF _Toc529131788 \h </w:instrText>
+          <w:instrText xml:space="preserve"> PAGEREF _Toc529132416 \h </w:instrText>
         </w:r>
         <w:r>
           <w:rPr>
@@ -1884,7 +1884,7 @@
           <w:rFonts w:asciiTheme="minorHAnsi" w:hAnsiTheme="minorHAnsi"/>
         </w:rPr>
       </w:pPr>
-      <w:hyperlink w:anchor="_Toc529131789" w:history="1">
+      <w:hyperlink w:anchor="_Toc529132417" w:history="1">
         <w:r>
           <w:rPr>
             <w:rStyle w:val="Hipervnculo"/>
@@ -1919,7 +1919,7 @@
           <w:rPr>
             <w:webHidden/>
           </w:rPr>
-          <w:instrText xml:space="preserve"> PAGEREF _Toc529131789 \h </w:instrText>
+          <w:instrText xml:space="preserve"> PAGEREF _Toc529132417 \h </w:instrText>
         </w:r>
         <w:r>
           <w:rPr>
@@ -1953,7 +1953,7 @@
           <w:rFonts w:asciiTheme="minorHAnsi" w:hAnsiTheme="minorHAnsi"/>
         </w:rPr>
       </w:pPr>
-      <w:hyperlink w:anchor="_Toc529131790" w:history="1">
+      <w:hyperlink w:anchor="_Toc529132418" w:history="1">
         <w:r>
           <w:rPr>
             <w:rStyle w:val="Hipervnculo"/>
@@ -1988,7 +1988,7 @@
           <w:rPr>
             <w:webHidden/>
           </w:rPr>
-          <w:instrText xml:space="preserve"> PAGEREF _Toc529131790 \h </w:instrText>
+          <w:instrText xml:space="preserve"> PAGEREF _Toc529132418 \h </w:instrText>
         </w:r>
         <w:r>
           <w:rPr>
@@ -2022,7 +2022,7 @@
           <w:rFonts w:asciiTheme="minorHAnsi" w:hAnsiTheme="minorHAnsi"/>
         </w:rPr>
       </w:pPr>
-      <w:hyperlink w:anchor="_Toc529131791" w:history="1">
+      <w:hyperlink w:anchor="_Toc529132419" w:history="1">
         <w:r>
           <w:rPr>
             <w:rStyle w:val="Hipervnculo"/>
@@ -2057,7 +2057,7 @@
           <w:rPr>
             <w:webHidden/>
           </w:rPr>
-          <w:instrText xml:space="preserve"> PAGEREF _Toc529131791 \h </w:instrText>
+          <w:instrText xml:space="preserve"> PAGEREF _Toc529132419 \h </w:instrText>
         </w:r>
         <w:r>
           <w:rPr>
@@ -2091,7 +2091,7 @@
           <w:rFonts w:asciiTheme="minorHAnsi" w:hAnsiTheme="minorHAnsi"/>
         </w:rPr>
       </w:pPr>
-      <w:hyperlink w:anchor="_Toc529131792" w:history="1">
+      <w:hyperlink w:anchor="_Toc529132420" w:history="1">
         <w:r>
           <w:rPr>
             <w:rStyle w:val="Hipervnculo"/>
@@ -2126,7 +2126,76 @@
           <w:rPr>
             <w:webHidden/>
           </w:rPr>
-          <w:instrText xml:space="preserve"> PAGEREF _Toc529131792 \h </w:instrText>
+          <w:instrText xml:space="preserve"> PAGEREF _Toc529132420 \h </w:instrText>
+        </w:r>
+        <w:r>
+          <w:rPr>
+            <w:webHidden/>
+          </w:rPr>
+        </w:r>
+        <w:r>
+          <w:rPr>
+            <w:webHidden/>
+          </w:rPr>
+          <w:fldChar w:fldCharType="separate"/>
+        </w:r>
+        <w:r>
+          <w:rPr>
+            <w:webHidden/>
+          </w:rPr>
+          <w:t>30</w:t>
+        </w:r>
+        <w:r>
+          <w:rPr>
+            <w:webHidden/>
+          </w:rPr>
+          <w:fldChar w:fldCharType="end"/>
+        </w:r>
+      </w:hyperlink>
+    </w:p>
+    <w:p>
+      <w:pPr>
+        <w:pStyle w:val="TDC3"/>
+        <w:rPr>
+          <w:rFonts w:asciiTheme="minorHAnsi" w:hAnsiTheme="minorHAnsi"/>
+        </w:rPr>
+      </w:pPr>
+      <w:hyperlink w:anchor="_Toc529132421" w:history="1">
+        <w:r>
+          <w:rPr>
+            <w:rStyle w:val="Hipervnculo"/>
+          </w:rPr>
+          <w:t>5.3.9</w:t>
+        </w:r>
+        <w:r>
+          <w:rPr>
+            <w:rFonts w:asciiTheme="minorHAnsi" w:hAnsiTheme="minorHAnsi"/>
+          </w:rPr>
+          <w:tab/>
+        </w:r>
+        <w:r>
+          <w:rPr>
+            <w:rStyle w:val="Hipervnculo"/>
+          </w:rPr>
+          <w:t>Contratación del Proveedor</w:t>
+        </w:r>
+        <w:r>
+          <w:rPr>
+            <w:webHidden/>
+          </w:rPr>
+          <w:tab/>
+        </w:r>
+        <w:r>
+          <w:rPr>
+            <w:webHidden/>
+          </w:rPr>
+          <w:fldChar w:fldCharType="begin"/>
+        </w:r>
+        <w:r>
+          <w:rPr>
+            <w:webHidden/>
+          </w:rPr>
+          <w:instrText xml:space="preserve"> PAGEREF _Toc529132421 \h </w:instrText>
         </w:r>
         <w:r>
           <w:rPr>
@@ -2165,7 +2234,7 @@
           <w:lang w:eastAsia="es-CL"/>
         </w:rPr>
       </w:pPr>
-      <w:hyperlink w:anchor="_Toc529131793" w:history="1">
+      <w:hyperlink w:anchor="_Toc529132422" w:history="1">
         <w:r>
           <w:rPr>
             <w:rStyle w:val="Hipervnculo"/>
@@ -2210,7 +2279,7 @@
             <w:noProof/>
             <w:webHidden/>
           </w:rPr>
-          <w:instrText xml:space="preserve"> PAGEREF _Toc529131793 \h </w:instrText>
+          <w:instrText xml:space="preserve"> PAGEREF _Toc529132422 \h </w:instrText>
         </w:r>
         <w:r>
           <w:rPr>
@@ -2230,7 +2299,7 @@
             <w:noProof/>
             <w:webHidden/>
           </w:rPr>
-          <w:t>31</w:t>
+          <w:t>32</w:t>
         </w:r>
         <w:r>
           <w:rPr>
@@ -2251,7 +2320,7 @@
           <w:lang w:eastAsia="es-CL"/>
         </w:rPr>
       </w:pPr>
-      <w:hyperlink w:anchor="_Toc529131794" w:history="1">
+      <w:hyperlink w:anchor="_Toc529132423" w:history="1">
         <w:r>
           <w:rPr>
             <w:rStyle w:val="Hipervnculo"/>
@@ -2289,7 +2358,7 @@
           <w:rPr>
             <w:webHidden/>
           </w:rPr>
-          <w:instrText xml:space="preserve"> PAGEREF _Toc529131794 \h </w:instrText>
+          <w:instrText xml:space="preserve"> PAGEREF _Toc529132423 \h </w:instrText>
         </w:r>
         <w:r>
           <w:rPr>
@@ -2306,7 +2375,7 @@
           <w:rPr>
             <w:webHidden/>
           </w:rPr>
-          <w:t>31</w:t>
+          <w:t>32</w:t>
         </w:r>
         <w:r>
           <w:rPr>
@@ -2326,7 +2395,7 @@
           <w:lang w:eastAsia="es-CL"/>
         </w:rPr>
       </w:pPr>
-      <w:hyperlink w:anchor="_Toc529131795" w:history="1">
+      <w:hyperlink w:anchor="_Toc529132424" w:history="1">
         <w:r>
           <w:rPr>
             <w:rStyle w:val="Hipervnculo"/>
@@ -2364,7 +2433,7 @@
           <w:rPr>
             <w:webHidden/>
           </w:rPr>
-          <w:instrText xml:space="preserve"> PAGEREF _Toc529131795 \h </w:instrText>
+          <w:instrText xml:space="preserve"> PAGEREF _Toc529132424 \h </w:instrText>
         </w:r>
         <w:r>
           <w:rPr>
@@ -2381,7 +2450,7 @@
           <w:rPr>
             <w:webHidden/>
           </w:rPr>
-          <w:t>31</w:t>
+          <w:t>32</w:t>
         </w:r>
         <w:r>
           <w:rPr>
@@ -2401,7 +2470,7 @@
           <w:lang w:eastAsia="es-CL"/>
         </w:rPr>
       </w:pPr>
-      <w:hyperlink w:anchor="_Toc529131796" w:history="1">
+      <w:hyperlink w:anchor="_Toc529132425" w:history="1">
         <w:r>
           <w:rPr>
             <w:rStyle w:val="Hipervnculo"/>
@@ -2439,7 +2508,7 @@
           <w:rPr>
             <w:webHidden/>
           </w:rPr>
-          <w:instrText xml:space="preserve"> PAGEREF _Toc529131796 \h </w:instrText>
+          <w:instrText xml:space="preserve"> PAGEREF _Toc529132425 \h </w:instrText>
         </w:r>
         <w:r>
           <w:rPr>
@@ -2456,7 +2525,7 @@
           <w:rPr>
             <w:webHidden/>
           </w:rPr>
-          <w:t>31</w:t>
+          <w:t>32</w:t>
         </w:r>
         <w:r>
           <w:rPr>
@@ -2473,7 +2542,7 @@
           <w:rFonts w:asciiTheme="minorHAnsi" w:hAnsiTheme="minorHAnsi"/>
         </w:rPr>
       </w:pPr>
-      <w:hyperlink w:anchor="_Toc529131797" w:history="1">
+      <w:hyperlink w:anchor="_Toc529132426" w:history="1">
         <w:r>
           <w:rPr>
             <w:rStyle w:val="Hipervnculo"/>
@@ -2508,7 +2577,7 @@
           <w:rPr>
             <w:webHidden/>
           </w:rPr>
-          <w:instrText xml:space="preserve"> PAGEREF _Toc529131797 \h </w:instrText>
+          <w:instrText xml:space="preserve"> PAGEREF _Toc529132426 \h </w:instrText>
         </w:r>
         <w:r>
           <w:rPr>
@@ -2525,7 +2594,7 @@
           <w:rPr>
             <w:webHidden/>
           </w:rPr>
-          <w:t>31</w:t>
+          <w:t>32</w:t>
         </w:r>
         <w:r>
           <w:rPr>
@@ -2542,7 +2611,7 @@
           <w:rFonts w:asciiTheme="minorHAnsi" w:hAnsiTheme="minorHAnsi"/>
         </w:rPr>
       </w:pPr>
-      <w:hyperlink w:anchor="_Toc529131798" w:history="1">
+      <w:hyperlink w:anchor="_Toc529132427" w:history="1">
         <w:r>
           <w:rPr>
             <w:rStyle w:val="Hipervnculo"/>
@@ -2577,7 +2646,7 @@
           <w:rPr>
             <w:webHidden/>
           </w:rPr>
-          <w:instrText xml:space="preserve"> PAGEREF _Toc529131798 \h </w:instrText>
+          <w:instrText xml:space="preserve"> PAGEREF _Toc529132427 \h </w:instrText>
         </w:r>
         <w:r>
           <w:rPr>
@@ -2594,7 +2663,7 @@
           <w:rPr>
             <w:webHidden/>
           </w:rPr>
-          <w:t>31</w:t>
+          <w:t>32</w:t>
         </w:r>
         <w:r>
           <w:rPr>
@@ -2611,7 +2680,7 @@
           <w:rFonts w:asciiTheme="minorHAnsi" w:hAnsiTheme="minorHAnsi"/>
         </w:rPr>
       </w:pPr>
-      <w:hyperlink w:anchor="_Toc529131799" w:history="1">
+      <w:hyperlink w:anchor="_Toc529132428" w:history="1">
         <w:r>
           <w:rPr>
             <w:rStyle w:val="Hipervnculo"/>
@@ -2646,7 +2715,7 @@
           <w:rPr>
             <w:webHidden/>
           </w:rPr>
-          <w:instrText xml:space="preserve"> PAGEREF _Toc529131799 \h </w:instrText>
+          <w:instrText xml:space="preserve"> PAGEREF _Toc529132428 \h </w:instrText>
         </w:r>
         <w:r>
           <w:rPr>
@@ -2663,7 +2732,7 @@
           <w:rPr>
             <w:webHidden/>
           </w:rPr>
-          <w:t>31</w:t>
+          <w:t>32</w:t>
         </w:r>
         <w:r>
           <w:rPr>
@@ -2680,7 +2749,7 @@
           <w:rFonts w:asciiTheme="minorHAnsi" w:hAnsiTheme="minorHAnsi"/>
         </w:rPr>
       </w:pPr>
-      <w:hyperlink w:anchor="_Toc529131800" w:history="1">
+      <w:hyperlink w:anchor="_Toc529132429" w:history="1">
         <w:r>
           <w:rPr>
             <w:rStyle w:val="Hipervnculo"/>
@@ -2715,7 +2784,7 @@
           <w:rPr>
             <w:webHidden/>
           </w:rPr>
-          <w:instrText xml:space="preserve"> PAGEREF _Toc529131800 \h </w:instrText>
+          <w:instrText xml:space="preserve"> PAGEREF _Toc529132429 \h </w:instrText>
         </w:r>
         <w:r>
           <w:rPr>
@@ -2732,7 +2801,7 @@
           <w:rPr>
             <w:webHidden/>
           </w:rPr>
-          <w:t>31</w:t>
+          <w:t>32</w:t>
         </w:r>
         <w:r>
           <w:rPr>
@@ -2749,7 +2818,7 @@
           <w:rFonts w:asciiTheme="minorHAnsi" w:hAnsiTheme="minorHAnsi"/>
         </w:rPr>
       </w:pPr>
-      <w:hyperlink w:anchor="_Toc529131801" w:history="1">
+      <w:hyperlink w:anchor="_Toc529132430" w:history="1">
         <w:r>
           <w:rPr>
             <w:rStyle w:val="Hipervnculo"/>
@@ -2784,7 +2853,7 @@
           <w:rPr>
             <w:webHidden/>
           </w:rPr>
-          <w:instrText xml:space="preserve"> PAGEREF _Toc529131801 \h </w:instrText>
+          <w:instrText xml:space="preserve"> PAGEREF _Toc529132430 \h </w:instrText>
         </w:r>
         <w:r>
           <w:rPr>
@@ -2801,7 +2870,7 @@
           <w:rPr>
             <w:webHidden/>
           </w:rPr>
-          <w:t>31</w:t>
+          <w:t>32</w:t>
         </w:r>
         <w:r>
           <w:rPr>
@@ -2818,7 +2887,7 @@
           <w:rFonts w:asciiTheme="minorHAnsi" w:hAnsiTheme="minorHAnsi"/>
         </w:rPr>
       </w:pPr>
-      <w:hyperlink w:anchor="_Toc529131802" w:history="1">
+      <w:hyperlink w:anchor="_Toc529132431" w:history="1">
         <w:r>
           <w:rPr>
             <w:rStyle w:val="Hipervnculo"/>
@@ -2853,7 +2922,7 @@
           <w:rPr>
             <w:webHidden/>
           </w:rPr>
-          <w:instrText xml:space="preserve"> PAGEREF _Toc529131802 \h </w:instrText>
+          <w:instrText xml:space="preserve"> PAGEREF _Toc529132431 \h </w:instrText>
         </w:r>
         <w:r>
           <w:rPr>
@@ -2870,7 +2939,7 @@
           <w:rPr>
             <w:webHidden/>
           </w:rPr>
-          <w:t>31</w:t>
+          <w:t>32</w:t>
         </w:r>
         <w:r>
           <w:rPr>
@@ -2892,7 +2961,7 @@
           <w:lang w:eastAsia="es-CL"/>
         </w:rPr>
       </w:pPr>
-      <w:hyperlink w:anchor="_Toc529131803" w:history="1">
+      <w:hyperlink w:anchor="_Toc529132432" w:history="1">
         <w:r>
           <w:rPr>
             <w:rStyle w:val="Hipervnculo"/>
@@ -2937,7 +3006,7 @@
             <w:noProof/>
             <w:webHidden/>
           </w:rPr>
-          <w:instrText xml:space="preserve"> PAGEREF _Toc529131803 \h </w:instrText>
+          <w:instrText xml:space="preserve"> PAGEREF _Toc529132432 \h </w:instrText>
         </w:r>
         <w:r>
           <w:rPr>
@@ -2957,7 +3026,7 @@
             <w:noProof/>
             <w:webHidden/>
           </w:rPr>
-          <w:t>32</w:t>
+          <w:t>33</w:t>
         </w:r>
         <w:r>
           <w:rPr>
@@ -2978,7 +3047,7 @@
           <w:lang w:eastAsia="es-CL"/>
         </w:rPr>
       </w:pPr>
-      <w:hyperlink w:anchor="_Toc529131804" w:history="1">
+      <w:hyperlink w:anchor="_Toc529132433" w:history="1">
         <w:r>
           <w:rPr>
             <w:rStyle w:val="Hipervnculo"/>
@@ -3016,7 +3085,7 @@
           <w:rPr>
             <w:webHidden/>
           </w:rPr>
-          <w:instrText xml:space="preserve"> PAGEREF _Toc529131804 \h </w:instrText>
+          <w:instrText xml:space="preserve"> PAGEREF _Toc529132433 \h </w:instrText>
         </w:r>
         <w:r>
           <w:rPr>
@@ -3033,7 +3102,7 @@
           <w:rPr>
             <w:webHidden/>
           </w:rPr>
-          <w:t>32</w:t>
+          <w:t>33</w:t>
         </w:r>
         <w:r>
           <w:rPr>
@@ -3053,7 +3122,7 @@
           <w:lang w:eastAsia="es-CL"/>
         </w:rPr>
       </w:pPr>
-      <w:hyperlink w:anchor="_Toc529131805" w:history="1">
+      <w:hyperlink w:anchor="_Toc529132434" w:history="1">
         <w:r>
           <w:rPr>
             <w:rStyle w:val="Hipervnculo"/>
@@ -3091,7 +3160,7 @@
           <w:rPr>
             <w:webHidden/>
           </w:rPr>
-          <w:instrText xml:space="preserve"> PAGEREF _Toc529131805 \h </w:instrText>
+          <w:instrText xml:space="preserve"> PAGEREF _Toc529132434 \h </w:instrText>
         </w:r>
         <w:r>
           <w:rPr>
@@ -3108,7 +3177,7 @@
           <w:rPr>
             <w:webHidden/>
           </w:rPr>
-          <w:t>32</w:t>
+          <w:t>33</w:t>
         </w:r>
         <w:r>
           <w:rPr>
@@ -3128,7 +3197,7 @@
           <w:lang w:eastAsia="es-CL"/>
         </w:rPr>
       </w:pPr>
-      <w:hyperlink w:anchor="_Toc529131806" w:history="1">
+      <w:hyperlink w:anchor="_Toc529132435" w:history="1">
         <w:r>
           <w:rPr>
             <w:rStyle w:val="Hipervnculo"/>
@@ -3166,7 +3235,7 @@
           <w:rPr>
             <w:webHidden/>
           </w:rPr>
-          <w:instrText xml:space="preserve"> PAGEREF _Toc529131806 \h </w:instrText>
+          <w:instrText xml:space="preserve"> PAGEREF _Toc529132435 \h </w:instrText>
         </w:r>
         <w:r>
           <w:rPr>
@@ -3183,7 +3252,7 @@
           <w:rPr>
             <w:webHidden/>
           </w:rPr>
-          <w:t>32</w:t>
+          <w:t>33</w:t>
         </w:r>
         <w:r>
           <w:rPr>
@@ -3200,7 +3269,7 @@
           <w:rFonts w:asciiTheme="minorHAnsi" w:hAnsiTheme="minorHAnsi"/>
         </w:rPr>
       </w:pPr>
-      <w:hyperlink w:anchor="_Toc529131807" w:history="1">
+      <w:hyperlink w:anchor="_Toc529132436" w:history="1">
         <w:r>
           <w:rPr>
             <w:rStyle w:val="Hipervnculo"/>
@@ -3235,7 +3304,7 @@
           <w:rPr>
             <w:webHidden/>
           </w:rPr>
-          <w:instrText xml:space="preserve"> PAGEREF _Toc529131807 \h </w:instrText>
+          <w:instrText xml:space="preserve"> PAGEREF _Toc529132436 \h </w:instrText>
         </w:r>
         <w:r>
           <w:rPr>
@@ -3252,7 +3321,7 @@
           <w:rPr>
             <w:webHidden/>
           </w:rPr>
-          <w:t>32</w:t>
+          <w:t>33</w:t>
         </w:r>
         <w:r>
           <w:rPr>
@@ -3269,7 +3338,7 @@
           <w:rFonts w:asciiTheme="minorHAnsi" w:hAnsiTheme="minorHAnsi"/>
         </w:rPr>
       </w:pPr>
-      <w:hyperlink w:anchor="_Toc529131808" w:history="1">
+      <w:hyperlink w:anchor="_Toc529132437" w:history="1">
         <w:r>
           <w:rPr>
             <w:rStyle w:val="Hipervnculo"/>
@@ -3304,7 +3373,7 @@
           <w:rPr>
             <w:webHidden/>
           </w:rPr>
-          <w:instrText xml:space="preserve"> PAGEREF _Toc529131808 \h </w:instrText>
+          <w:instrText xml:space="preserve"> PAGEREF _Toc529132437 \h </w:instrText>
         </w:r>
         <w:r>
           <w:rPr>
@@ -3321,7 +3390,7 @@
           <w:rPr>
             <w:webHidden/>
           </w:rPr>
-          <w:t>32</w:t>
+          <w:t>33</w:t>
         </w:r>
         <w:r>
           <w:rPr>
@@ -3338,7 +3407,7 @@
           <w:rFonts w:asciiTheme="minorHAnsi" w:hAnsiTheme="minorHAnsi"/>
         </w:rPr>
       </w:pPr>
-      <w:hyperlink w:anchor="_Toc529131809" w:history="1">
+      <w:hyperlink w:anchor="_Toc529132438" w:history="1">
         <w:r>
           <w:rPr>
             <w:rStyle w:val="Hipervnculo"/>
@@ -3373,7 +3442,7 @@
           <w:rPr>
             <w:webHidden/>
           </w:rPr>
-          <w:instrText xml:space="preserve"> PAGEREF _Toc529131809 \h </w:instrText>
+          <w:instrText xml:space="preserve"> PAGEREF _Toc529132438 \h </w:instrText>
         </w:r>
         <w:r>
           <w:rPr>
@@ -3390,7 +3459,7 @@
           <w:rPr>
             <w:webHidden/>
           </w:rPr>
-          <w:t>32</w:t>
+          <w:t>33</w:t>
         </w:r>
         <w:r>
           <w:rPr>
@@ -3407,7 +3476,7 @@
           <w:rFonts w:asciiTheme="minorHAnsi" w:hAnsiTheme="minorHAnsi"/>
         </w:rPr>
       </w:pPr>
-      <w:hyperlink w:anchor="_Toc529131810" w:history="1">
+      <w:hyperlink w:anchor="_Toc529132439" w:history="1">
         <w:r>
           <w:rPr>
             <w:rStyle w:val="Hipervnculo"/>
@@ -3442,7 +3511,7 @@
           <w:rPr>
             <w:webHidden/>
           </w:rPr>
-          <w:instrText xml:space="preserve"> PAGEREF _Toc529131810 \h </w:instrText>
+          <w:instrText xml:space="preserve"> PAGEREF _Toc529132439 \h </w:instrText>
         </w:r>
         <w:r>
           <w:rPr>
@@ -3459,7 +3528,7 @@
           <w:rPr>
             <w:webHidden/>
           </w:rPr>
-          <w:t>32</w:t>
+          <w:t>33</w:t>
         </w:r>
         <w:r>
           <w:rPr>
@@ -3476,7 +3545,7 @@
           <w:rFonts w:asciiTheme="minorHAnsi" w:hAnsiTheme="minorHAnsi"/>
         </w:rPr>
       </w:pPr>
-      <w:hyperlink w:anchor="_Toc529131811" w:history="1">
+      <w:hyperlink w:anchor="_Toc529132440" w:history="1">
         <w:r>
           <w:rPr>
             <w:rStyle w:val="Hipervnculo"/>
@@ -3511,7 +3580,7 @@
           <w:rPr>
             <w:webHidden/>
           </w:rPr>
-          <w:instrText xml:space="preserve"> PAGEREF _Toc529131811 \h </w:instrText>
+          <w:instrText xml:space="preserve"> PAGEREF _Toc529132440 \h </w:instrText>
         </w:r>
         <w:r>
           <w:rPr>
@@ -3528,7 +3597,7 @@
           <w:rPr>
             <w:webHidden/>
           </w:rPr>
-          <w:t>32</w:t>
+          <w:t>33</w:t>
         </w:r>
         <w:r>
           <w:rPr>
@@ -3545,7 +3614,7 @@
           <w:rFonts w:asciiTheme="minorHAnsi" w:hAnsiTheme="minorHAnsi"/>
         </w:rPr>
       </w:pPr>
-      <w:hyperlink w:anchor="_Toc529131812" w:history="1">
+      <w:hyperlink w:anchor="_Toc529132441" w:history="1">
         <w:r>
           <w:rPr>
             <w:rStyle w:val="Hipervnculo"/>
@@ -3580,7 +3649,7 @@
           <w:rPr>
             <w:webHidden/>
           </w:rPr>
-          <w:instrText xml:space="preserve"> PAGEREF _Toc529131812 \h </w:instrText>
+          <w:instrText xml:space="preserve"> PAGEREF _Toc529132441 \h </w:instrText>
         </w:r>
         <w:r>
           <w:rPr>
@@ -3597,7 +3666,7 @@
           <w:rPr>
             <w:webHidden/>
           </w:rPr>
-          <w:t>32</w:t>
+          <w:t>33</w:t>
         </w:r>
         <w:r>
           <w:rPr>
@@ -3614,7 +3683,7 @@
           <w:rFonts w:asciiTheme="minorHAnsi" w:hAnsiTheme="minorHAnsi"/>
         </w:rPr>
       </w:pPr>
-      <w:hyperlink w:anchor="_Toc529131813" w:history="1">
+      <w:hyperlink w:anchor="_Toc529132442" w:history="1">
         <w:r>
           <w:rPr>
             <w:rStyle w:val="Hipervnculo"/>
@@ -3649,7 +3718,7 @@
           <w:rPr>
             <w:webHidden/>
           </w:rPr>
-          <w:instrText xml:space="preserve"> PAGEREF _Toc529131813 \h </w:instrText>
+          <w:instrText xml:space="preserve"> PAGEREF _Toc529132442 \h </w:instrText>
         </w:r>
         <w:r>
           <w:rPr>
@@ -3666,7 +3735,7 @@
           <w:rPr>
             <w:webHidden/>
           </w:rPr>
-          <w:t>32</w:t>
+          <w:t>33</w:t>
         </w:r>
         <w:r>
           <w:rPr>
@@ -3683,7 +3752,7 @@
           <w:rFonts w:asciiTheme="minorHAnsi" w:hAnsiTheme="minorHAnsi"/>
         </w:rPr>
       </w:pPr>
-      <w:hyperlink w:anchor="_Toc529131814" w:history="1">
+      <w:hyperlink w:anchor="_Toc529132443" w:history="1">
         <w:r>
           <w:rPr>
             <w:rStyle w:val="Hipervnculo"/>
@@ -3718,7 +3787,7 @@
           <w:rPr>
             <w:webHidden/>
           </w:rPr>
-          <w:instrText xml:space="preserve"> PAGEREF _Toc529131814 \h </w:instrText>
+          <w:instrText xml:space="preserve"> PAGEREF _Toc529132443 \h </w:instrText>
         </w:r>
         <w:r>
           <w:rPr>
@@ -3735,7 +3804,7 @@
           <w:rPr>
             <w:webHidden/>
           </w:rPr>
-          <w:t>32</w:t>
+          <w:t>33</w:t>
         </w:r>
         <w:r>
           <w:rPr>
@@ -3757,7 +3826,7 @@
           <w:lang w:eastAsia="es-CL"/>
         </w:rPr>
       </w:pPr>
-      <w:hyperlink w:anchor="_Toc529131815" w:history="1">
+      <w:hyperlink w:anchor="_Toc529132444" w:history="1">
         <w:r>
           <w:rPr>
             <w:rStyle w:val="Hipervnculo"/>
@@ -3802,7 +3871,7 @@
             <w:noProof/>
             <w:webHidden/>
           </w:rPr>
-          <w:instrText xml:space="preserve"> PAGEREF _Toc529131815 \h </w:instrText>
+          <w:instrText xml:space="preserve"> PAGEREF _Toc529132444 \h </w:instrText>
         </w:r>
         <w:r>
           <w:rPr>
@@ -3822,7 +3891,7 @@
             <w:noProof/>
             <w:webHidden/>
           </w:rPr>
-          <w:t>33</w:t>
+          <w:t>34</w:t>
         </w:r>
         <w:r>
           <w:rPr>
@@ -3843,7 +3912,7 @@
           <w:lang w:eastAsia="es-CL"/>
         </w:rPr>
       </w:pPr>
-      <w:hyperlink w:anchor="_Toc529131816" w:history="1">
+      <w:hyperlink w:anchor="_Toc529132445" w:history="1">
         <w:r>
           <w:rPr>
             <w:rStyle w:val="Hipervnculo"/>
@@ -3881,7 +3950,7 @@
           <w:rPr>
             <w:webHidden/>
           </w:rPr>
-          <w:instrText xml:space="preserve"> PAGEREF _Toc529131816 \h </w:instrText>
+          <w:instrText xml:space="preserve"> PAGEREF _Toc529132445 \h </w:instrText>
         </w:r>
         <w:r>
           <w:rPr>
@@ -3898,7 +3967,7 @@
           <w:rPr>
             <w:webHidden/>
           </w:rPr>
-          <w:t>33</w:t>
+          <w:t>34</w:t>
         </w:r>
         <w:r>
           <w:rPr>
@@ -3918,7 +3987,7 @@
           <w:lang w:eastAsia="es-CL"/>
         </w:rPr>
       </w:pPr>
-      <w:hyperlink w:anchor="_Toc529131817" w:history="1">
+      <w:hyperlink w:anchor="_Toc529132446" w:history="1">
         <w:r>
           <w:rPr>
             <w:rStyle w:val="Hipervnculo"/>
@@ -3956,7 +4025,7 @@
           <w:rPr>
             <w:webHidden/>
           </w:rPr>
-          <w:instrText xml:space="preserve"> PAGEREF _Toc529131817 \h </w:instrText>
+          <w:instrText xml:space="preserve"> PAGEREF _Toc529132446 \h </w:instrText>
         </w:r>
         <w:r>
           <w:rPr>
@@ -3973,7 +4042,7 @@
           <w:rPr>
             <w:webHidden/>
           </w:rPr>
-          <w:t>33</w:t>
+          <w:t>34</w:t>
         </w:r>
         <w:r>
           <w:rPr>
@@ -3993,7 +4062,7 @@
           <w:lang w:eastAsia="es-CL"/>
         </w:rPr>
       </w:pPr>
-      <w:hyperlink w:anchor="_Toc529131818" w:history="1">
+      <w:hyperlink w:anchor="_Toc529132447" w:history="1">
         <w:r>
           <w:rPr>
             <w:rStyle w:val="Hipervnculo"/>
@@ -4031,7 +4100,7 @@
           <w:rPr>
             <w:webHidden/>
           </w:rPr>
-          <w:instrText xml:space="preserve"> PAGEREF _Toc529131818 \h </w:instrText>
+          <w:instrText xml:space="preserve"> PAGEREF _Toc529132447 \h </w:instrText>
         </w:r>
         <w:r>
           <w:rPr>
@@ -4048,7 +4117,7 @@
           <w:rPr>
             <w:webHidden/>
           </w:rPr>
-          <w:t>34</w:t>
+          <w:t>35</w:t>
         </w:r>
         <w:r>
           <w:rPr>
@@ -4065,7 +4134,7 @@
           <w:rFonts w:asciiTheme="minorHAnsi" w:hAnsiTheme="minorHAnsi"/>
         </w:rPr>
       </w:pPr>
-      <w:hyperlink w:anchor="_Toc529131819" w:history="1">
+      <w:hyperlink w:anchor="_Toc529132448" w:history="1">
         <w:r>
           <w:rPr>
             <w:rStyle w:val="Hipervnculo"/>
@@ -4100,7 +4169,7 @@
           <w:rPr>
             <w:webHidden/>
           </w:rPr>
-          <w:instrText xml:space="preserve"> PAGEREF _Toc529131819 \h </w:instrText>
+          <w:instrText xml:space="preserve"> PAGEREF _Toc529132448 \h </w:instrText>
         </w:r>
         <w:r>
           <w:rPr>
@@ -4117,7 +4186,7 @@
           <w:rPr>
             <w:webHidden/>
           </w:rPr>
-          <w:t>34</w:t>
+          <w:t>35</w:t>
         </w:r>
         <w:r>
           <w:rPr>
@@ -4134,7 +4203,7 @@
           <w:rFonts w:asciiTheme="minorHAnsi" w:hAnsiTheme="minorHAnsi"/>
         </w:rPr>
       </w:pPr>
-      <w:hyperlink w:anchor="_Toc529131820" w:history="1">
+      <w:hyperlink w:anchor="_Toc529132449" w:history="1">
         <w:r>
           <w:rPr>
             <w:rStyle w:val="Hipervnculo"/>
@@ -4169,7 +4238,7 @@
           <w:rPr>
             <w:webHidden/>
           </w:rPr>
-          <w:instrText xml:space="preserve"> PAGEREF _Toc529131820 \h </w:instrText>
+          <w:instrText xml:space="preserve"> PAGEREF _Toc529132449 \h </w:instrText>
         </w:r>
         <w:r>
           <w:rPr>
@@ -4186,7 +4255,7 @@
           <w:rPr>
             <w:webHidden/>
           </w:rPr>
-          <w:t>36</w:t>
+          <w:t>37</w:t>
         </w:r>
         <w:r>
           <w:rPr>
@@ -4203,7 +4272,7 @@
           <w:rFonts w:asciiTheme="minorHAnsi" w:hAnsiTheme="minorHAnsi"/>
         </w:rPr>
       </w:pPr>
-      <w:hyperlink w:anchor="_Toc529131821" w:history="1">
+      <w:hyperlink w:anchor="_Toc529132450" w:history="1">
         <w:r>
           <w:rPr>
             <w:rStyle w:val="Hipervnculo"/>
@@ -4238,7 +4307,7 @@
           <w:rPr>
             <w:webHidden/>
           </w:rPr>
-          <w:instrText xml:space="preserve"> PAGEREF _Toc529131821 \h </w:instrText>
+          <w:instrText xml:space="preserve"> PAGEREF _Toc529132450 \h </w:instrText>
         </w:r>
         <w:r>
           <w:rPr>
@@ -4255,7 +4324,7 @@
           <w:rPr>
             <w:webHidden/>
           </w:rPr>
-          <w:t>36</w:t>
+          <w:t>37</w:t>
         </w:r>
         <w:r>
           <w:rPr>
@@ -4272,7 +4341,7 @@
           <w:rFonts w:asciiTheme="minorHAnsi" w:hAnsiTheme="minorHAnsi"/>
         </w:rPr>
       </w:pPr>
-      <w:hyperlink w:anchor="_Toc529131822" w:history="1">
+      <w:hyperlink w:anchor="_Toc529132451" w:history="1">
         <w:r>
           <w:rPr>
             <w:rStyle w:val="Hipervnculo"/>
@@ -4307,7 +4376,7 @@
           <w:rPr>
             <w:webHidden/>
           </w:rPr>
-          <w:instrText xml:space="preserve"> PAGEREF _Toc529131822 \h </w:instrText>
+          <w:instrText xml:space="preserve"> PAGEREF _Toc529132451 \h </w:instrText>
         </w:r>
         <w:r>
           <w:rPr>
@@ -4324,7 +4393,7 @@
           <w:rPr>
             <w:webHidden/>
           </w:rPr>
-          <w:t>36</w:t>
+          <w:t>37</w:t>
         </w:r>
         <w:r>
           <w:rPr>
@@ -4341,7 +4410,7 @@
           <w:rFonts w:asciiTheme="minorHAnsi" w:hAnsiTheme="minorHAnsi"/>
         </w:rPr>
       </w:pPr>
-      <w:hyperlink w:anchor="_Toc529131823" w:history="1">
+      <w:hyperlink w:anchor="_Toc529132452" w:history="1">
         <w:r>
           <w:rPr>
             <w:rStyle w:val="Hipervnculo"/>
@@ -4376,7 +4445,7 @@
           <w:rPr>
             <w:webHidden/>
           </w:rPr>
-          <w:instrText xml:space="preserve"> PAGEREF _Toc529131823 \h </w:instrText>
+          <w:instrText xml:space="preserve"> PAGEREF _Toc529132452 \h </w:instrText>
         </w:r>
         <w:r>
           <w:rPr>
@@ -4393,7 +4462,7 @@
           <w:rPr>
             <w:webHidden/>
           </w:rPr>
-          <w:t>36</w:t>
+          <w:t>37</w:t>
         </w:r>
         <w:r>
           <w:rPr>
@@ -4410,7 +4479,7 @@
           <w:rFonts w:asciiTheme="minorHAnsi" w:hAnsiTheme="minorHAnsi"/>
         </w:rPr>
       </w:pPr>
-      <w:hyperlink w:anchor="_Toc529131824" w:history="1">
+      <w:hyperlink w:anchor="_Toc529132453" w:history="1">
         <w:r>
           <w:rPr>
             <w:rStyle w:val="Hipervnculo"/>
@@ -4445,7 +4514,7 @@
           <w:rPr>
             <w:webHidden/>
           </w:rPr>
-          <w:instrText xml:space="preserve"> PAGEREF _Toc529131824 \h </w:instrText>
+          <w:instrText xml:space="preserve"> PAGEREF _Toc529132453 \h </w:instrText>
         </w:r>
         <w:r>
           <w:rPr>
@@ -4462,7 +4531,7 @@
           <w:rPr>
             <w:webHidden/>
           </w:rPr>
-          <w:t>36</w:t>
+          <w:t>37</w:t>
         </w:r>
         <w:r>
           <w:rPr>
@@ -4484,7 +4553,7 @@
           <w:lang w:eastAsia="es-CL"/>
         </w:rPr>
       </w:pPr>
-      <w:hyperlink w:anchor="_Toc529131825" w:history="1">
+      <w:hyperlink w:anchor="_Toc529132454" w:history="1">
         <w:r>
           <w:rPr>
             <w:rStyle w:val="Hipervnculo"/>
@@ -4529,7 +4598,7 @@
             <w:noProof/>
             <w:webHidden/>
           </w:rPr>
-          <w:instrText xml:space="preserve"> PAGEREF _Toc529131825 \h </w:instrText>
+          <w:instrText xml:space="preserve"> PAGEREF _Toc529132454 \h </w:instrText>
         </w:r>
         <w:r>
           <w:rPr>
@@ -4549,7 +4618,7 @@
             <w:noProof/>
             <w:webHidden/>
           </w:rPr>
-          <w:t>37</w:t>
+          <w:t>38</w:t>
         </w:r>
         <w:r>
           <w:rPr>
@@ -4570,7 +4639,7 @@
           <w:lang w:eastAsia="es-CL"/>
         </w:rPr>
       </w:pPr>
-      <w:hyperlink w:anchor="_Toc529131826" w:history="1">
+      <w:hyperlink w:anchor="_Toc529132455" w:history="1">
         <w:r>
           <w:rPr>
             <w:rStyle w:val="Hipervnculo"/>
@@ -4608,7 +4677,7 @@
           <w:rPr>
             <w:webHidden/>
           </w:rPr>
-          <w:instrText xml:space="preserve"> PAGEREF _Toc529131826 \h </w:instrText>
+          <w:instrText xml:space="preserve"> PAGEREF _Toc529132455 \h </w:instrText>
         </w:r>
         <w:r>
           <w:rPr>
@@ -4625,7 +4694,7 @@
           <w:rPr>
             <w:webHidden/>
           </w:rPr>
-          <w:t>37</w:t>
+          <w:t>38</w:t>
         </w:r>
         <w:r>
           <w:rPr>
@@ -4645,7 +4714,7 @@
           <w:lang w:eastAsia="es-CL"/>
         </w:rPr>
       </w:pPr>
-      <w:hyperlink w:anchor="_Toc529131827" w:history="1">
+      <w:hyperlink w:anchor="_Toc529132456" w:history="1">
         <w:r>
           <w:rPr>
             <w:rStyle w:val="Hipervnculo"/>
@@ -4683,7 +4752,7 @@
           <w:rPr>
             <w:webHidden/>
           </w:rPr>
-          <w:instrText xml:space="preserve"> PAGEREF _Toc529131827 \h </w:instrText>
+          <w:instrText xml:space="preserve"> PAGEREF _Toc529132456 \h </w:instrText>
         </w:r>
         <w:r>
           <w:rPr>
@@ -4700,7 +4769,7 @@
           <w:rPr>
             <w:webHidden/>
           </w:rPr>
-          <w:t>37</w:t>
+          <w:t>38</w:t>
         </w:r>
         <w:r>
           <w:rPr>
@@ -4720,7 +4789,7 @@
           <w:lang w:eastAsia="es-CL"/>
         </w:rPr>
       </w:pPr>
-      <w:hyperlink w:anchor="_Toc529131828" w:history="1">
+      <w:hyperlink w:anchor="_Toc529132457" w:history="1">
         <w:r>
           <w:rPr>
             <w:rStyle w:val="Hipervnculo"/>
@@ -4758,7 +4827,7 @@
           <w:rPr>
             <w:webHidden/>
           </w:rPr>
-          <w:instrText xml:space="preserve"> PAGEREF _Toc529131828 \h </w:instrText>
+          <w:instrText xml:space="preserve"> PAGEREF _Toc529132457 \h </w:instrText>
         </w:r>
         <w:r>
           <w:rPr>
@@ -4775,7 +4844,7 @@
           <w:rPr>
             <w:webHidden/>
           </w:rPr>
-          <w:t>38</w:t>
+          <w:t>39</w:t>
         </w:r>
         <w:r>
           <w:rPr>
@@ -4792,7 +4861,7 @@
           <w:rFonts w:asciiTheme="minorHAnsi" w:hAnsiTheme="minorHAnsi"/>
         </w:rPr>
       </w:pPr>
-      <w:hyperlink w:anchor="_Toc529131829" w:history="1">
+      <w:hyperlink w:anchor="_Toc529132458" w:history="1">
         <w:r>
           <w:rPr>
             <w:rStyle w:val="Hipervnculo"/>
@@ -4827,7 +4896,7 @@
           <w:rPr>
             <w:webHidden/>
           </w:rPr>
-          <w:instrText xml:space="preserve"> PAGEREF _Toc529131829 \h </w:instrText>
+          <w:instrText xml:space="preserve"> PAGEREF _Toc529132458 \h </w:instrText>
         </w:r>
         <w:r>
           <w:rPr>
@@ -4844,7 +4913,7 @@
           <w:rPr>
             <w:webHidden/>
           </w:rPr>
-          <w:t>38</w:t>
+          <w:t>39</w:t>
         </w:r>
         <w:r>
           <w:rPr>
@@ -4861,7 +4930,7 @@
           <w:rFonts w:asciiTheme="minorHAnsi" w:hAnsiTheme="minorHAnsi"/>
         </w:rPr>
       </w:pPr>
-      <w:hyperlink w:anchor="_Toc529131830" w:history="1">
+      <w:hyperlink w:anchor="_Toc529132459" w:history="1">
         <w:r>
           <w:rPr>
             <w:rStyle w:val="Hipervnculo"/>
@@ -4896,7 +4965,7 @@
           <w:rPr>
             <w:webHidden/>
           </w:rPr>
-          <w:instrText xml:space="preserve"> PAGEREF _Toc529131830 \h </w:instrText>
+          <w:instrText xml:space="preserve"> PAGEREF _Toc529132459 \h </w:instrText>
         </w:r>
         <w:r>
           <w:rPr>
@@ -4913,7 +4982,7 @@
           <w:rPr>
             <w:webHidden/>
           </w:rPr>
-          <w:t>46</w:t>
+          <w:t>47</w:t>
         </w:r>
         <w:r>
           <w:rPr>
@@ -4930,7 +4999,7 @@
           <w:rFonts w:asciiTheme="minorHAnsi" w:hAnsiTheme="minorHAnsi"/>
         </w:rPr>
       </w:pPr>
-      <w:hyperlink w:anchor="_Toc529131831" w:history="1">
+      <w:hyperlink w:anchor="_Toc529132460" w:history="1">
         <w:r>
           <w:rPr>
             <w:rStyle w:val="Hipervnculo"/>
@@ -4965,7 +5034,7 @@
           <w:rPr>
             <w:webHidden/>
           </w:rPr>
-          <w:instrText xml:space="preserve"> PAGEREF _Toc529131831 \h </w:instrText>
+          <w:instrText xml:space="preserve"> PAGEREF _Toc529132460 \h </w:instrText>
         </w:r>
         <w:r>
           <w:rPr>
@@ -4982,7 +5051,7 @@
           <w:rPr>
             <w:webHidden/>
           </w:rPr>
-          <w:t>48</w:t>
+          <w:t>49</w:t>
         </w:r>
         <w:r>
           <w:rPr>
@@ -4999,7 +5068,7 @@
           <w:rFonts w:asciiTheme="minorHAnsi" w:hAnsiTheme="minorHAnsi"/>
         </w:rPr>
       </w:pPr>
-      <w:hyperlink w:anchor="_Toc529131832" w:history="1">
+      <w:hyperlink w:anchor="_Toc529132461" w:history="1">
         <w:r>
           <w:rPr>
             <w:rStyle w:val="Hipervnculo"/>
@@ -5034,7 +5103,7 @@
           <w:rPr>
             <w:webHidden/>
           </w:rPr>
-          <w:instrText xml:space="preserve"> PAGEREF _Toc529131832 \h </w:instrText>
+          <w:instrText xml:space="preserve"> PAGEREF _Toc529132461 \h </w:instrText>
         </w:r>
         <w:r>
           <w:rPr>
@@ -5051,7 +5120,7 @@
           <w:rPr>
             <w:webHidden/>
           </w:rPr>
-          <w:t>51</w:t>
+          <w:t>52</w:t>
         </w:r>
         <w:r>
           <w:rPr>
@@ -5068,7 +5137,7 @@
           <w:rFonts w:asciiTheme="minorHAnsi" w:hAnsiTheme="minorHAnsi"/>
         </w:rPr>
       </w:pPr>
-      <w:hyperlink w:anchor="_Toc529131833" w:history="1">
+      <w:hyperlink w:anchor="_Toc529132462" w:history="1">
         <w:r>
           <w:rPr>
             <w:rStyle w:val="Hipervnculo"/>
@@ -5103,7 +5172,7 @@
           <w:rPr>
             <w:webHidden/>
           </w:rPr>
-          <w:instrText xml:space="preserve"> PAGEREF _Toc529131833 \h </w:instrText>
+          <w:instrText xml:space="preserve"> PAGEREF _Toc529132462 \h </w:instrText>
         </w:r>
         <w:r>
           <w:rPr>
@@ -5120,7 +5189,7 @@
           <w:rPr>
             <w:webHidden/>
           </w:rPr>
-          <w:t>52</w:t>
+          <w:t>53</w:t>
         </w:r>
         <w:r>
           <w:rPr>
@@ -5137,7 +5206,7 @@
           <w:rFonts w:asciiTheme="minorHAnsi" w:hAnsiTheme="minorHAnsi"/>
         </w:rPr>
       </w:pPr>
-      <w:hyperlink w:anchor="_Toc529131834" w:history="1">
+      <w:hyperlink w:anchor="_Toc529132463" w:history="1">
         <w:r>
           <w:rPr>
             <w:rStyle w:val="Hipervnculo"/>
@@ -5172,7 +5241,7 @@
           <w:rPr>
             <w:webHidden/>
           </w:rPr>
-          <w:instrText xml:space="preserve"> PAGEREF _Toc529131834 \h </w:instrText>
+          <w:instrText xml:space="preserve"> PAGEREF _Toc529132463 \h </w:instrText>
         </w:r>
         <w:r>
           <w:rPr>
@@ -5189,7 +5258,7 @@
           <w:rPr>
             <w:webHidden/>
           </w:rPr>
-          <w:t>53</w:t>
+          <w:t>54</w:t>
         </w:r>
         <w:r>
           <w:rPr>
@@ -5206,7 +5275,7 @@
           <w:rFonts w:asciiTheme="minorHAnsi" w:hAnsiTheme="minorHAnsi"/>
         </w:rPr>
       </w:pPr>
-      <w:hyperlink w:anchor="_Toc529131835" w:history="1">
+      <w:hyperlink w:anchor="_Toc529132464" w:history="1">
         <w:r>
           <w:rPr>
             <w:rStyle w:val="Hipervnculo"/>
@@ -5241,7 +5310,7 @@
           <w:rPr>
             <w:webHidden/>
           </w:rPr>
-          <w:instrText xml:space="preserve"> PAGEREF _Toc529131835 \h </w:instrText>
+          <w:instrText xml:space="preserve"> PAGEREF _Toc529132464 \h </w:instrText>
         </w:r>
         <w:r>
           <w:rPr>
@@ -5258,7 +5327,7 @@
           <w:rPr>
             <w:webHidden/>
           </w:rPr>
-          <w:t>53</w:t>
+          <w:t>54</w:t>
         </w:r>
         <w:r>
           <w:rPr>
@@ -5275,7 +5344,7 @@
           <w:rFonts w:asciiTheme="minorHAnsi" w:hAnsiTheme="minorHAnsi"/>
         </w:rPr>
       </w:pPr>
-      <w:hyperlink w:anchor="_Toc529131836" w:history="1">
+      <w:hyperlink w:anchor="_Toc529132465" w:history="1">
         <w:r>
           <w:rPr>
             <w:rStyle w:val="Hipervnculo"/>
@@ -5310,7 +5379,7 @@
           <w:rPr>
             <w:webHidden/>
           </w:rPr>
-          <w:instrText xml:space="preserve"> PAGEREF _Toc529131836 \h </w:instrText>
+          <w:instrText xml:space="preserve"> PAGEREF _Toc529132465 \h </w:instrText>
         </w:r>
         <w:r>
           <w:rPr>
@@ -5327,7 +5396,7 @@
           <w:rPr>
             <w:webHidden/>
           </w:rPr>
-          <w:t>54</w:t>
+          <w:t>55</w:t>
         </w:r>
         <w:r>
           <w:rPr>
@@ -5349,7 +5418,7 @@
           <w:lang w:eastAsia="es-CL"/>
         </w:rPr>
       </w:pPr>
-      <w:hyperlink w:anchor="_Toc529131837" w:history="1">
+      <w:hyperlink w:anchor="_Toc529132466" w:history="1">
         <w:r>
           <w:rPr>
             <w:rStyle w:val="Hipervnculo"/>
@@ -5394,7 +5463,7 @@
             <w:noProof/>
             <w:webHidden/>
           </w:rPr>
-          <w:instrText xml:space="preserve"> PAGEREF _Toc529131837 \h </w:instrText>
+          <w:instrText xml:space="preserve"> PAGEREF _Toc529132466 \h </w:instrText>
         </w:r>
         <w:r>
           <w:rPr>
@@ -5414,7 +5483,7 @@
             <w:noProof/>
             <w:webHidden/>
           </w:rPr>
-          <w:t>59</w:t>
+          <w:t>60</w:t>
         </w:r>
         <w:r>
           <w:rPr>
@@ -5435,7 +5504,7 @@
           <w:lang w:eastAsia="es-CL"/>
         </w:rPr>
       </w:pPr>
-      <w:hyperlink w:anchor="_Toc529131838" w:history="1">
+      <w:hyperlink w:anchor="_Toc529132467" w:history="1">
         <w:r>
           <w:rPr>
             <w:rStyle w:val="Hipervnculo"/>
@@ -5473,7 +5542,7 @@
           <w:rPr>
             <w:webHidden/>
           </w:rPr>
-          <w:instrText xml:space="preserve"> PAGEREF _Toc529131838 \h </w:instrText>
+          <w:instrText xml:space="preserve"> PAGEREF _Toc529132467 \h </w:instrText>
         </w:r>
         <w:r>
           <w:rPr>
@@ -5490,7 +5559,7 @@
           <w:rPr>
             <w:webHidden/>
           </w:rPr>
-          <w:t>59</w:t>
+          <w:t>60</w:t>
         </w:r>
         <w:r>
           <w:rPr>
@@ -5510,7 +5579,7 @@
           <w:lang w:eastAsia="es-CL"/>
         </w:rPr>
       </w:pPr>
-      <w:hyperlink w:anchor="_Toc529131839" w:history="1">
+      <w:hyperlink w:anchor="_Toc529132468" w:history="1">
         <w:r>
           <w:rPr>
             <w:rStyle w:val="Hipervnculo"/>
@@ -5548,7 +5617,7 @@
           <w:rPr>
             <w:webHidden/>
           </w:rPr>
-          <w:instrText xml:space="preserve"> PAGEREF _Toc529131839 \h </w:instrText>
+          <w:instrText xml:space="preserve"> PAGEREF _Toc529132468 \h </w:instrText>
         </w:r>
         <w:r>
           <w:rPr>
@@ -5565,7 +5634,7 @@
           <w:rPr>
             <w:webHidden/>
           </w:rPr>
-          <w:t>59</w:t>
+          <w:t>60</w:t>
         </w:r>
         <w:r>
           <w:rPr>
@@ -5585,7 +5654,7 @@
           <w:lang w:eastAsia="es-CL"/>
         </w:rPr>
       </w:pPr>
-      <w:hyperlink w:anchor="_Toc529131840" w:history="1">
+      <w:hyperlink w:anchor="_Toc529132469" w:history="1">
         <w:r>
           <w:rPr>
             <w:rStyle w:val="Hipervnculo"/>
@@ -5623,7 +5692,7 @@
           <w:rPr>
             <w:webHidden/>
           </w:rPr>
-          <w:instrText xml:space="preserve"> PAGEREF _Toc529131840 \h </w:instrText>
+          <w:instrText xml:space="preserve"> PAGEREF _Toc529132469 \h </w:instrText>
         </w:r>
         <w:r>
           <w:rPr>
@@ -5640,7 +5709,7 @@
           <w:rPr>
             <w:webHidden/>
           </w:rPr>
-          <w:t>59</w:t>
+          <w:t>60</w:t>
         </w:r>
         <w:r>
           <w:rPr>
@@ -5662,7 +5731,7 @@
           <w:lang w:eastAsia="es-CL"/>
         </w:rPr>
       </w:pPr>
-      <w:hyperlink w:anchor="_Toc529131841" w:history="1">
+      <w:hyperlink w:anchor="_Toc529132470" w:history="1">
         <w:r>
           <w:rPr>
             <w:rStyle w:val="Hipervnculo"/>
@@ -5707,7 +5776,7 @@
             <w:noProof/>
             <w:webHidden/>
           </w:rPr>
-          <w:instrText xml:space="preserve"> PAGEREF _Toc529131841 \h </w:instrText>
+          <w:instrText xml:space="preserve"> PAGEREF _Toc529132470 \h </w:instrText>
         </w:r>
         <w:r>
           <w:rPr>
@@ -5727,7 +5796,7 @@
             <w:noProof/>
             <w:webHidden/>
           </w:rPr>
-          <w:t>60</w:t>
+          <w:t>61</w:t>
         </w:r>
         <w:r>
           <w:rPr>
@@ -5769,7 +5838,7 @@
       <w:pPr>
         <w:pStyle w:val="Ttulo1"/>
       </w:pPr>
-      <w:bookmarkStart w:id="0" w:name="_Toc529131771"/>
+      <w:bookmarkStart w:id="0" w:name="_Toc529132399"/>
       <w:r>
         <w:lastRenderedPageBreak/>
         <w:t>Introducción</w:t>
@@ -5862,7 +5931,7 @@
       <w:pPr>
         <w:pStyle w:val="Ttulo1"/>
       </w:pPr>
-      <w:bookmarkStart w:id="1" w:name="_Toc529131772"/>
+      <w:bookmarkStart w:id="1" w:name="_Toc529132400"/>
       <w:r>
         <w:lastRenderedPageBreak/>
         <w:t>Propósito del Documento</w:t>
@@ -5905,7 +5974,7 @@
       <w:pPr>
         <w:pStyle w:val="Ttulo1"/>
       </w:pPr>
-      <w:bookmarkStart w:id="2" w:name="_Toc529131773"/>
+      <w:bookmarkStart w:id="2" w:name="_Toc529132401"/>
       <w:r>
         <w:lastRenderedPageBreak/>
         <w:t>Referencias</w:t>
@@ -6055,7 +6124,7 @@
       <w:pPr>
         <w:pStyle w:val="Ttulo1"/>
       </w:pPr>
-      <w:bookmarkStart w:id="3" w:name="_Toc529131774"/>
+      <w:bookmarkStart w:id="3" w:name="_Toc529132402"/>
       <w:r>
         <w:lastRenderedPageBreak/>
         <w:t>Definición de Factores Críticos</w:t>
@@ -6182,7 +6251,7 @@
       <w:pPr>
         <w:pStyle w:val="Ttulo2"/>
       </w:pPr>
-      <w:bookmarkStart w:id="4" w:name="_Toc529131775"/>
+      <w:bookmarkStart w:id="4" w:name="_Toc529132403"/>
       <w:r>
         <w:t>Inicialización</w:t>
       </w:r>
@@ -6258,7 +6327,7 @@
       <w:pPr>
         <w:pStyle w:val="Ttulo2"/>
       </w:pPr>
-      <w:bookmarkStart w:id="5" w:name="_Toc529131776"/>
+      <w:bookmarkStart w:id="5" w:name="_Toc529132404"/>
       <w:r>
         <w:t>Dirección</w:t>
       </w:r>
@@ -6307,7 +6376,7 @@
       <w:pPr>
         <w:pStyle w:val="Ttulo2"/>
       </w:pPr>
-      <w:bookmarkStart w:id="6" w:name="_Toc529131777"/>
+      <w:bookmarkStart w:id="6" w:name="_Toc529132405"/>
       <w:r>
         <w:lastRenderedPageBreak/>
         <w:t>Planificación</w:t>
@@ -6378,7 +6447,7 @@
       <w:pPr>
         <w:pStyle w:val="Ttulo2"/>
       </w:pPr>
-      <w:bookmarkStart w:id="7" w:name="_Toc529131778"/>
+      <w:bookmarkStart w:id="7" w:name="_Toc529132406"/>
       <w:r>
         <w:lastRenderedPageBreak/>
         <w:t xml:space="preserve">Aseguramiento de </w:t>
@@ -6449,7 +6518,7 @@
       <w:pPr>
         <w:pStyle w:val="Ttulo2"/>
       </w:pPr>
-      <w:bookmarkStart w:id="8" w:name="_Toc529131779"/>
+      <w:bookmarkStart w:id="8" w:name="_Toc529132407"/>
       <w:r>
         <w:lastRenderedPageBreak/>
         <w:t>Personas</w:t>
@@ -6525,7 +6594,7 @@
       <w:pPr>
         <w:pStyle w:val="Ttulo2"/>
       </w:pPr>
-      <w:bookmarkStart w:id="9" w:name="_Toc529131780"/>
+      <w:bookmarkStart w:id="9" w:name="_Toc529132408"/>
       <w:r>
         <w:lastRenderedPageBreak/>
         <w:t xml:space="preserve">Gestión de </w:t>
@@ -6617,7 +6686,7 @@
       <w:pPr>
         <w:pStyle w:val="Ttulo1"/>
       </w:pPr>
-      <w:bookmarkStart w:id="10" w:name="_Toc529131781"/>
+      <w:bookmarkStart w:id="10" w:name="_Toc529132409"/>
       <w:r>
         <w:lastRenderedPageBreak/>
         <w:t>Inicialización</w:t>
@@ -6629,7 +6698,7 @@
       <w:pPr>
         <w:pStyle w:val="Ttulo2"/>
       </w:pPr>
-      <w:bookmarkStart w:id="11" w:name="_Toc529131782"/>
+      <w:bookmarkStart w:id="11" w:name="_Toc529132410"/>
       <w:r>
         <w:t>Objetivo</w:t>
       </w:r>
@@ -6654,7 +6723,7 @@
       <w:pPr>
         <w:pStyle w:val="Ttulo2"/>
       </w:pPr>
-      <w:bookmarkStart w:id="12" w:name="_Toc529131783"/>
+      <w:bookmarkStart w:id="12" w:name="_Toc529132411"/>
       <w:r>
         <w:t>Alcance</w:t>
       </w:r>
@@ -6693,7 +6762,7 @@
       <w:pPr>
         <w:pStyle w:val="Ttulo2"/>
       </w:pPr>
-      <w:bookmarkStart w:id="13" w:name="_Toc529131784"/>
+      <w:bookmarkStart w:id="13" w:name="_Toc529132412"/>
       <w:r>
         <w:lastRenderedPageBreak/>
         <w:t>Prácticas</w:t>
@@ -6705,7 +6774,7 @@
       <w:pPr>
         <w:pStyle w:val="Ttulo3"/>
       </w:pPr>
-      <w:bookmarkStart w:id="14" w:name="_Toc529131785"/>
+      <w:bookmarkStart w:id="14" w:name="_Toc529132413"/>
       <w:r>
         <w:t>Identificar los Grupos de Interés y sus expectativas</w:t>
       </w:r>
@@ -6806,7 +6875,7 @@
       <w:pPr>
         <w:pStyle w:val="Ttulo3"/>
       </w:pPr>
-      <w:bookmarkStart w:id="15" w:name="_Toc529131786"/>
+      <w:bookmarkStart w:id="15" w:name="_Toc529132414"/>
       <w:r>
         <w:lastRenderedPageBreak/>
         <w:t>Definir el Alcance del proyecto</w:t>
@@ -6902,7 +6971,7 @@
       <w:pPr>
         <w:pStyle w:val="Ttulo3"/>
       </w:pPr>
-      <w:bookmarkStart w:id="16" w:name="_Toc529131787"/>
+      <w:bookmarkStart w:id="16" w:name="_Toc529132415"/>
       <w:r>
         <w:lastRenderedPageBreak/>
         <w:t>Definir y Organizar el Equipo de Trabajo</w:t>
@@ -6983,7 +7052,7 @@
       <w:pPr>
         <w:pStyle w:val="Ttulo3"/>
       </w:pPr>
-      <w:bookmarkStart w:id="17" w:name="_Toc529131788"/>
+      <w:bookmarkStart w:id="17" w:name="_Toc529132416"/>
       <w:r>
         <w:t>Definir la Estrategia de Implementación</w:t>
       </w:r>
@@ -7088,7 +7157,7 @@
       <w:pPr>
         <w:pStyle w:val="Ttulo3"/>
       </w:pPr>
-      <w:bookmarkStart w:id="18" w:name="_Toc529131789"/>
+      <w:bookmarkStart w:id="18" w:name="_Toc529132417"/>
       <w:r>
         <w:t>Estimar la Planificación y el Presupuesto</w:t>
       </w:r>
@@ -7183,7 +7252,7 @@
       <w:pPr>
         <w:pStyle w:val="Ttulo3"/>
       </w:pPr>
-      <w:bookmarkStart w:id="19" w:name="_Toc529131790"/>
+      <w:bookmarkStart w:id="19" w:name="_Toc529132418"/>
       <w:r>
         <w:t>Especificaciones Técnicas</w:t>
       </w:r>
@@ -7897,7 +7966,7 @@
       <w:pPr>
         <w:pStyle w:val="Ttulo3"/>
       </w:pPr>
-      <w:bookmarkStart w:id="20" w:name="_Toc529131791"/>
+      <w:bookmarkStart w:id="20" w:name="_Toc529132419"/>
       <w:r>
         <w:lastRenderedPageBreak/>
         <w:t>Bases de Licitación Administrativas</w:t>
@@ -8026,7 +8095,7 @@
       <w:pPr>
         <w:pStyle w:val="Ttulo3"/>
       </w:pPr>
-      <w:bookmarkStart w:id="21" w:name="_Toc529131792"/>
+      <w:bookmarkStart w:id="21" w:name="_Toc529132420"/>
       <w:r>
         <w:lastRenderedPageBreak/>
         <w:t>Proceso de Licitación</w:t>
@@ -8142,8 +8211,6 @@
       <w:r>
         <w:t xml:space="preserve"> definiciones</w:t>
       </w:r>
-      <w:bookmarkStart w:id="22" w:name="_GoBack"/>
-      <w:bookmarkEnd w:id="22"/>
       <w:r>
         <w:t xml:space="preserve"> o aspectos que no fueron descrito</w:t>
       </w:r>
@@ -8203,9 +8270,11 @@
       <w:pPr>
         <w:pStyle w:val="Ttulo3"/>
       </w:pPr>
+      <w:bookmarkStart w:id="22" w:name="_Toc529132421"/>
       <w:r>
         <w:t>Contratación del Proveedor</w:t>
       </w:r>
+      <w:bookmarkEnd w:id="22"/>
     </w:p>
     <w:p>
       <w:r>
@@ -8220,6 +8289,118 @@
       <w:r>
         <w:t xml:space="preserve">reconocer esa realidad de la empresa y organizar este proceso en función de los plazos reales de la gerencia de asuntos legales. </w:t>
       </w:r>
+    </w:p>
+    <w:p>
+      <w:pPr>
+        <w:spacing w:after="0"/>
+        <w:jc w:val="left"/>
+      </w:pPr>
+      <w:r>
+        <w:br w:type="page"/>
+      </w:r>
+    </w:p>
+    <w:p>
+      <w:pPr>
+        <w:pStyle w:val="Ttulo1"/>
+      </w:pPr>
+      <w:bookmarkStart w:id="23" w:name="_Toc529132422"/>
+      <w:r>
+        <w:lastRenderedPageBreak/>
+        <w:t>Dirección</w:t>
+      </w:r>
+      <w:bookmarkEnd w:id="23"/>
+    </w:p>
+    <w:p>
+      <w:pPr>
+        <w:pStyle w:val="Ttulo2"/>
+      </w:pPr>
+      <w:bookmarkStart w:id="24" w:name="_Toc529132423"/>
+      <w:r>
+        <w:t>Objetivo</w:t>
+      </w:r>
+      <w:bookmarkEnd w:id="24"/>
+    </w:p>
+    <w:p/>
+    <w:p>
+      <w:pPr>
+        <w:pStyle w:val="Ttulo2"/>
+      </w:pPr>
+      <w:bookmarkStart w:id="25" w:name="_Toc529132424"/>
+      <w:r>
+        <w:t>Alcance</w:t>
+      </w:r>
+      <w:bookmarkEnd w:id="25"/>
+    </w:p>
+    <w:p/>
+    <w:p>
+      <w:pPr>
+        <w:pStyle w:val="Ttulo2"/>
+      </w:pPr>
+      <w:bookmarkStart w:id="26" w:name="_Toc529132425"/>
+      <w:r>
+        <w:t>Prácticas</w:t>
+      </w:r>
+      <w:bookmarkEnd w:id="26"/>
+    </w:p>
+    <w:p>
+      <w:pPr>
+        <w:pStyle w:val="Ttulo3"/>
+      </w:pPr>
+      <w:bookmarkStart w:id="27" w:name="_Toc529132426"/>
+      <w:r>
+        <w:t>Comité de Proyecto</w:t>
+      </w:r>
+      <w:bookmarkEnd w:id="27"/>
+    </w:p>
+    <w:p>
+      <w:pPr>
+        <w:pStyle w:val="Ttulo3"/>
+      </w:pPr>
+      <w:bookmarkStart w:id="28" w:name="_Toc529132427"/>
+      <w:r>
+        <w:t>Comité Ejecutivo</w:t>
+      </w:r>
+      <w:bookmarkEnd w:id="28"/>
+    </w:p>
+    <w:p>
+      <w:pPr>
+        <w:pStyle w:val="Ttulo3"/>
+      </w:pPr>
+      <w:bookmarkStart w:id="29" w:name="_Toc529132428"/>
+      <w:r>
+        <w:t>Establecer Responsables por Factor Crítico</w:t>
+      </w:r>
+      <w:bookmarkEnd w:id="29"/>
+    </w:p>
+    <w:p>
+      <w:pPr>
+        <w:pStyle w:val="Ttulo3"/>
+      </w:pPr>
+      <w:bookmarkStart w:id="30" w:name="_Toc529132429"/>
+      <w:r>
+        <w:t>Equilibrar Factores en Función del Impacto</w:t>
+      </w:r>
+      <w:bookmarkEnd w:id="30"/>
+    </w:p>
+    <w:p>
+      <w:pPr>
+        <w:pStyle w:val="Ttulo3"/>
+      </w:pPr>
+      <w:bookmarkStart w:id="31" w:name="_Toc529132430"/>
+      <w:r>
+        <w:t>Actuar en consecuencia a la situación actual</w:t>
+      </w:r>
+      <w:bookmarkEnd w:id="31"/>
+    </w:p>
+    <w:p>
+      <w:pPr>
+        <w:pStyle w:val="Ttulo3"/>
+      </w:pPr>
+      <w:bookmarkStart w:id="32" w:name="_Toc529132431"/>
+      <w:r>
+        <w:t>Documentar Acuerdos</w:t>
+      </w:r>
+      <w:bookmarkEnd w:id="32"/>
     </w:p>
     <w:p/>
     <w:p/>
@@ -8236,107 +8417,131 @@
       <w:pPr>
         <w:pStyle w:val="Ttulo1"/>
       </w:pPr>
-      <w:bookmarkStart w:id="23" w:name="_Toc529131793"/>
+      <w:bookmarkStart w:id="33" w:name="_Toc529132432"/>
       <w:r>
         <w:lastRenderedPageBreak/>
-        <w:t>Dirección</w:t>
-      </w:r>
-      <w:bookmarkEnd w:id="23"/>
+        <w:t>Planificación</w:t>
+      </w:r>
+      <w:bookmarkEnd w:id="33"/>
     </w:p>
     <w:p>
       <w:pPr>
         <w:pStyle w:val="Ttulo2"/>
       </w:pPr>
-      <w:bookmarkStart w:id="24" w:name="_Toc529131794"/>
+      <w:bookmarkStart w:id="34" w:name="_Toc529132433"/>
       <w:r>
         <w:t>Objetivo</w:t>
       </w:r>
-      <w:bookmarkEnd w:id="24"/>
+      <w:bookmarkEnd w:id="34"/>
     </w:p>
     <w:p/>
     <w:p>
       <w:pPr>
         <w:pStyle w:val="Ttulo2"/>
       </w:pPr>
-      <w:bookmarkStart w:id="25" w:name="_Toc529131795"/>
+      <w:bookmarkStart w:id="35" w:name="_Toc529132434"/>
       <w:r>
         <w:t>Alcance</w:t>
       </w:r>
-      <w:bookmarkEnd w:id="25"/>
+      <w:bookmarkEnd w:id="35"/>
     </w:p>
     <w:p/>
     <w:p>
       <w:pPr>
         <w:pStyle w:val="Ttulo2"/>
       </w:pPr>
-      <w:bookmarkStart w:id="26" w:name="_Toc529131796"/>
+      <w:bookmarkStart w:id="36" w:name="_Toc529132435"/>
       <w:r>
         <w:t>Prácticas</w:t>
       </w:r>
-      <w:bookmarkEnd w:id="26"/>
+      <w:bookmarkEnd w:id="36"/>
     </w:p>
     <w:p>
       <w:pPr>
         <w:pStyle w:val="Ttulo3"/>
       </w:pPr>
-      <w:bookmarkStart w:id="27" w:name="_Toc529131797"/>
-      <w:r>
-        <w:t>Comité de Proyecto</w:t>
-      </w:r>
-      <w:bookmarkEnd w:id="27"/>
+      <w:bookmarkStart w:id="37" w:name="_Toc529132436"/>
+      <w:r>
+        <w:t>Incluir todas las actividad</w:t>
+      </w:r>
+      <w:r>
+        <w:t>es</w:t>
+      </w:r>
+      <w:bookmarkEnd w:id="37"/>
     </w:p>
     <w:p>
       <w:pPr>
         <w:pStyle w:val="Ttulo3"/>
       </w:pPr>
-      <w:bookmarkStart w:id="28" w:name="_Toc529131798"/>
-      <w:r>
-        <w:t>Comité Ejecutivo</w:t>
-      </w:r>
-      <w:bookmarkEnd w:id="28"/>
+      <w:bookmarkStart w:id="38" w:name="_Toc529132437"/>
+      <w:r>
+        <w:t>Considerar horas efectivas de producció</w:t>
+      </w:r>
+      <w:r>
+        <w:t>n</w:t>
+      </w:r>
+      <w:bookmarkEnd w:id="38"/>
     </w:p>
     <w:p>
       <w:pPr>
         <w:pStyle w:val="Ttulo3"/>
       </w:pPr>
-      <w:bookmarkStart w:id="29" w:name="_Toc529131799"/>
-      <w:r>
-        <w:t>Establecer Responsables por Factor Crítico</w:t>
-      </w:r>
-      <w:bookmarkEnd w:id="29"/>
+      <w:bookmarkStart w:id="39" w:name="_Toc529132438"/>
+      <w:r>
+        <w:t>Dimensionar en función de la capacidad del Recurso</w:t>
+      </w:r>
+      <w:bookmarkEnd w:id="39"/>
     </w:p>
     <w:p>
       <w:pPr>
         <w:pStyle w:val="Ttulo3"/>
       </w:pPr>
-      <w:bookmarkStart w:id="30" w:name="_Toc529131800"/>
-      <w:r>
-        <w:t>Equilibrar Factores en Función del Impacto</w:t>
-      </w:r>
-      <w:bookmarkEnd w:id="30"/>
+      <w:bookmarkStart w:id="40" w:name="_Toc529132439"/>
+      <w:r>
+        <w:t>Establecer Hitos de Aceptación</w:t>
+      </w:r>
+      <w:bookmarkEnd w:id="40"/>
     </w:p>
     <w:p>
       <w:pPr>
         <w:pStyle w:val="Ttulo3"/>
       </w:pPr>
-      <w:bookmarkStart w:id="31" w:name="_Toc529131801"/>
-      <w:r>
-        <w:t>Actuar en consecuencia a la situación actual</w:t>
-      </w:r>
-      <w:bookmarkEnd w:id="31"/>
+      <w:bookmarkStart w:id="41" w:name="_Toc529132440"/>
+      <w:r>
+        <w:t>No ejecutar actividades que no estén planificadas</w:t>
+      </w:r>
+      <w:bookmarkEnd w:id="41"/>
     </w:p>
     <w:p>
       <w:pPr>
         <w:pStyle w:val="Ttulo3"/>
       </w:pPr>
-      <w:bookmarkStart w:id="32" w:name="_Toc529131802"/>
-      <w:r>
-        <w:t>Documentar Acuerdos</w:t>
-      </w:r>
-      <w:bookmarkEnd w:id="32"/>
-    </w:p>
-    <w:p/>
-    <w:p/>
+      <w:bookmarkStart w:id="42" w:name="_Toc529132441"/>
+      <w:r>
+        <w:t>Controlar periódicamente los avances</w:t>
+      </w:r>
+      <w:bookmarkEnd w:id="42"/>
+    </w:p>
+    <w:p>
+      <w:pPr>
+        <w:pStyle w:val="Ttulo3"/>
+      </w:pPr>
+      <w:bookmarkStart w:id="43" w:name="_Toc529132442"/>
+      <w:r>
+        <w:t>Ajustar en función de la situación actual</w:t>
+      </w:r>
+      <w:bookmarkEnd w:id="43"/>
+    </w:p>
+    <w:p>
+      <w:pPr>
+        <w:pStyle w:val="Ttulo3"/>
+      </w:pPr>
+      <w:bookmarkStart w:id="44" w:name="_Toc529132443"/>
+      <w:r>
+        <w:t>Planificar y cuantificar las Horas Extras</w:t>
+      </w:r>
+      <w:bookmarkEnd w:id="44"/>
+    </w:p>
     <w:p>
       <w:pPr>
         <w:spacing w:after="0"/>
@@ -8350,156 +8555,19 @@
       <w:pPr>
         <w:pStyle w:val="Ttulo1"/>
       </w:pPr>
-      <w:bookmarkStart w:id="33" w:name="_Toc529131803"/>
-      <w:r>
-        <w:lastRenderedPageBreak/>
-        <w:t>Planificación</w:t>
-      </w:r>
-      <w:bookmarkEnd w:id="33"/>
-    </w:p>
-    <w:p>
-      <w:pPr>
-        <w:pStyle w:val="Ttulo2"/>
-      </w:pPr>
-      <w:bookmarkStart w:id="34" w:name="_Toc529131804"/>
-      <w:r>
-        <w:t>Objetivo</w:t>
-      </w:r>
-      <w:bookmarkEnd w:id="34"/>
-    </w:p>
-    <w:p/>
-    <w:p>
-      <w:pPr>
-        <w:pStyle w:val="Ttulo2"/>
-      </w:pPr>
-      <w:bookmarkStart w:id="35" w:name="_Toc529131805"/>
-      <w:r>
-        <w:t>Alcance</w:t>
-      </w:r>
-      <w:bookmarkEnd w:id="35"/>
-    </w:p>
-    <w:p/>
-    <w:p>
-      <w:pPr>
-        <w:pStyle w:val="Ttulo2"/>
-      </w:pPr>
-      <w:bookmarkStart w:id="36" w:name="_Toc529131806"/>
-      <w:r>
-        <w:t>Prácticas</w:t>
-      </w:r>
-      <w:bookmarkEnd w:id="36"/>
-    </w:p>
-    <w:p>
-      <w:pPr>
-        <w:pStyle w:val="Ttulo3"/>
-      </w:pPr>
-      <w:bookmarkStart w:id="37" w:name="_Toc529131807"/>
-      <w:r>
-        <w:t>Incluir todas las actividad</w:t>
-      </w:r>
-      <w:r>
-        <w:t>es</w:t>
-      </w:r>
-      <w:bookmarkEnd w:id="37"/>
-    </w:p>
-    <w:p>
-      <w:pPr>
-        <w:pStyle w:val="Ttulo3"/>
-      </w:pPr>
-      <w:bookmarkStart w:id="38" w:name="_Toc529131808"/>
-      <w:r>
-        <w:t>Considerar horas efectivas de producció</w:t>
-      </w:r>
-      <w:r>
-        <w:t>n</w:t>
-      </w:r>
-      <w:bookmarkEnd w:id="38"/>
-    </w:p>
-    <w:p>
-      <w:pPr>
-        <w:pStyle w:val="Ttulo3"/>
-      </w:pPr>
-      <w:bookmarkStart w:id="39" w:name="_Toc529131809"/>
-      <w:r>
-        <w:t>Dimensionar en función de la capacidad del Recurso</w:t>
-      </w:r>
-      <w:bookmarkEnd w:id="39"/>
-    </w:p>
-    <w:p>
-      <w:pPr>
-        <w:pStyle w:val="Ttulo3"/>
-      </w:pPr>
-      <w:bookmarkStart w:id="40" w:name="_Toc529131810"/>
-      <w:r>
-        <w:t>Establecer Hitos de Aceptación</w:t>
-      </w:r>
-      <w:bookmarkEnd w:id="40"/>
-    </w:p>
-    <w:p>
-      <w:pPr>
-        <w:pStyle w:val="Ttulo3"/>
-      </w:pPr>
-      <w:bookmarkStart w:id="41" w:name="_Toc529131811"/>
-      <w:r>
-        <w:t>No ejecutar actividades que no estén planificadas</w:t>
-      </w:r>
-      <w:bookmarkEnd w:id="41"/>
-    </w:p>
-    <w:p>
-      <w:pPr>
-        <w:pStyle w:val="Ttulo3"/>
-      </w:pPr>
-      <w:bookmarkStart w:id="42" w:name="_Toc529131812"/>
-      <w:r>
-        <w:t>Controlar periódicamente los avances</w:t>
-      </w:r>
-      <w:bookmarkEnd w:id="42"/>
-    </w:p>
-    <w:p>
-      <w:pPr>
-        <w:pStyle w:val="Ttulo3"/>
-      </w:pPr>
-      <w:bookmarkStart w:id="43" w:name="_Toc529131813"/>
-      <w:r>
-        <w:t>Ajustar en función de la situación actual</w:t>
-      </w:r>
-      <w:bookmarkEnd w:id="43"/>
-    </w:p>
-    <w:p>
-      <w:pPr>
-        <w:pStyle w:val="Ttulo3"/>
-      </w:pPr>
-      <w:bookmarkStart w:id="44" w:name="_Toc529131814"/>
-      <w:r>
-        <w:t>Planificar y cuantificar las Horas Extras</w:t>
-      </w:r>
-      <w:bookmarkEnd w:id="44"/>
-    </w:p>
-    <w:p>
-      <w:pPr>
-        <w:spacing w:after="0"/>
-        <w:jc w:val="left"/>
-      </w:pPr>
-      <w:r>
-        <w:br w:type="page"/>
-      </w:r>
-    </w:p>
-    <w:p>
-      <w:pPr>
-        <w:pStyle w:val="Ttulo1"/>
-      </w:pPr>
-      <w:bookmarkStart w:id="45" w:name="_Toc529131815"/>
+      <w:bookmarkStart w:id="45" w:name="_Toc529132444"/>
       <w:r>
         <w:lastRenderedPageBreak/>
         <w:t>Aseguramiento de Calidad</w:t>
       </w:r>
       <w:bookmarkEnd w:id="45"/>
     </w:p>
+    <w:p/>
     <w:p>
       <w:pPr>
         <w:pStyle w:val="Ttulo2"/>
       </w:pPr>
-      <w:bookmarkStart w:id="46" w:name="_Toc529131816"/>
+      <w:bookmarkStart w:id="46" w:name="_Toc529132445"/>
       <w:r>
         <w:t>Objetivo</w:t>
       </w:r>
@@ -8521,13 +8589,23 @@
       <w:pPr>
         <w:pStyle w:val="Ttulo2"/>
       </w:pPr>
-      <w:bookmarkStart w:id="47" w:name="_Toc529131817"/>
+      <w:bookmarkStart w:id="47" w:name="_Toc529132446"/>
       <w:r>
         <w:t>Alcance</w:t>
       </w:r>
       <w:bookmarkEnd w:id="47"/>
     </w:p>
-    <w:p/>
+    <w:p>
+      <w:r>
+        <w:t xml:space="preserve">Cubrir los </w:t>
+      </w:r>
+      <w:r>
+        <w:t>procesos de certificación de software por medio de la definición de prácticas que permiten su organización</w:t>
+      </w:r>
+      <w:r>
+        <w:t xml:space="preserve"> y evaluación de resultados, mitigando los riesgos de eventuales conflictos entre jefaturas de proyecto. </w:t>
+      </w:r>
+    </w:p>
     <w:p>
       <w:pPr>
         <w:spacing w:after="0"/>
@@ -8552,7 +8630,7 @@
       <w:pPr>
         <w:pStyle w:val="Ttulo2"/>
       </w:pPr>
-      <w:bookmarkStart w:id="48" w:name="_Toc529131818"/>
+      <w:bookmarkStart w:id="48" w:name="_Toc529132447"/>
       <w:r>
         <w:lastRenderedPageBreak/>
         <w:t>Prácticas</w:t>
@@ -8564,7 +8642,7 @@
       <w:pPr>
         <w:pStyle w:val="Ttulo3"/>
       </w:pPr>
-      <w:bookmarkStart w:id="49" w:name="_Toc529131819"/>
+      <w:bookmarkStart w:id="49" w:name="_Toc529132448"/>
       <w:r>
         <w:t>Definir Criterios de Liberación</w:t>
       </w:r>
@@ -8776,7 +8854,7 @@
       <w:pPr>
         <w:pStyle w:val="Ttulo3"/>
       </w:pPr>
-      <w:bookmarkStart w:id="50" w:name="_Toc529131820"/>
+      <w:bookmarkStart w:id="50" w:name="_Toc529132449"/>
       <w:r>
         <w:lastRenderedPageBreak/>
         <w:t>Definir Criterios de Aceptación</w:t>
@@ -8784,74 +8862,234 @@
       <w:bookmarkEnd w:id="50"/>
     </w:p>
     <w:p>
-      <w:pPr>
-        <w:pStyle w:val="Ttulo3"/>
-      </w:pPr>
-      <w:bookmarkStart w:id="51" w:name="_Toc529131821"/>
-      <w:r>
-        <w:t>Definir un Plan de Pruebas</w:t>
-      </w:r>
-      <w:bookmarkEnd w:id="51"/>
-    </w:p>
-    <w:p>
-      <w:pPr>
-        <w:pStyle w:val="Ttulo3"/>
-      </w:pPr>
-      <w:bookmarkStart w:id="52" w:name="_Toc529131822"/>
-      <w:r>
-        <w:t>Definir Índices de Medición de la Calidad</w:t>
-      </w:r>
-      <w:bookmarkEnd w:id="52"/>
-    </w:p>
-    <w:p>
-      <w:pPr>
-        <w:pStyle w:val="Ttulo3"/>
-      </w:pPr>
-      <w:bookmarkStart w:id="53" w:name="_Toc529131823"/>
-      <w:r>
-        <w:t>Medir y Controlar las Pruebas</w:t>
-      </w:r>
-      <w:bookmarkEnd w:id="53"/>
-    </w:p>
-    <w:p>
-      <w:pPr>
-        <w:pStyle w:val="Ttulo3"/>
-      </w:pPr>
-      <w:bookmarkStart w:id="54" w:name="_Toc529131824"/>
-      <w:r>
-        <w:t>Medir y Corregir los Defectos</w:t>
-      </w:r>
-      <w:bookmarkEnd w:id="54"/>
-    </w:p>
+      <w:r>
+        <w:t>Toda</w:t>
+      </w:r>
+      <w:r>
+        <w:t xml:space="preserve"> vez</w:t>
+      </w:r>
+      <w:r>
+        <w:t xml:space="preserve"> que una entrega sea </w:t>
+      </w:r>
+      <w:r>
+        <w:t>correctamente recibida</w:t>
+      </w:r>
+      <w:r>
+        <w:t>,</w:t>
+      </w:r>
+      <w:r>
+        <w:t xml:space="preserve"> </w:t>
+      </w:r>
+      <w:proofErr w:type="gramStart"/>
+      <w:r>
+        <w:t>y</w:t>
+      </w:r>
+      <w:proofErr w:type="gramEnd"/>
+      <w:r>
+        <w:t xml:space="preserve"> en consecuencia, deba ser sometida a su respectivo proceso de certificación</w:t>
+      </w:r>
+      <w:r>
+        <w:t>, será necesario también definir cuales son los criterios que deben ser cumplidos por la entrega y en consecuencia, permitan su aceptación conforme.</w:t>
+      </w:r>
+      <w:r>
+        <w:t xml:space="preserve"> De esta misma manera, el no cumplimiento de dichos criterios implicará el rechazo de la entrega.</w:t>
+      </w:r>
+      <w:r>
+        <w:t xml:space="preserve"> </w:t>
+      </w:r>
+      <w:r>
+        <w:t>Los criterios de aceptación deben ser aspectos medibles</w:t>
+      </w:r>
+      <w:r>
+        <w:t>, idealmente en términos cuantitativos</w:t>
+      </w:r>
+      <w:r>
+        <w:t xml:space="preserve"> para otorgar mayor objetividad en su evaluación. </w:t>
+      </w:r>
+      <w:r>
+        <w:t>Por ejemplo:</w:t>
+      </w:r>
+    </w:p>
+    <w:p>
+      <w:pPr>
+        <w:pStyle w:val="Prrafodelista"/>
+        <w:numPr>
+          <w:ilvl w:val="0"/>
+          <w:numId w:val="28"/>
+        </w:numPr>
+      </w:pPr>
+      <w:r>
+        <w:t>La entrega será aceptada si el 90% de las pruebas ejecutadas resultan exitosas</w:t>
+      </w:r>
+    </w:p>
+    <w:p>
+      <w:pPr>
+        <w:pStyle w:val="Prrafodelista"/>
+        <w:numPr>
+          <w:ilvl w:val="0"/>
+          <w:numId w:val="28"/>
+        </w:numPr>
+      </w:pPr>
+      <w:r>
+        <w:t>La entrega será aceptada si el 10% de las pruebas no exitosas, están asociadas a errores de forma, es decir, que no perjudica el uso de la funcionalidad.</w:t>
+      </w:r>
+    </w:p>
+    <w:p>
+      <w:pPr>
+        <w:pStyle w:val="Prrafodelista"/>
+        <w:numPr>
+          <w:ilvl w:val="0"/>
+          <w:numId w:val="28"/>
+        </w:numPr>
+      </w:pPr>
+      <w:r>
+        <w:t>La entrega será rechazada de manera inmediata, si se detecta</w:t>
+      </w:r>
+      <w:r>
+        <w:t>n</w:t>
+      </w:r>
+      <w:r>
+        <w:t xml:space="preserve"> uno o más errores que no permiten operar el sistema</w:t>
+      </w:r>
+      <w:r>
+        <w:t>, es decir, no tiene sentido continuar con las pruebas.</w:t>
+      </w:r>
+    </w:p>
+    <w:p/>
     <w:p>
       <w:pPr>
         <w:spacing w:after="0"/>
         <w:jc w:val="left"/>
-      </w:pPr>
+        <w:rPr>
+          <w:rFonts w:eastAsiaTheme="majorEastAsia" w:cstheme="majorBidi"/>
+          <w:b/>
+          <w:bCs/>
+          <w:sz w:val="28"/>
+          <w:szCs w:val="26"/>
+          <w14:shadow w14:blurRad="50800" w14:dist="38100" w14:dir="0" w14:sx="100000" w14:sy="100000" w14:kx="0" w14:ky="0" w14:algn="l">
+            <w14:srgbClr w14:val="000000">
+              <w14:alpha w14:val="60000"/>
+            </w14:srgbClr>
+          </w14:shadow>
+        </w:rPr>
+      </w:pPr>
+      <w:bookmarkStart w:id="51" w:name="_Toc529132450"/>
       <w:r>
         <w:br w:type="page"/>
       </w:r>
     </w:p>
     <w:p>
       <w:pPr>
+        <w:pStyle w:val="Ttulo3"/>
+      </w:pPr>
+      <w:r>
+        <w:lastRenderedPageBreak/>
+        <w:t>Definir un Plan de Pruebas</w:t>
+      </w:r>
+      <w:bookmarkEnd w:id="51"/>
+    </w:p>
+    <w:p>
+      <w:r>
+        <w:t>El proceso de revisión de cada una de las entregas recibidas debe estar guiado o gobernado por un plan de pruebas que permita tanto al proveedor como a ZOFRI S.A., establecer claramente qu</w:t>
+      </w:r>
+      <w:r>
+        <w:t>é</w:t>
+      </w:r>
+      <w:r>
+        <w:t xml:space="preserve"> es lo que será revisado, </w:t>
+      </w:r>
+      <w:r>
+        <w:t>có</w:t>
+      </w:r>
+      <w:r>
+        <w:t>mo será revisado y de que forma serán evaluados los resultados.</w:t>
+      </w:r>
+      <w:r>
+        <w:t xml:space="preserve"> Dichas definiciones</w:t>
+      </w:r>
+      <w:r>
+        <w:t xml:space="preserve"> son esenciales para mitigar eventuales conflictos con el Proveedor, cuando el proceso de pruebas entregue resultados no favorables</w:t>
+      </w:r>
+      <w:r>
+        <w:t>. Asimismo, permite objetivar el proceso</w:t>
+      </w:r>
+      <w:r>
+        <w:t xml:space="preserve"> y generar resultados en función del desarrollo de tareas y no de opiniones subjetivas de las jefaturas de proyecto.</w:t>
+      </w:r>
+    </w:p>
+    <w:p/>
+    <w:p>
+      <w:r>
+        <w:t xml:space="preserve">El plan de pruebas debe estar definido y acordado antes de iniciarse el proceso de revisión. No es recomendable hacer excepciones al respecto, aún cuando el proveedor garantice la calidad de sus entregas. </w:t>
+      </w:r>
+    </w:p>
+    <w:p/>
+    <w:p>
+      <w:pPr>
+        <w:pStyle w:val="Ttulo3"/>
+      </w:pPr>
+      <w:bookmarkStart w:id="52" w:name="_Toc529132451"/>
+      <w:r>
+        <w:t>Definir Índices de Medición de la Calidad</w:t>
+      </w:r>
+      <w:bookmarkEnd w:id="52"/>
+    </w:p>
+    <w:p>
+      <w:bookmarkStart w:id="53" w:name="_GoBack"/>
+      <w:bookmarkEnd w:id="53"/>
+    </w:p>
+    <w:p/>
+    <w:p>
+      <w:pPr>
+        <w:pStyle w:val="Ttulo3"/>
+      </w:pPr>
+      <w:bookmarkStart w:id="54" w:name="_Toc529132452"/>
+      <w:r>
+        <w:t>Medir y Controlar las Pruebas</w:t>
+      </w:r>
+      <w:bookmarkEnd w:id="54"/>
+    </w:p>
+    <w:p/>
+    <w:p>
+      <w:pPr>
+        <w:pStyle w:val="Ttulo3"/>
+      </w:pPr>
+      <w:bookmarkStart w:id="55" w:name="_Toc529132453"/>
+      <w:r>
+        <w:t>Medir y Corregir los Defectos</w:t>
+      </w:r>
+      <w:bookmarkEnd w:id="55"/>
+    </w:p>
+    <w:p>
+      <w:pPr>
+        <w:spacing w:after="0"/>
+        <w:jc w:val="left"/>
+      </w:pPr>
+      <w:r>
+        <w:br w:type="page"/>
+      </w:r>
+    </w:p>
+    <w:p>
+      <w:pPr>
         <w:pStyle w:val="Ttulo1"/>
       </w:pPr>
-      <w:bookmarkStart w:id="55" w:name="_Toc529131825"/>
+      <w:bookmarkStart w:id="56" w:name="_Toc529132454"/>
       <w:r>
         <w:lastRenderedPageBreak/>
         <w:t>Personas</w:t>
       </w:r>
-      <w:bookmarkEnd w:id="55"/>
-    </w:p>
+      <w:bookmarkEnd w:id="56"/>
+    </w:p>
+    <w:p/>
     <w:p>
       <w:pPr>
         <w:pStyle w:val="Ttulo2"/>
       </w:pPr>
-      <w:bookmarkStart w:id="56" w:name="_Toc529131826"/>
+      <w:bookmarkStart w:id="57" w:name="_Toc529132455"/>
       <w:r>
         <w:t>Objetivo</w:t>
       </w:r>
-      <w:bookmarkEnd w:id="56"/>
+      <w:bookmarkEnd w:id="57"/>
     </w:p>
     <w:p>
       <w:r>
@@ -8899,11 +9137,11 @@
       <w:pPr>
         <w:pStyle w:val="Ttulo2"/>
       </w:pPr>
-      <w:bookmarkStart w:id="57" w:name="_Toc529131827"/>
+      <w:bookmarkStart w:id="58" w:name="_Toc529132456"/>
       <w:r>
         <w:t>Alcance</w:t>
       </w:r>
-      <w:bookmarkEnd w:id="57"/>
+      <w:bookmarkEnd w:id="58"/>
     </w:p>
     <w:p/>
     <w:p>
@@ -8930,22 +9168,22 @@
       <w:pPr>
         <w:pStyle w:val="Ttulo2"/>
       </w:pPr>
-      <w:bookmarkStart w:id="58" w:name="_Toc529131828"/>
+      <w:bookmarkStart w:id="59" w:name="_Toc529132457"/>
       <w:r>
         <w:lastRenderedPageBreak/>
         <w:t>Prácticas</w:t>
       </w:r>
-      <w:bookmarkEnd w:id="58"/>
+      <w:bookmarkEnd w:id="59"/>
     </w:p>
     <w:p>
       <w:pPr>
         <w:pStyle w:val="Ttulo3"/>
       </w:pPr>
-      <w:bookmarkStart w:id="59" w:name="_Toc529131829"/>
+      <w:bookmarkStart w:id="60" w:name="_Toc529132458"/>
       <w:r>
         <w:t>Definir Roles y Responsabilidades</w:t>
       </w:r>
-      <w:bookmarkEnd w:id="59"/>
+      <w:bookmarkEnd w:id="60"/>
     </w:p>
     <w:p>
       <w:r>
@@ -9498,12 +9736,12 @@
       <w:pPr>
         <w:pStyle w:val="Ttulo3"/>
       </w:pPr>
-      <w:bookmarkStart w:id="60" w:name="_Toc529131830"/>
+      <w:bookmarkStart w:id="61" w:name="_Toc529132459"/>
       <w:r>
         <w:lastRenderedPageBreak/>
         <w:t>Capacitar y Preparar</w:t>
       </w:r>
-      <w:bookmarkEnd w:id="60"/>
+      <w:bookmarkEnd w:id="61"/>
     </w:p>
     <w:p>
       <w:pPr>
@@ -9671,12 +9909,12 @@
       <w:pPr>
         <w:pStyle w:val="Ttulo3"/>
       </w:pPr>
-      <w:bookmarkStart w:id="61" w:name="_Toc529131831"/>
+      <w:bookmarkStart w:id="62" w:name="_Toc529132460"/>
       <w:r>
         <w:lastRenderedPageBreak/>
         <w:t>Seleccionar las Personas adecuadas</w:t>
       </w:r>
-      <w:bookmarkEnd w:id="61"/>
+      <w:bookmarkEnd w:id="62"/>
     </w:p>
     <w:p>
       <w:hyperlink r:id="rId12" w:history="1">
@@ -9847,12 +10085,12 @@
       <w:pPr>
         <w:pStyle w:val="Ttulo3"/>
       </w:pPr>
-      <w:bookmarkStart w:id="62" w:name="_Toc529131832"/>
+      <w:bookmarkStart w:id="63" w:name="_Toc529132461"/>
       <w:r>
         <w:lastRenderedPageBreak/>
         <w:t>Equipar al equipo</w:t>
       </w:r>
-      <w:bookmarkEnd w:id="62"/>
+      <w:bookmarkEnd w:id="63"/>
     </w:p>
     <w:p>
       <w:pPr>
@@ -9897,12 +10135,12 @@
       <w:pPr>
         <w:pStyle w:val="Ttulo3"/>
       </w:pPr>
-      <w:bookmarkStart w:id="63" w:name="_Toc529131833"/>
+      <w:bookmarkStart w:id="64" w:name="_Toc529132462"/>
       <w:r>
         <w:lastRenderedPageBreak/>
         <w:t>Mantener al equipo informado</w:t>
       </w:r>
-      <w:bookmarkEnd w:id="63"/>
+      <w:bookmarkEnd w:id="64"/>
     </w:p>
     <w:p>
       <w:r>
@@ -9980,22 +10218,22 @@
       <w:pPr>
         <w:pStyle w:val="Ttulo3"/>
       </w:pPr>
-      <w:bookmarkStart w:id="64" w:name="_Toc529131834"/>
+      <w:bookmarkStart w:id="65" w:name="_Toc529132463"/>
       <w:r>
         <w:lastRenderedPageBreak/>
         <w:t>Dar sentido a las tareas y decisiones</w:t>
       </w:r>
-      <w:bookmarkEnd w:id="64"/>
+      <w:bookmarkEnd w:id="65"/>
     </w:p>
     <w:p>
       <w:pPr>
         <w:pStyle w:val="Ttulo3"/>
       </w:pPr>
-      <w:bookmarkStart w:id="65" w:name="_Toc529131835"/>
+      <w:bookmarkStart w:id="66" w:name="_Toc529132464"/>
       <w:r>
         <w:t>Establecer instancias de Retroalimentación</w:t>
       </w:r>
-      <w:bookmarkEnd w:id="65"/>
+      <w:bookmarkEnd w:id="66"/>
     </w:p>
     <w:p>
       <w:pPr>
@@ -10022,12 +10260,12 @@
       <w:pPr>
         <w:pStyle w:val="Ttulo3"/>
       </w:pPr>
-      <w:bookmarkStart w:id="66" w:name="_Toc529131836"/>
+      <w:bookmarkStart w:id="67" w:name="_Toc529132465"/>
       <w:r>
         <w:lastRenderedPageBreak/>
         <w:t>Ejecutar reuniones cortas y efectivas</w:t>
       </w:r>
-      <w:bookmarkEnd w:id="66"/>
+      <w:bookmarkEnd w:id="67"/>
     </w:p>
     <w:p>
       <w:pPr>
@@ -10898,34 +11136,34 @@
       <w:pPr>
         <w:pStyle w:val="Ttulo1"/>
       </w:pPr>
-      <w:bookmarkStart w:id="67" w:name="_Toc529131837"/>
+      <w:bookmarkStart w:id="68" w:name="_Toc529132466"/>
       <w:r>
         <w:lastRenderedPageBreak/>
         <w:t>Gestión de Riegos</w:t>
       </w:r>
-      <w:bookmarkEnd w:id="67"/>
+      <w:bookmarkEnd w:id="68"/>
     </w:p>
     <w:p/>
     <w:p>
       <w:pPr>
         <w:pStyle w:val="Ttulo2"/>
       </w:pPr>
-      <w:bookmarkStart w:id="68" w:name="_Toc529131838"/>
+      <w:bookmarkStart w:id="69" w:name="_Toc529132467"/>
       <w:r>
         <w:t>Objetivo</w:t>
       </w:r>
-      <w:bookmarkEnd w:id="68"/>
+      <w:bookmarkEnd w:id="69"/>
     </w:p>
     <w:p/>
     <w:p>
       <w:pPr>
         <w:pStyle w:val="Ttulo2"/>
       </w:pPr>
-      <w:bookmarkStart w:id="69" w:name="_Toc529131839"/>
+      <w:bookmarkStart w:id="70" w:name="_Toc529132468"/>
       <w:r>
         <w:t>Alcance</w:t>
       </w:r>
-      <w:bookmarkEnd w:id="69"/>
+      <w:bookmarkEnd w:id="70"/>
     </w:p>
     <w:p>
       <w:pPr>
@@ -10948,11 +11186,11 @@
       <w:pPr>
         <w:pStyle w:val="Ttulo2"/>
       </w:pPr>
-      <w:bookmarkStart w:id="70" w:name="_Toc529131840"/>
+      <w:bookmarkStart w:id="71" w:name="_Toc529132469"/>
       <w:r>
         <w:t>Prácticas</w:t>
       </w:r>
-      <w:bookmarkEnd w:id="70"/>
+      <w:bookmarkEnd w:id="71"/>
     </w:p>
     <w:p/>
     <w:p/>
@@ -10969,12 +11207,12 @@
       <w:pPr>
         <w:pStyle w:val="Ttulo1"/>
       </w:pPr>
-      <w:bookmarkStart w:id="71" w:name="_Toc529131841"/>
+      <w:bookmarkStart w:id="72" w:name="_Toc529132470"/>
       <w:r>
         <w:lastRenderedPageBreak/>
         <w:t>Firmas de Aceptación</w:t>
       </w:r>
-      <w:bookmarkEnd w:id="71"/>
+      <w:bookmarkEnd w:id="72"/>
     </w:p>
     <w:tbl>
       <w:tblPr>
@@ -11569,35 +11807,9 @@
       <w:r>
         <w:t xml:space="preserve"> CMMI = </w:t>
       </w:r>
-      <w:proofErr w:type="spellStart"/>
-      <w:r>
-        <w:t>Capability</w:t>
-      </w:r>
-      <w:proofErr w:type="spellEnd"/>
-      <w:r>
-        <w:t xml:space="preserve"> </w:t>
-      </w:r>
-      <w:proofErr w:type="spellStart"/>
-      <w:r>
-        <w:t>Maturity</w:t>
-      </w:r>
-      <w:proofErr w:type="spellEnd"/>
-      <w:r>
-        <w:t xml:space="preserve"> </w:t>
-      </w:r>
-      <w:proofErr w:type="spellStart"/>
-      <w:r>
-        <w:t>Model</w:t>
-      </w:r>
-      <w:proofErr w:type="spellEnd"/>
-      <w:r>
-        <w:t xml:space="preserve"> </w:t>
-      </w:r>
-      <w:proofErr w:type="spellStart"/>
-      <w:r>
-        <w:t>Integration</w:t>
-      </w:r>
-      <w:proofErr w:type="spellEnd"/>
+      <w:r>
+        <w:t>Capability Maturity Model Integration</w:t>
+      </w:r>
     </w:p>
   </w:footnote>
   <w:footnote w:id="3">
@@ -11617,29 +11829,8 @@
       <w:r>
         <w:t>Sigla de la frase en inglés “</w:t>
       </w:r>
-      <w:proofErr w:type="spellStart"/>
-      <w:r>
-        <w:t>Request</w:t>
-      </w:r>
-      <w:proofErr w:type="spellEnd"/>
-      <w:r>
-        <w:t xml:space="preserve"> </w:t>
-      </w:r>
-      <w:proofErr w:type="spellStart"/>
-      <w:r>
-        <w:t>for</w:t>
-      </w:r>
-      <w:proofErr w:type="spellEnd"/>
-      <w:r>
-        <w:t xml:space="preserve"> </w:t>
-      </w:r>
-      <w:proofErr w:type="spellStart"/>
-      <w:r>
-        <w:t>Information</w:t>
-      </w:r>
-      <w:proofErr w:type="spellEnd"/>
-      <w:r>
-        <w:t>”, cuya traducción es “Solicitud de Información”</w:t>
+      <w:r>
+        <w:t>Request for Information”, cuya traducción es “Solicitud de Información”</w:t>
       </w:r>
     </w:p>
   </w:footnote>
@@ -11695,13 +11886,8 @@
       <w:r>
         <w:t xml:space="preserve"> </w:t>
       </w:r>
-      <w:proofErr w:type="spellStart"/>
-      <w:r>
-        <w:t>Worflow</w:t>
-      </w:r>
-      <w:proofErr w:type="spellEnd"/>
-      <w:r>
-        <w:t>: Es una herramienta que permite configurar dinámicamente el flujo de entidades, haciéndolas pasar por distintos estados.</w:t>
+      <w:r>
+        <w:t>Worflow: Es una herramienta que permite configurar dinámicamente el flujo de entidades, haciéndolas pasar por distintos estados.</w:t>
       </w:r>
     </w:p>
   </w:footnote>
@@ -12603,6 +12789,119 @@
     </w:lvl>
   </w:abstractNum>
   <w:abstractNum w:abstractNumId="6" w15:restartNumberingAfterBreak="0">
+    <w:nsid w:val="13677ED3"/>
+    <w:multiLevelType w:val="hybridMultilevel"/>
+    <w:tmpl w:val="842AD14A"/>
+    <w:lvl w:ilvl="0" w:tplc="340A0001">
+      <w:start w:val="1"/>
+      <w:numFmt w:val="bullet"/>
+      <w:lvlText w:val=""/>
+      <w:lvlJc w:val="left"/>
+      <w:pPr>
+        <w:ind w:left="720" w:hanging="360"/>
+      </w:pPr>
+      <w:rPr>
+        <w:rFonts w:ascii="Symbol" w:hAnsi="Symbol" w:hint="default"/>
+      </w:rPr>
+    </w:lvl>
+    <w:lvl w:ilvl="1" w:tplc="340A0003" w:tentative="1">
+      <w:start w:val="1"/>
+      <w:numFmt w:val="bullet"/>
+      <w:lvlText w:val="o"/>
+      <w:lvlJc w:val="left"/>
+      <w:pPr>
+        <w:ind w:left="1440" w:hanging="360"/>
+      </w:pPr>
+      <w:rPr>
+        <w:rFonts w:ascii="Courier New" w:hAnsi="Courier New" w:cs="Courier New" w:hint="default"/>
+      </w:rPr>
+    </w:lvl>
+    <w:lvl w:ilvl="2" w:tplc="340A0005" w:tentative="1">
+      <w:start w:val="1"/>
+      <w:numFmt w:val="bullet"/>
+      <w:lvlText w:val=""/>
+      <w:lvlJc w:val="left"/>
+      <w:pPr>
+        <w:ind w:left="2160" w:hanging="360"/>
+      </w:pPr>
+      <w:rPr>
+        <w:rFonts w:ascii="Wingdings" w:hAnsi="Wingdings" w:hint="default"/>
+      </w:rPr>
+    </w:lvl>
+    <w:lvl w:ilvl="3" w:tplc="340A0001" w:tentative="1">
+      <w:start w:val="1"/>
+      <w:numFmt w:val="bullet"/>
+      <w:lvlText w:val=""/>
+      <w:lvlJc w:val="left"/>
+      <w:pPr>
+        <w:ind w:left="2880" w:hanging="360"/>
+      </w:pPr>
+      <w:rPr>
+        <w:rFonts w:ascii="Symbol" w:hAnsi="Symbol" w:hint="default"/>
+      </w:rPr>
+    </w:lvl>
+    <w:lvl w:ilvl="4" w:tplc="340A0003" w:tentative="1">
+      <w:start w:val="1"/>
+      <w:numFmt w:val="bullet"/>
+      <w:lvlText w:val="o"/>
+      <w:lvlJc w:val="left"/>
+      <w:pPr>
+        <w:ind w:left="3600" w:hanging="360"/>
+      </w:pPr>
+      <w:rPr>
+        <w:rFonts w:ascii="Courier New" w:hAnsi="Courier New" w:cs="Courier New" w:hint="default"/>
+      </w:rPr>
+    </w:lvl>
+    <w:lvl w:ilvl="5" w:tplc="340A0005" w:tentative="1">
+      <w:start w:val="1"/>
+      <w:numFmt w:val="bullet"/>
+      <w:lvlText w:val=""/>
+      <w:lvlJc w:val="left"/>
+      <w:pPr>
+        <w:ind w:left="4320" w:hanging="360"/>
+      </w:pPr>
+      <w:rPr>
+        <w:rFonts w:ascii="Wingdings" w:hAnsi="Wingdings" w:hint="default"/>
+      </w:rPr>
+    </w:lvl>
+    <w:lvl w:ilvl="6" w:tplc="340A0001" w:tentative="1">
+      <w:start w:val="1"/>
+      <w:numFmt w:val="bullet"/>
+      <w:lvlText w:val=""/>
+      <w:lvlJc w:val="left"/>
+      <w:pPr>
+        <w:ind w:left="5040" w:hanging="360"/>
+      </w:pPr>
+      <w:rPr>
+        <w:rFonts w:ascii="Symbol" w:hAnsi="Symbol" w:hint="default"/>
+      </w:rPr>
+    </w:lvl>
+    <w:lvl w:ilvl="7" w:tplc="340A0003" w:tentative="1">
+      <w:start w:val="1"/>
+      <w:numFmt w:val="bullet"/>
+      <w:lvlText w:val="o"/>
+      <w:lvlJc w:val="left"/>
+      <w:pPr>
+        <w:ind w:left="5760" w:hanging="360"/>
+      </w:pPr>
+      <w:rPr>
+        <w:rFonts w:ascii="Courier New" w:hAnsi="Courier New" w:cs="Courier New" w:hint="default"/>
+      </w:rPr>
+    </w:lvl>
+    <w:lvl w:ilvl="8" w:tplc="340A0005" w:tentative="1">
+      <w:start w:val="1"/>
+      <w:numFmt w:val="bullet"/>
+      <w:lvlText w:val=""/>
+      <w:lvlJc w:val="left"/>
+      <w:pPr>
+        <w:ind w:left="6480" w:hanging="360"/>
+      </w:pPr>
+      <w:rPr>
+        <w:rFonts w:ascii="Wingdings" w:hAnsi="Wingdings" w:hint="default"/>
+      </w:rPr>
+    </w:lvl>
+  </w:abstractNum>
+  <w:abstractNum w:abstractNumId="7" w15:restartNumberingAfterBreak="0">
     <w:nsid w:val="13747AFF"/>
     <w:multiLevelType w:val="hybridMultilevel"/>
     <w:tmpl w:val="B448A1CC"/>
@@ -12715,7 +13014,7 @@
       </w:rPr>
     </w:lvl>
   </w:abstractNum>
-  <w:abstractNum w:abstractNumId="7" w15:restartNumberingAfterBreak="0">
+  <w:abstractNum w:abstractNumId="8" w15:restartNumberingAfterBreak="0">
     <w:nsid w:val="14A07169"/>
     <w:multiLevelType w:val="hybridMultilevel"/>
     <w:tmpl w:val="20CEC248"/>
@@ -12828,7 +13127,7 @@
       </w:rPr>
     </w:lvl>
   </w:abstractNum>
-  <w:abstractNum w:abstractNumId="8" w15:restartNumberingAfterBreak="0">
+  <w:abstractNum w:abstractNumId="9" w15:restartNumberingAfterBreak="0">
     <w:nsid w:val="19A62ACF"/>
     <w:multiLevelType w:val="hybridMultilevel"/>
     <w:tmpl w:val="1ADE1B24"/>
@@ -12941,7 +13240,7 @@
       </w:rPr>
     </w:lvl>
   </w:abstractNum>
-  <w:abstractNum w:abstractNumId="9" w15:restartNumberingAfterBreak="0">
+  <w:abstractNum w:abstractNumId="10" w15:restartNumberingAfterBreak="0">
     <w:nsid w:val="1D352DF7"/>
     <w:multiLevelType w:val="hybridMultilevel"/>
     <w:tmpl w:val="3BE2A4C4"/>
@@ -13054,7 +13353,7 @@
       </w:rPr>
     </w:lvl>
   </w:abstractNum>
-  <w:abstractNum w:abstractNumId="10" w15:restartNumberingAfterBreak="0">
+  <w:abstractNum w:abstractNumId="11" w15:restartNumberingAfterBreak="0">
     <w:nsid w:val="1E7A67FE"/>
     <w:multiLevelType w:val="hybridMultilevel"/>
     <w:tmpl w:val="7F52CD24"/>
@@ -13167,7 +13466,7 @@
       </w:rPr>
     </w:lvl>
   </w:abstractNum>
-  <w:abstractNum w:abstractNumId="11" w15:restartNumberingAfterBreak="0">
+  <w:abstractNum w:abstractNumId="12" w15:restartNumberingAfterBreak="0">
     <w:nsid w:val="200C131F"/>
     <w:multiLevelType w:val="hybridMultilevel"/>
     <w:tmpl w:val="9DE28A34"/>
@@ -13280,7 +13579,7 @@
       </w:rPr>
     </w:lvl>
   </w:abstractNum>
-  <w:abstractNum w:abstractNumId="12" w15:restartNumberingAfterBreak="0">
+  <w:abstractNum w:abstractNumId="13" w15:restartNumberingAfterBreak="0">
     <w:nsid w:val="215C7AAD"/>
     <w:multiLevelType w:val="hybridMultilevel"/>
     <w:tmpl w:val="2C42353E"/>
@@ -13393,7 +13692,7 @@
       </w:rPr>
     </w:lvl>
   </w:abstractNum>
-  <w:abstractNum w:abstractNumId="13" w15:restartNumberingAfterBreak="0">
+  <w:abstractNum w:abstractNumId="14" w15:restartNumberingAfterBreak="0">
     <w:nsid w:val="231A52A1"/>
     <w:multiLevelType w:val="hybridMultilevel"/>
     <w:tmpl w:val="808CF916"/>
@@ -13505,7 +13804,7 @@
       </w:rPr>
     </w:lvl>
   </w:abstractNum>
-  <w:abstractNum w:abstractNumId="14" w15:restartNumberingAfterBreak="0">
+  <w:abstractNum w:abstractNumId="15" w15:restartNumberingAfterBreak="0">
     <w:nsid w:val="23A36197"/>
     <w:multiLevelType w:val="hybridMultilevel"/>
     <w:tmpl w:val="774074EA"/>
@@ -13618,7 +13917,7 @@
       </w:rPr>
     </w:lvl>
   </w:abstractNum>
-  <w:abstractNum w:abstractNumId="15" w15:restartNumberingAfterBreak="0">
+  <w:abstractNum w:abstractNumId="16" w15:restartNumberingAfterBreak="0">
     <w:nsid w:val="30207705"/>
     <w:multiLevelType w:val="hybridMultilevel"/>
     <w:tmpl w:val="A1A4B21C"/>
@@ -13731,7 +14030,7 @@
       </w:rPr>
     </w:lvl>
   </w:abstractNum>
-  <w:abstractNum w:abstractNumId="16" w15:restartNumberingAfterBreak="0">
+  <w:abstractNum w:abstractNumId="17" w15:restartNumberingAfterBreak="0">
     <w:nsid w:val="37C41383"/>
     <w:multiLevelType w:val="multilevel"/>
     <w:tmpl w:val="089CBA56"/>
@@ -13853,7 +14152,7 @@
       </w:rPr>
     </w:lvl>
   </w:abstractNum>
-  <w:abstractNum w:abstractNumId="17" w15:restartNumberingAfterBreak="0">
+  <w:abstractNum w:abstractNumId="18" w15:restartNumberingAfterBreak="0">
     <w:nsid w:val="396A5FDB"/>
     <w:multiLevelType w:val="hybridMultilevel"/>
     <w:tmpl w:val="09767222"/>
@@ -13966,7 +14265,7 @@
       </w:rPr>
     </w:lvl>
   </w:abstractNum>
-  <w:abstractNum w:abstractNumId="18" w15:restartNumberingAfterBreak="0">
+  <w:abstractNum w:abstractNumId="19" w15:restartNumberingAfterBreak="0">
     <w:nsid w:val="4EEB5C1C"/>
     <w:multiLevelType w:val="hybridMultilevel"/>
     <w:tmpl w:val="C58C1824"/>
@@ -14079,7 +14378,7 @@
       </w:rPr>
     </w:lvl>
   </w:abstractNum>
-  <w:abstractNum w:abstractNumId="19" w15:restartNumberingAfterBreak="0">
+  <w:abstractNum w:abstractNumId="20" w15:restartNumberingAfterBreak="0">
     <w:nsid w:val="52165F03"/>
     <w:multiLevelType w:val="hybridMultilevel"/>
     <w:tmpl w:val="9C8C27B8"/>
@@ -14192,7 +14491,7 @@
       </w:rPr>
     </w:lvl>
   </w:abstractNum>
-  <w:abstractNum w:abstractNumId="20" w15:restartNumberingAfterBreak="0">
+  <w:abstractNum w:abstractNumId="21" w15:restartNumberingAfterBreak="0">
     <w:nsid w:val="53633594"/>
     <w:multiLevelType w:val="hybridMultilevel"/>
     <w:tmpl w:val="5AE433B6"/>
@@ -14305,7 +14604,7 @@
       </w:rPr>
     </w:lvl>
   </w:abstractNum>
-  <w:abstractNum w:abstractNumId="21" w15:restartNumberingAfterBreak="0">
+  <w:abstractNum w:abstractNumId="22" w15:restartNumberingAfterBreak="0">
     <w:nsid w:val="55AC7677"/>
     <w:multiLevelType w:val="hybridMultilevel"/>
     <w:tmpl w:val="81BA4298"/>
@@ -14418,7 +14717,7 @@
       </w:rPr>
     </w:lvl>
   </w:abstractNum>
-  <w:abstractNum w:abstractNumId="22" w15:restartNumberingAfterBreak="0">
+  <w:abstractNum w:abstractNumId="23" w15:restartNumberingAfterBreak="0">
     <w:nsid w:val="5FC0036D"/>
     <w:multiLevelType w:val="hybridMultilevel"/>
     <w:tmpl w:val="48F8A772"/>
@@ -14531,7 +14830,7 @@
       </w:rPr>
     </w:lvl>
   </w:abstractNum>
-  <w:abstractNum w:abstractNumId="23" w15:restartNumberingAfterBreak="0">
+  <w:abstractNum w:abstractNumId="24" w15:restartNumberingAfterBreak="0">
     <w:nsid w:val="6404339D"/>
     <w:multiLevelType w:val="hybridMultilevel"/>
     <w:tmpl w:val="7836361A"/>
@@ -14644,7 +14943,7 @@
       </w:rPr>
     </w:lvl>
   </w:abstractNum>
-  <w:abstractNum w:abstractNumId="24" w15:restartNumberingAfterBreak="0">
+  <w:abstractNum w:abstractNumId="25" w15:restartNumberingAfterBreak="0">
     <w:nsid w:val="67723D03"/>
     <w:multiLevelType w:val="hybridMultilevel"/>
     <w:tmpl w:val="99DC1268"/>
@@ -14757,7 +15056,7 @@
       </w:rPr>
     </w:lvl>
   </w:abstractNum>
-  <w:abstractNum w:abstractNumId="25" w15:restartNumberingAfterBreak="0">
+  <w:abstractNum w:abstractNumId="26" w15:restartNumberingAfterBreak="0">
     <w:nsid w:val="77EA1B5B"/>
     <w:multiLevelType w:val="hybridMultilevel"/>
     <w:tmpl w:val="3CA4F2C4"/>
@@ -14870,7 +15169,7 @@
       </w:rPr>
     </w:lvl>
   </w:abstractNum>
-  <w:abstractNum w:abstractNumId="26" w15:restartNumberingAfterBreak="0">
+  <w:abstractNum w:abstractNumId="27" w15:restartNumberingAfterBreak="0">
     <w:nsid w:val="7EAC5E90"/>
     <w:multiLevelType w:val="hybridMultilevel"/>
     <w:tmpl w:val="F36C1656"/>
@@ -14984,16 +15283,16 @@
     </w:lvl>
   </w:abstractNum>
   <w:num w:numId="1">
-    <w:abstractNumId w:val="16"/>
+    <w:abstractNumId w:val="17"/>
   </w:num>
   <w:num w:numId="2">
     <w:abstractNumId w:val="3"/>
   </w:num>
   <w:num w:numId="3">
-    <w:abstractNumId w:val="20"/>
+    <w:abstractNumId w:val="21"/>
   </w:num>
   <w:num w:numId="4">
-    <w:abstractNumId w:val="12"/>
+    <w:abstractNumId w:val="13"/>
   </w:num>
   <w:num w:numId="5">
     <w:abstractNumId w:val="4"/>
@@ -15002,67 +15301,70 @@
     <w:abstractNumId w:val="0"/>
   </w:num>
   <w:num w:numId="7">
-    <w:abstractNumId w:val="17"/>
+    <w:abstractNumId w:val="18"/>
   </w:num>
   <w:num w:numId="8">
-    <w:abstractNumId w:val="13"/>
+    <w:abstractNumId w:val="14"/>
   </w:num>
   <w:num w:numId="9">
     <w:abstractNumId w:val="2"/>
   </w:num>
   <w:num w:numId="10">
+    <w:abstractNumId w:val="12"/>
+  </w:num>
+  <w:num w:numId="11">
+    <w:abstractNumId w:val="8"/>
+  </w:num>
+  <w:num w:numId="12">
+    <w:abstractNumId w:val="22"/>
+  </w:num>
+  <w:num w:numId="13">
+    <w:abstractNumId w:val="23"/>
+  </w:num>
+  <w:num w:numId="14">
+    <w:abstractNumId w:val="7"/>
+  </w:num>
+  <w:num w:numId="15">
+    <w:abstractNumId w:val="26"/>
+  </w:num>
+  <w:num w:numId="16">
+    <w:abstractNumId w:val="10"/>
+  </w:num>
+  <w:num w:numId="17">
+    <w:abstractNumId w:val="19"/>
+  </w:num>
+  <w:num w:numId="18">
     <w:abstractNumId w:val="11"/>
   </w:num>
-  <w:num w:numId="11">
-    <w:abstractNumId w:val="7"/>
-  </w:num>
-  <w:num w:numId="12">
-    <w:abstractNumId w:val="21"/>
-  </w:num>
-  <w:num w:numId="13">
-    <w:abstractNumId w:val="22"/>
-  </w:num>
-  <w:num w:numId="14">
-    <w:abstractNumId w:val="6"/>
-  </w:num>
-  <w:num w:numId="15">
-    <w:abstractNumId w:val="25"/>
-  </w:num>
-  <w:num w:numId="16">
-    <w:abstractNumId w:val="9"/>
-  </w:num>
-  <w:num w:numId="17">
-    <w:abstractNumId w:val="18"/>
-  </w:num>
-  <w:num w:numId="18">
-    <w:abstractNumId w:val="10"/>
-  </w:num>
   <w:num w:numId="19">
-    <w:abstractNumId w:val="26"/>
+    <w:abstractNumId w:val="27"/>
   </w:num>
   <w:num w:numId="20">
     <w:abstractNumId w:val="5"/>
   </w:num>
   <w:num w:numId="21">
-    <w:abstractNumId w:val="8"/>
+    <w:abstractNumId w:val="9"/>
   </w:num>
   <w:num w:numId="22">
-    <w:abstractNumId w:val="19"/>
+    <w:abstractNumId w:val="20"/>
   </w:num>
   <w:num w:numId="23">
     <w:abstractNumId w:val="1"/>
   </w:num>
   <w:num w:numId="24">
-    <w:abstractNumId w:val="14"/>
+    <w:abstractNumId w:val="15"/>
   </w:num>
   <w:num w:numId="25">
+    <w:abstractNumId w:val="25"/>
+  </w:num>
+  <w:num w:numId="26">
+    <w:abstractNumId w:val="16"/>
+  </w:num>
+  <w:num w:numId="27">
     <w:abstractNumId w:val="24"/>
   </w:num>
-  <w:num w:numId="26">
-    <w:abstractNumId w:val="15"/>
-  </w:num>
-  <w:num w:numId="27">
-    <w:abstractNumId w:val="23"/>
+  <w:num w:numId="28">
+    <w:abstractNumId w:val="6"/>
   </w:num>
   <w:numIdMacAtCleanup w:val="24"/>
 </w:numbering>
@@ -16578,7 +16880,7 @@
 </file>
 
 <file path=customXml/itemProps1.xml><?xml version="1.0" encoding="utf-8"?>
-<ds:datastoreItem xmlns:ds="http://schemas.openxmlformats.org/officeDocument/2006/customXml" ds:itemID="{127818FF-CAD2-462A-A3BA-810820BB563E}">
+<ds:datastoreItem xmlns:ds="http://schemas.openxmlformats.org/officeDocument/2006/customXml" ds:itemID="{0EBEB8C6-6F8D-487F-8C37-98972490CF70}">
   <ds:schemaRefs>
     <ds:schemaRef ds:uri="http://schemas.openxmlformats.org/officeDocument/2006/bibliography"/>
   </ds:schemaRefs>

</xml_diff>

<commit_message>
Se concluye el punto "Aseguramiento de Calidad"
</commit_message>
<xml_diff>
--- a/2018/mnal-buenas.practicas-desarrollo.proyectos.informaticos.docx
+++ b/2018/mnal-buenas.practicas-desarrollo.proyectos.informaticos.docx
@@ -465,6 +465,8 @@
         <w:t>Índice</w:t>
       </w:r>
     </w:p>
+    <w:bookmarkStart w:id="0" w:name="_GoBack"/>
+    <w:bookmarkEnd w:id="0"/>
     <w:p>
       <w:pPr>
         <w:pStyle w:val="TDC1"/>
@@ -498,7 +500,7 @@
         </w:rPr>
         <w:fldChar w:fldCharType="separate"/>
       </w:r>
-      <w:hyperlink w:anchor="_Toc529132399" w:history="1">
+      <w:hyperlink w:anchor="_Toc529138573" w:history="1">
         <w:r>
           <w:rPr>
             <w:rStyle w:val="Hipervnculo"/>
@@ -543,7 +545,7 @@
             <w:noProof/>
             <w:webHidden/>
           </w:rPr>
-          <w:instrText xml:space="preserve"> PAGEREF _Toc529132399 \h </w:instrText>
+          <w:instrText xml:space="preserve"> PAGEREF _Toc529138573 \h </w:instrText>
         </w:r>
         <w:r>
           <w:rPr>
@@ -586,7 +588,7 @@
           <w:lang w:eastAsia="es-CL"/>
         </w:rPr>
       </w:pPr>
-      <w:hyperlink w:anchor="_Toc529132400" w:history="1">
+      <w:hyperlink w:anchor="_Toc529138574" w:history="1">
         <w:r>
           <w:rPr>
             <w:rStyle w:val="Hipervnculo"/>
@@ -631,7 +633,7 @@
             <w:noProof/>
             <w:webHidden/>
           </w:rPr>
-          <w:instrText xml:space="preserve"> PAGEREF _Toc529132400 \h </w:instrText>
+          <w:instrText xml:space="preserve"> PAGEREF _Toc529138574 \h </w:instrText>
         </w:r>
         <w:r>
           <w:rPr>
@@ -674,7 +676,7 @@
           <w:lang w:eastAsia="es-CL"/>
         </w:rPr>
       </w:pPr>
-      <w:hyperlink w:anchor="_Toc529132401" w:history="1">
+      <w:hyperlink w:anchor="_Toc529138575" w:history="1">
         <w:r>
           <w:rPr>
             <w:rStyle w:val="Hipervnculo"/>
@@ -719,7 +721,7 @@
             <w:noProof/>
             <w:webHidden/>
           </w:rPr>
-          <w:instrText xml:space="preserve"> PAGEREF _Toc529132401 \h </w:instrText>
+          <w:instrText xml:space="preserve"> PAGEREF _Toc529138575 \h </w:instrText>
         </w:r>
         <w:r>
           <w:rPr>
@@ -762,7 +764,7 @@
           <w:lang w:eastAsia="es-CL"/>
         </w:rPr>
       </w:pPr>
-      <w:hyperlink w:anchor="_Toc529132402" w:history="1">
+      <w:hyperlink w:anchor="_Toc529138576" w:history="1">
         <w:r>
           <w:rPr>
             <w:rStyle w:val="Hipervnculo"/>
@@ -807,7 +809,7 @@
             <w:noProof/>
             <w:webHidden/>
           </w:rPr>
-          <w:instrText xml:space="preserve"> PAGEREF _Toc529132402 \h </w:instrText>
+          <w:instrText xml:space="preserve"> PAGEREF _Toc529138576 \h </w:instrText>
         </w:r>
         <w:r>
           <w:rPr>
@@ -848,7 +850,7 @@
           <w:lang w:eastAsia="es-CL"/>
         </w:rPr>
       </w:pPr>
-      <w:hyperlink w:anchor="_Toc529132403" w:history="1">
+      <w:hyperlink w:anchor="_Toc529138577" w:history="1">
         <w:r>
           <w:rPr>
             <w:rStyle w:val="Hipervnculo"/>
@@ -886,7 +888,7 @@
           <w:rPr>
             <w:webHidden/>
           </w:rPr>
-          <w:instrText xml:space="preserve"> PAGEREF _Toc529132403 \h </w:instrText>
+          <w:instrText xml:space="preserve"> PAGEREF _Toc529138577 \h </w:instrText>
         </w:r>
         <w:r>
           <w:rPr>
@@ -923,7 +925,7 @@
           <w:lang w:eastAsia="es-CL"/>
         </w:rPr>
       </w:pPr>
-      <w:hyperlink w:anchor="_Toc529132404" w:history="1">
+      <w:hyperlink w:anchor="_Toc529138578" w:history="1">
         <w:r>
           <w:rPr>
             <w:rStyle w:val="Hipervnculo"/>
@@ -961,7 +963,7 @@
           <w:rPr>
             <w:webHidden/>
           </w:rPr>
-          <w:instrText xml:space="preserve"> PAGEREF _Toc529132404 \h </w:instrText>
+          <w:instrText xml:space="preserve"> PAGEREF _Toc529138578 \h </w:instrText>
         </w:r>
         <w:r>
           <w:rPr>
@@ -998,7 +1000,7 @@
           <w:lang w:eastAsia="es-CL"/>
         </w:rPr>
       </w:pPr>
-      <w:hyperlink w:anchor="_Toc529132405" w:history="1">
+      <w:hyperlink w:anchor="_Toc529138579" w:history="1">
         <w:r>
           <w:rPr>
             <w:rStyle w:val="Hipervnculo"/>
@@ -1036,7 +1038,7 @@
           <w:rPr>
             <w:webHidden/>
           </w:rPr>
-          <w:instrText xml:space="preserve"> PAGEREF _Toc529132405 \h </w:instrText>
+          <w:instrText xml:space="preserve"> PAGEREF _Toc529138579 \h </w:instrText>
         </w:r>
         <w:r>
           <w:rPr>
@@ -1073,7 +1075,7 @@
           <w:lang w:eastAsia="es-CL"/>
         </w:rPr>
       </w:pPr>
-      <w:hyperlink w:anchor="_Toc529132406" w:history="1">
+      <w:hyperlink w:anchor="_Toc529138580" w:history="1">
         <w:r>
           <w:rPr>
             <w:rStyle w:val="Hipervnculo"/>
@@ -1111,7 +1113,7 @@
           <w:rPr>
             <w:webHidden/>
           </w:rPr>
-          <w:instrText xml:space="preserve"> PAGEREF _Toc529132406 \h </w:instrText>
+          <w:instrText xml:space="preserve"> PAGEREF _Toc529138580 \h </w:instrText>
         </w:r>
         <w:r>
           <w:rPr>
@@ -1148,7 +1150,7 @@
           <w:lang w:eastAsia="es-CL"/>
         </w:rPr>
       </w:pPr>
-      <w:hyperlink w:anchor="_Toc529132407" w:history="1">
+      <w:hyperlink w:anchor="_Toc529138581" w:history="1">
         <w:r>
           <w:rPr>
             <w:rStyle w:val="Hipervnculo"/>
@@ -1186,7 +1188,7 @@
           <w:rPr>
             <w:webHidden/>
           </w:rPr>
-          <w:instrText xml:space="preserve"> PAGEREF _Toc529132407 \h </w:instrText>
+          <w:instrText xml:space="preserve"> PAGEREF _Toc529138581 \h </w:instrText>
         </w:r>
         <w:r>
           <w:rPr>
@@ -1223,7 +1225,7 @@
           <w:lang w:eastAsia="es-CL"/>
         </w:rPr>
       </w:pPr>
-      <w:hyperlink w:anchor="_Toc529132408" w:history="1">
+      <w:hyperlink w:anchor="_Toc529138582" w:history="1">
         <w:r>
           <w:rPr>
             <w:rStyle w:val="Hipervnculo"/>
@@ -1261,7 +1263,7 @@
           <w:rPr>
             <w:webHidden/>
           </w:rPr>
-          <w:instrText xml:space="preserve"> PAGEREF _Toc529132408 \h </w:instrText>
+          <w:instrText xml:space="preserve"> PAGEREF _Toc529138582 \h </w:instrText>
         </w:r>
         <w:r>
           <w:rPr>
@@ -1300,7 +1302,7 @@
           <w:lang w:eastAsia="es-CL"/>
         </w:rPr>
       </w:pPr>
-      <w:hyperlink w:anchor="_Toc529132409" w:history="1">
+      <w:hyperlink w:anchor="_Toc529138583" w:history="1">
         <w:r>
           <w:rPr>
             <w:rStyle w:val="Hipervnculo"/>
@@ -1345,7 +1347,7 @@
             <w:noProof/>
             <w:webHidden/>
           </w:rPr>
-          <w:instrText xml:space="preserve"> PAGEREF _Toc529132409 \h </w:instrText>
+          <w:instrText xml:space="preserve"> PAGEREF _Toc529138583 \h </w:instrText>
         </w:r>
         <w:r>
           <w:rPr>
@@ -1386,7 +1388,7 @@
           <w:lang w:eastAsia="es-CL"/>
         </w:rPr>
       </w:pPr>
-      <w:hyperlink w:anchor="_Toc529132410" w:history="1">
+      <w:hyperlink w:anchor="_Toc529138584" w:history="1">
         <w:r>
           <w:rPr>
             <w:rStyle w:val="Hipervnculo"/>
@@ -1424,7 +1426,7 @@
           <w:rPr>
             <w:webHidden/>
           </w:rPr>
-          <w:instrText xml:space="preserve"> PAGEREF _Toc529132410 \h </w:instrText>
+          <w:instrText xml:space="preserve"> PAGEREF _Toc529138584 \h </w:instrText>
         </w:r>
         <w:r>
           <w:rPr>
@@ -1461,7 +1463,7 @@
           <w:lang w:eastAsia="es-CL"/>
         </w:rPr>
       </w:pPr>
-      <w:hyperlink w:anchor="_Toc529132411" w:history="1">
+      <w:hyperlink w:anchor="_Toc529138585" w:history="1">
         <w:r>
           <w:rPr>
             <w:rStyle w:val="Hipervnculo"/>
@@ -1499,7 +1501,7 @@
           <w:rPr>
             <w:webHidden/>
           </w:rPr>
-          <w:instrText xml:space="preserve"> PAGEREF _Toc529132411 \h </w:instrText>
+          <w:instrText xml:space="preserve"> PAGEREF _Toc529138585 \h </w:instrText>
         </w:r>
         <w:r>
           <w:rPr>
@@ -1536,7 +1538,7 @@
           <w:lang w:eastAsia="es-CL"/>
         </w:rPr>
       </w:pPr>
-      <w:hyperlink w:anchor="_Toc529132412" w:history="1">
+      <w:hyperlink w:anchor="_Toc529138586" w:history="1">
         <w:r>
           <w:rPr>
             <w:rStyle w:val="Hipervnculo"/>
@@ -1574,7 +1576,7 @@
           <w:rPr>
             <w:webHidden/>
           </w:rPr>
-          <w:instrText xml:space="preserve"> PAGEREF _Toc529132412 \h </w:instrText>
+          <w:instrText xml:space="preserve"> PAGEREF _Toc529138586 \h </w:instrText>
         </w:r>
         <w:r>
           <w:rPr>
@@ -1608,7 +1610,7 @@
           <w:rFonts w:asciiTheme="minorHAnsi" w:hAnsiTheme="minorHAnsi"/>
         </w:rPr>
       </w:pPr>
-      <w:hyperlink w:anchor="_Toc529132413" w:history="1">
+      <w:hyperlink w:anchor="_Toc529138587" w:history="1">
         <w:r>
           <w:rPr>
             <w:rStyle w:val="Hipervnculo"/>
@@ -1643,7 +1645,7 @@
           <w:rPr>
             <w:webHidden/>
           </w:rPr>
-          <w:instrText xml:space="preserve"> PAGEREF _Toc529132413 \h </w:instrText>
+          <w:instrText xml:space="preserve"> PAGEREF _Toc529138587 \h </w:instrText>
         </w:r>
         <w:r>
           <w:rPr>
@@ -1677,7 +1679,7 @@
           <w:rFonts w:asciiTheme="minorHAnsi" w:hAnsiTheme="minorHAnsi"/>
         </w:rPr>
       </w:pPr>
-      <w:hyperlink w:anchor="_Toc529132414" w:history="1">
+      <w:hyperlink w:anchor="_Toc529138588" w:history="1">
         <w:r>
           <w:rPr>
             <w:rStyle w:val="Hipervnculo"/>
@@ -1712,7 +1714,7 @@
           <w:rPr>
             <w:webHidden/>
           </w:rPr>
-          <w:instrText xml:space="preserve"> PAGEREF _Toc529132414 \h </w:instrText>
+          <w:instrText xml:space="preserve"> PAGEREF _Toc529138588 \h </w:instrText>
         </w:r>
         <w:r>
           <w:rPr>
@@ -1746,7 +1748,7 @@
           <w:rFonts w:asciiTheme="minorHAnsi" w:hAnsiTheme="minorHAnsi"/>
         </w:rPr>
       </w:pPr>
-      <w:hyperlink w:anchor="_Toc529132415" w:history="1">
+      <w:hyperlink w:anchor="_Toc529138589" w:history="1">
         <w:r>
           <w:rPr>
             <w:rStyle w:val="Hipervnculo"/>
@@ -1781,7 +1783,7 @@
           <w:rPr>
             <w:webHidden/>
           </w:rPr>
-          <w:instrText xml:space="preserve"> PAGEREF _Toc529132415 \h </w:instrText>
+          <w:instrText xml:space="preserve"> PAGEREF _Toc529138589 \h </w:instrText>
         </w:r>
         <w:r>
           <w:rPr>
@@ -1815,7 +1817,7 @@
           <w:rFonts w:asciiTheme="minorHAnsi" w:hAnsiTheme="minorHAnsi"/>
         </w:rPr>
       </w:pPr>
-      <w:hyperlink w:anchor="_Toc529132416" w:history="1">
+      <w:hyperlink w:anchor="_Toc529138590" w:history="1">
         <w:r>
           <w:rPr>
             <w:rStyle w:val="Hipervnculo"/>
@@ -1850,7 +1852,7 @@
           <w:rPr>
             <w:webHidden/>
           </w:rPr>
-          <w:instrText xml:space="preserve"> PAGEREF _Toc529132416 \h </w:instrText>
+          <w:instrText xml:space="preserve"> PAGEREF _Toc529138590 \h </w:instrText>
         </w:r>
         <w:r>
           <w:rPr>
@@ -1884,7 +1886,7 @@
           <w:rFonts w:asciiTheme="minorHAnsi" w:hAnsiTheme="minorHAnsi"/>
         </w:rPr>
       </w:pPr>
-      <w:hyperlink w:anchor="_Toc529132417" w:history="1">
+      <w:hyperlink w:anchor="_Toc529138591" w:history="1">
         <w:r>
           <w:rPr>
             <w:rStyle w:val="Hipervnculo"/>
@@ -1919,7 +1921,7 @@
           <w:rPr>
             <w:webHidden/>
           </w:rPr>
-          <w:instrText xml:space="preserve"> PAGEREF _Toc529132417 \h </w:instrText>
+          <w:instrText xml:space="preserve"> PAGEREF _Toc529138591 \h </w:instrText>
         </w:r>
         <w:r>
           <w:rPr>
@@ -1953,7 +1955,7 @@
           <w:rFonts w:asciiTheme="minorHAnsi" w:hAnsiTheme="minorHAnsi"/>
         </w:rPr>
       </w:pPr>
-      <w:hyperlink w:anchor="_Toc529132418" w:history="1">
+      <w:hyperlink w:anchor="_Toc529138592" w:history="1">
         <w:r>
           <w:rPr>
             <w:rStyle w:val="Hipervnculo"/>
@@ -1988,7 +1990,7 @@
           <w:rPr>
             <w:webHidden/>
           </w:rPr>
-          <w:instrText xml:space="preserve"> PAGEREF _Toc529132418 \h </w:instrText>
+          <w:instrText xml:space="preserve"> PAGEREF _Toc529138592 \h </w:instrText>
         </w:r>
         <w:r>
           <w:rPr>
@@ -2022,7 +2024,7 @@
           <w:rFonts w:asciiTheme="minorHAnsi" w:hAnsiTheme="minorHAnsi"/>
         </w:rPr>
       </w:pPr>
-      <w:hyperlink w:anchor="_Toc529132419" w:history="1">
+      <w:hyperlink w:anchor="_Toc529138593" w:history="1">
         <w:r>
           <w:rPr>
             <w:rStyle w:val="Hipervnculo"/>
@@ -2057,7 +2059,7 @@
           <w:rPr>
             <w:webHidden/>
           </w:rPr>
-          <w:instrText xml:space="preserve"> PAGEREF _Toc529132419 \h </w:instrText>
+          <w:instrText xml:space="preserve"> PAGEREF _Toc529138593 \h </w:instrText>
         </w:r>
         <w:r>
           <w:rPr>
@@ -2091,7 +2093,7 @@
           <w:rFonts w:asciiTheme="minorHAnsi" w:hAnsiTheme="minorHAnsi"/>
         </w:rPr>
       </w:pPr>
-      <w:hyperlink w:anchor="_Toc529132420" w:history="1">
+      <w:hyperlink w:anchor="_Toc529138594" w:history="1">
         <w:r>
           <w:rPr>
             <w:rStyle w:val="Hipervnculo"/>
@@ -2126,7 +2128,7 @@
           <w:rPr>
             <w:webHidden/>
           </w:rPr>
-          <w:instrText xml:space="preserve"> PAGEREF _Toc529132420 \h </w:instrText>
+          <w:instrText xml:space="preserve"> PAGEREF _Toc529138594 \h </w:instrText>
         </w:r>
         <w:r>
           <w:rPr>
@@ -2160,7 +2162,7 @@
           <w:rFonts w:asciiTheme="minorHAnsi" w:hAnsiTheme="minorHAnsi"/>
         </w:rPr>
       </w:pPr>
-      <w:hyperlink w:anchor="_Toc529132421" w:history="1">
+      <w:hyperlink w:anchor="_Toc529138595" w:history="1">
         <w:r>
           <w:rPr>
             <w:rStyle w:val="Hipervnculo"/>
@@ -2195,7 +2197,7 @@
           <w:rPr>
             <w:webHidden/>
           </w:rPr>
-          <w:instrText xml:space="preserve"> PAGEREF _Toc529132421 \h </w:instrText>
+          <w:instrText xml:space="preserve"> PAGEREF _Toc529138595 \h </w:instrText>
         </w:r>
         <w:r>
           <w:rPr>
@@ -2234,7 +2236,7 @@
           <w:lang w:eastAsia="es-CL"/>
         </w:rPr>
       </w:pPr>
-      <w:hyperlink w:anchor="_Toc529132422" w:history="1">
+      <w:hyperlink w:anchor="_Toc529138596" w:history="1">
         <w:r>
           <w:rPr>
             <w:rStyle w:val="Hipervnculo"/>
@@ -2279,7 +2281,7 @@
             <w:noProof/>
             <w:webHidden/>
           </w:rPr>
-          <w:instrText xml:space="preserve"> PAGEREF _Toc529132422 \h </w:instrText>
+          <w:instrText xml:space="preserve"> PAGEREF _Toc529138596 \h </w:instrText>
         </w:r>
         <w:r>
           <w:rPr>
@@ -2299,7 +2301,7 @@
             <w:noProof/>
             <w:webHidden/>
           </w:rPr>
-          <w:t>32</w:t>
+          <w:t>31</w:t>
         </w:r>
         <w:r>
           <w:rPr>
@@ -2320,7 +2322,7 @@
           <w:lang w:eastAsia="es-CL"/>
         </w:rPr>
       </w:pPr>
-      <w:hyperlink w:anchor="_Toc529132423" w:history="1">
+      <w:hyperlink w:anchor="_Toc529138597" w:history="1">
         <w:r>
           <w:rPr>
             <w:rStyle w:val="Hipervnculo"/>
@@ -2358,7 +2360,7 @@
           <w:rPr>
             <w:webHidden/>
           </w:rPr>
-          <w:instrText xml:space="preserve"> PAGEREF _Toc529132423 \h </w:instrText>
+          <w:instrText xml:space="preserve"> PAGEREF _Toc529138597 \h </w:instrText>
         </w:r>
         <w:r>
           <w:rPr>
@@ -2375,7 +2377,7 @@
           <w:rPr>
             <w:webHidden/>
           </w:rPr>
-          <w:t>32</w:t>
+          <w:t>31</w:t>
         </w:r>
         <w:r>
           <w:rPr>
@@ -2395,7 +2397,7 @@
           <w:lang w:eastAsia="es-CL"/>
         </w:rPr>
       </w:pPr>
-      <w:hyperlink w:anchor="_Toc529132424" w:history="1">
+      <w:hyperlink w:anchor="_Toc529138598" w:history="1">
         <w:r>
           <w:rPr>
             <w:rStyle w:val="Hipervnculo"/>
@@ -2433,7 +2435,7 @@
           <w:rPr>
             <w:webHidden/>
           </w:rPr>
-          <w:instrText xml:space="preserve"> PAGEREF _Toc529132424 \h </w:instrText>
+          <w:instrText xml:space="preserve"> PAGEREF _Toc529138598 \h </w:instrText>
         </w:r>
         <w:r>
           <w:rPr>
@@ -2450,7 +2452,7 @@
           <w:rPr>
             <w:webHidden/>
           </w:rPr>
-          <w:t>32</w:t>
+          <w:t>31</w:t>
         </w:r>
         <w:r>
           <w:rPr>
@@ -2470,7 +2472,7 @@
           <w:lang w:eastAsia="es-CL"/>
         </w:rPr>
       </w:pPr>
-      <w:hyperlink w:anchor="_Toc529132425" w:history="1">
+      <w:hyperlink w:anchor="_Toc529138599" w:history="1">
         <w:r>
           <w:rPr>
             <w:rStyle w:val="Hipervnculo"/>
@@ -2508,7 +2510,7 @@
           <w:rPr>
             <w:webHidden/>
           </w:rPr>
-          <w:instrText xml:space="preserve"> PAGEREF _Toc529132425 \h </w:instrText>
+          <w:instrText xml:space="preserve"> PAGEREF _Toc529138599 \h </w:instrText>
         </w:r>
         <w:r>
           <w:rPr>
@@ -2525,7 +2527,7 @@
           <w:rPr>
             <w:webHidden/>
           </w:rPr>
-          <w:t>32</w:t>
+          <w:t>31</w:t>
         </w:r>
         <w:r>
           <w:rPr>
@@ -2542,7 +2544,7 @@
           <w:rFonts w:asciiTheme="minorHAnsi" w:hAnsiTheme="minorHAnsi"/>
         </w:rPr>
       </w:pPr>
-      <w:hyperlink w:anchor="_Toc529132426" w:history="1">
+      <w:hyperlink w:anchor="_Toc529138600" w:history="1">
         <w:r>
           <w:rPr>
             <w:rStyle w:val="Hipervnculo"/>
@@ -2577,7 +2579,7 @@
           <w:rPr>
             <w:webHidden/>
           </w:rPr>
-          <w:instrText xml:space="preserve"> PAGEREF _Toc529132426 \h </w:instrText>
+          <w:instrText xml:space="preserve"> PAGEREF _Toc529138600 \h </w:instrText>
         </w:r>
         <w:r>
           <w:rPr>
@@ -2594,7 +2596,7 @@
           <w:rPr>
             <w:webHidden/>
           </w:rPr>
-          <w:t>32</w:t>
+          <w:t>31</w:t>
         </w:r>
         <w:r>
           <w:rPr>
@@ -2611,7 +2613,7 @@
           <w:rFonts w:asciiTheme="minorHAnsi" w:hAnsiTheme="minorHAnsi"/>
         </w:rPr>
       </w:pPr>
-      <w:hyperlink w:anchor="_Toc529132427" w:history="1">
+      <w:hyperlink w:anchor="_Toc529138601" w:history="1">
         <w:r>
           <w:rPr>
             <w:rStyle w:val="Hipervnculo"/>
@@ -2646,7 +2648,7 @@
           <w:rPr>
             <w:webHidden/>
           </w:rPr>
-          <w:instrText xml:space="preserve"> PAGEREF _Toc529132427 \h </w:instrText>
+          <w:instrText xml:space="preserve"> PAGEREF _Toc529138601 \h </w:instrText>
         </w:r>
         <w:r>
           <w:rPr>
@@ -2663,7 +2665,7 @@
           <w:rPr>
             <w:webHidden/>
           </w:rPr>
-          <w:t>32</w:t>
+          <w:t>31</w:t>
         </w:r>
         <w:r>
           <w:rPr>
@@ -2680,7 +2682,7 @@
           <w:rFonts w:asciiTheme="minorHAnsi" w:hAnsiTheme="minorHAnsi"/>
         </w:rPr>
       </w:pPr>
-      <w:hyperlink w:anchor="_Toc529132428" w:history="1">
+      <w:hyperlink w:anchor="_Toc529138602" w:history="1">
         <w:r>
           <w:rPr>
             <w:rStyle w:val="Hipervnculo"/>
@@ -2715,7 +2717,7 @@
           <w:rPr>
             <w:webHidden/>
           </w:rPr>
-          <w:instrText xml:space="preserve"> PAGEREF _Toc529132428 \h </w:instrText>
+          <w:instrText xml:space="preserve"> PAGEREF _Toc529138602 \h </w:instrText>
         </w:r>
         <w:r>
           <w:rPr>
@@ -2732,7 +2734,7 @@
           <w:rPr>
             <w:webHidden/>
           </w:rPr>
-          <w:t>32</w:t>
+          <w:t>31</w:t>
         </w:r>
         <w:r>
           <w:rPr>
@@ -2749,7 +2751,7 @@
           <w:rFonts w:asciiTheme="minorHAnsi" w:hAnsiTheme="minorHAnsi"/>
         </w:rPr>
       </w:pPr>
-      <w:hyperlink w:anchor="_Toc529132429" w:history="1">
+      <w:hyperlink w:anchor="_Toc529138603" w:history="1">
         <w:r>
           <w:rPr>
             <w:rStyle w:val="Hipervnculo"/>
@@ -2784,7 +2786,7 @@
           <w:rPr>
             <w:webHidden/>
           </w:rPr>
-          <w:instrText xml:space="preserve"> PAGEREF _Toc529132429 \h </w:instrText>
+          <w:instrText xml:space="preserve"> PAGEREF _Toc529138603 \h </w:instrText>
         </w:r>
         <w:r>
           <w:rPr>
@@ -2801,7 +2803,7 @@
           <w:rPr>
             <w:webHidden/>
           </w:rPr>
-          <w:t>32</w:t>
+          <w:t>31</w:t>
         </w:r>
         <w:r>
           <w:rPr>
@@ -2818,7 +2820,7 @@
           <w:rFonts w:asciiTheme="minorHAnsi" w:hAnsiTheme="minorHAnsi"/>
         </w:rPr>
       </w:pPr>
-      <w:hyperlink w:anchor="_Toc529132430" w:history="1">
+      <w:hyperlink w:anchor="_Toc529138604" w:history="1">
         <w:r>
           <w:rPr>
             <w:rStyle w:val="Hipervnculo"/>
@@ -2853,7 +2855,7 @@
           <w:rPr>
             <w:webHidden/>
           </w:rPr>
-          <w:instrText xml:space="preserve"> PAGEREF _Toc529132430 \h </w:instrText>
+          <w:instrText xml:space="preserve"> PAGEREF _Toc529138604 \h </w:instrText>
         </w:r>
         <w:r>
           <w:rPr>
@@ -2870,7 +2872,7 @@
           <w:rPr>
             <w:webHidden/>
           </w:rPr>
-          <w:t>32</w:t>
+          <w:t>31</w:t>
         </w:r>
         <w:r>
           <w:rPr>
@@ -2887,7 +2889,7 @@
           <w:rFonts w:asciiTheme="minorHAnsi" w:hAnsiTheme="minorHAnsi"/>
         </w:rPr>
       </w:pPr>
-      <w:hyperlink w:anchor="_Toc529132431" w:history="1">
+      <w:hyperlink w:anchor="_Toc529138605" w:history="1">
         <w:r>
           <w:rPr>
             <w:rStyle w:val="Hipervnculo"/>
@@ -2922,7 +2924,7 @@
           <w:rPr>
             <w:webHidden/>
           </w:rPr>
-          <w:instrText xml:space="preserve"> PAGEREF _Toc529132431 \h </w:instrText>
+          <w:instrText xml:space="preserve"> PAGEREF _Toc529138605 \h </w:instrText>
         </w:r>
         <w:r>
           <w:rPr>
@@ -2939,7 +2941,7 @@
           <w:rPr>
             <w:webHidden/>
           </w:rPr>
-          <w:t>32</w:t>
+          <w:t>31</w:t>
         </w:r>
         <w:r>
           <w:rPr>
@@ -2961,7 +2963,7 @@
           <w:lang w:eastAsia="es-CL"/>
         </w:rPr>
       </w:pPr>
-      <w:hyperlink w:anchor="_Toc529132432" w:history="1">
+      <w:hyperlink w:anchor="_Toc529138606" w:history="1">
         <w:r>
           <w:rPr>
             <w:rStyle w:val="Hipervnculo"/>
@@ -3006,7 +3008,7 @@
             <w:noProof/>
             <w:webHidden/>
           </w:rPr>
-          <w:instrText xml:space="preserve"> PAGEREF _Toc529132432 \h </w:instrText>
+          <w:instrText xml:space="preserve"> PAGEREF _Toc529138606 \h </w:instrText>
         </w:r>
         <w:r>
           <w:rPr>
@@ -3026,7 +3028,7 @@
             <w:noProof/>
             <w:webHidden/>
           </w:rPr>
-          <w:t>33</w:t>
+          <w:t>32</w:t>
         </w:r>
         <w:r>
           <w:rPr>
@@ -3047,7 +3049,7 @@
           <w:lang w:eastAsia="es-CL"/>
         </w:rPr>
       </w:pPr>
-      <w:hyperlink w:anchor="_Toc529132433" w:history="1">
+      <w:hyperlink w:anchor="_Toc529138607" w:history="1">
         <w:r>
           <w:rPr>
             <w:rStyle w:val="Hipervnculo"/>
@@ -3085,7 +3087,7 @@
           <w:rPr>
             <w:webHidden/>
           </w:rPr>
-          <w:instrText xml:space="preserve"> PAGEREF _Toc529132433 \h </w:instrText>
+          <w:instrText xml:space="preserve"> PAGEREF _Toc529138607 \h </w:instrText>
         </w:r>
         <w:r>
           <w:rPr>
@@ -3102,7 +3104,7 @@
           <w:rPr>
             <w:webHidden/>
           </w:rPr>
-          <w:t>33</w:t>
+          <w:t>32</w:t>
         </w:r>
         <w:r>
           <w:rPr>
@@ -3122,7 +3124,7 @@
           <w:lang w:eastAsia="es-CL"/>
         </w:rPr>
       </w:pPr>
-      <w:hyperlink w:anchor="_Toc529132434" w:history="1">
+      <w:hyperlink w:anchor="_Toc529138608" w:history="1">
         <w:r>
           <w:rPr>
             <w:rStyle w:val="Hipervnculo"/>
@@ -3160,7 +3162,7 @@
           <w:rPr>
             <w:webHidden/>
           </w:rPr>
-          <w:instrText xml:space="preserve"> PAGEREF _Toc529132434 \h </w:instrText>
+          <w:instrText xml:space="preserve"> PAGEREF _Toc529138608 \h </w:instrText>
         </w:r>
         <w:r>
           <w:rPr>
@@ -3177,7 +3179,7 @@
           <w:rPr>
             <w:webHidden/>
           </w:rPr>
-          <w:t>33</w:t>
+          <w:t>32</w:t>
         </w:r>
         <w:r>
           <w:rPr>
@@ -3197,7 +3199,7 @@
           <w:lang w:eastAsia="es-CL"/>
         </w:rPr>
       </w:pPr>
-      <w:hyperlink w:anchor="_Toc529132435" w:history="1">
+      <w:hyperlink w:anchor="_Toc529138609" w:history="1">
         <w:r>
           <w:rPr>
             <w:rStyle w:val="Hipervnculo"/>
@@ -3235,7 +3237,7 @@
           <w:rPr>
             <w:webHidden/>
           </w:rPr>
-          <w:instrText xml:space="preserve"> PAGEREF _Toc529132435 \h </w:instrText>
+          <w:instrText xml:space="preserve"> PAGEREF _Toc529138609 \h </w:instrText>
         </w:r>
         <w:r>
           <w:rPr>
@@ -3252,7 +3254,7 @@
           <w:rPr>
             <w:webHidden/>
           </w:rPr>
-          <w:t>33</w:t>
+          <w:t>32</w:t>
         </w:r>
         <w:r>
           <w:rPr>
@@ -3269,7 +3271,7 @@
           <w:rFonts w:asciiTheme="minorHAnsi" w:hAnsiTheme="minorHAnsi"/>
         </w:rPr>
       </w:pPr>
-      <w:hyperlink w:anchor="_Toc529132436" w:history="1">
+      <w:hyperlink w:anchor="_Toc529138610" w:history="1">
         <w:r>
           <w:rPr>
             <w:rStyle w:val="Hipervnculo"/>
@@ -3304,7 +3306,7 @@
           <w:rPr>
             <w:webHidden/>
           </w:rPr>
-          <w:instrText xml:space="preserve"> PAGEREF _Toc529132436 \h </w:instrText>
+          <w:instrText xml:space="preserve"> PAGEREF _Toc529138610 \h </w:instrText>
         </w:r>
         <w:r>
           <w:rPr>
@@ -3321,7 +3323,7 @@
           <w:rPr>
             <w:webHidden/>
           </w:rPr>
-          <w:t>33</w:t>
+          <w:t>32</w:t>
         </w:r>
         <w:r>
           <w:rPr>
@@ -3338,7 +3340,7 @@
           <w:rFonts w:asciiTheme="minorHAnsi" w:hAnsiTheme="minorHAnsi"/>
         </w:rPr>
       </w:pPr>
-      <w:hyperlink w:anchor="_Toc529132437" w:history="1">
+      <w:hyperlink w:anchor="_Toc529138611" w:history="1">
         <w:r>
           <w:rPr>
             <w:rStyle w:val="Hipervnculo"/>
@@ -3373,7 +3375,7 @@
           <w:rPr>
             <w:webHidden/>
           </w:rPr>
-          <w:instrText xml:space="preserve"> PAGEREF _Toc529132437 \h </w:instrText>
+          <w:instrText xml:space="preserve"> PAGEREF _Toc529138611 \h </w:instrText>
         </w:r>
         <w:r>
           <w:rPr>
@@ -3390,7 +3392,7 @@
           <w:rPr>
             <w:webHidden/>
           </w:rPr>
-          <w:t>33</w:t>
+          <w:t>32</w:t>
         </w:r>
         <w:r>
           <w:rPr>
@@ -3407,7 +3409,7 @@
           <w:rFonts w:asciiTheme="minorHAnsi" w:hAnsiTheme="minorHAnsi"/>
         </w:rPr>
       </w:pPr>
-      <w:hyperlink w:anchor="_Toc529132438" w:history="1">
+      <w:hyperlink w:anchor="_Toc529138612" w:history="1">
         <w:r>
           <w:rPr>
             <w:rStyle w:val="Hipervnculo"/>
@@ -3442,7 +3444,7 @@
           <w:rPr>
             <w:webHidden/>
           </w:rPr>
-          <w:instrText xml:space="preserve"> PAGEREF _Toc529132438 \h </w:instrText>
+          <w:instrText xml:space="preserve"> PAGEREF _Toc529138612 \h </w:instrText>
         </w:r>
         <w:r>
           <w:rPr>
@@ -3459,7 +3461,7 @@
           <w:rPr>
             <w:webHidden/>
           </w:rPr>
-          <w:t>33</w:t>
+          <w:t>32</w:t>
         </w:r>
         <w:r>
           <w:rPr>
@@ -3476,7 +3478,7 @@
           <w:rFonts w:asciiTheme="minorHAnsi" w:hAnsiTheme="minorHAnsi"/>
         </w:rPr>
       </w:pPr>
-      <w:hyperlink w:anchor="_Toc529132439" w:history="1">
+      <w:hyperlink w:anchor="_Toc529138613" w:history="1">
         <w:r>
           <w:rPr>
             <w:rStyle w:val="Hipervnculo"/>
@@ -3511,7 +3513,7 @@
           <w:rPr>
             <w:webHidden/>
           </w:rPr>
-          <w:instrText xml:space="preserve"> PAGEREF _Toc529132439 \h </w:instrText>
+          <w:instrText xml:space="preserve"> PAGEREF _Toc529138613 \h </w:instrText>
         </w:r>
         <w:r>
           <w:rPr>
@@ -3528,7 +3530,7 @@
           <w:rPr>
             <w:webHidden/>
           </w:rPr>
-          <w:t>33</w:t>
+          <w:t>32</w:t>
         </w:r>
         <w:r>
           <w:rPr>
@@ -3545,7 +3547,7 @@
           <w:rFonts w:asciiTheme="minorHAnsi" w:hAnsiTheme="minorHAnsi"/>
         </w:rPr>
       </w:pPr>
-      <w:hyperlink w:anchor="_Toc529132440" w:history="1">
+      <w:hyperlink w:anchor="_Toc529138614" w:history="1">
         <w:r>
           <w:rPr>
             <w:rStyle w:val="Hipervnculo"/>
@@ -3580,7 +3582,7 @@
           <w:rPr>
             <w:webHidden/>
           </w:rPr>
-          <w:instrText xml:space="preserve"> PAGEREF _Toc529132440 \h </w:instrText>
+          <w:instrText xml:space="preserve"> PAGEREF _Toc529138614 \h </w:instrText>
         </w:r>
         <w:r>
           <w:rPr>
@@ -3597,7 +3599,7 @@
           <w:rPr>
             <w:webHidden/>
           </w:rPr>
-          <w:t>33</w:t>
+          <w:t>32</w:t>
         </w:r>
         <w:r>
           <w:rPr>
@@ -3614,7 +3616,7 @@
           <w:rFonts w:asciiTheme="minorHAnsi" w:hAnsiTheme="minorHAnsi"/>
         </w:rPr>
       </w:pPr>
-      <w:hyperlink w:anchor="_Toc529132441" w:history="1">
+      <w:hyperlink w:anchor="_Toc529138615" w:history="1">
         <w:r>
           <w:rPr>
             <w:rStyle w:val="Hipervnculo"/>
@@ -3649,7 +3651,7 @@
           <w:rPr>
             <w:webHidden/>
           </w:rPr>
-          <w:instrText xml:space="preserve"> PAGEREF _Toc529132441 \h </w:instrText>
+          <w:instrText xml:space="preserve"> PAGEREF _Toc529138615 \h </w:instrText>
         </w:r>
         <w:r>
           <w:rPr>
@@ -3666,7 +3668,7 @@
           <w:rPr>
             <w:webHidden/>
           </w:rPr>
-          <w:t>33</w:t>
+          <w:t>32</w:t>
         </w:r>
         <w:r>
           <w:rPr>
@@ -3683,7 +3685,7 @@
           <w:rFonts w:asciiTheme="minorHAnsi" w:hAnsiTheme="minorHAnsi"/>
         </w:rPr>
       </w:pPr>
-      <w:hyperlink w:anchor="_Toc529132442" w:history="1">
+      <w:hyperlink w:anchor="_Toc529138616" w:history="1">
         <w:r>
           <w:rPr>
             <w:rStyle w:val="Hipervnculo"/>
@@ -3718,7 +3720,7 @@
           <w:rPr>
             <w:webHidden/>
           </w:rPr>
-          <w:instrText xml:space="preserve"> PAGEREF _Toc529132442 \h </w:instrText>
+          <w:instrText xml:space="preserve"> PAGEREF _Toc529138616 \h </w:instrText>
         </w:r>
         <w:r>
           <w:rPr>
@@ -3735,7 +3737,7 @@
           <w:rPr>
             <w:webHidden/>
           </w:rPr>
-          <w:t>33</w:t>
+          <w:t>32</w:t>
         </w:r>
         <w:r>
           <w:rPr>
@@ -3752,7 +3754,7 @@
           <w:rFonts w:asciiTheme="minorHAnsi" w:hAnsiTheme="minorHAnsi"/>
         </w:rPr>
       </w:pPr>
-      <w:hyperlink w:anchor="_Toc529132443" w:history="1">
+      <w:hyperlink w:anchor="_Toc529138617" w:history="1">
         <w:r>
           <w:rPr>
             <w:rStyle w:val="Hipervnculo"/>
@@ -3787,7 +3789,7 @@
           <w:rPr>
             <w:webHidden/>
           </w:rPr>
-          <w:instrText xml:space="preserve"> PAGEREF _Toc529132443 \h </w:instrText>
+          <w:instrText xml:space="preserve"> PAGEREF _Toc529138617 \h </w:instrText>
         </w:r>
         <w:r>
           <w:rPr>
@@ -3804,7 +3806,7 @@
           <w:rPr>
             <w:webHidden/>
           </w:rPr>
-          <w:t>33</w:t>
+          <w:t>32</w:t>
         </w:r>
         <w:r>
           <w:rPr>
@@ -3826,7 +3828,7 @@
           <w:lang w:eastAsia="es-CL"/>
         </w:rPr>
       </w:pPr>
-      <w:hyperlink w:anchor="_Toc529132444" w:history="1">
+      <w:hyperlink w:anchor="_Toc529138618" w:history="1">
         <w:r>
           <w:rPr>
             <w:rStyle w:val="Hipervnculo"/>
@@ -3871,7 +3873,7 @@
             <w:noProof/>
             <w:webHidden/>
           </w:rPr>
-          <w:instrText xml:space="preserve"> PAGEREF _Toc529132444 \h </w:instrText>
+          <w:instrText xml:space="preserve"> PAGEREF _Toc529138618 \h </w:instrText>
         </w:r>
         <w:r>
           <w:rPr>
@@ -3891,7 +3893,7 @@
             <w:noProof/>
             <w:webHidden/>
           </w:rPr>
-          <w:t>34</w:t>
+          <w:t>33</w:t>
         </w:r>
         <w:r>
           <w:rPr>
@@ -3912,7 +3914,7 @@
           <w:lang w:eastAsia="es-CL"/>
         </w:rPr>
       </w:pPr>
-      <w:hyperlink w:anchor="_Toc529132445" w:history="1">
+      <w:hyperlink w:anchor="_Toc529138619" w:history="1">
         <w:r>
           <w:rPr>
             <w:rStyle w:val="Hipervnculo"/>
@@ -3950,7 +3952,7 @@
           <w:rPr>
             <w:webHidden/>
           </w:rPr>
-          <w:instrText xml:space="preserve"> PAGEREF _Toc529132445 \h </w:instrText>
+          <w:instrText xml:space="preserve"> PAGEREF _Toc529138619 \h </w:instrText>
         </w:r>
         <w:r>
           <w:rPr>
@@ -3967,7 +3969,7 @@
           <w:rPr>
             <w:webHidden/>
           </w:rPr>
-          <w:t>34</w:t>
+          <w:t>33</w:t>
         </w:r>
         <w:r>
           <w:rPr>
@@ -3987,7 +3989,7 @@
           <w:lang w:eastAsia="es-CL"/>
         </w:rPr>
       </w:pPr>
-      <w:hyperlink w:anchor="_Toc529132446" w:history="1">
+      <w:hyperlink w:anchor="_Toc529138620" w:history="1">
         <w:r>
           <w:rPr>
             <w:rStyle w:val="Hipervnculo"/>
@@ -4025,7 +4027,7 @@
           <w:rPr>
             <w:webHidden/>
           </w:rPr>
-          <w:instrText xml:space="preserve"> PAGEREF _Toc529132446 \h </w:instrText>
+          <w:instrText xml:space="preserve"> PAGEREF _Toc529138620 \h </w:instrText>
         </w:r>
         <w:r>
           <w:rPr>
@@ -4042,7 +4044,7 @@
           <w:rPr>
             <w:webHidden/>
           </w:rPr>
-          <w:t>34</w:t>
+          <w:t>33</w:t>
         </w:r>
         <w:r>
           <w:rPr>
@@ -4062,7 +4064,7 @@
           <w:lang w:eastAsia="es-CL"/>
         </w:rPr>
       </w:pPr>
-      <w:hyperlink w:anchor="_Toc529132447" w:history="1">
+      <w:hyperlink w:anchor="_Toc529138621" w:history="1">
         <w:r>
           <w:rPr>
             <w:rStyle w:val="Hipervnculo"/>
@@ -4100,7 +4102,7 @@
           <w:rPr>
             <w:webHidden/>
           </w:rPr>
-          <w:instrText xml:space="preserve"> PAGEREF _Toc529132447 \h </w:instrText>
+          <w:instrText xml:space="preserve"> PAGEREF _Toc529138621 \h </w:instrText>
         </w:r>
         <w:r>
           <w:rPr>
@@ -4117,7 +4119,7 @@
           <w:rPr>
             <w:webHidden/>
           </w:rPr>
-          <w:t>35</w:t>
+          <w:t>34</w:t>
         </w:r>
         <w:r>
           <w:rPr>
@@ -4134,7 +4136,7 @@
           <w:rFonts w:asciiTheme="minorHAnsi" w:hAnsiTheme="minorHAnsi"/>
         </w:rPr>
       </w:pPr>
-      <w:hyperlink w:anchor="_Toc529132448" w:history="1">
+      <w:hyperlink w:anchor="_Toc529138622" w:history="1">
         <w:r>
           <w:rPr>
             <w:rStyle w:val="Hipervnculo"/>
@@ -4169,7 +4171,7 @@
           <w:rPr>
             <w:webHidden/>
           </w:rPr>
-          <w:instrText xml:space="preserve"> PAGEREF _Toc529132448 \h </w:instrText>
+          <w:instrText xml:space="preserve"> PAGEREF _Toc529138622 \h </w:instrText>
         </w:r>
         <w:r>
           <w:rPr>
@@ -4186,7 +4188,7 @@
           <w:rPr>
             <w:webHidden/>
           </w:rPr>
-          <w:t>35</w:t>
+          <w:t>34</w:t>
         </w:r>
         <w:r>
           <w:rPr>
@@ -4203,7 +4205,7 @@
           <w:rFonts w:asciiTheme="minorHAnsi" w:hAnsiTheme="minorHAnsi"/>
         </w:rPr>
       </w:pPr>
-      <w:hyperlink w:anchor="_Toc529132449" w:history="1">
+      <w:hyperlink w:anchor="_Toc529138623" w:history="1">
         <w:r>
           <w:rPr>
             <w:rStyle w:val="Hipervnculo"/>
@@ -4238,7 +4240,7 @@
           <w:rPr>
             <w:webHidden/>
           </w:rPr>
-          <w:instrText xml:space="preserve"> PAGEREF _Toc529132449 \h </w:instrText>
+          <w:instrText xml:space="preserve"> PAGEREF _Toc529138623 \h </w:instrText>
         </w:r>
         <w:r>
           <w:rPr>
@@ -4255,6 +4257,75 @@
           <w:rPr>
             <w:webHidden/>
           </w:rPr>
+          <w:t>36</w:t>
+        </w:r>
+        <w:r>
+          <w:rPr>
+            <w:webHidden/>
+          </w:rPr>
+          <w:fldChar w:fldCharType="end"/>
+        </w:r>
+      </w:hyperlink>
+    </w:p>
+    <w:p>
+      <w:pPr>
+        <w:pStyle w:val="TDC3"/>
+        <w:rPr>
+          <w:rFonts w:asciiTheme="minorHAnsi" w:hAnsiTheme="minorHAnsi"/>
+        </w:rPr>
+      </w:pPr>
+      <w:hyperlink w:anchor="_Toc529138624" w:history="1">
+        <w:r>
+          <w:rPr>
+            <w:rStyle w:val="Hipervnculo"/>
+          </w:rPr>
+          <w:t>8.3.3</w:t>
+        </w:r>
+        <w:r>
+          <w:rPr>
+            <w:rFonts w:asciiTheme="minorHAnsi" w:hAnsiTheme="minorHAnsi"/>
+          </w:rPr>
+          <w:tab/>
+        </w:r>
+        <w:r>
+          <w:rPr>
+            <w:rStyle w:val="Hipervnculo"/>
+          </w:rPr>
+          <w:t>Definir un Plan de Pruebas</w:t>
+        </w:r>
+        <w:r>
+          <w:rPr>
+            <w:webHidden/>
+          </w:rPr>
+          <w:tab/>
+        </w:r>
+        <w:r>
+          <w:rPr>
+            <w:webHidden/>
+          </w:rPr>
+          <w:fldChar w:fldCharType="begin"/>
+        </w:r>
+        <w:r>
+          <w:rPr>
+            <w:webHidden/>
+          </w:rPr>
+          <w:instrText xml:space="preserve"> PAGEREF _Toc529138624 \h </w:instrText>
+        </w:r>
+        <w:r>
+          <w:rPr>
+            <w:webHidden/>
+          </w:rPr>
+        </w:r>
+        <w:r>
+          <w:rPr>
+            <w:webHidden/>
+          </w:rPr>
+          <w:fldChar w:fldCharType="separate"/>
+        </w:r>
+        <w:r>
+          <w:rPr>
+            <w:webHidden/>
+          </w:rPr>
           <w:t>37</w:t>
         </w:r>
         <w:r>
@@ -4272,12 +4343,12 @@
           <w:rFonts w:asciiTheme="minorHAnsi" w:hAnsiTheme="minorHAnsi"/>
         </w:rPr>
       </w:pPr>
-      <w:hyperlink w:anchor="_Toc529132450" w:history="1">
+      <w:hyperlink w:anchor="_Toc529138625" w:history="1">
         <w:r>
           <w:rPr>
             <w:rStyle w:val="Hipervnculo"/>
           </w:rPr>
-          <w:t>8.3.3</w:t>
+          <w:t>8.3.4</w:t>
         </w:r>
         <w:r>
           <w:rPr>
@@ -4289,7 +4360,7 @@
           <w:rPr>
             <w:rStyle w:val="Hipervnculo"/>
           </w:rPr>
-          <w:t>Definir un Plan de Pruebas</w:t>
+          <w:t>Definir Índices de Medición de la Calidad</w:t>
         </w:r>
         <w:r>
           <w:rPr>
@@ -4307,7 +4378,7 @@
           <w:rPr>
             <w:webHidden/>
           </w:rPr>
-          <w:instrText xml:space="preserve"> PAGEREF _Toc529132450 \h </w:instrText>
+          <w:instrText xml:space="preserve"> PAGEREF _Toc529138625 \h </w:instrText>
         </w:r>
         <w:r>
           <w:rPr>
@@ -4341,12 +4412,12 @@
           <w:rFonts w:asciiTheme="minorHAnsi" w:hAnsiTheme="minorHAnsi"/>
         </w:rPr>
       </w:pPr>
-      <w:hyperlink w:anchor="_Toc529132451" w:history="1">
+      <w:hyperlink w:anchor="_Toc529138626" w:history="1">
         <w:r>
           <w:rPr>
             <w:rStyle w:val="Hipervnculo"/>
           </w:rPr>
-          <w:t>8.3.4</w:t>
+          <w:t>8.3.5</w:t>
         </w:r>
         <w:r>
           <w:rPr>
@@ -4358,7 +4429,7 @@
           <w:rPr>
             <w:rStyle w:val="Hipervnculo"/>
           </w:rPr>
-          <w:t>Definir Índices de Medición de la Calidad</w:t>
+          <w:t>Medir y Controlar las Pruebas</w:t>
         </w:r>
         <w:r>
           <w:rPr>
@@ -4376,7 +4447,7 @@
           <w:rPr>
             <w:webHidden/>
           </w:rPr>
-          <w:instrText xml:space="preserve"> PAGEREF _Toc529132451 \h </w:instrText>
+          <w:instrText xml:space="preserve"> PAGEREF _Toc529138626 \h </w:instrText>
         </w:r>
         <w:r>
           <w:rPr>
@@ -4393,7 +4464,7 @@
           <w:rPr>
             <w:webHidden/>
           </w:rPr>
-          <w:t>37</w:t>
+          <w:t>38</w:t>
         </w:r>
         <w:r>
           <w:rPr>
@@ -4410,12 +4481,12 @@
           <w:rFonts w:asciiTheme="minorHAnsi" w:hAnsiTheme="minorHAnsi"/>
         </w:rPr>
       </w:pPr>
-      <w:hyperlink w:anchor="_Toc529132452" w:history="1">
+      <w:hyperlink w:anchor="_Toc529138627" w:history="1">
         <w:r>
           <w:rPr>
             <w:rStyle w:val="Hipervnculo"/>
           </w:rPr>
-          <w:t>8.3.5</w:t>
+          <w:t>8.3.6</w:t>
         </w:r>
         <w:r>
           <w:rPr>
@@ -4427,7 +4498,7 @@
           <w:rPr>
             <w:rStyle w:val="Hipervnculo"/>
           </w:rPr>
-          <w:t>Medir y Controlar las Pruebas</w:t>
+          <w:t>Medir y Corregir los Defectos</w:t>
         </w:r>
         <w:r>
           <w:rPr>
@@ -4445,7 +4516,7 @@
           <w:rPr>
             <w:webHidden/>
           </w:rPr>
-          <w:instrText xml:space="preserve"> PAGEREF _Toc529132452 \h </w:instrText>
+          <w:instrText xml:space="preserve"> PAGEREF _Toc529138627 \h </w:instrText>
         </w:r>
         <w:r>
           <w:rPr>
@@ -4462,76 +4533,7 @@
           <w:rPr>
             <w:webHidden/>
           </w:rPr>
-          <w:t>37</w:t>
-        </w:r>
-        <w:r>
-          <w:rPr>
-            <w:webHidden/>
-          </w:rPr>
-          <w:fldChar w:fldCharType="end"/>
-        </w:r>
-      </w:hyperlink>
-    </w:p>
-    <w:p>
-      <w:pPr>
-        <w:pStyle w:val="TDC3"/>
-        <w:rPr>
-          <w:rFonts w:asciiTheme="minorHAnsi" w:hAnsiTheme="minorHAnsi"/>
-        </w:rPr>
-      </w:pPr>
-      <w:hyperlink w:anchor="_Toc529132453" w:history="1">
-        <w:r>
-          <w:rPr>
-            <w:rStyle w:val="Hipervnculo"/>
-          </w:rPr>
-          <w:t>8.3.6</w:t>
-        </w:r>
-        <w:r>
-          <w:rPr>
-            <w:rFonts w:asciiTheme="minorHAnsi" w:hAnsiTheme="minorHAnsi"/>
-          </w:rPr>
-          <w:tab/>
-        </w:r>
-        <w:r>
-          <w:rPr>
-            <w:rStyle w:val="Hipervnculo"/>
-          </w:rPr>
-          <w:t>Medir y Corregir los Defectos</w:t>
-        </w:r>
-        <w:r>
-          <w:rPr>
-            <w:webHidden/>
-          </w:rPr>
-          <w:tab/>
-        </w:r>
-        <w:r>
-          <w:rPr>
-            <w:webHidden/>
-          </w:rPr>
-          <w:fldChar w:fldCharType="begin"/>
-        </w:r>
-        <w:r>
-          <w:rPr>
-            <w:webHidden/>
-          </w:rPr>
-          <w:instrText xml:space="preserve"> PAGEREF _Toc529132453 \h </w:instrText>
-        </w:r>
-        <w:r>
-          <w:rPr>
-            <w:webHidden/>
-          </w:rPr>
-        </w:r>
-        <w:r>
-          <w:rPr>
-            <w:webHidden/>
-          </w:rPr>
-          <w:fldChar w:fldCharType="separate"/>
-        </w:r>
-        <w:r>
-          <w:rPr>
-            <w:webHidden/>
-          </w:rPr>
-          <w:t>37</w:t>
+          <w:t>38</w:t>
         </w:r>
         <w:r>
           <w:rPr>
@@ -4553,7 +4555,7 @@
           <w:lang w:eastAsia="es-CL"/>
         </w:rPr>
       </w:pPr>
-      <w:hyperlink w:anchor="_Toc529132454" w:history="1">
+      <w:hyperlink w:anchor="_Toc529138628" w:history="1">
         <w:r>
           <w:rPr>
             <w:rStyle w:val="Hipervnculo"/>
@@ -4598,7 +4600,7 @@
             <w:noProof/>
             <w:webHidden/>
           </w:rPr>
-          <w:instrText xml:space="preserve"> PAGEREF _Toc529132454 \h </w:instrText>
+          <w:instrText xml:space="preserve"> PAGEREF _Toc529138628 \h </w:instrText>
         </w:r>
         <w:r>
           <w:rPr>
@@ -4618,7 +4620,7 @@
             <w:noProof/>
             <w:webHidden/>
           </w:rPr>
-          <w:t>38</w:t>
+          <w:t>39</w:t>
         </w:r>
         <w:r>
           <w:rPr>
@@ -4639,7 +4641,7 @@
           <w:lang w:eastAsia="es-CL"/>
         </w:rPr>
       </w:pPr>
-      <w:hyperlink w:anchor="_Toc529132455" w:history="1">
+      <w:hyperlink w:anchor="_Toc529138629" w:history="1">
         <w:r>
           <w:rPr>
             <w:rStyle w:val="Hipervnculo"/>
@@ -4677,7 +4679,7 @@
           <w:rPr>
             <w:webHidden/>
           </w:rPr>
-          <w:instrText xml:space="preserve"> PAGEREF _Toc529132455 \h </w:instrText>
+          <w:instrText xml:space="preserve"> PAGEREF _Toc529138629 \h </w:instrText>
         </w:r>
         <w:r>
           <w:rPr>
@@ -4694,7 +4696,7 @@
           <w:rPr>
             <w:webHidden/>
           </w:rPr>
-          <w:t>38</w:t>
+          <w:t>39</w:t>
         </w:r>
         <w:r>
           <w:rPr>
@@ -4714,7 +4716,7 @@
           <w:lang w:eastAsia="es-CL"/>
         </w:rPr>
       </w:pPr>
-      <w:hyperlink w:anchor="_Toc529132456" w:history="1">
+      <w:hyperlink w:anchor="_Toc529138630" w:history="1">
         <w:r>
           <w:rPr>
             <w:rStyle w:val="Hipervnculo"/>
@@ -4752,7 +4754,7 @@
           <w:rPr>
             <w:webHidden/>
           </w:rPr>
-          <w:instrText xml:space="preserve"> PAGEREF _Toc529132456 \h </w:instrText>
+          <w:instrText xml:space="preserve"> PAGEREF _Toc529138630 \h </w:instrText>
         </w:r>
         <w:r>
           <w:rPr>
@@ -4769,7 +4771,7 @@
           <w:rPr>
             <w:webHidden/>
           </w:rPr>
-          <w:t>38</w:t>
+          <w:t>39</w:t>
         </w:r>
         <w:r>
           <w:rPr>
@@ -4789,7 +4791,7 @@
           <w:lang w:eastAsia="es-CL"/>
         </w:rPr>
       </w:pPr>
-      <w:hyperlink w:anchor="_Toc529132457" w:history="1">
+      <w:hyperlink w:anchor="_Toc529138631" w:history="1">
         <w:r>
           <w:rPr>
             <w:rStyle w:val="Hipervnculo"/>
@@ -4827,7 +4829,7 @@
           <w:rPr>
             <w:webHidden/>
           </w:rPr>
-          <w:instrText xml:space="preserve"> PAGEREF _Toc529132457 \h </w:instrText>
+          <w:instrText xml:space="preserve"> PAGEREF _Toc529138631 \h </w:instrText>
         </w:r>
         <w:r>
           <w:rPr>
@@ -4844,7 +4846,7 @@
           <w:rPr>
             <w:webHidden/>
           </w:rPr>
-          <w:t>39</w:t>
+          <w:t>40</w:t>
         </w:r>
         <w:r>
           <w:rPr>
@@ -4861,7 +4863,7 @@
           <w:rFonts w:asciiTheme="minorHAnsi" w:hAnsiTheme="minorHAnsi"/>
         </w:rPr>
       </w:pPr>
-      <w:hyperlink w:anchor="_Toc529132458" w:history="1">
+      <w:hyperlink w:anchor="_Toc529138632" w:history="1">
         <w:r>
           <w:rPr>
             <w:rStyle w:val="Hipervnculo"/>
@@ -4896,7 +4898,7 @@
           <w:rPr>
             <w:webHidden/>
           </w:rPr>
-          <w:instrText xml:space="preserve"> PAGEREF _Toc529132458 \h </w:instrText>
+          <w:instrText xml:space="preserve"> PAGEREF _Toc529138632 \h </w:instrText>
         </w:r>
         <w:r>
           <w:rPr>
@@ -4913,7 +4915,7 @@
           <w:rPr>
             <w:webHidden/>
           </w:rPr>
-          <w:t>39</w:t>
+          <w:t>40</w:t>
         </w:r>
         <w:r>
           <w:rPr>
@@ -4930,7 +4932,7 @@
           <w:rFonts w:asciiTheme="minorHAnsi" w:hAnsiTheme="minorHAnsi"/>
         </w:rPr>
       </w:pPr>
-      <w:hyperlink w:anchor="_Toc529132459" w:history="1">
+      <w:hyperlink w:anchor="_Toc529138633" w:history="1">
         <w:r>
           <w:rPr>
             <w:rStyle w:val="Hipervnculo"/>
@@ -4965,7 +4967,7 @@
           <w:rPr>
             <w:webHidden/>
           </w:rPr>
-          <w:instrText xml:space="preserve"> PAGEREF _Toc529132459 \h </w:instrText>
+          <w:instrText xml:space="preserve"> PAGEREF _Toc529138633 \h </w:instrText>
         </w:r>
         <w:r>
           <w:rPr>
@@ -4982,7 +4984,7 @@
           <w:rPr>
             <w:webHidden/>
           </w:rPr>
-          <w:t>47</w:t>
+          <w:t>48</w:t>
         </w:r>
         <w:r>
           <w:rPr>
@@ -4999,7 +5001,7 @@
           <w:rFonts w:asciiTheme="minorHAnsi" w:hAnsiTheme="minorHAnsi"/>
         </w:rPr>
       </w:pPr>
-      <w:hyperlink w:anchor="_Toc529132460" w:history="1">
+      <w:hyperlink w:anchor="_Toc529138634" w:history="1">
         <w:r>
           <w:rPr>
             <w:rStyle w:val="Hipervnculo"/>
@@ -5034,7 +5036,7 @@
           <w:rPr>
             <w:webHidden/>
           </w:rPr>
-          <w:instrText xml:space="preserve"> PAGEREF _Toc529132460 \h </w:instrText>
+          <w:instrText xml:space="preserve"> PAGEREF _Toc529138634 \h </w:instrText>
         </w:r>
         <w:r>
           <w:rPr>
@@ -5051,7 +5053,7 @@
           <w:rPr>
             <w:webHidden/>
           </w:rPr>
-          <w:t>49</w:t>
+          <w:t>50</w:t>
         </w:r>
         <w:r>
           <w:rPr>
@@ -5068,7 +5070,7 @@
           <w:rFonts w:asciiTheme="minorHAnsi" w:hAnsiTheme="minorHAnsi"/>
         </w:rPr>
       </w:pPr>
-      <w:hyperlink w:anchor="_Toc529132461" w:history="1">
+      <w:hyperlink w:anchor="_Toc529138635" w:history="1">
         <w:r>
           <w:rPr>
             <w:rStyle w:val="Hipervnculo"/>
@@ -5103,7 +5105,7 @@
           <w:rPr>
             <w:webHidden/>
           </w:rPr>
-          <w:instrText xml:space="preserve"> PAGEREF _Toc529132461 \h </w:instrText>
+          <w:instrText xml:space="preserve"> PAGEREF _Toc529138635 \h </w:instrText>
         </w:r>
         <w:r>
           <w:rPr>
@@ -5120,7 +5122,7 @@
           <w:rPr>
             <w:webHidden/>
           </w:rPr>
-          <w:t>52</w:t>
+          <w:t>53</w:t>
         </w:r>
         <w:r>
           <w:rPr>
@@ -5137,7 +5139,7 @@
           <w:rFonts w:asciiTheme="minorHAnsi" w:hAnsiTheme="minorHAnsi"/>
         </w:rPr>
       </w:pPr>
-      <w:hyperlink w:anchor="_Toc529132462" w:history="1">
+      <w:hyperlink w:anchor="_Toc529138636" w:history="1">
         <w:r>
           <w:rPr>
             <w:rStyle w:val="Hipervnculo"/>
@@ -5172,7 +5174,7 @@
           <w:rPr>
             <w:webHidden/>
           </w:rPr>
-          <w:instrText xml:space="preserve"> PAGEREF _Toc529132462 \h </w:instrText>
+          <w:instrText xml:space="preserve"> PAGEREF _Toc529138636 \h </w:instrText>
         </w:r>
         <w:r>
           <w:rPr>
@@ -5189,7 +5191,7 @@
           <w:rPr>
             <w:webHidden/>
           </w:rPr>
-          <w:t>53</w:t>
+          <w:t>54</w:t>
         </w:r>
         <w:r>
           <w:rPr>
@@ -5206,7 +5208,7 @@
           <w:rFonts w:asciiTheme="minorHAnsi" w:hAnsiTheme="minorHAnsi"/>
         </w:rPr>
       </w:pPr>
-      <w:hyperlink w:anchor="_Toc529132463" w:history="1">
+      <w:hyperlink w:anchor="_Toc529138637" w:history="1">
         <w:r>
           <w:rPr>
             <w:rStyle w:val="Hipervnculo"/>
@@ -5241,7 +5243,7 @@
           <w:rPr>
             <w:webHidden/>
           </w:rPr>
-          <w:instrText xml:space="preserve"> PAGEREF _Toc529132463 \h </w:instrText>
+          <w:instrText xml:space="preserve"> PAGEREF _Toc529138637 \h </w:instrText>
         </w:r>
         <w:r>
           <w:rPr>
@@ -5258,7 +5260,7 @@
           <w:rPr>
             <w:webHidden/>
           </w:rPr>
-          <w:t>54</w:t>
+          <w:t>55</w:t>
         </w:r>
         <w:r>
           <w:rPr>
@@ -5275,7 +5277,7 @@
           <w:rFonts w:asciiTheme="minorHAnsi" w:hAnsiTheme="minorHAnsi"/>
         </w:rPr>
       </w:pPr>
-      <w:hyperlink w:anchor="_Toc529132464" w:history="1">
+      <w:hyperlink w:anchor="_Toc529138638" w:history="1">
         <w:r>
           <w:rPr>
             <w:rStyle w:val="Hipervnculo"/>
@@ -5310,7 +5312,7 @@
           <w:rPr>
             <w:webHidden/>
           </w:rPr>
-          <w:instrText xml:space="preserve"> PAGEREF _Toc529132464 \h </w:instrText>
+          <w:instrText xml:space="preserve"> PAGEREF _Toc529138638 \h </w:instrText>
         </w:r>
         <w:r>
           <w:rPr>
@@ -5327,7 +5329,7 @@
           <w:rPr>
             <w:webHidden/>
           </w:rPr>
-          <w:t>54</w:t>
+          <w:t>55</w:t>
         </w:r>
         <w:r>
           <w:rPr>
@@ -5344,7 +5346,7 @@
           <w:rFonts w:asciiTheme="minorHAnsi" w:hAnsiTheme="minorHAnsi"/>
         </w:rPr>
       </w:pPr>
-      <w:hyperlink w:anchor="_Toc529132465" w:history="1">
+      <w:hyperlink w:anchor="_Toc529138639" w:history="1">
         <w:r>
           <w:rPr>
             <w:rStyle w:val="Hipervnculo"/>
@@ -5379,7 +5381,7 @@
           <w:rPr>
             <w:webHidden/>
           </w:rPr>
-          <w:instrText xml:space="preserve"> PAGEREF _Toc529132465 \h </w:instrText>
+          <w:instrText xml:space="preserve"> PAGEREF _Toc529138639 \h </w:instrText>
         </w:r>
         <w:r>
           <w:rPr>
@@ -5396,7 +5398,7 @@
           <w:rPr>
             <w:webHidden/>
           </w:rPr>
-          <w:t>55</w:t>
+          <w:t>56</w:t>
         </w:r>
         <w:r>
           <w:rPr>
@@ -5418,7 +5420,7 @@
           <w:lang w:eastAsia="es-CL"/>
         </w:rPr>
       </w:pPr>
-      <w:hyperlink w:anchor="_Toc529132466" w:history="1">
+      <w:hyperlink w:anchor="_Toc529138640" w:history="1">
         <w:r>
           <w:rPr>
             <w:rStyle w:val="Hipervnculo"/>
@@ -5463,7 +5465,7 @@
             <w:noProof/>
             <w:webHidden/>
           </w:rPr>
-          <w:instrText xml:space="preserve"> PAGEREF _Toc529132466 \h </w:instrText>
+          <w:instrText xml:space="preserve"> PAGEREF _Toc529138640 \h </w:instrText>
         </w:r>
         <w:r>
           <w:rPr>
@@ -5483,7 +5485,7 @@
             <w:noProof/>
             <w:webHidden/>
           </w:rPr>
-          <w:t>60</w:t>
+          <w:t>61</w:t>
         </w:r>
         <w:r>
           <w:rPr>
@@ -5504,7 +5506,7 @@
           <w:lang w:eastAsia="es-CL"/>
         </w:rPr>
       </w:pPr>
-      <w:hyperlink w:anchor="_Toc529132467" w:history="1">
+      <w:hyperlink w:anchor="_Toc529138641" w:history="1">
         <w:r>
           <w:rPr>
             <w:rStyle w:val="Hipervnculo"/>
@@ -5542,7 +5544,7 @@
           <w:rPr>
             <w:webHidden/>
           </w:rPr>
-          <w:instrText xml:space="preserve"> PAGEREF _Toc529132467 \h </w:instrText>
+          <w:instrText xml:space="preserve"> PAGEREF _Toc529138641 \h </w:instrText>
         </w:r>
         <w:r>
           <w:rPr>
@@ -5559,7 +5561,7 @@
           <w:rPr>
             <w:webHidden/>
           </w:rPr>
-          <w:t>60</w:t>
+          <w:t>61</w:t>
         </w:r>
         <w:r>
           <w:rPr>
@@ -5579,7 +5581,7 @@
           <w:lang w:eastAsia="es-CL"/>
         </w:rPr>
       </w:pPr>
-      <w:hyperlink w:anchor="_Toc529132468" w:history="1">
+      <w:hyperlink w:anchor="_Toc529138642" w:history="1">
         <w:r>
           <w:rPr>
             <w:rStyle w:val="Hipervnculo"/>
@@ -5617,7 +5619,7 @@
           <w:rPr>
             <w:webHidden/>
           </w:rPr>
-          <w:instrText xml:space="preserve"> PAGEREF _Toc529132468 \h </w:instrText>
+          <w:instrText xml:space="preserve"> PAGEREF _Toc529138642 \h </w:instrText>
         </w:r>
         <w:r>
           <w:rPr>
@@ -5634,7 +5636,7 @@
           <w:rPr>
             <w:webHidden/>
           </w:rPr>
-          <w:t>60</w:t>
+          <w:t>61</w:t>
         </w:r>
         <w:r>
           <w:rPr>
@@ -5654,7 +5656,7 @@
           <w:lang w:eastAsia="es-CL"/>
         </w:rPr>
       </w:pPr>
-      <w:hyperlink w:anchor="_Toc529132469" w:history="1">
+      <w:hyperlink w:anchor="_Toc529138643" w:history="1">
         <w:r>
           <w:rPr>
             <w:rStyle w:val="Hipervnculo"/>
@@ -5692,7 +5694,7 @@
           <w:rPr>
             <w:webHidden/>
           </w:rPr>
-          <w:instrText xml:space="preserve"> PAGEREF _Toc529132469 \h </w:instrText>
+          <w:instrText xml:space="preserve"> PAGEREF _Toc529138643 \h </w:instrText>
         </w:r>
         <w:r>
           <w:rPr>
@@ -5709,7 +5711,7 @@
           <w:rPr>
             <w:webHidden/>
           </w:rPr>
-          <w:t>60</w:t>
+          <w:t>61</w:t>
         </w:r>
         <w:r>
           <w:rPr>
@@ -5731,7 +5733,7 @@
           <w:lang w:eastAsia="es-CL"/>
         </w:rPr>
       </w:pPr>
-      <w:hyperlink w:anchor="_Toc529132470" w:history="1">
+      <w:hyperlink w:anchor="_Toc529138644" w:history="1">
         <w:r>
           <w:rPr>
             <w:rStyle w:val="Hipervnculo"/>
@@ -5776,7 +5778,7 @@
             <w:noProof/>
             <w:webHidden/>
           </w:rPr>
-          <w:instrText xml:space="preserve"> PAGEREF _Toc529132470 \h </w:instrText>
+          <w:instrText xml:space="preserve"> PAGEREF _Toc529138644 \h </w:instrText>
         </w:r>
         <w:r>
           <w:rPr>
@@ -5796,7 +5798,7 @@
             <w:noProof/>
             <w:webHidden/>
           </w:rPr>
-          <w:t>61</w:t>
+          <w:t>62</w:t>
         </w:r>
         <w:r>
           <w:rPr>
@@ -5838,12 +5840,12 @@
       <w:pPr>
         <w:pStyle w:val="Ttulo1"/>
       </w:pPr>
-      <w:bookmarkStart w:id="0" w:name="_Toc529132399"/>
+      <w:bookmarkStart w:id="1" w:name="_Toc529138573"/>
       <w:r>
         <w:lastRenderedPageBreak/>
         <w:t>Introducción</w:t>
       </w:r>
-      <w:bookmarkEnd w:id="0"/>
+      <w:bookmarkEnd w:id="1"/>
     </w:p>
     <w:p>
       <w:r>
@@ -5931,12 +5933,12 @@
       <w:pPr>
         <w:pStyle w:val="Ttulo1"/>
       </w:pPr>
-      <w:bookmarkStart w:id="1" w:name="_Toc529132400"/>
+      <w:bookmarkStart w:id="2" w:name="_Toc529138574"/>
       <w:r>
         <w:lastRenderedPageBreak/>
         <w:t>Propósito del Documento</w:t>
       </w:r>
-      <w:bookmarkEnd w:id="1"/>
+      <w:bookmarkEnd w:id="2"/>
     </w:p>
     <w:p>
       <w:pPr>
@@ -5974,12 +5976,12 @@
       <w:pPr>
         <w:pStyle w:val="Ttulo1"/>
       </w:pPr>
-      <w:bookmarkStart w:id="2" w:name="_Toc529132401"/>
+      <w:bookmarkStart w:id="3" w:name="_Toc529138575"/>
       <w:r>
         <w:lastRenderedPageBreak/>
         <w:t>Referencias</w:t>
       </w:r>
-      <w:bookmarkEnd w:id="2"/>
+      <w:bookmarkEnd w:id="3"/>
     </w:p>
     <w:p>
       <w:r>
@@ -6016,15 +6018,7 @@
         <w:t xml:space="preserve">, la cual </w:t>
       </w:r>
       <w:r>
-        <w:t xml:space="preserve">es un documento desarrollado por el “Project Management </w:t>
-      </w:r>
-      <w:proofErr w:type="spellStart"/>
-      <w:r>
-        <w:t>Institute</w:t>
-      </w:r>
-      <w:proofErr w:type="spellEnd"/>
-      <w:r>
-        <w:t>” (PMI), con el propósito de normar e identificar el conjunto de fundamentos, cuya aplicación en la dirección de proyectos puede aumentar las posibilidades de éxito de estos</w:t>
+        <w:t>es un documento desarrollado por el “Project Management Institute” (PMI), con el propósito de normar e identificar el conjunto de fundamentos, cuya aplicación en la dirección de proyectos puede aumentar las posibilidades de éxito de estos</w:t>
       </w:r>
       <w:r>
         <w:t>.</w:t>
@@ -6124,12 +6118,12 @@
       <w:pPr>
         <w:pStyle w:val="Ttulo1"/>
       </w:pPr>
-      <w:bookmarkStart w:id="3" w:name="_Toc529132402"/>
+      <w:bookmarkStart w:id="4" w:name="_Toc529138576"/>
       <w:r>
         <w:lastRenderedPageBreak/>
         <w:t>Definición de Factores Críticos</w:t>
       </w:r>
-      <w:bookmarkEnd w:id="3"/>
+      <w:bookmarkEnd w:id="4"/>
     </w:p>
     <w:p>
       <w:r>
@@ -6251,11 +6245,11 @@
       <w:pPr>
         <w:pStyle w:val="Ttulo2"/>
       </w:pPr>
-      <w:bookmarkStart w:id="4" w:name="_Toc529132403"/>
+      <w:bookmarkStart w:id="5" w:name="_Toc529138577"/>
       <w:r>
         <w:t>Inicialización</w:t>
       </w:r>
-      <w:bookmarkEnd w:id="4"/>
+      <w:bookmarkEnd w:id="5"/>
     </w:p>
     <w:p>
       <w:r>
@@ -6327,11 +6321,11 @@
       <w:pPr>
         <w:pStyle w:val="Ttulo2"/>
       </w:pPr>
-      <w:bookmarkStart w:id="5" w:name="_Toc529132404"/>
+      <w:bookmarkStart w:id="6" w:name="_Toc529138578"/>
       <w:r>
         <w:t>Dirección</w:t>
       </w:r>
-      <w:bookmarkEnd w:id="5"/>
+      <w:bookmarkEnd w:id="6"/>
     </w:p>
     <w:p>
       <w:r>
@@ -6376,12 +6370,12 @@
       <w:pPr>
         <w:pStyle w:val="Ttulo2"/>
       </w:pPr>
-      <w:bookmarkStart w:id="6" w:name="_Toc529132405"/>
+      <w:bookmarkStart w:id="7" w:name="_Toc529138579"/>
       <w:r>
         <w:lastRenderedPageBreak/>
         <w:t>Planificación</w:t>
       </w:r>
-      <w:bookmarkEnd w:id="6"/>
+      <w:bookmarkEnd w:id="7"/>
     </w:p>
     <w:p>
       <w:r>
@@ -6447,7 +6441,7 @@
       <w:pPr>
         <w:pStyle w:val="Ttulo2"/>
       </w:pPr>
-      <w:bookmarkStart w:id="7" w:name="_Toc529132406"/>
+      <w:bookmarkStart w:id="8" w:name="_Toc529138580"/>
       <w:r>
         <w:lastRenderedPageBreak/>
         <w:t xml:space="preserve">Aseguramiento de </w:t>
@@ -6458,7 +6452,7 @@
       <w:r>
         <w:t>Calidad</w:t>
       </w:r>
-      <w:bookmarkEnd w:id="7"/>
+      <w:bookmarkEnd w:id="8"/>
     </w:p>
     <w:p>
       <w:r>
@@ -6518,12 +6512,12 @@
       <w:pPr>
         <w:pStyle w:val="Ttulo2"/>
       </w:pPr>
-      <w:bookmarkStart w:id="8" w:name="_Toc529132407"/>
+      <w:bookmarkStart w:id="9" w:name="_Toc529138581"/>
       <w:r>
         <w:lastRenderedPageBreak/>
         <w:t>Personas</w:t>
       </w:r>
-      <w:bookmarkEnd w:id="8"/>
+      <w:bookmarkEnd w:id="9"/>
     </w:p>
     <w:p>
       <w:r>
@@ -6594,7 +6588,7 @@
       <w:pPr>
         <w:pStyle w:val="Ttulo2"/>
       </w:pPr>
-      <w:bookmarkStart w:id="9" w:name="_Toc529132408"/>
+      <w:bookmarkStart w:id="10" w:name="_Toc529138582"/>
       <w:r>
         <w:lastRenderedPageBreak/>
         <w:t xml:space="preserve">Gestión de </w:t>
@@ -6605,7 +6599,7 @@
       <w:r>
         <w:t>Riesgos</w:t>
       </w:r>
-      <w:bookmarkEnd w:id="9"/>
+      <w:bookmarkEnd w:id="10"/>
     </w:p>
     <w:p>
       <w:r>
@@ -6686,23 +6680,23 @@
       <w:pPr>
         <w:pStyle w:val="Ttulo1"/>
       </w:pPr>
-      <w:bookmarkStart w:id="10" w:name="_Toc529132409"/>
+      <w:bookmarkStart w:id="11" w:name="_Toc529138583"/>
       <w:r>
         <w:lastRenderedPageBreak/>
         <w:t>Inicialización</w:t>
       </w:r>
-      <w:bookmarkEnd w:id="10"/>
+      <w:bookmarkEnd w:id="11"/>
     </w:p>
     <w:p/>
     <w:p>
       <w:pPr>
         <w:pStyle w:val="Ttulo2"/>
       </w:pPr>
-      <w:bookmarkStart w:id="11" w:name="_Toc529132410"/>
+      <w:bookmarkStart w:id="12" w:name="_Toc529138584"/>
       <w:r>
         <w:t>Objetivo</w:t>
       </w:r>
-      <w:bookmarkEnd w:id="11"/>
+      <w:bookmarkEnd w:id="12"/>
     </w:p>
     <w:p>
       <w:r>
@@ -6723,11 +6717,11 @@
       <w:pPr>
         <w:pStyle w:val="Ttulo2"/>
       </w:pPr>
-      <w:bookmarkStart w:id="12" w:name="_Toc529132411"/>
+      <w:bookmarkStart w:id="13" w:name="_Toc529138585"/>
       <w:r>
         <w:t>Alcance</w:t>
       </w:r>
-      <w:bookmarkEnd w:id="12"/>
+      <w:bookmarkEnd w:id="13"/>
     </w:p>
     <w:p>
       <w:r>
@@ -6762,23 +6756,23 @@
       <w:pPr>
         <w:pStyle w:val="Ttulo2"/>
       </w:pPr>
-      <w:bookmarkStart w:id="13" w:name="_Toc529132412"/>
+      <w:bookmarkStart w:id="14" w:name="_Toc529138586"/>
       <w:r>
         <w:lastRenderedPageBreak/>
         <w:t>Prácticas</w:t>
       </w:r>
-      <w:bookmarkEnd w:id="13"/>
+      <w:bookmarkEnd w:id="14"/>
     </w:p>
     <w:p/>
     <w:p>
       <w:pPr>
         <w:pStyle w:val="Ttulo3"/>
       </w:pPr>
-      <w:bookmarkStart w:id="14" w:name="_Toc529132413"/>
+      <w:bookmarkStart w:id="15" w:name="_Toc529138587"/>
       <w:r>
         <w:t>Identificar los Grupos de Interés y sus expectativas</w:t>
       </w:r>
-      <w:bookmarkEnd w:id="14"/>
+      <w:bookmarkEnd w:id="15"/>
     </w:p>
     <w:p>
       <w:r>
@@ -6828,15 +6822,7 @@
         <w:t>obstante,</w:t>
       </w:r>
       <w:r>
-        <w:t xml:space="preserve"> es importante tenerlas documentadas, ya que pueden ser determinantes para formular una especificación que permita </w:t>
-      </w:r>
-      <w:proofErr w:type="gramStart"/>
-      <w:r>
-        <w:t>que</w:t>
-      </w:r>
-      <w:proofErr w:type="gramEnd"/>
-      <w:r>
-        <w:t xml:space="preserve"> en futuras versiones, se puedan incorporar estos requerimientos. Por ejemplo, se requiere que las liquidaciones de sueldo se puedan generar más de una vez al mes, dicho requerimiento para esta versión del proyecto puede ser acotado a 2 veces al mes, pero el diseño de la</w:t>
+        <w:t xml:space="preserve"> es importante tenerlas documentadas, ya que pueden ser determinantes para formular una especificación que permita que en futuras versiones, se puedan incorporar estos requerimientos. Por ejemplo, se requiere que las liquidaciones de sueldo se puedan generar más de una vez al mes, dicho requerimiento para esta versión del proyecto puede ser acotado a 2 veces al mes, pero el diseño de la</w:t>
       </w:r>
       <w:r>
         <w:t>s</w:t>
@@ -6875,12 +6861,12 @@
       <w:pPr>
         <w:pStyle w:val="Ttulo3"/>
       </w:pPr>
-      <w:bookmarkStart w:id="15" w:name="_Toc529132414"/>
+      <w:bookmarkStart w:id="16" w:name="_Toc529138588"/>
       <w:r>
         <w:lastRenderedPageBreak/>
         <w:t>Definir el Alcance del proyecto</w:t>
       </w:r>
-      <w:bookmarkEnd w:id="15"/>
+      <w:bookmarkEnd w:id="16"/>
     </w:p>
     <w:p>
       <w:r>
@@ -6971,12 +6957,12 @@
       <w:pPr>
         <w:pStyle w:val="Ttulo3"/>
       </w:pPr>
-      <w:bookmarkStart w:id="16" w:name="_Toc529132415"/>
+      <w:bookmarkStart w:id="17" w:name="_Toc529138589"/>
       <w:r>
         <w:lastRenderedPageBreak/>
         <w:t>Definir y Organizar el Equipo de Trabajo</w:t>
       </w:r>
-      <w:bookmarkEnd w:id="16"/>
+      <w:bookmarkEnd w:id="17"/>
     </w:p>
     <w:p>
       <w:r>
@@ -7001,15 +6987,7 @@
         <w:t xml:space="preserve"> del Proyecto</w:t>
       </w:r>
       <w:r>
-        <w:t>, también conocido como “</w:t>
-      </w:r>
-      <w:proofErr w:type="gramStart"/>
-      <w:r>
-        <w:t>Sponsor</w:t>
-      </w:r>
-      <w:proofErr w:type="gramEnd"/>
-      <w:r>
-        <w:t>”,</w:t>
+        <w:t>, también conocido como “Sponsor”,</w:t>
       </w:r>
       <w:r>
         <w:t xml:space="preserve"> que permita la obtención de recursos, como también la existencia de canales de comunicación frente a la gerencia. </w:t>
@@ -7052,11 +7030,11 @@
       <w:pPr>
         <w:pStyle w:val="Ttulo3"/>
       </w:pPr>
-      <w:bookmarkStart w:id="17" w:name="_Toc529132416"/>
+      <w:bookmarkStart w:id="18" w:name="_Toc529138590"/>
       <w:r>
         <w:t>Definir la Estrategia de Implementación</w:t>
       </w:r>
-      <w:bookmarkEnd w:id="17"/>
+      <w:bookmarkEnd w:id="18"/>
     </w:p>
     <w:p>
       <w:r>
@@ -7085,15 +7063,7 @@
         </w:numPr>
       </w:pPr>
       <w:r>
-        <w:t>Fase 1, contratación de un servicio para hacer el análisis y diseño del sistema que se requiere implementar, cuyos entregables o resultado final sean todos los documentos que servirán de base para la eventual construcción del sistema (</w:t>
-      </w:r>
-      <w:proofErr w:type="spellStart"/>
-      <w:r>
-        <w:t>ej</w:t>
-      </w:r>
-      <w:proofErr w:type="spellEnd"/>
-      <w:r>
-        <w:t>: casos de uso).</w:t>
+        <w:t>Fase 1, contratación de un servicio para hacer el análisis y diseño del sistema que se requiere implementar, cuyos entregables o resultado final sean todos los documentos que servirán de base para la eventual construcción del sistema (ej: casos de uso).</w:t>
       </w:r>
     </w:p>
     <w:p>
@@ -7157,11 +7127,11 @@
       <w:pPr>
         <w:pStyle w:val="Ttulo3"/>
       </w:pPr>
-      <w:bookmarkStart w:id="18" w:name="_Toc529132417"/>
+      <w:bookmarkStart w:id="19" w:name="_Toc529138591"/>
       <w:r>
         <w:t>Estimar la Planificación y el Presupuesto</w:t>
       </w:r>
-      <w:bookmarkEnd w:id="18"/>
+      <w:bookmarkEnd w:id="19"/>
     </w:p>
     <w:p>
       <w:r>
@@ -7187,31 +7157,7 @@
         <w:footnoteReference w:id="3"/>
       </w:r>
       <w:r>
-        <w:t xml:space="preserve"> (</w:t>
-      </w:r>
-      <w:proofErr w:type="spellStart"/>
-      <w:r>
-        <w:t>Request</w:t>
-      </w:r>
-      <w:proofErr w:type="spellEnd"/>
-      <w:r>
-        <w:t xml:space="preserve"> </w:t>
-      </w:r>
-      <w:proofErr w:type="spellStart"/>
-      <w:r>
-        <w:t>For</w:t>
-      </w:r>
-      <w:proofErr w:type="spellEnd"/>
-      <w:r>
-        <w:t xml:space="preserve"> </w:t>
-      </w:r>
-      <w:proofErr w:type="spellStart"/>
-      <w:r>
-        <w:t>Information</w:t>
-      </w:r>
-      <w:proofErr w:type="spellEnd"/>
-      <w:r>
-        <w:t>), la cual consiste en solicitar a los proveedores información respecto a sus capacidades.</w:t>
+        <w:t xml:space="preserve"> (Request For Information), la cual consiste en solicitar a los proveedores información respecto a sus capacidades.</w:t>
       </w:r>
     </w:p>
     <w:p/>
@@ -7252,11 +7198,11 @@
       <w:pPr>
         <w:pStyle w:val="Ttulo3"/>
       </w:pPr>
-      <w:bookmarkStart w:id="19" w:name="_Toc529132418"/>
+      <w:bookmarkStart w:id="20" w:name="_Toc529138592"/>
       <w:r>
         <w:t>Especificaciones Técnicas</w:t>
       </w:r>
-      <w:bookmarkEnd w:id="19"/>
+      <w:bookmarkEnd w:id="20"/>
     </w:p>
     <w:p>
       <w:r>
@@ -7576,13 +7522,8 @@
         <w:t>Alcance de herramientas de desarrollo:</w:t>
       </w:r>
       <w:r>
-        <w:t xml:space="preserve"> Identificar las herramientas que se requiere sean utilizadas o en su defecto las herramientas que se admiten sean utilizadas, como también las que no se admiten. Por ejemplo, no utilizar </w:t>
-      </w:r>
-      <w:proofErr w:type="spellStart"/>
-      <w:r>
-        <w:t>Frameworks</w:t>
-      </w:r>
-      <w:proofErr w:type="spellEnd"/>
+        <w:t xml:space="preserve"> Identificar las herramientas que se requiere sean utilizadas o en su defecto las herramientas que se admiten sean utilizadas, como también las que no se admiten. Por ejemplo, no utilizar Frameworks</w:t>
+      </w:r>
       <w:r>
         <w:rPr>
           <w:rStyle w:val="Refdenotaalpie"/>
@@ -7653,15 +7594,7 @@
         <w:t>lcance Funcional:</w:t>
       </w:r>
       <w:r>
-        <w:t xml:space="preserve"> Enumerar y describir todas las funcionalidades y componentes que serán parte del producto que se desarrollará. La descripción debe ser general y resumida, pero suficiente para comprender el alcance de </w:t>
-      </w:r>
-      <w:proofErr w:type="gramStart"/>
-      <w:r>
-        <w:t>la misma</w:t>
-      </w:r>
-      <w:proofErr w:type="gramEnd"/>
-      <w:r>
-        <w:t>.</w:t>
+        <w:t xml:space="preserve"> Enumerar y describir todas las funcionalidades y componentes que serán parte del producto que se desarrollará. La descripción debe ser general y resumida, pero suficiente para comprender el alcance de la misma.</w:t>
       </w:r>
     </w:p>
     <w:p>
@@ -7688,15 +7621,7 @@
         </w:numPr>
       </w:pPr>
       <w:r>
-        <w:t xml:space="preserve">Si es un sistema contable, entonces definir si los cierres contables serán mensuales, semestrales o todos los anteriores. Tipos de comprobantes a través de los cuales se ingresarán los movimientos contables, tipo de cuentas contables y características de </w:t>
-      </w:r>
-      <w:proofErr w:type="gramStart"/>
-      <w:r>
-        <w:t>las mismas</w:t>
-      </w:r>
-      <w:proofErr w:type="gramEnd"/>
-      <w:r>
-        <w:t>.</w:t>
+        <w:t>Si es un sistema contable, entonces definir si los cierres contables serán mensuales, semestrales o todos los anteriores. Tipos de comprobantes a través de los cuales se ingresarán los movimientos contables, tipo de cuentas contables y características de las mismas.</w:t>
       </w:r>
     </w:p>
     <w:p>
@@ -7777,15 +7702,7 @@
     </w:p>
     <w:p>
       <w:r>
-        <w:t xml:space="preserve">Toda definición expuesta en el documento debe ser redactada de tal manera que no existan segundas interpretaciones de </w:t>
-      </w:r>
-      <w:proofErr w:type="gramStart"/>
-      <w:r>
-        <w:t>la misma</w:t>
-      </w:r>
-      <w:proofErr w:type="gramEnd"/>
-      <w:r>
-        <w:t>, puesto que es preciso garantizar que el eventual proveedor implemente o cumpla correctamente lo definido. De lo contrario, se agrega el riesgo respecto a obtener un producto diferente a lo requerido, puesto que interpretaciones de parte del proveedor afectaran el resultado final. Para ejemplificar lo anterior, a continuación</w:t>
+        <w:t>Toda definición expuesta en el documento debe ser redactada de tal manera que no existan segundas interpretaciones de la misma, puesto que es preciso garantizar que el eventual proveedor implemente o cumpla correctamente lo definido. De lo contrario, se agrega el riesgo respecto a obtener un producto diferente a lo requerido, puesto que interpretaciones de parte del proveedor afectaran el resultado final. Para ejemplificar lo anterior, a continuación</w:t>
       </w:r>
       <w:r>
         <w:t>,</w:t>
@@ -7919,15 +7836,7 @@
         </w:numPr>
       </w:pPr>
       <w:r>
-        <w:t xml:space="preserve">Consecuencia: El proponente considerará que la solución requiere que los estados de los documentos sean dinámicos y probablemente ofrecerá la incorporación de un </w:t>
-      </w:r>
-      <w:proofErr w:type="spellStart"/>
-      <w:r>
-        <w:t>Workflow</w:t>
-      </w:r>
-      <w:proofErr w:type="spellEnd"/>
-      <w:r>
-        <w:t xml:space="preserve">. </w:t>
+        <w:t xml:space="preserve">Consecuencia: El proponente considerará que la solución requiere que los estados de los documentos sean dinámicos y probablemente ofrecerá la incorporación de un Workflow. </w:t>
       </w:r>
     </w:p>
     <w:p>
@@ -7944,13 +7853,8 @@
         <w:t xml:space="preserve"> elementos</w:t>
       </w:r>
       <w:r>
-        <w:t xml:space="preserve">, se debe ser explícito respecto al deseable y eventualmente definir el tipo de solución que se espera obtener. Por ejemplo, si para la definición presentada anteriormente, efectivamente la organización requiere de un </w:t>
-      </w:r>
-      <w:proofErr w:type="spellStart"/>
-      <w:r>
-        <w:t>Workflow</w:t>
-      </w:r>
-      <w:proofErr w:type="spellEnd"/>
+        <w:t>, se debe ser explícito respecto al deseable y eventualmente definir el tipo de solución que se espera obtener. Por ejemplo, si para la definición presentada anteriormente, efectivamente la organización requiere de un Workflow</w:t>
+      </w:r>
       <w:r>
         <w:rPr>
           <w:rStyle w:val="Refdenotaalpie"/>
@@ -7966,12 +7870,12 @@
       <w:pPr>
         <w:pStyle w:val="Ttulo3"/>
       </w:pPr>
-      <w:bookmarkStart w:id="20" w:name="_Toc529132419"/>
+      <w:bookmarkStart w:id="21" w:name="_Toc529138593"/>
       <w:r>
         <w:lastRenderedPageBreak/>
         <w:t>Bases de Licitación Administrativas</w:t>
       </w:r>
-      <w:bookmarkEnd w:id="20"/>
+      <w:bookmarkEnd w:id="21"/>
     </w:p>
     <w:p>
       <w:r>
@@ -8095,12 +7999,12 @@
       <w:pPr>
         <w:pStyle w:val="Ttulo3"/>
       </w:pPr>
-      <w:bookmarkStart w:id="21" w:name="_Toc529132420"/>
+      <w:bookmarkStart w:id="22" w:name="_Toc529138594"/>
       <w:r>
         <w:lastRenderedPageBreak/>
         <w:t>Proceso de Licitación</w:t>
       </w:r>
-      <w:bookmarkEnd w:id="21"/>
+      <w:bookmarkEnd w:id="22"/>
     </w:p>
     <w:p>
       <w:r>
@@ -8270,11 +8174,11 @@
       <w:pPr>
         <w:pStyle w:val="Ttulo3"/>
       </w:pPr>
-      <w:bookmarkStart w:id="22" w:name="_Toc529132421"/>
+      <w:bookmarkStart w:id="23" w:name="_Toc529138595"/>
       <w:r>
         <w:t>Contratación del Proveedor</w:t>
       </w:r>
-      <w:bookmarkEnd w:id="22"/>
+      <w:bookmarkEnd w:id="23"/>
     </w:p>
     <w:p>
       <w:r>
@@ -8303,104 +8207,104 @@
       <w:pPr>
         <w:pStyle w:val="Ttulo1"/>
       </w:pPr>
-      <w:bookmarkStart w:id="23" w:name="_Toc529132422"/>
+      <w:bookmarkStart w:id="24" w:name="_Toc529138596"/>
       <w:r>
         <w:lastRenderedPageBreak/>
         <w:t>Dirección</w:t>
       </w:r>
-      <w:bookmarkEnd w:id="23"/>
+      <w:bookmarkEnd w:id="24"/>
     </w:p>
     <w:p>
       <w:pPr>
         <w:pStyle w:val="Ttulo2"/>
       </w:pPr>
-      <w:bookmarkStart w:id="24" w:name="_Toc529132423"/>
+      <w:bookmarkStart w:id="25" w:name="_Toc529138597"/>
       <w:r>
         <w:t>Objetivo</w:t>
       </w:r>
-      <w:bookmarkEnd w:id="24"/>
+      <w:bookmarkEnd w:id="25"/>
     </w:p>
     <w:p/>
     <w:p>
       <w:pPr>
         <w:pStyle w:val="Ttulo2"/>
       </w:pPr>
-      <w:bookmarkStart w:id="25" w:name="_Toc529132424"/>
+      <w:bookmarkStart w:id="26" w:name="_Toc529138598"/>
       <w:r>
         <w:t>Alcance</w:t>
       </w:r>
-      <w:bookmarkEnd w:id="25"/>
+      <w:bookmarkEnd w:id="26"/>
     </w:p>
     <w:p/>
     <w:p>
       <w:pPr>
         <w:pStyle w:val="Ttulo2"/>
       </w:pPr>
-      <w:bookmarkStart w:id="26" w:name="_Toc529132425"/>
+      <w:bookmarkStart w:id="27" w:name="_Toc529138599"/>
       <w:r>
         <w:t>Prácticas</w:t>
       </w:r>
-      <w:bookmarkEnd w:id="26"/>
+      <w:bookmarkEnd w:id="27"/>
     </w:p>
     <w:p>
       <w:pPr>
         <w:pStyle w:val="Ttulo3"/>
       </w:pPr>
-      <w:bookmarkStart w:id="27" w:name="_Toc529132426"/>
+      <w:bookmarkStart w:id="28" w:name="_Toc529138600"/>
       <w:r>
         <w:t>Comité de Proyecto</w:t>
       </w:r>
-      <w:bookmarkEnd w:id="27"/>
+      <w:bookmarkEnd w:id="28"/>
     </w:p>
     <w:p>
       <w:pPr>
         <w:pStyle w:val="Ttulo3"/>
       </w:pPr>
-      <w:bookmarkStart w:id="28" w:name="_Toc529132427"/>
+      <w:bookmarkStart w:id="29" w:name="_Toc529138601"/>
       <w:r>
         <w:t>Comité Ejecutivo</w:t>
       </w:r>
-      <w:bookmarkEnd w:id="28"/>
+      <w:bookmarkEnd w:id="29"/>
     </w:p>
     <w:p>
       <w:pPr>
         <w:pStyle w:val="Ttulo3"/>
       </w:pPr>
-      <w:bookmarkStart w:id="29" w:name="_Toc529132428"/>
+      <w:bookmarkStart w:id="30" w:name="_Toc529138602"/>
       <w:r>
         <w:t>Establecer Responsables por Factor Crítico</w:t>
       </w:r>
-      <w:bookmarkEnd w:id="29"/>
+      <w:bookmarkEnd w:id="30"/>
     </w:p>
     <w:p>
       <w:pPr>
         <w:pStyle w:val="Ttulo3"/>
       </w:pPr>
-      <w:bookmarkStart w:id="30" w:name="_Toc529132429"/>
+      <w:bookmarkStart w:id="31" w:name="_Toc529138603"/>
       <w:r>
         <w:t>Equilibrar Factores en Función del Impacto</w:t>
       </w:r>
-      <w:bookmarkEnd w:id="30"/>
+      <w:bookmarkEnd w:id="31"/>
     </w:p>
     <w:p>
       <w:pPr>
         <w:pStyle w:val="Ttulo3"/>
       </w:pPr>
-      <w:bookmarkStart w:id="31" w:name="_Toc529132430"/>
+      <w:bookmarkStart w:id="32" w:name="_Toc529138604"/>
       <w:r>
         <w:t>Actuar en consecuencia a la situación actual</w:t>
       </w:r>
-      <w:bookmarkEnd w:id="31"/>
+      <w:bookmarkEnd w:id="32"/>
     </w:p>
     <w:p>
       <w:pPr>
         <w:pStyle w:val="Ttulo3"/>
       </w:pPr>
-      <w:bookmarkStart w:id="32" w:name="_Toc529132431"/>
+      <w:bookmarkStart w:id="33" w:name="_Toc529138605"/>
       <w:r>
         <w:t>Documentar Acuerdos</w:t>
       </w:r>
-      <w:bookmarkEnd w:id="32"/>
+      <w:bookmarkEnd w:id="33"/>
     </w:p>
     <w:p/>
     <w:p/>
@@ -8417,130 +8321,130 @@
       <w:pPr>
         <w:pStyle w:val="Ttulo1"/>
       </w:pPr>
-      <w:bookmarkStart w:id="33" w:name="_Toc529132432"/>
+      <w:bookmarkStart w:id="34" w:name="_Toc529138606"/>
       <w:r>
         <w:lastRenderedPageBreak/>
         <w:t>Planificación</w:t>
       </w:r>
-      <w:bookmarkEnd w:id="33"/>
+      <w:bookmarkEnd w:id="34"/>
     </w:p>
     <w:p>
       <w:pPr>
         <w:pStyle w:val="Ttulo2"/>
       </w:pPr>
-      <w:bookmarkStart w:id="34" w:name="_Toc529132433"/>
+      <w:bookmarkStart w:id="35" w:name="_Toc529138607"/>
       <w:r>
         <w:t>Objetivo</w:t>
       </w:r>
-      <w:bookmarkEnd w:id="34"/>
+      <w:bookmarkEnd w:id="35"/>
     </w:p>
     <w:p/>
     <w:p>
       <w:pPr>
         <w:pStyle w:val="Ttulo2"/>
       </w:pPr>
-      <w:bookmarkStart w:id="35" w:name="_Toc529132434"/>
+      <w:bookmarkStart w:id="36" w:name="_Toc529138608"/>
       <w:r>
         <w:t>Alcance</w:t>
       </w:r>
-      <w:bookmarkEnd w:id="35"/>
+      <w:bookmarkEnd w:id="36"/>
     </w:p>
     <w:p/>
     <w:p>
       <w:pPr>
         <w:pStyle w:val="Ttulo2"/>
       </w:pPr>
-      <w:bookmarkStart w:id="36" w:name="_Toc529132435"/>
+      <w:bookmarkStart w:id="37" w:name="_Toc529138609"/>
       <w:r>
         <w:t>Prácticas</w:t>
       </w:r>
-      <w:bookmarkEnd w:id="36"/>
+      <w:bookmarkEnd w:id="37"/>
     </w:p>
     <w:p>
       <w:pPr>
         <w:pStyle w:val="Ttulo3"/>
       </w:pPr>
-      <w:bookmarkStart w:id="37" w:name="_Toc529132436"/>
+      <w:bookmarkStart w:id="38" w:name="_Toc529138610"/>
       <w:r>
         <w:t>Incluir todas las actividad</w:t>
       </w:r>
       <w:r>
         <w:t>es</w:t>
       </w:r>
-      <w:bookmarkEnd w:id="37"/>
+      <w:bookmarkEnd w:id="38"/>
     </w:p>
     <w:p>
       <w:pPr>
         <w:pStyle w:val="Ttulo3"/>
       </w:pPr>
-      <w:bookmarkStart w:id="38" w:name="_Toc529132437"/>
+      <w:bookmarkStart w:id="39" w:name="_Toc529138611"/>
       <w:r>
         <w:t>Considerar horas efectivas de producció</w:t>
       </w:r>
       <w:r>
         <w:t>n</w:t>
       </w:r>
-      <w:bookmarkEnd w:id="38"/>
+      <w:bookmarkEnd w:id="39"/>
     </w:p>
     <w:p>
       <w:pPr>
         <w:pStyle w:val="Ttulo3"/>
       </w:pPr>
-      <w:bookmarkStart w:id="39" w:name="_Toc529132438"/>
+      <w:bookmarkStart w:id="40" w:name="_Toc529138612"/>
       <w:r>
         <w:t>Dimensionar en función de la capacidad del Recurso</w:t>
       </w:r>
-      <w:bookmarkEnd w:id="39"/>
+      <w:bookmarkEnd w:id="40"/>
     </w:p>
     <w:p>
       <w:pPr>
         <w:pStyle w:val="Ttulo3"/>
       </w:pPr>
-      <w:bookmarkStart w:id="40" w:name="_Toc529132439"/>
+      <w:bookmarkStart w:id="41" w:name="_Toc529138613"/>
       <w:r>
         <w:t>Establecer Hitos de Aceptación</w:t>
       </w:r>
-      <w:bookmarkEnd w:id="40"/>
+      <w:bookmarkEnd w:id="41"/>
     </w:p>
     <w:p>
       <w:pPr>
         <w:pStyle w:val="Ttulo3"/>
       </w:pPr>
-      <w:bookmarkStart w:id="41" w:name="_Toc529132440"/>
+      <w:bookmarkStart w:id="42" w:name="_Toc529138614"/>
       <w:r>
         <w:t>No ejecutar actividades que no estén planificadas</w:t>
       </w:r>
-      <w:bookmarkEnd w:id="41"/>
+      <w:bookmarkEnd w:id="42"/>
     </w:p>
     <w:p>
       <w:pPr>
         <w:pStyle w:val="Ttulo3"/>
       </w:pPr>
-      <w:bookmarkStart w:id="42" w:name="_Toc529132441"/>
+      <w:bookmarkStart w:id="43" w:name="_Toc529138615"/>
       <w:r>
         <w:t>Controlar periódicamente los avances</w:t>
       </w:r>
-      <w:bookmarkEnd w:id="42"/>
+      <w:bookmarkEnd w:id="43"/>
     </w:p>
     <w:p>
       <w:pPr>
         <w:pStyle w:val="Ttulo3"/>
       </w:pPr>
-      <w:bookmarkStart w:id="43" w:name="_Toc529132442"/>
+      <w:bookmarkStart w:id="44" w:name="_Toc529138616"/>
       <w:r>
         <w:t>Ajustar en función de la situación actual</w:t>
       </w:r>
-      <w:bookmarkEnd w:id="43"/>
+      <w:bookmarkEnd w:id="44"/>
     </w:p>
     <w:p>
       <w:pPr>
         <w:pStyle w:val="Ttulo3"/>
       </w:pPr>
-      <w:bookmarkStart w:id="44" w:name="_Toc529132443"/>
+      <w:bookmarkStart w:id="45" w:name="_Toc529138617"/>
       <w:r>
         <w:t>Planificar y cuantificar las Horas Extras</w:t>
       </w:r>
-      <w:bookmarkEnd w:id="44"/>
+      <w:bookmarkEnd w:id="45"/>
     </w:p>
     <w:p>
       <w:pPr>
@@ -8555,23 +8459,23 @@
       <w:pPr>
         <w:pStyle w:val="Ttulo1"/>
       </w:pPr>
-      <w:bookmarkStart w:id="45" w:name="_Toc529132444"/>
+      <w:bookmarkStart w:id="46" w:name="_Toc529138618"/>
       <w:r>
         <w:lastRenderedPageBreak/>
         <w:t>Aseguramiento de Calidad</w:t>
       </w:r>
-      <w:bookmarkEnd w:id="45"/>
+      <w:bookmarkEnd w:id="46"/>
     </w:p>
     <w:p/>
     <w:p>
       <w:pPr>
         <w:pStyle w:val="Ttulo2"/>
       </w:pPr>
-      <w:bookmarkStart w:id="46" w:name="_Toc529132445"/>
+      <w:bookmarkStart w:id="47" w:name="_Toc529138619"/>
       <w:r>
         <w:t>Objetivo</w:t>
       </w:r>
-      <w:bookmarkEnd w:id="46"/>
+      <w:bookmarkEnd w:id="47"/>
     </w:p>
     <w:p>
       <w:r>
@@ -8589,11 +8493,11 @@
       <w:pPr>
         <w:pStyle w:val="Ttulo2"/>
       </w:pPr>
-      <w:bookmarkStart w:id="47" w:name="_Toc529132446"/>
+      <w:bookmarkStart w:id="48" w:name="_Toc529138620"/>
       <w:r>
         <w:t>Alcance</w:t>
       </w:r>
-      <w:bookmarkEnd w:id="47"/>
+      <w:bookmarkEnd w:id="48"/>
     </w:p>
     <w:p>
       <w:r>
@@ -8630,23 +8534,23 @@
       <w:pPr>
         <w:pStyle w:val="Ttulo2"/>
       </w:pPr>
-      <w:bookmarkStart w:id="48" w:name="_Toc529132447"/>
+      <w:bookmarkStart w:id="49" w:name="_Toc529138621"/>
       <w:r>
         <w:lastRenderedPageBreak/>
         <w:t>Prácticas</w:t>
       </w:r>
-      <w:bookmarkEnd w:id="48"/>
+      <w:bookmarkEnd w:id="49"/>
     </w:p>
     <w:p/>
     <w:p>
       <w:pPr>
         <w:pStyle w:val="Ttulo3"/>
       </w:pPr>
-      <w:bookmarkStart w:id="49" w:name="_Toc529132448"/>
+      <w:bookmarkStart w:id="50" w:name="_Toc529138622"/>
       <w:r>
         <w:t>Definir Criterios de Liberación</w:t>
       </w:r>
-      <w:bookmarkEnd w:id="49"/>
+      <w:bookmarkEnd w:id="50"/>
     </w:p>
     <w:p>
       <w:pPr>
@@ -8656,15 +8560,7 @@
         <w:t>Independientemente si el proyecto informático, implica la construcción de un software a la medida</w:t>
       </w:r>
       <w:r>
-        <w:t xml:space="preserve"> o la implementación de producto existente en el mercado (</w:t>
-      </w:r>
-      <w:proofErr w:type="spellStart"/>
-      <w:r>
-        <w:t>ej</w:t>
-      </w:r>
-      <w:proofErr w:type="spellEnd"/>
-      <w:r>
-        <w:t>: SAP)</w:t>
+        <w:t xml:space="preserve"> o la implementación de producto existente en el mercado (ej: SAP)</w:t>
       </w:r>
       <w:r>
         <w:t>, siempre existirán componentes que deberán ser recibidos por ZOFRI S.A</w:t>
@@ -8854,12 +8750,12 @@
       <w:pPr>
         <w:pStyle w:val="Ttulo3"/>
       </w:pPr>
-      <w:bookmarkStart w:id="50" w:name="_Toc529132449"/>
+      <w:bookmarkStart w:id="51" w:name="_Toc529138623"/>
       <w:r>
         <w:lastRenderedPageBreak/>
         <w:t>Definir Criterios de Aceptación</w:t>
       </w:r>
-      <w:bookmarkEnd w:id="50"/>
+      <w:bookmarkEnd w:id="51"/>
     </w:p>
     <w:p>
       <w:r>
@@ -8878,15 +8774,7 @@
         <w:t>,</w:t>
       </w:r>
       <w:r>
-        <w:t xml:space="preserve"> </w:t>
-      </w:r>
-      <w:proofErr w:type="gramStart"/>
-      <w:r>
-        <w:t>y</w:t>
-      </w:r>
-      <w:proofErr w:type="gramEnd"/>
-      <w:r>
-        <w:t xml:space="preserve"> en consecuencia, deba ser sometida a su respectivo proceso de certificación</w:t>
+        <w:t xml:space="preserve"> y en consecuencia, deba ser sometida a su respectivo proceso de certificación</w:t>
       </w:r>
       <w:r>
         <w:t>, será necesario también definir cuales son los criterios que deben ser cumplidos por la entrega y en consecuencia, permitan su aceptación conforme.</w:t>
@@ -8973,7 +8861,6 @@
           </w14:shadow>
         </w:rPr>
       </w:pPr>
-      <w:bookmarkStart w:id="51" w:name="_Toc529132450"/>
       <w:r>
         <w:br w:type="page"/>
       </w:r>
@@ -8982,11 +8869,12 @@
       <w:pPr>
         <w:pStyle w:val="Ttulo3"/>
       </w:pPr>
+      <w:bookmarkStart w:id="52" w:name="_Toc529138624"/>
       <w:r>
         <w:lastRenderedPageBreak/>
         <w:t>Definir un Plan de Pruebas</w:t>
       </w:r>
-      <w:bookmarkEnd w:id="51"/>
+      <w:bookmarkEnd w:id="52"/>
     </w:p>
     <w:p>
       <w:r>
@@ -9028,37 +8916,73 @@
       <w:pPr>
         <w:pStyle w:val="Ttulo3"/>
       </w:pPr>
-      <w:bookmarkStart w:id="52" w:name="_Toc529132451"/>
+      <w:bookmarkStart w:id="53" w:name="_Toc529138625"/>
       <w:r>
         <w:t>Definir Índices de Medición de la Calidad</w:t>
       </w:r>
-      <w:bookmarkEnd w:id="52"/>
-    </w:p>
-    <w:p>
-      <w:bookmarkStart w:id="53" w:name="_GoBack"/>
       <w:bookmarkEnd w:id="53"/>
     </w:p>
+    <w:p>
+      <w:r>
+        <w:t xml:space="preserve">Para efectos de complementar los criterios de aceptación, es recomendable definir un indicador </w:t>
+      </w:r>
+      <w:r>
+        <w:t xml:space="preserve">que permita medir la calidad del software y de esta forma, </w:t>
+      </w:r>
+      <w:r>
+        <w:t>facilitar la evaluación de la entrega</w:t>
+      </w:r>
+      <w:r>
+        <w:t xml:space="preserve">. </w:t>
+      </w:r>
+    </w:p>
     <w:p/>
     <w:p>
-      <w:pPr>
-        <w:pStyle w:val="Ttulo3"/>
-      </w:pPr>
-      <w:bookmarkStart w:id="54" w:name="_Toc529132452"/>
-      <w:r>
-        <w:t>Medir y Controlar las Pruebas</w:t>
-      </w:r>
-      <w:bookmarkEnd w:id="54"/>
-    </w:p>
-    <w:p/>
-    <w:p>
-      <w:pPr>
-        <w:pStyle w:val="Ttulo3"/>
-      </w:pPr>
-      <w:bookmarkStart w:id="55" w:name="_Toc529132453"/>
-      <w:r>
-        <w:t>Medir y Corregir los Defectos</w:t>
-      </w:r>
-      <w:bookmarkEnd w:id="55"/>
+      <w:r>
+        <w:t xml:space="preserve">El indicador en cuestión </w:t>
+      </w:r>
+      <w:r>
+        <w:t>debe considerar la ponderación de los elementos que objetivamente afectan la calidad del software, por ejemplo:</w:t>
+      </w:r>
+    </w:p>
+    <w:p>
+      <w:pPr>
+        <w:pStyle w:val="Prrafodelista"/>
+        <w:numPr>
+          <w:ilvl w:val="0"/>
+          <w:numId w:val="29"/>
+        </w:numPr>
+      </w:pPr>
+      <w:r>
+        <w:t>Relevancia de los casos de pruebas</w:t>
+      </w:r>
+      <w:r>
+        <w:t xml:space="preserve"> con error o no ejecutables</w:t>
+      </w:r>
+    </w:p>
+    <w:p>
+      <w:pPr>
+        <w:pStyle w:val="Prrafodelista"/>
+        <w:numPr>
+          <w:ilvl w:val="0"/>
+          <w:numId w:val="29"/>
+        </w:numPr>
+      </w:pPr>
+      <w:r>
+        <w:t>Severidad de los defectos detectados</w:t>
+      </w:r>
+    </w:p>
+    <w:p>
+      <w:pPr>
+        <w:pStyle w:val="Prrafodelista"/>
+        <w:numPr>
+          <w:ilvl w:val="0"/>
+          <w:numId w:val="29"/>
+        </w:numPr>
+      </w:pPr>
+      <w:r>
+        <w:t>Tiempos de respuesta</w:t>
+      </w:r>
     </w:p>
     <w:p>
       <w:pPr>
@@ -9071,9 +8995,96 @@
     </w:p>
     <w:p>
       <w:pPr>
+        <w:pStyle w:val="Ttulo3"/>
+      </w:pPr>
+      <w:bookmarkStart w:id="54" w:name="_Toc529138626"/>
+      <w:r>
+        <w:lastRenderedPageBreak/>
+        <w:t>Medir y Controlar las Pruebas</w:t>
+      </w:r>
+      <w:bookmarkEnd w:id="54"/>
+    </w:p>
+    <w:p>
+      <w:r>
+        <w:t>El proceso de certificación debe ser monitoreado permanentemente, ya que eventualmente se pueden producir escenarios</w:t>
+      </w:r>
+      <w:r>
+        <w:t xml:space="preserve"> donde no es factible ejecutar una o más pruebas, debido a defectos mayores del software y en dichos escenarios, es necesario tomar decisiones en función del bienestar del proyecto. Por ejemplo, emitir el rechazo inmediato y permitir al proveedor corregir los defectos que impiden la utilización del software.</w:t>
+      </w:r>
+    </w:p>
+    <w:p/>
+    <w:p>
+      <w:r>
+        <w:t xml:space="preserve">El avance en la ejecución de las pruebas debe ser medible, ya que esto permite proyectar tiempos de duración, como también definir el alcance de ellas. </w:t>
+      </w:r>
+      <w:r>
+        <w:t xml:space="preserve">Dicho de otra forma, la característica “medible” genera la necesidad de establecer un principio y un final, lo cual impide la improvisación de pruebas, como también la constante iteración. </w:t>
+      </w:r>
+    </w:p>
+    <w:p/>
+    <w:p>
+      <w:pPr>
+        <w:pStyle w:val="Ttulo3"/>
+      </w:pPr>
+      <w:bookmarkStart w:id="55" w:name="_Toc529138627"/>
+      <w:r>
+        <w:t>Medir y Corregir los Defectos</w:t>
+      </w:r>
+      <w:bookmarkEnd w:id="55"/>
+    </w:p>
+    <w:p>
+      <w:pPr>
+        <w:spacing w:after="0"/>
+      </w:pPr>
+      <w:r>
+        <w:t xml:space="preserve">Los defectos detectados durante la ejecución de las </w:t>
+      </w:r>
+      <w:r>
+        <w:t>pruebas</w:t>
+      </w:r>
+      <w:r>
+        <w:t xml:space="preserve"> deben ser </w:t>
+      </w:r>
+      <w:r>
+        <w:t xml:space="preserve">también </w:t>
+      </w:r>
+      <w:r>
+        <w:t>categorizados en función de la severidad del problema</w:t>
+      </w:r>
+      <w:r>
+        <w:t xml:space="preserve">. Esto último permitirá priorizar el orden de corrección de los defectos, idealmente otorgando mayor prioridad a la corrección de los defectos con mayor severidad. </w:t>
+      </w:r>
+      <w:r>
+        <w:t xml:space="preserve">Asimismo, el análisis de los defectos puede resultar en la detección </w:t>
+      </w:r>
+      <w:r>
+        <w:t xml:space="preserve">de problemas transversales, cuya solución </w:t>
+      </w:r>
+      <w:r>
+        <w:t>impactará positivamente en más de una funcionalidad del software.</w:t>
+      </w:r>
+      <w:r>
+        <w:t xml:space="preserve"> </w:t>
+      </w:r>
+    </w:p>
+    <w:p>
+      <w:pPr>
+        <w:spacing w:after="0"/>
+      </w:pPr>
+    </w:p>
+    <w:p>
+      <w:pPr>
+        <w:spacing w:after="0"/>
+      </w:pPr>
+      <w:r>
+        <w:br w:type="page"/>
+      </w:r>
+    </w:p>
+    <w:p>
+      <w:pPr>
         <w:pStyle w:val="Ttulo1"/>
       </w:pPr>
-      <w:bookmarkStart w:id="56" w:name="_Toc529132454"/>
+      <w:bookmarkStart w:id="56" w:name="_Toc529138628"/>
       <w:r>
         <w:lastRenderedPageBreak/>
         <w:t>Personas</w:t>
@@ -9085,7 +9096,7 @@
       <w:pPr>
         <w:pStyle w:val="Ttulo2"/>
       </w:pPr>
-      <w:bookmarkStart w:id="57" w:name="_Toc529132455"/>
+      <w:bookmarkStart w:id="57" w:name="_Toc529138629"/>
       <w:r>
         <w:t>Objetivo</w:t>
       </w:r>
@@ -9137,7 +9148,7 @@
       <w:pPr>
         <w:pStyle w:val="Ttulo2"/>
       </w:pPr>
-      <w:bookmarkStart w:id="58" w:name="_Toc529132456"/>
+      <w:bookmarkStart w:id="58" w:name="_Toc529138630"/>
       <w:r>
         <w:t>Alcance</w:t>
       </w:r>
@@ -9168,7 +9179,7 @@
       <w:pPr>
         <w:pStyle w:val="Ttulo2"/>
       </w:pPr>
-      <w:bookmarkStart w:id="59" w:name="_Toc529132457"/>
+      <w:bookmarkStart w:id="59" w:name="_Toc529138631"/>
       <w:r>
         <w:lastRenderedPageBreak/>
         <w:t>Prácticas</w:t>
@@ -9179,7 +9190,7 @@
       <w:pPr>
         <w:pStyle w:val="Ttulo3"/>
       </w:pPr>
-      <w:bookmarkStart w:id="60" w:name="_Toc529132458"/>
+      <w:bookmarkStart w:id="60" w:name="_Toc529138632"/>
       <w:r>
         <w:t>Definir Roles y Responsabilidades</w:t>
       </w:r>
@@ -9189,13 +9200,8 @@
       <w:r>
         <w:t xml:space="preserve">Según </w:t>
       </w:r>
-      <w:proofErr w:type="spellStart"/>
-      <w:r>
-        <w:t>Aiteco</w:t>
-      </w:r>
-      <w:proofErr w:type="spellEnd"/>
-      <w:r>
-        <w:t xml:space="preserve"> Consultores</w:t>
+      <w:r>
+        <w:t>Aiteco Consultores</w:t>
       </w:r>
       <w:r>
         <w:t xml:space="preserve">, </w:t>
@@ -9516,15 +9522,7 @@
     </w:p>
     <w:p>
       <w:r>
-        <w:t xml:space="preserve">Tanto el asesor como el líder del </w:t>
-      </w:r>
-      <w:proofErr w:type="gramStart"/>
-      <w:r>
-        <w:t>equipo,</w:t>
-      </w:r>
-      <w:proofErr w:type="gramEnd"/>
-      <w:r>
-        <w:t xml:space="preserve"> son responsables del desarrollo de las habilidades y competencias de los miembros del equipo y de la planificación del trabajo realizado en el mismo. Ambos, asesor y líder, necesitan aprender y practicar una amplia variedad de técnicas que permitan controlar a los participantes dominantes, las digresiones o desviaciones del grupo, así como estimular a la participación a aquellos más remisos para intervenir.</w:t>
+        <w:t>Tanto el asesor como el líder del equipo, son responsables del desarrollo de las habilidades y competencias de los miembros del equipo y de la planificación del trabajo realizado en el mismo. Ambos, asesor y líder, necesitan aprender y practicar una amplia variedad de técnicas que permitan controlar a los participantes dominantes, las digresiones o desviaciones del grupo, así como estimular a la participación a aquellos más remisos para intervenir.</w:t>
       </w:r>
     </w:p>
     <w:p/>
@@ -9736,7 +9734,7 @@
       <w:pPr>
         <w:pStyle w:val="Ttulo3"/>
       </w:pPr>
-      <w:bookmarkStart w:id="61" w:name="_Toc529132459"/>
+      <w:bookmarkStart w:id="61" w:name="_Toc529138633"/>
       <w:r>
         <w:lastRenderedPageBreak/>
         <w:t>Capacitar y Preparar</w:t>
@@ -9909,7 +9907,7 @@
       <w:pPr>
         <w:pStyle w:val="Ttulo3"/>
       </w:pPr>
-      <w:bookmarkStart w:id="62" w:name="_Toc529132460"/>
+      <w:bookmarkStart w:id="62" w:name="_Toc529138634"/>
       <w:r>
         <w:lastRenderedPageBreak/>
         <w:t>Seleccionar las Personas adecuadas</w:t>
@@ -10048,15 +10046,7 @@
     </w:p>
     <w:p>
       <w:r>
-        <w:t xml:space="preserve">Además, a los responsables del proyecto les corresponde definir cuáles serán las dinámicas del grupo. Por dinámicas entendemos las relaciones que se entablan en su interior, como aquellas que están orientadas al manejo de los procesos de información, la evolución de las tareas o la supervisión de </w:t>
-      </w:r>
-      <w:proofErr w:type="gramStart"/>
-      <w:r>
-        <w:t>las mismas</w:t>
-      </w:r>
-      <w:proofErr w:type="gramEnd"/>
-      <w:r>
-        <w:t>, entre otras cuestiones. Es conveniente que también se definan las jerarquías en caso de que existan. Con todo y esto, vale la pena aclarar que todo grupo tiene sus propias dinámicas y que muchas de ellas sólo quedan patentes una vez se han puesto en marcha los proyectos. Los responsables también deben prestar atención a esto, pues a veces es mucho más efectivo que la propia teoría.</w:t>
+        <w:t>Además, a los responsables del proyecto les corresponde definir cuáles serán las dinámicas del grupo. Por dinámicas entendemos las relaciones que se entablan en su interior, como aquellas que están orientadas al manejo de los procesos de información, la evolución de las tareas o la supervisión de las mismas, entre otras cuestiones. Es conveniente que también se definan las jerarquías en caso de que existan. Con todo y esto, vale la pena aclarar que todo grupo tiene sus propias dinámicas y que muchas de ellas sólo quedan patentes una vez se han puesto en marcha los proyectos. Los responsables también deben prestar atención a esto, pues a veces es mucho más efectivo que la propia teoría.</w:t>
       </w:r>
     </w:p>
     <w:p/>
@@ -10085,7 +10075,7 @@
       <w:pPr>
         <w:pStyle w:val="Ttulo3"/>
       </w:pPr>
-      <w:bookmarkStart w:id="63" w:name="_Toc529132461"/>
+      <w:bookmarkStart w:id="63" w:name="_Toc529138635"/>
       <w:r>
         <w:lastRenderedPageBreak/>
         <w:t>Equipar al equipo</w:t>
@@ -10135,7 +10125,7 @@
       <w:pPr>
         <w:pStyle w:val="Ttulo3"/>
       </w:pPr>
-      <w:bookmarkStart w:id="64" w:name="_Toc529132462"/>
+      <w:bookmarkStart w:id="64" w:name="_Toc529138636"/>
       <w:r>
         <w:lastRenderedPageBreak/>
         <w:t>Mantener al equipo informado</w:t>
@@ -10218,7 +10208,7 @@
       <w:pPr>
         <w:pStyle w:val="Ttulo3"/>
       </w:pPr>
-      <w:bookmarkStart w:id="65" w:name="_Toc529132463"/>
+      <w:bookmarkStart w:id="65" w:name="_Toc529138637"/>
       <w:r>
         <w:lastRenderedPageBreak/>
         <w:t>Dar sentido a las tareas y decisiones</w:t>
@@ -10229,7 +10219,7 @@
       <w:pPr>
         <w:pStyle w:val="Ttulo3"/>
       </w:pPr>
-      <w:bookmarkStart w:id="66" w:name="_Toc529132464"/>
+      <w:bookmarkStart w:id="66" w:name="_Toc529138638"/>
       <w:r>
         <w:t>Establecer instancias de Retroalimentación</w:t>
       </w:r>
@@ -10260,7 +10250,7 @@
       <w:pPr>
         <w:pStyle w:val="Ttulo3"/>
       </w:pPr>
-      <w:bookmarkStart w:id="67" w:name="_Toc529132465"/>
+      <w:bookmarkStart w:id="67" w:name="_Toc529138639"/>
       <w:r>
         <w:lastRenderedPageBreak/>
         <w:t>Ejecutar reuniones cortas y efectivas</w:t>
@@ -10534,15 +10524,7 @@
         <w:jc w:val="left"/>
       </w:pPr>
       <w:r>
-        <w:t xml:space="preserve">Contar con una persona que tome nota para generar un acta de reunión (puede ir rotando) es importante que no sea el conductor de </w:t>
-      </w:r>
-      <w:proofErr w:type="gramStart"/>
-      <w:r>
-        <w:t>la misma</w:t>
-      </w:r>
-      <w:proofErr w:type="gramEnd"/>
-      <w:r>
-        <w:t>.</w:t>
+        <w:t>Contar con una persona que tome nota para generar un acta de reunión (puede ir rotando) es importante que no sea el conductor de la misma.</w:t>
       </w:r>
     </w:p>
     <w:p>
@@ -10861,25 +10843,7 @@
         <w:spacing w:after="0"/>
       </w:pPr>
       <w:r>
-        <w:t xml:space="preserve">Identificar las causas de no cumplimiento de compromisos, si esto ocurriera y </w:t>
-      </w:r>
-      <w:proofErr w:type="spellStart"/>
-      <w:proofErr w:type="gramStart"/>
-      <w:r>
-        <w:t>re-definirlos</w:t>
-      </w:r>
-      <w:proofErr w:type="spellEnd"/>
-      <w:proofErr w:type="gramEnd"/>
-      <w:r>
-        <w:t xml:space="preserve">, o </w:t>
-      </w:r>
-      <w:proofErr w:type="spellStart"/>
-      <w:r>
-        <w:t>re-calendarizar</w:t>
-      </w:r>
-      <w:proofErr w:type="spellEnd"/>
-      <w:r>
-        <w:t>.</w:t>
+        <w:t>Identificar las causas de no cumplimiento de compromisos, si esto ocurriera y re-definirlos, o re-calendarizar.</w:t>
       </w:r>
     </w:p>
     <w:p>
@@ -10892,23 +10856,7 @@
         <w:spacing w:after="0"/>
       </w:pPr>
       <w:r>
-        <w:t xml:space="preserve">Revisar desarrollo de indicadores o hitos comprometidos. Ej.: </w:t>
-      </w:r>
-      <w:proofErr w:type="spellStart"/>
-      <w:r>
-        <w:t>Balanced</w:t>
-      </w:r>
-      <w:proofErr w:type="spellEnd"/>
-      <w:r>
-        <w:t xml:space="preserve"> </w:t>
-      </w:r>
-      <w:proofErr w:type="spellStart"/>
-      <w:r>
-        <w:t>Scorecard</w:t>
-      </w:r>
-      <w:proofErr w:type="spellEnd"/>
-      <w:r>
-        <w:t>, Convenio de Desempeño, entrega de Informes, etc.</w:t>
+        <w:t>Revisar desarrollo de indicadores o hitos comprometidos. Ej.: Balanced Scorecard, Convenio de Desempeño, entrega de Informes, etc.</w:t>
       </w:r>
     </w:p>
     <w:p>
@@ -11136,7 +11084,7 @@
       <w:pPr>
         <w:pStyle w:val="Ttulo1"/>
       </w:pPr>
-      <w:bookmarkStart w:id="68" w:name="_Toc529132466"/>
+      <w:bookmarkStart w:id="68" w:name="_Toc529138640"/>
       <w:r>
         <w:lastRenderedPageBreak/>
         <w:t>Gestión de Riegos</w:t>
@@ -11148,7 +11096,7 @@
       <w:pPr>
         <w:pStyle w:val="Ttulo2"/>
       </w:pPr>
-      <w:bookmarkStart w:id="69" w:name="_Toc529132467"/>
+      <w:bookmarkStart w:id="69" w:name="_Toc529138641"/>
       <w:r>
         <w:t>Objetivo</w:t>
       </w:r>
@@ -11159,7 +11107,7 @@
       <w:pPr>
         <w:pStyle w:val="Ttulo2"/>
       </w:pPr>
-      <w:bookmarkStart w:id="70" w:name="_Toc529132468"/>
+      <w:bookmarkStart w:id="70" w:name="_Toc529138642"/>
       <w:r>
         <w:t>Alcance</w:t>
       </w:r>
@@ -11186,7 +11134,7 @@
       <w:pPr>
         <w:pStyle w:val="Ttulo2"/>
       </w:pPr>
-      <w:bookmarkStart w:id="71" w:name="_Toc529132469"/>
+      <w:bookmarkStart w:id="71" w:name="_Toc529138643"/>
       <w:r>
         <w:t>Prácticas</w:t>
       </w:r>
@@ -11207,7 +11155,7 @@
       <w:pPr>
         <w:pStyle w:val="Ttulo1"/>
       </w:pPr>
-      <w:bookmarkStart w:id="72" w:name="_Toc529132470"/>
+      <w:bookmarkStart w:id="72" w:name="_Toc529138644"/>
       <w:r>
         <w:lastRenderedPageBreak/>
         <w:t>Firmas de Aceptación</w:t>
@@ -11827,10 +11775,7 @@
         <w:t xml:space="preserve"> RFI: </w:t>
       </w:r>
       <w:r>
-        <w:t>Sigla de la frase en inglés “</w:t>
-      </w:r>
-      <w:r>
-        <w:t>Request for Information”, cuya traducción es “Solicitud de Información”</w:t>
+        <w:t>Sigla de la frase en inglés “Request for Information”, cuya traducción es “Solicitud de Información”</w:t>
       </w:r>
     </w:p>
   </w:footnote>
@@ -13918,6 +13863,119 @@
     </w:lvl>
   </w:abstractNum>
   <w:abstractNum w:abstractNumId="16" w15:restartNumberingAfterBreak="0">
+    <w:nsid w:val="290A0E48"/>
+    <w:multiLevelType w:val="hybridMultilevel"/>
+    <w:tmpl w:val="005C4050"/>
+    <w:lvl w:ilvl="0" w:tplc="340A0001">
+      <w:start w:val="1"/>
+      <w:numFmt w:val="bullet"/>
+      <w:lvlText w:val=""/>
+      <w:lvlJc w:val="left"/>
+      <w:pPr>
+        <w:ind w:left="720" w:hanging="360"/>
+      </w:pPr>
+      <w:rPr>
+        <w:rFonts w:ascii="Symbol" w:hAnsi="Symbol" w:hint="default"/>
+      </w:rPr>
+    </w:lvl>
+    <w:lvl w:ilvl="1" w:tplc="340A0003" w:tentative="1">
+      <w:start w:val="1"/>
+      <w:numFmt w:val="bullet"/>
+      <w:lvlText w:val="o"/>
+      <w:lvlJc w:val="left"/>
+      <w:pPr>
+        <w:ind w:left="1440" w:hanging="360"/>
+      </w:pPr>
+      <w:rPr>
+        <w:rFonts w:ascii="Courier New" w:hAnsi="Courier New" w:cs="Courier New" w:hint="default"/>
+      </w:rPr>
+    </w:lvl>
+    <w:lvl w:ilvl="2" w:tplc="340A0005" w:tentative="1">
+      <w:start w:val="1"/>
+      <w:numFmt w:val="bullet"/>
+      <w:lvlText w:val=""/>
+      <w:lvlJc w:val="left"/>
+      <w:pPr>
+        <w:ind w:left="2160" w:hanging="360"/>
+      </w:pPr>
+      <w:rPr>
+        <w:rFonts w:ascii="Wingdings" w:hAnsi="Wingdings" w:hint="default"/>
+      </w:rPr>
+    </w:lvl>
+    <w:lvl w:ilvl="3" w:tplc="340A0001" w:tentative="1">
+      <w:start w:val="1"/>
+      <w:numFmt w:val="bullet"/>
+      <w:lvlText w:val=""/>
+      <w:lvlJc w:val="left"/>
+      <w:pPr>
+        <w:ind w:left="2880" w:hanging="360"/>
+      </w:pPr>
+      <w:rPr>
+        <w:rFonts w:ascii="Symbol" w:hAnsi="Symbol" w:hint="default"/>
+      </w:rPr>
+    </w:lvl>
+    <w:lvl w:ilvl="4" w:tplc="340A0003" w:tentative="1">
+      <w:start w:val="1"/>
+      <w:numFmt w:val="bullet"/>
+      <w:lvlText w:val="o"/>
+      <w:lvlJc w:val="left"/>
+      <w:pPr>
+        <w:ind w:left="3600" w:hanging="360"/>
+      </w:pPr>
+      <w:rPr>
+        <w:rFonts w:ascii="Courier New" w:hAnsi="Courier New" w:cs="Courier New" w:hint="default"/>
+      </w:rPr>
+    </w:lvl>
+    <w:lvl w:ilvl="5" w:tplc="340A0005" w:tentative="1">
+      <w:start w:val="1"/>
+      <w:numFmt w:val="bullet"/>
+      <w:lvlText w:val=""/>
+      <w:lvlJc w:val="left"/>
+      <w:pPr>
+        <w:ind w:left="4320" w:hanging="360"/>
+      </w:pPr>
+      <w:rPr>
+        <w:rFonts w:ascii="Wingdings" w:hAnsi="Wingdings" w:hint="default"/>
+      </w:rPr>
+    </w:lvl>
+    <w:lvl w:ilvl="6" w:tplc="340A0001" w:tentative="1">
+      <w:start w:val="1"/>
+      <w:numFmt w:val="bullet"/>
+      <w:lvlText w:val=""/>
+      <w:lvlJc w:val="left"/>
+      <w:pPr>
+        <w:ind w:left="5040" w:hanging="360"/>
+      </w:pPr>
+      <w:rPr>
+        <w:rFonts w:ascii="Symbol" w:hAnsi="Symbol" w:hint="default"/>
+      </w:rPr>
+    </w:lvl>
+    <w:lvl w:ilvl="7" w:tplc="340A0003" w:tentative="1">
+      <w:start w:val="1"/>
+      <w:numFmt w:val="bullet"/>
+      <w:lvlText w:val="o"/>
+      <w:lvlJc w:val="left"/>
+      <w:pPr>
+        <w:ind w:left="5760" w:hanging="360"/>
+      </w:pPr>
+      <w:rPr>
+        <w:rFonts w:ascii="Courier New" w:hAnsi="Courier New" w:cs="Courier New" w:hint="default"/>
+      </w:rPr>
+    </w:lvl>
+    <w:lvl w:ilvl="8" w:tplc="340A0005" w:tentative="1">
+      <w:start w:val="1"/>
+      <w:numFmt w:val="bullet"/>
+      <w:lvlText w:val=""/>
+      <w:lvlJc w:val="left"/>
+      <w:pPr>
+        <w:ind w:left="6480" w:hanging="360"/>
+      </w:pPr>
+      <w:rPr>
+        <w:rFonts w:ascii="Wingdings" w:hAnsi="Wingdings" w:hint="default"/>
+      </w:rPr>
+    </w:lvl>
+  </w:abstractNum>
+  <w:abstractNum w:abstractNumId="17" w15:restartNumberingAfterBreak="0">
     <w:nsid w:val="30207705"/>
     <w:multiLevelType w:val="hybridMultilevel"/>
     <w:tmpl w:val="A1A4B21C"/>
@@ -14030,7 +14088,7 @@
       </w:rPr>
     </w:lvl>
   </w:abstractNum>
-  <w:abstractNum w:abstractNumId="17" w15:restartNumberingAfterBreak="0">
+  <w:abstractNum w:abstractNumId="18" w15:restartNumberingAfterBreak="0">
     <w:nsid w:val="37C41383"/>
     <w:multiLevelType w:val="multilevel"/>
     <w:tmpl w:val="089CBA56"/>
@@ -14152,7 +14210,7 @@
       </w:rPr>
     </w:lvl>
   </w:abstractNum>
-  <w:abstractNum w:abstractNumId="18" w15:restartNumberingAfterBreak="0">
+  <w:abstractNum w:abstractNumId="19" w15:restartNumberingAfterBreak="0">
     <w:nsid w:val="396A5FDB"/>
     <w:multiLevelType w:val="hybridMultilevel"/>
     <w:tmpl w:val="09767222"/>
@@ -14265,7 +14323,7 @@
       </w:rPr>
     </w:lvl>
   </w:abstractNum>
-  <w:abstractNum w:abstractNumId="19" w15:restartNumberingAfterBreak="0">
+  <w:abstractNum w:abstractNumId="20" w15:restartNumberingAfterBreak="0">
     <w:nsid w:val="4EEB5C1C"/>
     <w:multiLevelType w:val="hybridMultilevel"/>
     <w:tmpl w:val="C58C1824"/>
@@ -14378,7 +14436,7 @@
       </w:rPr>
     </w:lvl>
   </w:abstractNum>
-  <w:abstractNum w:abstractNumId="20" w15:restartNumberingAfterBreak="0">
+  <w:abstractNum w:abstractNumId="21" w15:restartNumberingAfterBreak="0">
     <w:nsid w:val="52165F03"/>
     <w:multiLevelType w:val="hybridMultilevel"/>
     <w:tmpl w:val="9C8C27B8"/>
@@ -14491,7 +14549,7 @@
       </w:rPr>
     </w:lvl>
   </w:abstractNum>
-  <w:abstractNum w:abstractNumId="21" w15:restartNumberingAfterBreak="0">
+  <w:abstractNum w:abstractNumId="22" w15:restartNumberingAfterBreak="0">
     <w:nsid w:val="53633594"/>
     <w:multiLevelType w:val="hybridMultilevel"/>
     <w:tmpl w:val="5AE433B6"/>
@@ -14604,7 +14662,7 @@
       </w:rPr>
     </w:lvl>
   </w:abstractNum>
-  <w:abstractNum w:abstractNumId="22" w15:restartNumberingAfterBreak="0">
+  <w:abstractNum w:abstractNumId="23" w15:restartNumberingAfterBreak="0">
     <w:nsid w:val="55AC7677"/>
     <w:multiLevelType w:val="hybridMultilevel"/>
     <w:tmpl w:val="81BA4298"/>
@@ -14717,7 +14775,7 @@
       </w:rPr>
     </w:lvl>
   </w:abstractNum>
-  <w:abstractNum w:abstractNumId="23" w15:restartNumberingAfterBreak="0">
+  <w:abstractNum w:abstractNumId="24" w15:restartNumberingAfterBreak="0">
     <w:nsid w:val="5FC0036D"/>
     <w:multiLevelType w:val="hybridMultilevel"/>
     <w:tmpl w:val="48F8A772"/>
@@ -14830,7 +14888,7 @@
       </w:rPr>
     </w:lvl>
   </w:abstractNum>
-  <w:abstractNum w:abstractNumId="24" w15:restartNumberingAfterBreak="0">
+  <w:abstractNum w:abstractNumId="25" w15:restartNumberingAfterBreak="0">
     <w:nsid w:val="6404339D"/>
     <w:multiLevelType w:val="hybridMultilevel"/>
     <w:tmpl w:val="7836361A"/>
@@ -14943,7 +15001,7 @@
       </w:rPr>
     </w:lvl>
   </w:abstractNum>
-  <w:abstractNum w:abstractNumId="25" w15:restartNumberingAfterBreak="0">
+  <w:abstractNum w:abstractNumId="26" w15:restartNumberingAfterBreak="0">
     <w:nsid w:val="67723D03"/>
     <w:multiLevelType w:val="hybridMultilevel"/>
     <w:tmpl w:val="99DC1268"/>
@@ -15056,7 +15114,7 @@
       </w:rPr>
     </w:lvl>
   </w:abstractNum>
-  <w:abstractNum w:abstractNumId="26" w15:restartNumberingAfterBreak="0">
+  <w:abstractNum w:abstractNumId="27" w15:restartNumberingAfterBreak="0">
     <w:nsid w:val="77EA1B5B"/>
     <w:multiLevelType w:val="hybridMultilevel"/>
     <w:tmpl w:val="3CA4F2C4"/>
@@ -15169,7 +15227,7 @@
       </w:rPr>
     </w:lvl>
   </w:abstractNum>
-  <w:abstractNum w:abstractNumId="27" w15:restartNumberingAfterBreak="0">
+  <w:abstractNum w:abstractNumId="28" w15:restartNumberingAfterBreak="0">
     <w:nsid w:val="7EAC5E90"/>
     <w:multiLevelType w:val="hybridMultilevel"/>
     <w:tmpl w:val="F36C1656"/>
@@ -15283,13 +15341,13 @@
     </w:lvl>
   </w:abstractNum>
   <w:num w:numId="1">
-    <w:abstractNumId w:val="17"/>
+    <w:abstractNumId w:val="18"/>
   </w:num>
   <w:num w:numId="2">
     <w:abstractNumId w:val="3"/>
   </w:num>
   <w:num w:numId="3">
-    <w:abstractNumId w:val="21"/>
+    <w:abstractNumId w:val="22"/>
   </w:num>
   <w:num w:numId="4">
     <w:abstractNumId w:val="13"/>
@@ -15301,7 +15359,7 @@
     <w:abstractNumId w:val="0"/>
   </w:num>
   <w:num w:numId="7">
-    <w:abstractNumId w:val="18"/>
+    <w:abstractNumId w:val="19"/>
   </w:num>
   <w:num w:numId="8">
     <w:abstractNumId w:val="14"/>
@@ -15316,28 +15374,28 @@
     <w:abstractNumId w:val="8"/>
   </w:num>
   <w:num w:numId="12">
-    <w:abstractNumId w:val="22"/>
+    <w:abstractNumId w:val="23"/>
   </w:num>
   <w:num w:numId="13">
-    <w:abstractNumId w:val="23"/>
+    <w:abstractNumId w:val="24"/>
   </w:num>
   <w:num w:numId="14">
     <w:abstractNumId w:val="7"/>
   </w:num>
   <w:num w:numId="15">
-    <w:abstractNumId w:val="26"/>
+    <w:abstractNumId w:val="27"/>
   </w:num>
   <w:num w:numId="16">
     <w:abstractNumId w:val="10"/>
   </w:num>
   <w:num w:numId="17">
-    <w:abstractNumId w:val="19"/>
+    <w:abstractNumId w:val="20"/>
   </w:num>
   <w:num w:numId="18">
     <w:abstractNumId w:val="11"/>
   </w:num>
   <w:num w:numId="19">
-    <w:abstractNumId w:val="27"/>
+    <w:abstractNumId w:val="28"/>
   </w:num>
   <w:num w:numId="20">
     <w:abstractNumId w:val="5"/>
@@ -15346,7 +15404,7 @@
     <w:abstractNumId w:val="9"/>
   </w:num>
   <w:num w:numId="22">
-    <w:abstractNumId w:val="20"/>
+    <w:abstractNumId w:val="21"/>
   </w:num>
   <w:num w:numId="23">
     <w:abstractNumId w:val="1"/>
@@ -15355,16 +15413,19 @@
     <w:abstractNumId w:val="15"/>
   </w:num>
   <w:num w:numId="25">
-    <w:abstractNumId w:val="25"/>
+    <w:abstractNumId w:val="26"/>
   </w:num>
   <w:num w:numId="26">
-    <w:abstractNumId w:val="16"/>
+    <w:abstractNumId w:val="17"/>
   </w:num>
   <w:num w:numId="27">
-    <w:abstractNumId w:val="24"/>
+    <w:abstractNumId w:val="25"/>
   </w:num>
   <w:num w:numId="28">
     <w:abstractNumId w:val="6"/>
+  </w:num>
+  <w:num w:numId="29">
+    <w:abstractNumId w:val="16"/>
   </w:num>
   <w:numIdMacAtCleanup w:val="24"/>
 </w:numbering>
@@ -16880,7 +16941,7 @@
 </file>
 
 <file path=customXml/itemProps1.xml><?xml version="1.0" encoding="utf-8"?>
-<ds:datastoreItem xmlns:ds="http://schemas.openxmlformats.org/officeDocument/2006/customXml" ds:itemID="{0EBEB8C6-6F8D-487F-8C37-98972490CF70}">
+<ds:datastoreItem xmlns:ds="http://schemas.openxmlformats.org/officeDocument/2006/customXml" ds:itemID="{A0133DB2-A576-4B79-A4B7-8E25E18C3C40}">
   <ds:schemaRefs>
     <ds:schemaRef ds:uri="http://schemas.openxmlformats.org/officeDocument/2006/bibliography"/>
   </ds:schemaRefs>

</xml_diff>

<commit_message>
Se incluyen prácticas para el factor "Gestión de los Riesgos"
</commit_message>
<xml_diff>
--- a/2018/mnal-buenas.practicas-desarrollo.proyectos.informaticos.docx
+++ b/2018/mnal-buenas.practicas-desarrollo.proyectos.informaticos.docx
@@ -465,8 +465,6 @@
         <w:t>Índice</w:t>
       </w:r>
     </w:p>
-    <w:bookmarkStart w:id="0" w:name="_GoBack"/>
-    <w:bookmarkEnd w:id="0"/>
     <w:p>
       <w:pPr>
         <w:pStyle w:val="TDC1"/>
@@ -500,7 +498,7 @@
         </w:rPr>
         <w:fldChar w:fldCharType="separate"/>
       </w:r>
-      <w:hyperlink w:anchor="_Toc529138573" w:history="1">
+      <w:hyperlink w:anchor="_Toc529371553" w:history="1">
         <w:r>
           <w:rPr>
             <w:rStyle w:val="Hipervnculo"/>
@@ -545,7 +543,7 @@
             <w:noProof/>
             <w:webHidden/>
           </w:rPr>
-          <w:instrText xml:space="preserve"> PAGEREF _Toc529138573 \h </w:instrText>
+          <w:instrText xml:space="preserve"> PAGEREF _Toc529371553 \h </w:instrText>
         </w:r>
         <w:r>
           <w:rPr>
@@ -588,7 +586,7 @@
           <w:lang w:eastAsia="es-CL"/>
         </w:rPr>
       </w:pPr>
-      <w:hyperlink w:anchor="_Toc529138574" w:history="1">
+      <w:hyperlink w:anchor="_Toc529371554" w:history="1">
         <w:r>
           <w:rPr>
             <w:rStyle w:val="Hipervnculo"/>
@@ -633,7 +631,7 @@
             <w:noProof/>
             <w:webHidden/>
           </w:rPr>
-          <w:instrText xml:space="preserve"> PAGEREF _Toc529138574 \h </w:instrText>
+          <w:instrText xml:space="preserve"> PAGEREF _Toc529371554 \h </w:instrText>
         </w:r>
         <w:r>
           <w:rPr>
@@ -676,7 +674,7 @@
           <w:lang w:eastAsia="es-CL"/>
         </w:rPr>
       </w:pPr>
-      <w:hyperlink w:anchor="_Toc529138575" w:history="1">
+      <w:hyperlink w:anchor="_Toc529371555" w:history="1">
         <w:r>
           <w:rPr>
             <w:rStyle w:val="Hipervnculo"/>
@@ -721,7 +719,7 @@
             <w:noProof/>
             <w:webHidden/>
           </w:rPr>
-          <w:instrText xml:space="preserve"> PAGEREF _Toc529138575 \h </w:instrText>
+          <w:instrText xml:space="preserve"> PAGEREF _Toc529371555 \h </w:instrText>
         </w:r>
         <w:r>
           <w:rPr>
@@ -764,7 +762,7 @@
           <w:lang w:eastAsia="es-CL"/>
         </w:rPr>
       </w:pPr>
-      <w:hyperlink w:anchor="_Toc529138576" w:history="1">
+      <w:hyperlink w:anchor="_Toc529371556" w:history="1">
         <w:r>
           <w:rPr>
             <w:rStyle w:val="Hipervnculo"/>
@@ -809,7 +807,7 @@
             <w:noProof/>
             <w:webHidden/>
           </w:rPr>
-          <w:instrText xml:space="preserve"> PAGEREF _Toc529138576 \h </w:instrText>
+          <w:instrText xml:space="preserve"> PAGEREF _Toc529371556 \h </w:instrText>
         </w:r>
         <w:r>
           <w:rPr>
@@ -850,7 +848,7 @@
           <w:lang w:eastAsia="es-CL"/>
         </w:rPr>
       </w:pPr>
-      <w:hyperlink w:anchor="_Toc529138577" w:history="1">
+      <w:hyperlink w:anchor="_Toc529371557" w:history="1">
         <w:r>
           <w:rPr>
             <w:rStyle w:val="Hipervnculo"/>
@@ -888,7 +886,7 @@
           <w:rPr>
             <w:webHidden/>
           </w:rPr>
-          <w:instrText xml:space="preserve"> PAGEREF _Toc529138577 \h </w:instrText>
+          <w:instrText xml:space="preserve"> PAGEREF _Toc529371557 \h </w:instrText>
         </w:r>
         <w:r>
           <w:rPr>
@@ -925,7 +923,7 @@
           <w:lang w:eastAsia="es-CL"/>
         </w:rPr>
       </w:pPr>
-      <w:hyperlink w:anchor="_Toc529138578" w:history="1">
+      <w:hyperlink w:anchor="_Toc529371558" w:history="1">
         <w:r>
           <w:rPr>
             <w:rStyle w:val="Hipervnculo"/>
@@ -963,7 +961,7 @@
           <w:rPr>
             <w:webHidden/>
           </w:rPr>
-          <w:instrText xml:space="preserve"> PAGEREF _Toc529138578 \h </w:instrText>
+          <w:instrText xml:space="preserve"> PAGEREF _Toc529371558 \h </w:instrText>
         </w:r>
         <w:r>
           <w:rPr>
@@ -1000,7 +998,7 @@
           <w:lang w:eastAsia="es-CL"/>
         </w:rPr>
       </w:pPr>
-      <w:hyperlink w:anchor="_Toc529138579" w:history="1">
+      <w:hyperlink w:anchor="_Toc529371559" w:history="1">
         <w:r>
           <w:rPr>
             <w:rStyle w:val="Hipervnculo"/>
@@ -1038,7 +1036,7 @@
           <w:rPr>
             <w:webHidden/>
           </w:rPr>
-          <w:instrText xml:space="preserve"> PAGEREF _Toc529138579 \h </w:instrText>
+          <w:instrText xml:space="preserve"> PAGEREF _Toc529371559 \h </w:instrText>
         </w:r>
         <w:r>
           <w:rPr>
@@ -1075,7 +1073,7 @@
           <w:lang w:eastAsia="es-CL"/>
         </w:rPr>
       </w:pPr>
-      <w:hyperlink w:anchor="_Toc529138580" w:history="1">
+      <w:hyperlink w:anchor="_Toc529371560" w:history="1">
         <w:r>
           <w:rPr>
             <w:rStyle w:val="Hipervnculo"/>
@@ -1113,7 +1111,7 @@
           <w:rPr>
             <w:webHidden/>
           </w:rPr>
-          <w:instrText xml:space="preserve"> PAGEREF _Toc529138580 \h </w:instrText>
+          <w:instrText xml:space="preserve"> PAGEREF _Toc529371560 \h </w:instrText>
         </w:r>
         <w:r>
           <w:rPr>
@@ -1150,7 +1148,7 @@
           <w:lang w:eastAsia="es-CL"/>
         </w:rPr>
       </w:pPr>
-      <w:hyperlink w:anchor="_Toc529138581" w:history="1">
+      <w:hyperlink w:anchor="_Toc529371561" w:history="1">
         <w:r>
           <w:rPr>
             <w:rStyle w:val="Hipervnculo"/>
@@ -1188,7 +1186,7 @@
           <w:rPr>
             <w:webHidden/>
           </w:rPr>
-          <w:instrText xml:space="preserve"> PAGEREF _Toc529138581 \h </w:instrText>
+          <w:instrText xml:space="preserve"> PAGEREF _Toc529371561 \h </w:instrText>
         </w:r>
         <w:r>
           <w:rPr>
@@ -1225,7 +1223,7 @@
           <w:lang w:eastAsia="es-CL"/>
         </w:rPr>
       </w:pPr>
-      <w:hyperlink w:anchor="_Toc529138582" w:history="1">
+      <w:hyperlink w:anchor="_Toc529371562" w:history="1">
         <w:r>
           <w:rPr>
             <w:rStyle w:val="Hipervnculo"/>
@@ -1263,7 +1261,7 @@
           <w:rPr>
             <w:webHidden/>
           </w:rPr>
-          <w:instrText xml:space="preserve"> PAGEREF _Toc529138582 \h </w:instrText>
+          <w:instrText xml:space="preserve"> PAGEREF _Toc529371562 \h </w:instrText>
         </w:r>
         <w:r>
           <w:rPr>
@@ -1302,7 +1300,7 @@
           <w:lang w:eastAsia="es-CL"/>
         </w:rPr>
       </w:pPr>
-      <w:hyperlink w:anchor="_Toc529138583" w:history="1">
+      <w:hyperlink w:anchor="_Toc529371563" w:history="1">
         <w:r>
           <w:rPr>
             <w:rStyle w:val="Hipervnculo"/>
@@ -1347,7 +1345,7 @@
             <w:noProof/>
             <w:webHidden/>
           </w:rPr>
-          <w:instrText xml:space="preserve"> PAGEREF _Toc529138583 \h </w:instrText>
+          <w:instrText xml:space="preserve"> PAGEREF _Toc529371563 \h </w:instrText>
         </w:r>
         <w:r>
           <w:rPr>
@@ -1388,7 +1386,7 @@
           <w:lang w:eastAsia="es-CL"/>
         </w:rPr>
       </w:pPr>
-      <w:hyperlink w:anchor="_Toc529138584" w:history="1">
+      <w:hyperlink w:anchor="_Toc529371564" w:history="1">
         <w:r>
           <w:rPr>
             <w:rStyle w:val="Hipervnculo"/>
@@ -1426,7 +1424,7 @@
           <w:rPr>
             <w:webHidden/>
           </w:rPr>
-          <w:instrText xml:space="preserve"> PAGEREF _Toc529138584 \h </w:instrText>
+          <w:instrText xml:space="preserve"> PAGEREF _Toc529371564 \h </w:instrText>
         </w:r>
         <w:r>
           <w:rPr>
@@ -1463,7 +1461,7 @@
           <w:lang w:eastAsia="es-CL"/>
         </w:rPr>
       </w:pPr>
-      <w:hyperlink w:anchor="_Toc529138585" w:history="1">
+      <w:hyperlink w:anchor="_Toc529371565" w:history="1">
         <w:r>
           <w:rPr>
             <w:rStyle w:val="Hipervnculo"/>
@@ -1501,7 +1499,7 @@
           <w:rPr>
             <w:webHidden/>
           </w:rPr>
-          <w:instrText xml:space="preserve"> PAGEREF _Toc529138585 \h </w:instrText>
+          <w:instrText xml:space="preserve"> PAGEREF _Toc529371565 \h </w:instrText>
         </w:r>
         <w:r>
           <w:rPr>
@@ -1538,7 +1536,7 @@
           <w:lang w:eastAsia="es-CL"/>
         </w:rPr>
       </w:pPr>
-      <w:hyperlink w:anchor="_Toc529138586" w:history="1">
+      <w:hyperlink w:anchor="_Toc529371566" w:history="1">
         <w:r>
           <w:rPr>
             <w:rStyle w:val="Hipervnculo"/>
@@ -1576,7 +1574,7 @@
           <w:rPr>
             <w:webHidden/>
           </w:rPr>
-          <w:instrText xml:space="preserve"> PAGEREF _Toc529138586 \h </w:instrText>
+          <w:instrText xml:space="preserve"> PAGEREF _Toc529371566 \h </w:instrText>
         </w:r>
         <w:r>
           <w:rPr>
@@ -1610,7 +1608,7 @@
           <w:rFonts w:asciiTheme="minorHAnsi" w:hAnsiTheme="minorHAnsi"/>
         </w:rPr>
       </w:pPr>
-      <w:hyperlink w:anchor="_Toc529138587" w:history="1">
+      <w:hyperlink w:anchor="_Toc529371567" w:history="1">
         <w:r>
           <w:rPr>
             <w:rStyle w:val="Hipervnculo"/>
@@ -1645,7 +1643,7 @@
           <w:rPr>
             <w:webHidden/>
           </w:rPr>
-          <w:instrText xml:space="preserve"> PAGEREF _Toc529138587 \h </w:instrText>
+          <w:instrText xml:space="preserve"> PAGEREF _Toc529371567 \h </w:instrText>
         </w:r>
         <w:r>
           <w:rPr>
@@ -1679,7 +1677,7 @@
           <w:rFonts w:asciiTheme="minorHAnsi" w:hAnsiTheme="minorHAnsi"/>
         </w:rPr>
       </w:pPr>
-      <w:hyperlink w:anchor="_Toc529138588" w:history="1">
+      <w:hyperlink w:anchor="_Toc529371568" w:history="1">
         <w:r>
           <w:rPr>
             <w:rStyle w:val="Hipervnculo"/>
@@ -1714,7 +1712,7 @@
           <w:rPr>
             <w:webHidden/>
           </w:rPr>
-          <w:instrText xml:space="preserve"> PAGEREF _Toc529138588 \h </w:instrText>
+          <w:instrText xml:space="preserve"> PAGEREF _Toc529371568 \h </w:instrText>
         </w:r>
         <w:r>
           <w:rPr>
@@ -1748,7 +1746,7 @@
           <w:rFonts w:asciiTheme="minorHAnsi" w:hAnsiTheme="minorHAnsi"/>
         </w:rPr>
       </w:pPr>
-      <w:hyperlink w:anchor="_Toc529138589" w:history="1">
+      <w:hyperlink w:anchor="_Toc529371569" w:history="1">
         <w:r>
           <w:rPr>
             <w:rStyle w:val="Hipervnculo"/>
@@ -1783,7 +1781,7 @@
           <w:rPr>
             <w:webHidden/>
           </w:rPr>
-          <w:instrText xml:space="preserve"> PAGEREF _Toc529138589 \h </w:instrText>
+          <w:instrText xml:space="preserve"> PAGEREF _Toc529371569 \h </w:instrText>
         </w:r>
         <w:r>
           <w:rPr>
@@ -1817,7 +1815,7 @@
           <w:rFonts w:asciiTheme="minorHAnsi" w:hAnsiTheme="minorHAnsi"/>
         </w:rPr>
       </w:pPr>
-      <w:hyperlink w:anchor="_Toc529138590" w:history="1">
+      <w:hyperlink w:anchor="_Toc529371570" w:history="1">
         <w:r>
           <w:rPr>
             <w:rStyle w:val="Hipervnculo"/>
@@ -1852,7 +1850,7 @@
           <w:rPr>
             <w:webHidden/>
           </w:rPr>
-          <w:instrText xml:space="preserve"> PAGEREF _Toc529138590 \h </w:instrText>
+          <w:instrText xml:space="preserve"> PAGEREF _Toc529371570 \h </w:instrText>
         </w:r>
         <w:r>
           <w:rPr>
@@ -1886,7 +1884,7 @@
           <w:rFonts w:asciiTheme="minorHAnsi" w:hAnsiTheme="minorHAnsi"/>
         </w:rPr>
       </w:pPr>
-      <w:hyperlink w:anchor="_Toc529138591" w:history="1">
+      <w:hyperlink w:anchor="_Toc529371571" w:history="1">
         <w:r>
           <w:rPr>
             <w:rStyle w:val="Hipervnculo"/>
@@ -1921,7 +1919,7 @@
           <w:rPr>
             <w:webHidden/>
           </w:rPr>
-          <w:instrText xml:space="preserve"> PAGEREF _Toc529138591 \h </w:instrText>
+          <w:instrText xml:space="preserve"> PAGEREF _Toc529371571 \h </w:instrText>
         </w:r>
         <w:r>
           <w:rPr>
@@ -1955,7 +1953,7 @@
           <w:rFonts w:asciiTheme="minorHAnsi" w:hAnsiTheme="minorHAnsi"/>
         </w:rPr>
       </w:pPr>
-      <w:hyperlink w:anchor="_Toc529138592" w:history="1">
+      <w:hyperlink w:anchor="_Toc529371572" w:history="1">
         <w:r>
           <w:rPr>
             <w:rStyle w:val="Hipervnculo"/>
@@ -1990,7 +1988,7 @@
           <w:rPr>
             <w:webHidden/>
           </w:rPr>
-          <w:instrText xml:space="preserve"> PAGEREF _Toc529138592 \h </w:instrText>
+          <w:instrText xml:space="preserve"> PAGEREF _Toc529371572 \h </w:instrText>
         </w:r>
         <w:r>
           <w:rPr>
@@ -2024,7 +2022,7 @@
           <w:rFonts w:asciiTheme="minorHAnsi" w:hAnsiTheme="minorHAnsi"/>
         </w:rPr>
       </w:pPr>
-      <w:hyperlink w:anchor="_Toc529138593" w:history="1">
+      <w:hyperlink w:anchor="_Toc529371573" w:history="1">
         <w:r>
           <w:rPr>
             <w:rStyle w:val="Hipervnculo"/>
@@ -2059,7 +2057,7 @@
           <w:rPr>
             <w:webHidden/>
           </w:rPr>
-          <w:instrText xml:space="preserve"> PAGEREF _Toc529138593 \h </w:instrText>
+          <w:instrText xml:space="preserve"> PAGEREF _Toc529371573 \h </w:instrText>
         </w:r>
         <w:r>
           <w:rPr>
@@ -2093,7 +2091,7 @@
           <w:rFonts w:asciiTheme="minorHAnsi" w:hAnsiTheme="minorHAnsi"/>
         </w:rPr>
       </w:pPr>
-      <w:hyperlink w:anchor="_Toc529138594" w:history="1">
+      <w:hyperlink w:anchor="_Toc529371574" w:history="1">
         <w:r>
           <w:rPr>
             <w:rStyle w:val="Hipervnculo"/>
@@ -2128,7 +2126,7 @@
           <w:rPr>
             <w:webHidden/>
           </w:rPr>
-          <w:instrText xml:space="preserve"> PAGEREF _Toc529138594 \h </w:instrText>
+          <w:instrText xml:space="preserve"> PAGEREF _Toc529371574 \h </w:instrText>
         </w:r>
         <w:r>
           <w:rPr>
@@ -2162,7 +2160,7 @@
           <w:rFonts w:asciiTheme="minorHAnsi" w:hAnsiTheme="minorHAnsi"/>
         </w:rPr>
       </w:pPr>
-      <w:hyperlink w:anchor="_Toc529138595" w:history="1">
+      <w:hyperlink w:anchor="_Toc529371575" w:history="1">
         <w:r>
           <w:rPr>
             <w:rStyle w:val="Hipervnculo"/>
@@ -2197,7 +2195,7 @@
           <w:rPr>
             <w:webHidden/>
           </w:rPr>
-          <w:instrText xml:space="preserve"> PAGEREF _Toc529138595 \h </w:instrText>
+          <w:instrText xml:space="preserve"> PAGEREF _Toc529371575 \h </w:instrText>
         </w:r>
         <w:r>
           <w:rPr>
@@ -2236,7 +2234,7 @@
           <w:lang w:eastAsia="es-CL"/>
         </w:rPr>
       </w:pPr>
-      <w:hyperlink w:anchor="_Toc529138596" w:history="1">
+      <w:hyperlink w:anchor="_Toc529371576" w:history="1">
         <w:r>
           <w:rPr>
             <w:rStyle w:val="Hipervnculo"/>
@@ -2281,7 +2279,7 @@
             <w:noProof/>
             <w:webHidden/>
           </w:rPr>
-          <w:instrText xml:space="preserve"> PAGEREF _Toc529138596 \h </w:instrText>
+          <w:instrText xml:space="preserve"> PAGEREF _Toc529371576 \h </w:instrText>
         </w:r>
         <w:r>
           <w:rPr>
@@ -2322,7 +2320,7 @@
           <w:lang w:eastAsia="es-CL"/>
         </w:rPr>
       </w:pPr>
-      <w:hyperlink w:anchor="_Toc529138597" w:history="1">
+      <w:hyperlink w:anchor="_Toc529371577" w:history="1">
         <w:r>
           <w:rPr>
             <w:rStyle w:val="Hipervnculo"/>
@@ -2360,7 +2358,7 @@
           <w:rPr>
             <w:webHidden/>
           </w:rPr>
-          <w:instrText xml:space="preserve"> PAGEREF _Toc529138597 \h </w:instrText>
+          <w:instrText xml:space="preserve"> PAGEREF _Toc529371577 \h </w:instrText>
         </w:r>
         <w:r>
           <w:rPr>
@@ -2397,7 +2395,7 @@
           <w:lang w:eastAsia="es-CL"/>
         </w:rPr>
       </w:pPr>
-      <w:hyperlink w:anchor="_Toc529138598" w:history="1">
+      <w:hyperlink w:anchor="_Toc529371578" w:history="1">
         <w:r>
           <w:rPr>
             <w:rStyle w:val="Hipervnculo"/>
@@ -2435,7 +2433,7 @@
           <w:rPr>
             <w:webHidden/>
           </w:rPr>
-          <w:instrText xml:space="preserve"> PAGEREF _Toc529138598 \h </w:instrText>
+          <w:instrText xml:space="preserve"> PAGEREF _Toc529371578 \h </w:instrText>
         </w:r>
         <w:r>
           <w:rPr>
@@ -2472,7 +2470,7 @@
           <w:lang w:eastAsia="es-CL"/>
         </w:rPr>
       </w:pPr>
-      <w:hyperlink w:anchor="_Toc529138599" w:history="1">
+      <w:hyperlink w:anchor="_Toc529371579" w:history="1">
         <w:r>
           <w:rPr>
             <w:rStyle w:val="Hipervnculo"/>
@@ -2510,7 +2508,7 @@
           <w:rPr>
             <w:webHidden/>
           </w:rPr>
-          <w:instrText xml:space="preserve"> PAGEREF _Toc529138599 \h </w:instrText>
+          <w:instrText xml:space="preserve"> PAGEREF _Toc529371579 \h </w:instrText>
         </w:r>
         <w:r>
           <w:rPr>
@@ -2544,7 +2542,7 @@
           <w:rFonts w:asciiTheme="minorHAnsi" w:hAnsiTheme="minorHAnsi"/>
         </w:rPr>
       </w:pPr>
-      <w:hyperlink w:anchor="_Toc529138600" w:history="1">
+      <w:hyperlink w:anchor="_Toc529371580" w:history="1">
         <w:r>
           <w:rPr>
             <w:rStyle w:val="Hipervnculo"/>
@@ -2579,7 +2577,7 @@
           <w:rPr>
             <w:webHidden/>
           </w:rPr>
-          <w:instrText xml:space="preserve"> PAGEREF _Toc529138600 \h </w:instrText>
+          <w:instrText xml:space="preserve"> PAGEREF _Toc529371580 \h </w:instrText>
         </w:r>
         <w:r>
           <w:rPr>
@@ -2613,7 +2611,7 @@
           <w:rFonts w:asciiTheme="minorHAnsi" w:hAnsiTheme="minorHAnsi"/>
         </w:rPr>
       </w:pPr>
-      <w:hyperlink w:anchor="_Toc529138601" w:history="1">
+      <w:hyperlink w:anchor="_Toc529371581" w:history="1">
         <w:r>
           <w:rPr>
             <w:rStyle w:val="Hipervnculo"/>
@@ -2648,7 +2646,7 @@
           <w:rPr>
             <w:webHidden/>
           </w:rPr>
-          <w:instrText xml:space="preserve"> PAGEREF _Toc529138601 \h </w:instrText>
+          <w:instrText xml:space="preserve"> PAGEREF _Toc529371581 \h </w:instrText>
         </w:r>
         <w:r>
           <w:rPr>
@@ -2682,7 +2680,7 @@
           <w:rFonts w:asciiTheme="minorHAnsi" w:hAnsiTheme="minorHAnsi"/>
         </w:rPr>
       </w:pPr>
-      <w:hyperlink w:anchor="_Toc529138602" w:history="1">
+      <w:hyperlink w:anchor="_Toc529371582" w:history="1">
         <w:r>
           <w:rPr>
             <w:rStyle w:val="Hipervnculo"/>
@@ -2717,7 +2715,7 @@
           <w:rPr>
             <w:webHidden/>
           </w:rPr>
-          <w:instrText xml:space="preserve"> PAGEREF _Toc529138602 \h </w:instrText>
+          <w:instrText xml:space="preserve"> PAGEREF _Toc529371582 \h </w:instrText>
         </w:r>
         <w:r>
           <w:rPr>
@@ -2751,7 +2749,7 @@
           <w:rFonts w:asciiTheme="minorHAnsi" w:hAnsiTheme="minorHAnsi"/>
         </w:rPr>
       </w:pPr>
-      <w:hyperlink w:anchor="_Toc529138603" w:history="1">
+      <w:hyperlink w:anchor="_Toc529371583" w:history="1">
         <w:r>
           <w:rPr>
             <w:rStyle w:val="Hipervnculo"/>
@@ -2786,7 +2784,7 @@
           <w:rPr>
             <w:webHidden/>
           </w:rPr>
-          <w:instrText xml:space="preserve"> PAGEREF _Toc529138603 \h </w:instrText>
+          <w:instrText xml:space="preserve"> PAGEREF _Toc529371583 \h </w:instrText>
         </w:r>
         <w:r>
           <w:rPr>
@@ -2820,7 +2818,7 @@
           <w:rFonts w:asciiTheme="minorHAnsi" w:hAnsiTheme="minorHAnsi"/>
         </w:rPr>
       </w:pPr>
-      <w:hyperlink w:anchor="_Toc529138604" w:history="1">
+      <w:hyperlink w:anchor="_Toc529371584" w:history="1">
         <w:r>
           <w:rPr>
             <w:rStyle w:val="Hipervnculo"/>
@@ -2855,7 +2853,7 @@
           <w:rPr>
             <w:webHidden/>
           </w:rPr>
-          <w:instrText xml:space="preserve"> PAGEREF _Toc529138604 \h </w:instrText>
+          <w:instrText xml:space="preserve"> PAGEREF _Toc529371584 \h </w:instrText>
         </w:r>
         <w:r>
           <w:rPr>
@@ -2889,7 +2887,7 @@
           <w:rFonts w:asciiTheme="minorHAnsi" w:hAnsiTheme="minorHAnsi"/>
         </w:rPr>
       </w:pPr>
-      <w:hyperlink w:anchor="_Toc529138605" w:history="1">
+      <w:hyperlink w:anchor="_Toc529371585" w:history="1">
         <w:r>
           <w:rPr>
             <w:rStyle w:val="Hipervnculo"/>
@@ -2924,7 +2922,7 @@
           <w:rPr>
             <w:webHidden/>
           </w:rPr>
-          <w:instrText xml:space="preserve"> PAGEREF _Toc529138605 \h </w:instrText>
+          <w:instrText xml:space="preserve"> PAGEREF _Toc529371585 \h </w:instrText>
         </w:r>
         <w:r>
           <w:rPr>
@@ -2963,7 +2961,7 @@
           <w:lang w:eastAsia="es-CL"/>
         </w:rPr>
       </w:pPr>
-      <w:hyperlink w:anchor="_Toc529138606" w:history="1">
+      <w:hyperlink w:anchor="_Toc529371586" w:history="1">
         <w:r>
           <w:rPr>
             <w:rStyle w:val="Hipervnculo"/>
@@ -3008,7 +3006,7 @@
             <w:noProof/>
             <w:webHidden/>
           </w:rPr>
-          <w:instrText xml:space="preserve"> PAGEREF _Toc529138606 \h </w:instrText>
+          <w:instrText xml:space="preserve"> PAGEREF _Toc529371586 \h </w:instrText>
         </w:r>
         <w:r>
           <w:rPr>
@@ -3049,7 +3047,7 @@
           <w:lang w:eastAsia="es-CL"/>
         </w:rPr>
       </w:pPr>
-      <w:hyperlink w:anchor="_Toc529138607" w:history="1">
+      <w:hyperlink w:anchor="_Toc529371587" w:history="1">
         <w:r>
           <w:rPr>
             <w:rStyle w:val="Hipervnculo"/>
@@ -3087,7 +3085,7 @@
           <w:rPr>
             <w:webHidden/>
           </w:rPr>
-          <w:instrText xml:space="preserve"> PAGEREF _Toc529138607 \h </w:instrText>
+          <w:instrText xml:space="preserve"> PAGEREF _Toc529371587 \h </w:instrText>
         </w:r>
         <w:r>
           <w:rPr>
@@ -3124,7 +3122,7 @@
           <w:lang w:eastAsia="es-CL"/>
         </w:rPr>
       </w:pPr>
-      <w:hyperlink w:anchor="_Toc529138608" w:history="1">
+      <w:hyperlink w:anchor="_Toc529371588" w:history="1">
         <w:r>
           <w:rPr>
             <w:rStyle w:val="Hipervnculo"/>
@@ -3162,7 +3160,7 @@
           <w:rPr>
             <w:webHidden/>
           </w:rPr>
-          <w:instrText xml:space="preserve"> PAGEREF _Toc529138608 \h </w:instrText>
+          <w:instrText xml:space="preserve"> PAGEREF _Toc529371588 \h </w:instrText>
         </w:r>
         <w:r>
           <w:rPr>
@@ -3199,7 +3197,7 @@
           <w:lang w:eastAsia="es-CL"/>
         </w:rPr>
       </w:pPr>
-      <w:hyperlink w:anchor="_Toc529138609" w:history="1">
+      <w:hyperlink w:anchor="_Toc529371589" w:history="1">
         <w:r>
           <w:rPr>
             <w:rStyle w:val="Hipervnculo"/>
@@ -3237,7 +3235,7 @@
           <w:rPr>
             <w:webHidden/>
           </w:rPr>
-          <w:instrText xml:space="preserve"> PAGEREF _Toc529138609 \h </w:instrText>
+          <w:instrText xml:space="preserve"> PAGEREF _Toc529371589 \h </w:instrText>
         </w:r>
         <w:r>
           <w:rPr>
@@ -3271,7 +3269,7 @@
           <w:rFonts w:asciiTheme="minorHAnsi" w:hAnsiTheme="minorHAnsi"/>
         </w:rPr>
       </w:pPr>
-      <w:hyperlink w:anchor="_Toc529138610" w:history="1">
+      <w:hyperlink w:anchor="_Toc529371590" w:history="1">
         <w:r>
           <w:rPr>
             <w:rStyle w:val="Hipervnculo"/>
@@ -3306,7 +3304,7 @@
           <w:rPr>
             <w:webHidden/>
           </w:rPr>
-          <w:instrText xml:space="preserve"> PAGEREF _Toc529138610 \h </w:instrText>
+          <w:instrText xml:space="preserve"> PAGEREF _Toc529371590 \h </w:instrText>
         </w:r>
         <w:r>
           <w:rPr>
@@ -3340,7 +3338,7 @@
           <w:rFonts w:asciiTheme="minorHAnsi" w:hAnsiTheme="minorHAnsi"/>
         </w:rPr>
       </w:pPr>
-      <w:hyperlink w:anchor="_Toc529138611" w:history="1">
+      <w:hyperlink w:anchor="_Toc529371591" w:history="1">
         <w:r>
           <w:rPr>
             <w:rStyle w:val="Hipervnculo"/>
@@ -3375,7 +3373,7 @@
           <w:rPr>
             <w:webHidden/>
           </w:rPr>
-          <w:instrText xml:space="preserve"> PAGEREF _Toc529138611 \h </w:instrText>
+          <w:instrText xml:space="preserve"> PAGEREF _Toc529371591 \h </w:instrText>
         </w:r>
         <w:r>
           <w:rPr>
@@ -3409,7 +3407,7 @@
           <w:rFonts w:asciiTheme="minorHAnsi" w:hAnsiTheme="minorHAnsi"/>
         </w:rPr>
       </w:pPr>
-      <w:hyperlink w:anchor="_Toc529138612" w:history="1">
+      <w:hyperlink w:anchor="_Toc529371592" w:history="1">
         <w:r>
           <w:rPr>
             <w:rStyle w:val="Hipervnculo"/>
@@ -3444,7 +3442,7 @@
           <w:rPr>
             <w:webHidden/>
           </w:rPr>
-          <w:instrText xml:space="preserve"> PAGEREF _Toc529138612 \h </w:instrText>
+          <w:instrText xml:space="preserve"> PAGEREF _Toc529371592 \h </w:instrText>
         </w:r>
         <w:r>
           <w:rPr>
@@ -3478,7 +3476,7 @@
           <w:rFonts w:asciiTheme="minorHAnsi" w:hAnsiTheme="minorHAnsi"/>
         </w:rPr>
       </w:pPr>
-      <w:hyperlink w:anchor="_Toc529138613" w:history="1">
+      <w:hyperlink w:anchor="_Toc529371593" w:history="1">
         <w:r>
           <w:rPr>
             <w:rStyle w:val="Hipervnculo"/>
@@ -3513,7 +3511,7 @@
           <w:rPr>
             <w:webHidden/>
           </w:rPr>
-          <w:instrText xml:space="preserve"> PAGEREF _Toc529138613 \h </w:instrText>
+          <w:instrText xml:space="preserve"> PAGEREF _Toc529371593 \h </w:instrText>
         </w:r>
         <w:r>
           <w:rPr>
@@ -3547,7 +3545,7 @@
           <w:rFonts w:asciiTheme="minorHAnsi" w:hAnsiTheme="minorHAnsi"/>
         </w:rPr>
       </w:pPr>
-      <w:hyperlink w:anchor="_Toc529138614" w:history="1">
+      <w:hyperlink w:anchor="_Toc529371594" w:history="1">
         <w:r>
           <w:rPr>
             <w:rStyle w:val="Hipervnculo"/>
@@ -3582,7 +3580,7 @@
           <w:rPr>
             <w:webHidden/>
           </w:rPr>
-          <w:instrText xml:space="preserve"> PAGEREF _Toc529138614 \h </w:instrText>
+          <w:instrText xml:space="preserve"> PAGEREF _Toc529371594 \h </w:instrText>
         </w:r>
         <w:r>
           <w:rPr>
@@ -3616,7 +3614,7 @@
           <w:rFonts w:asciiTheme="minorHAnsi" w:hAnsiTheme="minorHAnsi"/>
         </w:rPr>
       </w:pPr>
-      <w:hyperlink w:anchor="_Toc529138615" w:history="1">
+      <w:hyperlink w:anchor="_Toc529371595" w:history="1">
         <w:r>
           <w:rPr>
             <w:rStyle w:val="Hipervnculo"/>
@@ -3651,7 +3649,7 @@
           <w:rPr>
             <w:webHidden/>
           </w:rPr>
-          <w:instrText xml:space="preserve"> PAGEREF _Toc529138615 \h </w:instrText>
+          <w:instrText xml:space="preserve"> PAGEREF _Toc529371595 \h </w:instrText>
         </w:r>
         <w:r>
           <w:rPr>
@@ -3685,7 +3683,7 @@
           <w:rFonts w:asciiTheme="minorHAnsi" w:hAnsiTheme="minorHAnsi"/>
         </w:rPr>
       </w:pPr>
-      <w:hyperlink w:anchor="_Toc529138616" w:history="1">
+      <w:hyperlink w:anchor="_Toc529371596" w:history="1">
         <w:r>
           <w:rPr>
             <w:rStyle w:val="Hipervnculo"/>
@@ -3720,7 +3718,7 @@
           <w:rPr>
             <w:webHidden/>
           </w:rPr>
-          <w:instrText xml:space="preserve"> PAGEREF _Toc529138616 \h </w:instrText>
+          <w:instrText xml:space="preserve"> PAGEREF _Toc529371596 \h </w:instrText>
         </w:r>
         <w:r>
           <w:rPr>
@@ -3754,7 +3752,7 @@
           <w:rFonts w:asciiTheme="minorHAnsi" w:hAnsiTheme="minorHAnsi"/>
         </w:rPr>
       </w:pPr>
-      <w:hyperlink w:anchor="_Toc529138617" w:history="1">
+      <w:hyperlink w:anchor="_Toc529371597" w:history="1">
         <w:r>
           <w:rPr>
             <w:rStyle w:val="Hipervnculo"/>
@@ -3789,7 +3787,7 @@
           <w:rPr>
             <w:webHidden/>
           </w:rPr>
-          <w:instrText xml:space="preserve"> PAGEREF _Toc529138617 \h </w:instrText>
+          <w:instrText xml:space="preserve"> PAGEREF _Toc529371597 \h </w:instrText>
         </w:r>
         <w:r>
           <w:rPr>
@@ -3828,7 +3826,7 @@
           <w:lang w:eastAsia="es-CL"/>
         </w:rPr>
       </w:pPr>
-      <w:hyperlink w:anchor="_Toc529138618" w:history="1">
+      <w:hyperlink w:anchor="_Toc529371598" w:history="1">
         <w:r>
           <w:rPr>
             <w:rStyle w:val="Hipervnculo"/>
@@ -3873,7 +3871,7 @@
             <w:noProof/>
             <w:webHidden/>
           </w:rPr>
-          <w:instrText xml:space="preserve"> PAGEREF _Toc529138618 \h </w:instrText>
+          <w:instrText xml:space="preserve"> PAGEREF _Toc529371598 \h </w:instrText>
         </w:r>
         <w:r>
           <w:rPr>
@@ -3914,7 +3912,7 @@
           <w:lang w:eastAsia="es-CL"/>
         </w:rPr>
       </w:pPr>
-      <w:hyperlink w:anchor="_Toc529138619" w:history="1">
+      <w:hyperlink w:anchor="_Toc529371599" w:history="1">
         <w:r>
           <w:rPr>
             <w:rStyle w:val="Hipervnculo"/>
@@ -3952,7 +3950,7 @@
           <w:rPr>
             <w:webHidden/>
           </w:rPr>
-          <w:instrText xml:space="preserve"> PAGEREF _Toc529138619 \h </w:instrText>
+          <w:instrText xml:space="preserve"> PAGEREF _Toc529371599 \h </w:instrText>
         </w:r>
         <w:r>
           <w:rPr>
@@ -3989,7 +3987,7 @@
           <w:lang w:eastAsia="es-CL"/>
         </w:rPr>
       </w:pPr>
-      <w:hyperlink w:anchor="_Toc529138620" w:history="1">
+      <w:hyperlink w:anchor="_Toc529371600" w:history="1">
         <w:r>
           <w:rPr>
             <w:rStyle w:val="Hipervnculo"/>
@@ -4027,7 +4025,7 @@
           <w:rPr>
             <w:webHidden/>
           </w:rPr>
-          <w:instrText xml:space="preserve"> PAGEREF _Toc529138620 \h </w:instrText>
+          <w:instrText xml:space="preserve"> PAGEREF _Toc529371600 \h </w:instrText>
         </w:r>
         <w:r>
           <w:rPr>
@@ -4064,7 +4062,7 @@
           <w:lang w:eastAsia="es-CL"/>
         </w:rPr>
       </w:pPr>
-      <w:hyperlink w:anchor="_Toc529138621" w:history="1">
+      <w:hyperlink w:anchor="_Toc529371601" w:history="1">
         <w:r>
           <w:rPr>
             <w:rStyle w:val="Hipervnculo"/>
@@ -4102,7 +4100,7 @@
           <w:rPr>
             <w:webHidden/>
           </w:rPr>
-          <w:instrText xml:space="preserve"> PAGEREF _Toc529138621 \h </w:instrText>
+          <w:instrText xml:space="preserve"> PAGEREF _Toc529371601 \h </w:instrText>
         </w:r>
         <w:r>
           <w:rPr>
@@ -4136,7 +4134,7 @@
           <w:rFonts w:asciiTheme="minorHAnsi" w:hAnsiTheme="minorHAnsi"/>
         </w:rPr>
       </w:pPr>
-      <w:hyperlink w:anchor="_Toc529138622" w:history="1">
+      <w:hyperlink w:anchor="_Toc529371602" w:history="1">
         <w:r>
           <w:rPr>
             <w:rStyle w:val="Hipervnculo"/>
@@ -4171,7 +4169,7 @@
           <w:rPr>
             <w:webHidden/>
           </w:rPr>
-          <w:instrText xml:space="preserve"> PAGEREF _Toc529138622 \h </w:instrText>
+          <w:instrText xml:space="preserve"> PAGEREF _Toc529371602 \h </w:instrText>
         </w:r>
         <w:r>
           <w:rPr>
@@ -4205,7 +4203,7 @@
           <w:rFonts w:asciiTheme="minorHAnsi" w:hAnsiTheme="minorHAnsi"/>
         </w:rPr>
       </w:pPr>
-      <w:hyperlink w:anchor="_Toc529138623" w:history="1">
+      <w:hyperlink w:anchor="_Toc529371603" w:history="1">
         <w:r>
           <w:rPr>
             <w:rStyle w:val="Hipervnculo"/>
@@ -4240,7 +4238,7 @@
           <w:rPr>
             <w:webHidden/>
           </w:rPr>
-          <w:instrText xml:space="preserve"> PAGEREF _Toc529138623 \h </w:instrText>
+          <w:instrText xml:space="preserve"> PAGEREF _Toc529371603 \h </w:instrText>
         </w:r>
         <w:r>
           <w:rPr>
@@ -4274,7 +4272,7 @@
           <w:rFonts w:asciiTheme="minorHAnsi" w:hAnsiTheme="minorHAnsi"/>
         </w:rPr>
       </w:pPr>
-      <w:hyperlink w:anchor="_Toc529138624" w:history="1">
+      <w:hyperlink w:anchor="_Toc529371604" w:history="1">
         <w:r>
           <w:rPr>
             <w:rStyle w:val="Hipervnculo"/>
@@ -4309,7 +4307,7 @@
           <w:rPr>
             <w:webHidden/>
           </w:rPr>
-          <w:instrText xml:space="preserve"> PAGEREF _Toc529138624 \h </w:instrText>
+          <w:instrText xml:space="preserve"> PAGEREF _Toc529371604 \h </w:instrText>
         </w:r>
         <w:r>
           <w:rPr>
@@ -4343,7 +4341,7 @@
           <w:rFonts w:asciiTheme="minorHAnsi" w:hAnsiTheme="minorHAnsi"/>
         </w:rPr>
       </w:pPr>
-      <w:hyperlink w:anchor="_Toc529138625" w:history="1">
+      <w:hyperlink w:anchor="_Toc529371605" w:history="1">
         <w:r>
           <w:rPr>
             <w:rStyle w:val="Hipervnculo"/>
@@ -4378,7 +4376,7 @@
           <w:rPr>
             <w:webHidden/>
           </w:rPr>
-          <w:instrText xml:space="preserve"> PAGEREF _Toc529138625 \h </w:instrText>
+          <w:instrText xml:space="preserve"> PAGEREF _Toc529371605 \h </w:instrText>
         </w:r>
         <w:r>
           <w:rPr>
@@ -4412,7 +4410,7 @@
           <w:rFonts w:asciiTheme="minorHAnsi" w:hAnsiTheme="minorHAnsi"/>
         </w:rPr>
       </w:pPr>
-      <w:hyperlink w:anchor="_Toc529138626" w:history="1">
+      <w:hyperlink w:anchor="_Toc529371606" w:history="1">
         <w:r>
           <w:rPr>
             <w:rStyle w:val="Hipervnculo"/>
@@ -4447,7 +4445,7 @@
           <w:rPr>
             <w:webHidden/>
           </w:rPr>
-          <w:instrText xml:space="preserve"> PAGEREF _Toc529138626 \h </w:instrText>
+          <w:instrText xml:space="preserve"> PAGEREF _Toc529371606 \h </w:instrText>
         </w:r>
         <w:r>
           <w:rPr>
@@ -4481,7 +4479,7 @@
           <w:rFonts w:asciiTheme="minorHAnsi" w:hAnsiTheme="minorHAnsi"/>
         </w:rPr>
       </w:pPr>
-      <w:hyperlink w:anchor="_Toc529138627" w:history="1">
+      <w:hyperlink w:anchor="_Toc529371607" w:history="1">
         <w:r>
           <w:rPr>
             <w:rStyle w:val="Hipervnculo"/>
@@ -4516,7 +4514,7 @@
           <w:rPr>
             <w:webHidden/>
           </w:rPr>
-          <w:instrText xml:space="preserve"> PAGEREF _Toc529138627 \h </w:instrText>
+          <w:instrText xml:space="preserve"> PAGEREF _Toc529371607 \h </w:instrText>
         </w:r>
         <w:r>
           <w:rPr>
@@ -4555,7 +4553,7 @@
           <w:lang w:eastAsia="es-CL"/>
         </w:rPr>
       </w:pPr>
-      <w:hyperlink w:anchor="_Toc529138628" w:history="1">
+      <w:hyperlink w:anchor="_Toc529371608" w:history="1">
         <w:r>
           <w:rPr>
             <w:rStyle w:val="Hipervnculo"/>
@@ -4600,7 +4598,7 @@
             <w:noProof/>
             <w:webHidden/>
           </w:rPr>
-          <w:instrText xml:space="preserve"> PAGEREF _Toc529138628 \h </w:instrText>
+          <w:instrText xml:space="preserve"> PAGEREF _Toc529371608 \h </w:instrText>
         </w:r>
         <w:r>
           <w:rPr>
@@ -4641,7 +4639,7 @@
           <w:lang w:eastAsia="es-CL"/>
         </w:rPr>
       </w:pPr>
-      <w:hyperlink w:anchor="_Toc529138629" w:history="1">
+      <w:hyperlink w:anchor="_Toc529371609" w:history="1">
         <w:r>
           <w:rPr>
             <w:rStyle w:val="Hipervnculo"/>
@@ -4679,7 +4677,7 @@
           <w:rPr>
             <w:webHidden/>
           </w:rPr>
-          <w:instrText xml:space="preserve"> PAGEREF _Toc529138629 \h </w:instrText>
+          <w:instrText xml:space="preserve"> PAGEREF _Toc529371609 \h </w:instrText>
         </w:r>
         <w:r>
           <w:rPr>
@@ -4716,7 +4714,7 @@
           <w:lang w:eastAsia="es-CL"/>
         </w:rPr>
       </w:pPr>
-      <w:hyperlink w:anchor="_Toc529138630" w:history="1">
+      <w:hyperlink w:anchor="_Toc529371610" w:history="1">
         <w:r>
           <w:rPr>
             <w:rStyle w:val="Hipervnculo"/>
@@ -4754,7 +4752,7 @@
           <w:rPr>
             <w:webHidden/>
           </w:rPr>
-          <w:instrText xml:space="preserve"> PAGEREF _Toc529138630 \h </w:instrText>
+          <w:instrText xml:space="preserve"> PAGEREF _Toc529371610 \h </w:instrText>
         </w:r>
         <w:r>
           <w:rPr>
@@ -4791,7 +4789,7 @@
           <w:lang w:eastAsia="es-CL"/>
         </w:rPr>
       </w:pPr>
-      <w:hyperlink w:anchor="_Toc529138631" w:history="1">
+      <w:hyperlink w:anchor="_Toc529371611" w:history="1">
         <w:r>
           <w:rPr>
             <w:rStyle w:val="Hipervnculo"/>
@@ -4829,7 +4827,7 @@
           <w:rPr>
             <w:webHidden/>
           </w:rPr>
-          <w:instrText xml:space="preserve"> PAGEREF _Toc529138631 \h </w:instrText>
+          <w:instrText xml:space="preserve"> PAGEREF _Toc529371611 \h </w:instrText>
         </w:r>
         <w:r>
           <w:rPr>
@@ -4863,7 +4861,7 @@
           <w:rFonts w:asciiTheme="minorHAnsi" w:hAnsiTheme="minorHAnsi"/>
         </w:rPr>
       </w:pPr>
-      <w:hyperlink w:anchor="_Toc529138632" w:history="1">
+      <w:hyperlink w:anchor="_Toc529371612" w:history="1">
         <w:r>
           <w:rPr>
             <w:rStyle w:val="Hipervnculo"/>
@@ -4898,7 +4896,7 @@
           <w:rPr>
             <w:webHidden/>
           </w:rPr>
-          <w:instrText xml:space="preserve"> PAGEREF _Toc529138632 \h </w:instrText>
+          <w:instrText xml:space="preserve"> PAGEREF _Toc529371612 \h </w:instrText>
         </w:r>
         <w:r>
           <w:rPr>
@@ -4932,7 +4930,7 @@
           <w:rFonts w:asciiTheme="minorHAnsi" w:hAnsiTheme="minorHAnsi"/>
         </w:rPr>
       </w:pPr>
-      <w:hyperlink w:anchor="_Toc529138633" w:history="1">
+      <w:hyperlink w:anchor="_Toc529371613" w:history="1">
         <w:r>
           <w:rPr>
             <w:rStyle w:val="Hipervnculo"/>
@@ -4967,7 +4965,7 @@
           <w:rPr>
             <w:webHidden/>
           </w:rPr>
-          <w:instrText xml:space="preserve"> PAGEREF _Toc529138633 \h </w:instrText>
+          <w:instrText xml:space="preserve"> PAGEREF _Toc529371613 \h </w:instrText>
         </w:r>
         <w:r>
           <w:rPr>
@@ -5001,7 +4999,7 @@
           <w:rFonts w:asciiTheme="minorHAnsi" w:hAnsiTheme="minorHAnsi"/>
         </w:rPr>
       </w:pPr>
-      <w:hyperlink w:anchor="_Toc529138634" w:history="1">
+      <w:hyperlink w:anchor="_Toc529371614" w:history="1">
         <w:r>
           <w:rPr>
             <w:rStyle w:val="Hipervnculo"/>
@@ -5036,7 +5034,7 @@
           <w:rPr>
             <w:webHidden/>
           </w:rPr>
-          <w:instrText xml:space="preserve"> PAGEREF _Toc529138634 \h </w:instrText>
+          <w:instrText xml:space="preserve"> PAGEREF _Toc529371614 \h </w:instrText>
         </w:r>
         <w:r>
           <w:rPr>
@@ -5070,7 +5068,7 @@
           <w:rFonts w:asciiTheme="minorHAnsi" w:hAnsiTheme="minorHAnsi"/>
         </w:rPr>
       </w:pPr>
-      <w:hyperlink w:anchor="_Toc529138635" w:history="1">
+      <w:hyperlink w:anchor="_Toc529371615" w:history="1">
         <w:r>
           <w:rPr>
             <w:rStyle w:val="Hipervnculo"/>
@@ -5105,7 +5103,7 @@
           <w:rPr>
             <w:webHidden/>
           </w:rPr>
-          <w:instrText xml:space="preserve"> PAGEREF _Toc529138635 \h </w:instrText>
+          <w:instrText xml:space="preserve"> PAGEREF _Toc529371615 \h </w:instrText>
         </w:r>
         <w:r>
           <w:rPr>
@@ -5139,7 +5137,7 @@
           <w:rFonts w:asciiTheme="minorHAnsi" w:hAnsiTheme="minorHAnsi"/>
         </w:rPr>
       </w:pPr>
-      <w:hyperlink w:anchor="_Toc529138636" w:history="1">
+      <w:hyperlink w:anchor="_Toc529371616" w:history="1">
         <w:r>
           <w:rPr>
             <w:rStyle w:val="Hipervnculo"/>
@@ -5174,7 +5172,7 @@
           <w:rPr>
             <w:webHidden/>
           </w:rPr>
-          <w:instrText xml:space="preserve"> PAGEREF _Toc529138636 \h </w:instrText>
+          <w:instrText xml:space="preserve"> PAGEREF _Toc529371616 \h </w:instrText>
         </w:r>
         <w:r>
           <w:rPr>
@@ -5208,7 +5206,7 @@
           <w:rFonts w:asciiTheme="minorHAnsi" w:hAnsiTheme="minorHAnsi"/>
         </w:rPr>
       </w:pPr>
-      <w:hyperlink w:anchor="_Toc529138637" w:history="1">
+      <w:hyperlink w:anchor="_Toc529371617" w:history="1">
         <w:r>
           <w:rPr>
             <w:rStyle w:val="Hipervnculo"/>
@@ -5243,7 +5241,7 @@
           <w:rPr>
             <w:webHidden/>
           </w:rPr>
-          <w:instrText xml:space="preserve"> PAGEREF _Toc529138637 \h </w:instrText>
+          <w:instrText xml:space="preserve"> PAGEREF _Toc529371617 \h </w:instrText>
         </w:r>
         <w:r>
           <w:rPr>
@@ -5277,7 +5275,7 @@
           <w:rFonts w:asciiTheme="minorHAnsi" w:hAnsiTheme="minorHAnsi"/>
         </w:rPr>
       </w:pPr>
-      <w:hyperlink w:anchor="_Toc529138638" w:history="1">
+      <w:hyperlink w:anchor="_Toc529371618" w:history="1">
         <w:r>
           <w:rPr>
             <w:rStyle w:val="Hipervnculo"/>
@@ -5312,7 +5310,7 @@
           <w:rPr>
             <w:webHidden/>
           </w:rPr>
-          <w:instrText xml:space="preserve"> PAGEREF _Toc529138638 \h </w:instrText>
+          <w:instrText xml:space="preserve"> PAGEREF _Toc529371618 \h </w:instrText>
         </w:r>
         <w:r>
           <w:rPr>
@@ -5346,7 +5344,7 @@
           <w:rFonts w:asciiTheme="minorHAnsi" w:hAnsiTheme="minorHAnsi"/>
         </w:rPr>
       </w:pPr>
-      <w:hyperlink w:anchor="_Toc529138639" w:history="1">
+      <w:hyperlink w:anchor="_Toc529371619" w:history="1">
         <w:r>
           <w:rPr>
             <w:rStyle w:val="Hipervnculo"/>
@@ -5381,7 +5379,7 @@
           <w:rPr>
             <w:webHidden/>
           </w:rPr>
-          <w:instrText xml:space="preserve"> PAGEREF _Toc529138639 \h </w:instrText>
+          <w:instrText xml:space="preserve"> PAGEREF _Toc529371619 \h </w:instrText>
         </w:r>
         <w:r>
           <w:rPr>
@@ -5420,7 +5418,7 @@
           <w:lang w:eastAsia="es-CL"/>
         </w:rPr>
       </w:pPr>
-      <w:hyperlink w:anchor="_Toc529138640" w:history="1">
+      <w:hyperlink w:anchor="_Toc529371620" w:history="1">
         <w:r>
           <w:rPr>
             <w:rStyle w:val="Hipervnculo"/>
@@ -5465,7 +5463,7 @@
             <w:noProof/>
             <w:webHidden/>
           </w:rPr>
-          <w:instrText xml:space="preserve"> PAGEREF _Toc529138640 \h </w:instrText>
+          <w:instrText xml:space="preserve"> PAGEREF _Toc529371620 \h </w:instrText>
         </w:r>
         <w:r>
           <w:rPr>
@@ -5506,7 +5504,7 @@
           <w:lang w:eastAsia="es-CL"/>
         </w:rPr>
       </w:pPr>
-      <w:hyperlink w:anchor="_Toc529138641" w:history="1">
+      <w:hyperlink w:anchor="_Toc529371621" w:history="1">
         <w:r>
           <w:rPr>
             <w:rStyle w:val="Hipervnculo"/>
@@ -5544,7 +5542,7 @@
           <w:rPr>
             <w:webHidden/>
           </w:rPr>
-          <w:instrText xml:space="preserve"> PAGEREF _Toc529138641 \h </w:instrText>
+          <w:instrText xml:space="preserve"> PAGEREF _Toc529371621 \h </w:instrText>
         </w:r>
         <w:r>
           <w:rPr>
@@ -5581,7 +5579,7 @@
           <w:lang w:eastAsia="es-CL"/>
         </w:rPr>
       </w:pPr>
-      <w:hyperlink w:anchor="_Toc529138642" w:history="1">
+      <w:hyperlink w:anchor="_Toc529371622" w:history="1">
         <w:r>
           <w:rPr>
             <w:rStyle w:val="Hipervnculo"/>
@@ -5619,7 +5617,7 @@
           <w:rPr>
             <w:webHidden/>
           </w:rPr>
-          <w:instrText xml:space="preserve"> PAGEREF _Toc529138642 \h </w:instrText>
+          <w:instrText xml:space="preserve"> PAGEREF _Toc529371622 \h </w:instrText>
         </w:r>
         <w:r>
           <w:rPr>
@@ -5656,7 +5654,7 @@
           <w:lang w:eastAsia="es-CL"/>
         </w:rPr>
       </w:pPr>
-      <w:hyperlink w:anchor="_Toc529138643" w:history="1">
+      <w:hyperlink w:anchor="_Toc529371623" w:history="1">
         <w:r>
           <w:rPr>
             <w:rStyle w:val="Hipervnculo"/>
@@ -5694,7 +5692,7 @@
           <w:rPr>
             <w:webHidden/>
           </w:rPr>
-          <w:instrText xml:space="preserve"> PAGEREF _Toc529138643 \h </w:instrText>
+          <w:instrText xml:space="preserve"> PAGEREF _Toc529371623 \h </w:instrText>
         </w:r>
         <w:r>
           <w:rPr>
@@ -5711,7 +5709,490 @@
           <w:rPr>
             <w:webHidden/>
           </w:rPr>
-          <w:t>61</w:t>
+          <w:t>62</w:t>
+        </w:r>
+        <w:r>
+          <w:rPr>
+            <w:webHidden/>
+          </w:rPr>
+          <w:fldChar w:fldCharType="end"/>
+        </w:r>
+      </w:hyperlink>
+    </w:p>
+    <w:p>
+      <w:pPr>
+        <w:pStyle w:val="TDC3"/>
+        <w:rPr>
+          <w:rFonts w:asciiTheme="minorHAnsi" w:hAnsiTheme="minorHAnsi"/>
+        </w:rPr>
+      </w:pPr>
+      <w:hyperlink w:anchor="_Toc529371624" w:history="1">
+        <w:r>
+          <w:rPr>
+            <w:rStyle w:val="Hipervnculo"/>
+          </w:rPr>
+          <w:t>10.3.1</w:t>
+        </w:r>
+        <w:r>
+          <w:rPr>
+            <w:rFonts w:asciiTheme="minorHAnsi" w:hAnsiTheme="minorHAnsi"/>
+          </w:rPr>
+          <w:tab/>
+        </w:r>
+        <w:r>
+          <w:rPr>
+            <w:rStyle w:val="Hipervnculo"/>
+          </w:rPr>
+          <w:t>Planificar la Gestión de los Riesgos</w:t>
+        </w:r>
+        <w:r>
+          <w:rPr>
+            <w:webHidden/>
+          </w:rPr>
+          <w:tab/>
+        </w:r>
+        <w:r>
+          <w:rPr>
+            <w:webHidden/>
+          </w:rPr>
+          <w:fldChar w:fldCharType="begin"/>
+        </w:r>
+        <w:r>
+          <w:rPr>
+            <w:webHidden/>
+          </w:rPr>
+          <w:instrText xml:space="preserve"> PAGEREF _Toc529371624 \h </w:instrText>
+        </w:r>
+        <w:r>
+          <w:rPr>
+            <w:webHidden/>
+          </w:rPr>
+        </w:r>
+        <w:r>
+          <w:rPr>
+            <w:webHidden/>
+          </w:rPr>
+          <w:fldChar w:fldCharType="separate"/>
+        </w:r>
+        <w:r>
+          <w:rPr>
+            <w:webHidden/>
+          </w:rPr>
+          <w:t>62</w:t>
+        </w:r>
+        <w:r>
+          <w:rPr>
+            <w:webHidden/>
+          </w:rPr>
+          <w:fldChar w:fldCharType="end"/>
+        </w:r>
+      </w:hyperlink>
+    </w:p>
+    <w:p>
+      <w:pPr>
+        <w:pStyle w:val="TDC3"/>
+        <w:rPr>
+          <w:rFonts w:asciiTheme="minorHAnsi" w:hAnsiTheme="minorHAnsi"/>
+        </w:rPr>
+      </w:pPr>
+      <w:hyperlink w:anchor="_Toc529371625" w:history="1">
+        <w:r>
+          <w:rPr>
+            <w:rStyle w:val="Hipervnculo"/>
+          </w:rPr>
+          <w:t>10.3.2</w:t>
+        </w:r>
+        <w:r>
+          <w:rPr>
+            <w:rFonts w:asciiTheme="minorHAnsi" w:hAnsiTheme="minorHAnsi"/>
+          </w:rPr>
+          <w:tab/>
+        </w:r>
+        <w:r>
+          <w:rPr>
+            <w:rStyle w:val="Hipervnculo"/>
+          </w:rPr>
+          <w:t>Identificar los Riesgos</w:t>
+        </w:r>
+        <w:r>
+          <w:rPr>
+            <w:webHidden/>
+          </w:rPr>
+          <w:tab/>
+        </w:r>
+        <w:r>
+          <w:rPr>
+            <w:webHidden/>
+          </w:rPr>
+          <w:fldChar w:fldCharType="begin"/>
+        </w:r>
+        <w:r>
+          <w:rPr>
+            <w:webHidden/>
+          </w:rPr>
+          <w:instrText xml:space="preserve"> PAGEREF _Toc529371625 \h </w:instrText>
+        </w:r>
+        <w:r>
+          <w:rPr>
+            <w:webHidden/>
+          </w:rPr>
+        </w:r>
+        <w:r>
+          <w:rPr>
+            <w:webHidden/>
+          </w:rPr>
+          <w:fldChar w:fldCharType="separate"/>
+        </w:r>
+        <w:r>
+          <w:rPr>
+            <w:webHidden/>
+          </w:rPr>
+          <w:t>63</w:t>
+        </w:r>
+        <w:r>
+          <w:rPr>
+            <w:webHidden/>
+          </w:rPr>
+          <w:fldChar w:fldCharType="end"/>
+        </w:r>
+      </w:hyperlink>
+    </w:p>
+    <w:p>
+      <w:pPr>
+        <w:pStyle w:val="TDC3"/>
+        <w:rPr>
+          <w:rFonts w:asciiTheme="minorHAnsi" w:hAnsiTheme="minorHAnsi"/>
+        </w:rPr>
+      </w:pPr>
+      <w:hyperlink w:anchor="_Toc529371626" w:history="1">
+        <w:r>
+          <w:rPr>
+            <w:rStyle w:val="Hipervnculo"/>
+          </w:rPr>
+          <w:t>10.3.3</w:t>
+        </w:r>
+        <w:r>
+          <w:rPr>
+            <w:rFonts w:asciiTheme="minorHAnsi" w:hAnsiTheme="minorHAnsi"/>
+          </w:rPr>
+          <w:tab/>
+        </w:r>
+        <w:r>
+          <w:rPr>
+            <w:rStyle w:val="Hipervnculo"/>
+          </w:rPr>
+          <w:t>Realizar el Análisis Cualitativo de Riesgos</w:t>
+        </w:r>
+        <w:r>
+          <w:rPr>
+            <w:webHidden/>
+          </w:rPr>
+          <w:tab/>
+        </w:r>
+        <w:r>
+          <w:rPr>
+            <w:webHidden/>
+          </w:rPr>
+          <w:fldChar w:fldCharType="begin"/>
+        </w:r>
+        <w:r>
+          <w:rPr>
+            <w:webHidden/>
+          </w:rPr>
+          <w:instrText xml:space="preserve"> PAGEREF _Toc529371626 \h </w:instrText>
+        </w:r>
+        <w:r>
+          <w:rPr>
+            <w:webHidden/>
+          </w:rPr>
+        </w:r>
+        <w:r>
+          <w:rPr>
+            <w:webHidden/>
+          </w:rPr>
+          <w:fldChar w:fldCharType="separate"/>
+        </w:r>
+        <w:r>
+          <w:rPr>
+            <w:webHidden/>
+          </w:rPr>
+          <w:t>63</w:t>
+        </w:r>
+        <w:r>
+          <w:rPr>
+            <w:webHidden/>
+          </w:rPr>
+          <w:fldChar w:fldCharType="end"/>
+        </w:r>
+      </w:hyperlink>
+    </w:p>
+    <w:p>
+      <w:pPr>
+        <w:pStyle w:val="TDC3"/>
+        <w:rPr>
+          <w:rFonts w:asciiTheme="minorHAnsi" w:hAnsiTheme="minorHAnsi"/>
+        </w:rPr>
+      </w:pPr>
+      <w:hyperlink w:anchor="_Toc529371627" w:history="1">
+        <w:r>
+          <w:rPr>
+            <w:rStyle w:val="Hipervnculo"/>
+          </w:rPr>
+          <w:t>10.3.4</w:t>
+        </w:r>
+        <w:r>
+          <w:rPr>
+            <w:rFonts w:asciiTheme="minorHAnsi" w:hAnsiTheme="minorHAnsi"/>
+          </w:rPr>
+          <w:tab/>
+        </w:r>
+        <w:r>
+          <w:rPr>
+            <w:rStyle w:val="Hipervnculo"/>
+          </w:rPr>
+          <w:t>Realizar el Análisis Cuantitativo de Riesgos</w:t>
+        </w:r>
+        <w:r>
+          <w:rPr>
+            <w:webHidden/>
+          </w:rPr>
+          <w:tab/>
+        </w:r>
+        <w:r>
+          <w:rPr>
+            <w:webHidden/>
+          </w:rPr>
+          <w:fldChar w:fldCharType="begin"/>
+        </w:r>
+        <w:r>
+          <w:rPr>
+            <w:webHidden/>
+          </w:rPr>
+          <w:instrText xml:space="preserve"> PAGEREF _Toc529371627 \h </w:instrText>
+        </w:r>
+        <w:r>
+          <w:rPr>
+            <w:webHidden/>
+          </w:rPr>
+        </w:r>
+        <w:r>
+          <w:rPr>
+            <w:webHidden/>
+          </w:rPr>
+          <w:fldChar w:fldCharType="separate"/>
+        </w:r>
+        <w:r>
+          <w:rPr>
+            <w:webHidden/>
+          </w:rPr>
+          <w:t>64</w:t>
+        </w:r>
+        <w:r>
+          <w:rPr>
+            <w:webHidden/>
+          </w:rPr>
+          <w:fldChar w:fldCharType="end"/>
+        </w:r>
+      </w:hyperlink>
+    </w:p>
+    <w:p>
+      <w:pPr>
+        <w:pStyle w:val="TDC3"/>
+        <w:rPr>
+          <w:rFonts w:asciiTheme="minorHAnsi" w:hAnsiTheme="minorHAnsi"/>
+        </w:rPr>
+      </w:pPr>
+      <w:hyperlink w:anchor="_Toc529371628" w:history="1">
+        <w:r>
+          <w:rPr>
+            <w:rStyle w:val="Hipervnculo"/>
+          </w:rPr>
+          <w:t>10.3.5</w:t>
+        </w:r>
+        <w:r>
+          <w:rPr>
+            <w:rFonts w:asciiTheme="minorHAnsi" w:hAnsiTheme="minorHAnsi"/>
+          </w:rPr>
+          <w:tab/>
+        </w:r>
+        <w:r>
+          <w:rPr>
+            <w:rStyle w:val="Hipervnculo"/>
+          </w:rPr>
+          <w:t>Planificar la Respuesta a los Riesgos</w:t>
+        </w:r>
+        <w:r>
+          <w:rPr>
+            <w:webHidden/>
+          </w:rPr>
+          <w:tab/>
+        </w:r>
+        <w:r>
+          <w:rPr>
+            <w:webHidden/>
+          </w:rPr>
+          <w:fldChar w:fldCharType="begin"/>
+        </w:r>
+        <w:r>
+          <w:rPr>
+            <w:webHidden/>
+          </w:rPr>
+          <w:instrText xml:space="preserve"> PAGEREF _Toc529371628 \h </w:instrText>
+        </w:r>
+        <w:r>
+          <w:rPr>
+            <w:webHidden/>
+          </w:rPr>
+        </w:r>
+        <w:r>
+          <w:rPr>
+            <w:webHidden/>
+          </w:rPr>
+          <w:fldChar w:fldCharType="separate"/>
+        </w:r>
+        <w:r>
+          <w:rPr>
+            <w:webHidden/>
+          </w:rPr>
+          <w:t>64</w:t>
+        </w:r>
+        <w:r>
+          <w:rPr>
+            <w:webHidden/>
+          </w:rPr>
+          <w:fldChar w:fldCharType="end"/>
+        </w:r>
+      </w:hyperlink>
+    </w:p>
+    <w:p>
+      <w:pPr>
+        <w:pStyle w:val="TDC3"/>
+        <w:rPr>
+          <w:rFonts w:asciiTheme="minorHAnsi" w:hAnsiTheme="minorHAnsi"/>
+        </w:rPr>
+      </w:pPr>
+      <w:hyperlink w:anchor="_Toc529371629" w:history="1">
+        <w:r>
+          <w:rPr>
+            <w:rStyle w:val="Hipervnculo"/>
+          </w:rPr>
+          <w:t>10.3.6</w:t>
+        </w:r>
+        <w:r>
+          <w:rPr>
+            <w:rFonts w:asciiTheme="minorHAnsi" w:hAnsiTheme="minorHAnsi"/>
+          </w:rPr>
+          <w:tab/>
+        </w:r>
+        <w:r>
+          <w:rPr>
+            <w:rStyle w:val="Hipervnculo"/>
+          </w:rPr>
+          <w:t>Implementar la Respuesta a los Riesgos</w:t>
+        </w:r>
+        <w:r>
+          <w:rPr>
+            <w:webHidden/>
+          </w:rPr>
+          <w:tab/>
+        </w:r>
+        <w:r>
+          <w:rPr>
+            <w:webHidden/>
+          </w:rPr>
+          <w:fldChar w:fldCharType="begin"/>
+        </w:r>
+        <w:r>
+          <w:rPr>
+            <w:webHidden/>
+          </w:rPr>
+          <w:instrText xml:space="preserve"> PAGEREF _Toc529371629 \h </w:instrText>
+        </w:r>
+        <w:r>
+          <w:rPr>
+            <w:webHidden/>
+          </w:rPr>
+        </w:r>
+        <w:r>
+          <w:rPr>
+            <w:webHidden/>
+          </w:rPr>
+          <w:fldChar w:fldCharType="separate"/>
+        </w:r>
+        <w:r>
+          <w:rPr>
+            <w:webHidden/>
+          </w:rPr>
+          <w:t>65</w:t>
+        </w:r>
+        <w:r>
+          <w:rPr>
+            <w:webHidden/>
+          </w:rPr>
+          <w:fldChar w:fldCharType="end"/>
+        </w:r>
+      </w:hyperlink>
+    </w:p>
+    <w:p>
+      <w:pPr>
+        <w:pStyle w:val="TDC3"/>
+        <w:rPr>
+          <w:rFonts w:asciiTheme="minorHAnsi" w:hAnsiTheme="minorHAnsi"/>
+        </w:rPr>
+      </w:pPr>
+      <w:hyperlink w:anchor="_Toc529371630" w:history="1">
+        <w:r>
+          <w:rPr>
+            <w:rStyle w:val="Hipervnculo"/>
+          </w:rPr>
+          <w:t>10.3.7</w:t>
+        </w:r>
+        <w:r>
+          <w:rPr>
+            <w:rFonts w:asciiTheme="minorHAnsi" w:hAnsiTheme="minorHAnsi"/>
+          </w:rPr>
+          <w:tab/>
+        </w:r>
+        <w:r>
+          <w:rPr>
+            <w:rStyle w:val="Hipervnculo"/>
+          </w:rPr>
+          <w:t>Monitorear los Riesgos</w:t>
+        </w:r>
+        <w:r>
+          <w:rPr>
+            <w:webHidden/>
+          </w:rPr>
+          <w:tab/>
+        </w:r>
+        <w:r>
+          <w:rPr>
+            <w:webHidden/>
+          </w:rPr>
+          <w:fldChar w:fldCharType="begin"/>
+        </w:r>
+        <w:r>
+          <w:rPr>
+            <w:webHidden/>
+          </w:rPr>
+          <w:instrText xml:space="preserve"> PAGEREF _Toc529371630 \h </w:instrText>
+        </w:r>
+        <w:r>
+          <w:rPr>
+            <w:webHidden/>
+          </w:rPr>
+        </w:r>
+        <w:r>
+          <w:rPr>
+            <w:webHidden/>
+          </w:rPr>
+          <w:fldChar w:fldCharType="separate"/>
+        </w:r>
+        <w:r>
+          <w:rPr>
+            <w:webHidden/>
+          </w:rPr>
+          <w:t>65</w:t>
         </w:r>
         <w:r>
           <w:rPr>
@@ -5733,7 +6214,7 @@
           <w:lang w:eastAsia="es-CL"/>
         </w:rPr>
       </w:pPr>
-      <w:hyperlink w:anchor="_Toc529138644" w:history="1">
+      <w:hyperlink w:anchor="_Toc529371631" w:history="1">
         <w:r>
           <w:rPr>
             <w:rStyle w:val="Hipervnculo"/>
@@ -5778,7 +6259,7 @@
             <w:noProof/>
             <w:webHidden/>
           </w:rPr>
-          <w:instrText xml:space="preserve"> PAGEREF _Toc529138644 \h </w:instrText>
+          <w:instrText xml:space="preserve"> PAGEREF _Toc529371631 \h </w:instrText>
         </w:r>
         <w:r>
           <w:rPr>
@@ -5798,7 +6279,7 @@
             <w:noProof/>
             <w:webHidden/>
           </w:rPr>
-          <w:t>62</w:t>
+          <w:t>66</w:t>
         </w:r>
         <w:r>
           <w:rPr>
@@ -5840,12 +6321,12 @@
       <w:pPr>
         <w:pStyle w:val="Ttulo1"/>
       </w:pPr>
-      <w:bookmarkStart w:id="1" w:name="_Toc529138573"/>
+      <w:bookmarkStart w:id="0" w:name="_Toc529371553"/>
       <w:r>
         <w:lastRenderedPageBreak/>
         <w:t>Introducción</w:t>
       </w:r>
-      <w:bookmarkEnd w:id="1"/>
+      <w:bookmarkEnd w:id="0"/>
     </w:p>
     <w:p>
       <w:r>
@@ -5933,12 +6414,12 @@
       <w:pPr>
         <w:pStyle w:val="Ttulo1"/>
       </w:pPr>
-      <w:bookmarkStart w:id="2" w:name="_Toc529138574"/>
+      <w:bookmarkStart w:id="1" w:name="_Toc529371554"/>
       <w:r>
         <w:lastRenderedPageBreak/>
         <w:t>Propósito del Documento</w:t>
       </w:r>
-      <w:bookmarkEnd w:id="2"/>
+      <w:bookmarkEnd w:id="1"/>
     </w:p>
     <w:p>
       <w:pPr>
@@ -5976,12 +6457,12 @@
       <w:pPr>
         <w:pStyle w:val="Ttulo1"/>
       </w:pPr>
-      <w:bookmarkStart w:id="3" w:name="_Toc529138575"/>
+      <w:bookmarkStart w:id="2" w:name="_Toc529371555"/>
       <w:r>
         <w:lastRenderedPageBreak/>
         <w:t>Referencias</w:t>
       </w:r>
-      <w:bookmarkEnd w:id="3"/>
+      <w:bookmarkEnd w:id="2"/>
     </w:p>
     <w:p>
       <w:r>
@@ -6018,7 +6499,15 @@
         <w:t xml:space="preserve">, la cual </w:t>
       </w:r>
       <w:r>
-        <w:t>es un documento desarrollado por el “Project Management Institute” (PMI), con el propósito de normar e identificar el conjunto de fundamentos, cuya aplicación en la dirección de proyectos puede aumentar las posibilidades de éxito de estos</w:t>
+        <w:t xml:space="preserve">es un documento desarrollado por el “Project Management </w:t>
+      </w:r>
+      <w:proofErr w:type="spellStart"/>
+      <w:r>
+        <w:t>Institute</w:t>
+      </w:r>
+      <w:proofErr w:type="spellEnd"/>
+      <w:r>
+        <w:t>” (PMI), con el propósito de normar e identificar el conjunto de fundamentos, cuya aplicación en la dirección de proyectos puede aumentar las posibilidades de éxito de estos</w:t>
       </w:r>
       <w:r>
         <w:t>.</w:t>
@@ -6118,12 +6607,12 @@
       <w:pPr>
         <w:pStyle w:val="Ttulo1"/>
       </w:pPr>
-      <w:bookmarkStart w:id="4" w:name="_Toc529138576"/>
+      <w:bookmarkStart w:id="3" w:name="_Toc529371556"/>
       <w:r>
         <w:lastRenderedPageBreak/>
         <w:t>Definición de Factores Críticos</w:t>
       </w:r>
-      <w:bookmarkEnd w:id="4"/>
+      <w:bookmarkEnd w:id="3"/>
     </w:p>
     <w:p>
       <w:r>
@@ -6245,11 +6734,11 @@
       <w:pPr>
         <w:pStyle w:val="Ttulo2"/>
       </w:pPr>
-      <w:bookmarkStart w:id="5" w:name="_Toc529138577"/>
+      <w:bookmarkStart w:id="4" w:name="_Toc529371557"/>
       <w:r>
         <w:t>Inicialización</w:t>
       </w:r>
-      <w:bookmarkEnd w:id="5"/>
+      <w:bookmarkEnd w:id="4"/>
     </w:p>
     <w:p>
       <w:r>
@@ -6321,11 +6810,11 @@
       <w:pPr>
         <w:pStyle w:val="Ttulo2"/>
       </w:pPr>
-      <w:bookmarkStart w:id="6" w:name="_Toc529138578"/>
+      <w:bookmarkStart w:id="5" w:name="_Toc529371558"/>
       <w:r>
         <w:t>Dirección</w:t>
       </w:r>
-      <w:bookmarkEnd w:id="6"/>
+      <w:bookmarkEnd w:id="5"/>
     </w:p>
     <w:p>
       <w:r>
@@ -6370,12 +6859,12 @@
       <w:pPr>
         <w:pStyle w:val="Ttulo2"/>
       </w:pPr>
-      <w:bookmarkStart w:id="7" w:name="_Toc529138579"/>
+      <w:bookmarkStart w:id="6" w:name="_Toc529371559"/>
       <w:r>
         <w:lastRenderedPageBreak/>
         <w:t>Planificación</w:t>
       </w:r>
-      <w:bookmarkEnd w:id="7"/>
+      <w:bookmarkEnd w:id="6"/>
     </w:p>
     <w:p>
       <w:r>
@@ -6441,7 +6930,7 @@
       <w:pPr>
         <w:pStyle w:val="Ttulo2"/>
       </w:pPr>
-      <w:bookmarkStart w:id="8" w:name="_Toc529138580"/>
+      <w:bookmarkStart w:id="7" w:name="_Toc529371560"/>
       <w:r>
         <w:lastRenderedPageBreak/>
         <w:t xml:space="preserve">Aseguramiento de </w:t>
@@ -6452,7 +6941,7 @@
       <w:r>
         <w:t>Calidad</w:t>
       </w:r>
-      <w:bookmarkEnd w:id="8"/>
+      <w:bookmarkEnd w:id="7"/>
     </w:p>
     <w:p>
       <w:r>
@@ -6512,12 +7001,12 @@
       <w:pPr>
         <w:pStyle w:val="Ttulo2"/>
       </w:pPr>
-      <w:bookmarkStart w:id="9" w:name="_Toc529138581"/>
+      <w:bookmarkStart w:id="8" w:name="_Toc529371561"/>
       <w:r>
         <w:lastRenderedPageBreak/>
         <w:t>Personas</w:t>
       </w:r>
-      <w:bookmarkEnd w:id="9"/>
+      <w:bookmarkEnd w:id="8"/>
     </w:p>
     <w:p>
       <w:r>
@@ -6588,7 +7077,7 @@
       <w:pPr>
         <w:pStyle w:val="Ttulo2"/>
       </w:pPr>
-      <w:bookmarkStart w:id="10" w:name="_Toc529138582"/>
+      <w:bookmarkStart w:id="9" w:name="_Toc529371562"/>
       <w:r>
         <w:lastRenderedPageBreak/>
         <w:t xml:space="preserve">Gestión de </w:t>
@@ -6599,7 +7088,7 @@
       <w:r>
         <w:t>Riesgos</w:t>
       </w:r>
-      <w:bookmarkEnd w:id="10"/>
+      <w:bookmarkEnd w:id="9"/>
     </w:p>
     <w:p>
       <w:r>
@@ -6680,19 +7169,21 @@
       <w:pPr>
         <w:pStyle w:val="Ttulo1"/>
       </w:pPr>
-      <w:bookmarkStart w:id="11" w:name="_Toc529138583"/>
+      <w:bookmarkStart w:id="10" w:name="_Toc529371563"/>
+      <w:bookmarkStart w:id="11" w:name="_GoBack"/>
+      <w:bookmarkEnd w:id="11"/>
       <w:r>
         <w:lastRenderedPageBreak/>
         <w:t>Inicialización</w:t>
       </w:r>
-      <w:bookmarkEnd w:id="11"/>
+      <w:bookmarkEnd w:id="10"/>
     </w:p>
     <w:p/>
     <w:p>
       <w:pPr>
         <w:pStyle w:val="Ttulo2"/>
       </w:pPr>
-      <w:bookmarkStart w:id="12" w:name="_Toc529138584"/>
+      <w:bookmarkStart w:id="12" w:name="_Toc529371564"/>
       <w:r>
         <w:t>Objetivo</w:t>
       </w:r>
@@ -6717,7 +7208,7 @@
       <w:pPr>
         <w:pStyle w:val="Ttulo2"/>
       </w:pPr>
-      <w:bookmarkStart w:id="13" w:name="_Toc529138585"/>
+      <w:bookmarkStart w:id="13" w:name="_Toc529371565"/>
       <w:r>
         <w:t>Alcance</w:t>
       </w:r>
@@ -6756,7 +7247,7 @@
       <w:pPr>
         <w:pStyle w:val="Ttulo2"/>
       </w:pPr>
-      <w:bookmarkStart w:id="14" w:name="_Toc529138586"/>
+      <w:bookmarkStart w:id="14" w:name="_Toc529371566"/>
       <w:r>
         <w:lastRenderedPageBreak/>
         <w:t>Prácticas</w:t>
@@ -6768,7 +7259,7 @@
       <w:pPr>
         <w:pStyle w:val="Ttulo3"/>
       </w:pPr>
-      <w:bookmarkStart w:id="15" w:name="_Toc529138587"/>
+      <w:bookmarkStart w:id="15" w:name="_Toc529371567"/>
       <w:r>
         <w:t>Identificar los Grupos de Interés y sus expectativas</w:t>
       </w:r>
@@ -6822,7 +7313,15 @@
         <w:t>obstante,</w:t>
       </w:r>
       <w:r>
-        <w:t xml:space="preserve"> es importante tenerlas documentadas, ya que pueden ser determinantes para formular una especificación que permita que en futuras versiones, se puedan incorporar estos requerimientos. Por ejemplo, se requiere que las liquidaciones de sueldo se puedan generar más de una vez al mes, dicho requerimiento para esta versión del proyecto puede ser acotado a 2 veces al mes, pero el diseño de la</w:t>
+        <w:t xml:space="preserve"> es importante tenerlas documentadas, ya que pueden ser determinantes para formular una especificación que permita </w:t>
+      </w:r>
+      <w:proofErr w:type="gramStart"/>
+      <w:r>
+        <w:t>que</w:t>
+      </w:r>
+      <w:proofErr w:type="gramEnd"/>
+      <w:r>
+        <w:t xml:space="preserve"> en futuras versiones, se puedan incorporar estos requerimientos. Por ejemplo, se requiere que las liquidaciones de sueldo se puedan generar más de una vez al mes, dicho requerimiento para esta versión del proyecto puede ser acotado a 2 veces al mes, pero el diseño de la</w:t>
       </w:r>
       <w:r>
         <w:t>s</w:t>
@@ -6861,7 +7360,7 @@
       <w:pPr>
         <w:pStyle w:val="Ttulo3"/>
       </w:pPr>
-      <w:bookmarkStart w:id="16" w:name="_Toc529138588"/>
+      <w:bookmarkStart w:id="16" w:name="_Toc529371568"/>
       <w:r>
         <w:lastRenderedPageBreak/>
         <w:t>Definir el Alcance del proyecto</w:t>
@@ -6957,7 +7456,7 @@
       <w:pPr>
         <w:pStyle w:val="Ttulo3"/>
       </w:pPr>
-      <w:bookmarkStart w:id="17" w:name="_Toc529138589"/>
+      <w:bookmarkStart w:id="17" w:name="_Toc529371569"/>
       <w:r>
         <w:lastRenderedPageBreak/>
         <w:t>Definir y Organizar el Equipo de Trabajo</w:t>
@@ -6987,7 +7486,15 @@
         <w:t xml:space="preserve"> del Proyecto</w:t>
       </w:r>
       <w:r>
-        <w:t>, también conocido como “Sponsor”,</w:t>
+        <w:t>, también conocido como “</w:t>
+      </w:r>
+      <w:proofErr w:type="gramStart"/>
+      <w:r>
+        <w:t>Sponsor</w:t>
+      </w:r>
+      <w:proofErr w:type="gramEnd"/>
+      <w:r>
+        <w:t>”,</w:t>
       </w:r>
       <w:r>
         <w:t xml:space="preserve"> que permita la obtención de recursos, como también la existencia de canales de comunicación frente a la gerencia. </w:t>
@@ -7030,7 +7537,7 @@
       <w:pPr>
         <w:pStyle w:val="Ttulo3"/>
       </w:pPr>
-      <w:bookmarkStart w:id="18" w:name="_Toc529138590"/>
+      <w:bookmarkStart w:id="18" w:name="_Toc529371570"/>
       <w:r>
         <w:t>Definir la Estrategia de Implementación</w:t>
       </w:r>
@@ -7063,7 +7570,15 @@
         </w:numPr>
       </w:pPr>
       <w:r>
-        <w:t>Fase 1, contratación de un servicio para hacer el análisis y diseño del sistema que se requiere implementar, cuyos entregables o resultado final sean todos los documentos que servirán de base para la eventual construcción del sistema (ej: casos de uso).</w:t>
+        <w:t>Fase 1, contratación de un servicio para hacer el análisis y diseño del sistema que se requiere implementar, cuyos entregables o resultado final sean todos los documentos que servirán de base para la eventual construcción del sistema (</w:t>
+      </w:r>
+      <w:proofErr w:type="spellStart"/>
+      <w:r>
+        <w:t>ej</w:t>
+      </w:r>
+      <w:proofErr w:type="spellEnd"/>
+      <w:r>
+        <w:t>: casos de uso).</w:t>
       </w:r>
     </w:p>
     <w:p>
@@ -7127,7 +7642,7 @@
       <w:pPr>
         <w:pStyle w:val="Ttulo3"/>
       </w:pPr>
-      <w:bookmarkStart w:id="19" w:name="_Toc529138591"/>
+      <w:bookmarkStart w:id="19" w:name="_Toc529371571"/>
       <w:r>
         <w:t>Estimar la Planificación y el Presupuesto</w:t>
       </w:r>
@@ -7157,7 +7672,31 @@
         <w:footnoteReference w:id="3"/>
       </w:r>
       <w:r>
-        <w:t xml:space="preserve"> (Request For Information), la cual consiste en solicitar a los proveedores información respecto a sus capacidades.</w:t>
+        <w:t xml:space="preserve"> (</w:t>
+      </w:r>
+      <w:proofErr w:type="spellStart"/>
+      <w:r>
+        <w:t>Request</w:t>
+      </w:r>
+      <w:proofErr w:type="spellEnd"/>
+      <w:r>
+        <w:t xml:space="preserve"> </w:t>
+      </w:r>
+      <w:proofErr w:type="spellStart"/>
+      <w:r>
+        <w:t>For</w:t>
+      </w:r>
+      <w:proofErr w:type="spellEnd"/>
+      <w:r>
+        <w:t xml:space="preserve"> </w:t>
+      </w:r>
+      <w:proofErr w:type="spellStart"/>
+      <w:r>
+        <w:t>Information</w:t>
+      </w:r>
+      <w:proofErr w:type="spellEnd"/>
+      <w:r>
+        <w:t>), la cual consiste en solicitar a los proveedores información respecto a sus capacidades.</w:t>
       </w:r>
     </w:p>
     <w:p/>
@@ -7198,7 +7737,7 @@
       <w:pPr>
         <w:pStyle w:val="Ttulo3"/>
       </w:pPr>
-      <w:bookmarkStart w:id="20" w:name="_Toc529138592"/>
+      <w:bookmarkStart w:id="20" w:name="_Toc529371572"/>
       <w:r>
         <w:t>Especificaciones Técnicas</w:t>
       </w:r>
@@ -7522,8 +8061,13 @@
         <w:t>Alcance de herramientas de desarrollo:</w:t>
       </w:r>
       <w:r>
-        <w:t xml:space="preserve"> Identificar las herramientas que se requiere sean utilizadas o en su defecto las herramientas que se admiten sean utilizadas, como también las que no se admiten. Por ejemplo, no utilizar Frameworks</w:t>
-      </w:r>
+        <w:t xml:space="preserve"> Identificar las herramientas que se requiere sean utilizadas o en su defecto las herramientas que se admiten sean utilizadas, como también las que no se admiten. Por ejemplo, no utilizar </w:t>
+      </w:r>
+      <w:proofErr w:type="spellStart"/>
+      <w:r>
+        <w:t>Frameworks</w:t>
+      </w:r>
+      <w:proofErr w:type="spellEnd"/>
       <w:r>
         <w:rPr>
           <w:rStyle w:val="Refdenotaalpie"/>
@@ -7594,7 +8138,15 @@
         <w:t>lcance Funcional:</w:t>
       </w:r>
       <w:r>
-        <w:t xml:space="preserve"> Enumerar y describir todas las funcionalidades y componentes que serán parte del producto que se desarrollará. La descripción debe ser general y resumida, pero suficiente para comprender el alcance de la misma.</w:t>
+        <w:t xml:space="preserve"> Enumerar y describir todas las funcionalidades y componentes que serán parte del producto que se desarrollará. La descripción debe ser general y resumida, pero suficiente para comprender el alcance de </w:t>
+      </w:r>
+      <w:proofErr w:type="gramStart"/>
+      <w:r>
+        <w:t>la misma</w:t>
+      </w:r>
+      <w:proofErr w:type="gramEnd"/>
+      <w:r>
+        <w:t>.</w:t>
       </w:r>
     </w:p>
     <w:p>
@@ -7621,7 +8173,15 @@
         </w:numPr>
       </w:pPr>
       <w:r>
-        <w:t>Si es un sistema contable, entonces definir si los cierres contables serán mensuales, semestrales o todos los anteriores. Tipos de comprobantes a través de los cuales se ingresarán los movimientos contables, tipo de cuentas contables y características de las mismas.</w:t>
+        <w:t xml:space="preserve">Si es un sistema contable, entonces definir si los cierres contables serán mensuales, semestrales o todos los anteriores. Tipos de comprobantes a través de los cuales se ingresarán los movimientos contables, tipo de cuentas contables y características de </w:t>
+      </w:r>
+      <w:proofErr w:type="gramStart"/>
+      <w:r>
+        <w:t>las mismas</w:t>
+      </w:r>
+      <w:proofErr w:type="gramEnd"/>
+      <w:r>
+        <w:t>.</w:t>
       </w:r>
     </w:p>
     <w:p>
@@ -7702,7 +8262,15 @@
     </w:p>
     <w:p>
       <w:r>
-        <w:t>Toda definición expuesta en el documento debe ser redactada de tal manera que no existan segundas interpretaciones de la misma, puesto que es preciso garantizar que el eventual proveedor implemente o cumpla correctamente lo definido. De lo contrario, se agrega el riesgo respecto a obtener un producto diferente a lo requerido, puesto que interpretaciones de parte del proveedor afectaran el resultado final. Para ejemplificar lo anterior, a continuación</w:t>
+        <w:t xml:space="preserve">Toda definición expuesta en el documento debe ser redactada de tal manera que no existan segundas interpretaciones de </w:t>
+      </w:r>
+      <w:proofErr w:type="gramStart"/>
+      <w:r>
+        <w:t>la misma</w:t>
+      </w:r>
+      <w:proofErr w:type="gramEnd"/>
+      <w:r>
+        <w:t>, puesto que es preciso garantizar que el eventual proveedor implemente o cumpla correctamente lo definido. De lo contrario, se agrega el riesgo respecto a obtener un producto diferente a lo requerido, puesto que interpretaciones de parte del proveedor afectaran el resultado final. Para ejemplificar lo anterior, a continuación</w:t>
       </w:r>
       <w:r>
         <w:t>,</w:t>
@@ -7836,7 +8404,15 @@
         </w:numPr>
       </w:pPr>
       <w:r>
-        <w:t xml:space="preserve">Consecuencia: El proponente considerará que la solución requiere que los estados de los documentos sean dinámicos y probablemente ofrecerá la incorporación de un Workflow. </w:t>
+        <w:t xml:space="preserve">Consecuencia: El proponente considerará que la solución requiere que los estados de los documentos sean dinámicos y probablemente ofrecerá la incorporación de un </w:t>
+      </w:r>
+      <w:proofErr w:type="spellStart"/>
+      <w:r>
+        <w:t>Workflow</w:t>
+      </w:r>
+      <w:proofErr w:type="spellEnd"/>
+      <w:r>
+        <w:t xml:space="preserve">. </w:t>
       </w:r>
     </w:p>
     <w:p>
@@ -7853,8 +8429,13 @@
         <w:t xml:space="preserve"> elementos</w:t>
       </w:r>
       <w:r>
-        <w:t>, se debe ser explícito respecto al deseable y eventualmente definir el tipo de solución que se espera obtener. Por ejemplo, si para la definición presentada anteriormente, efectivamente la organización requiere de un Workflow</w:t>
-      </w:r>
+        <w:t xml:space="preserve">, se debe ser explícito respecto al deseable y eventualmente definir el tipo de solución que se espera obtener. Por ejemplo, si para la definición presentada anteriormente, efectivamente la organización requiere de un </w:t>
+      </w:r>
+      <w:proofErr w:type="spellStart"/>
+      <w:r>
+        <w:t>Workflow</w:t>
+      </w:r>
+      <w:proofErr w:type="spellEnd"/>
       <w:r>
         <w:rPr>
           <w:rStyle w:val="Refdenotaalpie"/>
@@ -7870,7 +8451,7 @@
       <w:pPr>
         <w:pStyle w:val="Ttulo3"/>
       </w:pPr>
-      <w:bookmarkStart w:id="21" w:name="_Toc529138593"/>
+      <w:bookmarkStart w:id="21" w:name="_Toc529371573"/>
       <w:r>
         <w:lastRenderedPageBreak/>
         <w:t>Bases de Licitación Administrativas</w:t>
@@ -7999,7 +8580,7 @@
       <w:pPr>
         <w:pStyle w:val="Ttulo3"/>
       </w:pPr>
-      <w:bookmarkStart w:id="22" w:name="_Toc529138594"/>
+      <w:bookmarkStart w:id="22" w:name="_Toc529371574"/>
       <w:r>
         <w:lastRenderedPageBreak/>
         <w:t>Proceso de Licitación</w:t>
@@ -8174,7 +8755,7 @@
       <w:pPr>
         <w:pStyle w:val="Ttulo3"/>
       </w:pPr>
-      <w:bookmarkStart w:id="23" w:name="_Toc529138595"/>
+      <w:bookmarkStart w:id="23" w:name="_Toc529371575"/>
       <w:r>
         <w:t>Contratación del Proveedor</w:t>
       </w:r>
@@ -8207,7 +8788,7 @@
       <w:pPr>
         <w:pStyle w:val="Ttulo1"/>
       </w:pPr>
-      <w:bookmarkStart w:id="24" w:name="_Toc529138596"/>
+      <w:bookmarkStart w:id="24" w:name="_Toc529371576"/>
       <w:r>
         <w:lastRenderedPageBreak/>
         <w:t>Dirección</w:t>
@@ -8218,7 +8799,7 @@
       <w:pPr>
         <w:pStyle w:val="Ttulo2"/>
       </w:pPr>
-      <w:bookmarkStart w:id="25" w:name="_Toc529138597"/>
+      <w:bookmarkStart w:id="25" w:name="_Toc529371577"/>
       <w:r>
         <w:t>Objetivo</w:t>
       </w:r>
@@ -8229,7 +8810,7 @@
       <w:pPr>
         <w:pStyle w:val="Ttulo2"/>
       </w:pPr>
-      <w:bookmarkStart w:id="26" w:name="_Toc529138598"/>
+      <w:bookmarkStart w:id="26" w:name="_Toc529371578"/>
       <w:r>
         <w:t>Alcance</w:t>
       </w:r>
@@ -8240,7 +8821,7 @@
       <w:pPr>
         <w:pStyle w:val="Ttulo2"/>
       </w:pPr>
-      <w:bookmarkStart w:id="27" w:name="_Toc529138599"/>
+      <w:bookmarkStart w:id="27" w:name="_Toc529371579"/>
       <w:r>
         <w:t>Prácticas</w:t>
       </w:r>
@@ -8250,7 +8831,7 @@
       <w:pPr>
         <w:pStyle w:val="Ttulo3"/>
       </w:pPr>
-      <w:bookmarkStart w:id="28" w:name="_Toc529138600"/>
+      <w:bookmarkStart w:id="28" w:name="_Toc529371580"/>
       <w:r>
         <w:t>Comité de Proyecto</w:t>
       </w:r>
@@ -8260,7 +8841,7 @@
       <w:pPr>
         <w:pStyle w:val="Ttulo3"/>
       </w:pPr>
-      <w:bookmarkStart w:id="29" w:name="_Toc529138601"/>
+      <w:bookmarkStart w:id="29" w:name="_Toc529371581"/>
       <w:r>
         <w:t>Comité Ejecutivo</w:t>
       </w:r>
@@ -8270,7 +8851,7 @@
       <w:pPr>
         <w:pStyle w:val="Ttulo3"/>
       </w:pPr>
-      <w:bookmarkStart w:id="30" w:name="_Toc529138602"/>
+      <w:bookmarkStart w:id="30" w:name="_Toc529371582"/>
       <w:r>
         <w:t>Establecer Responsables por Factor Crítico</w:t>
       </w:r>
@@ -8280,7 +8861,7 @@
       <w:pPr>
         <w:pStyle w:val="Ttulo3"/>
       </w:pPr>
-      <w:bookmarkStart w:id="31" w:name="_Toc529138603"/>
+      <w:bookmarkStart w:id="31" w:name="_Toc529371583"/>
       <w:r>
         <w:t>Equilibrar Factores en Función del Impacto</w:t>
       </w:r>
@@ -8290,7 +8871,7 @@
       <w:pPr>
         <w:pStyle w:val="Ttulo3"/>
       </w:pPr>
-      <w:bookmarkStart w:id="32" w:name="_Toc529138604"/>
+      <w:bookmarkStart w:id="32" w:name="_Toc529371584"/>
       <w:r>
         <w:t>Actuar en consecuencia a la situación actual</w:t>
       </w:r>
@@ -8300,7 +8881,7 @@
       <w:pPr>
         <w:pStyle w:val="Ttulo3"/>
       </w:pPr>
-      <w:bookmarkStart w:id="33" w:name="_Toc529138605"/>
+      <w:bookmarkStart w:id="33" w:name="_Toc529371585"/>
       <w:r>
         <w:t>Documentar Acuerdos</w:t>
       </w:r>
@@ -8321,7 +8902,7 @@
       <w:pPr>
         <w:pStyle w:val="Ttulo1"/>
       </w:pPr>
-      <w:bookmarkStart w:id="34" w:name="_Toc529138606"/>
+      <w:bookmarkStart w:id="34" w:name="_Toc529371586"/>
       <w:r>
         <w:lastRenderedPageBreak/>
         <w:t>Planificación</w:t>
@@ -8332,7 +8913,7 @@
       <w:pPr>
         <w:pStyle w:val="Ttulo2"/>
       </w:pPr>
-      <w:bookmarkStart w:id="35" w:name="_Toc529138607"/>
+      <w:bookmarkStart w:id="35" w:name="_Toc529371587"/>
       <w:r>
         <w:t>Objetivo</w:t>
       </w:r>
@@ -8343,7 +8924,7 @@
       <w:pPr>
         <w:pStyle w:val="Ttulo2"/>
       </w:pPr>
-      <w:bookmarkStart w:id="36" w:name="_Toc529138608"/>
+      <w:bookmarkStart w:id="36" w:name="_Toc529371588"/>
       <w:r>
         <w:t>Alcance</w:t>
       </w:r>
@@ -8354,7 +8935,7 @@
       <w:pPr>
         <w:pStyle w:val="Ttulo2"/>
       </w:pPr>
-      <w:bookmarkStart w:id="37" w:name="_Toc529138609"/>
+      <w:bookmarkStart w:id="37" w:name="_Toc529371589"/>
       <w:r>
         <w:t>Prácticas</w:t>
       </w:r>
@@ -8364,7 +8945,7 @@
       <w:pPr>
         <w:pStyle w:val="Ttulo3"/>
       </w:pPr>
-      <w:bookmarkStart w:id="38" w:name="_Toc529138610"/>
+      <w:bookmarkStart w:id="38" w:name="_Toc529371590"/>
       <w:r>
         <w:t>Incluir todas las actividad</w:t>
       </w:r>
@@ -8377,7 +8958,7 @@
       <w:pPr>
         <w:pStyle w:val="Ttulo3"/>
       </w:pPr>
-      <w:bookmarkStart w:id="39" w:name="_Toc529138611"/>
+      <w:bookmarkStart w:id="39" w:name="_Toc529371591"/>
       <w:r>
         <w:t>Considerar horas efectivas de producció</w:t>
       </w:r>
@@ -8390,7 +8971,7 @@
       <w:pPr>
         <w:pStyle w:val="Ttulo3"/>
       </w:pPr>
-      <w:bookmarkStart w:id="40" w:name="_Toc529138612"/>
+      <w:bookmarkStart w:id="40" w:name="_Toc529371592"/>
       <w:r>
         <w:t>Dimensionar en función de la capacidad del Recurso</w:t>
       </w:r>
@@ -8400,7 +8981,7 @@
       <w:pPr>
         <w:pStyle w:val="Ttulo3"/>
       </w:pPr>
-      <w:bookmarkStart w:id="41" w:name="_Toc529138613"/>
+      <w:bookmarkStart w:id="41" w:name="_Toc529371593"/>
       <w:r>
         <w:t>Establecer Hitos de Aceptación</w:t>
       </w:r>
@@ -8410,7 +8991,7 @@
       <w:pPr>
         <w:pStyle w:val="Ttulo3"/>
       </w:pPr>
-      <w:bookmarkStart w:id="42" w:name="_Toc529138614"/>
+      <w:bookmarkStart w:id="42" w:name="_Toc529371594"/>
       <w:r>
         <w:t>No ejecutar actividades que no estén planificadas</w:t>
       </w:r>
@@ -8420,7 +9001,7 @@
       <w:pPr>
         <w:pStyle w:val="Ttulo3"/>
       </w:pPr>
-      <w:bookmarkStart w:id="43" w:name="_Toc529138615"/>
+      <w:bookmarkStart w:id="43" w:name="_Toc529371595"/>
       <w:r>
         <w:t>Controlar periódicamente los avances</w:t>
       </w:r>
@@ -8430,7 +9011,7 @@
       <w:pPr>
         <w:pStyle w:val="Ttulo3"/>
       </w:pPr>
-      <w:bookmarkStart w:id="44" w:name="_Toc529138616"/>
+      <w:bookmarkStart w:id="44" w:name="_Toc529371596"/>
       <w:r>
         <w:t>Ajustar en función de la situación actual</w:t>
       </w:r>
@@ -8440,7 +9021,7 @@
       <w:pPr>
         <w:pStyle w:val="Ttulo3"/>
       </w:pPr>
-      <w:bookmarkStart w:id="45" w:name="_Toc529138617"/>
+      <w:bookmarkStart w:id="45" w:name="_Toc529371597"/>
       <w:r>
         <w:t>Planificar y cuantificar las Horas Extras</w:t>
       </w:r>
@@ -8459,7 +9040,7 @@
       <w:pPr>
         <w:pStyle w:val="Ttulo1"/>
       </w:pPr>
-      <w:bookmarkStart w:id="46" w:name="_Toc529138618"/>
+      <w:bookmarkStart w:id="46" w:name="_Toc529371598"/>
       <w:r>
         <w:lastRenderedPageBreak/>
         <w:t>Aseguramiento de Calidad</w:t>
@@ -8471,7 +9052,7 @@
       <w:pPr>
         <w:pStyle w:val="Ttulo2"/>
       </w:pPr>
-      <w:bookmarkStart w:id="47" w:name="_Toc529138619"/>
+      <w:bookmarkStart w:id="47" w:name="_Toc529371599"/>
       <w:r>
         <w:t>Objetivo</w:t>
       </w:r>
@@ -8493,7 +9074,7 @@
       <w:pPr>
         <w:pStyle w:val="Ttulo2"/>
       </w:pPr>
-      <w:bookmarkStart w:id="48" w:name="_Toc529138620"/>
+      <w:bookmarkStart w:id="48" w:name="_Toc529371600"/>
       <w:r>
         <w:t>Alcance</w:t>
       </w:r>
@@ -8534,7 +9115,7 @@
       <w:pPr>
         <w:pStyle w:val="Ttulo2"/>
       </w:pPr>
-      <w:bookmarkStart w:id="49" w:name="_Toc529138621"/>
+      <w:bookmarkStart w:id="49" w:name="_Toc529371601"/>
       <w:r>
         <w:lastRenderedPageBreak/>
         <w:t>Prácticas</w:t>
@@ -8546,7 +9127,7 @@
       <w:pPr>
         <w:pStyle w:val="Ttulo3"/>
       </w:pPr>
-      <w:bookmarkStart w:id="50" w:name="_Toc529138622"/>
+      <w:bookmarkStart w:id="50" w:name="_Toc529371602"/>
       <w:r>
         <w:t>Definir Criterios de Liberación</w:t>
       </w:r>
@@ -8560,7 +9141,15 @@
         <w:t>Independientemente si el proyecto informático, implica la construcción de un software a la medida</w:t>
       </w:r>
       <w:r>
-        <w:t xml:space="preserve"> o la implementación de producto existente en el mercado (ej: SAP)</w:t>
+        <w:t xml:space="preserve"> o la implementación de producto existente en el mercado (</w:t>
+      </w:r>
+      <w:proofErr w:type="spellStart"/>
+      <w:r>
+        <w:t>ej</w:t>
+      </w:r>
+      <w:proofErr w:type="spellEnd"/>
+      <w:r>
+        <w:t>: SAP)</w:t>
       </w:r>
       <w:r>
         <w:t>, siempre existirán componentes que deberán ser recibidos por ZOFRI S.A</w:t>
@@ -8750,7 +9339,7 @@
       <w:pPr>
         <w:pStyle w:val="Ttulo3"/>
       </w:pPr>
-      <w:bookmarkStart w:id="51" w:name="_Toc529138623"/>
+      <w:bookmarkStart w:id="51" w:name="_Toc529371603"/>
       <w:r>
         <w:lastRenderedPageBreak/>
         <w:t>Definir Criterios de Aceptación</w:t>
@@ -8774,10 +9363,26 @@
         <w:t>,</w:t>
       </w:r>
       <w:r>
-        <w:t xml:space="preserve"> y en consecuencia, deba ser sometida a su respectivo proceso de certificación</w:t>
-      </w:r>
-      <w:r>
-        <w:t>, será necesario también definir cuales son los criterios que deben ser cumplidos por la entrega y en consecuencia, permitan su aceptación conforme.</w:t>
+        <w:t xml:space="preserve"> </w:t>
+      </w:r>
+      <w:proofErr w:type="gramStart"/>
+      <w:r>
+        <w:t>y</w:t>
+      </w:r>
+      <w:proofErr w:type="gramEnd"/>
+      <w:r>
+        <w:t xml:space="preserve"> en consecuencia, deba ser sometida a su respectivo proceso de certificación</w:t>
+      </w:r>
+      <w:r>
+        <w:t xml:space="preserve">, será necesario también definir </w:t>
+      </w:r>
+      <w:proofErr w:type="spellStart"/>
+      <w:r>
+        <w:t>cuales</w:t>
+      </w:r>
+      <w:proofErr w:type="spellEnd"/>
+      <w:r>
+        <w:t xml:space="preserve"> son los criterios que deben ser cumplidos por la entrega y en consecuencia, permitan su aceptación conforme.</w:t>
       </w:r>
       <w:r>
         <w:t xml:space="preserve"> De esta misma manera, el no cumplimiento de dichos criterios implicará el rechazo de la entrega.</w:t>
@@ -8869,7 +9474,7 @@
       <w:pPr>
         <w:pStyle w:val="Ttulo3"/>
       </w:pPr>
-      <w:bookmarkStart w:id="52" w:name="_Toc529138624"/>
+      <w:bookmarkStart w:id="52" w:name="_Toc529371604"/>
       <w:r>
         <w:lastRenderedPageBreak/>
         <w:t>Definir un Plan de Pruebas</w:t>
@@ -8890,7 +9495,15 @@
         <w:t>có</w:t>
       </w:r>
       <w:r>
-        <w:t>mo será revisado y de que forma serán evaluados los resultados.</w:t>
+        <w:t xml:space="preserve">mo será revisado y de </w:t>
+      </w:r>
+      <w:proofErr w:type="spellStart"/>
+      <w:r>
+        <w:t>que</w:t>
+      </w:r>
+      <w:proofErr w:type="spellEnd"/>
+      <w:r>
+        <w:t xml:space="preserve"> forma serán evaluados los resultados.</w:t>
       </w:r>
       <w:r>
         <w:t xml:space="preserve"> Dichas definiciones</w:t>
@@ -8908,7 +9521,15 @@
     <w:p/>
     <w:p>
       <w:r>
-        <w:t xml:space="preserve">El plan de pruebas debe estar definido y acordado antes de iniciarse el proceso de revisión. No es recomendable hacer excepciones al respecto, aún cuando el proveedor garantice la calidad de sus entregas. </w:t>
+        <w:t xml:space="preserve">El plan de pruebas debe estar definido y acordado antes de iniciarse el proceso de revisión. No es recomendable hacer excepciones al respecto, </w:t>
+      </w:r>
+      <w:proofErr w:type="spellStart"/>
+      <w:r>
+        <w:t>aún</w:t>
+      </w:r>
+      <w:proofErr w:type="spellEnd"/>
+      <w:r>
+        <w:t xml:space="preserve"> cuando el proveedor garantice la calidad de sus entregas. </w:t>
       </w:r>
     </w:p>
     <w:p/>
@@ -8916,7 +9537,7 @@
       <w:pPr>
         <w:pStyle w:val="Ttulo3"/>
       </w:pPr>
-      <w:bookmarkStart w:id="53" w:name="_Toc529138625"/>
+      <w:bookmarkStart w:id="53" w:name="_Toc529371605"/>
       <w:r>
         <w:t>Definir Índices de Medición de la Calidad</w:t>
       </w:r>
@@ -8997,7 +9618,7 @@
       <w:pPr>
         <w:pStyle w:val="Ttulo3"/>
       </w:pPr>
-      <w:bookmarkStart w:id="54" w:name="_Toc529138626"/>
+      <w:bookmarkStart w:id="54" w:name="_Toc529371606"/>
       <w:r>
         <w:lastRenderedPageBreak/>
         <w:t>Medir y Controlar las Pruebas</w:t>
@@ -9026,7 +9647,7 @@
       <w:pPr>
         <w:pStyle w:val="Ttulo3"/>
       </w:pPr>
-      <w:bookmarkStart w:id="55" w:name="_Toc529138627"/>
+      <w:bookmarkStart w:id="55" w:name="_Toc529371607"/>
       <w:r>
         <w:t>Medir y Corregir los Defectos</w:t>
       </w:r>
@@ -9084,7 +9705,7 @@
       <w:pPr>
         <w:pStyle w:val="Ttulo1"/>
       </w:pPr>
-      <w:bookmarkStart w:id="56" w:name="_Toc529138628"/>
+      <w:bookmarkStart w:id="56" w:name="_Toc529371608"/>
       <w:r>
         <w:lastRenderedPageBreak/>
         <w:t>Personas</w:t>
@@ -9096,7 +9717,7 @@
       <w:pPr>
         <w:pStyle w:val="Ttulo2"/>
       </w:pPr>
-      <w:bookmarkStart w:id="57" w:name="_Toc529138629"/>
+      <w:bookmarkStart w:id="57" w:name="_Toc529371609"/>
       <w:r>
         <w:t>Objetivo</w:t>
       </w:r>
@@ -9148,7 +9769,7 @@
       <w:pPr>
         <w:pStyle w:val="Ttulo2"/>
       </w:pPr>
-      <w:bookmarkStart w:id="58" w:name="_Toc529138630"/>
+      <w:bookmarkStart w:id="58" w:name="_Toc529371610"/>
       <w:r>
         <w:t>Alcance</w:t>
       </w:r>
@@ -9179,7 +9800,7 @@
       <w:pPr>
         <w:pStyle w:val="Ttulo2"/>
       </w:pPr>
-      <w:bookmarkStart w:id="59" w:name="_Toc529138631"/>
+      <w:bookmarkStart w:id="59" w:name="_Toc529371611"/>
       <w:r>
         <w:lastRenderedPageBreak/>
         <w:t>Prácticas</w:t>
@@ -9190,7 +9811,7 @@
       <w:pPr>
         <w:pStyle w:val="Ttulo3"/>
       </w:pPr>
-      <w:bookmarkStart w:id="60" w:name="_Toc529138632"/>
+      <w:bookmarkStart w:id="60" w:name="_Toc529371612"/>
       <w:r>
         <w:t>Definir Roles y Responsabilidades</w:t>
       </w:r>
@@ -9200,8 +9821,13 @@
       <w:r>
         <w:t xml:space="preserve">Según </w:t>
       </w:r>
-      <w:r>
-        <w:t>Aiteco Consultores</w:t>
+      <w:proofErr w:type="spellStart"/>
+      <w:r>
+        <w:t>Aiteco</w:t>
+      </w:r>
+      <w:proofErr w:type="spellEnd"/>
+      <w:r>
+        <w:t xml:space="preserve"> Consultores</w:t>
       </w:r>
       <w:r>
         <w:t xml:space="preserve">, </w:t>
@@ -9522,7 +10148,15 @@
     </w:p>
     <w:p>
       <w:r>
-        <w:t>Tanto el asesor como el líder del equipo, son responsables del desarrollo de las habilidades y competencias de los miembros del equipo y de la planificación del trabajo realizado en el mismo. Ambos, asesor y líder, necesitan aprender y practicar una amplia variedad de técnicas que permitan controlar a los participantes dominantes, las digresiones o desviaciones del grupo, así como estimular a la participación a aquellos más remisos para intervenir.</w:t>
+        <w:t xml:space="preserve">Tanto el asesor como el líder del </w:t>
+      </w:r>
+      <w:proofErr w:type="gramStart"/>
+      <w:r>
+        <w:t>equipo,</w:t>
+      </w:r>
+      <w:proofErr w:type="gramEnd"/>
+      <w:r>
+        <w:t xml:space="preserve"> son responsables del desarrollo de las habilidades y competencias de los miembros del equipo y de la planificación del trabajo realizado en el mismo. Ambos, asesor y líder, necesitan aprender y practicar una amplia variedad de técnicas que permitan controlar a los participantes dominantes, las digresiones o desviaciones del grupo, así como estimular a la participación a aquellos más remisos para intervenir.</w:t>
       </w:r>
     </w:p>
     <w:p/>
@@ -9734,7 +10368,7 @@
       <w:pPr>
         <w:pStyle w:val="Ttulo3"/>
       </w:pPr>
-      <w:bookmarkStart w:id="61" w:name="_Toc529138633"/>
+      <w:bookmarkStart w:id="61" w:name="_Toc529371613"/>
       <w:r>
         <w:lastRenderedPageBreak/>
         <w:t>Capacitar y Preparar</w:t>
@@ -9907,7 +10541,7 @@
       <w:pPr>
         <w:pStyle w:val="Ttulo3"/>
       </w:pPr>
-      <w:bookmarkStart w:id="62" w:name="_Toc529138634"/>
+      <w:bookmarkStart w:id="62" w:name="_Toc529371614"/>
       <w:r>
         <w:lastRenderedPageBreak/>
         <w:t>Seleccionar las Personas adecuadas</w:t>
@@ -9979,7 +10613,7 @@
     <w:p/>
     <w:p>
       <w:pPr>
-        <w:pStyle w:val="Ttulo"/>
+        <w:pStyle w:val="Ttulo4"/>
       </w:pPr>
       <w:r>
         <w:t>Definición de roles</w:t>
@@ -10023,7 +10657,7 @@
     </w:p>
     <w:p>
       <w:pPr>
-        <w:pStyle w:val="Ttulo"/>
+        <w:pStyle w:val="Ttulo4"/>
       </w:pPr>
       <w:r>
         <w:lastRenderedPageBreak/>
@@ -10038,7 +10672,7 @@
     <w:p/>
     <w:p>
       <w:pPr>
-        <w:pStyle w:val="Ttulo"/>
+        <w:pStyle w:val="Ttulo4"/>
       </w:pPr>
       <w:r>
         <w:t>Dinámicas</w:t>
@@ -10046,7 +10680,15 @@
     </w:p>
     <w:p>
       <w:r>
-        <w:t>Además, a los responsables del proyecto les corresponde definir cuáles serán las dinámicas del grupo. Por dinámicas entendemos las relaciones que se entablan en su interior, como aquellas que están orientadas al manejo de los procesos de información, la evolución de las tareas o la supervisión de las mismas, entre otras cuestiones. Es conveniente que también se definan las jerarquías en caso de que existan. Con todo y esto, vale la pena aclarar que todo grupo tiene sus propias dinámicas y que muchas de ellas sólo quedan patentes una vez se han puesto en marcha los proyectos. Los responsables también deben prestar atención a esto, pues a veces es mucho más efectivo que la propia teoría.</w:t>
+        <w:t xml:space="preserve">Además, a los responsables del proyecto les corresponde definir cuáles serán las dinámicas del grupo. Por dinámicas entendemos las relaciones que se entablan en su interior, como aquellas que están orientadas al manejo de los procesos de información, la evolución de las tareas o la supervisión de </w:t>
+      </w:r>
+      <w:proofErr w:type="gramStart"/>
+      <w:r>
+        <w:t>las mismas</w:t>
+      </w:r>
+      <w:proofErr w:type="gramEnd"/>
+      <w:r>
+        <w:t>, entre otras cuestiones. Es conveniente que también se definan las jerarquías en caso de que existan. Con todo y esto, vale la pena aclarar que todo grupo tiene sus propias dinámicas y que muchas de ellas sólo quedan patentes una vez se han puesto en marcha los proyectos. Los responsables también deben prestar atención a esto, pues a veces es mucho más efectivo que la propia teoría.</w:t>
       </w:r>
     </w:p>
     <w:p/>
@@ -10075,7 +10717,7 @@
       <w:pPr>
         <w:pStyle w:val="Ttulo3"/>
       </w:pPr>
-      <w:bookmarkStart w:id="63" w:name="_Toc529138635"/>
+      <w:bookmarkStart w:id="63" w:name="_Toc529371615"/>
       <w:r>
         <w:lastRenderedPageBreak/>
         <w:t>Equipar al equipo</w:t>
@@ -10125,7 +10767,7 @@
       <w:pPr>
         <w:pStyle w:val="Ttulo3"/>
       </w:pPr>
-      <w:bookmarkStart w:id="64" w:name="_Toc529138636"/>
+      <w:bookmarkStart w:id="64" w:name="_Toc529371616"/>
       <w:r>
         <w:lastRenderedPageBreak/>
         <w:t>Mantener al equipo informado</w:t>
@@ -10208,7 +10850,7 @@
       <w:pPr>
         <w:pStyle w:val="Ttulo3"/>
       </w:pPr>
-      <w:bookmarkStart w:id="65" w:name="_Toc529138637"/>
+      <w:bookmarkStart w:id="65" w:name="_Toc529371617"/>
       <w:r>
         <w:lastRenderedPageBreak/>
         <w:t>Dar sentido a las tareas y decisiones</w:t>
@@ -10219,7 +10861,7 @@
       <w:pPr>
         <w:pStyle w:val="Ttulo3"/>
       </w:pPr>
-      <w:bookmarkStart w:id="66" w:name="_Toc529138638"/>
+      <w:bookmarkStart w:id="66" w:name="_Toc529371618"/>
       <w:r>
         <w:t>Establecer instancias de Retroalimentación</w:t>
       </w:r>
@@ -10250,7 +10892,7 @@
       <w:pPr>
         <w:pStyle w:val="Ttulo3"/>
       </w:pPr>
-      <w:bookmarkStart w:id="67" w:name="_Toc529138639"/>
+      <w:bookmarkStart w:id="67" w:name="_Toc529371619"/>
       <w:r>
         <w:lastRenderedPageBreak/>
         <w:t>Ejecutar reuniones cortas y efectivas</w:t>
@@ -10524,7 +11166,15 @@
         <w:jc w:val="left"/>
       </w:pPr>
       <w:r>
-        <w:t>Contar con una persona que tome nota para generar un acta de reunión (puede ir rotando) es importante que no sea el conductor de la misma.</w:t>
+        <w:t xml:space="preserve">Contar con una persona que tome nota para generar un acta de reunión (puede ir rotando) es importante que no sea el conductor de </w:t>
+      </w:r>
+      <w:proofErr w:type="gramStart"/>
+      <w:r>
+        <w:t>la misma</w:t>
+      </w:r>
+      <w:proofErr w:type="gramEnd"/>
+      <w:r>
+        <w:t>.</w:t>
       </w:r>
     </w:p>
     <w:p>
@@ -10843,7 +11493,25 @@
         <w:spacing w:after="0"/>
       </w:pPr>
       <w:r>
-        <w:t>Identificar las causas de no cumplimiento de compromisos, si esto ocurriera y re-definirlos, o re-calendarizar.</w:t>
+        <w:t xml:space="preserve">Identificar las causas de no cumplimiento de compromisos, si esto ocurriera y </w:t>
+      </w:r>
+      <w:proofErr w:type="spellStart"/>
+      <w:proofErr w:type="gramStart"/>
+      <w:r>
+        <w:t>re-definirlos</w:t>
+      </w:r>
+      <w:proofErr w:type="spellEnd"/>
+      <w:proofErr w:type="gramEnd"/>
+      <w:r>
+        <w:t xml:space="preserve">, o </w:t>
+      </w:r>
+      <w:proofErr w:type="spellStart"/>
+      <w:r>
+        <w:t>re-calendarizar</w:t>
+      </w:r>
+      <w:proofErr w:type="spellEnd"/>
+      <w:r>
+        <w:t>.</w:t>
       </w:r>
     </w:p>
     <w:p>
@@ -10856,7 +11524,23 @@
         <w:spacing w:after="0"/>
       </w:pPr>
       <w:r>
-        <w:t>Revisar desarrollo de indicadores o hitos comprometidos. Ej.: Balanced Scorecard, Convenio de Desempeño, entrega de Informes, etc.</w:t>
+        <w:t xml:space="preserve">Revisar desarrollo de indicadores o hitos comprometidos. Ej.: </w:t>
+      </w:r>
+      <w:proofErr w:type="spellStart"/>
+      <w:r>
+        <w:t>Balanced</w:t>
+      </w:r>
+      <w:proofErr w:type="spellEnd"/>
+      <w:r>
+        <w:t xml:space="preserve"> </w:t>
+      </w:r>
+      <w:proofErr w:type="spellStart"/>
+      <w:r>
+        <w:t>Scorecard</w:t>
+      </w:r>
+      <w:proofErr w:type="spellEnd"/>
+      <w:r>
+        <w:t>, Convenio de Desempeño, entrega de Informes, etc.</w:t>
       </w:r>
     </w:p>
     <w:p>
@@ -11084,7 +11768,7 @@
       <w:pPr>
         <w:pStyle w:val="Ttulo1"/>
       </w:pPr>
-      <w:bookmarkStart w:id="68" w:name="_Toc529138640"/>
+      <w:bookmarkStart w:id="68" w:name="_Toc529371620"/>
       <w:r>
         <w:lastRenderedPageBreak/>
         <w:t>Gestión de Riegos</w:t>
@@ -11096,7 +11780,7 @@
       <w:pPr>
         <w:pStyle w:val="Ttulo2"/>
       </w:pPr>
-      <w:bookmarkStart w:id="69" w:name="_Toc529138641"/>
+      <w:bookmarkStart w:id="69" w:name="_Toc529371621"/>
       <w:r>
         <w:t>Objetivo</w:t>
       </w:r>
@@ -11107,7 +11791,7 @@
       <w:pPr>
         <w:pStyle w:val="Ttulo2"/>
       </w:pPr>
-      <w:bookmarkStart w:id="70" w:name="_Toc529138642"/>
+      <w:bookmarkStart w:id="70" w:name="_Toc529371622"/>
       <w:r>
         <w:t>Alcance</w:t>
       </w:r>
@@ -11132,13 +11816,202 @@
     </w:p>
     <w:p>
       <w:pPr>
+        <w:spacing w:after="0"/>
+        <w:jc w:val="left"/>
+        <w:rPr>
+          <w:rFonts w:eastAsiaTheme="majorEastAsia" w:cstheme="majorBidi"/>
+          <w:b/>
+          <w:sz w:val="28"/>
+          <w:szCs w:val="26"/>
+          <w14:shadow w14:blurRad="50800" w14:dist="38100" w14:dir="0" w14:sx="100000" w14:sy="100000" w14:kx="0" w14:ky="0" w14:algn="l">
+            <w14:srgbClr w14:val="000000">
+              <w14:alpha w14:val="60000"/>
+            </w14:srgbClr>
+          </w14:shadow>
+        </w:rPr>
+      </w:pPr>
+      <w:r>
+        <w:br w:type="page"/>
+      </w:r>
+    </w:p>
+    <w:p>
+      <w:pPr>
         <w:pStyle w:val="Ttulo2"/>
       </w:pPr>
-      <w:bookmarkStart w:id="71" w:name="_Toc529138643"/>
-      <w:r>
+      <w:bookmarkStart w:id="71" w:name="_Toc529371623"/>
+      <w:r>
+        <w:lastRenderedPageBreak/>
         <w:t>Prácticas</w:t>
       </w:r>
       <w:bookmarkEnd w:id="71"/>
+    </w:p>
+    <w:p/>
+    <w:p>
+      <w:pPr>
+        <w:pStyle w:val="Ttulo3"/>
+      </w:pPr>
+      <w:bookmarkStart w:id="72" w:name="_Toc529371624"/>
+      <w:r>
+        <w:t>Planificar la Gestión de los Riesgos</w:t>
+      </w:r>
+      <w:bookmarkEnd w:id="72"/>
+    </w:p>
+    <w:p>
+      <w:r>
+        <w:t>Planificar la Gestión de los Riesgos es el proceso de definir cómo realizar las actividades de gestión de riesgos de un proyecto. El beneficio clave de este proceso es que asegura que el nivel, el tipo y la visibilidad de gestión de riesgos son proporcionales tanto a los riesgos como a la importancia del proyecto para la organización y otros interesados. Este proceso se lleva a cabo una única vez o en puntos predefinidos del proyecto.</w:t>
+      </w:r>
+    </w:p>
+    <w:p/>
+    <w:p>
+      <w:r>
+        <w:t>El proceso Planificar la Gestión de los Riesgos debe iniciarse tan pronto como se conciba el proyecto y debe completarse tempranamente durante el mismo. Puede que sea necesario volver a examinar este proceso posteriormente en el ciclo de vida del proyecto, por ejemplo, en un cambio de fase principal, o si el alcance del proyecto cambia significativamente, o si un examen posterior de la efectividad de la gestión de los riesgos determina que el proceso de Gestión de los Riesgos del Proyecto requiere modificación.</w:t>
+      </w:r>
+    </w:p>
+    <w:p/>
+    <w:p>
+      <w:pPr>
+        <w:spacing w:after="0"/>
+        <w:jc w:val="left"/>
+        <w:rPr>
+          <w:rFonts w:eastAsiaTheme="majorEastAsia" w:cstheme="majorBidi"/>
+          <w:b/>
+          <w:bCs/>
+          <w:sz w:val="28"/>
+          <w:szCs w:val="26"/>
+          <w14:shadow w14:blurRad="50800" w14:dist="38100" w14:dir="0" w14:sx="100000" w14:sy="100000" w14:kx="0" w14:ky="0" w14:algn="l">
+            <w14:srgbClr w14:val="000000">
+              <w14:alpha w14:val="60000"/>
+            </w14:srgbClr>
+          </w14:shadow>
+        </w:rPr>
+      </w:pPr>
+      <w:r>
+        <w:br w:type="page"/>
+      </w:r>
+    </w:p>
+    <w:p>
+      <w:pPr>
+        <w:pStyle w:val="Ttulo3"/>
+      </w:pPr>
+      <w:bookmarkStart w:id="73" w:name="_Toc529371625"/>
+      <w:r>
+        <w:lastRenderedPageBreak/>
+        <w:t>Identificar los Riesgos</w:t>
+      </w:r>
+      <w:bookmarkEnd w:id="73"/>
+    </w:p>
+    <w:p>
+      <w:r>
+        <w:t>Identificar los Riesgos es el proceso de identificar los riesgos individuales del proyecto, así como las fuentes de riesgo general del proyecto y documentar sus características. El beneficio clave de este proceso es la documentación de los riesgos individuales existentes del proyecto y las fuentes de riesgo general del mismo. También reúne información para que el equipo del proyecto pueda responder adecuadamente a los riesgos identificados. Este proceso se lleva a cabo a lo largo de todo el proyecto.</w:t>
+      </w:r>
+    </w:p>
+    <w:p/>
+    <w:p>
+      <w:r>
+        <w:t>Identificar los Riesgos es un proceso iterativo, ya que pueden surgir nuevos riesgos individuales del proyecto a medida que el proyecto avanza a través de su ciclo de vida, y el nivel de riesgo general del proyecto también cambiará. La frecuencia de iteración y participación en cada ciclo de identificación del riesgo varía según la situación, y esto será definido en el plan de gestión de los riesgos.</w:t>
+      </w:r>
+    </w:p>
+    <w:p/>
+    <w:p>
+      <w:pPr>
+        <w:pStyle w:val="Ttulo3"/>
+      </w:pPr>
+      <w:bookmarkStart w:id="74" w:name="_Toc529371626"/>
+      <w:r>
+        <w:t>Realizar el Análisis Cualitativo de Riesgos</w:t>
+      </w:r>
+      <w:bookmarkEnd w:id="74"/>
+    </w:p>
+    <w:p>
+      <w:r>
+        <w:t>Realizar el Análisis Cualitativo de Riesgos es el proceso de priorizar los riesgos individuales del proyecto para análisis o acción posterior, evaluando la probabilidad de ocurrencia e impacto de dichos riesgos, así como otras características. El beneficio clave de este proceso es que concentra los esfuerzos en los riesgos de alta prioridad. Este proceso se lleva a cabo a lo largo de todo el proyecto.</w:t>
+      </w:r>
+    </w:p>
+    <w:p/>
+    <w:p>
+      <w:pPr>
+        <w:spacing w:after="0"/>
+        <w:jc w:val="left"/>
+      </w:pPr>
+      <w:r>
+        <w:br w:type="page"/>
+      </w:r>
+    </w:p>
+    <w:p>
+      <w:r>
+        <w:lastRenderedPageBreak/>
+        <w:t>Realizar el Análisis Cualitativo de Riesgos establece las prioridades relativas de los riesgos individuales del proyecto para Planificar la Respuesta a los Riesgos. Se identifica un dueño del riesgo para cada riesgo, quien va a asumir la responsabilidad de planificar una respuesta adecuada al riesgo y garantizar que se implemente. Realizar el Análisis Cualitativo de Riesgos también establece los fundamentos para Realizar el Análisis Cuantitativo de Riesgos si se requiere este proceso.</w:t>
+      </w:r>
+    </w:p>
+    <w:p/>
+    <w:p>
+      <w:pPr>
+        <w:pStyle w:val="Ttulo3"/>
+      </w:pPr>
+      <w:bookmarkStart w:id="75" w:name="_Toc529371627"/>
+      <w:r>
+        <w:t>Realizar el Análisis Cuantitativo de Riesgos</w:t>
+      </w:r>
+      <w:bookmarkEnd w:id="75"/>
+    </w:p>
+    <w:p>
+      <w:r>
+        <w:t>Realizar el Análisis Cuantitativo de Riesgos es el proceso de analizar numéricamente el efecto combinado de los riesgos individuales del proyecto identificados y otras fuentes de incertidumbre sobre los objetivos generales del proyecto. El beneficio clave de este proceso es que cuantifica la exposición al riesgo del proyecto en general, y también puede proporcionar información cuantitativa adicional sobre los riesgos para apoyar la planificación de la respuesta a los riesgos. Este proceso no es requerido para cada proyecto, pero en los que se utiliza se lleva a cabo durante todo el proyecto.</w:t>
+      </w:r>
+    </w:p>
+    <w:p/>
+    <w:p>
+      <w:pPr>
+        <w:pStyle w:val="Ttulo3"/>
+      </w:pPr>
+      <w:bookmarkStart w:id="76" w:name="_Toc529371628"/>
+      <w:r>
+        <w:t>Planificar la Respuesta a los Riesgos</w:t>
+      </w:r>
+      <w:bookmarkEnd w:id="76"/>
+    </w:p>
+    <w:p>
+      <w:r>
+        <w:t>Planificar la Respuesta a los Riesgos es el proceso de desarrollar opciones, seleccionar estrategias y acordar acciones para abordar la exposición general al riesgo del proyecto, así como para tratar los riesgos individuales del proyecto. El beneficio clave de este proceso es que identifica las formas adecuadas de abordar el riesgo general del proyecto y los riesgos individuales del proyecto. Este proceso también asigna recursos e incorpora actividades en los documentos del proyecto y el plan para la dirección del proyecto, según sea necesario. Este proceso se lleva a cabo a lo largo de todo el proyecto.</w:t>
+      </w:r>
+    </w:p>
+    <w:p>
+      <w:pPr>
+        <w:pStyle w:val="Ttulo3"/>
+      </w:pPr>
+      <w:bookmarkStart w:id="77" w:name="_Toc529371629"/>
+      <w:r>
+        <w:lastRenderedPageBreak/>
+        <w:t>Implementar la Respuesta a los Riesgos</w:t>
+      </w:r>
+      <w:bookmarkEnd w:id="77"/>
+    </w:p>
+    <w:p>
+      <w:r>
+        <w:t>Implementar la Respuesta a los Riesgos es el proceso de implementar planes acordados de respuesta a los riesgos. El beneficio clave de este proceso es que asegura que las respuestas a los riesgos acordadas se ejecuten tal como se planificaron, a fin de abordar la exposición al riesgo del proyecto en general, minimizar las amenazas individuales del proyecto y maximizar las oportunidades individuales del proyecto. Este proceso se lleva a cabo a lo largo de todo el proyecto.</w:t>
+      </w:r>
+    </w:p>
+    <w:p/>
+    <w:p>
+      <w:pPr>
+        <w:pStyle w:val="Ttulo3"/>
+      </w:pPr>
+      <w:bookmarkStart w:id="78" w:name="_Toc529371630"/>
+      <w:r>
+        <w:t>Monitorear los Riesgos</w:t>
+      </w:r>
+      <w:bookmarkEnd w:id="78"/>
+    </w:p>
+    <w:p>
+      <w:r>
+        <w:t>Monitorear los Riesgos es el proceso de monitorear la implementación de los planes acordados de respuesta a los riesgos, hacer seguimiento a los riesgos identificados, identificar y analizar nuevos riesgos y evaluar la efectividad del proceso de gestión de los riesgos a lo largo del proyecto. El beneficio clave de este proceso es que permite que las decisiones del proyecto se basen en la información actual sobre la exposición al riesgo del proyecto en general y los riesgos individuales del proyecto. Este proceso se lleva a cabo a lo largo de todo el proyecto.</w:t>
+      </w:r>
+    </w:p>
+    <w:p/>
+    <w:p>
+      <w:r>
+        <w:t>Para garantizar que el equipo del proyecto y los principales interesados estén conscientes del actual nivel de exposición al riesgo, el trabajo del proyecto debería ser monitoreado continuamente en busca de riesgos individuales nuevos, cambiantes y obsoletos y de cambios en el nivel de riesgo general del proyecto mediante la aplicación del proceso Monitorear los Riesgos.</w:t>
+      </w:r>
     </w:p>
     <w:p/>
     <w:p/>
@@ -11155,12 +12028,12 @@
       <w:pPr>
         <w:pStyle w:val="Ttulo1"/>
       </w:pPr>
-      <w:bookmarkStart w:id="72" w:name="_Toc529138644"/>
+      <w:bookmarkStart w:id="79" w:name="_Toc529371631"/>
       <w:r>
         <w:lastRenderedPageBreak/>
         <w:t>Firmas de Aceptación</w:t>
       </w:r>
-      <w:bookmarkEnd w:id="72"/>
+      <w:bookmarkEnd w:id="79"/>
     </w:p>
     <w:tbl>
       <w:tblPr>
@@ -11737,7 +12610,21 @@
         <w:rPr>
           <w:lang w:val="en-US"/>
         </w:rPr>
-        <w:t xml:space="preserve"> PMBOK = Project Management Body Of Knowledge</w:t>
+        <w:t xml:space="preserve"> PMBOK = Project Management Body </w:t>
+      </w:r>
+      <w:proofErr w:type="gramStart"/>
+      <w:r>
+        <w:rPr>
+          <w:lang w:val="en-US"/>
+        </w:rPr>
+        <w:t>Of</w:t>
+      </w:r>
+      <w:proofErr w:type="gramEnd"/>
+      <w:r>
+        <w:rPr>
+          <w:lang w:val="en-US"/>
+        </w:rPr>
+        <w:t xml:space="preserve"> Knowledge</w:t>
       </w:r>
     </w:p>
   </w:footnote>
@@ -11755,9 +12642,35 @@
       <w:r>
         <w:t xml:space="preserve"> CMMI = </w:t>
       </w:r>
-      <w:r>
-        <w:t>Capability Maturity Model Integration</w:t>
-      </w:r>
+      <w:proofErr w:type="spellStart"/>
+      <w:r>
+        <w:t>Capability</w:t>
+      </w:r>
+      <w:proofErr w:type="spellEnd"/>
+      <w:r>
+        <w:t xml:space="preserve"> </w:t>
+      </w:r>
+      <w:proofErr w:type="spellStart"/>
+      <w:r>
+        <w:t>Maturity</w:t>
+      </w:r>
+      <w:proofErr w:type="spellEnd"/>
+      <w:r>
+        <w:t xml:space="preserve"> </w:t>
+      </w:r>
+      <w:proofErr w:type="spellStart"/>
+      <w:r>
+        <w:t>Model</w:t>
+      </w:r>
+      <w:proofErr w:type="spellEnd"/>
+      <w:r>
+        <w:t xml:space="preserve"> </w:t>
+      </w:r>
+      <w:proofErr w:type="spellStart"/>
+      <w:r>
+        <w:t>Integration</w:t>
+      </w:r>
+      <w:proofErr w:type="spellEnd"/>
     </w:p>
   </w:footnote>
   <w:footnote w:id="3">
@@ -11775,7 +12688,31 @@
         <w:t xml:space="preserve"> RFI: </w:t>
       </w:r>
       <w:r>
-        <w:t>Sigla de la frase en inglés “Request for Information”, cuya traducción es “Solicitud de Información”</w:t>
+        <w:t>Sigla de la frase en inglés “</w:t>
+      </w:r>
+      <w:proofErr w:type="spellStart"/>
+      <w:r>
+        <w:t>Request</w:t>
+      </w:r>
+      <w:proofErr w:type="spellEnd"/>
+      <w:r>
+        <w:t xml:space="preserve"> </w:t>
+      </w:r>
+      <w:proofErr w:type="spellStart"/>
+      <w:r>
+        <w:t>for</w:t>
+      </w:r>
+      <w:proofErr w:type="spellEnd"/>
+      <w:r>
+        <w:t xml:space="preserve"> </w:t>
+      </w:r>
+      <w:proofErr w:type="spellStart"/>
+      <w:r>
+        <w:t>Information</w:t>
+      </w:r>
+      <w:proofErr w:type="spellEnd"/>
+      <w:r>
+        <w:t>”, cuya traducción es “Solicitud de Información”</w:t>
       </w:r>
     </w:p>
   </w:footnote>
@@ -11831,8 +12768,13 @@
       <w:r>
         <w:t xml:space="preserve"> </w:t>
       </w:r>
-      <w:r>
-        <w:t>Worflow: Es una herramienta que permite configurar dinámicamente el flujo de entidades, haciéndolas pasar por distintos estados.</w:t>
+      <w:proofErr w:type="spellStart"/>
+      <w:r>
+        <w:t>Worflow</w:t>
+      </w:r>
+      <w:proofErr w:type="spellEnd"/>
+      <w:r>
+        <w:t>: Es una herramienta que permite configurar dinámicamente el flujo de entidades, haciéndolas pasar por distintos estados.</w:t>
       </w:r>
     </w:p>
   </w:footnote>
@@ -16069,7 +17011,6 @@
   <w:style w:type="character" w:default="1" w:styleId="Fuentedeprrafopredeter">
     <w:name w:val="Default Paragraph Font"/>
     <w:uiPriority w:val="1"/>
-    <w:semiHidden/>
     <w:unhideWhenUsed/>
   </w:style>
   <w:style w:type="table" w:default="1" w:styleId="Tablanormal">
@@ -16941,7 +17882,7 @@
 </file>
 
 <file path=customXml/itemProps1.xml><?xml version="1.0" encoding="utf-8"?>
-<ds:datastoreItem xmlns:ds="http://schemas.openxmlformats.org/officeDocument/2006/customXml" ds:itemID="{A0133DB2-A576-4B79-A4B7-8E25E18C3C40}">
+<ds:datastoreItem xmlns:ds="http://schemas.openxmlformats.org/officeDocument/2006/customXml" ds:itemID="{CE3AC13F-3C02-4261-B1DE-7DC632385887}">
   <ds:schemaRefs>
     <ds:schemaRef ds:uri="http://schemas.openxmlformats.org/officeDocument/2006/bibliography"/>
   </ds:schemaRefs>

</xml_diff>

<commit_message>
Actualización del índice y archivo en PDF
</commit_message>
<xml_diff>
--- a/2018/mnal-buenas.practicas-desarrollo.proyectos.informaticos.docx
+++ b/2018/mnal-buenas.practicas-desarrollo.proyectos.informaticos.docx
@@ -497,7 +497,7 @@
         </w:rPr>
         <w:fldChar w:fldCharType="separate"/>
       </w:r>
-      <w:hyperlink w:anchor="_Toc529722911" w:history="1">
+      <w:hyperlink w:anchor="_Toc529729794" w:history="1">
         <w:r>
           <w:rPr>
             <w:rStyle w:val="Hipervnculo"/>
@@ -542,7 +542,7 @@
             <w:noProof/>
             <w:webHidden/>
           </w:rPr>
-          <w:instrText xml:space="preserve"> PAGEREF _Toc529722911 \h </w:instrText>
+          <w:instrText xml:space="preserve"> PAGEREF _Toc529729794 \h </w:instrText>
         </w:r>
         <w:r>
           <w:rPr>
@@ -585,7 +585,7 @@
           <w:lang w:eastAsia="es-CL"/>
         </w:rPr>
       </w:pPr>
-      <w:hyperlink w:anchor="_Toc529722912" w:history="1">
+      <w:hyperlink w:anchor="_Toc529729795" w:history="1">
         <w:r>
           <w:rPr>
             <w:rStyle w:val="Hipervnculo"/>
@@ -630,7 +630,7 @@
             <w:noProof/>
             <w:webHidden/>
           </w:rPr>
-          <w:instrText xml:space="preserve"> PAGEREF _Toc529722912 \h </w:instrText>
+          <w:instrText xml:space="preserve"> PAGEREF _Toc529729795 \h </w:instrText>
         </w:r>
         <w:r>
           <w:rPr>
@@ -673,7 +673,7 @@
           <w:lang w:eastAsia="es-CL"/>
         </w:rPr>
       </w:pPr>
-      <w:hyperlink w:anchor="_Toc529722913" w:history="1">
+      <w:hyperlink w:anchor="_Toc529729796" w:history="1">
         <w:r>
           <w:rPr>
             <w:rStyle w:val="Hipervnculo"/>
@@ -718,7 +718,7 @@
             <w:noProof/>
             <w:webHidden/>
           </w:rPr>
-          <w:instrText xml:space="preserve"> PAGEREF _Toc529722913 \h </w:instrText>
+          <w:instrText xml:space="preserve"> PAGEREF _Toc529729796 \h </w:instrText>
         </w:r>
         <w:r>
           <w:rPr>
@@ -761,7 +761,7 @@
           <w:lang w:eastAsia="es-CL"/>
         </w:rPr>
       </w:pPr>
-      <w:hyperlink w:anchor="_Toc529722914" w:history="1">
+      <w:hyperlink w:anchor="_Toc529729797" w:history="1">
         <w:r>
           <w:rPr>
             <w:rStyle w:val="Hipervnculo"/>
@@ -806,7 +806,7 @@
             <w:noProof/>
             <w:webHidden/>
           </w:rPr>
-          <w:instrText xml:space="preserve"> PAGEREF _Toc529722914 \h </w:instrText>
+          <w:instrText xml:space="preserve"> PAGEREF _Toc529729797 \h </w:instrText>
         </w:r>
         <w:r>
           <w:rPr>
@@ -847,7 +847,7 @@
           <w:lang w:eastAsia="es-CL"/>
         </w:rPr>
       </w:pPr>
-      <w:hyperlink w:anchor="_Toc529722915" w:history="1">
+      <w:hyperlink w:anchor="_Toc529729798" w:history="1">
         <w:r>
           <w:rPr>
             <w:rStyle w:val="Hipervnculo"/>
@@ -885,7 +885,7 @@
           <w:rPr>
             <w:webHidden/>
           </w:rPr>
-          <w:instrText xml:space="preserve"> PAGEREF _Toc529722915 \h </w:instrText>
+          <w:instrText xml:space="preserve"> PAGEREF _Toc529729798 \h </w:instrText>
         </w:r>
         <w:r>
           <w:rPr>
@@ -922,7 +922,7 @@
           <w:lang w:eastAsia="es-CL"/>
         </w:rPr>
       </w:pPr>
-      <w:hyperlink w:anchor="_Toc529722916" w:history="1">
+      <w:hyperlink w:anchor="_Toc529729799" w:history="1">
         <w:r>
           <w:rPr>
             <w:rStyle w:val="Hipervnculo"/>
@@ -960,7 +960,7 @@
           <w:rPr>
             <w:webHidden/>
           </w:rPr>
-          <w:instrText xml:space="preserve"> PAGEREF _Toc529722916 \h </w:instrText>
+          <w:instrText xml:space="preserve"> PAGEREF _Toc529729799 \h </w:instrText>
         </w:r>
         <w:r>
           <w:rPr>
@@ -997,7 +997,7 @@
           <w:lang w:eastAsia="es-CL"/>
         </w:rPr>
       </w:pPr>
-      <w:hyperlink w:anchor="_Toc529722917" w:history="1">
+      <w:hyperlink w:anchor="_Toc529729800" w:history="1">
         <w:r>
           <w:rPr>
             <w:rStyle w:val="Hipervnculo"/>
@@ -1035,7 +1035,7 @@
           <w:rPr>
             <w:webHidden/>
           </w:rPr>
-          <w:instrText xml:space="preserve"> PAGEREF _Toc529722917 \h </w:instrText>
+          <w:instrText xml:space="preserve"> PAGEREF _Toc529729800 \h </w:instrText>
         </w:r>
         <w:r>
           <w:rPr>
@@ -1072,7 +1072,7 @@
           <w:lang w:eastAsia="es-CL"/>
         </w:rPr>
       </w:pPr>
-      <w:hyperlink w:anchor="_Toc529722918" w:history="1">
+      <w:hyperlink w:anchor="_Toc529729801" w:history="1">
         <w:r>
           <w:rPr>
             <w:rStyle w:val="Hipervnculo"/>
@@ -1110,7 +1110,7 @@
           <w:rPr>
             <w:webHidden/>
           </w:rPr>
-          <w:instrText xml:space="preserve"> PAGEREF _Toc529722918 \h </w:instrText>
+          <w:instrText xml:space="preserve"> PAGEREF _Toc529729801 \h </w:instrText>
         </w:r>
         <w:r>
           <w:rPr>
@@ -1147,7 +1147,7 @@
           <w:lang w:eastAsia="es-CL"/>
         </w:rPr>
       </w:pPr>
-      <w:hyperlink w:anchor="_Toc529722919" w:history="1">
+      <w:hyperlink w:anchor="_Toc529729802" w:history="1">
         <w:r>
           <w:rPr>
             <w:rStyle w:val="Hipervnculo"/>
@@ -1185,7 +1185,7 @@
           <w:rPr>
             <w:webHidden/>
           </w:rPr>
-          <w:instrText xml:space="preserve"> PAGEREF _Toc529722919 \h </w:instrText>
+          <w:instrText xml:space="preserve"> PAGEREF _Toc529729802 \h </w:instrText>
         </w:r>
         <w:r>
           <w:rPr>
@@ -1222,7 +1222,7 @@
           <w:lang w:eastAsia="es-CL"/>
         </w:rPr>
       </w:pPr>
-      <w:hyperlink w:anchor="_Toc529722920" w:history="1">
+      <w:hyperlink w:anchor="_Toc529729803" w:history="1">
         <w:r>
           <w:rPr>
             <w:rStyle w:val="Hipervnculo"/>
@@ -1260,7 +1260,7 @@
           <w:rPr>
             <w:webHidden/>
           </w:rPr>
-          <w:instrText xml:space="preserve"> PAGEREF _Toc529722920 \h </w:instrText>
+          <w:instrText xml:space="preserve"> PAGEREF _Toc529729803 \h </w:instrText>
         </w:r>
         <w:r>
           <w:rPr>
@@ -1299,7 +1299,7 @@
           <w:lang w:eastAsia="es-CL"/>
         </w:rPr>
       </w:pPr>
-      <w:hyperlink w:anchor="_Toc529722921" w:history="1">
+      <w:hyperlink w:anchor="_Toc529729804" w:history="1">
         <w:r>
           <w:rPr>
             <w:rStyle w:val="Hipervnculo"/>
@@ -1344,7 +1344,7 @@
             <w:noProof/>
             <w:webHidden/>
           </w:rPr>
-          <w:instrText xml:space="preserve"> PAGEREF _Toc529722921 \h </w:instrText>
+          <w:instrText xml:space="preserve"> PAGEREF _Toc529729804 \h </w:instrText>
         </w:r>
         <w:r>
           <w:rPr>
@@ -1385,7 +1385,7 @@
           <w:lang w:eastAsia="es-CL"/>
         </w:rPr>
       </w:pPr>
-      <w:hyperlink w:anchor="_Toc529722922" w:history="1">
+      <w:hyperlink w:anchor="_Toc529729805" w:history="1">
         <w:r>
           <w:rPr>
             <w:rStyle w:val="Hipervnculo"/>
@@ -1423,7 +1423,7 @@
           <w:rPr>
             <w:webHidden/>
           </w:rPr>
-          <w:instrText xml:space="preserve"> PAGEREF _Toc529722922 \h </w:instrText>
+          <w:instrText xml:space="preserve"> PAGEREF _Toc529729805 \h </w:instrText>
         </w:r>
         <w:r>
           <w:rPr>
@@ -1460,7 +1460,7 @@
           <w:lang w:eastAsia="es-CL"/>
         </w:rPr>
       </w:pPr>
-      <w:hyperlink w:anchor="_Toc529722923" w:history="1">
+      <w:hyperlink w:anchor="_Toc529729806" w:history="1">
         <w:r>
           <w:rPr>
             <w:rStyle w:val="Hipervnculo"/>
@@ -1498,7 +1498,7 @@
           <w:rPr>
             <w:webHidden/>
           </w:rPr>
-          <w:instrText xml:space="preserve"> PAGEREF _Toc529722923 \h </w:instrText>
+          <w:instrText xml:space="preserve"> PAGEREF _Toc529729806 \h </w:instrText>
         </w:r>
         <w:r>
           <w:rPr>
@@ -1535,7 +1535,7 @@
           <w:lang w:eastAsia="es-CL"/>
         </w:rPr>
       </w:pPr>
-      <w:hyperlink w:anchor="_Toc529722924" w:history="1">
+      <w:hyperlink w:anchor="_Toc529729807" w:history="1">
         <w:r>
           <w:rPr>
             <w:rStyle w:val="Hipervnculo"/>
@@ -1573,7 +1573,7 @@
           <w:rPr>
             <w:webHidden/>
           </w:rPr>
-          <w:instrText xml:space="preserve"> PAGEREF _Toc529722924 \h </w:instrText>
+          <w:instrText xml:space="preserve"> PAGEREF _Toc529729807 \h </w:instrText>
         </w:r>
         <w:r>
           <w:rPr>
@@ -1607,7 +1607,7 @@
           <w:rFonts w:asciiTheme="minorHAnsi" w:hAnsiTheme="minorHAnsi"/>
         </w:rPr>
       </w:pPr>
-      <w:hyperlink w:anchor="_Toc529722925" w:history="1">
+      <w:hyperlink w:anchor="_Toc529729808" w:history="1">
         <w:r>
           <w:rPr>
             <w:rStyle w:val="Hipervnculo"/>
@@ -1642,7 +1642,7 @@
           <w:rPr>
             <w:webHidden/>
           </w:rPr>
-          <w:instrText xml:space="preserve"> PAGEREF _Toc529722925 \h </w:instrText>
+          <w:instrText xml:space="preserve"> PAGEREF _Toc529729808 \h </w:instrText>
         </w:r>
         <w:r>
           <w:rPr>
@@ -1676,7 +1676,7 @@
           <w:rFonts w:asciiTheme="minorHAnsi" w:hAnsiTheme="minorHAnsi"/>
         </w:rPr>
       </w:pPr>
-      <w:hyperlink w:anchor="_Toc529722926" w:history="1">
+      <w:hyperlink w:anchor="_Toc529729809" w:history="1">
         <w:r>
           <w:rPr>
             <w:rStyle w:val="Hipervnculo"/>
@@ -1711,7 +1711,7 @@
           <w:rPr>
             <w:webHidden/>
           </w:rPr>
-          <w:instrText xml:space="preserve"> PAGEREF _Toc529722926 \h </w:instrText>
+          <w:instrText xml:space="preserve"> PAGEREF _Toc529729809 \h </w:instrText>
         </w:r>
         <w:r>
           <w:rPr>
@@ -1745,7 +1745,7 @@
           <w:rFonts w:asciiTheme="minorHAnsi" w:hAnsiTheme="minorHAnsi"/>
         </w:rPr>
       </w:pPr>
-      <w:hyperlink w:anchor="_Toc529722927" w:history="1">
+      <w:hyperlink w:anchor="_Toc529729810" w:history="1">
         <w:r>
           <w:rPr>
             <w:rStyle w:val="Hipervnculo"/>
@@ -1780,7 +1780,7 @@
           <w:rPr>
             <w:webHidden/>
           </w:rPr>
-          <w:instrText xml:space="preserve"> PAGEREF _Toc529722927 \h </w:instrText>
+          <w:instrText xml:space="preserve"> PAGEREF _Toc529729810 \h </w:instrText>
         </w:r>
         <w:r>
           <w:rPr>
@@ -1814,7 +1814,7 @@
           <w:rFonts w:asciiTheme="minorHAnsi" w:hAnsiTheme="minorHAnsi"/>
         </w:rPr>
       </w:pPr>
-      <w:hyperlink w:anchor="_Toc529722928" w:history="1">
+      <w:hyperlink w:anchor="_Toc529729811" w:history="1">
         <w:r>
           <w:rPr>
             <w:rStyle w:val="Hipervnculo"/>
@@ -1849,7 +1849,7 @@
           <w:rPr>
             <w:webHidden/>
           </w:rPr>
-          <w:instrText xml:space="preserve"> PAGEREF _Toc529722928 \h </w:instrText>
+          <w:instrText xml:space="preserve"> PAGEREF _Toc529729811 \h </w:instrText>
         </w:r>
         <w:r>
           <w:rPr>
@@ -1883,7 +1883,7 @@
           <w:rFonts w:asciiTheme="minorHAnsi" w:hAnsiTheme="minorHAnsi"/>
         </w:rPr>
       </w:pPr>
-      <w:hyperlink w:anchor="_Toc529722929" w:history="1">
+      <w:hyperlink w:anchor="_Toc529729812" w:history="1">
         <w:r>
           <w:rPr>
             <w:rStyle w:val="Hipervnculo"/>
@@ -1918,7 +1918,7 @@
           <w:rPr>
             <w:webHidden/>
           </w:rPr>
-          <w:instrText xml:space="preserve"> PAGEREF _Toc529722929 \h </w:instrText>
+          <w:instrText xml:space="preserve"> PAGEREF _Toc529729812 \h </w:instrText>
         </w:r>
         <w:r>
           <w:rPr>
@@ -1952,7 +1952,7 @@
           <w:rFonts w:asciiTheme="minorHAnsi" w:hAnsiTheme="minorHAnsi"/>
         </w:rPr>
       </w:pPr>
-      <w:hyperlink w:anchor="_Toc529722930" w:history="1">
+      <w:hyperlink w:anchor="_Toc529729813" w:history="1">
         <w:r>
           <w:rPr>
             <w:rStyle w:val="Hipervnculo"/>
@@ -1987,7 +1987,7 @@
           <w:rPr>
             <w:webHidden/>
           </w:rPr>
-          <w:instrText xml:space="preserve"> PAGEREF _Toc529722930 \h </w:instrText>
+          <w:instrText xml:space="preserve"> PAGEREF _Toc529729813 \h </w:instrText>
         </w:r>
         <w:r>
           <w:rPr>
@@ -2021,7 +2021,7 @@
           <w:rFonts w:asciiTheme="minorHAnsi" w:hAnsiTheme="minorHAnsi"/>
         </w:rPr>
       </w:pPr>
-      <w:hyperlink w:anchor="_Toc529722931" w:history="1">
+      <w:hyperlink w:anchor="_Toc529729814" w:history="1">
         <w:r>
           <w:rPr>
             <w:rStyle w:val="Hipervnculo"/>
@@ -2056,7 +2056,7 @@
           <w:rPr>
             <w:webHidden/>
           </w:rPr>
-          <w:instrText xml:space="preserve"> PAGEREF _Toc529722931 \h </w:instrText>
+          <w:instrText xml:space="preserve"> PAGEREF _Toc529729814 \h </w:instrText>
         </w:r>
         <w:r>
           <w:rPr>
@@ -2090,7 +2090,7 @@
           <w:rFonts w:asciiTheme="minorHAnsi" w:hAnsiTheme="minorHAnsi"/>
         </w:rPr>
       </w:pPr>
-      <w:hyperlink w:anchor="_Toc529722932" w:history="1">
+      <w:hyperlink w:anchor="_Toc529729815" w:history="1">
         <w:r>
           <w:rPr>
             <w:rStyle w:val="Hipervnculo"/>
@@ -2125,7 +2125,7 @@
           <w:rPr>
             <w:webHidden/>
           </w:rPr>
-          <w:instrText xml:space="preserve"> PAGEREF _Toc529722932 \h </w:instrText>
+          <w:instrText xml:space="preserve"> PAGEREF _Toc529729815 \h </w:instrText>
         </w:r>
         <w:r>
           <w:rPr>
@@ -2159,7 +2159,7 @@
           <w:rFonts w:asciiTheme="minorHAnsi" w:hAnsiTheme="minorHAnsi"/>
         </w:rPr>
       </w:pPr>
-      <w:hyperlink w:anchor="_Toc529722933" w:history="1">
+      <w:hyperlink w:anchor="_Toc529729816" w:history="1">
         <w:r>
           <w:rPr>
             <w:rStyle w:val="Hipervnculo"/>
@@ -2194,7 +2194,7 @@
           <w:rPr>
             <w:webHidden/>
           </w:rPr>
-          <w:instrText xml:space="preserve"> PAGEREF _Toc529722933 \h </w:instrText>
+          <w:instrText xml:space="preserve"> PAGEREF _Toc529729816 \h </w:instrText>
         </w:r>
         <w:r>
           <w:rPr>
@@ -2233,7 +2233,7 @@
           <w:lang w:eastAsia="es-CL"/>
         </w:rPr>
       </w:pPr>
-      <w:hyperlink w:anchor="_Toc529722934" w:history="1">
+      <w:hyperlink w:anchor="_Toc529729817" w:history="1">
         <w:r>
           <w:rPr>
             <w:rStyle w:val="Hipervnculo"/>
@@ -2278,7 +2278,7 @@
             <w:noProof/>
             <w:webHidden/>
           </w:rPr>
-          <w:instrText xml:space="preserve"> PAGEREF _Toc529722934 \h </w:instrText>
+          <w:instrText xml:space="preserve"> PAGEREF _Toc529729817 \h </w:instrText>
         </w:r>
         <w:r>
           <w:rPr>
@@ -2319,7 +2319,7 @@
           <w:lang w:eastAsia="es-CL"/>
         </w:rPr>
       </w:pPr>
-      <w:hyperlink w:anchor="_Toc529722935" w:history="1">
+      <w:hyperlink w:anchor="_Toc529729818" w:history="1">
         <w:r>
           <w:rPr>
             <w:rStyle w:val="Hipervnculo"/>
@@ -2357,7 +2357,7 @@
           <w:rPr>
             <w:webHidden/>
           </w:rPr>
-          <w:instrText xml:space="preserve"> PAGEREF _Toc529722935 \h </w:instrText>
+          <w:instrText xml:space="preserve"> PAGEREF _Toc529729818 \h </w:instrText>
         </w:r>
         <w:r>
           <w:rPr>
@@ -2394,7 +2394,7 @@
           <w:lang w:eastAsia="es-CL"/>
         </w:rPr>
       </w:pPr>
-      <w:hyperlink w:anchor="_Toc529722936" w:history="1">
+      <w:hyperlink w:anchor="_Toc529729819" w:history="1">
         <w:r>
           <w:rPr>
             <w:rStyle w:val="Hipervnculo"/>
@@ -2432,7 +2432,7 @@
           <w:rPr>
             <w:webHidden/>
           </w:rPr>
-          <w:instrText xml:space="preserve"> PAGEREF _Toc529722936 \h </w:instrText>
+          <w:instrText xml:space="preserve"> PAGEREF _Toc529729819 \h </w:instrText>
         </w:r>
         <w:r>
           <w:rPr>
@@ -2469,7 +2469,7 @@
           <w:lang w:eastAsia="es-CL"/>
         </w:rPr>
       </w:pPr>
-      <w:hyperlink w:anchor="_Toc529722937" w:history="1">
+      <w:hyperlink w:anchor="_Toc529729820" w:history="1">
         <w:r>
           <w:rPr>
             <w:rStyle w:val="Hipervnculo"/>
@@ -2507,7 +2507,7 @@
           <w:rPr>
             <w:webHidden/>
           </w:rPr>
-          <w:instrText xml:space="preserve"> PAGEREF _Toc529722937 \h </w:instrText>
+          <w:instrText xml:space="preserve"> PAGEREF _Toc529729820 \h </w:instrText>
         </w:r>
         <w:r>
           <w:rPr>
@@ -2541,7 +2541,7 @@
           <w:rFonts w:asciiTheme="minorHAnsi" w:hAnsiTheme="minorHAnsi"/>
         </w:rPr>
       </w:pPr>
-      <w:hyperlink w:anchor="_Toc529722938" w:history="1">
+      <w:hyperlink w:anchor="_Toc529729821" w:history="1">
         <w:r>
           <w:rPr>
             <w:rStyle w:val="Hipervnculo"/>
@@ -2576,7 +2576,7 @@
           <w:rPr>
             <w:webHidden/>
           </w:rPr>
-          <w:instrText xml:space="preserve"> PAGEREF _Toc529722938 \h </w:instrText>
+          <w:instrText xml:space="preserve"> PAGEREF _Toc529729821 \h </w:instrText>
         </w:r>
         <w:r>
           <w:rPr>
@@ -2610,7 +2610,7 @@
           <w:rFonts w:asciiTheme="minorHAnsi" w:hAnsiTheme="minorHAnsi"/>
         </w:rPr>
       </w:pPr>
-      <w:hyperlink w:anchor="_Toc529722939" w:history="1">
+      <w:hyperlink w:anchor="_Toc529729822" w:history="1">
         <w:r>
           <w:rPr>
             <w:rStyle w:val="Hipervnculo"/>
@@ -2645,7 +2645,7 @@
           <w:rPr>
             <w:webHidden/>
           </w:rPr>
-          <w:instrText xml:space="preserve"> PAGEREF _Toc529722939 \h </w:instrText>
+          <w:instrText xml:space="preserve"> PAGEREF _Toc529729822 \h </w:instrText>
         </w:r>
         <w:r>
           <w:rPr>
@@ -2679,7 +2679,7 @@
           <w:rFonts w:asciiTheme="minorHAnsi" w:hAnsiTheme="minorHAnsi"/>
         </w:rPr>
       </w:pPr>
-      <w:hyperlink w:anchor="_Toc529722940" w:history="1">
+      <w:hyperlink w:anchor="_Toc529729823" w:history="1">
         <w:r>
           <w:rPr>
             <w:rStyle w:val="Hipervnculo"/>
@@ -2714,7 +2714,7 @@
           <w:rPr>
             <w:webHidden/>
           </w:rPr>
-          <w:instrText xml:space="preserve"> PAGEREF _Toc529722940 \h </w:instrText>
+          <w:instrText xml:space="preserve"> PAGEREF _Toc529729823 \h </w:instrText>
         </w:r>
         <w:r>
           <w:rPr>
@@ -2748,7 +2748,7 @@
           <w:rFonts w:asciiTheme="minorHAnsi" w:hAnsiTheme="minorHAnsi"/>
         </w:rPr>
       </w:pPr>
-      <w:hyperlink w:anchor="_Toc529722941" w:history="1">
+      <w:hyperlink w:anchor="_Toc529729824" w:history="1">
         <w:r>
           <w:rPr>
             <w:rStyle w:val="Hipervnculo"/>
@@ -2783,7 +2783,7 @@
           <w:rPr>
             <w:webHidden/>
           </w:rPr>
-          <w:instrText xml:space="preserve"> PAGEREF _Toc529722941 \h </w:instrText>
+          <w:instrText xml:space="preserve"> PAGEREF _Toc529729824 \h </w:instrText>
         </w:r>
         <w:r>
           <w:rPr>
@@ -2817,7 +2817,7 @@
           <w:rFonts w:asciiTheme="minorHAnsi" w:hAnsiTheme="minorHAnsi"/>
         </w:rPr>
       </w:pPr>
-      <w:hyperlink w:anchor="_Toc529722942" w:history="1">
+      <w:hyperlink w:anchor="_Toc529729825" w:history="1">
         <w:r>
           <w:rPr>
             <w:rStyle w:val="Hipervnculo"/>
@@ -2852,7 +2852,7 @@
           <w:rPr>
             <w:webHidden/>
           </w:rPr>
-          <w:instrText xml:space="preserve"> PAGEREF _Toc529722942 \h </w:instrText>
+          <w:instrText xml:space="preserve"> PAGEREF _Toc529729825 \h </w:instrText>
         </w:r>
         <w:r>
           <w:rPr>
@@ -2891,7 +2891,7 @@
           <w:lang w:eastAsia="es-CL"/>
         </w:rPr>
       </w:pPr>
-      <w:hyperlink w:anchor="_Toc529722943" w:history="1">
+      <w:hyperlink w:anchor="_Toc529729826" w:history="1">
         <w:r>
           <w:rPr>
             <w:rStyle w:val="Hipervnculo"/>
@@ -2936,7 +2936,7 @@
             <w:noProof/>
             <w:webHidden/>
           </w:rPr>
-          <w:instrText xml:space="preserve"> PAGEREF _Toc529722943 \h </w:instrText>
+          <w:instrText xml:space="preserve"> PAGEREF _Toc529729826 \h </w:instrText>
         </w:r>
         <w:r>
           <w:rPr>
@@ -2977,7 +2977,7 @@
           <w:lang w:eastAsia="es-CL"/>
         </w:rPr>
       </w:pPr>
-      <w:hyperlink w:anchor="_Toc529722944" w:history="1">
+      <w:hyperlink w:anchor="_Toc529729827" w:history="1">
         <w:r>
           <w:rPr>
             <w:rStyle w:val="Hipervnculo"/>
@@ -3015,7 +3015,7 @@
           <w:rPr>
             <w:webHidden/>
           </w:rPr>
-          <w:instrText xml:space="preserve"> PAGEREF _Toc529722944 \h </w:instrText>
+          <w:instrText xml:space="preserve"> PAGEREF _Toc529729827 \h </w:instrText>
         </w:r>
         <w:r>
           <w:rPr>
@@ -3052,7 +3052,7 @@
           <w:lang w:eastAsia="es-CL"/>
         </w:rPr>
       </w:pPr>
-      <w:hyperlink w:anchor="_Toc529722945" w:history="1">
+      <w:hyperlink w:anchor="_Toc529729828" w:history="1">
         <w:r>
           <w:rPr>
             <w:rStyle w:val="Hipervnculo"/>
@@ -3090,7 +3090,7 @@
           <w:rPr>
             <w:webHidden/>
           </w:rPr>
-          <w:instrText xml:space="preserve"> PAGEREF _Toc529722945 \h </w:instrText>
+          <w:instrText xml:space="preserve"> PAGEREF _Toc529729828 \h </w:instrText>
         </w:r>
         <w:r>
           <w:rPr>
@@ -3127,7 +3127,7 @@
           <w:lang w:eastAsia="es-CL"/>
         </w:rPr>
       </w:pPr>
-      <w:hyperlink w:anchor="_Toc529722946" w:history="1">
+      <w:hyperlink w:anchor="_Toc529729829" w:history="1">
         <w:r>
           <w:rPr>
             <w:rStyle w:val="Hipervnculo"/>
@@ -3165,7 +3165,7 @@
           <w:rPr>
             <w:webHidden/>
           </w:rPr>
-          <w:instrText xml:space="preserve"> PAGEREF _Toc529722946 \h </w:instrText>
+          <w:instrText xml:space="preserve"> PAGEREF _Toc529729829 \h </w:instrText>
         </w:r>
         <w:r>
           <w:rPr>
@@ -3199,7 +3199,7 @@
           <w:rFonts w:asciiTheme="minorHAnsi" w:hAnsiTheme="minorHAnsi"/>
         </w:rPr>
       </w:pPr>
-      <w:hyperlink w:anchor="_Toc529722947" w:history="1">
+      <w:hyperlink w:anchor="_Toc529729830" w:history="1">
         <w:r>
           <w:rPr>
             <w:rStyle w:val="Hipervnculo"/>
@@ -3234,7 +3234,7 @@
           <w:rPr>
             <w:webHidden/>
           </w:rPr>
-          <w:instrText xml:space="preserve"> PAGEREF _Toc529722947 \h </w:instrText>
+          <w:instrText xml:space="preserve"> PAGEREF _Toc529729830 \h </w:instrText>
         </w:r>
         <w:r>
           <w:rPr>
@@ -3268,7 +3268,7 @@
           <w:rFonts w:asciiTheme="minorHAnsi" w:hAnsiTheme="minorHAnsi"/>
         </w:rPr>
       </w:pPr>
-      <w:hyperlink w:anchor="_Toc529722948" w:history="1">
+      <w:hyperlink w:anchor="_Toc529729831" w:history="1">
         <w:r>
           <w:rPr>
             <w:rStyle w:val="Hipervnculo"/>
@@ -3303,7 +3303,7 @@
           <w:rPr>
             <w:webHidden/>
           </w:rPr>
-          <w:instrText xml:space="preserve"> PAGEREF _Toc529722948 \h </w:instrText>
+          <w:instrText xml:space="preserve"> PAGEREF _Toc529729831 \h </w:instrText>
         </w:r>
         <w:r>
           <w:rPr>
@@ -3337,7 +3337,7 @@
           <w:rFonts w:asciiTheme="minorHAnsi" w:hAnsiTheme="minorHAnsi"/>
         </w:rPr>
       </w:pPr>
-      <w:hyperlink w:anchor="_Toc529722949" w:history="1">
+      <w:hyperlink w:anchor="_Toc529729832" w:history="1">
         <w:r>
           <w:rPr>
             <w:rStyle w:val="Hipervnculo"/>
@@ -3372,7 +3372,7 @@
           <w:rPr>
             <w:webHidden/>
           </w:rPr>
-          <w:instrText xml:space="preserve"> PAGEREF _Toc529722949 \h </w:instrText>
+          <w:instrText xml:space="preserve"> PAGEREF _Toc529729832 \h </w:instrText>
         </w:r>
         <w:r>
           <w:rPr>
@@ -3406,7 +3406,7 @@
           <w:rFonts w:asciiTheme="minorHAnsi" w:hAnsiTheme="minorHAnsi"/>
         </w:rPr>
       </w:pPr>
-      <w:hyperlink w:anchor="_Toc529722950" w:history="1">
+      <w:hyperlink w:anchor="_Toc529729833" w:history="1">
         <w:r>
           <w:rPr>
             <w:rStyle w:val="Hipervnculo"/>
@@ -3441,7 +3441,7 @@
           <w:rPr>
             <w:webHidden/>
           </w:rPr>
-          <w:instrText xml:space="preserve"> PAGEREF _Toc529722950 \h </w:instrText>
+          <w:instrText xml:space="preserve"> PAGEREF _Toc529729833 \h </w:instrText>
         </w:r>
         <w:r>
           <w:rPr>
@@ -3475,7 +3475,7 @@
           <w:rFonts w:asciiTheme="minorHAnsi" w:hAnsiTheme="minorHAnsi"/>
         </w:rPr>
       </w:pPr>
-      <w:hyperlink w:anchor="_Toc529722951" w:history="1">
+      <w:hyperlink w:anchor="_Toc529729834" w:history="1">
         <w:r>
           <w:rPr>
             <w:rStyle w:val="Hipervnculo"/>
@@ -3510,7 +3510,7 @@
           <w:rPr>
             <w:webHidden/>
           </w:rPr>
-          <w:instrText xml:space="preserve"> PAGEREF _Toc529722951 \h </w:instrText>
+          <w:instrText xml:space="preserve"> PAGEREF _Toc529729834 \h </w:instrText>
         </w:r>
         <w:r>
           <w:rPr>
@@ -3544,7 +3544,7 @@
           <w:rFonts w:asciiTheme="minorHAnsi" w:hAnsiTheme="minorHAnsi"/>
         </w:rPr>
       </w:pPr>
-      <w:hyperlink w:anchor="_Toc529722952" w:history="1">
+      <w:hyperlink w:anchor="_Toc529729835" w:history="1">
         <w:r>
           <w:rPr>
             <w:rStyle w:val="Hipervnculo"/>
@@ -3579,7 +3579,7 @@
           <w:rPr>
             <w:webHidden/>
           </w:rPr>
-          <w:instrText xml:space="preserve"> PAGEREF _Toc529722952 \h </w:instrText>
+          <w:instrText xml:space="preserve"> PAGEREF _Toc529729835 \h </w:instrText>
         </w:r>
         <w:r>
           <w:rPr>
@@ -3613,7 +3613,7 @@
           <w:rFonts w:asciiTheme="minorHAnsi" w:hAnsiTheme="minorHAnsi"/>
         </w:rPr>
       </w:pPr>
-      <w:hyperlink w:anchor="_Toc529722953" w:history="1">
+      <w:hyperlink w:anchor="_Toc529729836" w:history="1">
         <w:r>
           <w:rPr>
             <w:rStyle w:val="Hipervnculo"/>
@@ -3648,7 +3648,7 @@
           <w:rPr>
             <w:webHidden/>
           </w:rPr>
-          <w:instrText xml:space="preserve"> PAGEREF _Toc529722953 \h </w:instrText>
+          <w:instrText xml:space="preserve"> PAGEREF _Toc529729836 \h </w:instrText>
         </w:r>
         <w:r>
           <w:rPr>
@@ -3682,7 +3682,7 @@
           <w:rFonts w:asciiTheme="minorHAnsi" w:hAnsiTheme="minorHAnsi"/>
         </w:rPr>
       </w:pPr>
-      <w:hyperlink w:anchor="_Toc529722954" w:history="1">
+      <w:hyperlink w:anchor="_Toc529729837" w:history="1">
         <w:r>
           <w:rPr>
             <w:rStyle w:val="Hipervnculo"/>
@@ -3717,7 +3717,7 @@
           <w:rPr>
             <w:webHidden/>
           </w:rPr>
-          <w:instrText xml:space="preserve"> PAGEREF _Toc529722954 \h </w:instrText>
+          <w:instrText xml:space="preserve"> PAGEREF _Toc529729837 \h </w:instrText>
         </w:r>
         <w:r>
           <w:rPr>
@@ -3756,7 +3756,7 @@
           <w:lang w:eastAsia="es-CL"/>
         </w:rPr>
       </w:pPr>
-      <w:hyperlink w:anchor="_Toc529722955" w:history="1">
+      <w:hyperlink w:anchor="_Toc529729838" w:history="1">
         <w:r>
           <w:rPr>
             <w:rStyle w:val="Hipervnculo"/>
@@ -3801,7 +3801,7 @@
             <w:noProof/>
             <w:webHidden/>
           </w:rPr>
-          <w:instrText xml:space="preserve"> PAGEREF _Toc529722955 \h </w:instrText>
+          <w:instrText xml:space="preserve"> PAGEREF _Toc529729838 \h </w:instrText>
         </w:r>
         <w:r>
           <w:rPr>
@@ -3842,7 +3842,7 @@
           <w:lang w:eastAsia="es-CL"/>
         </w:rPr>
       </w:pPr>
-      <w:hyperlink w:anchor="_Toc529722956" w:history="1">
+      <w:hyperlink w:anchor="_Toc529729839" w:history="1">
         <w:r>
           <w:rPr>
             <w:rStyle w:val="Hipervnculo"/>
@@ -3880,7 +3880,7 @@
           <w:rPr>
             <w:webHidden/>
           </w:rPr>
-          <w:instrText xml:space="preserve"> PAGEREF _Toc529722956 \h </w:instrText>
+          <w:instrText xml:space="preserve"> PAGEREF _Toc529729839 \h </w:instrText>
         </w:r>
         <w:r>
           <w:rPr>
@@ -3917,7 +3917,7 @@
           <w:lang w:eastAsia="es-CL"/>
         </w:rPr>
       </w:pPr>
-      <w:hyperlink w:anchor="_Toc529722957" w:history="1">
+      <w:hyperlink w:anchor="_Toc529729840" w:history="1">
         <w:r>
           <w:rPr>
             <w:rStyle w:val="Hipervnculo"/>
@@ -3955,7 +3955,7 @@
           <w:rPr>
             <w:webHidden/>
           </w:rPr>
-          <w:instrText xml:space="preserve"> PAGEREF _Toc529722957 \h </w:instrText>
+          <w:instrText xml:space="preserve"> PAGEREF _Toc529729840 \h </w:instrText>
         </w:r>
         <w:r>
           <w:rPr>
@@ -3992,7 +3992,7 @@
           <w:lang w:eastAsia="es-CL"/>
         </w:rPr>
       </w:pPr>
-      <w:hyperlink w:anchor="_Toc529722958" w:history="1">
+      <w:hyperlink w:anchor="_Toc529729841" w:history="1">
         <w:r>
           <w:rPr>
             <w:rStyle w:val="Hipervnculo"/>
@@ -4030,7 +4030,7 @@
           <w:rPr>
             <w:webHidden/>
           </w:rPr>
-          <w:instrText xml:space="preserve"> PAGEREF _Toc529722958 \h </w:instrText>
+          <w:instrText xml:space="preserve"> PAGEREF _Toc529729841 \h </w:instrText>
         </w:r>
         <w:r>
           <w:rPr>
@@ -4064,7 +4064,7 @@
           <w:rFonts w:asciiTheme="minorHAnsi" w:hAnsiTheme="minorHAnsi"/>
         </w:rPr>
       </w:pPr>
-      <w:hyperlink w:anchor="_Toc529722959" w:history="1">
+      <w:hyperlink w:anchor="_Toc529729842" w:history="1">
         <w:r>
           <w:rPr>
             <w:rStyle w:val="Hipervnculo"/>
@@ -4099,7 +4099,7 @@
           <w:rPr>
             <w:webHidden/>
           </w:rPr>
-          <w:instrText xml:space="preserve"> PAGEREF _Toc529722959 \h </w:instrText>
+          <w:instrText xml:space="preserve"> PAGEREF _Toc529729842 \h </w:instrText>
         </w:r>
         <w:r>
           <w:rPr>
@@ -4133,7 +4133,7 @@
           <w:rFonts w:asciiTheme="minorHAnsi" w:hAnsiTheme="minorHAnsi"/>
         </w:rPr>
       </w:pPr>
-      <w:hyperlink w:anchor="_Toc529722960" w:history="1">
+      <w:hyperlink w:anchor="_Toc529729843" w:history="1">
         <w:r>
           <w:rPr>
             <w:rStyle w:val="Hipervnculo"/>
@@ -4168,7 +4168,7 @@
           <w:rPr>
             <w:webHidden/>
           </w:rPr>
-          <w:instrText xml:space="preserve"> PAGEREF _Toc529722960 \h </w:instrText>
+          <w:instrText xml:space="preserve"> PAGEREF _Toc529729843 \h </w:instrText>
         </w:r>
         <w:r>
           <w:rPr>
@@ -4202,7 +4202,7 @@
           <w:rFonts w:asciiTheme="minorHAnsi" w:hAnsiTheme="minorHAnsi"/>
         </w:rPr>
       </w:pPr>
-      <w:hyperlink w:anchor="_Toc529722961" w:history="1">
+      <w:hyperlink w:anchor="_Toc529729844" w:history="1">
         <w:r>
           <w:rPr>
             <w:rStyle w:val="Hipervnculo"/>
@@ -4237,7 +4237,7 @@
           <w:rPr>
             <w:webHidden/>
           </w:rPr>
-          <w:instrText xml:space="preserve"> PAGEREF _Toc529722961 \h </w:instrText>
+          <w:instrText xml:space="preserve"> PAGEREF _Toc529729844 \h </w:instrText>
         </w:r>
         <w:r>
           <w:rPr>
@@ -4271,7 +4271,7 @@
           <w:rFonts w:asciiTheme="minorHAnsi" w:hAnsiTheme="minorHAnsi"/>
         </w:rPr>
       </w:pPr>
-      <w:hyperlink w:anchor="_Toc529722962" w:history="1">
+      <w:hyperlink w:anchor="_Toc529729845" w:history="1">
         <w:r>
           <w:rPr>
             <w:rStyle w:val="Hipervnculo"/>
@@ -4306,7 +4306,7 @@
           <w:rPr>
             <w:webHidden/>
           </w:rPr>
-          <w:instrText xml:space="preserve"> PAGEREF _Toc529722962 \h </w:instrText>
+          <w:instrText xml:space="preserve"> PAGEREF _Toc529729845 \h </w:instrText>
         </w:r>
         <w:r>
           <w:rPr>
@@ -4340,7 +4340,7 @@
           <w:rFonts w:asciiTheme="minorHAnsi" w:hAnsiTheme="minorHAnsi"/>
         </w:rPr>
       </w:pPr>
-      <w:hyperlink w:anchor="_Toc529722963" w:history="1">
+      <w:hyperlink w:anchor="_Toc529729846" w:history="1">
         <w:r>
           <w:rPr>
             <w:rStyle w:val="Hipervnculo"/>
@@ -4375,7 +4375,7 @@
           <w:rPr>
             <w:webHidden/>
           </w:rPr>
-          <w:instrText xml:space="preserve"> PAGEREF _Toc529722963 \h </w:instrText>
+          <w:instrText xml:space="preserve"> PAGEREF _Toc529729846 \h </w:instrText>
         </w:r>
         <w:r>
           <w:rPr>
@@ -4409,7 +4409,7 @@
           <w:rFonts w:asciiTheme="minorHAnsi" w:hAnsiTheme="minorHAnsi"/>
         </w:rPr>
       </w:pPr>
-      <w:hyperlink w:anchor="_Toc529722964" w:history="1">
+      <w:hyperlink w:anchor="_Toc529729847" w:history="1">
         <w:r>
           <w:rPr>
             <w:rStyle w:val="Hipervnculo"/>
@@ -4444,7 +4444,7 @@
           <w:rPr>
             <w:webHidden/>
           </w:rPr>
-          <w:instrText xml:space="preserve"> PAGEREF _Toc529722964 \h </w:instrText>
+          <w:instrText xml:space="preserve"> PAGEREF _Toc529729847 \h </w:instrText>
         </w:r>
         <w:r>
           <w:rPr>
@@ -4483,7 +4483,7 @@
           <w:lang w:eastAsia="es-CL"/>
         </w:rPr>
       </w:pPr>
-      <w:hyperlink w:anchor="_Toc529722965" w:history="1">
+      <w:hyperlink w:anchor="_Toc529729848" w:history="1">
         <w:r>
           <w:rPr>
             <w:rStyle w:val="Hipervnculo"/>
@@ -4528,7 +4528,7 @@
             <w:noProof/>
             <w:webHidden/>
           </w:rPr>
-          <w:instrText xml:space="preserve"> PAGEREF _Toc529722965 \h </w:instrText>
+          <w:instrText xml:space="preserve"> PAGEREF _Toc529729848 \h </w:instrText>
         </w:r>
         <w:r>
           <w:rPr>
@@ -4569,7 +4569,7 @@
           <w:lang w:eastAsia="es-CL"/>
         </w:rPr>
       </w:pPr>
-      <w:hyperlink w:anchor="_Toc529722966" w:history="1">
+      <w:hyperlink w:anchor="_Toc529729849" w:history="1">
         <w:r>
           <w:rPr>
             <w:rStyle w:val="Hipervnculo"/>
@@ -4607,7 +4607,7 @@
           <w:rPr>
             <w:webHidden/>
           </w:rPr>
-          <w:instrText xml:space="preserve"> PAGEREF _Toc529722966 \h </w:instrText>
+          <w:instrText xml:space="preserve"> PAGEREF _Toc529729849 \h </w:instrText>
         </w:r>
         <w:r>
           <w:rPr>
@@ -4644,7 +4644,7 @@
           <w:lang w:eastAsia="es-CL"/>
         </w:rPr>
       </w:pPr>
-      <w:hyperlink w:anchor="_Toc529722967" w:history="1">
+      <w:hyperlink w:anchor="_Toc529729850" w:history="1">
         <w:r>
           <w:rPr>
             <w:rStyle w:val="Hipervnculo"/>
@@ -4682,7 +4682,7 @@
           <w:rPr>
             <w:webHidden/>
           </w:rPr>
-          <w:instrText xml:space="preserve"> PAGEREF _Toc529722967 \h </w:instrText>
+          <w:instrText xml:space="preserve"> PAGEREF _Toc529729850 \h </w:instrText>
         </w:r>
         <w:r>
           <w:rPr>
@@ -4719,7 +4719,7 @@
           <w:lang w:eastAsia="es-CL"/>
         </w:rPr>
       </w:pPr>
-      <w:hyperlink w:anchor="_Toc529722968" w:history="1">
+      <w:hyperlink w:anchor="_Toc529729851" w:history="1">
         <w:r>
           <w:rPr>
             <w:rStyle w:val="Hipervnculo"/>
@@ -4757,7 +4757,7 @@
           <w:rPr>
             <w:webHidden/>
           </w:rPr>
-          <w:instrText xml:space="preserve"> PAGEREF _Toc529722968 \h </w:instrText>
+          <w:instrText xml:space="preserve"> PAGEREF _Toc529729851 \h </w:instrText>
         </w:r>
         <w:r>
           <w:rPr>
@@ -4791,7 +4791,7 @@
           <w:rFonts w:asciiTheme="minorHAnsi" w:hAnsiTheme="minorHAnsi"/>
         </w:rPr>
       </w:pPr>
-      <w:hyperlink w:anchor="_Toc529722969" w:history="1">
+      <w:hyperlink w:anchor="_Toc529729852" w:history="1">
         <w:r>
           <w:rPr>
             <w:rStyle w:val="Hipervnculo"/>
@@ -4826,7 +4826,7 @@
           <w:rPr>
             <w:webHidden/>
           </w:rPr>
-          <w:instrText xml:space="preserve"> PAGEREF _Toc529722969 \h </w:instrText>
+          <w:instrText xml:space="preserve"> PAGEREF _Toc529729852 \h </w:instrText>
         </w:r>
         <w:r>
           <w:rPr>
@@ -4860,7 +4860,7 @@
           <w:rFonts w:asciiTheme="minorHAnsi" w:hAnsiTheme="minorHAnsi"/>
         </w:rPr>
       </w:pPr>
-      <w:hyperlink w:anchor="_Toc529722970" w:history="1">
+      <w:hyperlink w:anchor="_Toc529729853" w:history="1">
         <w:r>
           <w:rPr>
             <w:rStyle w:val="Hipervnculo"/>
@@ -4895,7 +4895,7 @@
           <w:rPr>
             <w:webHidden/>
           </w:rPr>
-          <w:instrText xml:space="preserve"> PAGEREF _Toc529722970 \h </w:instrText>
+          <w:instrText xml:space="preserve"> PAGEREF _Toc529729853 \h </w:instrText>
         </w:r>
         <w:r>
           <w:rPr>
@@ -4929,7 +4929,7 @@
           <w:rFonts w:asciiTheme="minorHAnsi" w:hAnsiTheme="minorHAnsi"/>
         </w:rPr>
       </w:pPr>
-      <w:hyperlink w:anchor="_Toc529722971" w:history="1">
+      <w:hyperlink w:anchor="_Toc529729854" w:history="1">
         <w:r>
           <w:rPr>
             <w:rStyle w:val="Hipervnculo"/>
@@ -4964,7 +4964,7 @@
           <w:rPr>
             <w:webHidden/>
           </w:rPr>
-          <w:instrText xml:space="preserve"> PAGEREF _Toc529722971 \h </w:instrText>
+          <w:instrText xml:space="preserve"> PAGEREF _Toc529729854 \h </w:instrText>
         </w:r>
         <w:r>
           <w:rPr>
@@ -4998,7 +4998,7 @@
           <w:rFonts w:asciiTheme="minorHAnsi" w:hAnsiTheme="minorHAnsi"/>
         </w:rPr>
       </w:pPr>
-      <w:hyperlink w:anchor="_Toc529722972" w:history="1">
+      <w:hyperlink w:anchor="_Toc529729855" w:history="1">
         <w:r>
           <w:rPr>
             <w:rStyle w:val="Hipervnculo"/>
@@ -5033,7 +5033,7 @@
           <w:rPr>
             <w:webHidden/>
           </w:rPr>
-          <w:instrText xml:space="preserve"> PAGEREF _Toc529722972 \h </w:instrText>
+          <w:instrText xml:space="preserve"> PAGEREF _Toc529729855 \h </w:instrText>
         </w:r>
         <w:r>
           <w:rPr>
@@ -5067,7 +5067,7 @@
           <w:rFonts w:asciiTheme="minorHAnsi" w:hAnsiTheme="minorHAnsi"/>
         </w:rPr>
       </w:pPr>
-      <w:hyperlink w:anchor="_Toc529722973" w:history="1">
+      <w:hyperlink w:anchor="_Toc529729856" w:history="1">
         <w:r>
           <w:rPr>
             <w:rStyle w:val="Hipervnculo"/>
@@ -5102,7 +5102,7 @@
           <w:rPr>
             <w:webHidden/>
           </w:rPr>
-          <w:instrText xml:space="preserve"> PAGEREF _Toc529722973 \h </w:instrText>
+          <w:instrText xml:space="preserve"> PAGEREF _Toc529729856 \h </w:instrText>
         </w:r>
         <w:r>
           <w:rPr>
@@ -5136,7 +5136,7 @@
           <w:rFonts w:asciiTheme="minorHAnsi" w:hAnsiTheme="minorHAnsi"/>
         </w:rPr>
       </w:pPr>
-      <w:hyperlink w:anchor="_Toc529722974" w:history="1">
+      <w:hyperlink w:anchor="_Toc529729857" w:history="1">
         <w:r>
           <w:rPr>
             <w:rStyle w:val="Hipervnculo"/>
@@ -5171,7 +5171,7 @@
           <w:rPr>
             <w:webHidden/>
           </w:rPr>
-          <w:instrText xml:space="preserve"> PAGEREF _Toc529722974 \h </w:instrText>
+          <w:instrText xml:space="preserve"> PAGEREF _Toc529729857 \h </w:instrText>
         </w:r>
         <w:r>
           <w:rPr>
@@ -5205,7 +5205,7 @@
           <w:rFonts w:asciiTheme="minorHAnsi" w:hAnsiTheme="minorHAnsi"/>
         </w:rPr>
       </w:pPr>
-      <w:hyperlink w:anchor="_Toc529722975" w:history="1">
+      <w:hyperlink w:anchor="_Toc529729858" w:history="1">
         <w:r>
           <w:rPr>
             <w:rStyle w:val="Hipervnculo"/>
@@ -5240,7 +5240,7 @@
           <w:rPr>
             <w:webHidden/>
           </w:rPr>
-          <w:instrText xml:space="preserve"> PAGEREF _Toc529722975 \h </w:instrText>
+          <w:instrText xml:space="preserve"> PAGEREF _Toc529729858 \h </w:instrText>
         </w:r>
         <w:r>
           <w:rPr>
@@ -5274,7 +5274,7 @@
           <w:rFonts w:asciiTheme="minorHAnsi" w:hAnsiTheme="minorHAnsi"/>
         </w:rPr>
       </w:pPr>
-      <w:hyperlink w:anchor="_Toc529722976" w:history="1">
+      <w:hyperlink w:anchor="_Toc529729859" w:history="1">
         <w:r>
           <w:rPr>
             <w:rStyle w:val="Hipervnculo"/>
@@ -5309,7 +5309,7 @@
           <w:rPr>
             <w:webHidden/>
           </w:rPr>
-          <w:instrText xml:space="preserve"> PAGEREF _Toc529722976 \h </w:instrText>
+          <w:instrText xml:space="preserve"> PAGEREF _Toc529729859 \h </w:instrText>
         </w:r>
         <w:r>
           <w:rPr>
@@ -5348,7 +5348,7 @@
           <w:lang w:eastAsia="es-CL"/>
         </w:rPr>
       </w:pPr>
-      <w:hyperlink w:anchor="_Toc529722977" w:history="1">
+      <w:hyperlink w:anchor="_Toc529729860" w:history="1">
         <w:r>
           <w:rPr>
             <w:rStyle w:val="Hipervnculo"/>
@@ -5393,7 +5393,7 @@
             <w:noProof/>
             <w:webHidden/>
           </w:rPr>
-          <w:instrText xml:space="preserve"> PAGEREF _Toc529722977 \h </w:instrText>
+          <w:instrText xml:space="preserve"> PAGEREF _Toc529729860 \h </w:instrText>
         </w:r>
         <w:r>
           <w:rPr>
@@ -5434,7 +5434,7 @@
           <w:lang w:eastAsia="es-CL"/>
         </w:rPr>
       </w:pPr>
-      <w:hyperlink w:anchor="_Toc529722978" w:history="1">
+      <w:hyperlink w:anchor="_Toc529729861" w:history="1">
         <w:r>
           <w:rPr>
             <w:rStyle w:val="Hipervnculo"/>
@@ -5472,7 +5472,7 @@
           <w:rPr>
             <w:webHidden/>
           </w:rPr>
-          <w:instrText xml:space="preserve"> PAGEREF _Toc529722978 \h </w:instrText>
+          <w:instrText xml:space="preserve"> PAGEREF _Toc529729861 \h </w:instrText>
         </w:r>
         <w:r>
           <w:rPr>
@@ -5509,7 +5509,7 @@
           <w:lang w:eastAsia="es-CL"/>
         </w:rPr>
       </w:pPr>
-      <w:hyperlink w:anchor="_Toc529722979" w:history="1">
+      <w:hyperlink w:anchor="_Toc529729862" w:history="1">
         <w:r>
           <w:rPr>
             <w:rStyle w:val="Hipervnculo"/>
@@ -5547,7 +5547,7 @@
           <w:rPr>
             <w:webHidden/>
           </w:rPr>
-          <w:instrText xml:space="preserve"> PAGEREF _Toc529722979 \h </w:instrText>
+          <w:instrText xml:space="preserve"> PAGEREF _Toc529729862 \h </w:instrText>
         </w:r>
         <w:r>
           <w:rPr>
@@ -5584,7 +5584,7 @@
           <w:lang w:eastAsia="es-CL"/>
         </w:rPr>
       </w:pPr>
-      <w:hyperlink w:anchor="_Toc529722980" w:history="1">
+      <w:hyperlink w:anchor="_Toc529729863" w:history="1">
         <w:r>
           <w:rPr>
             <w:rStyle w:val="Hipervnculo"/>
@@ -5622,7 +5622,7 @@
           <w:rPr>
             <w:webHidden/>
           </w:rPr>
-          <w:instrText xml:space="preserve"> PAGEREF _Toc529722980 \h </w:instrText>
+          <w:instrText xml:space="preserve"> PAGEREF _Toc529729863 \h </w:instrText>
         </w:r>
         <w:r>
           <w:rPr>
@@ -5656,7 +5656,7 @@
           <w:rFonts w:asciiTheme="minorHAnsi" w:hAnsiTheme="minorHAnsi"/>
         </w:rPr>
       </w:pPr>
-      <w:hyperlink w:anchor="_Toc529722981" w:history="1">
+      <w:hyperlink w:anchor="_Toc529729864" w:history="1">
         <w:r>
           <w:rPr>
             <w:rStyle w:val="Hipervnculo"/>
@@ -5691,7 +5691,7 @@
           <w:rPr>
             <w:webHidden/>
           </w:rPr>
-          <w:instrText xml:space="preserve"> PAGEREF _Toc529722981 \h </w:instrText>
+          <w:instrText xml:space="preserve"> PAGEREF _Toc529729864 \h </w:instrText>
         </w:r>
         <w:r>
           <w:rPr>
@@ -5725,7 +5725,7 @@
           <w:rFonts w:asciiTheme="minorHAnsi" w:hAnsiTheme="minorHAnsi"/>
         </w:rPr>
       </w:pPr>
-      <w:hyperlink w:anchor="_Toc529722982" w:history="1">
+      <w:hyperlink w:anchor="_Toc529729865" w:history="1">
         <w:r>
           <w:rPr>
             <w:rStyle w:val="Hipervnculo"/>
@@ -5760,7 +5760,7 @@
           <w:rPr>
             <w:webHidden/>
           </w:rPr>
-          <w:instrText xml:space="preserve"> PAGEREF _Toc529722982 \h </w:instrText>
+          <w:instrText xml:space="preserve"> PAGEREF _Toc529729865 \h </w:instrText>
         </w:r>
         <w:r>
           <w:rPr>
@@ -5794,7 +5794,7 @@
           <w:rFonts w:asciiTheme="minorHAnsi" w:hAnsiTheme="minorHAnsi"/>
         </w:rPr>
       </w:pPr>
-      <w:hyperlink w:anchor="_Toc529722983" w:history="1">
+      <w:hyperlink w:anchor="_Toc529729866" w:history="1">
         <w:r>
           <w:rPr>
             <w:rStyle w:val="Hipervnculo"/>
@@ -5829,7 +5829,7 @@
           <w:rPr>
             <w:webHidden/>
           </w:rPr>
-          <w:instrText xml:space="preserve"> PAGEREF _Toc529722983 \h </w:instrText>
+          <w:instrText xml:space="preserve"> PAGEREF _Toc529729866 \h </w:instrText>
         </w:r>
         <w:r>
           <w:rPr>
@@ -5863,7 +5863,7 @@
           <w:rFonts w:asciiTheme="minorHAnsi" w:hAnsiTheme="minorHAnsi"/>
         </w:rPr>
       </w:pPr>
-      <w:hyperlink w:anchor="_Toc529722984" w:history="1">
+      <w:hyperlink w:anchor="_Toc529729867" w:history="1">
         <w:r>
           <w:rPr>
             <w:rStyle w:val="Hipervnculo"/>
@@ -5898,7 +5898,7 @@
           <w:rPr>
             <w:webHidden/>
           </w:rPr>
-          <w:instrText xml:space="preserve"> PAGEREF _Toc529722984 \h </w:instrText>
+          <w:instrText xml:space="preserve"> PAGEREF _Toc529729867 \h </w:instrText>
         </w:r>
         <w:r>
           <w:rPr>
@@ -5932,7 +5932,7 @@
           <w:rFonts w:asciiTheme="minorHAnsi" w:hAnsiTheme="minorHAnsi"/>
         </w:rPr>
       </w:pPr>
-      <w:hyperlink w:anchor="_Toc529722985" w:history="1">
+      <w:hyperlink w:anchor="_Toc529729868" w:history="1">
         <w:r>
           <w:rPr>
             <w:rStyle w:val="Hipervnculo"/>
@@ -5967,7 +5967,7 @@
           <w:rPr>
             <w:webHidden/>
           </w:rPr>
-          <w:instrText xml:space="preserve"> PAGEREF _Toc529722985 \h </w:instrText>
+          <w:instrText xml:space="preserve"> PAGEREF _Toc529729868 \h </w:instrText>
         </w:r>
         <w:r>
           <w:rPr>
@@ -6001,7 +6001,7 @@
           <w:rFonts w:asciiTheme="minorHAnsi" w:hAnsiTheme="minorHAnsi"/>
         </w:rPr>
       </w:pPr>
-      <w:hyperlink w:anchor="_Toc529722986" w:history="1">
+      <w:hyperlink w:anchor="_Toc529729869" w:history="1">
         <w:r>
           <w:rPr>
             <w:rStyle w:val="Hipervnculo"/>
@@ -6036,7 +6036,7 @@
           <w:rPr>
             <w:webHidden/>
           </w:rPr>
-          <w:instrText xml:space="preserve"> PAGEREF _Toc529722986 \h </w:instrText>
+          <w:instrText xml:space="preserve"> PAGEREF _Toc529729869 \h </w:instrText>
         </w:r>
         <w:r>
           <w:rPr>
@@ -6070,7 +6070,7 @@
           <w:rFonts w:asciiTheme="minorHAnsi" w:hAnsiTheme="minorHAnsi"/>
         </w:rPr>
       </w:pPr>
-      <w:hyperlink w:anchor="_Toc529722987" w:history="1">
+      <w:hyperlink w:anchor="_Toc529729870" w:history="1">
         <w:r>
           <w:rPr>
             <w:rStyle w:val="Hipervnculo"/>
@@ -6105,7 +6105,7 @@
           <w:rPr>
             <w:webHidden/>
           </w:rPr>
-          <w:instrText xml:space="preserve"> PAGEREF _Toc529722987 \h </w:instrText>
+          <w:instrText xml:space="preserve"> PAGEREF _Toc529729870 \h </w:instrText>
         </w:r>
         <w:r>
           <w:rPr>
@@ -6144,7 +6144,7 @@
           <w:lang w:eastAsia="es-CL"/>
         </w:rPr>
       </w:pPr>
-      <w:hyperlink w:anchor="_Toc529722988" w:history="1">
+      <w:hyperlink w:anchor="_Toc529729871" w:history="1">
         <w:r>
           <w:rPr>
             <w:rStyle w:val="Hipervnculo"/>
@@ -6189,7 +6189,7 @@
             <w:noProof/>
             <w:webHidden/>
           </w:rPr>
-          <w:instrText xml:space="preserve"> PAGEREF _Toc529722988 \h </w:instrText>
+          <w:instrText xml:space="preserve"> PAGEREF _Toc529729871 \h </w:instrText>
         </w:r>
         <w:r>
           <w:rPr>
@@ -6251,7 +6251,7 @@
       <w:pPr>
         <w:pStyle w:val="Ttulo1"/>
       </w:pPr>
-      <w:bookmarkStart w:id="1" w:name="_Toc529722911"/>
+      <w:bookmarkStart w:id="1" w:name="_Toc529729794"/>
       <w:r>
         <w:lastRenderedPageBreak/>
         <w:t>Introducción</w:t>
@@ -6344,7 +6344,7 @@
       <w:pPr>
         <w:pStyle w:val="Ttulo1"/>
       </w:pPr>
-      <w:bookmarkStart w:id="2" w:name="_Toc529722912"/>
+      <w:bookmarkStart w:id="2" w:name="_Toc529729795"/>
       <w:r>
         <w:lastRenderedPageBreak/>
         <w:t>Propósito del Documento</w:t>
@@ -6387,7 +6387,7 @@
       <w:pPr>
         <w:pStyle w:val="Ttulo1"/>
       </w:pPr>
-      <w:bookmarkStart w:id="3" w:name="_Toc529722913"/>
+      <w:bookmarkStart w:id="3" w:name="_Toc529729796"/>
       <w:r>
         <w:lastRenderedPageBreak/>
         <w:t>Referencias</w:t>
@@ -6529,7 +6529,7 @@
       <w:pPr>
         <w:pStyle w:val="Ttulo1"/>
       </w:pPr>
-      <w:bookmarkStart w:id="4" w:name="_Toc529722914"/>
+      <w:bookmarkStart w:id="4" w:name="_Toc529729797"/>
       <w:r>
         <w:lastRenderedPageBreak/>
         <w:t>Definición de Factores Críticos</w:t>
@@ -6656,7 +6656,7 @@
       <w:pPr>
         <w:pStyle w:val="Ttulo2"/>
       </w:pPr>
-      <w:bookmarkStart w:id="5" w:name="_Toc529722915"/>
+      <w:bookmarkStart w:id="5" w:name="_Toc529729798"/>
       <w:r>
         <w:t>Inicialización</w:t>
       </w:r>
@@ -6732,7 +6732,7 @@
       <w:pPr>
         <w:pStyle w:val="Ttulo2"/>
       </w:pPr>
-      <w:bookmarkStart w:id="6" w:name="_Toc529722916"/>
+      <w:bookmarkStart w:id="6" w:name="_Toc529729799"/>
       <w:r>
         <w:t>Dirección</w:t>
       </w:r>
@@ -6781,7 +6781,7 @@
       <w:pPr>
         <w:pStyle w:val="Ttulo2"/>
       </w:pPr>
-      <w:bookmarkStart w:id="7" w:name="_Toc529722917"/>
+      <w:bookmarkStart w:id="7" w:name="_Toc529729800"/>
       <w:r>
         <w:lastRenderedPageBreak/>
         <w:t>Planificación</w:t>
@@ -6852,7 +6852,7 @@
       <w:pPr>
         <w:pStyle w:val="Ttulo2"/>
       </w:pPr>
-      <w:bookmarkStart w:id="8" w:name="_Toc529722918"/>
+      <w:bookmarkStart w:id="8" w:name="_Toc529729801"/>
       <w:r>
         <w:lastRenderedPageBreak/>
         <w:t xml:space="preserve">Aseguramiento de </w:t>
@@ -6923,7 +6923,7 @@
       <w:pPr>
         <w:pStyle w:val="Ttulo2"/>
       </w:pPr>
-      <w:bookmarkStart w:id="9" w:name="_Toc529722919"/>
+      <w:bookmarkStart w:id="9" w:name="_Toc529729802"/>
       <w:r>
         <w:lastRenderedPageBreak/>
         <w:t>Personas</w:t>
@@ -6999,7 +6999,7 @@
       <w:pPr>
         <w:pStyle w:val="Ttulo2"/>
       </w:pPr>
-      <w:bookmarkStart w:id="10" w:name="_Toc529722920"/>
+      <w:bookmarkStart w:id="10" w:name="_Toc529729803"/>
       <w:r>
         <w:lastRenderedPageBreak/>
         <w:t xml:space="preserve">Gestión de </w:t>
@@ -7091,7 +7091,7 @@
       <w:pPr>
         <w:pStyle w:val="Ttulo1"/>
       </w:pPr>
-      <w:bookmarkStart w:id="11" w:name="_Toc529722921"/>
+      <w:bookmarkStart w:id="11" w:name="_Toc529729804"/>
       <w:r>
         <w:lastRenderedPageBreak/>
         <w:t>Inicialización</w:t>
@@ -7103,7 +7103,7 @@
       <w:pPr>
         <w:pStyle w:val="Ttulo2"/>
       </w:pPr>
-      <w:bookmarkStart w:id="12" w:name="_Toc529722922"/>
+      <w:bookmarkStart w:id="12" w:name="_Toc529729805"/>
       <w:r>
         <w:t>Objetivo</w:t>
       </w:r>
@@ -7128,7 +7128,7 @@
       <w:pPr>
         <w:pStyle w:val="Ttulo2"/>
       </w:pPr>
-      <w:bookmarkStart w:id="13" w:name="_Toc529722923"/>
+      <w:bookmarkStart w:id="13" w:name="_Toc529729806"/>
       <w:r>
         <w:t>Alcance</w:t>
       </w:r>
@@ -7167,7 +7167,7 @@
       <w:pPr>
         <w:pStyle w:val="Ttulo2"/>
       </w:pPr>
-      <w:bookmarkStart w:id="14" w:name="_Toc529722924"/>
+      <w:bookmarkStart w:id="14" w:name="_Toc529729807"/>
       <w:r>
         <w:lastRenderedPageBreak/>
         <w:t>Prácticas</w:t>
@@ -7179,7 +7179,7 @@
       <w:pPr>
         <w:pStyle w:val="Ttulo3"/>
       </w:pPr>
-      <w:bookmarkStart w:id="15" w:name="_Toc529722925"/>
+      <w:bookmarkStart w:id="15" w:name="_Toc529729808"/>
       <w:r>
         <w:t>Identificar los Grupos de Interés y sus expectativas</w:t>
       </w:r>
@@ -7272,7 +7272,7 @@
       <w:pPr>
         <w:pStyle w:val="Ttulo3"/>
       </w:pPr>
-      <w:bookmarkStart w:id="16" w:name="_Toc529722926"/>
+      <w:bookmarkStart w:id="16" w:name="_Toc529729809"/>
       <w:r>
         <w:lastRenderedPageBreak/>
         <w:t>Definir el Alcance del proyecto</w:t>
@@ -7368,7 +7368,7 @@
       <w:pPr>
         <w:pStyle w:val="Ttulo3"/>
       </w:pPr>
-      <w:bookmarkStart w:id="17" w:name="_Toc529722927"/>
+      <w:bookmarkStart w:id="17" w:name="_Toc529729810"/>
       <w:r>
         <w:lastRenderedPageBreak/>
         <w:t>Definir y Organizar el Equipo de Trabajo</w:t>
@@ -7441,7 +7441,7 @@
       <w:pPr>
         <w:pStyle w:val="Ttulo3"/>
       </w:pPr>
-      <w:bookmarkStart w:id="18" w:name="_Toc529722928"/>
+      <w:bookmarkStart w:id="18" w:name="_Toc529729811"/>
       <w:r>
         <w:t>Definir la Estrategia de Implementación</w:t>
       </w:r>
@@ -7538,7 +7538,7 @@
       <w:pPr>
         <w:pStyle w:val="Ttulo3"/>
       </w:pPr>
-      <w:bookmarkStart w:id="19" w:name="_Toc529722929"/>
+      <w:bookmarkStart w:id="19" w:name="_Toc529729812"/>
       <w:r>
         <w:t>Estimar la Planificación y el Presupuesto</w:t>
       </w:r>
@@ -7609,7 +7609,7 @@
       <w:pPr>
         <w:pStyle w:val="Ttulo3"/>
       </w:pPr>
-      <w:bookmarkStart w:id="20" w:name="_Toc529722930"/>
+      <w:bookmarkStart w:id="20" w:name="_Toc529729813"/>
       <w:r>
         <w:t>Especificaciones Técnicas</w:t>
       </w:r>
@@ -8281,7 +8281,7 @@
       <w:pPr>
         <w:pStyle w:val="Ttulo3"/>
       </w:pPr>
-      <w:bookmarkStart w:id="21" w:name="_Toc529722931"/>
+      <w:bookmarkStart w:id="21" w:name="_Toc529729814"/>
       <w:r>
         <w:lastRenderedPageBreak/>
         <w:t>Bases de Licitación Administrativas</w:t>
@@ -8410,7 +8410,7 @@
       <w:pPr>
         <w:pStyle w:val="Ttulo3"/>
       </w:pPr>
-      <w:bookmarkStart w:id="22" w:name="_Toc529722932"/>
+      <w:bookmarkStart w:id="22" w:name="_Toc529729815"/>
       <w:r>
         <w:lastRenderedPageBreak/>
         <w:t>Proceso de Licitación</w:t>
@@ -8585,7 +8585,7 @@
       <w:pPr>
         <w:pStyle w:val="Ttulo3"/>
       </w:pPr>
-      <w:bookmarkStart w:id="23" w:name="_Toc529722933"/>
+      <w:bookmarkStart w:id="23" w:name="_Toc529729816"/>
       <w:r>
         <w:t>Contratación del Proveedor</w:t>
       </w:r>
@@ -8618,7 +8618,7 @@
       <w:pPr>
         <w:pStyle w:val="Ttulo1"/>
       </w:pPr>
-      <w:bookmarkStart w:id="24" w:name="_Toc529722934"/>
+      <w:bookmarkStart w:id="24" w:name="_Toc529729817"/>
       <w:r>
         <w:lastRenderedPageBreak/>
         <w:t>Dirección</w:t>
@@ -8630,7 +8630,7 @@
       <w:pPr>
         <w:pStyle w:val="Ttulo2"/>
       </w:pPr>
-      <w:bookmarkStart w:id="25" w:name="_Toc529722935"/>
+      <w:bookmarkStart w:id="25" w:name="_Toc529729818"/>
       <w:r>
         <w:t>Objetivo</w:t>
       </w:r>
@@ -8652,7 +8652,7 @@
       <w:pPr>
         <w:pStyle w:val="Ttulo2"/>
       </w:pPr>
-      <w:bookmarkStart w:id="26" w:name="_Toc529722936"/>
+      <w:bookmarkStart w:id="26" w:name="_Toc529729819"/>
       <w:r>
         <w:t>Alcance</w:t>
       </w:r>
@@ -8693,7 +8693,7 @@
       <w:pPr>
         <w:pStyle w:val="Ttulo2"/>
       </w:pPr>
-      <w:bookmarkStart w:id="27" w:name="_Toc529722937"/>
+      <w:bookmarkStart w:id="27" w:name="_Toc529729820"/>
       <w:r>
         <w:lastRenderedPageBreak/>
         <w:t>Prácticas</w:t>
@@ -8705,7 +8705,7 @@
       <w:pPr>
         <w:pStyle w:val="Ttulo3"/>
       </w:pPr>
-      <w:bookmarkStart w:id="28" w:name="_Toc529722938"/>
+      <w:bookmarkStart w:id="28" w:name="_Toc529729821"/>
       <w:r>
         <w:t>Comité de Proyecto</w:t>
       </w:r>
@@ -8850,7 +8850,7 @@
       <w:pPr>
         <w:pStyle w:val="Ttulo3"/>
       </w:pPr>
-      <w:bookmarkStart w:id="29" w:name="_Toc529722939"/>
+      <w:bookmarkStart w:id="29" w:name="_Toc529729822"/>
       <w:r>
         <w:lastRenderedPageBreak/>
         <w:t>Comité Ejecutivo</w:t>
@@ -8935,7 +8935,7 @@
       <w:pPr>
         <w:pStyle w:val="Ttulo3"/>
       </w:pPr>
-      <w:bookmarkStart w:id="30" w:name="_Toc529722940"/>
+      <w:bookmarkStart w:id="30" w:name="_Toc529729823"/>
       <w:r>
         <w:lastRenderedPageBreak/>
         <w:t>Establecer Responsables por Factor Crítico</w:t>
@@ -9014,7 +9014,7 @@
       <w:pPr>
         <w:pStyle w:val="Ttulo3"/>
       </w:pPr>
-      <w:bookmarkStart w:id="31" w:name="_Toc529722941"/>
+      <w:bookmarkStart w:id="31" w:name="_Toc529729824"/>
       <w:r>
         <w:lastRenderedPageBreak/>
         <w:t>Equilibrar Factores en Función del Impacto</w:t>
@@ -9085,7 +9085,7 @@
       <w:pPr>
         <w:pStyle w:val="Ttulo3"/>
       </w:pPr>
-      <w:bookmarkStart w:id="32" w:name="_Toc529722942"/>
+      <w:bookmarkStart w:id="32" w:name="_Toc529729825"/>
       <w:r>
         <w:lastRenderedPageBreak/>
         <w:t>Documentar Acuerdos</w:t>
@@ -9195,7 +9195,7 @@
       <w:pPr>
         <w:pStyle w:val="Ttulo1"/>
       </w:pPr>
-      <w:bookmarkStart w:id="33" w:name="_Toc529722943"/>
+      <w:bookmarkStart w:id="33" w:name="_Toc529729826"/>
       <w:r>
         <w:lastRenderedPageBreak/>
         <w:t>Planificación</w:t>
@@ -9206,7 +9206,7 @@
       <w:pPr>
         <w:pStyle w:val="Ttulo2"/>
       </w:pPr>
-      <w:bookmarkStart w:id="34" w:name="_Toc529722944"/>
+      <w:bookmarkStart w:id="34" w:name="_Toc529729827"/>
       <w:r>
         <w:t>Objetivo</w:t>
       </w:r>
@@ -9217,7 +9217,7 @@
       <w:pPr>
         <w:pStyle w:val="Ttulo2"/>
       </w:pPr>
-      <w:bookmarkStart w:id="35" w:name="_Toc529722945"/>
+      <w:bookmarkStart w:id="35" w:name="_Toc529729828"/>
       <w:r>
         <w:t>Alcance</w:t>
       </w:r>
@@ -9228,7 +9228,7 @@
       <w:pPr>
         <w:pStyle w:val="Ttulo2"/>
       </w:pPr>
-      <w:bookmarkStart w:id="36" w:name="_Toc529722946"/>
+      <w:bookmarkStart w:id="36" w:name="_Toc529729829"/>
       <w:r>
         <w:t>Prácticas</w:t>
       </w:r>
@@ -9238,7 +9238,7 @@
       <w:pPr>
         <w:pStyle w:val="Ttulo3"/>
       </w:pPr>
-      <w:bookmarkStart w:id="37" w:name="_Toc529722947"/>
+      <w:bookmarkStart w:id="37" w:name="_Toc529729830"/>
       <w:r>
         <w:t>Incluir todas las actividad</w:t>
       </w:r>
@@ -9251,7 +9251,7 @@
       <w:pPr>
         <w:pStyle w:val="Ttulo3"/>
       </w:pPr>
-      <w:bookmarkStart w:id="38" w:name="_Toc529722948"/>
+      <w:bookmarkStart w:id="38" w:name="_Toc529729831"/>
       <w:r>
         <w:t>Considerar horas efectivas de producció</w:t>
       </w:r>
@@ -9264,7 +9264,7 @@
       <w:pPr>
         <w:pStyle w:val="Ttulo3"/>
       </w:pPr>
-      <w:bookmarkStart w:id="39" w:name="_Toc529722949"/>
+      <w:bookmarkStart w:id="39" w:name="_Toc529729832"/>
       <w:r>
         <w:t>Dimensionar en función de la capacidad del Recurso</w:t>
       </w:r>
@@ -9274,7 +9274,7 @@
       <w:pPr>
         <w:pStyle w:val="Ttulo3"/>
       </w:pPr>
-      <w:bookmarkStart w:id="40" w:name="_Toc529722950"/>
+      <w:bookmarkStart w:id="40" w:name="_Toc529729833"/>
       <w:r>
         <w:t>Establecer Hitos de Aceptación</w:t>
       </w:r>
@@ -9284,7 +9284,7 @@
       <w:pPr>
         <w:pStyle w:val="Ttulo3"/>
       </w:pPr>
-      <w:bookmarkStart w:id="41" w:name="_Toc529722951"/>
+      <w:bookmarkStart w:id="41" w:name="_Toc529729834"/>
       <w:r>
         <w:t>No ejecutar actividades que no estén planificadas</w:t>
       </w:r>
@@ -9294,7 +9294,7 @@
       <w:pPr>
         <w:pStyle w:val="Ttulo3"/>
       </w:pPr>
-      <w:bookmarkStart w:id="42" w:name="_Toc529722952"/>
+      <w:bookmarkStart w:id="42" w:name="_Toc529729835"/>
       <w:r>
         <w:t>Controlar periódicamente los avances</w:t>
       </w:r>
@@ -9304,7 +9304,7 @@
       <w:pPr>
         <w:pStyle w:val="Ttulo3"/>
       </w:pPr>
-      <w:bookmarkStart w:id="43" w:name="_Toc529722953"/>
+      <w:bookmarkStart w:id="43" w:name="_Toc529729836"/>
       <w:r>
         <w:t>Ajustar en función de la situación actual</w:t>
       </w:r>
@@ -9314,7 +9314,7 @@
       <w:pPr>
         <w:pStyle w:val="Ttulo3"/>
       </w:pPr>
-      <w:bookmarkStart w:id="44" w:name="_Toc529722954"/>
+      <w:bookmarkStart w:id="44" w:name="_Toc529729837"/>
       <w:r>
         <w:t>Planificar y cuantificar las Horas Extras</w:t>
       </w:r>
@@ -9333,7 +9333,7 @@
       <w:pPr>
         <w:pStyle w:val="Ttulo1"/>
       </w:pPr>
-      <w:bookmarkStart w:id="45" w:name="_Toc529722955"/>
+      <w:bookmarkStart w:id="45" w:name="_Toc529729838"/>
       <w:r>
         <w:lastRenderedPageBreak/>
         <w:t>Aseguramiento de Calidad</w:t>
@@ -9345,7 +9345,7 @@
       <w:pPr>
         <w:pStyle w:val="Ttulo2"/>
       </w:pPr>
-      <w:bookmarkStart w:id="46" w:name="_Toc529722956"/>
+      <w:bookmarkStart w:id="46" w:name="_Toc529729839"/>
       <w:r>
         <w:t>Objetivo</w:t>
       </w:r>
@@ -9367,7 +9367,7 @@
       <w:pPr>
         <w:pStyle w:val="Ttulo2"/>
       </w:pPr>
-      <w:bookmarkStart w:id="47" w:name="_Toc529722957"/>
+      <w:bookmarkStart w:id="47" w:name="_Toc529729840"/>
       <w:r>
         <w:t>Alcance</w:t>
       </w:r>
@@ -9408,7 +9408,7 @@
       <w:pPr>
         <w:pStyle w:val="Ttulo2"/>
       </w:pPr>
-      <w:bookmarkStart w:id="48" w:name="_Toc529722958"/>
+      <w:bookmarkStart w:id="48" w:name="_Toc529729841"/>
       <w:r>
         <w:lastRenderedPageBreak/>
         <w:t>Prácticas</w:t>
@@ -9420,7 +9420,7 @@
       <w:pPr>
         <w:pStyle w:val="Ttulo3"/>
       </w:pPr>
-      <w:bookmarkStart w:id="49" w:name="_Toc529722959"/>
+      <w:bookmarkStart w:id="49" w:name="_Toc529729842"/>
       <w:r>
         <w:t>Definir Criterios de Liberación</w:t>
       </w:r>
@@ -9624,7 +9624,7 @@
       <w:pPr>
         <w:pStyle w:val="Ttulo3"/>
       </w:pPr>
-      <w:bookmarkStart w:id="50" w:name="_Toc529722960"/>
+      <w:bookmarkStart w:id="50" w:name="_Toc529729843"/>
       <w:r>
         <w:lastRenderedPageBreak/>
         <w:t>Definir Criterios de Aceptación</w:t>
@@ -9749,7 +9749,7 @@
       <w:pPr>
         <w:pStyle w:val="Ttulo3"/>
       </w:pPr>
-      <w:bookmarkStart w:id="51" w:name="_Toc529722961"/>
+      <w:bookmarkStart w:id="51" w:name="_Toc529729844"/>
       <w:r>
         <w:lastRenderedPageBreak/>
         <w:t>Definir un Plan de Pruebas</w:t>
@@ -9796,7 +9796,7 @@
       <w:pPr>
         <w:pStyle w:val="Ttulo3"/>
       </w:pPr>
-      <w:bookmarkStart w:id="52" w:name="_Toc529722962"/>
+      <w:bookmarkStart w:id="52" w:name="_Toc529729845"/>
       <w:r>
         <w:t>Definir Índices de Medición de la Calidad</w:t>
       </w:r>
@@ -9877,7 +9877,7 @@
       <w:pPr>
         <w:pStyle w:val="Ttulo3"/>
       </w:pPr>
-      <w:bookmarkStart w:id="53" w:name="_Toc529722963"/>
+      <w:bookmarkStart w:id="53" w:name="_Toc529729846"/>
       <w:r>
         <w:lastRenderedPageBreak/>
         <w:t>Medir y Controlar las Pruebas</w:t>
@@ -9906,7 +9906,7 @@
       <w:pPr>
         <w:pStyle w:val="Ttulo3"/>
       </w:pPr>
-      <w:bookmarkStart w:id="54" w:name="_Toc529722964"/>
+      <w:bookmarkStart w:id="54" w:name="_Toc529729847"/>
       <w:r>
         <w:t>Medir y Corregir los Defectos</w:t>
       </w:r>
@@ -9964,7 +9964,7 @@
       <w:pPr>
         <w:pStyle w:val="Ttulo1"/>
       </w:pPr>
-      <w:bookmarkStart w:id="55" w:name="_Toc529722965"/>
+      <w:bookmarkStart w:id="55" w:name="_Toc529729848"/>
       <w:r>
         <w:lastRenderedPageBreak/>
         <w:t>Personas</w:t>
@@ -9976,7 +9976,7 @@
       <w:pPr>
         <w:pStyle w:val="Ttulo2"/>
       </w:pPr>
-      <w:bookmarkStart w:id="56" w:name="_Toc529722966"/>
+      <w:bookmarkStart w:id="56" w:name="_Toc529729849"/>
       <w:r>
         <w:t>Objetivo</w:t>
       </w:r>
@@ -10028,7 +10028,7 @@
       <w:pPr>
         <w:pStyle w:val="Ttulo2"/>
       </w:pPr>
-      <w:bookmarkStart w:id="57" w:name="_Toc529722967"/>
+      <w:bookmarkStart w:id="57" w:name="_Toc529729850"/>
       <w:r>
         <w:t>Alcance</w:t>
       </w:r>
@@ -10059,7 +10059,7 @@
       <w:pPr>
         <w:pStyle w:val="Ttulo2"/>
       </w:pPr>
-      <w:bookmarkStart w:id="58" w:name="_Toc529722968"/>
+      <w:bookmarkStart w:id="58" w:name="_Toc529729851"/>
       <w:r>
         <w:lastRenderedPageBreak/>
         <w:t>Prácticas</w:t>
@@ -10070,7 +10070,7 @@
       <w:pPr>
         <w:pStyle w:val="Ttulo3"/>
       </w:pPr>
-      <w:bookmarkStart w:id="59" w:name="_Toc529722969"/>
+      <w:bookmarkStart w:id="59" w:name="_Toc529729852"/>
       <w:r>
         <w:t>Definir Roles y Responsabilidades</w:t>
       </w:r>
@@ -10614,7 +10614,7 @@
       <w:pPr>
         <w:pStyle w:val="Ttulo3"/>
       </w:pPr>
-      <w:bookmarkStart w:id="60" w:name="_Toc529722970"/>
+      <w:bookmarkStart w:id="60" w:name="_Toc529729853"/>
       <w:r>
         <w:lastRenderedPageBreak/>
         <w:t>Capacitar y Preparar</w:t>
@@ -10787,7 +10787,7 @@
       <w:pPr>
         <w:pStyle w:val="Ttulo3"/>
       </w:pPr>
-      <w:bookmarkStart w:id="61" w:name="_Toc529722971"/>
+      <w:bookmarkStart w:id="61" w:name="_Toc529729854"/>
       <w:r>
         <w:lastRenderedPageBreak/>
         <w:t>Seleccionar las Personas adecuadas</w:t>
@@ -10955,7 +10955,7 @@
       <w:pPr>
         <w:pStyle w:val="Ttulo3"/>
       </w:pPr>
-      <w:bookmarkStart w:id="62" w:name="_Toc529722972"/>
+      <w:bookmarkStart w:id="62" w:name="_Toc529729855"/>
       <w:r>
         <w:lastRenderedPageBreak/>
         <w:t>Equipar al equipo</w:t>
@@ -11005,7 +11005,7 @@
       <w:pPr>
         <w:pStyle w:val="Ttulo3"/>
       </w:pPr>
-      <w:bookmarkStart w:id="63" w:name="_Toc529722973"/>
+      <w:bookmarkStart w:id="63" w:name="_Toc529729856"/>
       <w:r>
         <w:lastRenderedPageBreak/>
         <w:t>Mantener al equipo informado</w:t>
@@ -11088,7 +11088,7 @@
       <w:pPr>
         <w:pStyle w:val="Ttulo3"/>
       </w:pPr>
-      <w:bookmarkStart w:id="64" w:name="_Toc529722974"/>
+      <w:bookmarkStart w:id="64" w:name="_Toc529729857"/>
       <w:r>
         <w:lastRenderedPageBreak/>
         <w:t>Dar sentido a las tareas y decisiones</w:t>
@@ -11099,7 +11099,7 @@
       <w:pPr>
         <w:pStyle w:val="Ttulo3"/>
       </w:pPr>
-      <w:bookmarkStart w:id="65" w:name="_Toc529722975"/>
+      <w:bookmarkStart w:id="65" w:name="_Toc529729858"/>
       <w:r>
         <w:t>Establecer instancias de Retroalimentación</w:t>
       </w:r>
@@ -11130,7 +11130,7 @@
       <w:pPr>
         <w:pStyle w:val="Ttulo3"/>
       </w:pPr>
-      <w:bookmarkStart w:id="66" w:name="_Toc529722976"/>
+      <w:bookmarkStart w:id="66" w:name="_Toc529729859"/>
       <w:r>
         <w:lastRenderedPageBreak/>
         <w:t>Ejecutar reuniones cortas y efectivas</w:t>
@@ -11964,7 +11964,7 @@
       <w:pPr>
         <w:pStyle w:val="Ttulo1"/>
       </w:pPr>
-      <w:bookmarkStart w:id="67" w:name="_Toc529722977"/>
+      <w:bookmarkStart w:id="67" w:name="_Toc529729860"/>
       <w:r>
         <w:lastRenderedPageBreak/>
         <w:t>Gestión de Riegos</w:t>
@@ -11976,7 +11976,7 @@
       <w:pPr>
         <w:pStyle w:val="Ttulo2"/>
       </w:pPr>
-      <w:bookmarkStart w:id="68" w:name="_Toc529722978"/>
+      <w:bookmarkStart w:id="68" w:name="_Toc529729861"/>
       <w:r>
         <w:t>Objetivo</w:t>
       </w:r>
@@ -11987,7 +11987,7 @@
       <w:pPr>
         <w:pStyle w:val="Ttulo2"/>
       </w:pPr>
-      <w:bookmarkStart w:id="69" w:name="_Toc529722979"/>
+      <w:bookmarkStart w:id="69" w:name="_Toc529729862"/>
       <w:r>
         <w:t>Alcance</w:t>
       </w:r>
@@ -12034,7 +12034,7 @@
       <w:pPr>
         <w:pStyle w:val="Ttulo2"/>
       </w:pPr>
-      <w:bookmarkStart w:id="70" w:name="_Toc529722980"/>
+      <w:bookmarkStart w:id="70" w:name="_Toc529729863"/>
       <w:r>
         <w:lastRenderedPageBreak/>
         <w:t>Prácticas</w:t>
@@ -12046,7 +12046,7 @@
       <w:pPr>
         <w:pStyle w:val="Ttulo3"/>
       </w:pPr>
-      <w:bookmarkStart w:id="71" w:name="_Toc529722981"/>
+      <w:bookmarkStart w:id="71" w:name="_Toc529729864"/>
       <w:r>
         <w:t>Planificar la Gestión de los Riesgos</w:t>
       </w:r>
@@ -12089,7 +12089,7 @@
       <w:pPr>
         <w:pStyle w:val="Ttulo3"/>
       </w:pPr>
-      <w:bookmarkStart w:id="72" w:name="_Toc529722982"/>
+      <w:bookmarkStart w:id="72" w:name="_Toc529729865"/>
       <w:r>
         <w:lastRenderedPageBreak/>
         <w:t>Identificar los Riesgos</w:t>
@@ -12112,7 +12112,7 @@
       <w:pPr>
         <w:pStyle w:val="Ttulo3"/>
       </w:pPr>
-      <w:bookmarkStart w:id="73" w:name="_Toc529722983"/>
+      <w:bookmarkStart w:id="73" w:name="_Toc529729866"/>
       <w:r>
         <w:t>Realizar el Análisis Cualitativo de Riesgos</w:t>
       </w:r>
@@ -12144,7 +12144,7 @@
       <w:pPr>
         <w:pStyle w:val="Ttulo3"/>
       </w:pPr>
-      <w:bookmarkStart w:id="74" w:name="_Toc529722984"/>
+      <w:bookmarkStart w:id="74" w:name="_Toc529729867"/>
       <w:r>
         <w:t>Realizar el Análisis Cuantitativo de Riesgos</w:t>
       </w:r>
@@ -12160,7 +12160,7 @@
       <w:pPr>
         <w:pStyle w:val="Ttulo3"/>
       </w:pPr>
-      <w:bookmarkStart w:id="75" w:name="_Toc529722985"/>
+      <w:bookmarkStart w:id="75" w:name="_Toc529729868"/>
       <w:r>
         <w:t>Planificar la Respuesta a los Riesgos</w:t>
       </w:r>
@@ -12175,7 +12175,7 @@
       <w:pPr>
         <w:pStyle w:val="Ttulo3"/>
       </w:pPr>
-      <w:bookmarkStart w:id="76" w:name="_Toc529722986"/>
+      <w:bookmarkStart w:id="76" w:name="_Toc529729869"/>
       <w:r>
         <w:lastRenderedPageBreak/>
         <w:t>Implementar la Respuesta a los Riesgos</w:t>
@@ -12192,7 +12192,7 @@
       <w:pPr>
         <w:pStyle w:val="Ttulo3"/>
       </w:pPr>
-      <w:bookmarkStart w:id="77" w:name="_Toc529722987"/>
+      <w:bookmarkStart w:id="77" w:name="_Toc529729870"/>
       <w:r>
         <w:t>Monitorear los Riesgos</w:t>
       </w:r>
@@ -12224,7 +12224,7 @@
       <w:pPr>
         <w:pStyle w:val="Ttulo1"/>
       </w:pPr>
-      <w:bookmarkStart w:id="78" w:name="_Toc529722988"/>
+      <w:bookmarkStart w:id="78" w:name="_Toc529729871"/>
       <w:r>
         <w:lastRenderedPageBreak/>
         <w:t>Firmas de Aceptación</w:t>
@@ -18358,7 +18358,7 @@
 </file>
 
 <file path=customXml/itemProps1.xml><?xml version="1.0" encoding="utf-8"?>
-<ds:datastoreItem xmlns:ds="http://schemas.openxmlformats.org/officeDocument/2006/customXml" ds:itemID="{4ED39A2F-072F-425B-8DC9-0620AE6842A9}">
+<ds:datastoreItem xmlns:ds="http://schemas.openxmlformats.org/officeDocument/2006/customXml" ds:itemID="{63AC960D-C692-4698-BCB7-CD21DE3154FD}">
   <ds:schemaRefs>
     <ds:schemaRef ds:uri="http://schemas.openxmlformats.org/officeDocument/2006/bibliography"/>
   </ds:schemaRefs>

</xml_diff>

<commit_message>
Se agrega a Guillermo Gallardo en el pie de firma
</commit_message>
<xml_diff>
--- a/2018/mnal-buenas.practicas-desarrollo.proyectos.informaticos.docx
+++ b/2018/mnal-buenas.practicas-desarrollo.proyectos.informaticos.docx
@@ -465,8 +465,6 @@
         <w:t>Índice</w:t>
       </w:r>
     </w:p>
-    <w:bookmarkStart w:id="0" w:name="_GoBack"/>
-    <w:bookmarkEnd w:id="0"/>
     <w:p>
       <w:pPr>
         <w:pStyle w:val="TDC1"/>
@@ -6251,12 +6249,12 @@
       <w:pPr>
         <w:pStyle w:val="Ttulo1"/>
       </w:pPr>
-      <w:bookmarkStart w:id="1" w:name="_Toc529729794"/>
+      <w:bookmarkStart w:id="0" w:name="_Toc529729794"/>
       <w:r>
         <w:lastRenderedPageBreak/>
         <w:t>Introducción</w:t>
       </w:r>
-      <w:bookmarkEnd w:id="1"/>
+      <w:bookmarkEnd w:id="0"/>
     </w:p>
     <w:p>
       <w:r>
@@ -6344,12 +6342,12 @@
       <w:pPr>
         <w:pStyle w:val="Ttulo1"/>
       </w:pPr>
-      <w:bookmarkStart w:id="2" w:name="_Toc529729795"/>
+      <w:bookmarkStart w:id="1" w:name="_Toc529729795"/>
       <w:r>
         <w:lastRenderedPageBreak/>
         <w:t>Propósito del Documento</w:t>
       </w:r>
-      <w:bookmarkEnd w:id="2"/>
+      <w:bookmarkEnd w:id="1"/>
     </w:p>
     <w:p>
       <w:pPr>
@@ -6387,12 +6385,12 @@
       <w:pPr>
         <w:pStyle w:val="Ttulo1"/>
       </w:pPr>
-      <w:bookmarkStart w:id="3" w:name="_Toc529729796"/>
+      <w:bookmarkStart w:id="2" w:name="_Toc529729796"/>
       <w:r>
         <w:lastRenderedPageBreak/>
         <w:t>Referencias</w:t>
       </w:r>
-      <w:bookmarkEnd w:id="3"/>
+      <w:bookmarkEnd w:id="2"/>
     </w:p>
     <w:p>
       <w:r>
@@ -6429,7 +6427,15 @@
         <w:t xml:space="preserve">, la cual </w:t>
       </w:r>
       <w:r>
-        <w:t>es un documento desarrollado por el “Project Management Institute” (PMI), con el propósito de normar e identificar el conjunto de fundamentos, cuya aplicación en la dirección de proyectos puede aumentar las posibilidades de éxito de estos</w:t>
+        <w:t xml:space="preserve">es un documento desarrollado por el “Project Management </w:t>
+      </w:r>
+      <w:proofErr w:type="spellStart"/>
+      <w:r>
+        <w:t>Institute</w:t>
+      </w:r>
+      <w:proofErr w:type="spellEnd"/>
+      <w:r>
+        <w:t>” (PMI), con el propósito de normar e identificar el conjunto de fundamentos, cuya aplicación en la dirección de proyectos puede aumentar las posibilidades de éxito de estos</w:t>
       </w:r>
       <w:r>
         <w:t>.</w:t>
@@ -6529,12 +6535,12 @@
       <w:pPr>
         <w:pStyle w:val="Ttulo1"/>
       </w:pPr>
-      <w:bookmarkStart w:id="4" w:name="_Toc529729797"/>
+      <w:bookmarkStart w:id="3" w:name="_Toc529729797"/>
       <w:r>
         <w:lastRenderedPageBreak/>
         <w:t>Definición de Factores Críticos</w:t>
       </w:r>
-      <w:bookmarkEnd w:id="4"/>
+      <w:bookmarkEnd w:id="3"/>
     </w:p>
     <w:p>
       <w:r>
@@ -6656,11 +6662,11 @@
       <w:pPr>
         <w:pStyle w:val="Ttulo2"/>
       </w:pPr>
-      <w:bookmarkStart w:id="5" w:name="_Toc529729798"/>
+      <w:bookmarkStart w:id="4" w:name="_Toc529729798"/>
       <w:r>
         <w:t>Inicialización</w:t>
       </w:r>
-      <w:bookmarkEnd w:id="5"/>
+      <w:bookmarkEnd w:id="4"/>
     </w:p>
     <w:p>
       <w:r>
@@ -6732,11 +6738,11 @@
       <w:pPr>
         <w:pStyle w:val="Ttulo2"/>
       </w:pPr>
-      <w:bookmarkStart w:id="6" w:name="_Toc529729799"/>
+      <w:bookmarkStart w:id="5" w:name="_Toc529729799"/>
       <w:r>
         <w:t>Dirección</w:t>
       </w:r>
-      <w:bookmarkEnd w:id="6"/>
+      <w:bookmarkEnd w:id="5"/>
     </w:p>
     <w:p>
       <w:r>
@@ -6781,12 +6787,12 @@
       <w:pPr>
         <w:pStyle w:val="Ttulo2"/>
       </w:pPr>
-      <w:bookmarkStart w:id="7" w:name="_Toc529729800"/>
+      <w:bookmarkStart w:id="6" w:name="_Toc529729800"/>
       <w:r>
         <w:lastRenderedPageBreak/>
         <w:t>Planificación</w:t>
       </w:r>
-      <w:bookmarkEnd w:id="7"/>
+      <w:bookmarkEnd w:id="6"/>
     </w:p>
     <w:p>
       <w:r>
@@ -6852,7 +6858,7 @@
       <w:pPr>
         <w:pStyle w:val="Ttulo2"/>
       </w:pPr>
-      <w:bookmarkStart w:id="8" w:name="_Toc529729801"/>
+      <w:bookmarkStart w:id="7" w:name="_Toc529729801"/>
       <w:r>
         <w:lastRenderedPageBreak/>
         <w:t xml:space="preserve">Aseguramiento de </w:t>
@@ -6863,7 +6869,7 @@
       <w:r>
         <w:t>Calidad</w:t>
       </w:r>
-      <w:bookmarkEnd w:id="8"/>
+      <w:bookmarkEnd w:id="7"/>
     </w:p>
     <w:p>
       <w:r>
@@ -6923,12 +6929,12 @@
       <w:pPr>
         <w:pStyle w:val="Ttulo2"/>
       </w:pPr>
-      <w:bookmarkStart w:id="9" w:name="_Toc529729802"/>
+      <w:bookmarkStart w:id="8" w:name="_Toc529729802"/>
       <w:r>
         <w:lastRenderedPageBreak/>
         <w:t>Personas</w:t>
       </w:r>
-      <w:bookmarkEnd w:id="9"/>
+      <w:bookmarkEnd w:id="8"/>
     </w:p>
     <w:p>
       <w:r>
@@ -6999,7 +7005,7 @@
       <w:pPr>
         <w:pStyle w:val="Ttulo2"/>
       </w:pPr>
-      <w:bookmarkStart w:id="10" w:name="_Toc529729803"/>
+      <w:bookmarkStart w:id="9" w:name="_Toc529729803"/>
       <w:r>
         <w:lastRenderedPageBreak/>
         <w:t xml:space="preserve">Gestión de </w:t>
@@ -7010,7 +7016,7 @@
       <w:r>
         <w:t>Riesgos</w:t>
       </w:r>
-      <w:bookmarkEnd w:id="10"/>
+      <w:bookmarkEnd w:id="9"/>
     </w:p>
     <w:p>
       <w:r>
@@ -7091,48 +7097,48 @@
       <w:pPr>
         <w:pStyle w:val="Ttulo1"/>
       </w:pPr>
-      <w:bookmarkStart w:id="11" w:name="_Toc529729804"/>
+      <w:bookmarkStart w:id="10" w:name="_Toc529729804"/>
       <w:r>
         <w:lastRenderedPageBreak/>
         <w:t>Inicialización</w:t>
       </w:r>
+      <w:bookmarkEnd w:id="10"/>
+    </w:p>
+    <w:p/>
+    <w:p>
+      <w:pPr>
+        <w:pStyle w:val="Ttulo2"/>
+      </w:pPr>
+      <w:bookmarkStart w:id="11" w:name="_Toc529729805"/>
+      <w:r>
+        <w:t>Objetivo</w:t>
+      </w:r>
       <w:bookmarkEnd w:id="11"/>
     </w:p>
+    <w:p>
+      <w:r>
+        <w:t>Garantizar que el proyecto esté completamente definido y acotado antes de comenzar con</w:t>
+      </w:r>
+      <w:r>
+        <w:t xml:space="preserve"> su </w:t>
+      </w:r>
+      <w:r>
+        <w:t>desarroll</w:t>
+      </w:r>
+      <w:r>
+        <w:t xml:space="preserve">o, o por lo menos a un nivel que permita una implementación estable desde el punto de vista de la claridad de las necesidades que deben ser satisfechas, como también de las soluciones esperadas por los distintos grupos de interés. </w:t>
+      </w:r>
+    </w:p>
     <w:p/>
     <w:p>
       <w:pPr>
         <w:pStyle w:val="Ttulo2"/>
       </w:pPr>
-      <w:bookmarkStart w:id="12" w:name="_Toc529729805"/>
-      <w:r>
-        <w:t>Objetivo</w:t>
+      <w:bookmarkStart w:id="12" w:name="_Toc529729806"/>
+      <w:r>
+        <w:t>Alcance</w:t>
       </w:r>
       <w:bookmarkEnd w:id="12"/>
-    </w:p>
-    <w:p>
-      <w:r>
-        <w:t>Garantizar que el proyecto esté completamente definido y acotado antes de comenzar con</w:t>
-      </w:r>
-      <w:r>
-        <w:t xml:space="preserve"> su </w:t>
-      </w:r>
-      <w:r>
-        <w:t>desarroll</w:t>
-      </w:r>
-      <w:r>
-        <w:t xml:space="preserve">o, o por lo menos a un nivel que permita una implementación estable desde el punto de vista de la claridad de las necesidades que deben ser satisfechas, como también de las soluciones esperadas por los distintos grupos de interés. </w:t>
-      </w:r>
-    </w:p>
-    <w:p/>
-    <w:p>
-      <w:pPr>
-        <w:pStyle w:val="Ttulo2"/>
-      </w:pPr>
-      <w:bookmarkStart w:id="13" w:name="_Toc529729806"/>
-      <w:r>
-        <w:t>Alcance</w:t>
-      </w:r>
-      <w:bookmarkEnd w:id="13"/>
     </w:p>
     <w:p>
       <w:r>
@@ -7167,23 +7173,23 @@
       <w:pPr>
         <w:pStyle w:val="Ttulo2"/>
       </w:pPr>
-      <w:bookmarkStart w:id="14" w:name="_Toc529729807"/>
+      <w:bookmarkStart w:id="13" w:name="_Toc529729807"/>
       <w:r>
         <w:lastRenderedPageBreak/>
         <w:t>Prácticas</w:t>
       </w:r>
+      <w:bookmarkEnd w:id="13"/>
+    </w:p>
+    <w:p/>
+    <w:p>
+      <w:pPr>
+        <w:pStyle w:val="Ttulo3"/>
+      </w:pPr>
+      <w:bookmarkStart w:id="14" w:name="_Toc529729808"/>
+      <w:r>
+        <w:t>Identificar los Grupos de Interés y sus expectativas</w:t>
+      </w:r>
       <w:bookmarkEnd w:id="14"/>
-    </w:p>
-    <w:p/>
-    <w:p>
-      <w:pPr>
-        <w:pStyle w:val="Ttulo3"/>
-      </w:pPr>
-      <w:bookmarkStart w:id="15" w:name="_Toc529729808"/>
-      <w:r>
-        <w:t>Identificar los Grupos de Interés y sus expectativas</w:t>
-      </w:r>
-      <w:bookmarkEnd w:id="15"/>
     </w:p>
     <w:p>
       <w:r>
@@ -7233,7 +7239,15 @@
         <w:t>obstante,</w:t>
       </w:r>
       <w:r>
-        <w:t xml:space="preserve"> es importante tenerlas documentadas, ya que pueden ser determinantes para formular una especificación que permita que en futuras versiones, se puedan incorporar estos requerimientos. Por ejemplo, se requiere que las liquidaciones de sueldo se puedan generar más de una vez al mes, dicho requerimiento para esta versión del proyecto puede ser acotado a 2 veces al mes, pero el diseño de la</w:t>
+        <w:t xml:space="preserve"> es importante tenerlas documentadas, ya que pueden ser determinantes para formular una especificación que permita </w:t>
+      </w:r>
+      <w:proofErr w:type="gramStart"/>
+      <w:r>
+        <w:t>que</w:t>
+      </w:r>
+      <w:proofErr w:type="gramEnd"/>
+      <w:r>
+        <w:t xml:space="preserve"> en futuras versiones, se puedan incorporar estos requerimientos. Por ejemplo, se requiere que las liquidaciones de sueldo se puedan generar más de una vez al mes, dicho requerimiento para esta versión del proyecto puede ser acotado a 2 veces al mes, pero el diseño de la</w:t>
       </w:r>
       <w:r>
         <w:t>s</w:t>
@@ -7272,12 +7286,12 @@
       <w:pPr>
         <w:pStyle w:val="Ttulo3"/>
       </w:pPr>
-      <w:bookmarkStart w:id="16" w:name="_Toc529729809"/>
+      <w:bookmarkStart w:id="15" w:name="_Toc529729809"/>
       <w:r>
         <w:lastRenderedPageBreak/>
         <w:t>Definir el Alcance del proyecto</w:t>
       </w:r>
-      <w:bookmarkEnd w:id="16"/>
+      <w:bookmarkEnd w:id="15"/>
     </w:p>
     <w:p>
       <w:r>
@@ -7368,12 +7382,12 @@
       <w:pPr>
         <w:pStyle w:val="Ttulo3"/>
       </w:pPr>
-      <w:bookmarkStart w:id="17" w:name="_Toc529729810"/>
+      <w:bookmarkStart w:id="16" w:name="_Toc529729810"/>
       <w:r>
         <w:lastRenderedPageBreak/>
         <w:t>Definir y Organizar el Equipo de Trabajo</w:t>
       </w:r>
-      <w:bookmarkEnd w:id="17"/>
+      <w:bookmarkEnd w:id="16"/>
     </w:p>
     <w:p>
       <w:r>
@@ -7398,7 +7412,15 @@
         <w:t xml:space="preserve"> del Proyecto</w:t>
       </w:r>
       <w:r>
-        <w:t>, también conocido como “Sponsor”,</w:t>
+        <w:t>, también conocido como “</w:t>
+      </w:r>
+      <w:proofErr w:type="gramStart"/>
+      <w:r>
+        <w:t>Sponsor</w:t>
+      </w:r>
+      <w:proofErr w:type="gramEnd"/>
+      <w:r>
+        <w:t>”,</w:t>
       </w:r>
       <w:r>
         <w:t xml:space="preserve"> que permita la obtención de recursos, como también la existencia de canales de comunicación frente a la gerencia. </w:t>
@@ -7441,11 +7463,11 @@
       <w:pPr>
         <w:pStyle w:val="Ttulo3"/>
       </w:pPr>
-      <w:bookmarkStart w:id="18" w:name="_Toc529729811"/>
+      <w:bookmarkStart w:id="17" w:name="_Toc529729811"/>
       <w:r>
         <w:t>Definir la Estrategia de Implementación</w:t>
       </w:r>
-      <w:bookmarkEnd w:id="18"/>
+      <w:bookmarkEnd w:id="17"/>
     </w:p>
     <w:p>
       <w:r>
@@ -7474,7 +7496,15 @@
         </w:numPr>
       </w:pPr>
       <w:r>
-        <w:t>Fase 1, contratación de un servicio para hacer el análisis y diseño del sistema que se requiere implementar, cuyos entregables o resultado final sean todos los documentos que servirán de base para la eventual construcción del sistema (ej: casos de uso).</w:t>
+        <w:t>Fase 1, contratación de un servicio para hacer el análisis y diseño del sistema que se requiere implementar, cuyos entregables o resultado final sean todos los documentos que servirán de base para la eventual construcción del sistema (</w:t>
+      </w:r>
+      <w:proofErr w:type="spellStart"/>
+      <w:r>
+        <w:t>ej</w:t>
+      </w:r>
+      <w:proofErr w:type="spellEnd"/>
+      <w:r>
+        <w:t>: casos de uso).</w:t>
       </w:r>
     </w:p>
     <w:p>
@@ -7538,11 +7568,11 @@
       <w:pPr>
         <w:pStyle w:val="Ttulo3"/>
       </w:pPr>
-      <w:bookmarkStart w:id="19" w:name="_Toc529729812"/>
+      <w:bookmarkStart w:id="18" w:name="_Toc529729812"/>
       <w:r>
         <w:t>Estimar la Planificación y el Presupuesto</w:t>
       </w:r>
-      <w:bookmarkEnd w:id="19"/>
+      <w:bookmarkEnd w:id="18"/>
     </w:p>
     <w:p>
       <w:r>
@@ -7568,7 +7598,31 @@
         <w:footnoteReference w:id="3"/>
       </w:r>
       <w:r>
-        <w:t xml:space="preserve"> (Request For Information), la cual consiste en solicitar a los proveedores información respecto a sus capacidades.</w:t>
+        <w:t xml:space="preserve"> (</w:t>
+      </w:r>
+      <w:proofErr w:type="spellStart"/>
+      <w:r>
+        <w:t>Request</w:t>
+      </w:r>
+      <w:proofErr w:type="spellEnd"/>
+      <w:r>
+        <w:t xml:space="preserve"> </w:t>
+      </w:r>
+      <w:proofErr w:type="spellStart"/>
+      <w:r>
+        <w:t>For</w:t>
+      </w:r>
+      <w:proofErr w:type="spellEnd"/>
+      <w:r>
+        <w:t xml:space="preserve"> </w:t>
+      </w:r>
+      <w:proofErr w:type="spellStart"/>
+      <w:r>
+        <w:t>Information</w:t>
+      </w:r>
+      <w:proofErr w:type="spellEnd"/>
+      <w:r>
+        <w:t>), la cual consiste en solicitar a los proveedores información respecto a sus capacidades.</w:t>
       </w:r>
     </w:p>
     <w:p/>
@@ -7609,11 +7663,11 @@
       <w:pPr>
         <w:pStyle w:val="Ttulo3"/>
       </w:pPr>
-      <w:bookmarkStart w:id="20" w:name="_Toc529729813"/>
+      <w:bookmarkStart w:id="19" w:name="_Toc529729813"/>
       <w:r>
         <w:t>Especificaciones Técnicas</w:t>
       </w:r>
-      <w:bookmarkEnd w:id="20"/>
+      <w:bookmarkEnd w:id="19"/>
     </w:p>
     <w:p>
       <w:r>
@@ -7933,8 +7987,13 @@
         <w:t>Alcance de herramientas de desarrollo:</w:t>
       </w:r>
       <w:r>
-        <w:t xml:space="preserve"> Identificar las herramientas que se requiere sean utilizadas o en su defecto las herramientas que se admiten sean utilizadas, como también las que no se admiten. Por ejemplo, no utilizar Frameworks</w:t>
-      </w:r>
+        <w:t xml:space="preserve"> Identificar las herramientas que se requiere sean utilizadas o en su defecto las herramientas que se admiten sean utilizadas, como también las que no se admiten. Por ejemplo, no utilizar </w:t>
+      </w:r>
+      <w:proofErr w:type="spellStart"/>
+      <w:r>
+        <w:t>Frameworks</w:t>
+      </w:r>
+      <w:proofErr w:type="spellEnd"/>
       <w:r>
         <w:rPr>
           <w:rStyle w:val="Refdenotaalpie"/>
@@ -8005,7 +8064,15 @@
         <w:t>lcance Funcional:</w:t>
       </w:r>
       <w:r>
-        <w:t xml:space="preserve"> Enumerar y describir todas las funcionalidades y componentes que serán parte del producto que se desarrollará. La descripción debe ser general y resumida, pero suficiente para comprender el alcance de la misma.</w:t>
+        <w:t xml:space="preserve"> Enumerar y describir todas las funcionalidades y componentes que serán parte del producto que se desarrollará. La descripción debe ser general y resumida, pero suficiente para comprender el alcance de </w:t>
+      </w:r>
+      <w:proofErr w:type="gramStart"/>
+      <w:r>
+        <w:t>la misma</w:t>
+      </w:r>
+      <w:proofErr w:type="gramEnd"/>
+      <w:r>
+        <w:t>.</w:t>
       </w:r>
     </w:p>
     <w:p>
@@ -8032,7 +8099,15 @@
         </w:numPr>
       </w:pPr>
       <w:r>
-        <w:t>Si es un sistema contable, entonces definir si los cierres contables serán mensuales, semestrales o todos los anteriores. Tipos de comprobantes a través de los cuales se ingresarán los movimientos contables, tipo de cuentas contables y características de las mismas.</w:t>
+        <w:t xml:space="preserve">Si es un sistema contable, entonces definir si los cierres contables serán mensuales, semestrales o todos los anteriores. Tipos de comprobantes a través de los cuales se ingresarán los movimientos contables, tipo de cuentas contables y características de </w:t>
+      </w:r>
+      <w:proofErr w:type="gramStart"/>
+      <w:r>
+        <w:t>las mismas</w:t>
+      </w:r>
+      <w:proofErr w:type="gramEnd"/>
+      <w:r>
+        <w:t>.</w:t>
       </w:r>
     </w:p>
     <w:p>
@@ -8113,7 +8188,15 @@
     </w:p>
     <w:p>
       <w:r>
-        <w:t>Toda definición expuesta en el documento debe ser redactada de tal manera que no existan segundas interpretaciones de la misma, puesto que es preciso garantizar que el eventual proveedor implemente o cumpla correctamente lo definido. De lo contrario, se agrega el riesgo respecto a obtener un producto diferente a lo requerido, puesto que interpretaciones de parte del proveedor afectaran el resultado final. Para ejemplificar lo anterior, a continuación</w:t>
+        <w:t xml:space="preserve">Toda definición expuesta en el documento debe ser redactada de tal manera que no existan segundas interpretaciones de </w:t>
+      </w:r>
+      <w:proofErr w:type="gramStart"/>
+      <w:r>
+        <w:t>la misma</w:t>
+      </w:r>
+      <w:proofErr w:type="gramEnd"/>
+      <w:r>
+        <w:t>, puesto que es preciso garantizar que el eventual proveedor implemente o cumpla correctamente lo definido. De lo contrario, se agrega el riesgo respecto a obtener un producto diferente a lo requerido, puesto que interpretaciones de parte del proveedor afectaran el resultado final. Para ejemplificar lo anterior, a continuación</w:t>
       </w:r>
       <w:r>
         <w:t>,</w:t>
@@ -8247,7 +8330,15 @@
         </w:numPr>
       </w:pPr>
       <w:r>
-        <w:t xml:space="preserve">Consecuencia: El proponente considerará que la solución requiere que los estados de los documentos sean dinámicos y probablemente ofrecerá la incorporación de un Workflow. </w:t>
+        <w:t xml:space="preserve">Consecuencia: El proponente considerará que la solución requiere que los estados de los documentos sean dinámicos y probablemente ofrecerá la incorporación de un </w:t>
+      </w:r>
+      <w:proofErr w:type="spellStart"/>
+      <w:r>
+        <w:t>Workflow</w:t>
+      </w:r>
+      <w:proofErr w:type="spellEnd"/>
+      <w:r>
+        <w:t xml:space="preserve">. </w:t>
       </w:r>
     </w:p>
     <w:p>
@@ -8264,8 +8355,13 @@
         <w:t xml:space="preserve"> elementos</w:t>
       </w:r>
       <w:r>
-        <w:t>, se debe ser explícito respecto al deseable y eventualmente definir el tipo de solución que se espera obtener. Por ejemplo, si para la definición presentada anteriormente, efectivamente la organización requiere de un Workflow</w:t>
-      </w:r>
+        <w:t xml:space="preserve">, se debe ser explícito respecto al deseable y eventualmente definir el tipo de solución que se espera obtener. Por ejemplo, si para la definición presentada anteriormente, efectivamente la organización requiere de un </w:t>
+      </w:r>
+      <w:proofErr w:type="spellStart"/>
+      <w:r>
+        <w:t>Workflow</w:t>
+      </w:r>
+      <w:proofErr w:type="spellEnd"/>
       <w:r>
         <w:rPr>
           <w:rStyle w:val="Refdenotaalpie"/>
@@ -8281,12 +8377,12 @@
       <w:pPr>
         <w:pStyle w:val="Ttulo3"/>
       </w:pPr>
-      <w:bookmarkStart w:id="21" w:name="_Toc529729814"/>
+      <w:bookmarkStart w:id="20" w:name="_Toc529729814"/>
       <w:r>
         <w:lastRenderedPageBreak/>
         <w:t>Bases de Licitación Administrativas</w:t>
       </w:r>
-      <w:bookmarkEnd w:id="21"/>
+      <w:bookmarkEnd w:id="20"/>
     </w:p>
     <w:p>
       <w:r>
@@ -8410,12 +8506,12 @@
       <w:pPr>
         <w:pStyle w:val="Ttulo3"/>
       </w:pPr>
-      <w:bookmarkStart w:id="22" w:name="_Toc529729815"/>
+      <w:bookmarkStart w:id="21" w:name="_Toc529729815"/>
       <w:r>
         <w:lastRenderedPageBreak/>
         <w:t>Proceso de Licitación</w:t>
       </w:r>
-      <w:bookmarkEnd w:id="22"/>
+      <w:bookmarkEnd w:id="21"/>
     </w:p>
     <w:p>
       <w:r>
@@ -8585,11 +8681,11 @@
       <w:pPr>
         <w:pStyle w:val="Ttulo3"/>
       </w:pPr>
-      <w:bookmarkStart w:id="23" w:name="_Toc529729816"/>
+      <w:bookmarkStart w:id="22" w:name="_Toc529729816"/>
       <w:r>
         <w:t>Contratación del Proveedor</w:t>
       </w:r>
-      <w:bookmarkEnd w:id="23"/>
+      <w:bookmarkEnd w:id="22"/>
     </w:p>
     <w:p>
       <w:r>
@@ -8618,45 +8714,45 @@
       <w:pPr>
         <w:pStyle w:val="Ttulo1"/>
       </w:pPr>
-      <w:bookmarkStart w:id="24" w:name="_Toc529729817"/>
+      <w:bookmarkStart w:id="23" w:name="_Toc529729817"/>
       <w:r>
         <w:lastRenderedPageBreak/>
         <w:t>Dirección</w:t>
       </w:r>
+      <w:bookmarkEnd w:id="23"/>
+    </w:p>
+    <w:p/>
+    <w:p>
+      <w:pPr>
+        <w:pStyle w:val="Ttulo2"/>
+      </w:pPr>
+      <w:bookmarkStart w:id="24" w:name="_Toc529729818"/>
+      <w:r>
+        <w:t>Objetivo</w:t>
+      </w:r>
       <w:bookmarkEnd w:id="24"/>
     </w:p>
+    <w:p>
+      <w:r>
+        <w:t xml:space="preserve">Facilitar el proceso de dirección del proyecto, considerando prácticas </w:t>
+      </w:r>
+      <w:r>
+        <w:t xml:space="preserve">que permiten a la Jefatura de proyecto integrar metodológicamente a otros actores relevantes, como también </w:t>
+      </w:r>
+      <w:r>
+        <w:t>incluir en la gestión la atención y control de los distintos factores críticos aquí definidos.</w:t>
+      </w:r>
+    </w:p>
     <w:p/>
     <w:p>
       <w:pPr>
         <w:pStyle w:val="Ttulo2"/>
       </w:pPr>
-      <w:bookmarkStart w:id="25" w:name="_Toc529729818"/>
-      <w:r>
-        <w:t>Objetivo</w:t>
+      <w:bookmarkStart w:id="25" w:name="_Toc529729819"/>
+      <w:r>
+        <w:t>Alcance</w:t>
       </w:r>
       <w:bookmarkEnd w:id="25"/>
-    </w:p>
-    <w:p>
-      <w:r>
-        <w:t xml:space="preserve">Facilitar el proceso de dirección del proyecto, considerando prácticas </w:t>
-      </w:r>
-      <w:r>
-        <w:t xml:space="preserve">que permiten a la Jefatura de proyecto integrar metodológicamente a otros actores relevantes, como también </w:t>
-      </w:r>
-      <w:r>
-        <w:t>incluir en la gestión la atención y control de los distintos factores críticos aquí definidos.</w:t>
-      </w:r>
-    </w:p>
-    <w:p/>
-    <w:p>
-      <w:pPr>
-        <w:pStyle w:val="Ttulo2"/>
-      </w:pPr>
-      <w:bookmarkStart w:id="26" w:name="_Toc529729819"/>
-      <w:r>
-        <w:t>Alcance</w:t>
-      </w:r>
-      <w:bookmarkEnd w:id="26"/>
     </w:p>
     <w:p>
       <w:r>
@@ -8693,23 +8789,23 @@
       <w:pPr>
         <w:pStyle w:val="Ttulo2"/>
       </w:pPr>
-      <w:bookmarkStart w:id="27" w:name="_Toc529729820"/>
+      <w:bookmarkStart w:id="26" w:name="_Toc529729820"/>
       <w:r>
         <w:lastRenderedPageBreak/>
         <w:t>Prácticas</w:t>
       </w:r>
+      <w:bookmarkEnd w:id="26"/>
+    </w:p>
+    <w:p/>
+    <w:p>
+      <w:pPr>
+        <w:pStyle w:val="Ttulo3"/>
+      </w:pPr>
+      <w:bookmarkStart w:id="27" w:name="_Toc529729821"/>
+      <w:r>
+        <w:t>Comité de Proyecto</w:t>
+      </w:r>
       <w:bookmarkEnd w:id="27"/>
-    </w:p>
-    <w:p/>
-    <w:p>
-      <w:pPr>
-        <w:pStyle w:val="Ttulo3"/>
-      </w:pPr>
-      <w:bookmarkStart w:id="28" w:name="_Toc529729821"/>
-      <w:r>
-        <w:t>Comité de Proyecto</w:t>
-      </w:r>
-      <w:bookmarkEnd w:id="28"/>
     </w:p>
     <w:p>
       <w:r>
@@ -8850,12 +8946,12 @@
       <w:pPr>
         <w:pStyle w:val="Ttulo3"/>
       </w:pPr>
-      <w:bookmarkStart w:id="29" w:name="_Toc529729822"/>
+      <w:bookmarkStart w:id="28" w:name="_Toc529729822"/>
       <w:r>
         <w:lastRenderedPageBreak/>
         <w:t>Comité Ejecutivo</w:t>
       </w:r>
-      <w:bookmarkEnd w:id="29"/>
+      <w:bookmarkEnd w:id="28"/>
     </w:p>
     <w:p>
       <w:r>
@@ -8935,12 +9031,12 @@
       <w:pPr>
         <w:pStyle w:val="Ttulo3"/>
       </w:pPr>
-      <w:bookmarkStart w:id="30" w:name="_Toc529729823"/>
+      <w:bookmarkStart w:id="29" w:name="_Toc529729823"/>
       <w:r>
         <w:lastRenderedPageBreak/>
         <w:t>Establecer Responsables por Factor Crítico</w:t>
       </w:r>
-      <w:bookmarkEnd w:id="30"/>
+      <w:bookmarkEnd w:id="29"/>
     </w:p>
     <w:p>
       <w:r>
@@ -9014,12 +9110,12 @@
       <w:pPr>
         <w:pStyle w:val="Ttulo3"/>
       </w:pPr>
-      <w:bookmarkStart w:id="31" w:name="_Toc529729824"/>
+      <w:bookmarkStart w:id="30" w:name="_Toc529729824"/>
       <w:r>
         <w:lastRenderedPageBreak/>
         <w:t>Equilibrar Factores en Función del Impacto</w:t>
       </w:r>
-      <w:bookmarkEnd w:id="31"/>
+      <w:bookmarkEnd w:id="30"/>
     </w:p>
     <w:p>
       <w:r>
@@ -9085,12 +9181,12 @@
       <w:pPr>
         <w:pStyle w:val="Ttulo3"/>
       </w:pPr>
-      <w:bookmarkStart w:id="32" w:name="_Toc529729825"/>
+      <w:bookmarkStart w:id="31" w:name="_Toc529729825"/>
       <w:r>
         <w:lastRenderedPageBreak/>
         <w:t>Documentar Acuerdos</w:t>
       </w:r>
-      <w:bookmarkEnd w:id="32"/>
+      <w:bookmarkEnd w:id="31"/>
     </w:p>
     <w:p>
       <w:r>
@@ -9195,20 +9291,31 @@
       <w:pPr>
         <w:pStyle w:val="Ttulo1"/>
       </w:pPr>
-      <w:bookmarkStart w:id="33" w:name="_Toc529729826"/>
+      <w:bookmarkStart w:id="32" w:name="_Toc529729826"/>
       <w:r>
         <w:lastRenderedPageBreak/>
         <w:t>Planificación</w:t>
       </w:r>
+      <w:bookmarkEnd w:id="32"/>
+    </w:p>
+    <w:p>
+      <w:pPr>
+        <w:pStyle w:val="Ttulo2"/>
+      </w:pPr>
+      <w:bookmarkStart w:id="33" w:name="_Toc529729827"/>
+      <w:r>
+        <w:t>Objetivo</w:t>
+      </w:r>
       <w:bookmarkEnd w:id="33"/>
     </w:p>
+    <w:p/>
     <w:p>
       <w:pPr>
         <w:pStyle w:val="Ttulo2"/>
       </w:pPr>
-      <w:bookmarkStart w:id="34" w:name="_Toc529729827"/>
-      <w:r>
-        <w:t>Objetivo</w:t>
+      <w:bookmarkStart w:id="34" w:name="_Toc529729828"/>
+      <w:r>
+        <w:t>Alcance</w:t>
       </w:r>
       <w:bookmarkEnd w:id="34"/>
     </w:p>
@@ -9217,20 +9324,22 @@
       <w:pPr>
         <w:pStyle w:val="Ttulo2"/>
       </w:pPr>
-      <w:bookmarkStart w:id="35" w:name="_Toc529729828"/>
-      <w:r>
-        <w:t>Alcance</w:t>
+      <w:bookmarkStart w:id="35" w:name="_Toc529729829"/>
+      <w:r>
+        <w:t>Prácticas</w:t>
       </w:r>
       <w:bookmarkEnd w:id="35"/>
     </w:p>
-    <w:p/>
-    <w:p>
-      <w:pPr>
-        <w:pStyle w:val="Ttulo2"/>
-      </w:pPr>
-      <w:bookmarkStart w:id="36" w:name="_Toc529729829"/>
-      <w:r>
-        <w:t>Prácticas</w:t>
+    <w:p>
+      <w:pPr>
+        <w:pStyle w:val="Ttulo3"/>
+      </w:pPr>
+      <w:bookmarkStart w:id="36" w:name="_Toc529729830"/>
+      <w:r>
+        <w:t>Incluir todas las actividad</w:t>
+      </w:r>
+      <w:r>
+        <w:t>es</w:t>
       </w:r>
       <w:bookmarkEnd w:id="36"/>
     </w:p>
@@ -9238,12 +9347,12 @@
       <w:pPr>
         <w:pStyle w:val="Ttulo3"/>
       </w:pPr>
-      <w:bookmarkStart w:id="37" w:name="_Toc529729830"/>
-      <w:r>
-        <w:t>Incluir todas las actividad</w:t>
-      </w:r>
-      <w:r>
-        <w:t>es</w:t>
+      <w:bookmarkStart w:id="37" w:name="_Toc529729831"/>
+      <w:r>
+        <w:t>Considerar horas efectivas de producció</w:t>
+      </w:r>
+      <w:r>
+        <w:t>n</w:t>
       </w:r>
       <w:bookmarkEnd w:id="37"/>
     </w:p>
@@ -9251,12 +9360,9 @@
       <w:pPr>
         <w:pStyle w:val="Ttulo3"/>
       </w:pPr>
-      <w:bookmarkStart w:id="38" w:name="_Toc529729831"/>
-      <w:r>
-        <w:t>Considerar horas efectivas de producció</w:t>
-      </w:r>
-      <w:r>
-        <w:t>n</w:t>
+      <w:bookmarkStart w:id="38" w:name="_Toc529729832"/>
+      <w:r>
+        <w:t>Dimensionar en función de la capacidad del Recurso</w:t>
       </w:r>
       <w:bookmarkEnd w:id="38"/>
     </w:p>
@@ -9264,9 +9370,9 @@
       <w:pPr>
         <w:pStyle w:val="Ttulo3"/>
       </w:pPr>
-      <w:bookmarkStart w:id="39" w:name="_Toc529729832"/>
-      <w:r>
-        <w:t>Dimensionar en función de la capacidad del Recurso</w:t>
+      <w:bookmarkStart w:id="39" w:name="_Toc529729833"/>
+      <w:r>
+        <w:t>Establecer Hitos de Aceptación</w:t>
       </w:r>
       <w:bookmarkEnd w:id="39"/>
     </w:p>
@@ -9274,9 +9380,9 @@
       <w:pPr>
         <w:pStyle w:val="Ttulo3"/>
       </w:pPr>
-      <w:bookmarkStart w:id="40" w:name="_Toc529729833"/>
-      <w:r>
-        <w:t>Establecer Hitos de Aceptación</w:t>
+      <w:bookmarkStart w:id="40" w:name="_Toc529729834"/>
+      <w:r>
+        <w:t>No ejecutar actividades que no estén planificadas</w:t>
       </w:r>
       <w:bookmarkEnd w:id="40"/>
     </w:p>
@@ -9284,9 +9390,9 @@
       <w:pPr>
         <w:pStyle w:val="Ttulo3"/>
       </w:pPr>
-      <w:bookmarkStart w:id="41" w:name="_Toc529729834"/>
-      <w:r>
-        <w:t>No ejecutar actividades que no estén planificadas</w:t>
+      <w:bookmarkStart w:id="41" w:name="_Toc529729835"/>
+      <w:r>
+        <w:t>Controlar periódicamente los avances</w:t>
       </w:r>
       <w:bookmarkEnd w:id="41"/>
     </w:p>
@@ -9294,9 +9400,9 @@
       <w:pPr>
         <w:pStyle w:val="Ttulo3"/>
       </w:pPr>
-      <w:bookmarkStart w:id="42" w:name="_Toc529729835"/>
-      <w:r>
-        <w:t>Controlar periódicamente los avances</w:t>
+      <w:bookmarkStart w:id="42" w:name="_Toc529729836"/>
+      <w:r>
+        <w:t>Ajustar en función de la situación actual</w:t>
       </w:r>
       <w:bookmarkEnd w:id="42"/>
     </w:p>
@@ -9304,21 +9410,11 @@
       <w:pPr>
         <w:pStyle w:val="Ttulo3"/>
       </w:pPr>
-      <w:bookmarkStart w:id="43" w:name="_Toc529729836"/>
-      <w:r>
-        <w:t>Ajustar en función de la situación actual</w:t>
+      <w:bookmarkStart w:id="43" w:name="_Toc529729837"/>
+      <w:r>
+        <w:t>Planificar y cuantificar las Horas Extras</w:t>
       </w:r>
       <w:bookmarkEnd w:id="43"/>
-    </w:p>
-    <w:p>
-      <w:pPr>
-        <w:pStyle w:val="Ttulo3"/>
-      </w:pPr>
-      <w:bookmarkStart w:id="44" w:name="_Toc529729837"/>
-      <w:r>
-        <w:t>Planificar y cuantificar las Horas Extras</w:t>
-      </w:r>
-      <w:bookmarkEnd w:id="44"/>
     </w:p>
     <w:p>
       <w:pPr>
@@ -9333,45 +9429,45 @@
       <w:pPr>
         <w:pStyle w:val="Ttulo1"/>
       </w:pPr>
-      <w:bookmarkStart w:id="45" w:name="_Toc529729838"/>
+      <w:bookmarkStart w:id="44" w:name="_Toc529729838"/>
       <w:r>
         <w:lastRenderedPageBreak/>
         <w:t>Aseguramiento de Calidad</w:t>
       </w:r>
+      <w:bookmarkEnd w:id="44"/>
+    </w:p>
+    <w:p/>
+    <w:p>
+      <w:pPr>
+        <w:pStyle w:val="Ttulo2"/>
+      </w:pPr>
+      <w:bookmarkStart w:id="45" w:name="_Toc529729839"/>
+      <w:r>
+        <w:t>Objetivo</w:t>
+      </w:r>
       <w:bookmarkEnd w:id="45"/>
     </w:p>
+    <w:p>
+      <w:r>
+        <w:t xml:space="preserve">Medir </w:t>
+      </w:r>
+      <w:r>
+        <w:t xml:space="preserve">la calidad del software desarrollado o implementado, a través de la aplicación de una o más metodologías que permitan </w:t>
+      </w:r>
+      <w:r>
+        <w:t xml:space="preserve">obtener resultados cuantificables y objetivos. </w:t>
+      </w:r>
+    </w:p>
     <w:p/>
     <w:p>
       <w:pPr>
         <w:pStyle w:val="Ttulo2"/>
       </w:pPr>
-      <w:bookmarkStart w:id="46" w:name="_Toc529729839"/>
-      <w:r>
-        <w:t>Objetivo</w:t>
+      <w:bookmarkStart w:id="46" w:name="_Toc529729840"/>
+      <w:r>
+        <w:t>Alcance</w:t>
       </w:r>
       <w:bookmarkEnd w:id="46"/>
-    </w:p>
-    <w:p>
-      <w:r>
-        <w:t xml:space="preserve">Medir </w:t>
-      </w:r>
-      <w:r>
-        <w:t xml:space="preserve">la calidad del software desarrollado o implementado, a través de la aplicación de una o más metodologías que permitan </w:t>
-      </w:r>
-      <w:r>
-        <w:t xml:space="preserve">obtener resultados cuantificables y objetivos. </w:t>
-      </w:r>
-    </w:p>
-    <w:p/>
-    <w:p>
-      <w:pPr>
-        <w:pStyle w:val="Ttulo2"/>
-      </w:pPr>
-      <w:bookmarkStart w:id="47" w:name="_Toc529729840"/>
-      <w:r>
-        <w:t>Alcance</w:t>
-      </w:r>
-      <w:bookmarkEnd w:id="47"/>
     </w:p>
     <w:p>
       <w:r>
@@ -9408,24 +9504,24 @@
       <w:pPr>
         <w:pStyle w:val="Ttulo2"/>
       </w:pPr>
-      <w:bookmarkStart w:id="48" w:name="_Toc529729841"/>
+      <w:bookmarkStart w:id="47" w:name="_Toc529729841"/>
       <w:r>
         <w:lastRenderedPageBreak/>
         <w:t>Prácticas</w:t>
       </w:r>
+      <w:bookmarkEnd w:id="47"/>
+    </w:p>
+    <w:p/>
+    <w:p>
+      <w:pPr>
+        <w:pStyle w:val="Ttulo3"/>
+      </w:pPr>
+      <w:bookmarkStart w:id="48" w:name="_Toc529729842"/>
+      <w:r>
+        <w:t>Definir Criterios de Liberación</w:t>
+      </w:r>
       <w:bookmarkEnd w:id="48"/>
     </w:p>
-    <w:p/>
-    <w:p>
-      <w:pPr>
-        <w:pStyle w:val="Ttulo3"/>
-      </w:pPr>
-      <w:bookmarkStart w:id="49" w:name="_Toc529729842"/>
-      <w:r>
-        <w:t>Definir Criterios de Liberación</w:t>
-      </w:r>
-      <w:bookmarkEnd w:id="49"/>
-    </w:p>
     <w:p>
       <w:pPr>
         <w:spacing w:after="0"/>
@@ -9434,7 +9530,15 @@
         <w:t>Independientemente si el proyecto informático implica la construcción de un software a la medida</w:t>
       </w:r>
       <w:r>
-        <w:t xml:space="preserve"> o la implementación de producto existente en el mercado (ej: SAP)</w:t>
+        <w:t xml:space="preserve"> o la implementación de producto existente en el mercado (</w:t>
+      </w:r>
+      <w:proofErr w:type="spellStart"/>
+      <w:r>
+        <w:t>ej</w:t>
+      </w:r>
+      <w:proofErr w:type="spellEnd"/>
+      <w:r>
+        <w:t>: SAP)</w:t>
       </w:r>
       <w:r>
         <w:t>, siempre existirán componentes que deberán ser recibidos por ZOFRI S.A</w:t>
@@ -9624,12 +9728,12 @@
       <w:pPr>
         <w:pStyle w:val="Ttulo3"/>
       </w:pPr>
-      <w:bookmarkStart w:id="50" w:name="_Toc529729843"/>
+      <w:bookmarkStart w:id="49" w:name="_Toc529729843"/>
       <w:r>
         <w:lastRenderedPageBreak/>
         <w:t>Definir Criterios de Aceptación</w:t>
       </w:r>
-      <w:bookmarkEnd w:id="50"/>
+      <w:bookmarkEnd w:id="49"/>
     </w:p>
     <w:p>
       <w:r>
@@ -9648,7 +9752,15 @@
         <w:t>,</w:t>
       </w:r>
       <w:r>
-        <w:t xml:space="preserve"> y en consecuencia, deba ser sometida a su respectivo proceso de certificación</w:t>
+        <w:t xml:space="preserve"> </w:t>
+      </w:r>
+      <w:proofErr w:type="gramStart"/>
+      <w:r>
+        <w:t>y</w:t>
+      </w:r>
+      <w:proofErr w:type="gramEnd"/>
+      <w:r>
+        <w:t xml:space="preserve"> en consecuencia, deba ser sometida a su respectivo proceso de certificación</w:t>
       </w:r>
       <w:r>
         <w:t xml:space="preserve">, será necesario también definir </w:t>
@@ -9749,58 +9861,74 @@
       <w:pPr>
         <w:pStyle w:val="Ttulo3"/>
       </w:pPr>
-      <w:bookmarkStart w:id="51" w:name="_Toc529729844"/>
+      <w:bookmarkStart w:id="50" w:name="_Toc529729844"/>
       <w:r>
         <w:lastRenderedPageBreak/>
         <w:t>Definir un Plan de Pruebas</w:t>
       </w:r>
+      <w:bookmarkEnd w:id="50"/>
+    </w:p>
+    <w:p>
+      <w:r>
+        <w:t>El proceso de revisión de cada una de las entregas recibidas debe estar guiado o gobernado por un plan de pruebas que permita tanto al proveedor como a ZOFRI S.A., establecer claramente qu</w:t>
+      </w:r>
+      <w:r>
+        <w:t>é</w:t>
+      </w:r>
+      <w:r>
+        <w:t xml:space="preserve"> es lo que será revisado, </w:t>
+      </w:r>
+      <w:r>
+        <w:t>có</w:t>
+      </w:r>
+      <w:r>
+        <w:t xml:space="preserve">mo será revisado y de </w:t>
+      </w:r>
+      <w:proofErr w:type="spellStart"/>
+      <w:r>
+        <w:t>que</w:t>
+      </w:r>
+      <w:proofErr w:type="spellEnd"/>
+      <w:r>
+        <w:t xml:space="preserve"> forma serán evaluados los resultados.</w:t>
+      </w:r>
+      <w:r>
+        <w:t xml:space="preserve"> Dichas definiciones</w:t>
+      </w:r>
+      <w:r>
+        <w:t xml:space="preserve"> son esenciales para mitigar eventuales conflictos con el Proveedor, cuando el proceso de pruebas entregue resultados no favorables</w:t>
+      </w:r>
+      <w:r>
+        <w:t>. Asimismo, permite objetivar el proceso</w:t>
+      </w:r>
+      <w:r>
+        <w:t xml:space="preserve"> y generar resultados en función del desarrollo de tareas y no de opiniones subjetivas de las jefaturas de proyecto.</w:t>
+      </w:r>
+    </w:p>
+    <w:p/>
+    <w:p>
+      <w:r>
+        <w:t xml:space="preserve">El plan de pruebas debe estar definido y acordado antes de iniciarse el proceso de revisión. No es recomendable hacer excepciones al respecto, </w:t>
+      </w:r>
+      <w:proofErr w:type="spellStart"/>
+      <w:r>
+        <w:t>aún</w:t>
+      </w:r>
+      <w:proofErr w:type="spellEnd"/>
+      <w:r>
+        <w:t xml:space="preserve"> cuando el proveedor garantice la calidad de sus entregas. </w:t>
+      </w:r>
+    </w:p>
+    <w:p/>
+    <w:p>
+      <w:pPr>
+        <w:pStyle w:val="Ttulo3"/>
+      </w:pPr>
+      <w:bookmarkStart w:id="51" w:name="_Toc529729845"/>
+      <w:r>
+        <w:t>Definir Índices de Medición de la Calidad</w:t>
+      </w:r>
       <w:bookmarkEnd w:id="51"/>
-    </w:p>
-    <w:p>
-      <w:r>
-        <w:t>El proceso de revisión de cada una de las entregas recibidas debe estar guiado o gobernado por un plan de pruebas que permita tanto al proveedor como a ZOFRI S.A., establecer claramente qu</w:t>
-      </w:r>
-      <w:r>
-        <w:t>é</w:t>
-      </w:r>
-      <w:r>
-        <w:t xml:space="preserve"> es lo que será revisado, </w:t>
-      </w:r>
-      <w:r>
-        <w:t>có</w:t>
-      </w:r>
-      <w:r>
-        <w:t>mo será revisado y de que forma serán evaluados los resultados.</w:t>
-      </w:r>
-      <w:r>
-        <w:t xml:space="preserve"> Dichas definiciones</w:t>
-      </w:r>
-      <w:r>
-        <w:t xml:space="preserve"> son esenciales para mitigar eventuales conflictos con el Proveedor, cuando el proceso de pruebas entregue resultados no favorables</w:t>
-      </w:r>
-      <w:r>
-        <w:t>. Asimismo, permite objetivar el proceso</w:t>
-      </w:r>
-      <w:r>
-        <w:t xml:space="preserve"> y generar resultados en función del desarrollo de tareas y no de opiniones subjetivas de las jefaturas de proyecto.</w:t>
-      </w:r>
-    </w:p>
-    <w:p/>
-    <w:p>
-      <w:r>
-        <w:t xml:space="preserve">El plan de pruebas debe estar definido y acordado antes de iniciarse el proceso de revisión. No es recomendable hacer excepciones al respecto, aún cuando el proveedor garantice la calidad de sus entregas. </w:t>
-      </w:r>
-    </w:p>
-    <w:p/>
-    <w:p>
-      <w:pPr>
-        <w:pStyle w:val="Ttulo3"/>
-      </w:pPr>
-      <w:bookmarkStart w:id="52" w:name="_Toc529729845"/>
-      <w:r>
-        <w:t>Definir Índices de Medición de la Calidad</w:t>
-      </w:r>
-      <w:bookmarkEnd w:id="52"/>
     </w:p>
     <w:p>
       <w:r>
@@ -9877,42 +10005,42 @@
       <w:pPr>
         <w:pStyle w:val="Ttulo3"/>
       </w:pPr>
-      <w:bookmarkStart w:id="53" w:name="_Toc529729846"/>
+      <w:bookmarkStart w:id="52" w:name="_Toc529729846"/>
       <w:r>
         <w:lastRenderedPageBreak/>
         <w:t>Medir y Controlar las Pruebas</w:t>
       </w:r>
+      <w:bookmarkEnd w:id="52"/>
+    </w:p>
+    <w:p>
+      <w:r>
+        <w:t>El proceso de certificación debe ser monitoreado permanentemente, ya que eventualmente se pueden producir escenarios</w:t>
+      </w:r>
+      <w:r>
+        <w:t xml:space="preserve"> donde no es factible ejecutar una o más pruebas, debido a defectos mayores del software y en dichos escenarios, es necesario tomar decisiones en función del bienestar del proyecto. Por ejemplo, emitir el rechazo inmediato y permitir al proveedor corregir los defectos que impiden la utilización del software.</w:t>
+      </w:r>
+    </w:p>
+    <w:p/>
+    <w:p>
+      <w:r>
+        <w:t xml:space="preserve">El avance en la ejecución de las pruebas debe ser medible, ya que esto permite proyectar tiempos de duración, como también definir el alcance de ellas. </w:t>
+      </w:r>
+      <w:r>
+        <w:t xml:space="preserve">Dicho de otra forma, la característica “medible” genera la necesidad de establecer un principio y un final, lo cual impide la improvisación de pruebas, como también la constante iteración. </w:t>
+      </w:r>
+    </w:p>
+    <w:p/>
+    <w:p>
+      <w:pPr>
+        <w:pStyle w:val="Ttulo3"/>
+      </w:pPr>
+      <w:bookmarkStart w:id="53" w:name="_Toc529729847"/>
+      <w:r>
+        <w:t>Medir y Corregir los Defectos</w:t>
+      </w:r>
       <w:bookmarkEnd w:id="53"/>
     </w:p>
     <w:p>
-      <w:r>
-        <w:t>El proceso de certificación debe ser monitoreado permanentemente, ya que eventualmente se pueden producir escenarios</w:t>
-      </w:r>
-      <w:r>
-        <w:t xml:space="preserve"> donde no es factible ejecutar una o más pruebas, debido a defectos mayores del software y en dichos escenarios, es necesario tomar decisiones en función del bienestar del proyecto. Por ejemplo, emitir el rechazo inmediato y permitir al proveedor corregir los defectos que impiden la utilización del software.</w:t>
-      </w:r>
-    </w:p>
-    <w:p/>
-    <w:p>
-      <w:r>
-        <w:t xml:space="preserve">El avance en la ejecución de las pruebas debe ser medible, ya que esto permite proyectar tiempos de duración, como también definir el alcance de ellas. </w:t>
-      </w:r>
-      <w:r>
-        <w:t xml:space="preserve">Dicho de otra forma, la característica “medible” genera la necesidad de establecer un principio y un final, lo cual impide la improvisación de pruebas, como también la constante iteración. </w:t>
-      </w:r>
-    </w:p>
-    <w:p/>
-    <w:p>
-      <w:pPr>
-        <w:pStyle w:val="Ttulo3"/>
-      </w:pPr>
-      <w:bookmarkStart w:id="54" w:name="_Toc529729847"/>
-      <w:r>
-        <w:t>Medir y Corregir los Defectos</w:t>
-      </w:r>
-      <w:bookmarkEnd w:id="54"/>
-    </w:p>
-    <w:p>
       <w:pPr>
         <w:spacing w:after="0"/>
       </w:pPr>
@@ -9964,75 +10092,75 @@
       <w:pPr>
         <w:pStyle w:val="Ttulo1"/>
       </w:pPr>
-      <w:bookmarkStart w:id="55" w:name="_Toc529729848"/>
+      <w:bookmarkStart w:id="54" w:name="_Toc529729848"/>
       <w:r>
         <w:lastRenderedPageBreak/>
         <w:t>Personas</w:t>
       </w:r>
+      <w:bookmarkEnd w:id="54"/>
+    </w:p>
+    <w:p/>
+    <w:p>
+      <w:pPr>
+        <w:pStyle w:val="Ttulo2"/>
+      </w:pPr>
+      <w:bookmarkStart w:id="55" w:name="_Toc529729849"/>
+      <w:r>
+        <w:t>Objetivo</w:t>
+      </w:r>
       <w:bookmarkEnd w:id="55"/>
     </w:p>
+    <w:p>
+      <w:r>
+        <w:t xml:space="preserve">Formar un equipo de trabajo que sea funcional al proyecto que se desea atacar y de esta manera </w:t>
+      </w:r>
+      <w:r>
+        <w:t xml:space="preserve">potenciar </w:t>
+      </w:r>
+      <w:r>
+        <w:t>la</w:t>
+      </w:r>
+      <w:r>
+        <w:t xml:space="preserve"> productividad y eficiencia de cada individuo que colabora para un fin común.</w:t>
+      </w:r>
+      <w:r>
+        <w:t xml:space="preserve"> También se requiere contar un líder </w:t>
+      </w:r>
+      <w:r>
+        <w:t xml:space="preserve">que sea capaz de sacar lo mejor de cada </w:t>
+      </w:r>
+      <w:r>
+        <w:t>persona</w:t>
+      </w:r>
+      <w:r>
+        <w:t xml:space="preserve"> y del equipo en su conjunto, </w:t>
+      </w:r>
+      <w:r>
+        <w:t xml:space="preserve">generando </w:t>
+      </w:r>
+      <w:r>
+        <w:t xml:space="preserve">un ambiente amigable y motivante para que las ideas </w:t>
+      </w:r>
+      <w:r>
+        <w:t xml:space="preserve">de todos </w:t>
+      </w:r>
+      <w:r>
+        <w:t>fluyan</w:t>
+      </w:r>
+      <w:r>
+        <w:t>.</w:t>
+      </w:r>
+    </w:p>
     <w:p/>
     <w:p>
       <w:pPr>
         <w:pStyle w:val="Ttulo2"/>
       </w:pPr>
-      <w:bookmarkStart w:id="56" w:name="_Toc529729849"/>
-      <w:r>
-        <w:t>Objetivo</w:t>
+      <w:bookmarkStart w:id="56" w:name="_Toc529729850"/>
+      <w:r>
+        <w:t>Alcance</w:t>
       </w:r>
       <w:bookmarkEnd w:id="56"/>
-    </w:p>
-    <w:p>
-      <w:r>
-        <w:t xml:space="preserve">Formar un equipo de trabajo que sea funcional al proyecto que se desea atacar y de esta manera </w:t>
-      </w:r>
-      <w:r>
-        <w:t xml:space="preserve">potenciar </w:t>
-      </w:r>
-      <w:r>
-        <w:t>la</w:t>
-      </w:r>
-      <w:r>
-        <w:t xml:space="preserve"> productividad y eficiencia de cada individuo que colabora para un fin común.</w:t>
-      </w:r>
-      <w:r>
-        <w:t xml:space="preserve"> También se requiere contar un líder </w:t>
-      </w:r>
-      <w:r>
-        <w:t xml:space="preserve">que sea capaz de sacar lo mejor de cada </w:t>
-      </w:r>
-      <w:r>
-        <w:t>persona</w:t>
-      </w:r>
-      <w:r>
-        <w:t xml:space="preserve"> y del equipo en su conjunto, </w:t>
-      </w:r>
-      <w:r>
-        <w:t xml:space="preserve">generando </w:t>
-      </w:r>
-      <w:r>
-        <w:t xml:space="preserve">un ambiente amigable y motivante para que las ideas </w:t>
-      </w:r>
-      <w:r>
-        <w:t xml:space="preserve">de todos </w:t>
-      </w:r>
-      <w:r>
-        <w:t>fluyan</w:t>
-      </w:r>
-      <w:r>
-        <w:t>.</w:t>
-      </w:r>
-    </w:p>
-    <w:p/>
-    <w:p>
-      <w:pPr>
-        <w:pStyle w:val="Ttulo2"/>
-      </w:pPr>
-      <w:bookmarkStart w:id="57" w:name="_Toc529729850"/>
-      <w:r>
-        <w:t>Alcance</w:t>
-      </w:r>
-      <w:bookmarkEnd w:id="57"/>
     </w:p>
     <w:p/>
     <w:p>
@@ -10059,29 +10187,34 @@
       <w:pPr>
         <w:pStyle w:val="Ttulo2"/>
       </w:pPr>
-      <w:bookmarkStart w:id="58" w:name="_Toc529729851"/>
+      <w:bookmarkStart w:id="57" w:name="_Toc529729851"/>
       <w:r>
         <w:lastRenderedPageBreak/>
         <w:t>Prácticas</w:t>
       </w:r>
+      <w:bookmarkEnd w:id="57"/>
+    </w:p>
+    <w:p>
+      <w:pPr>
+        <w:pStyle w:val="Ttulo3"/>
+      </w:pPr>
+      <w:bookmarkStart w:id="58" w:name="_Toc529729852"/>
+      <w:r>
+        <w:t>Definir Roles y Responsabilidades</w:t>
+      </w:r>
       <w:bookmarkEnd w:id="58"/>
     </w:p>
     <w:p>
-      <w:pPr>
-        <w:pStyle w:val="Ttulo3"/>
-      </w:pPr>
-      <w:bookmarkStart w:id="59" w:name="_Toc529729852"/>
-      <w:r>
-        <w:t>Definir Roles y Responsabilidades</w:t>
-      </w:r>
-      <w:bookmarkEnd w:id="59"/>
-    </w:p>
-    <w:p>
       <w:r>
         <w:t xml:space="preserve">Según </w:t>
       </w:r>
-      <w:r>
-        <w:t>Aiteco Consultores</w:t>
+      <w:proofErr w:type="spellStart"/>
+      <w:r>
+        <w:t>Aiteco</w:t>
+      </w:r>
+      <w:proofErr w:type="spellEnd"/>
+      <w:r>
+        <w:t xml:space="preserve"> Consultores</w:t>
       </w:r>
       <w:r>
         <w:t xml:space="preserve">, </w:t>
@@ -10402,7 +10535,15 @@
     </w:p>
     <w:p>
       <w:r>
-        <w:t>Tanto el asesor como el líder del equipo, son responsables del desarrollo de las habilidades y competencias de los miembros del equipo y de la planificación del trabajo realizado en el mismo. Ambos, asesor y líder, necesitan aprender y practicar una amplia variedad de técnicas que permitan controlar a los participantes dominantes, las digresiones o desviaciones del grupo, así como estimular a la participación a aquellos más remisos para intervenir.</w:t>
+        <w:t xml:space="preserve">Tanto el asesor como el líder del </w:t>
+      </w:r>
+      <w:proofErr w:type="gramStart"/>
+      <w:r>
+        <w:t>equipo,</w:t>
+      </w:r>
+      <w:proofErr w:type="gramEnd"/>
+      <w:r>
+        <w:t xml:space="preserve"> son responsables del desarrollo de las habilidades y competencias de los miembros del equipo y de la planificación del trabajo realizado en el mismo. Ambos, asesor y líder, necesitan aprender y practicar una amplia variedad de técnicas que permitan controlar a los participantes dominantes, las digresiones o desviaciones del grupo, así como estimular a la participación a aquellos más remisos para intervenir.</w:t>
       </w:r>
     </w:p>
     <w:p/>
@@ -10614,12 +10755,12 @@
       <w:pPr>
         <w:pStyle w:val="Ttulo3"/>
       </w:pPr>
-      <w:bookmarkStart w:id="60" w:name="_Toc529729853"/>
+      <w:bookmarkStart w:id="59" w:name="_Toc529729853"/>
       <w:r>
         <w:lastRenderedPageBreak/>
         <w:t>Capacitar y Preparar</w:t>
       </w:r>
-      <w:bookmarkEnd w:id="60"/>
+      <w:bookmarkEnd w:id="59"/>
     </w:p>
     <w:p>
       <w:pPr>
@@ -10787,12 +10928,12 @@
       <w:pPr>
         <w:pStyle w:val="Ttulo3"/>
       </w:pPr>
-      <w:bookmarkStart w:id="61" w:name="_Toc529729854"/>
+      <w:bookmarkStart w:id="60" w:name="_Toc529729854"/>
       <w:r>
         <w:lastRenderedPageBreak/>
         <w:t>Seleccionar las Personas adecuadas</w:t>
       </w:r>
-      <w:bookmarkEnd w:id="61"/>
+      <w:bookmarkEnd w:id="60"/>
     </w:p>
     <w:p>
       <w:hyperlink r:id="rId12" w:history="1">
@@ -10926,7 +11067,15 @@
     </w:p>
     <w:p>
       <w:r>
-        <w:t>Además, a los responsables del proyecto les corresponde definir cuáles serán las dinámicas del grupo. Por dinámicas entendemos las relaciones que se entablan en su interior, como aquellas que están orientadas al manejo de los procesos de información, la evolución de las tareas o la supervisión de las mismas, entre otras cuestiones. Es conveniente que también se definan las jerarquías en caso de que existan. Con todo y esto, vale la pena aclarar que todo grupo tiene sus propias dinámicas y que muchas de ellas sólo quedan patentes una vez se han puesto en marcha los proyectos. Los responsables también deben prestar atención a esto, pues a veces es mucho más efectivo que la propia teoría.</w:t>
+        <w:t xml:space="preserve">Además, a los responsables del proyecto les corresponde definir cuáles serán las dinámicas del grupo. Por dinámicas entendemos las relaciones que se entablan en su interior, como aquellas que están orientadas al manejo de los procesos de información, la evolución de las tareas o la supervisión de </w:t>
+      </w:r>
+      <w:proofErr w:type="gramStart"/>
+      <w:r>
+        <w:t>las mismas</w:t>
+      </w:r>
+      <w:proofErr w:type="gramEnd"/>
+      <w:r>
+        <w:t>, entre otras cuestiones. Es conveniente que también se definan las jerarquías en caso de que existan. Con todo y esto, vale la pena aclarar que todo grupo tiene sus propias dinámicas y que muchas de ellas sólo quedan patentes una vez se han puesto en marcha los proyectos. Los responsables también deben prestar atención a esto, pues a veces es mucho más efectivo que la propia teoría.</w:t>
       </w:r>
     </w:p>
     <w:p/>
@@ -10955,12 +11104,12 @@
       <w:pPr>
         <w:pStyle w:val="Ttulo3"/>
       </w:pPr>
-      <w:bookmarkStart w:id="62" w:name="_Toc529729855"/>
+      <w:bookmarkStart w:id="61" w:name="_Toc529729855"/>
       <w:r>
         <w:lastRenderedPageBreak/>
         <w:t>Equipar al equipo</w:t>
       </w:r>
-      <w:bookmarkEnd w:id="62"/>
+      <w:bookmarkEnd w:id="61"/>
     </w:p>
     <w:p>
       <w:pPr>
@@ -11005,12 +11154,12 @@
       <w:pPr>
         <w:pStyle w:val="Ttulo3"/>
       </w:pPr>
-      <w:bookmarkStart w:id="63" w:name="_Toc529729856"/>
+      <w:bookmarkStart w:id="62" w:name="_Toc529729856"/>
       <w:r>
         <w:lastRenderedPageBreak/>
         <w:t>Mantener al equipo informado</w:t>
       </w:r>
-      <w:bookmarkEnd w:id="63"/>
+      <w:bookmarkEnd w:id="62"/>
     </w:p>
     <w:p>
       <w:r>
@@ -11088,22 +11237,22 @@
       <w:pPr>
         <w:pStyle w:val="Ttulo3"/>
       </w:pPr>
-      <w:bookmarkStart w:id="64" w:name="_Toc529729857"/>
+      <w:bookmarkStart w:id="63" w:name="_Toc529729857"/>
       <w:r>
         <w:lastRenderedPageBreak/>
         <w:t>Dar sentido a las tareas y decisiones</w:t>
       </w:r>
+      <w:bookmarkEnd w:id="63"/>
+    </w:p>
+    <w:p>
+      <w:pPr>
+        <w:pStyle w:val="Ttulo3"/>
+      </w:pPr>
+      <w:bookmarkStart w:id="64" w:name="_Toc529729858"/>
+      <w:r>
+        <w:t>Establecer instancias de Retroalimentación</w:t>
+      </w:r>
       <w:bookmarkEnd w:id="64"/>
-    </w:p>
-    <w:p>
-      <w:pPr>
-        <w:pStyle w:val="Ttulo3"/>
-      </w:pPr>
-      <w:bookmarkStart w:id="65" w:name="_Toc529729858"/>
-      <w:r>
-        <w:t>Establecer instancias de Retroalimentación</w:t>
-      </w:r>
-      <w:bookmarkEnd w:id="65"/>
     </w:p>
     <w:p>
       <w:pPr>
@@ -11130,12 +11279,12 @@
       <w:pPr>
         <w:pStyle w:val="Ttulo3"/>
       </w:pPr>
-      <w:bookmarkStart w:id="66" w:name="_Toc529729859"/>
+      <w:bookmarkStart w:id="65" w:name="_Toc529729859"/>
       <w:r>
         <w:lastRenderedPageBreak/>
         <w:t>Ejecutar reuniones cortas y efectivas</w:t>
       </w:r>
-      <w:bookmarkEnd w:id="66"/>
+      <w:bookmarkEnd w:id="65"/>
     </w:p>
     <w:p>
       <w:pPr>
@@ -11404,7 +11553,15 @@
         <w:jc w:val="left"/>
       </w:pPr>
       <w:r>
-        <w:t>Contar con una persona que tome nota para generar un acta de reunión (puede ir rotando) es importante que no sea el conductor de la misma.</w:t>
+        <w:t xml:space="preserve">Contar con una persona que tome nota para generar un acta de reunión (puede ir rotando) es importante que no sea el conductor de </w:t>
+      </w:r>
+      <w:proofErr w:type="gramStart"/>
+      <w:r>
+        <w:t>la misma</w:t>
+      </w:r>
+      <w:proofErr w:type="gramEnd"/>
+      <w:r>
+        <w:t>.</w:t>
       </w:r>
     </w:p>
     <w:p>
@@ -11723,7 +11880,25 @@
         <w:spacing w:after="0"/>
       </w:pPr>
       <w:r>
-        <w:t>Identificar las causas de no cumplimiento de compromisos, si esto ocurriera y re-definirlos, o re-calendarizar.</w:t>
+        <w:t xml:space="preserve">Identificar las causas de no cumplimiento de compromisos, si esto ocurriera y </w:t>
+      </w:r>
+      <w:proofErr w:type="spellStart"/>
+      <w:proofErr w:type="gramStart"/>
+      <w:r>
+        <w:t>re-definirlos</w:t>
+      </w:r>
+      <w:proofErr w:type="spellEnd"/>
+      <w:proofErr w:type="gramEnd"/>
+      <w:r>
+        <w:t xml:space="preserve">, o </w:t>
+      </w:r>
+      <w:proofErr w:type="spellStart"/>
+      <w:r>
+        <w:t>re-calendarizar</w:t>
+      </w:r>
+      <w:proofErr w:type="spellEnd"/>
+      <w:r>
+        <w:t>.</w:t>
       </w:r>
     </w:p>
     <w:p>
@@ -11736,7 +11911,23 @@
         <w:spacing w:after="0"/>
       </w:pPr>
       <w:r>
-        <w:t>Revisar desarrollo de indicadores o hitos comprometidos. Ej.: Balanced Scorecard, Convenio de Desempeño, entrega de Informes, etc.</w:t>
+        <w:t xml:space="preserve">Revisar desarrollo de indicadores o hitos comprometidos. Ej.: </w:t>
+      </w:r>
+      <w:proofErr w:type="spellStart"/>
+      <w:r>
+        <w:t>Balanced</w:t>
+      </w:r>
+      <w:proofErr w:type="spellEnd"/>
+      <w:r>
+        <w:t xml:space="preserve"> </w:t>
+      </w:r>
+      <w:proofErr w:type="spellStart"/>
+      <w:r>
+        <w:t>Scorecard</w:t>
+      </w:r>
+      <w:proofErr w:type="spellEnd"/>
+      <w:r>
+        <w:t>, Convenio de Desempeño, entrega de Informes, etc.</w:t>
       </w:r>
     </w:p>
     <w:p>
@@ -11964,11 +12155,22 @@
       <w:pPr>
         <w:pStyle w:val="Ttulo1"/>
       </w:pPr>
-      <w:bookmarkStart w:id="67" w:name="_Toc529729860"/>
+      <w:bookmarkStart w:id="66" w:name="_Toc529729860"/>
       <w:r>
         <w:lastRenderedPageBreak/>
         <w:t>Gestión de Riegos</w:t>
       </w:r>
+      <w:bookmarkEnd w:id="66"/>
+    </w:p>
+    <w:p/>
+    <w:p>
+      <w:pPr>
+        <w:pStyle w:val="Ttulo2"/>
+      </w:pPr>
+      <w:bookmarkStart w:id="67" w:name="_Toc529729861"/>
+      <w:r>
+        <w:t>Objetivo</w:t>
+      </w:r>
       <w:bookmarkEnd w:id="67"/>
     </w:p>
     <w:p/>
@@ -11976,22 +12178,11 @@
       <w:pPr>
         <w:pStyle w:val="Ttulo2"/>
       </w:pPr>
-      <w:bookmarkStart w:id="68" w:name="_Toc529729861"/>
-      <w:r>
-        <w:t>Objetivo</w:t>
+      <w:bookmarkStart w:id="68" w:name="_Toc529729862"/>
+      <w:r>
+        <w:t>Alcance</w:t>
       </w:r>
       <w:bookmarkEnd w:id="68"/>
-    </w:p>
-    <w:p/>
-    <w:p>
-      <w:pPr>
-        <w:pStyle w:val="Ttulo2"/>
-      </w:pPr>
-      <w:bookmarkStart w:id="69" w:name="_Toc529729862"/>
-      <w:r>
-        <w:t>Alcance</w:t>
-      </w:r>
-      <w:bookmarkEnd w:id="69"/>
     </w:p>
     <w:p>
       <w:pPr>
@@ -12034,23 +12225,23 @@
       <w:pPr>
         <w:pStyle w:val="Ttulo2"/>
       </w:pPr>
-      <w:bookmarkStart w:id="70" w:name="_Toc529729863"/>
+      <w:bookmarkStart w:id="69" w:name="_Toc529729863"/>
       <w:r>
         <w:lastRenderedPageBreak/>
         <w:t>Prácticas</w:t>
       </w:r>
+      <w:bookmarkEnd w:id="69"/>
+    </w:p>
+    <w:p/>
+    <w:p>
+      <w:pPr>
+        <w:pStyle w:val="Ttulo3"/>
+      </w:pPr>
+      <w:bookmarkStart w:id="70" w:name="_Toc529729864"/>
+      <w:r>
+        <w:t>Planificar la Gestión de los Riesgos</w:t>
+      </w:r>
       <w:bookmarkEnd w:id="70"/>
-    </w:p>
-    <w:p/>
-    <w:p>
-      <w:pPr>
-        <w:pStyle w:val="Ttulo3"/>
-      </w:pPr>
-      <w:bookmarkStart w:id="71" w:name="_Toc529729864"/>
-      <w:r>
-        <w:t>Planificar la Gestión de los Riesgos</w:t>
-      </w:r>
-      <w:bookmarkEnd w:id="71"/>
     </w:p>
     <w:p>
       <w:r>
@@ -12089,34 +12280,34 @@
       <w:pPr>
         <w:pStyle w:val="Ttulo3"/>
       </w:pPr>
-      <w:bookmarkStart w:id="72" w:name="_Toc529729865"/>
+      <w:bookmarkStart w:id="71" w:name="_Toc529729865"/>
       <w:r>
         <w:lastRenderedPageBreak/>
         <w:t>Identificar los Riesgos</w:t>
       </w:r>
+      <w:bookmarkEnd w:id="71"/>
+    </w:p>
+    <w:p>
+      <w:r>
+        <w:t>Identificar los Riesgos es el proceso de identificar los riesgos individuales del proyecto, así como las fuentes de riesgo general del proyecto y documentar sus características. El beneficio clave de este proceso es la documentación de los riesgos individuales existentes del proyecto y las fuentes de riesgo general del mismo. También reúne información para que el equipo del proyecto pueda responder adecuadamente a los riesgos identificados. Este proceso se lleva a cabo a lo largo de todo el proyecto.</w:t>
+      </w:r>
+    </w:p>
+    <w:p/>
+    <w:p>
+      <w:r>
+        <w:t>Identificar los Riesgos es un proceso iterativo, ya que pueden surgir nuevos riesgos individuales del proyecto a medida que el proyecto avanza a través de su ciclo de vida, y el nivel de riesgo general del proyecto también cambiará. La frecuencia de iteración y participación en cada ciclo de identificación del riesgo varía según la situación, y esto será definido en el plan de gestión de los riesgos.</w:t>
+      </w:r>
+    </w:p>
+    <w:p/>
+    <w:p>
+      <w:pPr>
+        <w:pStyle w:val="Ttulo3"/>
+      </w:pPr>
+      <w:bookmarkStart w:id="72" w:name="_Toc529729866"/>
+      <w:r>
+        <w:t>Realizar el Análisis Cualitativo de Riesgos</w:t>
+      </w:r>
       <w:bookmarkEnd w:id="72"/>
-    </w:p>
-    <w:p>
-      <w:r>
-        <w:t>Identificar los Riesgos es el proceso de identificar los riesgos individuales del proyecto, así como las fuentes de riesgo general del proyecto y documentar sus características. El beneficio clave de este proceso es la documentación de los riesgos individuales existentes del proyecto y las fuentes de riesgo general del mismo. También reúne información para que el equipo del proyecto pueda responder adecuadamente a los riesgos identificados. Este proceso se lleva a cabo a lo largo de todo el proyecto.</w:t>
-      </w:r>
-    </w:p>
-    <w:p/>
-    <w:p>
-      <w:r>
-        <w:t>Identificar los Riesgos es un proceso iterativo, ya que pueden surgir nuevos riesgos individuales del proyecto a medida que el proyecto avanza a través de su ciclo de vida, y el nivel de riesgo general del proyecto también cambiará. La frecuencia de iteración y participación en cada ciclo de identificación del riesgo varía según la situación, y esto será definido en el plan de gestión de los riesgos.</w:t>
-      </w:r>
-    </w:p>
-    <w:p/>
-    <w:p>
-      <w:pPr>
-        <w:pStyle w:val="Ttulo3"/>
-      </w:pPr>
-      <w:bookmarkStart w:id="73" w:name="_Toc529729866"/>
-      <w:r>
-        <w:t>Realizar el Análisis Cualitativo de Riesgos</w:t>
-      </w:r>
-      <w:bookmarkEnd w:id="73"/>
     </w:p>
     <w:p>
       <w:r>
@@ -12144,59 +12335,59 @@
       <w:pPr>
         <w:pStyle w:val="Ttulo3"/>
       </w:pPr>
-      <w:bookmarkStart w:id="74" w:name="_Toc529729867"/>
+      <w:bookmarkStart w:id="73" w:name="_Toc529729867"/>
       <w:r>
         <w:t>Realizar el Análisis Cuantitativo de Riesgos</w:t>
       </w:r>
+      <w:bookmarkEnd w:id="73"/>
+    </w:p>
+    <w:p>
+      <w:r>
+        <w:t>Realizar el Análisis Cuantitativo de Riesgos es el proceso de analizar numéricamente el efecto combinado de los riesgos individuales del proyecto identificados y otras fuentes de incertidumbre sobre los objetivos generales del proyecto. El beneficio clave de este proceso es que cuantifica la exposición al riesgo del proyecto en general, y también puede proporcionar información cuantitativa adicional sobre los riesgos para apoyar la planificación de la respuesta a los riesgos. Este proceso no es requerido para cada proyecto, pero en los que se utiliza se lleva a cabo durante todo el proyecto.</w:t>
+      </w:r>
+    </w:p>
+    <w:p/>
+    <w:p>
+      <w:pPr>
+        <w:pStyle w:val="Ttulo3"/>
+      </w:pPr>
+      <w:bookmarkStart w:id="74" w:name="_Toc529729868"/>
+      <w:r>
+        <w:t>Planificar la Respuesta a los Riesgos</w:t>
+      </w:r>
       <w:bookmarkEnd w:id="74"/>
     </w:p>
     <w:p>
       <w:r>
-        <w:t>Realizar el Análisis Cuantitativo de Riesgos es el proceso de analizar numéricamente el efecto combinado de los riesgos individuales del proyecto identificados y otras fuentes de incertidumbre sobre los objetivos generales del proyecto. El beneficio clave de este proceso es que cuantifica la exposición al riesgo del proyecto en general, y también puede proporcionar información cuantitativa adicional sobre los riesgos para apoyar la planificación de la respuesta a los riesgos. Este proceso no es requerido para cada proyecto, pero en los que se utiliza se lleva a cabo durante todo el proyecto.</w:t>
-      </w:r>
-    </w:p>
-    <w:p/>
+        <w:t>Planificar la Respuesta a los Riesgos es el proceso de desarrollar opciones, seleccionar estrategias y acordar acciones para abordar la exposición general al riesgo del proyecto, así como para tratar los riesgos individuales del proyecto. El beneficio clave de este proceso es que identifica las formas adecuadas de abordar el riesgo general del proyecto y los riesgos individuales del proyecto. Este proceso también asigna recursos e incorpora actividades en los documentos del proyecto y el plan para la dirección del proyecto, según sea necesario. Este proceso se lleva a cabo a lo largo de todo el proyecto.</w:t>
+      </w:r>
+    </w:p>
     <w:p>
       <w:pPr>
         <w:pStyle w:val="Ttulo3"/>
       </w:pPr>
-      <w:bookmarkStart w:id="75" w:name="_Toc529729868"/>
-      <w:r>
-        <w:t>Planificar la Respuesta a los Riesgos</w:t>
-      </w:r>
-      <w:bookmarkEnd w:id="75"/>
-    </w:p>
-    <w:p>
-      <w:r>
-        <w:t>Planificar la Respuesta a los Riesgos es el proceso de desarrollar opciones, seleccionar estrategias y acordar acciones para abordar la exposición general al riesgo del proyecto, así como para tratar los riesgos individuales del proyecto. El beneficio clave de este proceso es que identifica las formas adecuadas de abordar el riesgo general del proyecto y los riesgos individuales del proyecto. Este proceso también asigna recursos e incorpora actividades en los documentos del proyecto y el plan para la dirección del proyecto, según sea necesario. Este proceso se lleva a cabo a lo largo de todo el proyecto.</w:t>
-      </w:r>
-    </w:p>
-    <w:p>
-      <w:pPr>
-        <w:pStyle w:val="Ttulo3"/>
-      </w:pPr>
-      <w:bookmarkStart w:id="76" w:name="_Toc529729869"/>
+      <w:bookmarkStart w:id="75" w:name="_Toc529729869"/>
       <w:r>
         <w:lastRenderedPageBreak/>
         <w:t>Implementar la Respuesta a los Riesgos</w:t>
       </w:r>
+      <w:bookmarkEnd w:id="75"/>
+    </w:p>
+    <w:p>
+      <w:r>
+        <w:t>Implementar la Respuesta a los Riesgos es el proceso de implementar planes acordados de respuesta a los riesgos. El beneficio clave de este proceso es que asegura que las respuestas a los riesgos acordadas se ejecuten tal como se planificaron, a fin de abordar la exposición al riesgo del proyecto en general, minimizar las amenazas individuales del proyecto y maximizar las oportunidades individuales del proyecto. Este proceso se lleva a cabo a lo largo de todo el proyecto.</w:t>
+      </w:r>
+    </w:p>
+    <w:p/>
+    <w:p>
+      <w:pPr>
+        <w:pStyle w:val="Ttulo3"/>
+      </w:pPr>
+      <w:bookmarkStart w:id="76" w:name="_Toc529729870"/>
+      <w:r>
+        <w:t>Monitorear los Riesgos</w:t>
+      </w:r>
       <w:bookmarkEnd w:id="76"/>
-    </w:p>
-    <w:p>
-      <w:r>
-        <w:t>Implementar la Respuesta a los Riesgos es el proceso de implementar planes acordados de respuesta a los riesgos. El beneficio clave de este proceso es que asegura que las respuestas a los riesgos acordadas se ejecuten tal como se planificaron, a fin de abordar la exposición al riesgo del proyecto en general, minimizar las amenazas individuales del proyecto y maximizar las oportunidades individuales del proyecto. Este proceso se lleva a cabo a lo largo de todo el proyecto.</w:t>
-      </w:r>
-    </w:p>
-    <w:p/>
-    <w:p>
-      <w:pPr>
-        <w:pStyle w:val="Ttulo3"/>
-      </w:pPr>
-      <w:bookmarkStart w:id="77" w:name="_Toc529729870"/>
-      <w:r>
-        <w:t>Monitorear los Riesgos</w:t>
-      </w:r>
-      <w:bookmarkEnd w:id="77"/>
     </w:p>
     <w:p>
       <w:r>
@@ -12224,12 +12415,12 @@
       <w:pPr>
         <w:pStyle w:val="Ttulo1"/>
       </w:pPr>
-      <w:bookmarkStart w:id="78" w:name="_Toc529729871"/>
+      <w:bookmarkStart w:id="77" w:name="_Toc529729871"/>
       <w:r>
         <w:lastRenderedPageBreak/>
         <w:t>Firmas de Aceptación</w:t>
       </w:r>
-      <w:bookmarkEnd w:id="78"/>
+      <w:bookmarkEnd w:id="77"/>
     </w:p>
     <w:tbl>
       <w:tblPr>
@@ -12243,7 +12434,7 @@
       </w:tblGrid>
       <w:tr>
         <w:trPr>
-          <w:trHeight w:val="2298"/>
+          <w:trHeight w:val="1743"/>
         </w:trPr>
         <w:tc>
           <w:tcPr>
@@ -12352,7 +12543,7 @@
       </w:tr>
       <w:tr>
         <w:trPr>
-          <w:trHeight w:val="2384"/>
+          <w:trHeight w:val="1782"/>
         </w:trPr>
         <w:tc>
           <w:tcPr>
@@ -12487,7 +12678,95 @@
       </w:tr>
       <w:tr>
         <w:trPr>
-          <w:trHeight w:val="2420"/>
+          <w:trHeight w:val="1725"/>
+        </w:trPr>
+        <w:tc>
+          <w:tcPr>
+            <w:tcW w:w="4630" w:type="dxa"/>
+            <w:vAlign w:val="center"/>
+          </w:tcPr>
+          <w:p>
+            <w:pPr>
+              <w:jc w:val="center"/>
+              <w:rPr>
+                <w:b/>
+              </w:rPr>
+            </w:pPr>
+          </w:p>
+        </w:tc>
+        <w:tc>
+          <w:tcPr>
+            <w:tcW w:w="4631" w:type="dxa"/>
+            <w:vAlign w:val="center"/>
+          </w:tcPr>
+          <w:p>
+            <w:pPr>
+              <w:jc w:val="center"/>
+              <w:rPr>
+                <w:b/>
+              </w:rPr>
+            </w:pPr>
+          </w:p>
+        </w:tc>
+      </w:tr>
+      <w:tr>
+        <w:trPr>
+          <w:trHeight w:val="828"/>
+        </w:trPr>
+        <w:tc>
+          <w:tcPr>
+            <w:tcW w:w="4630" w:type="dxa"/>
+            <w:vAlign w:val="center"/>
+          </w:tcPr>
+          <w:p>
+            <w:pPr>
+              <w:jc w:val="center"/>
+              <w:rPr>
+                <w:b/>
+              </w:rPr>
+            </w:pPr>
+            <w:r>
+              <w:rPr>
+                <w:b/>
+              </w:rPr>
+              <w:t>GUILLERMO GALLARDO O.</w:t>
+            </w:r>
+          </w:p>
+          <w:p>
+            <w:pPr>
+              <w:jc w:val="center"/>
+              <w:rPr>
+                <w:b/>
+              </w:rPr>
+            </w:pPr>
+            <w:r>
+              <w:rPr>
+                <w:b/>
+              </w:rPr>
+              <w:t>SUBGERENTE DE AUDITORÍA</w:t>
+            </w:r>
+            <w:bookmarkStart w:id="78" w:name="_GoBack"/>
+            <w:bookmarkEnd w:id="78"/>
+          </w:p>
+        </w:tc>
+        <w:tc>
+          <w:tcPr>
+            <w:tcW w:w="4631" w:type="dxa"/>
+            <w:vAlign w:val="center"/>
+          </w:tcPr>
+          <w:p>
+            <w:pPr>
+              <w:jc w:val="center"/>
+              <w:rPr>
+                <w:b/>
+              </w:rPr>
+            </w:pPr>
+          </w:p>
+        </w:tc>
+      </w:tr>
+      <w:tr>
+        <w:trPr>
+          <w:trHeight w:val="1552"/>
         </w:trPr>
         <w:tc>
           <w:tcPr>
@@ -18358,7 +18637,7 @@
 </file>
 
 <file path=customXml/itemProps1.xml><?xml version="1.0" encoding="utf-8"?>
-<ds:datastoreItem xmlns:ds="http://schemas.openxmlformats.org/officeDocument/2006/customXml" ds:itemID="{63AC960D-C692-4698-BCB7-CD21DE3154FD}">
+<ds:datastoreItem xmlns:ds="http://schemas.openxmlformats.org/officeDocument/2006/customXml" ds:itemID="{66A5FC33-5990-4428-9152-CC2AC7E66542}">
   <ds:schemaRefs>
     <ds:schemaRef ds:uri="http://schemas.openxmlformats.org/officeDocument/2006/bibliography"/>
   </ds:schemaRefs>

</xml_diff>